<commit_message>
mote 6.1 in ch3
</commit_message>
<xml_diff>
--- a/ch3-Functions.docx
+++ b/ch3-Functions.docx
@@ -4261,7 +4261,7 @@
             </w:rPr>
             <w:fldChar w:fldCharType="separate"/>
           </w:r>
-          <w:hyperlink w:anchor="_Toc124296254" w:history="1">
+          <w:hyperlink w:anchor="_Toc124351853" w:history="1">
             <w:r>
               <w:rPr>
                 <w:rStyle w:val="Hyperlink"/>
@@ -4313,7 +4313,7 @@
                 <w:noProof/>
                 <w:webHidden/>
               </w:rPr>
-              <w:instrText xml:space="preserve"> PAGEREF _Toc124296254 \h </w:instrText>
+              <w:instrText xml:space="preserve"> PAGEREF _Toc124351853 \h </w:instrText>
             </w:r>
             <w:r>
               <w:rPr>
@@ -4355,7 +4355,7 @@
               <w:noProof/>
             </w:rPr>
           </w:pPr>
-          <w:hyperlink w:anchor="_Toc124296255" w:history="1">
+          <w:hyperlink w:anchor="_Toc124351854" w:history="1">
             <w:r>
               <w:rPr>
                 <w:rStyle w:val="Hyperlink"/>
@@ -4392,7 +4392,7 @@
                 <w:noProof/>
                 <w:webHidden/>
               </w:rPr>
-              <w:instrText xml:space="preserve"> PAGEREF _Toc124296255 \h </w:instrText>
+              <w:instrText xml:space="preserve"> PAGEREF _Toc124351854 \h </w:instrText>
             </w:r>
             <w:r>
               <w:rPr>
@@ -4434,7 +4434,7 @@
               <w:noProof/>
             </w:rPr>
           </w:pPr>
-          <w:hyperlink w:anchor="_Toc124296256" w:history="1">
+          <w:hyperlink w:anchor="_Toc124351855" w:history="1">
             <w:r>
               <w:rPr>
                 <w:rStyle w:val="Hyperlink"/>
@@ -4469,7 +4469,7 @@
                 <w:noProof/>
                 <w:webHidden/>
               </w:rPr>
-              <w:instrText xml:space="preserve"> PAGEREF _Toc124296256 \h </w:instrText>
+              <w:instrText xml:space="preserve"> PAGEREF _Toc124351855 \h </w:instrText>
             </w:r>
             <w:r>
               <w:rPr>
@@ -4511,7 +4511,7 @@
               <w:noProof/>
             </w:rPr>
           </w:pPr>
-          <w:hyperlink w:anchor="_Toc124296257" w:history="1">
+          <w:hyperlink w:anchor="_Toc124351856" w:history="1">
             <w:r>
               <w:rPr>
                 <w:rStyle w:val="Hyperlink"/>
@@ -4539,7 +4539,7 @@
                 <w:noProof/>
                 <w:webHidden/>
               </w:rPr>
-              <w:instrText xml:space="preserve"> PAGEREF _Toc124296257 \h </w:instrText>
+              <w:instrText xml:space="preserve"> PAGEREF _Toc124351856 \h </w:instrText>
             </w:r>
             <w:r>
               <w:rPr>
@@ -4581,7 +4581,7 @@
               <w:noProof/>
             </w:rPr>
           </w:pPr>
-          <w:hyperlink w:anchor="_Toc124296258" w:history="1">
+          <w:hyperlink w:anchor="_Toc124351857" w:history="1">
             <w:r>
               <w:rPr>
                 <w:rStyle w:val="Hyperlink"/>
@@ -4618,7 +4618,7 @@
                 <w:noProof/>
                 <w:webHidden/>
               </w:rPr>
-              <w:instrText xml:space="preserve"> PAGEREF _Toc124296258 \h </w:instrText>
+              <w:instrText xml:space="preserve"> PAGEREF _Toc124351857 \h </w:instrText>
             </w:r>
             <w:r>
               <w:rPr>
@@ -4660,7 +4660,7 @@
               <w:noProof/>
             </w:rPr>
           </w:pPr>
-          <w:hyperlink w:anchor="_Toc124296259" w:history="1">
+          <w:hyperlink w:anchor="_Toc124351858" w:history="1">
             <w:r>
               <w:rPr>
                 <w:rStyle w:val="Hyperlink"/>
@@ -4703,7 +4703,7 @@
                 <w:noProof/>
                 <w:webHidden/>
               </w:rPr>
-              <w:instrText xml:space="preserve"> PAGEREF _Toc124296259 \h </w:instrText>
+              <w:instrText xml:space="preserve"> PAGEREF _Toc124351858 \h </w:instrText>
             </w:r>
             <w:r>
               <w:rPr>
@@ -4745,7 +4745,7 @@
               <w:noProof/>
             </w:rPr>
           </w:pPr>
-          <w:hyperlink w:anchor="_Toc124296260" w:history="1">
+          <w:hyperlink w:anchor="_Toc124351859" w:history="1">
             <w:r>
               <w:rPr>
                 <w:rStyle w:val="Hyperlink"/>
@@ -4789,7 +4789,7 @@
                 <w:noProof/>
                 <w:webHidden/>
               </w:rPr>
-              <w:instrText xml:space="preserve"> PAGEREF _Toc124296260 \h </w:instrText>
+              <w:instrText xml:space="preserve"> PAGEREF _Toc124351859 \h </w:instrText>
             </w:r>
             <w:r>
               <w:rPr>
@@ -4831,7 +4831,7 @@
               <w:noProof/>
             </w:rPr>
           </w:pPr>
-          <w:hyperlink w:anchor="_Toc124296261" w:history="1">
+          <w:hyperlink w:anchor="_Toc124351860" w:history="1">
             <w:r>
               <w:rPr>
                 <w:rStyle w:val="Hyperlink"/>
@@ -4875,7 +4875,7 @@
                 <w:noProof/>
                 <w:webHidden/>
               </w:rPr>
-              <w:instrText xml:space="preserve"> PAGEREF _Toc124296261 \h </w:instrText>
+              <w:instrText xml:space="preserve"> PAGEREF _Toc124351860 \h </w:instrText>
             </w:r>
             <w:r>
               <w:rPr>
@@ -4917,7 +4917,7 @@
               <w:noProof/>
             </w:rPr>
           </w:pPr>
-          <w:hyperlink w:anchor="_Toc124296262" w:history="1">
+          <w:hyperlink w:anchor="_Toc124351861" w:history="1">
             <w:r>
               <w:rPr>
                 <w:rStyle w:val="Hyperlink"/>
@@ -4952,7 +4952,7 @@
                 <w:noProof/>
                 <w:webHidden/>
               </w:rPr>
-              <w:instrText xml:space="preserve"> PAGEREF _Toc124296262 \h </w:instrText>
+              <w:instrText xml:space="preserve"> PAGEREF _Toc124351861 \h </w:instrText>
             </w:r>
             <w:r>
               <w:rPr>
@@ -6061,7 +6061,7 @@
       <w:pPr>
         <w:pStyle w:val="Heading1"/>
       </w:pPr>
-      <w:bookmarkStart w:id="0" w:name="_Toc124296254"/>
+      <w:bookmarkStart w:id="0" w:name="_Toc124351853"/>
       <w:r>
         <w:rPr>
           <w:rFonts w:hint="cs"/>
@@ -7099,7 +7099,7 @@
           <w:lang w:bidi="ar-SA"/>
         </w:rPr>
       </w:pPr>
-      <w:bookmarkStart w:id="1" w:name="_Toc124296255"/>
+      <w:bookmarkStart w:id="1" w:name="_Toc124351854"/>
       <w:r>
         <w:rPr>
           <w:rFonts w:ascii="TimesNewRomanPS-Bold" w:hAnsi="TimesNewRomanPS-Bold" w:hint="cs"/>
@@ -7479,7 +7479,7 @@
           <w:rtl/>
         </w:rPr>
       </w:pPr>
-      <w:bookmarkStart w:id="2" w:name="_Toc124296256"/>
+      <w:bookmarkStart w:id="2" w:name="_Toc124351855"/>
       <w:r>
         <w:rPr>
           <w:rFonts w:eastAsiaTheme="minorEastAsia" w:hint="cs"/>
@@ -8551,23 +8551,7 @@
           <w:rFonts w:asciiTheme="minorBidi" w:eastAsia="Times New Roman" w:hAnsiTheme="minorBidi"/>
           <w:color w:val="231F20"/>
         </w:rPr>
-        <w:t xml:space="preserve">renderPageWithSetupsAndTeardowns    we </w:t>
-      </w:r>
-      <w:proofErr w:type="gramStart"/>
-      <w:r>
-        <w:rPr>
-          <w:rFonts w:asciiTheme="minorBidi" w:eastAsia="Times New Roman" w:hAnsiTheme="minorBidi"/>
-          <w:color w:val="231F20"/>
-        </w:rPr>
-        <w:t>check  if</w:t>
-      </w:r>
-      <w:proofErr w:type="gramEnd"/>
-      <w:r>
-        <w:rPr>
-          <w:rFonts w:asciiTheme="minorBidi" w:eastAsia="Times New Roman" w:hAnsiTheme="minorBidi"/>
-          <w:color w:val="231F20"/>
-        </w:rPr>
-        <w:t xml:space="preserve"> the pageData is test page and if so we  includeSetupAndTeardownPages  and in all case </w:t>
+        <w:t xml:space="preserve">renderPageWithSetupsAndTeardowns    we check  if the pageData is test page and if so we  includeSetupAndTeardownPages  and in all case </w:t>
       </w:r>
       <w:r>
         <w:rPr>
@@ -9302,7 +9286,7 @@
       <w:pPr>
         <w:pStyle w:val="Heading2"/>
       </w:pPr>
-      <w:bookmarkStart w:id="3" w:name="_Toc124296257"/>
+      <w:bookmarkStart w:id="3" w:name="_Toc124351856"/>
       <w:r>
         <w:lastRenderedPageBreak/>
         <w:t>2</w:t>
@@ -9767,7 +9751,7 @@
           <w:rtl/>
         </w:rPr>
       </w:pPr>
-      <w:bookmarkStart w:id="4" w:name="_Toc124296258"/>
+      <w:bookmarkStart w:id="4" w:name="_Toc124351857"/>
       <w:r>
         <w:rPr>
           <w:rFonts w:hint="cs"/>
@@ -10702,7 +10686,7 @@
       <w:pPr>
         <w:pStyle w:val="Heading2"/>
       </w:pPr>
-      <w:bookmarkStart w:id="5" w:name="_Toc124296259"/>
+      <w:bookmarkStart w:id="5" w:name="_Toc124351858"/>
       <w:r>
         <w:t xml:space="preserve">3.1- </w:t>
       </w:r>
@@ -10917,19 +10901,11 @@
         </w:rPr>
         <w:t xml:space="preserve">  </w:t>
       </w:r>
-      <w:proofErr w:type="gramStart"/>
-      <w:r>
-        <w:rPr>
-          <w:lang w:bidi="ar-EG"/>
-        </w:rPr>
-        <w:t>to</w:t>
-      </w:r>
-      <w:proofErr w:type="gramEnd"/>
-      <w:r>
-        <w:rPr>
-          <w:lang w:bidi="ar-EG"/>
-        </w:rPr>
-        <w:t xml:space="preserve"> </w:t>
+      <w:r>
+        <w:rPr>
+          <w:lang w:bidi="ar-EG"/>
+        </w:rPr>
+        <w:t xml:space="preserve">to </w:t>
       </w:r>
       <w:r>
         <w:rPr>
@@ -11985,7 +11961,7 @@
       <w:pPr>
         <w:pStyle w:val="Heading1"/>
       </w:pPr>
-      <w:bookmarkStart w:id="6" w:name="_Toc124296260"/>
+      <w:bookmarkStart w:id="6" w:name="_Toc124351859"/>
       <w:r>
         <w:rPr>
           <w:rFonts w:hint="cs"/>
@@ -13228,7 +13204,7 @@
           <w:lang w:bidi="ar-SA"/>
         </w:rPr>
       </w:pPr>
-      <w:bookmarkStart w:id="7" w:name="_Toc124296261"/>
+      <w:bookmarkStart w:id="7" w:name="_Toc124351860"/>
       <w:r>
         <w:rPr>
           <w:rFonts w:hint="cs"/>
@@ -13667,7 +13643,7 @@
         </w:rPr>
         <w:t xml:space="preserve"> </w:t>
       </w:r>
-      <w:bookmarkStart w:id="8" w:name="_Toc124296262"/>
+      <w:bookmarkStart w:id="8" w:name="_Toc124351861"/>
       <w:r>
         <w:t>6-</w:t>
       </w:r>
@@ -14887,19 +14863,292 @@
       <w:pPr>
         <w:bidi/>
         <w:rPr>
-          <w:rtl/>
-          <w:lang w:bidi="ar-EG"/>
-        </w:rPr>
-      </w:pPr>
-    </w:p>
-    <w:p>
-      <w:pPr>
-        <w:bidi/>
-        <w:rPr>
-          <w:rtl/>
-          <w:lang w:bidi="ar-EG"/>
-        </w:rPr>
-      </w:pPr>
+          <w:lang w:bidi="ar-EG"/>
+        </w:rPr>
+      </w:pPr>
+      <w:r>
+        <w:rPr>
+          <w:rFonts w:hint="cs"/>
+          <w:rtl/>
+          <w:lang w:bidi="ar-EG"/>
+        </w:rPr>
+        <w:t xml:space="preserve">وموضع   ال </w:t>
+      </w:r>
+      <w:r>
+        <w:rPr>
+          <w:lang w:bidi="ar-EG"/>
+        </w:rPr>
+        <w:t xml:space="preserve">output argument </w:t>
+      </w:r>
+      <w:r>
+        <w:rPr>
+          <w:rFonts w:hint="cs"/>
+          <w:rtl/>
+          <w:lang w:bidi="ar-EG"/>
+        </w:rPr>
+        <w:t xml:space="preserve">  اصعب ف الفهم من ال </w:t>
+      </w:r>
+      <w:r>
+        <w:rPr>
+          <w:lang w:bidi="ar-EG"/>
+        </w:rPr>
+        <w:t xml:space="preserve">input argument </w:t>
+      </w:r>
+      <w:r>
+        <w:rPr>
+          <w:rFonts w:hint="cs"/>
+          <w:rtl/>
+          <w:lang w:bidi="ar-EG"/>
+        </w:rPr>
+        <w:t xml:space="preserve"> . يعنى  احنا متعودين </w:t>
+      </w:r>
+      <w:r>
+        <w:rPr>
+          <w:rFonts w:hint="cs"/>
+          <w:rtl/>
+          <w:lang w:bidi="ar-EG"/>
+        </w:rPr>
+        <w:t xml:space="preserve">على فكرة ان الحاجة الى هتدخل ال </w:t>
+      </w:r>
+      <w:r>
+        <w:rPr>
+          <w:lang w:bidi="ar-EG"/>
+        </w:rPr>
+        <w:t xml:space="preserve">function </w:t>
+      </w:r>
+      <w:r>
+        <w:rPr>
+          <w:rFonts w:hint="cs"/>
+          <w:rtl/>
+          <w:lang w:bidi="ar-EG"/>
+        </w:rPr>
+        <w:t xml:space="preserve"> هتكون عن طريق ال </w:t>
+      </w:r>
+      <w:r>
+        <w:rPr>
+          <w:lang w:bidi="ar-EG"/>
+        </w:rPr>
+        <w:t xml:space="preserve">argument </w:t>
+      </w:r>
+      <w:r>
+        <w:rPr>
+          <w:rFonts w:hint="cs"/>
+          <w:rtl/>
+          <w:lang w:bidi="ar-EG"/>
+        </w:rPr>
+        <w:t xml:space="preserve">  </w:t>
+      </w:r>
+      <w:r>
+        <w:rPr>
+          <w:rFonts w:hint="cs"/>
+          <w:rtl/>
+          <w:lang w:bidi="ar-EG"/>
+        </w:rPr>
+        <w:t xml:space="preserve"> والحاجة الى هتطلع من ال</w:t>
+      </w:r>
+      <w:r>
+        <w:rPr>
+          <w:lang w:bidi="ar-EG"/>
+        </w:rPr>
+        <w:t>func</w:t>
+      </w:r>
+      <w:r>
+        <w:rPr>
+          <w:rFonts w:hint="cs"/>
+          <w:rtl/>
+          <w:lang w:bidi="ar-EG"/>
+        </w:rPr>
+        <w:t xml:space="preserve"> هتكون عن طريق ال </w:t>
+      </w:r>
+      <w:r>
+        <w:rPr>
+          <w:lang w:bidi="ar-EG"/>
+        </w:rPr>
+        <w:t xml:space="preserve">return  value </w:t>
+      </w:r>
+      <w:r>
+        <w:rPr>
+          <w:rFonts w:hint="cs"/>
+          <w:rtl/>
+          <w:lang w:bidi="ar-EG"/>
+        </w:rPr>
+        <w:t xml:space="preserve"> ف دة المتعارف متعودناش  ان ف حاجة تخرج من ال </w:t>
+      </w:r>
+      <w:r>
+        <w:rPr>
+          <w:lang w:bidi="ar-EG"/>
+        </w:rPr>
+        <w:t xml:space="preserve">function </w:t>
+      </w:r>
+      <w:r>
+        <w:rPr>
+          <w:rFonts w:hint="cs"/>
+          <w:rtl/>
+          <w:lang w:bidi="ar-EG"/>
+        </w:rPr>
+        <w:t xml:space="preserve"> عن طريق </w:t>
+      </w:r>
+      <w:r>
+        <w:rPr>
+          <w:lang w:bidi="ar-EG"/>
+        </w:rPr>
+        <w:t xml:space="preserve">argument </w:t>
+      </w:r>
+      <w:r>
+        <w:rPr>
+          <w:rFonts w:hint="cs"/>
+          <w:rtl/>
+          <w:lang w:bidi="ar-EG"/>
+        </w:rPr>
+        <w:t xml:space="preserve">  </w:t>
+      </w:r>
+      <w:r>
+        <w:rPr>
+          <w:rFonts w:hint="cs"/>
+          <w:rtl/>
+          <w:lang w:bidi="ar-EG"/>
+        </w:rPr>
+        <w:t xml:space="preserve">.  عشان كدة ال </w:t>
+      </w:r>
+      <w:r>
+        <w:rPr>
+          <w:lang w:bidi="ar-EG"/>
+        </w:rPr>
+        <w:t xml:space="preserve">output </w:t>
+      </w:r>
+      <w:r>
+        <w:rPr>
+          <w:lang w:bidi="ar-EG"/>
+        </w:rPr>
+        <w:t xml:space="preserve">argument </w:t>
+      </w:r>
+      <w:r>
+        <w:rPr>
+          <w:rFonts w:hint="cs"/>
+          <w:rtl/>
+          <w:lang w:bidi="ar-EG"/>
+        </w:rPr>
+        <w:t xml:space="preserve">  </w:t>
+      </w:r>
+      <w:r>
+        <w:rPr>
+          <w:rFonts w:hint="cs"/>
+          <w:rtl/>
+          <w:lang w:bidi="ar-EG"/>
+        </w:rPr>
+        <w:t xml:space="preserve"> بتكون حاجة غريبه  او مش متعودين عليها .</w:t>
+      </w:r>
+    </w:p>
+    <w:p>
+      <w:pPr>
+        <w:bidi/>
+        <w:rPr>
+          <w:rtl/>
+          <w:lang w:bidi="ar-EG"/>
+        </w:rPr>
+      </w:pPr>
+      <w:r>
+        <w:rPr>
+          <w:rFonts w:hint="cs"/>
+          <w:rtl/>
+          <w:lang w:bidi="ar-EG"/>
+        </w:rPr>
+        <w:t xml:space="preserve">ف افضل  حاجة   ان يكون ف  </w:t>
+      </w:r>
+      <w:r>
+        <w:rPr>
+          <w:lang w:bidi="ar-EG"/>
+        </w:rPr>
+        <w:t xml:space="preserve">argument </w:t>
+      </w:r>
+      <w:r>
+        <w:rPr>
+          <w:rFonts w:hint="cs"/>
+          <w:rtl/>
+          <w:lang w:bidi="ar-EG"/>
+        </w:rPr>
+        <w:t xml:space="preserve">  </w:t>
+      </w:r>
+      <w:r>
+        <w:rPr>
+          <w:rFonts w:hint="cs"/>
+          <w:rtl/>
+          <w:lang w:bidi="ar-EG"/>
+        </w:rPr>
+        <w:t xml:space="preserve"> واحد  بعد ان ميكونش فيه  اى </w:t>
+      </w:r>
+      <w:r>
+        <w:rPr>
+          <w:lang w:bidi="ar-EG"/>
+        </w:rPr>
+        <w:t xml:space="preserve">argument </w:t>
+      </w:r>
+      <w:r>
+        <w:rPr>
+          <w:rFonts w:hint="cs"/>
+          <w:rtl/>
+          <w:lang w:bidi="ar-EG"/>
+        </w:rPr>
+        <w:t xml:space="preserve">  </w:t>
+      </w:r>
+      <w:r>
+        <w:rPr>
+          <w:rFonts w:hint="cs"/>
+          <w:rtl/>
+          <w:lang w:bidi="ar-EG"/>
+        </w:rPr>
+        <w:t xml:space="preserve">. </w:t>
+      </w:r>
+    </w:p>
+    <w:p>
+      <w:pPr>
+        <w:bidi/>
+        <w:rPr>
+          <w:rtl/>
+          <w:lang w:bidi="ar-EG"/>
+        </w:rPr>
+      </w:pPr>
+    </w:p>
+    <w:p>
+      <w:pPr>
+        <w:pStyle w:val="Heading2"/>
+      </w:pPr>
+      <w:r>
+        <w:rPr>
+          <w:rFonts w:hint="cs"/>
+          <w:rtl/>
+        </w:rPr>
+        <w:t>6</w:t>
+      </w:r>
+      <w:r>
+        <w:t>.1-</w:t>
+      </w:r>
+      <w:r>
+        <w:rPr>
+          <w:rStyle w:val="NoSpacing"/>
+        </w:rPr>
+        <w:t xml:space="preserve"> </w:t>
+      </w:r>
+      <w:r>
+        <w:rPr>
+          <w:rFonts w:ascii="TimesNewRomanPS-Bold" w:hAnsi="TimesNewRomanPS-Bold"/>
+          <w:color w:val="231F20"/>
+          <w:sz w:val="24"/>
+          <w:szCs w:val="24"/>
+          <w:lang w:bidi="ar-SA"/>
+        </w:rPr>
+        <w:t>Common Monadic Forms</w:t>
+      </w:r>
+      <w:r>
+        <w:rPr>
+          <w:rFonts w:ascii="TimesNewRomanPS-Bold" w:hAnsi="TimesNewRomanPS-Bold"/>
+          <w:color w:val="231F20"/>
+          <w:sz w:val="24"/>
+          <w:szCs w:val="24"/>
+          <w:lang w:bidi="ar-SA"/>
+        </w:rPr>
+        <w:t xml:space="preserve"> : </w:t>
+      </w:r>
       <w:bookmarkStart w:id="9" w:name="_GoBack"/>
       <w:bookmarkEnd w:id="9"/>
     </w:p>
@@ -24614,7 +24863,7 @@
 </file>
 
 <file path=customXml/itemProps2.xml><?xml version="1.0" encoding="utf-8"?>
-<ds:datastoreItem xmlns:ds="http://schemas.openxmlformats.org/officeDocument/2006/customXml" ds:itemID="{5DB1C1B3-0AC4-4F97-B559-200251ABFEA4}">
+<ds:datastoreItem xmlns:ds="http://schemas.openxmlformats.org/officeDocument/2006/customXml" ds:itemID="{08A7F0E5-2584-4B66-94EE-51A144F13DAC}">
   <ds:schemaRefs>
     <ds:schemaRef ds:uri="http://schemas.openxmlformats.org/officeDocument/2006/bibliography"/>
   </ds:schemaRefs>

</xml_diff>

<commit_message>
mote 6.1. in ch3
</commit_message>
<xml_diff>
--- a/ch3-Functions.docx
+++ b/ch3-Functions.docx
@@ -8551,7 +8551,23 @@
           <w:rFonts w:asciiTheme="minorBidi" w:eastAsia="Times New Roman" w:hAnsiTheme="minorBidi"/>
           <w:color w:val="231F20"/>
         </w:rPr>
-        <w:t xml:space="preserve">renderPageWithSetupsAndTeardowns    we check  if the pageData is test page and if so we  includeSetupAndTeardownPages  and in all case </w:t>
+        <w:t xml:space="preserve">renderPageWithSetupsAndTeardowns    we </w:t>
+      </w:r>
+      <w:proofErr w:type="gramStart"/>
+      <w:r>
+        <w:rPr>
+          <w:rFonts w:asciiTheme="minorBidi" w:eastAsia="Times New Roman" w:hAnsiTheme="minorBidi"/>
+          <w:color w:val="231F20"/>
+        </w:rPr>
+        <w:t>check  if</w:t>
+      </w:r>
+      <w:proofErr w:type="gramEnd"/>
+      <w:r>
+        <w:rPr>
+          <w:rFonts w:asciiTheme="minorBidi" w:eastAsia="Times New Roman" w:hAnsiTheme="minorBidi"/>
+          <w:color w:val="231F20"/>
+        </w:rPr>
+        <w:t xml:space="preserve"> the pageData is test page and if so we  includeSetupAndTeardownPages  and in all case </w:t>
       </w:r>
       <w:r>
         <w:rPr>
@@ -10901,11 +10917,19 @@
         </w:rPr>
         <w:t xml:space="preserve">  </w:t>
       </w:r>
-      <w:r>
-        <w:rPr>
-          <w:lang w:bidi="ar-EG"/>
-        </w:rPr>
-        <w:t xml:space="preserve">to </w:t>
+      <w:proofErr w:type="gramStart"/>
+      <w:r>
+        <w:rPr>
+          <w:lang w:bidi="ar-EG"/>
+        </w:rPr>
+        <w:t>to</w:t>
+      </w:r>
+      <w:proofErr w:type="gramEnd"/>
+      <w:r>
+        <w:rPr>
+          <w:lang w:bidi="ar-EG"/>
+        </w:rPr>
+        <w:t xml:space="preserve"> </w:t>
       </w:r>
       <w:r>
         <w:rPr>
@@ -15149,31 +15173,1480 @@
         </w:rPr>
         <w:t xml:space="preserve"> : </w:t>
       </w:r>
+    </w:p>
+    <w:p>
+      <w:pPr>
+        <w:bidi/>
+        <w:rPr>
+          <w:rtl/>
+          <w:lang w:bidi="ar-EG"/>
+        </w:rPr>
+      </w:pPr>
+    </w:p>
+    <w:p>
+      <w:pPr>
+        <w:bidi/>
+        <w:rPr>
+          <w:rFonts w:ascii="TimesNewRomanPS-Bold" w:hAnsi="TimesNewRomanPS-Bold"/>
+          <w:color w:val="231F20"/>
+          <w:rtl/>
+          <w:lang w:bidi="ar-EG"/>
+        </w:rPr>
+      </w:pPr>
+      <w:r>
+        <w:rPr>
+          <w:rFonts w:ascii="TimesNewRomanPS-Bold" w:hAnsi="TimesNewRomanPS-Bold"/>
+          <w:color w:val="231F20"/>
+        </w:rPr>
+        <w:t>Monadic</w:t>
+      </w:r>
+      <w:r>
+        <w:rPr>
+          <w:rFonts w:ascii="TimesNewRomanPS-Bold" w:hAnsi="TimesNewRomanPS-Bold"/>
+          <w:color w:val="231F20"/>
+        </w:rPr>
+        <w:t xml:space="preserve"> </w:t>
+      </w:r>
+      <w:r>
+        <w:rPr>
+          <w:rFonts w:ascii="TimesNewRomanPS-Bold" w:hAnsi="TimesNewRomanPS-Bold" w:hint="cs"/>
+          <w:color w:val="231F20"/>
+          <w:rtl/>
+          <w:lang w:bidi="ar-EG"/>
+        </w:rPr>
+        <w:t xml:space="preserve">يعنى </w:t>
+      </w:r>
+      <w:r>
+        <w:rPr>
+          <w:rFonts w:ascii="TimesNewRomanPS-Bold" w:hAnsi="TimesNewRomanPS-Bold" w:hint="cs"/>
+          <w:color w:val="231F20"/>
+          <w:rtl/>
+          <w:lang w:bidi="ar-EG"/>
+        </w:rPr>
+        <w:t xml:space="preserve">اوحادى. </w:t>
+      </w:r>
+    </w:p>
+    <w:p>
+      <w:pPr>
+        <w:bidi/>
+        <w:rPr>
+          <w:rFonts w:ascii="TimesNewRomanPS-Bold" w:hAnsi="TimesNewRomanPS-Bold" w:hint="cs"/>
+          <w:color w:val="231F20"/>
+          <w:rtl/>
+          <w:lang w:bidi="ar-EG"/>
+        </w:rPr>
+      </w:pPr>
+      <w:r>
+        <w:rPr>
+          <w:rFonts w:ascii="TimesNewRomanPS-Bold" w:hAnsi="TimesNewRomanPS-Bold" w:hint="cs"/>
+          <w:color w:val="231F20"/>
+          <w:rtl/>
+          <w:lang w:bidi="ar-EG"/>
+        </w:rPr>
+        <w:t xml:space="preserve">ف السكشن دة بتكلم عن الحلات المشهوه الى بيكون فيها ال </w:t>
+      </w:r>
+      <w:r>
+        <w:rPr>
+          <w:rFonts w:ascii="TimesNewRomanPS-Bold" w:hAnsi="TimesNewRomanPS-Bold"/>
+          <w:color w:val="231F20"/>
+          <w:lang w:bidi="ar-EG"/>
+        </w:rPr>
+        <w:t xml:space="preserve">function </w:t>
+      </w:r>
+      <w:r>
+        <w:rPr>
+          <w:rFonts w:ascii="TimesNewRomanPS-Bold" w:hAnsi="TimesNewRomanPS-Bold" w:hint="cs"/>
+          <w:color w:val="231F20"/>
+          <w:rtl/>
+          <w:lang w:bidi="ar-EG"/>
+        </w:rPr>
+        <w:t xml:space="preserve"> </w:t>
+      </w:r>
+      <w:r>
+        <w:rPr>
+          <w:rFonts w:ascii="TimesNewRomanPS-Bold" w:hAnsi="TimesNewRomanPS-Bold" w:hint="cs"/>
+          <w:color w:val="231F20"/>
+          <w:rtl/>
+          <w:lang w:bidi="ar-EG"/>
+        </w:rPr>
+        <w:t xml:space="preserve"> </w:t>
+      </w:r>
+      <w:r>
+        <w:rPr>
+          <w:rFonts w:ascii="TimesNewRomanPS-Bold" w:hAnsi="TimesNewRomanPS-Bold" w:hint="cs"/>
+          <w:color w:val="231F20"/>
+          <w:rtl/>
+          <w:lang w:bidi="ar-EG"/>
+        </w:rPr>
+        <w:t xml:space="preserve">بتاخد  </w:t>
+      </w:r>
+      <w:r>
+        <w:rPr>
+          <w:rFonts w:ascii="TimesNewRomanPS-Bold" w:hAnsi="TimesNewRomanPS-Bold"/>
+          <w:color w:val="231F20"/>
+          <w:lang w:bidi="ar-EG"/>
+        </w:rPr>
+        <w:t xml:space="preserve">one argument </w:t>
+      </w:r>
+      <w:r>
+        <w:rPr>
+          <w:rFonts w:ascii="TimesNewRomanPS-Bold" w:hAnsi="TimesNewRomanPS-Bold" w:hint="cs"/>
+          <w:color w:val="231F20"/>
+          <w:rtl/>
+          <w:lang w:bidi="ar-EG"/>
+        </w:rPr>
+        <w:t xml:space="preserve"> .</w:t>
+      </w:r>
+      <w:r>
+        <w:rPr>
+          <w:rFonts w:ascii="TimesNewRomanPS-Bold" w:hAnsi="TimesNewRomanPS-Bold" w:hint="cs"/>
+          <w:color w:val="231F20"/>
+          <w:rtl/>
+          <w:lang w:bidi="ar-EG"/>
+        </w:rPr>
+        <w:t xml:space="preserve">ف حالتين   عشان  نبعت </w:t>
+      </w:r>
+      <w:r>
+        <w:rPr>
+          <w:rFonts w:ascii="TimesNewRomanPS-Bold" w:hAnsi="TimesNewRomanPS-Bold"/>
+          <w:color w:val="231F20"/>
+          <w:lang w:bidi="ar-EG"/>
+        </w:rPr>
+        <w:t>one</w:t>
+      </w:r>
+      <w:r>
+        <w:rPr>
+          <w:rFonts w:ascii="TimesNewRomanPS-Bold" w:hAnsi="TimesNewRomanPS-Bold"/>
+          <w:color w:val="231F20"/>
+          <w:lang w:bidi="ar-EG"/>
+        </w:rPr>
+        <w:t xml:space="preserve"> </w:t>
+      </w:r>
+      <w:r>
+        <w:rPr>
+          <w:rFonts w:ascii="TimesNewRomanPS-Bold" w:hAnsi="TimesNewRomanPS-Bold"/>
+          <w:color w:val="231F20"/>
+          <w:lang w:bidi="ar-EG"/>
+        </w:rPr>
+        <w:t xml:space="preserve">argument </w:t>
+      </w:r>
+      <w:r>
+        <w:rPr>
+          <w:rFonts w:ascii="TimesNewRomanPS-Bold" w:hAnsi="TimesNewRomanPS-Bold" w:hint="cs"/>
+          <w:color w:val="231F20"/>
+          <w:rtl/>
+          <w:lang w:bidi="ar-EG"/>
+        </w:rPr>
+        <w:t xml:space="preserve"> </w:t>
+      </w:r>
+      <w:r>
+        <w:rPr>
+          <w:rFonts w:ascii="TimesNewRomanPS-Bold" w:hAnsi="TimesNewRomanPS-Bold" w:hint="cs"/>
+          <w:color w:val="231F20"/>
+          <w:rtl/>
+          <w:lang w:bidi="ar-EG"/>
+        </w:rPr>
+        <w:t>لل</w:t>
+      </w:r>
+      <w:r>
+        <w:rPr>
+          <w:rFonts w:ascii="TimesNewRomanPS-Bold" w:hAnsi="TimesNewRomanPS-Bold"/>
+          <w:color w:val="231F20"/>
+          <w:lang w:bidi="ar-EG"/>
+        </w:rPr>
+        <w:t xml:space="preserve">function </w:t>
+      </w:r>
+      <w:r>
+        <w:rPr>
+          <w:rFonts w:ascii="TimesNewRomanPS-Bold" w:hAnsi="TimesNewRomanPS-Bold" w:hint="cs"/>
+          <w:color w:val="231F20"/>
+          <w:rtl/>
+          <w:lang w:bidi="ar-EG"/>
+        </w:rPr>
+        <w:t xml:space="preserve"> . </w:t>
+      </w:r>
+    </w:p>
+    <w:p>
+      <w:pPr>
+        <w:pStyle w:val="ListParagraph"/>
+        <w:numPr>
+          <w:ilvl w:val="0"/>
+          <w:numId w:val="47"/>
+        </w:numPr>
+        <w:bidi/>
+        <w:rPr>
+          <w:rFonts w:ascii="TimesNewRomanPS-Bold" w:hAnsi="TimesNewRomanPS-Bold"/>
+          <w:color w:val="231F20"/>
+          <w:lang w:bidi="ar-EG"/>
+        </w:rPr>
+      </w:pPr>
+      <w:r>
+        <w:rPr>
+          <w:rFonts w:ascii="TimesNewRomanPS-Bold" w:hAnsi="TimesNewRomanPS-Bold" w:hint="cs"/>
+          <w:color w:val="231F20"/>
+          <w:rtl/>
+          <w:lang w:bidi="ar-EG"/>
+        </w:rPr>
+        <w:t xml:space="preserve">انك تكون بتسئل سوال   عن ال </w:t>
+      </w:r>
+      <w:r>
+        <w:rPr>
+          <w:rFonts w:ascii="TimesNewRomanPS-Bold" w:hAnsi="TimesNewRomanPS-Bold"/>
+          <w:color w:val="231F20"/>
+          <w:lang w:bidi="ar-EG"/>
+        </w:rPr>
+        <w:t xml:space="preserve">argument </w:t>
+      </w:r>
+      <w:r>
+        <w:rPr>
+          <w:rFonts w:ascii="TimesNewRomanPS-Bold" w:hAnsi="TimesNewRomanPS-Bold" w:hint="cs"/>
+          <w:color w:val="231F20"/>
+          <w:rtl/>
+          <w:lang w:bidi="ar-EG"/>
+        </w:rPr>
+        <w:t xml:space="preserve"> </w:t>
+      </w:r>
+      <w:r>
+        <w:rPr>
+          <w:rFonts w:ascii="TimesNewRomanPS-Bold" w:hAnsi="TimesNewRomanPS-Bold" w:hint="cs"/>
+          <w:color w:val="231F20"/>
+          <w:rtl/>
+          <w:lang w:bidi="ar-EG"/>
+        </w:rPr>
+        <w:t xml:space="preserve"> : </w:t>
+      </w:r>
+    </w:p>
+    <w:p>
+      <w:pPr>
+        <w:pStyle w:val="ListParagraph"/>
+        <w:numPr>
+          <w:ilvl w:val="0"/>
+          <w:numId w:val="48"/>
+        </w:numPr>
+        <w:bidi/>
+        <w:rPr>
+          <w:rFonts w:ascii="TimesNewRomanPS-Bold" w:hAnsi="TimesNewRomanPS-Bold"/>
+          <w:color w:val="231F20"/>
+          <w:lang w:bidi="ar-EG"/>
+        </w:rPr>
+      </w:pPr>
+      <w:r>
+        <w:rPr>
+          <w:rFonts w:ascii="TimesNewRomanPS-Bold" w:hAnsi="TimesNewRomanPS-Bold" w:hint="cs"/>
+          <w:color w:val="231F20"/>
+          <w:rtl/>
+          <w:lang w:bidi="ar-EG"/>
+        </w:rPr>
+        <w:t xml:space="preserve">ودة مثال   </w:t>
+      </w:r>
+      <w:r>
+        <w:rPr>
+          <w:rFonts w:ascii="Courier" w:hAnsi="Courier"/>
+          <w:color w:val="231F20"/>
+          <w:sz w:val="18"/>
+          <w:szCs w:val="18"/>
+        </w:rPr>
+        <w:t>boolean fileExists(“MyFile”)</w:t>
+      </w:r>
+      <w:r>
+        <w:rPr>
+          <w:rFonts w:ascii="Courier" w:hAnsi="Courier"/>
+          <w:color w:val="231F20"/>
+          <w:sz w:val="18"/>
+          <w:szCs w:val="18"/>
+        </w:rPr>
+        <w:t>;</w:t>
+      </w:r>
+      <w:r>
+        <w:rPr>
+          <w:rFonts w:ascii="Courier" w:hAnsi="Courier" w:hint="cs"/>
+          <w:color w:val="231F20"/>
+          <w:sz w:val="18"/>
+          <w:szCs w:val="18"/>
+          <w:rtl/>
+        </w:rPr>
+        <w:t xml:space="preserve">  وهنا كنا بنسئل عن </w:t>
+      </w:r>
+      <w:r>
+        <w:rPr>
+          <w:rFonts w:ascii="Courier" w:hAnsi="Courier"/>
+          <w:color w:val="231F20"/>
+          <w:sz w:val="18"/>
+          <w:szCs w:val="18"/>
+        </w:rPr>
+        <w:t>file</w:t>
+      </w:r>
+      <w:r>
+        <w:rPr>
+          <w:rFonts w:ascii="Courier" w:hAnsi="Courier" w:hint="cs"/>
+          <w:color w:val="231F20"/>
+          <w:sz w:val="18"/>
+          <w:szCs w:val="18"/>
+          <w:rtl/>
+          <w:lang w:bidi="ar-EG"/>
+        </w:rPr>
+        <w:t xml:space="preserve"> هو موجود ولا لا ؟ </w:t>
+      </w:r>
+    </w:p>
+    <w:p>
+      <w:pPr>
+        <w:pStyle w:val="ListParagraph"/>
+        <w:bidi/>
+        <w:ind w:left="885"/>
+        <w:rPr>
+          <w:rFonts w:ascii="Courier" w:hAnsi="Courier"/>
+          <w:color w:val="231F20"/>
+          <w:sz w:val="18"/>
+          <w:szCs w:val="18"/>
+        </w:rPr>
+      </w:pPr>
+    </w:p>
+    <w:p>
+      <w:pPr>
+        <w:pStyle w:val="ListParagraph"/>
+        <w:numPr>
+          <w:ilvl w:val="0"/>
+          <w:numId w:val="47"/>
+        </w:numPr>
+        <w:bidi/>
+        <w:rPr>
+          <w:rFonts w:ascii="TimesNewRomanPS-Bold" w:hAnsi="TimesNewRomanPS-Bold" w:hint="cs"/>
+          <w:color w:val="231F20"/>
+          <w:lang w:bidi="ar-EG"/>
+        </w:rPr>
+      </w:pPr>
+      <w:r>
+        <w:rPr>
+          <w:rFonts w:ascii="Courier" w:hAnsi="Courier" w:hint="cs"/>
+          <w:color w:val="231F20"/>
+          <w:sz w:val="18"/>
+          <w:szCs w:val="18"/>
+          <w:rtl/>
+          <w:lang w:bidi="ar-EG"/>
+        </w:rPr>
+        <w:t xml:space="preserve">انك تكون عاوز تحول  </w:t>
+      </w:r>
+      <w:r>
+        <w:rPr>
+          <w:rFonts w:ascii="Courier" w:hAnsi="Courier"/>
+          <w:color w:val="231F20"/>
+          <w:sz w:val="18"/>
+          <w:szCs w:val="18"/>
+          <w:lang w:bidi="ar-EG"/>
+        </w:rPr>
+        <w:t xml:space="preserve">type </w:t>
+      </w:r>
+      <w:r>
+        <w:rPr>
+          <w:rFonts w:ascii="Courier" w:hAnsi="Courier" w:hint="cs"/>
+          <w:color w:val="231F20"/>
+          <w:sz w:val="18"/>
+          <w:szCs w:val="18"/>
+          <w:rtl/>
+          <w:lang w:bidi="ar-EG"/>
+        </w:rPr>
+        <w:t xml:space="preserve">معين  ل </w:t>
+      </w:r>
+      <w:r>
+        <w:rPr>
+          <w:rFonts w:ascii="Courier" w:hAnsi="Courier"/>
+          <w:color w:val="231F20"/>
+          <w:sz w:val="18"/>
+          <w:szCs w:val="18"/>
+          <w:lang w:bidi="ar-EG"/>
+        </w:rPr>
+        <w:t xml:space="preserve">type </w:t>
+      </w:r>
+      <w:r>
+        <w:rPr>
+          <w:rFonts w:ascii="Courier" w:hAnsi="Courier" w:hint="cs"/>
+          <w:color w:val="231F20"/>
+          <w:sz w:val="18"/>
+          <w:szCs w:val="18"/>
+          <w:rtl/>
+          <w:lang w:bidi="ar-EG"/>
+        </w:rPr>
+        <w:t xml:space="preserve"> تانى  : </w:t>
+      </w:r>
+    </w:p>
+    <w:p>
+      <w:pPr>
+        <w:pStyle w:val="ListParagraph"/>
+        <w:numPr>
+          <w:ilvl w:val="0"/>
+          <w:numId w:val="48"/>
+        </w:numPr>
+        <w:bidi/>
+        <w:rPr>
+          <w:rFonts w:ascii="TimesNewRomanPS-Bold" w:hAnsi="TimesNewRomanPS-Bold"/>
+          <w:color w:val="231F20"/>
+          <w:lang w:bidi="ar-EG"/>
+        </w:rPr>
+      </w:pPr>
+      <w:r>
+        <w:rPr>
+          <w:rFonts w:ascii="Courier" w:hAnsi="Courier" w:hint="cs"/>
+          <w:color w:val="231F20"/>
+          <w:sz w:val="18"/>
+          <w:szCs w:val="18"/>
+          <w:rtl/>
+          <w:lang w:bidi="ar-EG"/>
+        </w:rPr>
+        <w:t xml:space="preserve">وده مثال </w:t>
+      </w:r>
+      <w:r>
+        <w:rPr>
+          <w:rFonts w:ascii="Courier" w:hAnsi="Courier"/>
+          <w:color w:val="231F20"/>
+          <w:sz w:val="18"/>
+          <w:szCs w:val="18"/>
+        </w:rPr>
+        <w:t>InputStream fileOpen(“MyFile”)</w:t>
+      </w:r>
+      <w:r>
+        <w:rPr>
+          <w:rFonts w:ascii="Courier" w:hAnsi="Courier" w:hint="cs"/>
+          <w:color w:val="231F20"/>
+          <w:sz w:val="18"/>
+          <w:szCs w:val="18"/>
+          <w:rtl/>
+        </w:rPr>
+        <w:t xml:space="preserve"> وهنا عاوزين  نحول ال </w:t>
+      </w:r>
+      <w:r>
+        <w:rPr>
+          <w:rFonts w:ascii="Courier" w:hAnsi="Courier"/>
+          <w:color w:val="231F20"/>
+          <w:sz w:val="18"/>
+          <w:szCs w:val="18"/>
+        </w:rPr>
+        <w:t xml:space="preserve">string  </w:t>
+      </w:r>
+      <w:r>
+        <w:rPr>
+          <w:rFonts w:ascii="Courier" w:hAnsi="Courier" w:hint="cs"/>
+          <w:color w:val="231F20"/>
+          <w:sz w:val="18"/>
+          <w:szCs w:val="18"/>
+          <w:rtl/>
+          <w:lang w:bidi="ar-EG"/>
+        </w:rPr>
+        <w:t xml:space="preserve"> مثلا </w:t>
+      </w:r>
+      <w:r>
+        <w:rPr>
+          <w:rFonts w:ascii="Courier" w:hAnsi="Courier"/>
+          <w:color w:val="231F20"/>
+          <w:sz w:val="18"/>
+          <w:szCs w:val="18"/>
+        </w:rPr>
+        <w:t>InputStream</w:t>
+      </w:r>
+      <w:r>
+        <w:rPr>
+          <w:rFonts w:ascii="Courier" w:hAnsi="Courier" w:hint="cs"/>
+          <w:color w:val="231F20"/>
+          <w:sz w:val="18"/>
+          <w:szCs w:val="18"/>
+          <w:rtl/>
+        </w:rPr>
+        <w:t xml:space="preserve">. ولاحظ هنا خلينا الحاجة  الى هترجع من </w:t>
+      </w:r>
+      <w:r>
+        <w:rPr>
+          <w:rFonts w:ascii="Courier" w:hAnsi="Courier"/>
+          <w:color w:val="231F20"/>
+          <w:sz w:val="18"/>
+          <w:szCs w:val="18"/>
+        </w:rPr>
+        <w:t>func</w:t>
+      </w:r>
+      <w:r>
+        <w:rPr>
+          <w:rFonts w:ascii="Courier" w:hAnsi="Courier" w:hint="cs"/>
+          <w:color w:val="231F20"/>
+          <w:sz w:val="18"/>
+          <w:szCs w:val="18"/>
+          <w:rtl/>
+          <w:lang w:bidi="ar-EG"/>
+        </w:rPr>
+        <w:t xml:space="preserve"> هتكون </w:t>
+      </w:r>
+      <w:r>
+        <w:rPr>
+          <w:rFonts w:ascii="Courier" w:hAnsi="Courier"/>
+          <w:color w:val="231F20"/>
+          <w:sz w:val="18"/>
+          <w:szCs w:val="18"/>
+          <w:lang w:bidi="ar-EG"/>
+        </w:rPr>
+        <w:t>return  value</w:t>
+      </w:r>
+      <w:r>
+        <w:rPr>
+          <w:rFonts w:ascii="Courier" w:hAnsi="Courier" w:hint="cs"/>
+          <w:color w:val="231F20"/>
+          <w:sz w:val="18"/>
+          <w:szCs w:val="18"/>
+          <w:rtl/>
+          <w:lang w:bidi="ar-EG"/>
+        </w:rPr>
+        <w:t xml:space="preserve"> .</w:t>
+      </w:r>
+    </w:p>
+    <w:p>
+      <w:pPr>
+        <w:pStyle w:val="ListParagraph"/>
+        <w:bidi/>
+        <w:ind w:left="885"/>
+        <w:rPr>
+          <w:rFonts w:ascii="TimesNewRomanPS-Bold" w:hAnsi="TimesNewRomanPS-Bold" w:hint="cs"/>
+          <w:color w:val="231F20"/>
+          <w:lang w:bidi="ar-EG"/>
+        </w:rPr>
+      </w:pPr>
+    </w:p>
+    <w:p>
+      <w:pPr>
+        <w:pStyle w:val="ListParagraph"/>
+        <w:numPr>
+          <w:ilvl w:val="0"/>
+          <w:numId w:val="47"/>
+        </w:numPr>
+        <w:bidi/>
+        <w:rPr>
+          <w:rFonts w:ascii="TimesNewRomanPS-Bold" w:hAnsi="TimesNewRomanPS-Bold"/>
+          <w:color w:val="231F20"/>
+          <w:lang w:bidi="ar-EG"/>
+        </w:rPr>
+      </w:pPr>
+      <w:r>
+        <w:rPr>
+          <w:rFonts w:ascii="TimesNewRomanPS-Bold" w:hAnsi="TimesNewRomanPS-Bold" w:hint="cs"/>
+          <w:color w:val="231F20"/>
+          <w:rtl/>
+          <w:lang w:bidi="ar-EG"/>
+        </w:rPr>
+        <w:t xml:space="preserve"> ف حاله تالته     عشان اخلى ال </w:t>
+      </w:r>
+      <w:r>
+        <w:rPr>
+          <w:rFonts w:ascii="TimesNewRomanPS-Bold" w:hAnsi="TimesNewRomanPS-Bold"/>
+          <w:color w:val="231F20"/>
+          <w:lang w:bidi="ar-EG"/>
+        </w:rPr>
+        <w:t xml:space="preserve">function </w:t>
+      </w:r>
+      <w:r>
+        <w:rPr>
+          <w:rFonts w:ascii="TimesNewRomanPS-Bold" w:hAnsi="TimesNewRomanPS-Bold" w:hint="cs"/>
+          <w:color w:val="231F20"/>
+          <w:rtl/>
+          <w:lang w:bidi="ar-EG"/>
+        </w:rPr>
+        <w:t xml:space="preserve"> تكون بتاخد  </w:t>
+      </w:r>
+      <w:r>
+        <w:rPr>
+          <w:rFonts w:ascii="TimesNewRomanPS-Bold" w:hAnsi="TimesNewRomanPS-Bold"/>
+          <w:color w:val="231F20"/>
+          <w:lang w:bidi="ar-EG"/>
+        </w:rPr>
+        <w:t xml:space="preserve">argument </w:t>
+      </w:r>
+      <w:r>
+        <w:rPr>
+          <w:rFonts w:ascii="TimesNewRomanPS-Bold" w:hAnsi="TimesNewRomanPS-Bold" w:hint="cs"/>
+          <w:color w:val="231F20"/>
+          <w:rtl/>
+          <w:lang w:bidi="ar-EG"/>
+        </w:rPr>
+        <w:t xml:space="preserve"> </w:t>
+      </w:r>
+      <w:r>
+        <w:rPr>
+          <w:rFonts w:ascii="TimesNewRomanPS-Bold" w:hAnsi="TimesNewRomanPS-Bold"/>
+          <w:color w:val="231F20"/>
+          <w:lang w:bidi="ar-EG"/>
+        </w:rPr>
+        <w:t xml:space="preserve">     one </w:t>
+      </w:r>
+      <w:r>
+        <w:rPr>
+          <w:rFonts w:ascii="TimesNewRomanPS-Bold" w:hAnsi="TimesNewRomanPS-Bold" w:hint="cs"/>
+          <w:color w:val="231F20"/>
+          <w:rtl/>
+          <w:lang w:bidi="ar-EG"/>
+        </w:rPr>
+        <w:t xml:space="preserve">وهى مش مشهورة بس موجوده    الحاله دى هى  انك هتعمل  </w:t>
+      </w:r>
+      <w:r>
+        <w:rPr>
+          <w:rFonts w:ascii="TimesNewRomanPS-Italic" w:hAnsi="TimesNewRomanPS-Italic"/>
+          <w:i/>
+          <w:iCs/>
+          <w:color w:val="231F20"/>
+        </w:rPr>
+        <w:t>event</w:t>
+      </w:r>
+      <w:r>
+        <w:rPr>
+          <w:rFonts w:ascii="TimesNewRomanPS-Italic" w:hAnsi="TimesNewRomanPS-Italic"/>
+          <w:i/>
+          <w:iCs/>
+          <w:color w:val="231F20"/>
+        </w:rPr>
+        <w:t xml:space="preserve">  </w:t>
+      </w:r>
+      <w:r>
+        <w:rPr>
+          <w:rFonts w:ascii="TimesNewRomanPS-Italic" w:hAnsi="TimesNewRomanPS-Italic" w:hint="cs"/>
+          <w:i/>
+          <w:iCs/>
+          <w:color w:val="231F20"/>
+          <w:rtl/>
+        </w:rPr>
+        <w:t xml:space="preserve">  وفى الحاله دى  بيكون ف</w:t>
+      </w:r>
+      <w:r>
+        <w:rPr>
+          <w:rFonts w:ascii="TimesNewRomanPS-Bold" w:hAnsi="TimesNewRomanPS-Bold"/>
+          <w:color w:val="231F20"/>
+          <w:lang w:bidi="ar-EG"/>
+        </w:rPr>
+        <w:t xml:space="preserve"> </w:t>
+      </w:r>
+      <w:r>
+        <w:rPr>
+          <w:rFonts w:ascii="TimesNewRomanPS-Bold" w:hAnsi="TimesNewRomanPS-Bold"/>
+          <w:color w:val="231F20"/>
+          <w:lang w:bidi="ar-EG"/>
+        </w:rPr>
+        <w:t xml:space="preserve">argument </w:t>
+      </w:r>
+      <w:r>
+        <w:rPr>
+          <w:rFonts w:ascii="TimesNewRomanPS-Bold" w:hAnsi="TimesNewRomanPS-Bold" w:hint="cs"/>
+          <w:color w:val="231F20"/>
+          <w:rtl/>
+          <w:lang w:bidi="ar-EG"/>
+        </w:rPr>
+        <w:t xml:space="preserve"> </w:t>
+      </w:r>
+      <w:r>
+        <w:rPr>
+          <w:rFonts w:ascii="TimesNewRomanPS-Italic" w:hAnsi="TimesNewRomanPS-Italic" w:hint="cs"/>
+          <w:i/>
+          <w:iCs/>
+          <w:color w:val="231F20"/>
+          <w:rtl/>
+        </w:rPr>
+        <w:t xml:space="preserve">  </w:t>
+      </w:r>
+      <w:r>
+        <w:rPr>
+          <w:rFonts w:ascii="TimesNewRomanPS-Italic" w:hAnsi="TimesNewRomanPS-Italic"/>
+          <w:i/>
+          <w:iCs/>
+          <w:color w:val="231F20"/>
+        </w:rPr>
+        <w:t xml:space="preserve">input  </w:t>
+      </w:r>
+      <w:r>
+        <w:rPr>
+          <w:rFonts w:ascii="TimesNewRomanPS-Italic" w:hAnsi="TimesNewRomanPS-Italic" w:hint="cs"/>
+          <w:i/>
+          <w:iCs/>
+          <w:color w:val="231F20"/>
+          <w:rtl/>
+        </w:rPr>
+        <w:t xml:space="preserve"> ومفيش  </w:t>
+      </w:r>
+      <w:r>
+        <w:rPr>
+          <w:rFonts w:ascii="TimesNewRomanPS-Italic" w:hAnsi="TimesNewRomanPS-Italic"/>
+          <w:i/>
+          <w:iCs/>
+          <w:color w:val="231F20"/>
+        </w:rPr>
+        <w:t xml:space="preserve">output argument </w:t>
+      </w:r>
+      <w:r>
+        <w:rPr>
+          <w:rFonts w:ascii="TimesNewRomanPS-Italic" w:hAnsi="TimesNewRomanPS-Italic" w:hint="cs"/>
+          <w:i/>
+          <w:iCs/>
+          <w:color w:val="231F20"/>
+          <w:rtl/>
+          <w:lang w:bidi="ar-EG"/>
+        </w:rPr>
+        <w:t xml:space="preserve"> .  وف  الحاله دى اخنا  بنستخدام ال  </w:t>
+      </w:r>
+      <w:r>
+        <w:rPr>
+          <w:rFonts w:ascii="TimesNewRomanPS-Italic" w:hAnsi="TimesNewRomanPS-Italic"/>
+          <w:i/>
+          <w:iCs/>
+          <w:color w:val="231F20"/>
+          <w:lang w:bidi="ar-EG"/>
+        </w:rPr>
+        <w:t xml:space="preserve">input  argument </w:t>
+      </w:r>
+      <w:r>
+        <w:rPr>
+          <w:rFonts w:ascii="TimesNewRomanPS-Italic" w:hAnsi="TimesNewRomanPS-Italic" w:hint="cs"/>
+          <w:i/>
+          <w:iCs/>
+          <w:color w:val="231F20"/>
+          <w:rtl/>
+          <w:lang w:bidi="ar-EG"/>
+        </w:rPr>
+        <w:t xml:space="preserve"> عشان نعمل  تغير ل</w:t>
+      </w:r>
+      <w:r>
+        <w:rPr>
+          <w:rFonts w:ascii="TimesNewRomanPS-Italic" w:hAnsi="TimesNewRomanPS-Italic"/>
+          <w:i/>
+          <w:iCs/>
+          <w:color w:val="231F20"/>
+          <w:lang w:bidi="ar-EG"/>
+        </w:rPr>
+        <w:t xml:space="preserve">state </w:t>
+      </w:r>
+      <w:r>
+        <w:rPr>
+          <w:rFonts w:ascii="TimesNewRomanPS-Italic" w:hAnsi="TimesNewRomanPS-Italic" w:hint="cs"/>
+          <w:i/>
+          <w:iCs/>
+          <w:color w:val="231F20"/>
+          <w:rtl/>
+          <w:lang w:bidi="ar-EG"/>
+        </w:rPr>
+        <w:t xml:space="preserve"> معنيه ف ال </w:t>
+      </w:r>
+      <w:r>
+        <w:rPr>
+          <w:rFonts w:ascii="TimesNewRomanPS-Italic" w:hAnsi="TimesNewRomanPS-Italic"/>
+          <w:i/>
+          <w:iCs/>
+          <w:color w:val="231F20"/>
+          <w:lang w:bidi="ar-EG"/>
+        </w:rPr>
+        <w:t xml:space="preserve">system </w:t>
+      </w:r>
+      <w:r>
+        <w:rPr>
+          <w:rFonts w:ascii="TimesNewRomanPS-Italic" w:hAnsi="TimesNewRomanPS-Italic" w:hint="cs"/>
+          <w:i/>
+          <w:iCs/>
+          <w:color w:val="231F20"/>
+          <w:rtl/>
+          <w:lang w:bidi="ar-EG"/>
+        </w:rPr>
+        <w:t xml:space="preserve"> . </w:t>
+      </w:r>
+    </w:p>
+    <w:p>
+      <w:pPr>
+        <w:pStyle w:val="ListParagraph"/>
+        <w:bidi/>
+        <w:rPr>
+          <w:rFonts w:ascii="TimesNewRomanPS-Bold" w:hAnsi="TimesNewRomanPS-Bold" w:hint="cs"/>
+          <w:color w:val="231F20"/>
+          <w:lang w:bidi="ar-EG"/>
+        </w:rPr>
+      </w:pPr>
+    </w:p>
+    <w:p>
+      <w:pPr>
+        <w:pStyle w:val="ListParagraph"/>
+        <w:numPr>
+          <w:ilvl w:val="0"/>
+          <w:numId w:val="48"/>
+        </w:numPr>
+        <w:bidi/>
+        <w:rPr>
+          <w:rFonts w:ascii="TimesNewRomanPS-Bold" w:hAnsi="TimesNewRomanPS-Bold"/>
+          <w:color w:val="231F20"/>
+          <w:lang w:bidi="ar-EG"/>
+        </w:rPr>
+      </w:pPr>
+      <w:r>
+        <w:rPr>
+          <w:rFonts w:ascii="TimesNewRomanPS-Italic" w:hAnsi="TimesNewRomanPS-Italic" w:hint="cs"/>
+          <w:i/>
+          <w:iCs/>
+          <w:color w:val="231F20"/>
+          <w:rtl/>
+          <w:lang w:bidi="ar-EG"/>
+        </w:rPr>
+        <w:t xml:space="preserve">ودة  مثال </w:t>
+      </w:r>
+      <w:r>
+        <w:rPr>
+          <w:rFonts w:ascii="Courier" w:hAnsi="Courier"/>
+          <w:color w:val="231F20"/>
+          <w:sz w:val="18"/>
+          <w:szCs w:val="18"/>
+        </w:rPr>
+        <w:t>void passwordAttemptFailedNtimes(int attempts)</w:t>
+      </w:r>
+      <w:r>
+        <w:rPr>
+          <w:rFonts w:ascii="Courier" w:hAnsi="Courier" w:hint="cs"/>
+          <w:color w:val="231F20"/>
+          <w:sz w:val="18"/>
+          <w:szCs w:val="18"/>
+          <w:rtl/>
+        </w:rPr>
+        <w:t xml:space="preserve"> وعمك بوب بيقلك خلى بالك وانت بتتعامل مع النوع دى  لازم تكتب اسم معبر وواضح </w:t>
+      </w:r>
+      <w:r>
+        <w:rPr>
+          <w:rFonts w:ascii="Courier" w:hAnsi="Courier" w:hint="cs"/>
+          <w:color w:val="231F20"/>
+          <w:sz w:val="18"/>
+          <w:szCs w:val="18"/>
+          <w:rtl/>
+        </w:rPr>
+        <w:t xml:space="preserve"> ان ده </w:t>
+      </w:r>
+      <w:r>
+        <w:rPr>
+          <w:rFonts w:ascii="Courier" w:hAnsi="Courier"/>
+          <w:color w:val="231F20"/>
+          <w:sz w:val="18"/>
+          <w:szCs w:val="18"/>
+        </w:rPr>
+        <w:t>event</w:t>
+      </w:r>
+      <w:r>
+        <w:rPr>
+          <w:rFonts w:ascii="Courier" w:hAnsi="Courier" w:hint="cs"/>
+          <w:color w:val="231F20"/>
+          <w:sz w:val="18"/>
+          <w:szCs w:val="18"/>
+          <w:rtl/>
+          <w:lang w:bidi="ar-EG"/>
+        </w:rPr>
+        <w:t xml:space="preserve"> .</w:t>
+      </w:r>
+    </w:p>
+    <w:p>
+      <w:pPr>
+        <w:pStyle w:val="ListParagraph"/>
+        <w:numPr>
+          <w:ilvl w:val="0"/>
+          <w:numId w:val="47"/>
+        </w:numPr>
+        <w:bidi/>
+        <w:rPr>
+          <w:rFonts w:ascii="TimesNewRomanPS-Bold" w:hAnsi="TimesNewRomanPS-Bold"/>
+          <w:color w:val="231F20"/>
+          <w:lang w:bidi="ar-EG"/>
+        </w:rPr>
+      </w:pPr>
+      <w:r>
+        <w:rPr>
+          <w:rFonts w:ascii="TimesNewRomanPS-Bold" w:hAnsi="TimesNewRomanPS-Bold" w:hint="cs"/>
+          <w:color w:val="231F20"/>
+          <w:rtl/>
+          <w:lang w:bidi="ar-EG"/>
+        </w:rPr>
+        <w:lastRenderedPageBreak/>
+        <w:t xml:space="preserve">ولازم تتجنب ال </w:t>
+      </w:r>
+      <w:r>
+        <w:rPr>
+          <w:rFonts w:ascii="TimesNewRomanPS-Bold" w:hAnsi="TimesNewRomanPS-Bold"/>
+          <w:color w:val="231F20"/>
+          <w:lang w:bidi="ar-EG"/>
+        </w:rPr>
+        <w:t xml:space="preserve">function </w:t>
+      </w:r>
+      <w:r>
+        <w:rPr>
+          <w:rFonts w:ascii="TimesNewRomanPS-Bold" w:hAnsi="TimesNewRomanPS-Bold" w:hint="cs"/>
+          <w:color w:val="231F20"/>
+          <w:rtl/>
+          <w:lang w:bidi="ar-EG"/>
+        </w:rPr>
+        <w:t xml:space="preserve"> الى مش  بتتبع ال </w:t>
+      </w:r>
+      <w:r>
+        <w:rPr>
+          <w:rFonts w:ascii="TimesNewRomanPS-Bold" w:hAnsi="TimesNewRomanPS-Bold"/>
+          <w:color w:val="231F20"/>
+          <w:lang w:bidi="ar-EG"/>
+        </w:rPr>
+        <w:t xml:space="preserve">format </w:t>
+      </w:r>
+      <w:r>
+        <w:rPr>
+          <w:rFonts w:ascii="TimesNewRomanPS-Bold" w:hAnsi="TimesNewRomanPS-Bold" w:hint="cs"/>
+          <w:color w:val="231F20"/>
+          <w:rtl/>
+          <w:lang w:bidi="ar-EG"/>
+        </w:rPr>
+        <w:t xml:space="preserve"> او ال </w:t>
+      </w:r>
+      <w:r>
+        <w:rPr>
+          <w:rFonts w:ascii="TimesNewRomanPS-Bold" w:hAnsi="TimesNewRomanPS-Bold"/>
+          <w:color w:val="231F20"/>
+          <w:lang w:bidi="ar-EG"/>
+        </w:rPr>
+        <w:t xml:space="preserve">pattern </w:t>
+      </w:r>
+      <w:r>
+        <w:rPr>
+          <w:rFonts w:ascii="TimesNewRomanPS-Bold" w:hAnsi="TimesNewRomanPS-Bold" w:hint="cs"/>
+          <w:color w:val="231F20"/>
+          <w:rtl/>
+          <w:lang w:bidi="ar-EG"/>
+        </w:rPr>
+        <w:t xml:space="preserve"> الى فات :</w:t>
+      </w:r>
+    </w:p>
+    <w:p>
+      <w:pPr>
+        <w:pStyle w:val="ListParagraph"/>
+        <w:bidi/>
+        <w:ind w:left="885"/>
+        <w:rPr>
+          <w:rFonts w:ascii="Courier" w:hAnsi="Courier" w:hint="cs"/>
+          <w:color w:val="231F20"/>
+          <w:sz w:val="18"/>
+          <w:szCs w:val="18"/>
+          <w:rtl/>
+          <w:lang w:bidi="ar-EG"/>
+        </w:rPr>
+      </w:pPr>
+      <w:r>
+        <w:rPr>
+          <w:rFonts w:ascii="TimesNewRomanPS-Bold" w:hAnsi="TimesNewRomanPS-Bold" w:hint="cs"/>
+          <w:color w:val="231F20"/>
+          <w:rtl/>
+          <w:lang w:bidi="ar-EG"/>
+        </w:rPr>
+        <w:t xml:space="preserve">دة مثال مفروض  تتجنب ان هو يحصل : </w:t>
+      </w:r>
+      <w:r>
+        <w:rPr>
+          <w:rFonts w:ascii="Courier" w:hAnsi="Courier"/>
+          <w:color w:val="231F20"/>
+          <w:sz w:val="18"/>
+          <w:szCs w:val="18"/>
+        </w:rPr>
+        <w:t>includeSetupPageInto(StringBuffer pageText)</w:t>
+      </w:r>
+      <w:r>
+        <w:rPr>
+          <w:rFonts w:ascii="Courier" w:hAnsi="Courier" w:hint="cs"/>
+          <w:color w:val="231F20"/>
+          <w:sz w:val="18"/>
+          <w:szCs w:val="18"/>
+          <w:rtl/>
+        </w:rPr>
+        <w:t xml:space="preserve"> </w:t>
+      </w:r>
+      <w:r>
+        <w:rPr>
+          <w:rFonts w:ascii="Courier" w:hAnsi="Courier" w:hint="cs"/>
+          <w:color w:val="231F20"/>
+          <w:sz w:val="18"/>
+          <w:szCs w:val="18"/>
+          <w:rtl/>
+        </w:rPr>
+        <w:t xml:space="preserve"> وهنا  هو استخدام ال </w:t>
+      </w:r>
+      <w:r>
+        <w:rPr>
+          <w:rFonts w:ascii="Courier" w:hAnsi="Courier"/>
+          <w:color w:val="231F20"/>
+          <w:sz w:val="18"/>
+          <w:szCs w:val="18"/>
+        </w:rPr>
+        <w:t xml:space="preserve">input argument </w:t>
+      </w:r>
+      <w:r>
+        <w:rPr>
+          <w:rFonts w:ascii="Courier" w:hAnsi="Courier" w:hint="cs"/>
+          <w:color w:val="231F20"/>
+          <w:sz w:val="18"/>
+          <w:szCs w:val="18"/>
+          <w:rtl/>
+          <w:lang w:bidi="ar-EG"/>
+        </w:rPr>
+        <w:t xml:space="preserve"> على انه  كمان  </w:t>
+      </w:r>
+      <w:r>
+        <w:rPr>
+          <w:rFonts w:ascii="Courier" w:hAnsi="Courier"/>
+          <w:color w:val="231F20"/>
+          <w:sz w:val="18"/>
+          <w:szCs w:val="18"/>
+          <w:lang w:bidi="ar-EG"/>
+        </w:rPr>
+        <w:t xml:space="preserve">output </w:t>
+      </w:r>
+      <w:r>
+        <w:rPr>
+          <w:rFonts w:ascii="Courier" w:hAnsi="Courier" w:hint="cs"/>
+          <w:color w:val="231F20"/>
+          <w:sz w:val="18"/>
+          <w:szCs w:val="18"/>
+          <w:rtl/>
+          <w:lang w:bidi="ar-EG"/>
+        </w:rPr>
+        <w:t xml:space="preserve"> . ودة غلط ان يحصل </w:t>
+      </w:r>
+      <w:r>
+        <w:rPr>
+          <w:rFonts w:ascii="Courier" w:hAnsi="Courier" w:hint="cs"/>
+          <w:color w:val="231F20"/>
+          <w:sz w:val="18"/>
+          <w:szCs w:val="18"/>
+          <w:rtl/>
+          <w:lang w:bidi="ar-EG"/>
+        </w:rPr>
+        <w:t xml:space="preserve"> اى </w:t>
+      </w:r>
+      <w:r>
+        <w:rPr>
+          <w:rFonts w:ascii="Courier" w:hAnsi="Courier"/>
+          <w:color w:val="231F20"/>
+          <w:sz w:val="18"/>
+          <w:szCs w:val="18"/>
+          <w:lang w:bidi="ar-EG"/>
+        </w:rPr>
+        <w:t xml:space="preserve">function </w:t>
+      </w:r>
+      <w:r>
+        <w:rPr>
+          <w:rFonts w:ascii="Courier" w:hAnsi="Courier" w:hint="cs"/>
+          <w:color w:val="231F20"/>
+          <w:sz w:val="18"/>
+          <w:szCs w:val="18"/>
+          <w:rtl/>
+          <w:lang w:bidi="ar-EG"/>
+        </w:rPr>
+        <w:t xml:space="preserve"> بتعمل </w:t>
+      </w:r>
+      <w:r>
+        <w:rPr>
+          <w:rFonts w:ascii="Courier" w:hAnsi="Courier"/>
+          <w:color w:val="231F20"/>
+          <w:sz w:val="18"/>
+          <w:szCs w:val="18"/>
+          <w:lang w:bidi="ar-EG"/>
+        </w:rPr>
+        <w:t xml:space="preserve">transform </w:t>
+      </w:r>
+      <w:r>
+        <w:rPr>
+          <w:rFonts w:ascii="Courier" w:hAnsi="Courier" w:hint="cs"/>
+          <w:color w:val="231F20"/>
+          <w:sz w:val="18"/>
+          <w:szCs w:val="18"/>
+          <w:rtl/>
+          <w:lang w:bidi="ar-EG"/>
+        </w:rPr>
+        <w:t xml:space="preserve"> من </w:t>
+      </w:r>
+      <w:r>
+        <w:rPr>
+          <w:rFonts w:ascii="Courier" w:hAnsi="Courier"/>
+          <w:color w:val="231F20"/>
+          <w:sz w:val="18"/>
+          <w:szCs w:val="18"/>
+          <w:lang w:bidi="ar-EG"/>
+        </w:rPr>
+        <w:t xml:space="preserve">type </w:t>
+      </w:r>
+      <w:r>
+        <w:rPr>
+          <w:rFonts w:ascii="Courier" w:hAnsi="Courier" w:hint="cs"/>
+          <w:color w:val="231F20"/>
+          <w:sz w:val="18"/>
+          <w:szCs w:val="18"/>
+          <w:rtl/>
+          <w:lang w:bidi="ar-EG"/>
+        </w:rPr>
+        <w:t xml:space="preserve"> ل </w:t>
+      </w:r>
+      <w:r>
+        <w:rPr>
+          <w:rFonts w:ascii="Courier" w:hAnsi="Courier"/>
+          <w:color w:val="231F20"/>
+          <w:sz w:val="18"/>
+          <w:szCs w:val="18"/>
+          <w:lang w:bidi="ar-EG"/>
+        </w:rPr>
+        <w:t xml:space="preserve">type </w:t>
+      </w:r>
+      <w:r>
+        <w:rPr>
+          <w:rFonts w:ascii="Courier" w:hAnsi="Courier" w:hint="cs"/>
+          <w:color w:val="231F20"/>
+          <w:sz w:val="18"/>
+          <w:szCs w:val="18"/>
+          <w:rtl/>
+          <w:lang w:bidi="ar-EG"/>
+        </w:rPr>
+        <w:t xml:space="preserve"> تانى استخدام ال  </w:t>
+      </w:r>
+      <w:r>
+        <w:rPr>
+          <w:rFonts w:ascii="Courier" w:hAnsi="Courier"/>
+          <w:color w:val="231F20"/>
+          <w:sz w:val="18"/>
+          <w:szCs w:val="18"/>
+          <w:lang w:bidi="ar-EG"/>
+        </w:rPr>
+        <w:t xml:space="preserve">return value </w:t>
+      </w:r>
+      <w:r>
+        <w:rPr>
+          <w:rFonts w:ascii="Courier" w:hAnsi="Courier" w:hint="cs"/>
+          <w:color w:val="231F20"/>
+          <w:sz w:val="18"/>
+          <w:szCs w:val="18"/>
+          <w:rtl/>
+          <w:lang w:bidi="ar-EG"/>
+        </w:rPr>
+        <w:t xml:space="preserve"> .</w:t>
+      </w:r>
+    </w:p>
+    <w:p>
+      <w:pPr>
+        <w:pStyle w:val="ListParagraph"/>
+        <w:numPr>
+          <w:ilvl w:val="0"/>
+          <w:numId w:val="48"/>
+        </w:numPr>
+        <w:bidi/>
+        <w:rPr>
+          <w:rFonts w:ascii="Courier" w:hAnsi="Courier"/>
+          <w:color w:val="231F20"/>
+          <w:sz w:val="18"/>
+          <w:szCs w:val="18"/>
+          <w:lang w:bidi="ar-EG"/>
+        </w:rPr>
+      </w:pPr>
+      <w:r>
+        <w:rPr>
+          <w:rFonts w:ascii="Courier" w:hAnsi="Courier" w:hint="cs"/>
+          <w:color w:val="231F20"/>
+          <w:sz w:val="18"/>
+          <w:szCs w:val="18"/>
+          <w:rtl/>
+          <w:lang w:bidi="ar-EG"/>
+        </w:rPr>
+        <w:t xml:space="preserve">ف  بختصار الشكل الشكل الاول احسن من الشكل التانى ف الاسكرين  الى جايه </w:t>
+      </w:r>
+      <w:r>
+        <w:rPr>
+          <w:rFonts w:ascii="Courier" w:hAnsi="Courier" w:hint="cs"/>
+          <w:color w:val="231F20"/>
+          <w:sz w:val="18"/>
+          <w:szCs w:val="18"/>
+          <w:rtl/>
+          <w:lang w:bidi="ar-EG"/>
+        </w:rPr>
+        <w:t xml:space="preserve">عشان  بستخدام ال </w:t>
+      </w:r>
+      <w:r>
+        <w:rPr>
+          <w:rFonts w:ascii="Courier" w:hAnsi="Courier"/>
+          <w:color w:val="231F20"/>
+          <w:sz w:val="18"/>
+          <w:szCs w:val="18"/>
+          <w:lang w:bidi="ar-EG"/>
+        </w:rPr>
+        <w:t xml:space="preserve">return value </w:t>
+      </w:r>
+      <w:r>
+        <w:rPr>
+          <w:rFonts w:ascii="Courier" w:hAnsi="Courier" w:hint="cs"/>
+          <w:color w:val="231F20"/>
+          <w:sz w:val="18"/>
+          <w:szCs w:val="18"/>
+          <w:rtl/>
+          <w:lang w:bidi="ar-EG"/>
+        </w:rPr>
+        <w:t xml:space="preserve"> . </w:t>
+      </w:r>
+    </w:p>
+    <w:p>
+      <w:pPr>
+        <w:pStyle w:val="ListParagraph"/>
+        <w:bidi/>
+        <w:ind w:left="885"/>
+        <w:rPr>
+          <w:rFonts w:ascii="Courier" w:hAnsi="Courier"/>
+          <w:color w:val="231F20"/>
+          <w:sz w:val="18"/>
+          <w:szCs w:val="18"/>
+          <w:rtl/>
+          <w:lang w:bidi="ar-EG"/>
+        </w:rPr>
+      </w:pPr>
+      <w:r>
+        <w:rPr>
+          <w:rFonts w:ascii="Courier" w:hAnsi="Courier" w:cs="Arial"/>
+          <w:color w:val="231F20"/>
+          <w:sz w:val="18"/>
+          <w:szCs w:val="18"/>
+          <w:rtl/>
+          <w:lang w:bidi="ar-EG"/>
+        </w:rPr>
+        <w:drawing>
+          <wp:anchor distT="0" distB="0" distL="114300" distR="114300" simplePos="0" relativeHeight="251701248" behindDoc="0" locked="0" layoutInCell="1" allowOverlap="1" wp14:anchorId="2A3427FF" wp14:editId="2DEF39AE">
+            <wp:simplePos x="0" y="0"/>
+            <wp:positionH relativeFrom="column">
+              <wp:posOffset>57150</wp:posOffset>
+            </wp:positionH>
+            <wp:positionV relativeFrom="paragraph">
+              <wp:posOffset>182245</wp:posOffset>
+            </wp:positionV>
+            <wp:extent cx="4514850" cy="1786163"/>
+            <wp:effectExtent l="0" t="0" r="0" b="5080"/>
+            <wp:wrapNone/>
+            <wp:docPr id="55" name="Picture 55"/>
+            <wp:cNvGraphicFramePr>
+              <a:graphicFrameLocks xmlns:a="http://schemas.openxmlformats.org/drawingml/2006/main" noChangeAspect="1"/>
+            </wp:cNvGraphicFramePr>
+            <a:graphic xmlns:a="http://schemas.openxmlformats.org/drawingml/2006/main">
+              <a:graphicData uri="http://schemas.openxmlformats.org/drawingml/2006/picture">
+                <pic:pic xmlns:pic="http://schemas.openxmlformats.org/drawingml/2006/picture">
+                  <pic:nvPicPr>
+                    <pic:cNvPr id="1" name=""/>
+                    <pic:cNvPicPr/>
+                  </pic:nvPicPr>
+                  <pic:blipFill>
+                    <a:blip r:embed="rId30">
+                      <a:extLst>
+                        <a:ext uri="{28A0092B-C50C-407E-A947-70E740481C1C}">
+                          <a14:useLocalDpi xmlns:a14="http://schemas.microsoft.com/office/drawing/2010/main" val="0"/>
+                        </a:ext>
+                      </a:extLst>
+                    </a:blip>
+                    <a:stretch>
+                      <a:fillRect/>
+                    </a:stretch>
+                  </pic:blipFill>
+                  <pic:spPr>
+                    <a:xfrm>
+                      <a:off x="0" y="0"/>
+                      <a:ext cx="4514850" cy="1786163"/>
+                    </a:xfrm>
+                    <a:prstGeom prst="rect">
+                      <a:avLst/>
+                    </a:prstGeom>
+                  </pic:spPr>
+                </pic:pic>
+              </a:graphicData>
+            </a:graphic>
+            <wp14:sizeRelH relativeFrom="margin">
+              <wp14:pctWidth>0</wp14:pctWidth>
+            </wp14:sizeRelH>
+            <wp14:sizeRelV relativeFrom="margin">
+              <wp14:pctHeight>0</wp14:pctHeight>
+            </wp14:sizeRelV>
+          </wp:anchor>
+        </w:drawing>
+      </w:r>
+    </w:p>
+    <w:p>
+      <w:pPr>
+        <w:bidi/>
+        <w:rPr>
+          <w:rFonts w:ascii="Courier" w:hAnsi="Courier"/>
+          <w:color w:val="231F20"/>
+          <w:sz w:val="18"/>
+          <w:szCs w:val="18"/>
+          <w:rtl/>
+          <w:lang w:bidi="ar-EG"/>
+        </w:rPr>
+      </w:pPr>
+    </w:p>
+    <w:p>
+      <w:pPr>
+        <w:bidi/>
+        <w:rPr>
+          <w:rFonts w:ascii="Courier" w:hAnsi="Courier"/>
+          <w:color w:val="231F20"/>
+          <w:sz w:val="18"/>
+          <w:szCs w:val="18"/>
+          <w:rtl/>
+          <w:lang w:bidi="ar-EG"/>
+        </w:rPr>
+      </w:pPr>
+    </w:p>
+    <w:p>
+      <w:pPr>
+        <w:bidi/>
+        <w:rPr>
+          <w:rFonts w:ascii="Courier" w:hAnsi="Courier"/>
+          <w:color w:val="231F20"/>
+          <w:sz w:val="18"/>
+          <w:szCs w:val="18"/>
+          <w:rtl/>
+          <w:lang w:bidi="ar-EG"/>
+        </w:rPr>
+      </w:pPr>
+    </w:p>
+    <w:p>
+      <w:pPr>
+        <w:bidi/>
+        <w:rPr>
+          <w:rFonts w:ascii="Courier" w:hAnsi="Courier"/>
+          <w:color w:val="231F20"/>
+          <w:sz w:val="18"/>
+          <w:szCs w:val="18"/>
+          <w:rtl/>
+          <w:lang w:bidi="ar-EG"/>
+        </w:rPr>
+      </w:pPr>
+    </w:p>
+    <w:p>
+      <w:pPr>
+        <w:bidi/>
+        <w:rPr>
+          <w:rFonts w:ascii="Courier" w:hAnsi="Courier"/>
+          <w:color w:val="231F20"/>
+          <w:sz w:val="18"/>
+          <w:szCs w:val="18"/>
+          <w:rtl/>
+          <w:lang w:bidi="ar-EG"/>
+        </w:rPr>
+      </w:pPr>
+    </w:p>
+    <w:p>
+      <w:pPr>
+        <w:bidi/>
+        <w:rPr>
+          <w:rFonts w:ascii="Courier" w:hAnsi="Courier"/>
+          <w:color w:val="231F20"/>
+          <w:sz w:val="18"/>
+          <w:szCs w:val="18"/>
+          <w:rtl/>
+          <w:lang w:bidi="ar-EG"/>
+        </w:rPr>
+      </w:pPr>
+    </w:p>
+    <w:p>
+      <w:pPr>
+        <w:bidi/>
+        <w:rPr>
+          <w:rFonts w:ascii="Courier" w:hAnsi="Courier"/>
+          <w:color w:val="231F20"/>
+          <w:sz w:val="18"/>
+          <w:szCs w:val="18"/>
+          <w:rtl/>
+          <w:lang w:bidi="ar-EG"/>
+        </w:rPr>
+      </w:pPr>
+    </w:p>
+    <w:p>
+      <w:pPr>
+        <w:bidi/>
+        <w:rPr>
+          <w:rFonts w:ascii="Courier" w:hAnsi="Courier"/>
+          <w:color w:val="231F20"/>
+          <w:sz w:val="18"/>
+          <w:szCs w:val="18"/>
+          <w:rtl/>
+          <w:lang w:bidi="ar-EG"/>
+        </w:rPr>
+      </w:pPr>
+    </w:p>
+    <w:p>
+      <w:pPr>
+        <w:pStyle w:val="ListParagraph"/>
+        <w:bidi/>
+        <w:ind w:left="885"/>
+        <w:rPr>
+          <w:rFonts w:ascii="Courier" w:hAnsi="Courier"/>
+          <w:color w:val="231F20"/>
+          <w:sz w:val="18"/>
+          <w:szCs w:val="18"/>
+          <w:rtl/>
+          <w:lang w:bidi="ar-EG"/>
+        </w:rPr>
+      </w:pPr>
+    </w:p>
+    <w:p>
+      <w:pPr>
+        <w:pStyle w:val="Heading2"/>
+        <w:rPr>
+          <w:rFonts w:ascii="Courier" w:hAnsi="Courier" w:hint="cs"/>
+          <w:sz w:val="18"/>
+          <w:szCs w:val="18"/>
+          <w:rtl/>
+        </w:rPr>
+      </w:pPr>
+      <w:r>
+        <w:rPr>
+          <w:rFonts w:hint="cs"/>
+          <w:rtl/>
+        </w:rPr>
+        <w:t>6</w:t>
+      </w:r>
+      <w:r>
+        <w:t>.1-</w:t>
+      </w:r>
+      <w:r>
+        <w:t>Flag Arguments</w:t>
+      </w:r>
+      <w:r>
+        <w:t xml:space="preserve"> :</w:t>
+      </w:r>
+    </w:p>
+    <w:p>
+      <w:pPr>
+        <w:bidi/>
+        <w:rPr>
+          <w:rFonts w:ascii="Courier" w:hAnsi="Courier" w:hint="cs"/>
+          <w:color w:val="231F20"/>
+          <w:sz w:val="18"/>
+          <w:szCs w:val="18"/>
+          <w:rtl/>
+          <w:lang w:bidi="ar-EG"/>
+        </w:rPr>
+      </w:pPr>
+    </w:p>
+    <w:p>
+      <w:pPr>
+        <w:bidi/>
+        <w:rPr>
+          <w:rFonts w:hint="cs"/>
+          <w:rtl/>
+        </w:rPr>
+      </w:pPr>
       <w:bookmarkStart w:id="9" w:name="_GoBack"/>
       <w:bookmarkEnd w:id="9"/>
     </w:p>
     <w:p>
       <w:pPr>
-        <w:bidi/>
-        <w:rPr>
-          <w:rtl/>
-          <w:lang w:bidi="ar-EG"/>
-        </w:rPr>
-      </w:pPr>
-    </w:p>
-    <w:p>
-      <w:pPr>
-        <w:bidi/>
-        <w:rPr>
-          <w:rtl/>
-          <w:lang w:bidi="ar-EG"/>
-        </w:rPr>
-      </w:pPr>
-    </w:p>
-    <w:p>
-      <w:pPr>
-        <w:bidi/>
-        <w:rPr>
+        <w:pStyle w:val="ListParagraph"/>
+        <w:bidi/>
+        <w:ind w:left="885"/>
+        <w:rPr>
+          <w:rFonts w:ascii="TimesNewRomanPS-Bold" w:hAnsi="TimesNewRomanPS-Bold" w:hint="cs"/>
+          <w:color w:val="231F20"/>
+          <w:lang w:bidi="ar-EG"/>
+        </w:rPr>
+      </w:pPr>
+    </w:p>
+    <w:p>
+      <w:pPr>
+        <w:pStyle w:val="ListParagraph"/>
+        <w:bidi/>
+        <w:rPr>
+          <w:rFonts w:ascii="TimesNewRomanPS-Bold" w:hAnsi="TimesNewRomanPS-Bold" w:hint="cs"/>
+          <w:color w:val="231F20"/>
           <w:rtl/>
           <w:lang w:bidi="ar-EG"/>
         </w:rPr>
@@ -16909,8 +18382,8 @@
       </w:pPr>
     </w:p>
     <w:sectPr>
-      <w:headerReference w:type="default" r:id="rId30"/>
-      <w:footerReference w:type="default" r:id="rId31"/>
+      <w:headerReference w:type="default" r:id="rId31"/>
+      <w:footerReference w:type="default" r:id="rId32"/>
       <w:pgSz w:w="12240" w:h="15840"/>
       <w:pgMar w:top="1440" w:right="1440" w:bottom="1440" w:left="1440" w:header="720" w:footer="720" w:gutter="0"/>
       <w:pgBorders w:offsetFrom="page">
@@ -17116,7 +18589,7 @@
               <w:sz w:val="18"/>
               <w:szCs w:val="18"/>
             </w:rPr>
-            <w:t>12</w:t>
+            <w:t>17</w:t>
           </w:r>
           <w:r>
             <w:rPr>
@@ -20508,6 +21981,95 @@
     </w:lvl>
   </w:abstractNum>
   <w:abstractNum w:abstractNumId="31">
+    <w:nsid w:val="52FC5CA3"/>
+    <w:multiLevelType w:val="hybridMultilevel"/>
+    <w:tmpl w:val="153268FE"/>
+    <w:lvl w:ilvl="0" w:tplc="7AB6164E">
+      <w:start w:val="1"/>
+      <w:numFmt w:val="decimal"/>
+      <w:lvlText w:val="%1-"/>
+      <w:lvlJc w:val="left"/>
+      <w:pPr>
+        <w:ind w:left="720" w:hanging="360"/>
+      </w:pPr>
+      <w:rPr>
+        <w:rFonts w:hint="default"/>
+      </w:rPr>
+    </w:lvl>
+    <w:lvl w:ilvl="1" w:tplc="04090019" w:tentative="1">
+      <w:start w:val="1"/>
+      <w:numFmt w:val="lowerLetter"/>
+      <w:lvlText w:val="%2."/>
+      <w:lvlJc w:val="left"/>
+      <w:pPr>
+        <w:ind w:left="1440" w:hanging="360"/>
+      </w:pPr>
+    </w:lvl>
+    <w:lvl w:ilvl="2" w:tplc="0409001B" w:tentative="1">
+      <w:start w:val="1"/>
+      <w:numFmt w:val="lowerRoman"/>
+      <w:lvlText w:val="%3."/>
+      <w:lvlJc w:val="right"/>
+      <w:pPr>
+        <w:ind w:left="2160" w:hanging="180"/>
+      </w:pPr>
+    </w:lvl>
+    <w:lvl w:ilvl="3" w:tplc="0409000F" w:tentative="1">
+      <w:start w:val="1"/>
+      <w:numFmt w:val="decimal"/>
+      <w:lvlText w:val="%4."/>
+      <w:lvlJc w:val="left"/>
+      <w:pPr>
+        <w:ind w:left="2880" w:hanging="360"/>
+      </w:pPr>
+    </w:lvl>
+    <w:lvl w:ilvl="4" w:tplc="04090019" w:tentative="1">
+      <w:start w:val="1"/>
+      <w:numFmt w:val="lowerLetter"/>
+      <w:lvlText w:val="%5."/>
+      <w:lvlJc w:val="left"/>
+      <w:pPr>
+        <w:ind w:left="3600" w:hanging="360"/>
+      </w:pPr>
+    </w:lvl>
+    <w:lvl w:ilvl="5" w:tplc="0409001B" w:tentative="1">
+      <w:start w:val="1"/>
+      <w:numFmt w:val="lowerRoman"/>
+      <w:lvlText w:val="%6."/>
+      <w:lvlJc w:val="right"/>
+      <w:pPr>
+        <w:ind w:left="4320" w:hanging="180"/>
+      </w:pPr>
+    </w:lvl>
+    <w:lvl w:ilvl="6" w:tplc="0409000F" w:tentative="1">
+      <w:start w:val="1"/>
+      <w:numFmt w:val="decimal"/>
+      <w:lvlText w:val="%7."/>
+      <w:lvlJc w:val="left"/>
+      <w:pPr>
+        <w:ind w:left="5040" w:hanging="360"/>
+      </w:pPr>
+    </w:lvl>
+    <w:lvl w:ilvl="7" w:tplc="04090019" w:tentative="1">
+      <w:start w:val="1"/>
+      <w:numFmt w:val="lowerLetter"/>
+      <w:lvlText w:val="%8."/>
+      <w:lvlJc w:val="left"/>
+      <w:pPr>
+        <w:ind w:left="5760" w:hanging="360"/>
+      </w:pPr>
+    </w:lvl>
+    <w:lvl w:ilvl="8" w:tplc="0409001B" w:tentative="1">
+      <w:start w:val="1"/>
+      <w:numFmt w:val="lowerRoman"/>
+      <w:lvlText w:val="%9."/>
+      <w:lvlJc w:val="right"/>
+      <w:pPr>
+        <w:ind w:left="6480" w:hanging="180"/>
+      </w:pPr>
+    </w:lvl>
+  </w:abstractNum>
+  <w:abstractNum w:abstractNumId="32">
     <w:nsid w:val="53CD2DFC"/>
     <w:multiLevelType w:val="hybridMultilevel"/>
     <w:tmpl w:val="556C9660"/>
@@ -20620,7 +22182,7 @@
       </w:rPr>
     </w:lvl>
   </w:abstractNum>
-  <w:abstractNum w:abstractNumId="32">
+  <w:abstractNum w:abstractNumId="33">
     <w:nsid w:val="55061323"/>
     <w:multiLevelType w:val="hybridMultilevel"/>
     <w:tmpl w:val="8FA2C320"/>
@@ -20733,7 +22295,7 @@
       </w:rPr>
     </w:lvl>
   </w:abstractNum>
-  <w:abstractNum w:abstractNumId="33">
+  <w:abstractNum w:abstractNumId="34">
     <w:nsid w:val="55131041"/>
     <w:multiLevelType w:val="hybridMultilevel"/>
     <w:tmpl w:val="258845BA"/>
@@ -20845,7 +22407,7 @@
       </w:rPr>
     </w:lvl>
   </w:abstractNum>
-  <w:abstractNum w:abstractNumId="34">
+  <w:abstractNum w:abstractNumId="35">
     <w:nsid w:val="586155A0"/>
     <w:multiLevelType w:val="multilevel"/>
     <w:tmpl w:val="28C697A0"/>
@@ -20958,7 +22520,7 @@
       </w:rPr>
     </w:lvl>
   </w:abstractNum>
-  <w:abstractNum w:abstractNumId="35">
+  <w:abstractNum w:abstractNumId="36">
     <w:nsid w:val="5EA10174"/>
     <w:multiLevelType w:val="hybridMultilevel"/>
     <w:tmpl w:val="16D66556"/>
@@ -21070,7 +22632,7 @@
       </w:rPr>
     </w:lvl>
   </w:abstractNum>
-  <w:abstractNum w:abstractNumId="36">
+  <w:abstractNum w:abstractNumId="37">
     <w:nsid w:val="5F091C30"/>
     <w:multiLevelType w:val="hybridMultilevel"/>
     <w:tmpl w:val="E74A93F8"/>
@@ -21210,7 +22772,120 @@
       </w:rPr>
     </w:lvl>
   </w:abstractNum>
-  <w:abstractNum w:abstractNumId="37">
+  <w:abstractNum w:abstractNumId="38">
+    <w:nsid w:val="602B1F84"/>
+    <w:multiLevelType w:val="hybridMultilevel"/>
+    <w:tmpl w:val="6CA2E92E"/>
+    <w:lvl w:ilvl="0" w:tplc="40A8F41C">
+      <w:start w:val="1"/>
+      <w:numFmt w:val="bullet"/>
+      <w:lvlText w:val=""/>
+      <w:lvlJc w:val="left"/>
+      <w:pPr>
+        <w:ind w:left="885" w:hanging="360"/>
+      </w:pPr>
+      <w:rPr>
+        <w:rFonts w:ascii="Wingdings" w:eastAsiaTheme="minorEastAsia" w:hAnsi="Wingdings" w:cstheme="minorBidi" w:hint="default"/>
+      </w:rPr>
+    </w:lvl>
+    <w:lvl w:ilvl="1" w:tplc="04090003" w:tentative="1">
+      <w:start w:val="1"/>
+      <w:numFmt w:val="bullet"/>
+      <w:lvlText w:val="o"/>
+      <w:lvlJc w:val="left"/>
+      <w:pPr>
+        <w:ind w:left="1605" w:hanging="360"/>
+      </w:pPr>
+      <w:rPr>
+        <w:rFonts w:ascii="Courier New" w:hAnsi="Courier New" w:cs="Courier New" w:hint="default"/>
+      </w:rPr>
+    </w:lvl>
+    <w:lvl w:ilvl="2" w:tplc="04090005" w:tentative="1">
+      <w:start w:val="1"/>
+      <w:numFmt w:val="bullet"/>
+      <w:lvlText w:val=""/>
+      <w:lvlJc w:val="left"/>
+      <w:pPr>
+        <w:ind w:left="2325" w:hanging="360"/>
+      </w:pPr>
+      <w:rPr>
+        <w:rFonts w:ascii="Wingdings" w:hAnsi="Wingdings" w:hint="default"/>
+      </w:rPr>
+    </w:lvl>
+    <w:lvl w:ilvl="3" w:tplc="04090001" w:tentative="1">
+      <w:start w:val="1"/>
+      <w:numFmt w:val="bullet"/>
+      <w:lvlText w:val=""/>
+      <w:lvlJc w:val="left"/>
+      <w:pPr>
+        <w:ind w:left="3045" w:hanging="360"/>
+      </w:pPr>
+      <w:rPr>
+        <w:rFonts w:ascii="Symbol" w:hAnsi="Symbol" w:hint="default"/>
+      </w:rPr>
+    </w:lvl>
+    <w:lvl w:ilvl="4" w:tplc="04090003" w:tentative="1">
+      <w:start w:val="1"/>
+      <w:numFmt w:val="bullet"/>
+      <w:lvlText w:val="o"/>
+      <w:lvlJc w:val="left"/>
+      <w:pPr>
+        <w:ind w:left="3765" w:hanging="360"/>
+      </w:pPr>
+      <w:rPr>
+        <w:rFonts w:ascii="Courier New" w:hAnsi="Courier New" w:cs="Courier New" w:hint="default"/>
+      </w:rPr>
+    </w:lvl>
+    <w:lvl w:ilvl="5" w:tplc="04090005" w:tentative="1">
+      <w:start w:val="1"/>
+      <w:numFmt w:val="bullet"/>
+      <w:lvlText w:val=""/>
+      <w:lvlJc w:val="left"/>
+      <w:pPr>
+        <w:ind w:left="4485" w:hanging="360"/>
+      </w:pPr>
+      <w:rPr>
+        <w:rFonts w:ascii="Wingdings" w:hAnsi="Wingdings" w:hint="default"/>
+      </w:rPr>
+    </w:lvl>
+    <w:lvl w:ilvl="6" w:tplc="04090001" w:tentative="1">
+      <w:start w:val="1"/>
+      <w:numFmt w:val="bullet"/>
+      <w:lvlText w:val=""/>
+      <w:lvlJc w:val="left"/>
+      <w:pPr>
+        <w:ind w:left="5205" w:hanging="360"/>
+      </w:pPr>
+      <w:rPr>
+        <w:rFonts w:ascii="Symbol" w:hAnsi="Symbol" w:hint="default"/>
+      </w:rPr>
+    </w:lvl>
+    <w:lvl w:ilvl="7" w:tplc="04090003" w:tentative="1">
+      <w:start w:val="1"/>
+      <w:numFmt w:val="bullet"/>
+      <w:lvlText w:val="o"/>
+      <w:lvlJc w:val="left"/>
+      <w:pPr>
+        <w:ind w:left="5925" w:hanging="360"/>
+      </w:pPr>
+      <w:rPr>
+        <w:rFonts w:ascii="Courier New" w:hAnsi="Courier New" w:cs="Courier New" w:hint="default"/>
+      </w:rPr>
+    </w:lvl>
+    <w:lvl w:ilvl="8" w:tplc="04090005" w:tentative="1">
+      <w:start w:val="1"/>
+      <w:numFmt w:val="bullet"/>
+      <w:lvlText w:val=""/>
+      <w:lvlJc w:val="left"/>
+      <w:pPr>
+        <w:ind w:left="6645" w:hanging="360"/>
+      </w:pPr>
+      <w:rPr>
+        <w:rFonts w:ascii="Wingdings" w:hAnsi="Wingdings" w:hint="default"/>
+      </w:rPr>
+    </w:lvl>
+  </w:abstractNum>
+  <w:abstractNum w:abstractNumId="39">
     <w:nsid w:val="633E0708"/>
     <w:multiLevelType w:val="hybridMultilevel"/>
     <w:tmpl w:val="32821D6C"/>
@@ -21323,7 +22998,7 @@
       </w:rPr>
     </w:lvl>
   </w:abstractNum>
-  <w:abstractNum w:abstractNumId="38">
+  <w:abstractNum w:abstractNumId="40">
     <w:nsid w:val="67032B4A"/>
     <w:multiLevelType w:val="hybridMultilevel"/>
     <w:tmpl w:val="7D00EA54"/>
@@ -21436,7 +23111,7 @@
       </w:rPr>
     </w:lvl>
   </w:abstractNum>
-  <w:abstractNum w:abstractNumId="39">
+  <w:abstractNum w:abstractNumId="41">
     <w:nsid w:val="69B74D62"/>
     <w:multiLevelType w:val="hybridMultilevel"/>
     <w:tmpl w:val="BB9E110E"/>
@@ -21549,7 +23224,7 @@
       </w:rPr>
     </w:lvl>
   </w:abstractNum>
-  <w:abstractNum w:abstractNumId="40">
+  <w:abstractNum w:abstractNumId="42">
     <w:nsid w:val="7353149A"/>
     <w:multiLevelType w:val="hybridMultilevel"/>
     <w:tmpl w:val="0A1AC3DE"/>
@@ -21635,7 +23310,7 @@
       </w:pPr>
     </w:lvl>
   </w:abstractNum>
-  <w:abstractNum w:abstractNumId="41">
+  <w:abstractNum w:abstractNumId="43">
     <w:nsid w:val="73652FE0"/>
     <w:multiLevelType w:val="hybridMultilevel"/>
     <w:tmpl w:val="9C3C1A14"/>
@@ -21748,7 +23423,7 @@
       </w:rPr>
     </w:lvl>
   </w:abstractNum>
-  <w:abstractNum w:abstractNumId="42">
+  <w:abstractNum w:abstractNumId="44">
     <w:nsid w:val="76C4151B"/>
     <w:multiLevelType w:val="hybridMultilevel"/>
     <w:tmpl w:val="9E967476"/>
@@ -21834,7 +23509,7 @@
       </w:pPr>
     </w:lvl>
   </w:abstractNum>
-  <w:abstractNum w:abstractNumId="43">
+  <w:abstractNum w:abstractNumId="45">
     <w:nsid w:val="782B60B2"/>
     <w:multiLevelType w:val="hybridMultilevel"/>
     <w:tmpl w:val="CAF843D8"/>
@@ -21947,7 +23622,7 @@
       </w:rPr>
     </w:lvl>
   </w:abstractNum>
-  <w:abstractNum w:abstractNumId="44">
+  <w:abstractNum w:abstractNumId="46">
     <w:nsid w:val="7B011FFD"/>
     <w:multiLevelType w:val="hybridMultilevel"/>
     <w:tmpl w:val="0A2A4D66"/>
@@ -22040,7 +23715,7 @@
       </w:pPr>
     </w:lvl>
   </w:abstractNum>
-  <w:abstractNum w:abstractNumId="45">
+  <w:abstractNum w:abstractNumId="47">
     <w:nsid w:val="7B1403B0"/>
     <w:multiLevelType w:val="hybridMultilevel"/>
     <w:tmpl w:val="4DEA6FCC"/>
@@ -22196,31 +23871,31 @@
     <w:abstractNumId w:val="3"/>
   </w:num>
   <w:num w:numId="6">
-    <w:abstractNumId w:val="39"/>
+    <w:abstractNumId w:val="41"/>
   </w:num>
   <w:num w:numId="7">
-    <w:abstractNumId w:val="31"/>
+    <w:abstractNumId w:val="32"/>
   </w:num>
   <w:num w:numId="8">
-    <w:abstractNumId w:val="42"/>
+    <w:abstractNumId w:val="44"/>
   </w:num>
   <w:num w:numId="9">
-    <w:abstractNumId w:val="41"/>
+    <w:abstractNumId w:val="43"/>
   </w:num>
   <w:num w:numId="10">
     <w:abstractNumId w:val="18"/>
   </w:num>
   <w:num w:numId="11">
-    <w:abstractNumId w:val="34"/>
+    <w:abstractNumId w:val="35"/>
   </w:num>
   <w:num w:numId="12">
     <w:abstractNumId w:val="1"/>
   </w:num>
   <w:num w:numId="13">
-    <w:abstractNumId w:val="45"/>
+    <w:abstractNumId w:val="47"/>
   </w:num>
   <w:num w:numId="14">
-    <w:abstractNumId w:val="36"/>
+    <w:abstractNumId w:val="37"/>
   </w:num>
   <w:num w:numId="15">
     <w:abstractNumId w:val="16"/>
@@ -22235,13 +23910,13 @@
     <w:abstractNumId w:val="10"/>
   </w:num>
   <w:num w:numId="19">
-    <w:abstractNumId w:val="38"/>
+    <w:abstractNumId w:val="40"/>
   </w:num>
   <w:num w:numId="20">
     <w:abstractNumId w:val="24"/>
   </w:num>
   <w:num w:numId="21">
-    <w:abstractNumId w:val="43"/>
+    <w:abstractNumId w:val="45"/>
   </w:num>
   <w:num w:numId="22">
     <w:abstractNumId w:val="7"/>
@@ -22256,7 +23931,7 @@
     <w:abstractNumId w:val="29"/>
   </w:num>
   <w:num w:numId="26">
-    <w:abstractNumId w:val="40"/>
+    <w:abstractNumId w:val="42"/>
   </w:num>
   <w:num w:numId="27">
     <w:abstractNumId w:val="20"/>
@@ -22280,10 +23955,10 @@
     <w:abstractNumId w:val="23"/>
   </w:num>
   <w:num w:numId="34">
-    <w:abstractNumId w:val="44"/>
+    <w:abstractNumId w:val="46"/>
   </w:num>
   <w:num w:numId="35">
-    <w:abstractNumId w:val="32"/>
+    <w:abstractNumId w:val="33"/>
   </w:num>
   <w:num w:numId="36">
     <w:abstractNumId w:val="4"/>
@@ -22295,7 +23970,7 @@
     <w:abstractNumId w:val="5"/>
   </w:num>
   <w:num w:numId="39">
-    <w:abstractNumId w:val="37"/>
+    <w:abstractNumId w:val="39"/>
   </w:num>
   <w:num w:numId="40">
     <w:abstractNumId w:val="22"/>
@@ -22307,16 +23982,22 @@
     <w:abstractNumId w:val="8"/>
   </w:num>
   <w:num w:numId="43">
-    <w:abstractNumId w:val="33"/>
+    <w:abstractNumId w:val="34"/>
   </w:num>
   <w:num w:numId="44">
-    <w:abstractNumId w:val="35"/>
+    <w:abstractNumId w:val="36"/>
   </w:num>
   <w:num w:numId="45">
     <w:abstractNumId w:val="0"/>
   </w:num>
   <w:num w:numId="46">
     <w:abstractNumId w:val="19"/>
+  </w:num>
+  <w:num w:numId="47">
+    <w:abstractNumId w:val="31"/>
+  </w:num>
+  <w:num w:numId="48">
+    <w:abstractNumId w:val="38"/>
   </w:num>
 </w:numbering>
 </file>
@@ -24031,6 +25712,14 @@
     <w:notTrueType/>
     <w:pitch w:val="default"/>
   </w:font>
+  <w:font w:name="Courier">
+    <w:panose1 w:val="02070409020205020404"/>
+    <w:charset w:val="00"/>
+    <w:family w:val="modern"/>
+    <w:notTrueType/>
+    <w:pitch w:val="fixed"/>
+    <w:sig w:usb0="00000003" w:usb1="00000000" w:usb2="00000000" w:usb3="00000000" w:csb0="00000001" w:csb1="00000000"/>
+  </w:font>
   <w:font w:name="Calibri">
     <w:panose1 w:val="020F0502020204030204"/>
     <w:charset w:val="00"/>
@@ -24863,7 +26552,7 @@
 </file>
 
 <file path=customXml/itemProps2.xml><?xml version="1.0" encoding="utf-8"?>
-<ds:datastoreItem xmlns:ds="http://schemas.openxmlformats.org/officeDocument/2006/customXml" ds:itemID="{08A7F0E5-2584-4B66-94EE-51A144F13DAC}">
+<ds:datastoreItem xmlns:ds="http://schemas.openxmlformats.org/officeDocument/2006/customXml" ds:itemID="{51DF5CA7-9451-405C-9972-274905B81DA1}">
   <ds:schemaRefs>
     <ds:schemaRef ds:uri="http://schemas.openxmlformats.org/officeDocument/2006/bibliography"/>
   </ds:schemaRefs>

</xml_diff>

<commit_message>
mote 6.3 in ch3
</commit_message>
<xml_diff>
--- a/ch3-Functions.docx
+++ b/ch3-Functions.docx
@@ -16595,7 +16595,10 @@
         <w:t>6</w:t>
       </w:r>
       <w:r>
-        <w:t>.1-</w:t>
+        <w:t>.2</w:t>
+      </w:r>
+      <w:r>
+        <w:t>-</w:t>
       </w:r>
       <w:r>
         <w:t>Flag Arguments</w:t>
@@ -16623,119 +16626,705 @@
         <w:rPr>
           <w:rFonts w:hint="cs"/>
           <w:rtl/>
-        </w:rPr>
-      </w:pPr>
+          <w:lang w:bidi="ar-EG"/>
+        </w:rPr>
+      </w:pPr>
+      <w:r>
+        <w:rPr>
+          <w:rFonts w:hint="cs"/>
+          <w:rtl/>
+          <w:lang w:bidi="ar-EG"/>
+        </w:rPr>
+        <w:t xml:space="preserve">حاجة مش حلوه تماما انك تبعت ل </w:t>
+      </w:r>
+      <w:r>
+        <w:rPr>
+          <w:lang w:bidi="ar-EG"/>
+        </w:rPr>
+        <w:t xml:space="preserve">function </w:t>
+      </w:r>
+      <w:r>
+        <w:rPr>
+          <w:rFonts w:hint="cs"/>
+          <w:rtl/>
+          <w:lang w:bidi="ar-EG"/>
+        </w:rPr>
+        <w:t xml:space="preserve"> متغير </w:t>
+      </w:r>
+      <w:r>
+        <w:rPr>
+          <w:lang w:bidi="ar-EG"/>
+        </w:rPr>
+        <w:t xml:space="preserve">boolean </w:t>
+      </w:r>
+      <w:r>
+        <w:rPr>
+          <w:rFonts w:hint="cs"/>
+          <w:rtl/>
+          <w:lang w:bidi="ar-EG"/>
+        </w:rPr>
+        <w:t xml:space="preserve">  عشان دة بيخلها معقدة وبكل وضوح كدة ال </w:t>
+      </w:r>
+      <w:r>
+        <w:rPr>
+          <w:lang w:bidi="ar-EG"/>
+        </w:rPr>
+        <w:t xml:space="preserve">func </w:t>
+      </w:r>
+      <w:r>
+        <w:rPr>
+          <w:rFonts w:hint="cs"/>
+          <w:rtl/>
+          <w:lang w:bidi="ar-EG"/>
+        </w:rPr>
+        <w:t xml:space="preserve"> دى هتعمل اكتر من حاجة واحنا قلنا ان  من الافضل نخلى ال </w:t>
+      </w:r>
+      <w:r>
+        <w:rPr>
+          <w:lang w:bidi="ar-EG"/>
+        </w:rPr>
+        <w:t>func</w:t>
+      </w:r>
+      <w:r>
+        <w:rPr>
+          <w:rFonts w:hint="cs"/>
+          <w:rtl/>
+          <w:lang w:bidi="ar-EG"/>
+        </w:rPr>
+        <w:t xml:space="preserve"> تعمل حاجة واحدة بس . </w:t>
+      </w:r>
+    </w:p>
+    <w:p>
+      <w:pPr>
+        <w:pStyle w:val="ListParagraph"/>
+        <w:numPr>
+          <w:ilvl w:val="0"/>
+          <w:numId w:val="44"/>
+        </w:numPr>
+        <w:bidi/>
+        <w:rPr>
+          <w:rFonts w:hint="cs"/>
+          <w:rtl/>
+          <w:lang w:bidi="ar-EG"/>
+        </w:rPr>
+      </w:pPr>
+      <w:r>
+        <w:rPr>
+          <w:rFonts w:hint="cs"/>
+          <w:rtl/>
+          <w:lang w:bidi="ar-EG"/>
+        </w:rPr>
+        <w:t xml:space="preserve">ف انت لما تبعت ل </w:t>
+      </w:r>
+      <w:r>
+        <w:rPr>
+          <w:lang w:bidi="ar-EG"/>
+        </w:rPr>
+        <w:t xml:space="preserve">function </w:t>
+      </w:r>
+      <w:r>
+        <w:rPr>
+          <w:rFonts w:hint="cs"/>
+          <w:rtl/>
+          <w:lang w:bidi="ar-EG"/>
+        </w:rPr>
+        <w:t xml:space="preserve"> متغير </w:t>
+      </w:r>
+      <w:r>
+        <w:rPr>
+          <w:lang w:bidi="ar-EG"/>
+        </w:rPr>
+        <w:t xml:space="preserve">bool </w:t>
+      </w:r>
+      <w:r>
+        <w:rPr>
+          <w:rFonts w:hint="cs"/>
+          <w:rtl/>
+          <w:lang w:bidi="ar-EG"/>
+        </w:rPr>
+        <w:t xml:space="preserve"> اكيد كدة هتعمل حاجة معينه ف حاله ال </w:t>
+      </w:r>
+      <w:r>
+        <w:rPr>
+          <w:lang w:bidi="ar-EG"/>
+        </w:rPr>
+        <w:t xml:space="preserve">false </w:t>
+      </w:r>
+      <w:r>
+        <w:rPr>
+          <w:rFonts w:hint="cs"/>
+          <w:rtl/>
+          <w:lang w:bidi="ar-EG"/>
+        </w:rPr>
+        <w:t xml:space="preserve"> وحجاجه تانى  ف حاله ال </w:t>
+      </w:r>
+      <w:r>
+        <w:rPr>
+          <w:lang w:bidi="ar-EG"/>
+        </w:rPr>
+        <w:t xml:space="preserve">true </w:t>
+      </w:r>
+      <w:r>
+        <w:rPr>
+          <w:rFonts w:hint="cs"/>
+          <w:rtl/>
+          <w:lang w:bidi="ar-EG"/>
+        </w:rPr>
+        <w:t xml:space="preserve"> . </w:t>
+      </w:r>
+    </w:p>
+    <w:p>
+      <w:pPr>
+        <w:pStyle w:val="ListParagraph"/>
+        <w:bidi/>
+        <w:ind w:left="885"/>
+        <w:rPr>
+          <w:rFonts w:ascii="TimesNewRomanPS-Bold" w:hAnsi="TimesNewRomanPS-Bold" w:hint="cs"/>
+          <w:color w:val="231F20"/>
+          <w:lang w:bidi="ar-EG"/>
+        </w:rPr>
+      </w:pPr>
+    </w:p>
+    <w:p>
+      <w:pPr>
+        <w:pStyle w:val="ListParagraph"/>
+        <w:numPr>
+          <w:ilvl w:val="0"/>
+          <w:numId w:val="44"/>
+        </w:numPr>
+        <w:bidi/>
+        <w:rPr>
+          <w:rtl/>
+          <w:lang w:bidi="ar-EG"/>
+        </w:rPr>
+      </w:pPr>
+      <w:r>
+        <w:rPr>
+          <w:rFonts w:ascii="TimesNewRomanPS-Bold" w:hAnsi="TimesNewRomanPS-Bold" w:hint="cs"/>
+          <w:color w:val="231F20"/>
+          <w:rtl/>
+          <w:lang w:bidi="ar-EG"/>
+        </w:rPr>
+        <w:t xml:space="preserve">وعم بوب بيقلك    ان هو  بعت  </w:t>
+      </w:r>
+      <w:r>
+        <w:rPr>
+          <w:rFonts w:ascii="TimesNewRomanPS-Bold" w:hAnsi="TimesNewRomanPS-Bold"/>
+          <w:color w:val="231F20"/>
+          <w:lang w:bidi="ar-EG"/>
+        </w:rPr>
+        <w:t xml:space="preserve">bool flag </w:t>
+      </w:r>
+      <w:r>
+        <w:rPr>
+          <w:rFonts w:ascii="TimesNewRomanPS-Bold" w:hAnsi="TimesNewRomanPS-Bold" w:hint="cs"/>
+          <w:color w:val="231F20"/>
+          <w:rtl/>
+          <w:lang w:bidi="ar-EG"/>
+        </w:rPr>
+        <w:t xml:space="preserve"> لل</w:t>
+      </w:r>
+      <w:r>
+        <w:rPr>
+          <w:rFonts w:ascii="TimesNewRomanPS-Bold" w:hAnsi="TimesNewRomanPS-Bold"/>
+          <w:color w:val="231F20"/>
+          <w:lang w:bidi="ar-EG"/>
+        </w:rPr>
+        <w:t xml:space="preserve">function </w:t>
+      </w:r>
+      <w:r>
+        <w:rPr>
+          <w:rFonts w:ascii="TimesNewRomanPS-Bold" w:hAnsi="TimesNewRomanPS-Bold" w:hint="cs"/>
+          <w:color w:val="231F20"/>
+          <w:rtl/>
+          <w:lang w:bidi="ar-EG"/>
+        </w:rPr>
+        <w:t xml:space="preserve"> </w:t>
+      </w:r>
+      <w:r>
+        <w:rPr>
+          <w:rFonts w:ascii="TimesNewRomanPS-Bold" w:hAnsi="TimesNewRomanPS-Bold" w:hint="cs"/>
+          <w:color w:val="231F20"/>
+          <w:rtl/>
+          <w:lang w:bidi="ar-EG"/>
+        </w:rPr>
+        <w:t xml:space="preserve"> رقم </w:t>
+      </w:r>
+      <w:r>
+        <w:rPr>
+          <w:rFonts w:ascii="TimesNewRomanPS-Bold" w:hAnsi="TimesNewRomanPS-Bold"/>
+          <w:color w:val="231F20"/>
+          <w:lang w:bidi="ar-EG"/>
+        </w:rPr>
+        <w:t>3-3</w:t>
+      </w:r>
+      <w:r>
+        <w:rPr>
+          <w:rFonts w:ascii="TimesNewRomanPS-Bold" w:hAnsi="TimesNewRomanPS-Bold" w:hint="cs"/>
+          <w:color w:val="231F20"/>
+          <w:rtl/>
+          <w:lang w:bidi="ar-EG"/>
+        </w:rPr>
+        <w:t xml:space="preserve"> </w:t>
+      </w:r>
+      <w:r>
+        <w:rPr>
+          <w:rFonts w:ascii="TimesNewRomanPS-Bold" w:hAnsi="TimesNewRomanPS-Bold" w:hint="cs"/>
+          <w:color w:val="231F20"/>
+          <w:rtl/>
+          <w:lang w:bidi="ar-EG"/>
+        </w:rPr>
+        <w:t>الى كان عملها  عصب عنه عشان  ال</w:t>
+      </w:r>
+      <w:r>
+        <w:rPr>
+          <w:rFonts w:ascii="TimesNewRomanPS-Bold" w:hAnsi="TimesNewRomanPS-Bold"/>
+          <w:color w:val="231F20"/>
+          <w:lang w:bidi="ar-EG"/>
+        </w:rPr>
+        <w:t xml:space="preserve">function </w:t>
+      </w:r>
+      <w:r>
+        <w:rPr>
+          <w:rFonts w:ascii="TimesNewRomanPS-Bold" w:hAnsi="TimesNewRomanPS-Bold" w:hint="cs"/>
+          <w:color w:val="231F20"/>
+          <w:rtl/>
+          <w:lang w:bidi="ar-EG"/>
+        </w:rPr>
+        <w:t xml:space="preserve"> رقم  2-3</w:t>
+      </w:r>
+      <w:r>
+        <w:rPr>
+          <w:rFonts w:ascii="TimesNewRomanPS-Bold" w:hAnsi="TimesNewRomanPS-Bold"/>
+          <w:color w:val="231F20"/>
+          <w:lang w:bidi="ar-EG"/>
+        </w:rPr>
+        <w:t xml:space="preserve"> </w:t>
+      </w:r>
+      <w:r>
+        <w:rPr>
+          <w:rFonts w:ascii="TimesNewRomanPS-Bold" w:hAnsi="TimesNewRomanPS-Bold" w:hint="cs"/>
+          <w:color w:val="231F20"/>
+          <w:rtl/>
+          <w:lang w:bidi="ar-EG"/>
+        </w:rPr>
+        <w:t xml:space="preserve"> الى  كان بيعملها  </w:t>
+      </w:r>
+      <w:r>
+        <w:rPr>
+          <w:rFonts w:ascii="TimesNewRomanPS-Bold" w:hAnsi="TimesNewRomanPS-Bold"/>
+          <w:color w:val="231F20"/>
+          <w:lang w:bidi="ar-EG"/>
+        </w:rPr>
+        <w:t xml:space="preserve">refactoring </w:t>
+      </w:r>
+      <w:r>
+        <w:rPr>
+          <w:rFonts w:ascii="TimesNewRomanPS-Bold" w:hAnsi="TimesNewRomanPS-Bold" w:hint="cs"/>
+          <w:color w:val="231F20"/>
+          <w:rtl/>
+          <w:lang w:bidi="ar-EG"/>
+        </w:rPr>
+        <w:t xml:space="preserve"> عشان يطلع</w:t>
+      </w:r>
+      <w:r>
+        <w:rPr>
+          <w:rFonts w:ascii="TimesNewRomanPS-Bold" w:hAnsi="TimesNewRomanPS-Bold"/>
+          <w:color w:val="231F20"/>
+          <w:lang w:bidi="ar-EG"/>
+        </w:rPr>
+        <w:t xml:space="preserve">function </w:t>
+      </w:r>
+      <w:r>
+        <w:rPr>
+          <w:rFonts w:ascii="TimesNewRomanPS-Bold" w:hAnsi="TimesNewRomanPS-Bold" w:hint="cs"/>
+          <w:color w:val="231F20"/>
+          <w:rtl/>
+          <w:lang w:bidi="ar-EG"/>
+        </w:rPr>
+        <w:t xml:space="preserve">  رقم </w:t>
+      </w:r>
+      <w:r>
+        <w:rPr>
+          <w:rFonts w:ascii="TimesNewRomanPS-Bold" w:hAnsi="TimesNewRomanPS-Bold"/>
+          <w:color w:val="231F20"/>
+          <w:lang w:bidi="ar-EG"/>
+        </w:rPr>
+        <w:t>3-3</w:t>
+      </w:r>
+      <w:r>
+        <w:rPr>
+          <w:rFonts w:ascii="TimesNewRomanPS-Bold" w:hAnsi="TimesNewRomanPS-Bold" w:hint="cs"/>
+          <w:color w:val="231F20"/>
+          <w:rtl/>
+          <w:lang w:bidi="ar-EG"/>
+        </w:rPr>
+        <w:t xml:space="preserve">  كانت بتاخد  </w:t>
+      </w:r>
+      <w:r>
+        <w:rPr>
+          <w:rFonts w:ascii="TimesNewRomanPS-Bold" w:hAnsi="TimesNewRomanPS-Bold"/>
+          <w:color w:val="231F20"/>
+          <w:lang w:bidi="ar-EG"/>
+        </w:rPr>
+        <w:t xml:space="preserve">boolean </w:t>
+      </w:r>
+      <w:r>
+        <w:rPr>
+          <w:rFonts w:ascii="TimesNewRomanPS-Bold" w:hAnsi="TimesNewRomanPS-Bold" w:hint="cs"/>
+          <w:color w:val="231F20"/>
+          <w:rtl/>
+          <w:lang w:bidi="ar-EG"/>
+        </w:rPr>
+        <w:t xml:space="preserve"> </w:t>
+      </w:r>
+    </w:p>
+    <w:p>
+      <w:pPr>
+        <w:bidi/>
+        <w:rPr>
+          <w:rtl/>
+          <w:lang w:bidi="ar-EG"/>
+        </w:rPr>
+      </w:pPr>
+      <w:r>
+        <w:rPr>
+          <w:rFonts w:cs="Arial"/>
+          <w:rtl/>
+          <w:lang w:bidi="ar-EG"/>
+        </w:rPr>
+        <w:drawing>
+          <wp:anchor distT="0" distB="0" distL="114300" distR="114300" simplePos="0" relativeHeight="251702272" behindDoc="0" locked="0" layoutInCell="1" allowOverlap="1" wp14:anchorId="3914663E" wp14:editId="5EA33C54">
+            <wp:simplePos x="0" y="0"/>
+            <wp:positionH relativeFrom="column">
+              <wp:posOffset>-151764</wp:posOffset>
+            </wp:positionH>
+            <wp:positionV relativeFrom="paragraph">
+              <wp:posOffset>51435</wp:posOffset>
+            </wp:positionV>
+            <wp:extent cx="5525271" cy="1467055"/>
+            <wp:effectExtent l="0" t="0" r="0" b="0"/>
+            <wp:wrapNone/>
+            <wp:docPr id="56" name="Picture 56"/>
+            <wp:cNvGraphicFramePr>
+              <a:graphicFrameLocks xmlns:a="http://schemas.openxmlformats.org/drawingml/2006/main" noChangeAspect="1"/>
+            </wp:cNvGraphicFramePr>
+            <a:graphic xmlns:a="http://schemas.openxmlformats.org/drawingml/2006/main">
+              <a:graphicData uri="http://schemas.openxmlformats.org/drawingml/2006/picture">
+                <pic:pic xmlns:pic="http://schemas.openxmlformats.org/drawingml/2006/picture">
+                  <pic:nvPicPr>
+                    <pic:cNvPr id="1" name=""/>
+                    <pic:cNvPicPr/>
+                  </pic:nvPicPr>
+                  <pic:blipFill>
+                    <a:blip r:embed="rId31">
+                      <a:extLst>
+                        <a:ext uri="{28A0092B-C50C-407E-A947-70E740481C1C}">
+                          <a14:useLocalDpi xmlns:a14="http://schemas.microsoft.com/office/drawing/2010/main" val="0"/>
+                        </a:ext>
+                      </a:extLst>
+                    </a:blip>
+                    <a:stretch>
+                      <a:fillRect/>
+                    </a:stretch>
+                  </pic:blipFill>
+                  <pic:spPr>
+                    <a:xfrm>
+                      <a:off x="0" y="0"/>
+                      <a:ext cx="5525271" cy="1467055"/>
+                    </a:xfrm>
+                    <a:prstGeom prst="rect">
+                      <a:avLst/>
+                    </a:prstGeom>
+                  </pic:spPr>
+                </pic:pic>
+              </a:graphicData>
+            </a:graphic>
+          </wp:anchor>
+        </w:drawing>
+      </w:r>
+    </w:p>
+    <w:p>
+      <w:pPr>
+        <w:bidi/>
+        <w:rPr>
+          <w:rtl/>
+          <w:lang w:bidi="ar-EG"/>
+        </w:rPr>
+      </w:pPr>
+    </w:p>
+    <w:p>
+      <w:pPr>
+        <w:bidi/>
+        <w:rPr>
+          <w:rtl/>
+          <w:lang w:bidi="ar-EG"/>
+        </w:rPr>
+      </w:pPr>
+    </w:p>
+    <w:p>
+      <w:pPr>
+        <w:bidi/>
+        <w:rPr>
+          <w:rtl/>
+          <w:lang w:bidi="ar-EG"/>
+        </w:rPr>
+      </w:pPr>
+    </w:p>
+    <w:p>
+      <w:pPr>
+        <w:bidi/>
+        <w:rPr>
+          <w:rtl/>
+          <w:lang w:bidi="ar-EG"/>
+        </w:rPr>
+      </w:pPr>
+    </w:p>
+    <w:p>
+      <w:pPr>
+        <w:bidi/>
+        <w:rPr>
+          <w:rtl/>
+          <w:lang w:bidi="ar-EG"/>
+        </w:rPr>
+      </w:pPr>
+    </w:p>
+    <w:p>
+      <w:pPr>
+        <w:bidi/>
+        <w:rPr>
+          <w:rtl/>
+          <w:lang w:bidi="ar-EG"/>
+        </w:rPr>
+      </w:pPr>
+    </w:p>
+    <w:p>
+      <w:pPr>
+        <w:pStyle w:val="ListParagraph"/>
+        <w:numPr>
+          <w:ilvl w:val="0"/>
+          <w:numId w:val="44"/>
+        </w:numPr>
+        <w:bidi/>
+        <w:rPr>
+          <w:b/>
+          <w:bCs/>
+          <w:lang w:bidi="ar-EG"/>
+        </w:rPr>
+      </w:pPr>
+      <w:r>
+        <w:rPr>
+          <w:rFonts w:hint="cs"/>
+          <w:b/>
+          <w:bCs/>
+          <w:rtl/>
+          <w:lang w:bidi="ar-EG"/>
+        </w:rPr>
+        <w:t xml:space="preserve">والحل  لما نلاقى </w:t>
+      </w:r>
+      <w:r>
+        <w:rPr>
+          <w:b/>
+          <w:bCs/>
+          <w:lang w:bidi="ar-EG"/>
+        </w:rPr>
+        <w:t xml:space="preserve">function </w:t>
+      </w:r>
+      <w:r>
+        <w:rPr>
+          <w:rFonts w:hint="cs"/>
+          <w:b/>
+          <w:bCs/>
+          <w:rtl/>
+          <w:lang w:bidi="ar-EG"/>
+        </w:rPr>
+        <w:t xml:space="preserve"> هتاخد </w:t>
+      </w:r>
+      <w:r>
+        <w:rPr>
+          <w:b/>
+          <w:bCs/>
+          <w:lang w:bidi="ar-EG"/>
+        </w:rPr>
+        <w:t xml:space="preserve">flag </w:t>
+      </w:r>
+      <w:r>
+        <w:rPr>
+          <w:rFonts w:hint="cs"/>
+          <w:b/>
+          <w:bCs/>
+          <w:rtl/>
+          <w:lang w:bidi="ar-EG"/>
+        </w:rPr>
+        <w:t xml:space="preserve"> خلها </w:t>
+      </w:r>
+      <w:r>
+        <w:rPr>
+          <w:b/>
+          <w:bCs/>
+          <w:lang w:bidi="ar-EG"/>
+        </w:rPr>
+        <w:t xml:space="preserve">2 function </w:t>
+      </w:r>
+      <w:r>
+        <w:rPr>
+          <w:rFonts w:hint="cs"/>
+          <w:b/>
+          <w:bCs/>
+          <w:rtl/>
+          <w:lang w:bidi="ar-EG"/>
+        </w:rPr>
+        <w:t xml:space="preserve"> مش واحدة  . اول </w:t>
+      </w:r>
+      <w:r>
+        <w:rPr>
+          <w:b/>
+          <w:bCs/>
+          <w:lang w:bidi="ar-EG"/>
+        </w:rPr>
+        <w:t xml:space="preserve">func </w:t>
+      </w:r>
+      <w:r>
+        <w:rPr>
+          <w:rFonts w:hint="cs"/>
+          <w:b/>
+          <w:bCs/>
+          <w:rtl/>
+          <w:lang w:bidi="ar-EG"/>
+        </w:rPr>
+        <w:t xml:space="preserve"> تكون بتعمل حاله ال </w:t>
+      </w:r>
+      <w:r>
+        <w:rPr>
+          <w:b/>
+          <w:bCs/>
+          <w:lang w:bidi="ar-EG"/>
+        </w:rPr>
+        <w:t xml:space="preserve">false </w:t>
+      </w:r>
+      <w:r>
+        <w:rPr>
+          <w:rFonts w:hint="cs"/>
+          <w:b/>
+          <w:bCs/>
+          <w:rtl/>
+          <w:lang w:bidi="ar-EG"/>
+        </w:rPr>
+        <w:t xml:space="preserve"> وتانى </w:t>
+      </w:r>
+      <w:r>
+        <w:rPr>
+          <w:b/>
+          <w:bCs/>
+          <w:lang w:bidi="ar-EG"/>
+        </w:rPr>
+        <w:t xml:space="preserve">function </w:t>
+      </w:r>
+      <w:r>
+        <w:rPr>
+          <w:rFonts w:hint="cs"/>
+          <w:b/>
+          <w:bCs/>
+          <w:rtl/>
+          <w:lang w:bidi="ar-EG"/>
+        </w:rPr>
+        <w:t xml:space="preserve"> تكون بتعمل حاله ال </w:t>
+      </w:r>
+      <w:r>
+        <w:rPr>
+          <w:b/>
+          <w:bCs/>
+          <w:lang w:bidi="ar-EG"/>
+        </w:rPr>
+        <w:t>true</w:t>
+      </w:r>
+      <w:r>
+        <w:rPr>
+          <w:rFonts w:hint="cs"/>
+          <w:b/>
+          <w:bCs/>
+          <w:rtl/>
+          <w:lang w:bidi="ar-EG"/>
+        </w:rPr>
+        <w:t xml:space="preserve"> . </w:t>
+      </w:r>
+    </w:p>
+    <w:p>
+      <w:pPr>
+        <w:pStyle w:val="ListParagraph"/>
+        <w:bidi/>
+        <w:rPr>
+          <w:rtl/>
+          <w:lang w:bidi="ar-EG"/>
+        </w:rPr>
+      </w:pPr>
+    </w:p>
+    <w:p>
+      <w:pPr>
+        <w:pStyle w:val="ListParagraph"/>
+        <w:rPr>
+          <w:rtl/>
+          <w:lang w:bidi="ar-EG"/>
+        </w:rPr>
+      </w:pPr>
+    </w:p>
+    <w:p>
+      <w:pPr>
+        <w:pStyle w:val="Heading2"/>
+      </w:pPr>
+      <w:r>
+        <w:rPr>
+          <w:rFonts w:hint="cs"/>
+          <w:rtl/>
+        </w:rPr>
+        <w:t>6.</w:t>
+      </w:r>
+      <w:r>
+        <w:t>3</w:t>
+      </w:r>
       <w:bookmarkStart w:id="9" w:name="_GoBack"/>
       <w:bookmarkEnd w:id="9"/>
+      <w:r>
+        <w:t xml:space="preserve"> -</w:t>
+      </w:r>
+      <w:r>
+        <w:rPr>
+          <w:rStyle w:val="NoSpacing"/>
+        </w:rPr>
+        <w:t xml:space="preserve"> </w:t>
+      </w:r>
+      <w:r>
+        <w:rPr>
+          <w:rFonts w:ascii="TimesNewRomanPS-Bold" w:hAnsi="TimesNewRomanPS-Bold"/>
+          <w:color w:val="231F20"/>
+          <w:sz w:val="24"/>
+          <w:szCs w:val="24"/>
+          <w:lang w:bidi="ar-SA"/>
+        </w:rPr>
+        <w:t>Dyadic Functions</w:t>
+      </w:r>
+      <w:r>
+        <w:rPr>
+          <w:rFonts w:ascii="TimesNewRomanPS-Bold" w:hAnsi="TimesNewRomanPS-Bold"/>
+          <w:color w:val="231F20"/>
+          <w:sz w:val="24"/>
+          <w:szCs w:val="24"/>
+          <w:lang w:bidi="ar-SA"/>
+        </w:rPr>
+        <w:t xml:space="preserve">: </w:t>
+      </w:r>
+    </w:p>
+    <w:p>
+      <w:pPr>
+        <w:rPr>
+          <w:rtl/>
+        </w:rPr>
+      </w:pPr>
     </w:p>
     <w:p>
       <w:pPr>
         <w:pStyle w:val="ListParagraph"/>
         <w:bidi/>
-        <w:ind w:left="885"/>
-        <w:rPr>
-          <w:rFonts w:ascii="TimesNewRomanPS-Bold" w:hAnsi="TimesNewRomanPS-Bold" w:hint="cs"/>
-          <w:color w:val="231F20"/>
-          <w:lang w:bidi="ar-EG"/>
-        </w:rPr>
-      </w:pPr>
-    </w:p>
-    <w:p>
-      <w:pPr>
-        <w:pStyle w:val="ListParagraph"/>
-        <w:bidi/>
-        <w:rPr>
-          <w:rFonts w:ascii="TimesNewRomanPS-Bold" w:hAnsi="TimesNewRomanPS-Bold" w:hint="cs"/>
-          <w:color w:val="231F20"/>
-          <w:rtl/>
-          <w:lang w:bidi="ar-EG"/>
-        </w:rPr>
-      </w:pPr>
-    </w:p>
-    <w:p>
-      <w:pPr>
-        <w:bidi/>
-        <w:rPr>
-          <w:rtl/>
-          <w:lang w:bidi="ar-EG"/>
-        </w:rPr>
-      </w:pPr>
-    </w:p>
-    <w:p>
-      <w:pPr>
-        <w:bidi/>
-        <w:rPr>
-          <w:rtl/>
-          <w:lang w:bidi="ar-EG"/>
-        </w:rPr>
-      </w:pPr>
-    </w:p>
-    <w:p>
-      <w:pPr>
-        <w:bidi/>
-        <w:rPr>
-          <w:rtl/>
-          <w:lang w:bidi="ar-EG"/>
-        </w:rPr>
-      </w:pPr>
-    </w:p>
-    <w:p>
-      <w:pPr>
-        <w:bidi/>
-        <w:rPr>
-          <w:rtl/>
-          <w:lang w:bidi="ar-EG"/>
-        </w:rPr>
-      </w:pPr>
-    </w:p>
-    <w:p>
-      <w:pPr>
-        <w:bidi/>
-        <w:rPr>
-          <w:rtl/>
-          <w:lang w:bidi="ar-EG"/>
-        </w:rPr>
-      </w:pPr>
-    </w:p>
-    <w:p>
-      <w:pPr>
-        <w:bidi/>
-        <w:rPr>
-          <w:rtl/>
-          <w:lang w:bidi="ar-EG"/>
-        </w:rPr>
-      </w:pPr>
-    </w:p>
-    <w:p>
-      <w:pPr>
-        <w:bidi/>
-        <w:rPr>
-          <w:rtl/>
-          <w:lang w:bidi="ar-EG"/>
-        </w:rPr>
-      </w:pPr>
-    </w:p>
-    <w:p>
-      <w:pPr>
-        <w:bidi/>
-        <w:rPr>
-          <w:rtl/>
-          <w:lang w:bidi="ar-EG"/>
-        </w:rPr>
-      </w:pPr>
-    </w:p>
-    <w:p>
-      <w:pPr>
-        <w:bidi/>
-        <w:rPr>
-          <w:rtl/>
-          <w:lang w:bidi="ar-EG"/>
-        </w:rPr>
-      </w:pPr>
-    </w:p>
-    <w:p>
-      <w:pPr>
-        <w:bidi/>
         <w:rPr>
           <w:rtl/>
           <w:lang w:bidi="ar-EG"/>
@@ -18382,8 +18971,8 @@
       </w:pPr>
     </w:p>
     <w:sectPr>
-      <w:headerReference w:type="default" r:id="rId31"/>
-      <w:footerReference w:type="default" r:id="rId32"/>
+      <w:headerReference w:type="default" r:id="rId32"/>
+      <w:footerReference w:type="default" r:id="rId33"/>
       <w:pgSz w:w="12240" w:h="15840"/>
       <w:pgMar w:top="1440" w:right="1440" w:bottom="1440" w:left="1440" w:header="720" w:footer="720" w:gutter="0"/>
       <w:pgBorders w:offsetFrom="page">
@@ -18589,7 +19178,7 @@
               <w:sz w:val="18"/>
               <w:szCs w:val="18"/>
             </w:rPr>
-            <w:t>17</w:t>
+            <w:t>13</w:t>
           </w:r>
           <w:r>
             <w:rPr>
@@ -26552,7 +27141,7 @@
 </file>
 
 <file path=customXml/itemProps2.xml><?xml version="1.0" encoding="utf-8"?>
-<ds:datastoreItem xmlns:ds="http://schemas.openxmlformats.org/officeDocument/2006/customXml" ds:itemID="{51DF5CA7-9451-405C-9972-274905B81DA1}">
+<ds:datastoreItem xmlns:ds="http://schemas.openxmlformats.org/officeDocument/2006/customXml" ds:itemID="{7A3BDA8A-ABE0-42CD-9DCB-F2B24F765446}">
   <ds:schemaRefs>
     <ds:schemaRef ds:uri="http://schemas.openxmlformats.org/officeDocument/2006/bibliography"/>
   </ds:schemaRefs>

</xml_diff>

<commit_message>
mote 6.4 in ch3
</commit_message>
<xml_diff>
--- a/ch3-Functions.docx
+++ b/ch3-Functions.docx
@@ -4261,7 +4261,7 @@
             </w:rPr>
             <w:fldChar w:fldCharType="separate"/>
           </w:r>
-          <w:hyperlink w:anchor="_Toc124351853" w:history="1">
+          <w:hyperlink w:anchor="_Toc124372098" w:history="1">
             <w:r>
               <w:rPr>
                 <w:rStyle w:val="Hyperlink"/>
@@ -4313,7 +4313,7 @@
                 <w:noProof/>
                 <w:webHidden/>
               </w:rPr>
-              <w:instrText xml:space="preserve"> PAGEREF _Toc124351853 \h </w:instrText>
+              <w:instrText xml:space="preserve"> PAGEREF _Toc124372098 \h </w:instrText>
             </w:r>
             <w:r>
               <w:rPr>
@@ -4355,7 +4355,7 @@
               <w:noProof/>
             </w:rPr>
           </w:pPr>
-          <w:hyperlink w:anchor="_Toc124351854" w:history="1">
+          <w:hyperlink w:anchor="_Toc124372099" w:history="1">
             <w:r>
               <w:rPr>
                 <w:rStyle w:val="Hyperlink"/>
@@ -4392,7 +4392,7 @@
                 <w:noProof/>
                 <w:webHidden/>
               </w:rPr>
-              <w:instrText xml:space="preserve"> PAGEREF _Toc124351854 \h </w:instrText>
+              <w:instrText xml:space="preserve"> PAGEREF _Toc124372099 \h </w:instrText>
             </w:r>
             <w:r>
               <w:rPr>
@@ -4434,7 +4434,7 @@
               <w:noProof/>
             </w:rPr>
           </w:pPr>
-          <w:hyperlink w:anchor="_Toc124351855" w:history="1">
+          <w:hyperlink w:anchor="_Toc124372100" w:history="1">
             <w:r>
               <w:rPr>
                 <w:rStyle w:val="Hyperlink"/>
@@ -4469,7 +4469,7 @@
                 <w:noProof/>
                 <w:webHidden/>
               </w:rPr>
-              <w:instrText xml:space="preserve"> PAGEREF _Toc124351855 \h </w:instrText>
+              <w:instrText xml:space="preserve"> PAGEREF _Toc124372100 \h </w:instrText>
             </w:r>
             <w:r>
               <w:rPr>
@@ -4511,7 +4511,7 @@
               <w:noProof/>
             </w:rPr>
           </w:pPr>
-          <w:hyperlink w:anchor="_Toc124351856" w:history="1">
+          <w:hyperlink w:anchor="_Toc124372101" w:history="1">
             <w:r>
               <w:rPr>
                 <w:rStyle w:val="Hyperlink"/>
@@ -4539,7 +4539,7 @@
                 <w:noProof/>
                 <w:webHidden/>
               </w:rPr>
-              <w:instrText xml:space="preserve"> PAGEREF _Toc124351856 \h </w:instrText>
+              <w:instrText xml:space="preserve"> PAGEREF _Toc124372101 \h </w:instrText>
             </w:r>
             <w:r>
               <w:rPr>
@@ -4581,7 +4581,7 @@
               <w:noProof/>
             </w:rPr>
           </w:pPr>
-          <w:hyperlink w:anchor="_Toc124351857" w:history="1">
+          <w:hyperlink w:anchor="_Toc124372102" w:history="1">
             <w:r>
               <w:rPr>
                 <w:rStyle w:val="Hyperlink"/>
@@ -4618,7 +4618,7 @@
                 <w:noProof/>
                 <w:webHidden/>
               </w:rPr>
-              <w:instrText xml:space="preserve"> PAGEREF _Toc124351857 \h </w:instrText>
+              <w:instrText xml:space="preserve"> PAGEREF _Toc124372102 \h </w:instrText>
             </w:r>
             <w:r>
               <w:rPr>
@@ -4660,7 +4660,7 @@
               <w:noProof/>
             </w:rPr>
           </w:pPr>
-          <w:hyperlink w:anchor="_Toc124351858" w:history="1">
+          <w:hyperlink w:anchor="_Toc124372103" w:history="1">
             <w:r>
               <w:rPr>
                 <w:rStyle w:val="Hyperlink"/>
@@ -4703,7 +4703,7 @@
                 <w:noProof/>
                 <w:webHidden/>
               </w:rPr>
-              <w:instrText xml:space="preserve"> PAGEREF _Toc124351858 \h </w:instrText>
+              <w:instrText xml:space="preserve"> PAGEREF _Toc124372103 \h </w:instrText>
             </w:r>
             <w:r>
               <w:rPr>
@@ -4745,7 +4745,7 @@
               <w:noProof/>
             </w:rPr>
           </w:pPr>
-          <w:hyperlink w:anchor="_Toc124351859" w:history="1">
+          <w:hyperlink w:anchor="_Toc124372104" w:history="1">
             <w:r>
               <w:rPr>
                 <w:rStyle w:val="Hyperlink"/>
@@ -4789,7 +4789,7 @@
                 <w:noProof/>
                 <w:webHidden/>
               </w:rPr>
-              <w:instrText xml:space="preserve"> PAGEREF _Toc124351859 \h </w:instrText>
+              <w:instrText xml:space="preserve"> PAGEREF _Toc124372104 \h </w:instrText>
             </w:r>
             <w:r>
               <w:rPr>
@@ -4831,7 +4831,7 @@
               <w:noProof/>
             </w:rPr>
           </w:pPr>
-          <w:hyperlink w:anchor="_Toc124351860" w:history="1">
+          <w:hyperlink w:anchor="_Toc124372105" w:history="1">
             <w:r>
               <w:rPr>
                 <w:rStyle w:val="Hyperlink"/>
@@ -4875,7 +4875,7 @@
                 <w:noProof/>
                 <w:webHidden/>
               </w:rPr>
-              <w:instrText xml:space="preserve"> PAGEREF _Toc124351860 \h </w:instrText>
+              <w:instrText xml:space="preserve"> PAGEREF _Toc124372105 \h </w:instrText>
             </w:r>
             <w:r>
               <w:rPr>
@@ -4917,7 +4917,7 @@
               <w:noProof/>
             </w:rPr>
           </w:pPr>
-          <w:hyperlink w:anchor="_Toc124351861" w:history="1">
+          <w:hyperlink w:anchor="_Toc124372106" w:history="1">
             <w:r>
               <w:rPr>
                 <w:rStyle w:val="Hyperlink"/>
@@ -4952,7 +4952,7 @@
                 <w:noProof/>
                 <w:webHidden/>
               </w:rPr>
-              <w:instrText xml:space="preserve"> PAGEREF _Toc124351861 \h </w:instrText>
+              <w:instrText xml:space="preserve"> PAGEREF _Toc124372106 \h </w:instrText>
             </w:r>
             <w:r>
               <w:rPr>
@@ -4985,6 +4985,259 @@
         </w:p>
         <w:p>
           <w:pPr>
+            <w:pStyle w:val="TOC2"/>
+            <w:tabs>
+              <w:tab w:val="right" w:leader="dot" w:pos="9350"/>
+            </w:tabs>
+            <w:rPr>
+              <w:rFonts w:cstheme="minorBidi"/>
+              <w:noProof/>
+            </w:rPr>
+          </w:pPr>
+          <w:hyperlink w:anchor="_Toc124372107" w:history="1">
+            <w:r>
+              <w:rPr>
+                <w:rStyle w:val="Hyperlink"/>
+                <w:noProof/>
+                <w:rtl/>
+                <w:lang w:bidi="ar-EG"/>
+              </w:rPr>
+              <w:t>6</w:t>
+            </w:r>
+            <w:r>
+              <w:rPr>
+                <w:rStyle w:val="Hyperlink"/>
+                <w:noProof/>
+                <w:lang w:bidi="ar-EG"/>
+              </w:rPr>
+              <w:t xml:space="preserve">.1- </w:t>
+            </w:r>
+            <w:r>
+              <w:rPr>
+                <w:rStyle w:val="Hyperlink"/>
+                <w:rFonts w:ascii="TimesNewRomanPS-Bold" w:hAnsi="TimesNewRomanPS-Bold"/>
+                <w:noProof/>
+              </w:rPr>
+              <w:t>Common Monadic Forms :</w:t>
+            </w:r>
+            <w:r>
+              <w:rPr>
+                <w:noProof/>
+                <w:webHidden/>
+              </w:rPr>
+              <w:tab/>
+            </w:r>
+            <w:r>
+              <w:rPr>
+                <w:noProof/>
+                <w:webHidden/>
+              </w:rPr>
+              <w:fldChar w:fldCharType="begin"/>
+            </w:r>
+            <w:r>
+              <w:rPr>
+                <w:noProof/>
+                <w:webHidden/>
+              </w:rPr>
+              <w:instrText xml:space="preserve"> PAGEREF _Toc124372107 \h </w:instrText>
+            </w:r>
+            <w:r>
+              <w:rPr>
+                <w:noProof/>
+                <w:webHidden/>
+              </w:rPr>
+            </w:r>
+            <w:r>
+              <w:rPr>
+                <w:noProof/>
+                <w:webHidden/>
+              </w:rPr>
+              <w:fldChar w:fldCharType="separate"/>
+            </w:r>
+            <w:r>
+              <w:rPr>
+                <w:noProof/>
+                <w:webHidden/>
+              </w:rPr>
+              <w:t>11</w:t>
+            </w:r>
+            <w:r>
+              <w:rPr>
+                <w:noProof/>
+                <w:webHidden/>
+              </w:rPr>
+              <w:fldChar w:fldCharType="end"/>
+            </w:r>
+          </w:hyperlink>
+        </w:p>
+        <w:p>
+          <w:pPr>
+            <w:pStyle w:val="TOC2"/>
+            <w:tabs>
+              <w:tab w:val="right" w:leader="dot" w:pos="9350"/>
+            </w:tabs>
+            <w:rPr>
+              <w:rFonts w:cstheme="minorBidi"/>
+              <w:noProof/>
+            </w:rPr>
+          </w:pPr>
+          <w:hyperlink w:anchor="_Toc124372108" w:history="1">
+            <w:r>
+              <w:rPr>
+                <w:rStyle w:val="Hyperlink"/>
+                <w:noProof/>
+                <w:rtl/>
+                <w:lang w:bidi="ar-EG"/>
+              </w:rPr>
+              <w:t>6</w:t>
+            </w:r>
+            <w:r>
+              <w:rPr>
+                <w:rStyle w:val="Hyperlink"/>
+                <w:noProof/>
+                <w:lang w:bidi="ar-EG"/>
+              </w:rPr>
+              <w:t>.2-Flag Arguments :</w:t>
+            </w:r>
+            <w:r>
+              <w:rPr>
+                <w:noProof/>
+                <w:webHidden/>
+              </w:rPr>
+              <w:tab/>
+            </w:r>
+            <w:r>
+              <w:rPr>
+                <w:noProof/>
+                <w:webHidden/>
+              </w:rPr>
+              <w:fldChar w:fldCharType="begin"/>
+            </w:r>
+            <w:r>
+              <w:rPr>
+                <w:noProof/>
+                <w:webHidden/>
+              </w:rPr>
+              <w:instrText xml:space="preserve"> PAGEREF _Toc124372108 \h </w:instrText>
+            </w:r>
+            <w:r>
+              <w:rPr>
+                <w:noProof/>
+                <w:webHidden/>
+              </w:rPr>
+            </w:r>
+            <w:r>
+              <w:rPr>
+                <w:noProof/>
+                <w:webHidden/>
+              </w:rPr>
+              <w:fldChar w:fldCharType="separate"/>
+            </w:r>
+            <w:r>
+              <w:rPr>
+                <w:noProof/>
+                <w:webHidden/>
+              </w:rPr>
+              <w:t>12</w:t>
+            </w:r>
+            <w:r>
+              <w:rPr>
+                <w:noProof/>
+                <w:webHidden/>
+              </w:rPr>
+              <w:fldChar w:fldCharType="end"/>
+            </w:r>
+          </w:hyperlink>
+        </w:p>
+        <w:p>
+          <w:pPr>
+            <w:pStyle w:val="TOC2"/>
+            <w:tabs>
+              <w:tab w:val="right" w:leader="dot" w:pos="9350"/>
+            </w:tabs>
+            <w:rPr>
+              <w:rFonts w:cstheme="minorBidi"/>
+              <w:noProof/>
+            </w:rPr>
+          </w:pPr>
+          <w:hyperlink w:anchor="_Toc124372109" w:history="1">
+            <w:r>
+              <w:rPr>
+                <w:rStyle w:val="Hyperlink"/>
+                <w:noProof/>
+                <w:rtl/>
+                <w:lang w:bidi="ar-EG"/>
+              </w:rPr>
+              <w:t>6.</w:t>
+            </w:r>
+            <w:r>
+              <w:rPr>
+                <w:rStyle w:val="Hyperlink"/>
+                <w:noProof/>
+                <w:lang w:bidi="ar-EG"/>
+              </w:rPr>
+              <w:t xml:space="preserve">3 - </w:t>
+            </w:r>
+            <w:r>
+              <w:rPr>
+                <w:rStyle w:val="Hyperlink"/>
+                <w:rFonts w:ascii="TimesNewRomanPS-Bold" w:hAnsi="TimesNewRomanPS-Bold"/>
+                <w:noProof/>
+              </w:rPr>
+              <w:t>Dyadic Functions:</w:t>
+            </w:r>
+            <w:r>
+              <w:rPr>
+                <w:noProof/>
+                <w:webHidden/>
+              </w:rPr>
+              <w:tab/>
+            </w:r>
+            <w:r>
+              <w:rPr>
+                <w:noProof/>
+                <w:webHidden/>
+              </w:rPr>
+              <w:fldChar w:fldCharType="begin"/>
+            </w:r>
+            <w:r>
+              <w:rPr>
+                <w:noProof/>
+                <w:webHidden/>
+              </w:rPr>
+              <w:instrText xml:space="preserve"> PAGEREF _Toc124372109 \h </w:instrText>
+            </w:r>
+            <w:r>
+              <w:rPr>
+                <w:noProof/>
+                <w:webHidden/>
+              </w:rPr>
+            </w:r>
+            <w:r>
+              <w:rPr>
+                <w:noProof/>
+                <w:webHidden/>
+              </w:rPr>
+              <w:fldChar w:fldCharType="separate"/>
+            </w:r>
+            <w:r>
+              <w:rPr>
+                <w:noProof/>
+                <w:webHidden/>
+              </w:rPr>
+              <w:t>12</w:t>
+            </w:r>
+            <w:r>
+              <w:rPr>
+                <w:noProof/>
+                <w:webHidden/>
+              </w:rPr>
+              <w:fldChar w:fldCharType="end"/>
+            </w:r>
+          </w:hyperlink>
+        </w:p>
+        <w:p>
+          <w:pPr>
             <w:jc w:val="both"/>
             <w:rPr>
               <w:rFonts w:asciiTheme="majorBidi" w:hAnsiTheme="majorBidi" w:cstheme="majorBidi"/>
@@ -5035,30 +5288,6 @@
           <w:rFonts w:asciiTheme="majorBidi" w:hAnsiTheme="majorBidi" w:cstheme="majorBidi"/>
           <w:rtl/>
           <w:lang w:bidi="ar-EG"/>
-        </w:rPr>
-      </w:pPr>
-    </w:p>
-    <w:p>
-      <w:pPr>
-        <w:jc w:val="both"/>
-        <w:rPr>
-          <w:rFonts w:asciiTheme="majorBidi" w:hAnsiTheme="majorBidi" w:cstheme="majorBidi"/>
-        </w:rPr>
-      </w:pPr>
-    </w:p>
-    <w:p>
-      <w:pPr>
-        <w:jc w:val="both"/>
-        <w:rPr>
-          <w:rFonts w:asciiTheme="majorBidi" w:hAnsiTheme="majorBidi" w:cstheme="majorBidi"/>
-        </w:rPr>
-      </w:pPr>
-    </w:p>
-    <w:p>
-      <w:pPr>
-        <w:jc w:val="both"/>
-        <w:rPr>
-          <w:rFonts w:asciiTheme="majorBidi" w:hAnsiTheme="majorBidi" w:cstheme="majorBidi"/>
         </w:rPr>
       </w:pPr>
     </w:p>
@@ -6061,7 +6290,7 @@
       <w:pPr>
         <w:pStyle w:val="Heading1"/>
       </w:pPr>
-      <w:bookmarkStart w:id="0" w:name="_Toc124351853"/>
+      <w:bookmarkStart w:id="0" w:name="_Toc124372098"/>
       <w:r>
         <w:rPr>
           <w:rFonts w:hint="cs"/>
@@ -7099,7 +7328,7 @@
           <w:lang w:bidi="ar-SA"/>
         </w:rPr>
       </w:pPr>
-      <w:bookmarkStart w:id="1" w:name="_Toc124351854"/>
+      <w:bookmarkStart w:id="1" w:name="_Toc124372099"/>
       <w:r>
         <w:rPr>
           <w:rFonts w:ascii="TimesNewRomanPS-Bold" w:hAnsi="TimesNewRomanPS-Bold" w:hint="cs"/>
@@ -7479,7 +7708,7 @@
           <w:rtl/>
         </w:rPr>
       </w:pPr>
-      <w:bookmarkStart w:id="2" w:name="_Toc124351855"/>
+      <w:bookmarkStart w:id="2" w:name="_Toc124372100"/>
       <w:r>
         <w:rPr>
           <w:rFonts w:eastAsiaTheme="minorEastAsia" w:hint="cs"/>
@@ -9302,7 +9531,7 @@
       <w:pPr>
         <w:pStyle w:val="Heading2"/>
       </w:pPr>
-      <w:bookmarkStart w:id="3" w:name="_Toc124351856"/>
+      <w:bookmarkStart w:id="3" w:name="_Toc124372101"/>
       <w:r>
         <w:lastRenderedPageBreak/>
         <w:t>2</w:t>
@@ -9767,7 +9996,7 @@
           <w:rtl/>
         </w:rPr>
       </w:pPr>
-      <w:bookmarkStart w:id="4" w:name="_Toc124351857"/>
+      <w:bookmarkStart w:id="4" w:name="_Toc124372102"/>
       <w:r>
         <w:rPr>
           <w:rFonts w:hint="cs"/>
@@ -10702,7 +10931,7 @@
       <w:pPr>
         <w:pStyle w:val="Heading2"/>
       </w:pPr>
-      <w:bookmarkStart w:id="5" w:name="_Toc124351858"/>
+      <w:bookmarkStart w:id="5" w:name="_Toc124372103"/>
       <w:r>
         <w:t xml:space="preserve">3.1- </w:t>
       </w:r>
@@ -11985,7 +12214,7 @@
       <w:pPr>
         <w:pStyle w:val="Heading1"/>
       </w:pPr>
-      <w:bookmarkStart w:id="6" w:name="_Toc124351859"/>
+      <w:bookmarkStart w:id="6" w:name="_Toc124372104"/>
       <w:r>
         <w:rPr>
           <w:rFonts w:hint="cs"/>
@@ -13228,7 +13457,7 @@
           <w:lang w:bidi="ar-SA"/>
         </w:rPr>
       </w:pPr>
-      <w:bookmarkStart w:id="7" w:name="_Toc124351860"/>
+      <w:bookmarkStart w:id="7" w:name="_Toc124372105"/>
       <w:r>
         <w:rPr>
           <w:rFonts w:hint="cs"/>
@@ -13667,7 +13896,7 @@
         </w:rPr>
         <w:t xml:space="preserve"> </w:t>
       </w:r>
-      <w:bookmarkStart w:id="8" w:name="_Toc124351861"/>
+      <w:bookmarkStart w:id="8" w:name="_Toc124372106"/>
       <w:r>
         <w:t>6-</w:t>
       </w:r>
@@ -13811,15 +14040,7 @@
           <w:rtl/>
           <w:lang w:bidi="ar-EG"/>
         </w:rPr>
-        <w:t xml:space="preserve">تالت </w:t>
-      </w:r>
-      <w:r>
-        <w:rPr>
-          <w:rFonts w:hint="cs"/>
-          <w:rtl/>
-          <w:lang w:bidi="ar-EG"/>
-        </w:rPr>
-        <w:t xml:space="preserve"> افضل  حاجة  هى  انك تخلى ال </w:t>
+        <w:t xml:space="preserve">تالت  افضل  حاجة  هى  انك تخلى ال </w:t>
       </w:r>
       <w:r>
         <w:rPr>
@@ -13839,13 +14060,7 @@
         <w:rPr>
           <w:lang w:bidi="ar-EG"/>
         </w:rPr>
-        <w:t xml:space="preserve">two </w:t>
-      </w:r>
-      <w:r>
-        <w:rPr>
-          <w:lang w:bidi="ar-EG"/>
-        </w:rPr>
-        <w:t xml:space="preserve"> </w:t>
+        <w:t xml:space="preserve">two  </w:t>
       </w:r>
       <w:r>
         <w:t>Arguments</w:t>
@@ -14386,13 +14601,7 @@
         <w:rPr>
           <w:lang w:bidi="ar-EG"/>
         </w:rPr>
-        <w:t>argument</w:t>
-      </w:r>
-      <w:r>
-        <w:rPr>
-          <w:lang w:bidi="ar-EG"/>
-        </w:rPr>
-        <w:t xml:space="preserve"> </w:t>
+        <w:t xml:space="preserve">argument </w:t>
       </w:r>
       <w:r>
         <w:rPr>
@@ -14619,15 +14828,7 @@
           <w:rtl/>
           <w:lang w:bidi="ar-EG"/>
         </w:rPr>
-        <w:t xml:space="preserve"> </w:t>
-      </w:r>
-      <w:r>
-        <w:rPr>
-          <w:rFonts w:hint="cs"/>
-          <w:rtl/>
-          <w:lang w:bidi="ar-EG"/>
-        </w:rPr>
-        <w:t xml:space="preserve"> بتخلى موضوع ال </w:t>
+        <w:t xml:space="preserve">  بتخلى موضوع ال </w:t>
       </w:r>
       <w:r>
         <w:rPr>
@@ -14701,15 +14902,7 @@
           <w:rtl/>
           <w:lang w:bidi="ar-EG"/>
         </w:rPr>
-        <w:t xml:space="preserve">  </w:t>
-      </w:r>
-      <w:r>
-        <w:rPr>
-          <w:rFonts w:hint="cs"/>
-          <w:rtl/>
-          <w:lang w:bidi="ar-EG"/>
-        </w:rPr>
-        <w:t>موضع ال</w:t>
+        <w:t xml:space="preserve">  موضع ال</w:t>
       </w:r>
       <w:r>
         <w:rPr>
@@ -14755,15 +14948,7 @@
           <w:rtl/>
           <w:lang w:bidi="ar-EG"/>
         </w:rPr>
-        <w:t xml:space="preserve">  </w:t>
-      </w:r>
-      <w:r>
-        <w:rPr>
-          <w:rFonts w:hint="cs"/>
-          <w:rtl/>
-          <w:lang w:bidi="ar-EG"/>
-        </w:rPr>
-        <w:t>واحد  موضع ال</w:t>
+        <w:t xml:space="preserve">  واحد  موضع ال</w:t>
       </w:r>
       <w:r>
         <w:rPr>
@@ -14809,15 +14994,7 @@
           <w:rtl/>
           <w:lang w:bidi="ar-EG"/>
         </w:rPr>
-        <w:t xml:space="preserve">  </w:t>
-      </w:r>
-      <w:r>
-        <w:rPr>
-          <w:rFonts w:hint="cs"/>
-          <w:rtl/>
-          <w:lang w:bidi="ar-EG"/>
-        </w:rPr>
-        <w:t>ف موضوع ال</w:t>
+        <w:t xml:space="preserve">  ف موضوع ال</w:t>
       </w:r>
       <w:r>
         <w:rPr>
@@ -14863,15 +15040,7 @@
           <w:rtl/>
           <w:lang w:bidi="ar-EG"/>
         </w:rPr>
-        <w:t xml:space="preserve">  </w:t>
-      </w:r>
-      <w:r>
-        <w:rPr>
-          <w:rFonts w:hint="cs"/>
-          <w:rtl/>
-          <w:lang w:bidi="ar-EG"/>
-        </w:rPr>
-        <w:t xml:space="preserve"> الموضع هيبقا صعب فعلا . </w:t>
+        <w:t xml:space="preserve">   الموضع هيبقا صعب فعلا . </w:t>
       </w:r>
     </w:p>
     <w:p>
@@ -14960,15 +15129,7 @@
           <w:rtl/>
           <w:lang w:bidi="ar-EG"/>
         </w:rPr>
-        <w:t xml:space="preserve">  </w:t>
-      </w:r>
-      <w:r>
-        <w:rPr>
-          <w:rFonts w:hint="cs"/>
-          <w:rtl/>
-          <w:lang w:bidi="ar-EG"/>
-        </w:rPr>
-        <w:t xml:space="preserve"> والحاجة الى هتطلع من ال</w:t>
+        <w:t xml:space="preserve">   والحاجة الى هتطلع من ال</w:t>
       </w:r>
       <w:r>
         <w:rPr>
@@ -15024,21 +15185,38 @@
           <w:rtl/>
           <w:lang w:bidi="ar-EG"/>
         </w:rPr>
-        <w:t xml:space="preserve">  </w:t>
-      </w:r>
-      <w:r>
-        <w:rPr>
-          <w:rFonts w:hint="cs"/>
-          <w:rtl/>
-          <w:lang w:bidi="ar-EG"/>
-        </w:rPr>
-        <w:t xml:space="preserve">.  عشان كدة ال </w:t>
-      </w:r>
-      <w:r>
-        <w:rPr>
-          <w:lang w:bidi="ar-EG"/>
-        </w:rPr>
-        <w:t xml:space="preserve">output </w:t>
+        <w:t xml:space="preserve">  .  عشان كدة ال </w:t>
+      </w:r>
+      <w:r>
+        <w:rPr>
+          <w:lang w:bidi="ar-EG"/>
+        </w:rPr>
+        <w:t xml:space="preserve">output argument </w:t>
+      </w:r>
+      <w:r>
+        <w:rPr>
+          <w:rFonts w:hint="cs"/>
+          <w:rtl/>
+          <w:lang w:bidi="ar-EG"/>
+        </w:rPr>
+        <w:t xml:space="preserve">   بتكون حاجة غريبه  او مش متعودين عليها .</w:t>
+      </w:r>
+    </w:p>
+    <w:p>
+      <w:pPr>
+        <w:bidi/>
+        <w:rPr>
+          <w:rtl/>
+          <w:lang w:bidi="ar-EG"/>
+        </w:rPr>
+      </w:pPr>
+      <w:r>
+        <w:rPr>
+          <w:rFonts w:hint="cs"/>
+          <w:rtl/>
+          <w:lang w:bidi="ar-EG"/>
+        </w:rPr>
+        <w:t xml:space="preserve">ف افضل  حاجة   ان يكون ف  </w:t>
       </w:r>
       <w:r>
         <w:rPr>
@@ -15052,32 +15230,7 @@
           <w:rtl/>
           <w:lang w:bidi="ar-EG"/>
         </w:rPr>
-        <w:t xml:space="preserve">  </w:t>
-      </w:r>
-      <w:r>
-        <w:rPr>
-          <w:rFonts w:hint="cs"/>
-          <w:rtl/>
-          <w:lang w:bidi="ar-EG"/>
-        </w:rPr>
-        <w:t xml:space="preserve"> بتكون حاجة غريبه  او مش متعودين عليها .</w:t>
-      </w:r>
-    </w:p>
-    <w:p>
-      <w:pPr>
-        <w:bidi/>
-        <w:rPr>
-          <w:rtl/>
-          <w:lang w:bidi="ar-EG"/>
-        </w:rPr>
-      </w:pPr>
-      <w:r>
-        <w:rPr>
-          <w:rFonts w:hint="cs"/>
-          <w:rtl/>
-          <w:lang w:bidi="ar-EG"/>
-        </w:rPr>
-        <w:t xml:space="preserve">ف افضل  حاجة   ان يكون ف  </w:t>
+        <w:t xml:space="preserve">   واحد  بعد ان ميكونش فيه  اى </w:t>
       </w:r>
       <w:r>
         <w:rPr>
@@ -15091,37 +15244,7 @@
           <w:rtl/>
           <w:lang w:bidi="ar-EG"/>
         </w:rPr>
-        <w:t xml:space="preserve">  </w:t>
-      </w:r>
-      <w:r>
-        <w:rPr>
-          <w:rFonts w:hint="cs"/>
-          <w:rtl/>
-          <w:lang w:bidi="ar-EG"/>
-        </w:rPr>
-        <w:t xml:space="preserve"> واحد  بعد ان ميكونش فيه  اى </w:t>
-      </w:r>
-      <w:r>
-        <w:rPr>
-          <w:lang w:bidi="ar-EG"/>
-        </w:rPr>
-        <w:t xml:space="preserve">argument </w:t>
-      </w:r>
-      <w:r>
-        <w:rPr>
-          <w:rFonts w:hint="cs"/>
-          <w:rtl/>
-          <w:lang w:bidi="ar-EG"/>
-        </w:rPr>
-        <w:t xml:space="preserve">  </w:t>
-      </w:r>
-      <w:r>
-        <w:rPr>
-          <w:rFonts w:hint="cs"/>
-          <w:rtl/>
-          <w:lang w:bidi="ar-EG"/>
-        </w:rPr>
-        <w:t xml:space="preserve">. </w:t>
+        <w:t xml:space="preserve">  . </w:t>
       </w:r>
     </w:p>
     <w:p>
@@ -15137,6 +15260,7 @@
       <w:pPr>
         <w:pStyle w:val="Heading2"/>
       </w:pPr>
+      <w:bookmarkStart w:id="9" w:name="_Toc124372107"/>
       <w:r>
         <w:rPr>
           <w:rFonts w:hint="cs"/>
@@ -15171,40 +15295,99 @@
           <w:szCs w:val="24"/>
           <w:lang w:bidi="ar-SA"/>
         </w:rPr>
-        <w:t xml:space="preserve"> : </w:t>
-      </w:r>
-    </w:p>
-    <w:p>
-      <w:pPr>
-        <w:bidi/>
-        <w:rPr>
-          <w:rtl/>
-          <w:lang w:bidi="ar-EG"/>
-        </w:rPr>
-      </w:pPr>
-    </w:p>
-    <w:p>
-      <w:pPr>
-        <w:bidi/>
+        <w:t xml:space="preserve"> :</w:t>
+      </w:r>
+      <w:bookmarkEnd w:id="9"/>
+      <w:r>
         <w:rPr>
           <w:rFonts w:ascii="TimesNewRomanPS-Bold" w:hAnsi="TimesNewRomanPS-Bold"/>
           <w:color w:val="231F20"/>
-          <w:rtl/>
-          <w:lang w:bidi="ar-EG"/>
-        </w:rPr>
-      </w:pPr>
-      <w:r>
+          <w:sz w:val="24"/>
+          <w:szCs w:val="24"/>
+          <w:lang w:bidi="ar-SA"/>
+        </w:rPr>
+        <w:t xml:space="preserve"> </w:t>
+      </w:r>
+    </w:p>
+    <w:p>
+      <w:pPr>
+        <w:bidi/>
+        <w:rPr>
+          <w:rtl/>
+          <w:lang w:bidi="ar-EG"/>
+        </w:rPr>
+      </w:pPr>
+    </w:p>
+    <w:p>
+      <w:pPr>
+        <w:bidi/>
         <w:rPr>
           <w:rFonts w:ascii="TimesNewRomanPS-Bold" w:hAnsi="TimesNewRomanPS-Bold"/>
           <w:color w:val="231F20"/>
-        </w:rPr>
-        <w:t>Monadic</w:t>
-      </w:r>
+          <w:rtl/>
+          <w:lang w:bidi="ar-EG"/>
+        </w:rPr>
+      </w:pPr>
       <w:r>
         <w:rPr>
           <w:rFonts w:ascii="TimesNewRomanPS-Bold" w:hAnsi="TimesNewRomanPS-Bold"/>
           <w:color w:val="231F20"/>
         </w:rPr>
+        <w:t xml:space="preserve">Monadic </w:t>
+      </w:r>
+      <w:r>
+        <w:rPr>
+          <w:rFonts w:ascii="TimesNewRomanPS-Bold" w:hAnsi="TimesNewRomanPS-Bold" w:hint="cs"/>
+          <w:color w:val="231F20"/>
+          <w:rtl/>
+          <w:lang w:bidi="ar-EG"/>
+        </w:rPr>
+        <w:t xml:space="preserve">يعنى </w:t>
+      </w:r>
+      <w:r>
+        <w:rPr>
+          <w:rFonts w:ascii="TimesNewRomanPS-Bold" w:hAnsi="TimesNewRomanPS-Bold" w:hint="cs"/>
+          <w:color w:val="231F20"/>
+          <w:rtl/>
+          <w:lang w:bidi="ar-EG"/>
+        </w:rPr>
+        <w:t xml:space="preserve">اوحادى. </w:t>
+      </w:r>
+    </w:p>
+    <w:p>
+      <w:pPr>
+        <w:bidi/>
+        <w:rPr>
+          <w:rFonts w:ascii="TimesNewRomanPS-Bold" w:hAnsi="TimesNewRomanPS-Bold" w:hint="cs"/>
+          <w:color w:val="231F20"/>
+          <w:rtl/>
+          <w:lang w:bidi="ar-EG"/>
+        </w:rPr>
+      </w:pPr>
+      <w:r>
+        <w:rPr>
+          <w:rFonts w:ascii="TimesNewRomanPS-Bold" w:hAnsi="TimesNewRomanPS-Bold" w:hint="cs"/>
+          <w:color w:val="231F20"/>
+          <w:rtl/>
+          <w:lang w:bidi="ar-EG"/>
+        </w:rPr>
+        <w:t xml:space="preserve">ف السكشن دة بتكلم عن الحلات المشهوه الى بيكون فيها ال </w:t>
+      </w:r>
+      <w:r>
+        <w:rPr>
+          <w:rFonts w:ascii="TimesNewRomanPS-Bold" w:hAnsi="TimesNewRomanPS-Bold"/>
+          <w:color w:val="231F20"/>
+          <w:lang w:bidi="ar-EG"/>
+        </w:rPr>
+        <w:t xml:space="preserve">function </w:t>
+      </w:r>
+      <w:r>
+        <w:rPr>
+          <w:rFonts w:ascii="TimesNewRomanPS-Bold" w:hAnsi="TimesNewRomanPS-Bold" w:hint="cs"/>
+          <w:color w:val="231F20"/>
+          <w:rtl/>
+          <w:lang w:bidi="ar-EG"/>
+        </w:rPr>
         <w:t xml:space="preserve"> </w:t>
       </w:r>
       <w:r>
@@ -15214,7 +15397,7 @@
           <w:rtl/>
           <w:lang w:bidi="ar-EG"/>
         </w:rPr>
-        <w:t xml:space="preserve">يعنى </w:t>
+        <w:t xml:space="preserve"> </w:t>
       </w:r>
       <w:r>
         <w:rPr>
@@ -15223,19 +15406,25 @@
           <w:rtl/>
           <w:lang w:bidi="ar-EG"/>
         </w:rPr>
-        <w:t xml:space="preserve">اوحادى. </w:t>
-      </w:r>
-    </w:p>
-    <w:p>
-      <w:pPr>
-        <w:bidi/>
+        <w:t xml:space="preserve">بتاخد  </w:t>
+      </w:r>
+      <w:r>
+        <w:rPr>
+          <w:rFonts w:ascii="TimesNewRomanPS-Bold" w:hAnsi="TimesNewRomanPS-Bold"/>
+          <w:color w:val="231F20"/>
+          <w:lang w:bidi="ar-EG"/>
+        </w:rPr>
+        <w:t xml:space="preserve">one argument </w:t>
+      </w:r>
+      <w:r>
         <w:rPr>
           <w:rFonts w:ascii="TimesNewRomanPS-Bold" w:hAnsi="TimesNewRomanPS-Bold" w:hint="cs"/>
           <w:color w:val="231F20"/>
           <w:rtl/>
           <w:lang w:bidi="ar-EG"/>
         </w:rPr>
-      </w:pPr>
+        <w:t xml:space="preserve"> .</w:t>
+      </w:r>
       <w:r>
         <w:rPr>
           <w:rFonts w:ascii="TimesNewRomanPS-Bold" w:hAnsi="TimesNewRomanPS-Bold" w:hint="cs"/>
@@ -15243,7 +15432,7 @@
           <w:rtl/>
           <w:lang w:bidi="ar-EG"/>
         </w:rPr>
-        <w:t xml:space="preserve">ف السكشن دة بتكلم عن الحلات المشهوه الى بيكون فيها ال </w:t>
+        <w:t xml:space="preserve">ف حالتين   عشان  نبعت </w:t>
       </w:r>
       <w:r>
         <w:rPr>
@@ -15251,34 +15440,7 @@
           <w:color w:val="231F20"/>
           <w:lang w:bidi="ar-EG"/>
         </w:rPr>
-        <w:t xml:space="preserve">function </w:t>
-      </w:r>
-      <w:r>
-        <w:rPr>
-          <w:rFonts w:ascii="TimesNewRomanPS-Bold" w:hAnsi="TimesNewRomanPS-Bold" w:hint="cs"/>
-          <w:color w:val="231F20"/>
-          <w:rtl/>
-          <w:lang w:bidi="ar-EG"/>
-        </w:rPr>
-        <w:t xml:space="preserve"> </w:t>
-      </w:r>
-      <w:r>
-        <w:rPr>
-          <w:rFonts w:ascii="TimesNewRomanPS-Bold" w:hAnsi="TimesNewRomanPS-Bold" w:hint="cs"/>
-          <w:color w:val="231F20"/>
-          <w:rtl/>
-          <w:lang w:bidi="ar-EG"/>
-        </w:rPr>
-        <w:t xml:space="preserve"> </w:t>
-      </w:r>
-      <w:r>
-        <w:rPr>
-          <w:rFonts w:ascii="TimesNewRomanPS-Bold" w:hAnsi="TimesNewRomanPS-Bold" w:hint="cs"/>
-          <w:color w:val="231F20"/>
-          <w:rtl/>
-          <w:lang w:bidi="ar-EG"/>
-        </w:rPr>
-        <w:t xml:space="preserve">بتاخد  </w:t>
+        <w:t>one</w:t>
       </w:r>
       <w:r>
         <w:rPr>
@@ -15286,49 +15448,7 @@
           <w:color w:val="231F20"/>
           <w:lang w:bidi="ar-EG"/>
         </w:rPr>
-        <w:t xml:space="preserve">one argument </w:t>
-      </w:r>
-      <w:r>
-        <w:rPr>
-          <w:rFonts w:ascii="TimesNewRomanPS-Bold" w:hAnsi="TimesNewRomanPS-Bold" w:hint="cs"/>
-          <w:color w:val="231F20"/>
-          <w:rtl/>
-          <w:lang w:bidi="ar-EG"/>
-        </w:rPr>
-        <w:t xml:space="preserve"> .</w:t>
-      </w:r>
-      <w:r>
-        <w:rPr>
-          <w:rFonts w:ascii="TimesNewRomanPS-Bold" w:hAnsi="TimesNewRomanPS-Bold" w:hint="cs"/>
-          <w:color w:val="231F20"/>
-          <w:rtl/>
-          <w:lang w:bidi="ar-EG"/>
-        </w:rPr>
-        <w:t xml:space="preserve">ف حالتين   عشان  نبعت </w:t>
-      </w:r>
-      <w:r>
-        <w:rPr>
-          <w:rFonts w:ascii="TimesNewRomanPS-Bold" w:hAnsi="TimesNewRomanPS-Bold"/>
-          <w:color w:val="231F20"/>
-          <w:lang w:bidi="ar-EG"/>
-        </w:rPr>
-        <w:t>one</w:t>
-      </w:r>
-      <w:r>
-        <w:rPr>
-          <w:rFonts w:ascii="TimesNewRomanPS-Bold" w:hAnsi="TimesNewRomanPS-Bold"/>
-          <w:color w:val="231F20"/>
-          <w:lang w:bidi="ar-EG"/>
-        </w:rPr>
-        <w:t xml:space="preserve"> </w:t>
-      </w:r>
-      <w:r>
-        <w:rPr>
-          <w:rFonts w:ascii="TimesNewRomanPS-Bold" w:hAnsi="TimesNewRomanPS-Bold"/>
-          <w:color w:val="231F20"/>
-          <w:lang w:bidi="ar-EG"/>
-        </w:rPr>
-        <w:t xml:space="preserve">argument </w:t>
+        <w:t xml:space="preserve"> argument </w:t>
       </w:r>
       <w:r>
         <w:rPr>
@@ -16148,17 +16268,7 @@
           <w:szCs w:val="18"/>
           <w:rtl/>
         </w:rPr>
-        <w:t xml:space="preserve"> </w:t>
-      </w:r>
-      <w:r>
-        <w:rPr>
-          <w:rFonts w:ascii="Courier" w:hAnsi="Courier" w:hint="cs"/>
-          <w:color w:val="231F20"/>
-          <w:sz w:val="18"/>
-          <w:szCs w:val="18"/>
-          <w:rtl/>
-        </w:rPr>
-        <w:t xml:space="preserve"> وهنا  هو استخدام ال </w:t>
+        <w:t xml:space="preserve">  وهنا  هو استخدام ال </w:t>
       </w:r>
       <w:r>
         <w:rPr>
@@ -16587,6 +16697,7 @@
           <w:rtl/>
         </w:rPr>
       </w:pPr>
+      <w:bookmarkStart w:id="10" w:name="_Toc124372108"/>
       <w:r>
         <w:rPr>
           <w:rFonts w:hint="cs"/>
@@ -16606,6 +16717,7 @@
       <w:r>
         <w:t xml:space="preserve"> :</w:t>
       </w:r>
+      <w:bookmarkEnd w:id="10"/>
     </w:p>
     <w:p>
       <w:pPr>
@@ -17272,6 +17384,7 @@
       <w:pPr>
         <w:pStyle w:val="Heading2"/>
       </w:pPr>
+      <w:bookmarkStart w:id="11" w:name="_Toc124372109"/>
       <w:r>
         <w:rPr>
           <w:rFonts w:hint="cs"/>
@@ -17282,8 +17395,6 @@
       <w:r>
         <w:t>3</w:t>
       </w:r>
-      <w:bookmarkStart w:id="9" w:name="_GoBack"/>
-      <w:bookmarkEnd w:id="9"/>
       <w:r>
         <w:t xml:space="preserve"> -</w:t>
       </w:r>
@@ -17311,15 +17422,155 @@
           <w:szCs w:val="24"/>
           <w:lang w:bidi="ar-SA"/>
         </w:rPr>
-        <w:t xml:space="preserve">: </w:t>
-      </w:r>
-    </w:p>
-    <w:p>
-      <w:pPr>
-        <w:rPr>
-          <w:rtl/>
-        </w:rPr>
-      </w:pPr>
+        <w:t>:</w:t>
+      </w:r>
+      <w:bookmarkEnd w:id="11"/>
+      <w:r>
+        <w:rPr>
+          <w:rFonts w:ascii="TimesNewRomanPS-Bold" w:hAnsi="TimesNewRomanPS-Bold"/>
+          <w:color w:val="231F20"/>
+          <w:sz w:val="24"/>
+          <w:szCs w:val="24"/>
+          <w:lang w:bidi="ar-SA"/>
+        </w:rPr>
+        <w:t xml:space="preserve"> </w:t>
+      </w:r>
+    </w:p>
+    <w:p>
+      <w:pPr>
+        <w:bidi/>
+        <w:rPr>
+          <w:rFonts w:hint="cs"/>
+          <w:rtl/>
+          <w:lang w:bidi="ar-EG"/>
+        </w:rPr>
+      </w:pPr>
+      <w:proofErr w:type="gramStart"/>
+      <w:r>
+        <w:rPr>
+          <w:rFonts w:ascii="TimesNewRomanPS-Bold" w:hAnsi="TimesNewRomanPS-Bold"/>
+          <w:color w:val="231F20"/>
+          <w:sz w:val="24"/>
+          <w:szCs w:val="24"/>
+        </w:rPr>
+        <w:t>Dyadic</w:t>
+      </w:r>
+      <w:r>
+        <w:rPr>
+          <w:rFonts w:ascii="TimesNewRomanPS-Bold" w:hAnsi="TimesNewRomanPS-Bold"/>
+          <w:color w:val="231F20"/>
+          <w:sz w:val="24"/>
+          <w:szCs w:val="24"/>
+        </w:rPr>
+        <w:t xml:space="preserve"> </w:t>
+      </w:r>
+      <w:r>
+        <w:rPr>
+          <w:rFonts w:ascii="TimesNewRomanPS-Bold" w:hAnsi="TimesNewRomanPS-Bold" w:hint="cs"/>
+          <w:color w:val="231F20"/>
+          <w:sz w:val="24"/>
+          <w:szCs w:val="24"/>
+          <w:rtl/>
+          <w:lang w:bidi="ar-EG"/>
+        </w:rPr>
+        <w:t xml:space="preserve"> الكلمه</w:t>
+      </w:r>
+      <w:proofErr w:type="gramEnd"/>
+      <w:r>
+        <w:rPr>
+          <w:rFonts w:ascii="TimesNewRomanPS-Bold" w:hAnsi="TimesNewRomanPS-Bold" w:hint="cs"/>
+          <w:color w:val="231F20"/>
+          <w:sz w:val="24"/>
+          <w:szCs w:val="24"/>
+          <w:rtl/>
+          <w:lang w:bidi="ar-EG"/>
+        </w:rPr>
+        <w:t xml:space="preserve"> دى معنها ثونائيه . وبيقلك ان ال </w:t>
+      </w:r>
+      <w:r>
+        <w:rPr>
+          <w:rFonts w:ascii="TimesNewRomanPS-Bold" w:hAnsi="TimesNewRomanPS-Bold"/>
+          <w:color w:val="231F20"/>
+          <w:sz w:val="24"/>
+          <w:szCs w:val="24"/>
+          <w:lang w:bidi="ar-EG"/>
+        </w:rPr>
+        <w:t xml:space="preserve">function </w:t>
+      </w:r>
+      <w:r>
+        <w:rPr>
+          <w:rFonts w:ascii="TimesNewRomanPS-Bold" w:hAnsi="TimesNewRomanPS-Bold" w:hint="cs"/>
+          <w:color w:val="231F20"/>
+          <w:sz w:val="24"/>
+          <w:szCs w:val="24"/>
+          <w:rtl/>
+          <w:lang w:bidi="ar-EG"/>
+        </w:rPr>
+        <w:t xml:space="preserve"> الى بتاخد </w:t>
+      </w:r>
+      <w:r>
+        <w:rPr>
+          <w:rFonts w:ascii="TimesNewRomanPS-Bold" w:hAnsi="TimesNewRomanPS-Bold"/>
+          <w:color w:val="231F20"/>
+          <w:sz w:val="24"/>
+          <w:szCs w:val="24"/>
+          <w:lang w:bidi="ar-EG"/>
+        </w:rPr>
+        <w:t xml:space="preserve">2 argument </w:t>
+      </w:r>
+      <w:r>
+        <w:rPr>
+          <w:rFonts w:ascii="TimesNewRomanPS-Bold" w:hAnsi="TimesNewRomanPS-Bold" w:hint="cs"/>
+          <w:color w:val="231F20"/>
+          <w:sz w:val="24"/>
+          <w:szCs w:val="24"/>
+          <w:rtl/>
+          <w:lang w:bidi="ar-EG"/>
+        </w:rPr>
+        <w:t xml:space="preserve"> صعب شويه   ف الفهم  اصعب من الى بتاخد </w:t>
+      </w:r>
+      <w:r>
+        <w:rPr>
+          <w:rFonts w:ascii="TimesNewRomanPS-Bold" w:hAnsi="TimesNewRomanPS-Bold"/>
+          <w:color w:val="231F20"/>
+          <w:sz w:val="24"/>
+          <w:szCs w:val="24"/>
+          <w:lang w:bidi="ar-EG"/>
+        </w:rPr>
+        <w:t xml:space="preserve">argument </w:t>
+      </w:r>
+      <w:r>
+        <w:rPr>
+          <w:rFonts w:ascii="TimesNewRomanPS-Bold" w:hAnsi="TimesNewRomanPS-Bold" w:hint="cs"/>
+          <w:color w:val="231F20"/>
+          <w:sz w:val="24"/>
+          <w:szCs w:val="24"/>
+          <w:rtl/>
+          <w:lang w:bidi="ar-EG"/>
+        </w:rPr>
+        <w:t xml:space="preserve"> </w:t>
+      </w:r>
+      <w:r>
+        <w:rPr>
+          <w:rFonts w:ascii="TimesNewRomanPS-Bold" w:hAnsi="TimesNewRomanPS-Bold"/>
+          <w:color w:val="231F20"/>
+          <w:sz w:val="24"/>
+          <w:szCs w:val="24"/>
+          <w:lang w:bidi="ar-EG"/>
+        </w:rPr>
+        <w:t xml:space="preserve"> one </w:t>
+      </w:r>
+      <w:r>
+        <w:rPr>
+          <w:rFonts w:ascii="TimesNewRomanPS-Bold" w:hAnsi="TimesNewRomanPS-Bold" w:hint="cs"/>
+          <w:color w:val="231F20"/>
+          <w:sz w:val="24"/>
+          <w:szCs w:val="24"/>
+          <w:rtl/>
+          <w:lang w:bidi="ar-EG"/>
+        </w:rPr>
+        <w:t xml:space="preserve"> .</w:t>
+      </w:r>
     </w:p>
     <w:p>
       <w:pPr>
@@ -17344,6 +17595,1650 @@
       <w:pPr>
         <w:bidi/>
         <w:rPr>
+          <w:rFonts w:hint="cs"/>
+          <w:rtl/>
+          <w:lang w:bidi="ar-EG"/>
+        </w:rPr>
+      </w:pPr>
+      <w:r>
+        <w:rPr>
+          <w:rFonts w:cs="Arial"/>
+          <w:rtl/>
+          <w:lang w:bidi="ar-EG"/>
+        </w:rPr>
+        <w:lastRenderedPageBreak/>
+        <w:drawing>
+          <wp:anchor distT="0" distB="0" distL="114300" distR="114300" simplePos="0" relativeHeight="251703296" behindDoc="0" locked="0" layoutInCell="1" allowOverlap="1" wp14:anchorId="66831B23" wp14:editId="4EB4EDB3">
+            <wp:simplePos x="0" y="0"/>
+            <wp:positionH relativeFrom="column">
+              <wp:posOffset>-127000</wp:posOffset>
+            </wp:positionH>
+            <wp:positionV relativeFrom="paragraph">
+              <wp:posOffset>372745</wp:posOffset>
+            </wp:positionV>
+            <wp:extent cx="4212109" cy="1603375"/>
+            <wp:effectExtent l="0" t="0" r="0" b="0"/>
+            <wp:wrapNone/>
+            <wp:docPr id="57" name="Picture 57"/>
+            <wp:cNvGraphicFramePr>
+              <a:graphicFrameLocks xmlns:a="http://schemas.openxmlformats.org/drawingml/2006/main" noChangeAspect="1"/>
+            </wp:cNvGraphicFramePr>
+            <a:graphic xmlns:a="http://schemas.openxmlformats.org/drawingml/2006/main">
+              <a:graphicData uri="http://schemas.openxmlformats.org/drawingml/2006/picture">
+                <pic:pic xmlns:pic="http://schemas.openxmlformats.org/drawingml/2006/picture">
+                  <pic:nvPicPr>
+                    <pic:cNvPr id="1" name=""/>
+                    <pic:cNvPicPr/>
+                  </pic:nvPicPr>
+                  <pic:blipFill>
+                    <a:blip r:embed="rId32">
+                      <a:extLst>
+                        <a:ext uri="{28A0092B-C50C-407E-A947-70E740481C1C}">
+                          <a14:useLocalDpi xmlns:a14="http://schemas.microsoft.com/office/drawing/2010/main" val="0"/>
+                        </a:ext>
+                      </a:extLst>
+                    </a:blip>
+                    <a:stretch>
+                      <a:fillRect/>
+                    </a:stretch>
+                  </pic:blipFill>
+                  <pic:spPr>
+                    <a:xfrm>
+                      <a:off x="0" y="0"/>
+                      <a:ext cx="4212109" cy="1603375"/>
+                    </a:xfrm>
+                    <a:prstGeom prst="rect">
+                      <a:avLst/>
+                    </a:prstGeom>
+                  </pic:spPr>
+                </pic:pic>
+              </a:graphicData>
+            </a:graphic>
+            <wp14:sizeRelH relativeFrom="margin">
+              <wp14:pctWidth>0</wp14:pctWidth>
+            </wp14:sizeRelH>
+            <wp14:sizeRelV relativeFrom="margin">
+              <wp14:pctHeight>0</wp14:pctHeight>
+            </wp14:sizeRelV>
+          </wp:anchor>
+        </w:drawing>
+      </w:r>
+      <w:r>
+        <w:rPr>
+          <w:rFonts w:hint="cs"/>
+          <w:rtl/>
+          <w:lang w:bidi="ar-EG"/>
+        </w:rPr>
+        <w:t xml:space="preserve">يعنى لوعندى  اتنين </w:t>
+      </w:r>
+      <w:r>
+        <w:rPr>
+          <w:lang w:bidi="ar-EG"/>
+        </w:rPr>
+        <w:t xml:space="preserve">function </w:t>
+      </w:r>
+      <w:r>
+        <w:rPr>
+          <w:rFonts w:hint="cs"/>
+          <w:rtl/>
+          <w:lang w:bidi="ar-EG"/>
+        </w:rPr>
+        <w:t xml:space="preserve"> زى الى ف الاسكرين هتلاقى الاوله اسهل ف الفهم . وانت ممكن تتجاه </w:t>
+      </w:r>
+      <w:r>
+        <w:rPr>
+          <w:lang w:bidi="ar-EG"/>
+        </w:rPr>
+        <w:t xml:space="preserve"> </w:t>
+      </w:r>
+      <w:r>
+        <w:rPr>
+          <w:rFonts w:hint="cs"/>
+          <w:rtl/>
+          <w:lang w:bidi="ar-EG"/>
+        </w:rPr>
+        <w:t xml:space="preserve">اول  </w:t>
+      </w:r>
+      <w:r>
+        <w:rPr>
+          <w:lang w:bidi="ar-EG"/>
+        </w:rPr>
+        <w:t xml:space="preserve"> argument </w:t>
+      </w:r>
+      <w:r>
+        <w:rPr>
+          <w:rFonts w:hint="cs"/>
+          <w:rtl/>
+          <w:lang w:bidi="ar-EG"/>
+        </w:rPr>
+        <w:t xml:space="preserve"> ق تانى  </w:t>
+      </w:r>
+      <w:r>
+        <w:rPr>
+          <w:lang w:bidi="ar-EG"/>
+        </w:rPr>
+        <w:t xml:space="preserve">func </w:t>
+      </w:r>
+      <w:r>
+        <w:rPr>
+          <w:rFonts w:hint="cs"/>
+          <w:rtl/>
+          <w:lang w:bidi="ar-EG"/>
+        </w:rPr>
+        <w:t xml:space="preserve"> عشان  تفهم ال </w:t>
+      </w:r>
+      <w:r>
+        <w:rPr>
+          <w:lang w:bidi="ar-EG"/>
+        </w:rPr>
+        <w:t>function</w:t>
+      </w:r>
+      <w:r>
+        <w:rPr>
+          <w:rFonts w:hint="cs"/>
+          <w:rtl/>
+          <w:lang w:bidi="ar-EG"/>
+        </w:rPr>
+        <w:t xml:space="preserve"> بتعمل ايه ودة  حاجة مش كويسه  لان غالبا ال </w:t>
+      </w:r>
+      <w:r>
+        <w:rPr>
+          <w:lang w:bidi="ar-EG"/>
+        </w:rPr>
+        <w:t>bug</w:t>
+      </w:r>
+      <w:r>
+        <w:rPr>
+          <w:rFonts w:hint="cs"/>
+          <w:rtl/>
+          <w:lang w:bidi="ar-EG"/>
+        </w:rPr>
+        <w:t xml:space="preserve"> بتكون موجود ف الجزء الى بتتجاهله. </w:t>
+      </w:r>
+    </w:p>
+    <w:p>
+      <w:pPr>
+        <w:bidi/>
+        <w:rPr>
+          <w:rFonts w:hint="cs"/>
+          <w:rtl/>
+          <w:lang w:bidi="ar-EG"/>
+        </w:rPr>
+      </w:pPr>
+    </w:p>
+    <w:p>
+      <w:pPr>
+        <w:bidi/>
+        <w:rPr>
+          <w:rtl/>
+          <w:lang w:bidi="ar-EG"/>
+        </w:rPr>
+      </w:pPr>
+    </w:p>
+    <w:p>
+      <w:pPr>
+        <w:bidi/>
+        <w:rPr>
+          <w:rtl/>
+          <w:lang w:bidi="ar-EG"/>
+        </w:rPr>
+      </w:pPr>
+    </w:p>
+    <w:p>
+      <w:pPr>
+        <w:bidi/>
+        <w:rPr>
+          <w:rtl/>
+          <w:lang w:bidi="ar-EG"/>
+        </w:rPr>
+      </w:pPr>
+    </w:p>
+    <w:p>
+      <w:pPr>
+        <w:bidi/>
+        <w:rPr>
+          <w:rtl/>
+          <w:lang w:bidi="ar-EG"/>
+        </w:rPr>
+      </w:pPr>
+    </w:p>
+    <w:p>
+      <w:pPr>
+        <w:bidi/>
+        <w:rPr>
+          <w:rtl/>
+          <w:lang w:bidi="ar-EG"/>
+        </w:rPr>
+      </w:pPr>
+    </w:p>
+    <w:p>
+      <w:pPr>
+        <w:bidi/>
+        <w:rPr>
+          <w:rtl/>
+          <w:lang w:bidi="ar-EG"/>
+        </w:rPr>
+      </w:pPr>
+    </w:p>
+    <w:p>
+      <w:pPr>
+        <w:bidi/>
+        <w:rPr>
+          <w:rtl/>
+          <w:lang w:bidi="ar-EG"/>
+        </w:rPr>
+      </w:pPr>
+    </w:p>
+    <w:p>
+      <w:pPr>
+        <w:bidi/>
+        <w:rPr>
+          <w:rFonts w:hint="cs"/>
+          <w:rtl/>
+          <w:lang w:bidi="ar-EG"/>
+        </w:rPr>
+      </w:pPr>
+      <w:r>
+        <w:rPr>
+          <w:rFonts w:hint="cs"/>
+          <w:rtl/>
+          <w:lang w:bidi="ar-EG"/>
+        </w:rPr>
+        <w:t xml:space="preserve">واكيد  سعات بنكون محتاجين نعمل  اتنين </w:t>
+      </w:r>
+      <w:r>
+        <w:rPr>
+          <w:lang w:bidi="ar-EG"/>
+        </w:rPr>
+        <w:t xml:space="preserve">argument </w:t>
+      </w:r>
+      <w:r>
+        <w:rPr>
+          <w:rFonts w:hint="cs"/>
+          <w:rtl/>
+          <w:lang w:bidi="ar-EG"/>
+        </w:rPr>
+        <w:t xml:space="preserve">   ف موضع ان  عمل </w:t>
+      </w:r>
+      <w:r>
+        <w:rPr>
+          <w:lang w:bidi="ar-EG"/>
+        </w:rPr>
+        <w:t xml:space="preserve">function </w:t>
+      </w:r>
+      <w:r>
+        <w:rPr>
+          <w:rFonts w:hint="cs"/>
+          <w:rtl/>
+          <w:lang w:bidi="ar-EG"/>
+        </w:rPr>
+        <w:t xml:space="preserve"> بتاخد  </w:t>
+      </w:r>
+      <w:r>
+        <w:rPr>
+          <w:lang w:bidi="ar-EG"/>
+        </w:rPr>
+        <w:t>2</w:t>
+      </w:r>
+      <w:r>
+        <w:rPr>
+          <w:lang w:bidi="ar-EG"/>
+        </w:rPr>
+        <w:t xml:space="preserve"> </w:t>
+      </w:r>
+      <w:r>
+        <w:rPr>
+          <w:lang w:bidi="ar-EG"/>
+        </w:rPr>
+        <w:t xml:space="preserve">argument </w:t>
+      </w:r>
+      <w:r>
+        <w:rPr>
+          <w:rFonts w:hint="cs"/>
+          <w:rtl/>
+          <w:lang w:bidi="ar-EG"/>
+        </w:rPr>
+        <w:t xml:space="preserve">   </w:t>
+      </w:r>
+      <w:r>
+        <w:rPr>
+          <w:rFonts w:hint="cs"/>
+          <w:rtl/>
+          <w:lang w:bidi="ar-EG"/>
+        </w:rPr>
+        <w:t xml:space="preserve">مش دايما بيكون حاجة  غلط. </w:t>
+      </w:r>
+    </w:p>
+    <w:p>
+      <w:pPr>
+        <w:bidi/>
+        <w:rPr>
+          <w:rFonts w:hint="cs"/>
+          <w:rtl/>
+          <w:lang w:bidi="ar-EG"/>
+        </w:rPr>
+      </w:pPr>
+      <w:r>
+        <w:rPr>
+          <w:rFonts w:hint="cs"/>
+          <w:rtl/>
+          <w:lang w:bidi="ar-EG"/>
+        </w:rPr>
+        <w:t xml:space="preserve">فى حلات زى  مثلا ان اعرف  </w:t>
+      </w:r>
+      <w:r>
+        <w:rPr>
+          <w:lang w:bidi="ar-EG"/>
+        </w:rPr>
+        <w:t>point</w:t>
+      </w:r>
+      <w:r>
+        <w:rPr>
+          <w:lang w:bidi="ar-EG"/>
+        </w:rPr>
+        <w:t>(x,y)</w:t>
+      </w:r>
+      <w:r>
+        <w:rPr>
+          <w:lang w:bidi="ar-EG"/>
+        </w:rPr>
+        <w:t xml:space="preserve"> </w:t>
+      </w:r>
+      <w:r>
+        <w:rPr>
+          <w:rFonts w:hint="cs"/>
+          <w:rtl/>
+          <w:lang w:bidi="ar-EG"/>
+        </w:rPr>
+        <w:t xml:space="preserve"> </w:t>
+      </w:r>
+      <w:r>
+        <w:rPr>
+          <w:rFonts w:hint="cs"/>
+          <w:rtl/>
+          <w:lang w:bidi="ar-EG"/>
+        </w:rPr>
+        <w:t>ف منطقى  ف الحاله دى ان يكون  فيه</w:t>
+      </w:r>
+      <w:r>
+        <w:rPr>
+          <w:rFonts w:hint="cs"/>
+          <w:rtl/>
+          <w:lang w:bidi="ar-EG"/>
+        </w:rPr>
+        <w:t xml:space="preserve">  </w:t>
+      </w:r>
+      <w:r>
+        <w:rPr>
+          <w:lang w:bidi="ar-EG"/>
+        </w:rPr>
+        <w:t xml:space="preserve">2 parameter </w:t>
+      </w:r>
+      <w:r>
+        <w:rPr>
+          <w:rFonts w:hint="cs"/>
+          <w:rtl/>
+          <w:lang w:bidi="ar-EG"/>
+        </w:rPr>
+        <w:t xml:space="preserve">. </w:t>
+      </w:r>
+      <w:r>
+        <w:rPr>
+          <w:rFonts w:hint="cs"/>
+          <w:rtl/>
+          <w:lang w:bidi="ar-EG"/>
+        </w:rPr>
+        <w:t>لل</w:t>
+      </w:r>
+      <w:r>
+        <w:rPr>
+          <w:lang w:bidi="ar-EG"/>
+        </w:rPr>
+        <w:t xml:space="preserve">function </w:t>
+      </w:r>
+      <w:r>
+        <w:rPr>
+          <w:rFonts w:hint="cs"/>
+          <w:rtl/>
+          <w:lang w:bidi="ar-EG"/>
+        </w:rPr>
+        <w:t xml:space="preserve"> او ال </w:t>
+      </w:r>
+      <w:r>
+        <w:rPr>
+          <w:lang w:bidi="ar-EG"/>
+        </w:rPr>
+        <w:t xml:space="preserve">class </w:t>
+      </w:r>
+      <w:r>
+        <w:rPr>
+          <w:rFonts w:hint="cs"/>
+          <w:rtl/>
+          <w:lang w:bidi="ar-EG"/>
+        </w:rPr>
+        <w:t xml:space="preserve"> . </w:t>
+      </w:r>
+    </w:p>
+    <w:p>
+      <w:pPr>
+        <w:bidi/>
+        <w:rPr>
+          <w:rtl/>
+          <w:lang w:bidi="ar-EG"/>
+        </w:rPr>
+      </w:pPr>
+      <w:r>
+        <w:rPr>
+          <w:rFonts w:hint="cs"/>
+          <w:rtl/>
+          <w:lang w:bidi="ar-EG"/>
+        </w:rPr>
+        <w:t xml:space="preserve">واكيد هتكون  مندهش  لو  شفت الشكل دة </w:t>
+      </w:r>
+      <w:r>
+        <w:rPr>
+          <w:lang w:bidi="ar-EG"/>
+        </w:rPr>
+        <w:t xml:space="preserve">point(0) </w:t>
+      </w:r>
+      <w:r>
+        <w:rPr>
+          <w:rFonts w:hint="cs"/>
+          <w:rtl/>
+          <w:lang w:bidi="ar-EG"/>
+        </w:rPr>
+        <w:t xml:space="preserve">  مش منطقى  ان يبقا فيه نقطه ليها احداثى  واحد بس . وف</w:t>
+      </w:r>
+      <w:r>
+        <w:rPr>
+          <w:lang w:bidi="ar-EG"/>
+        </w:rPr>
+        <w:t xml:space="preserve"> </w:t>
+      </w:r>
+      <w:r>
+        <w:rPr>
+          <w:rFonts w:hint="cs"/>
+          <w:rtl/>
+          <w:lang w:bidi="ar-EG"/>
+        </w:rPr>
+        <w:t xml:space="preserve">الحاله دى بنقول </w:t>
+      </w:r>
+    </w:p>
+    <w:p>
+      <w:pPr>
+        <w:bidi/>
+        <w:rPr>
+          <w:rFonts w:ascii="TimesNewRomanPS" w:hAnsi="TimesNewRomanPS"/>
+          <w:color w:val="231F20"/>
+          <w:rtl/>
+          <w:lang w:bidi="ar-EG"/>
+        </w:rPr>
+      </w:pPr>
+      <w:r>
+        <w:rPr>
+          <w:rFonts w:hint="cs"/>
+          <w:rtl/>
+          <w:lang w:bidi="ar-EG"/>
+        </w:rPr>
+        <w:t xml:space="preserve">على </w:t>
+      </w:r>
+      <w:r>
+        <w:rPr>
+          <w:lang w:bidi="ar-EG"/>
+        </w:rPr>
+        <w:t xml:space="preserve">two argument  </w:t>
+      </w:r>
+      <w:r>
+        <w:rPr>
+          <w:rFonts w:hint="cs"/>
+          <w:rtl/>
+          <w:lang w:bidi="ar-EG"/>
+        </w:rPr>
+        <w:t xml:space="preserve">انهم </w:t>
+      </w:r>
+      <w:r>
+        <w:rPr>
+          <w:rFonts w:ascii="TimesNewRomanPS-Italic" w:hAnsi="TimesNewRomanPS-Italic"/>
+          <w:i/>
+          <w:iCs/>
+          <w:color w:val="231F20"/>
+        </w:rPr>
+        <w:t>are ordered components of a single value</w:t>
+      </w:r>
+      <w:r>
+        <w:rPr>
+          <w:rFonts w:ascii="TimesNewRomanPS-Italic" w:hAnsi="TimesNewRomanPS-Italic" w:hint="cs"/>
+          <w:i/>
+          <w:iCs/>
+          <w:color w:val="231F20"/>
+          <w:rtl/>
+        </w:rPr>
+        <w:t xml:space="preserve"> عكس </w:t>
+      </w:r>
+      <w:r>
+        <w:rPr>
+          <w:rFonts w:ascii="TimesNewRomanPS-Italic" w:hAnsi="TimesNewRomanPS-Italic"/>
+          <w:i/>
+          <w:iCs/>
+          <w:color w:val="231F20"/>
+        </w:rPr>
+        <w:t xml:space="preserve">writeFiled(outputStream,name ) </w:t>
+      </w:r>
+      <w:r>
+        <w:rPr>
+          <w:rFonts w:ascii="TimesNewRomanPS-Italic" w:hAnsi="TimesNewRomanPS-Italic" w:hint="cs"/>
+          <w:i/>
+          <w:iCs/>
+          <w:color w:val="231F20"/>
+          <w:rtl/>
+          <w:lang w:bidi="ar-EG"/>
+        </w:rPr>
+        <w:t xml:space="preserve">   دى مفيش اى صله او ترابط  بين ال </w:t>
+      </w:r>
+      <w:r>
+        <w:rPr>
+          <w:rFonts w:ascii="TimesNewRomanPS-Italic" w:hAnsi="TimesNewRomanPS-Italic"/>
+          <w:i/>
+          <w:iCs/>
+          <w:color w:val="231F20"/>
+          <w:lang w:bidi="ar-EG"/>
+        </w:rPr>
+        <w:t xml:space="preserve">argument </w:t>
+      </w:r>
+      <w:r>
+        <w:rPr>
+          <w:rFonts w:ascii="TimesNewRomanPS-Italic" w:hAnsi="TimesNewRomanPS-Italic" w:hint="cs"/>
+          <w:i/>
+          <w:iCs/>
+          <w:color w:val="231F20"/>
+          <w:rtl/>
+          <w:lang w:bidi="ar-EG"/>
+        </w:rPr>
+        <w:t xml:space="preserve"> بتوعها </w:t>
+      </w:r>
+      <w:r>
+        <w:rPr>
+          <w:rFonts w:ascii="TimesNewRomanPS-Italic" w:hAnsi="TimesNewRomanPS-Italic" w:hint="cs"/>
+          <w:i/>
+          <w:iCs/>
+          <w:color w:val="231F20"/>
+          <w:rtl/>
+          <w:lang w:bidi="ar-EG"/>
+        </w:rPr>
+        <w:t xml:space="preserve">ومفيش  </w:t>
+      </w:r>
+      <w:r>
+        <w:rPr>
+          <w:rFonts w:ascii="TimesNewRomanPS" w:hAnsi="TimesNewRomanPS"/>
+          <w:color w:val="231F20"/>
+        </w:rPr>
+        <w:t>natural ordering</w:t>
+      </w:r>
+      <w:r>
+        <w:rPr>
+          <w:rFonts w:ascii="TimesNewRomanPS" w:hAnsi="TimesNewRomanPS" w:hint="cs"/>
+          <w:color w:val="231F20"/>
+          <w:rtl/>
+          <w:lang w:bidi="ar-EG"/>
+        </w:rPr>
+        <w:t xml:space="preserve"> يخلنى مطلغبطش واكتب الاول مكان التانى وانا بعمل </w:t>
+      </w:r>
+      <w:r>
+        <w:rPr>
+          <w:rFonts w:ascii="TimesNewRomanPS" w:hAnsi="TimesNewRomanPS"/>
+          <w:color w:val="231F20"/>
+          <w:lang w:bidi="ar-EG"/>
+        </w:rPr>
+        <w:t>call</w:t>
+      </w:r>
+      <w:r>
+        <w:rPr>
+          <w:rFonts w:ascii="TimesNewRomanPS" w:hAnsi="TimesNewRomanPS" w:hint="cs"/>
+          <w:color w:val="231F20"/>
+          <w:rtl/>
+          <w:lang w:bidi="ar-EG"/>
+        </w:rPr>
+        <w:t xml:space="preserve"> .</w:t>
+      </w:r>
+    </w:p>
+    <w:p>
+      <w:pPr>
+        <w:bidi/>
+        <w:rPr>
+          <w:rFonts w:ascii="TimesNewRomanPS" w:hAnsi="TimesNewRomanPS"/>
+          <w:color w:val="231F20"/>
+          <w:rtl/>
+          <w:lang w:bidi="ar-EG"/>
+        </w:rPr>
+      </w:pPr>
+    </w:p>
+    <w:p>
+      <w:pPr>
+        <w:bidi/>
+        <w:rPr>
+          <w:rFonts w:ascii="TimesNewRomanPS" w:hAnsi="TimesNewRomanPS"/>
+          <w:color w:val="231F20"/>
+          <w:rtl/>
+          <w:lang w:bidi="ar-EG"/>
+        </w:rPr>
+      </w:pPr>
+    </w:p>
+    <w:p>
+      <w:pPr>
+        <w:bidi/>
+        <w:rPr>
+          <w:rFonts w:ascii="Courier" w:hAnsi="Courier"/>
+          <w:color w:val="231F20"/>
+          <w:sz w:val="18"/>
+          <w:szCs w:val="18"/>
+          <w:rtl/>
+          <w:lang w:bidi="ar-EG"/>
+        </w:rPr>
+      </w:pPr>
+      <w:r>
+        <w:rPr>
+          <w:rFonts w:ascii="TimesNewRomanPS" w:hAnsi="TimesNewRomanPS" w:hint="cs"/>
+          <w:color w:val="231F20"/>
+          <w:rtl/>
+          <w:lang w:bidi="ar-EG"/>
+        </w:rPr>
+        <w:t xml:space="preserve">وحتى  الدوال الواضحه الى بتاخد  </w:t>
+      </w:r>
+      <w:r>
+        <w:rPr>
+          <w:rFonts w:ascii="TimesNewRomanPS" w:hAnsi="TimesNewRomanPS"/>
+          <w:color w:val="231F20"/>
+          <w:lang w:bidi="ar-EG"/>
+        </w:rPr>
+        <w:t xml:space="preserve">2  argument </w:t>
+      </w:r>
+      <w:r>
+        <w:rPr>
+          <w:rFonts w:ascii="TimesNewRomanPS" w:hAnsi="TimesNewRomanPS" w:hint="cs"/>
+          <w:color w:val="231F20"/>
+          <w:rtl/>
+          <w:lang w:bidi="ar-EG"/>
+        </w:rPr>
+        <w:t xml:space="preserve"> زى </w:t>
+      </w:r>
+      <w:r>
+        <w:rPr>
+          <w:rFonts w:ascii="Courier" w:hAnsi="Courier"/>
+          <w:color w:val="231F20"/>
+          <w:sz w:val="18"/>
+          <w:szCs w:val="18"/>
+        </w:rPr>
+        <w:t>assertEquals(expected, actual)</w:t>
+      </w:r>
+      <w:r>
+        <w:rPr>
+          <w:rFonts w:ascii="Courier" w:hAnsi="Courier" w:hint="cs"/>
+          <w:color w:val="231F20"/>
+          <w:sz w:val="18"/>
+          <w:szCs w:val="18"/>
+          <w:rtl/>
+        </w:rPr>
+        <w:t xml:space="preserve"> الى بنستخدمها ف ال </w:t>
+      </w:r>
+      <w:r>
+        <w:rPr>
+          <w:rFonts w:ascii="Courier" w:hAnsi="Courier"/>
+          <w:color w:val="231F20"/>
+          <w:sz w:val="18"/>
+          <w:szCs w:val="18"/>
+        </w:rPr>
+        <w:t xml:space="preserve">testing </w:t>
+      </w:r>
+      <w:r>
+        <w:rPr>
+          <w:rFonts w:ascii="Courier" w:hAnsi="Courier" w:hint="cs"/>
+          <w:color w:val="231F20"/>
+          <w:sz w:val="18"/>
+          <w:szCs w:val="18"/>
+          <w:rtl/>
+          <w:lang w:bidi="ar-EG"/>
+        </w:rPr>
+        <w:t xml:space="preserve">  ممكن تسبب مشكله كام مرة وانت بتعمل </w:t>
+      </w:r>
+      <w:r>
+        <w:rPr>
+          <w:rFonts w:ascii="Courier" w:hAnsi="Courier"/>
+          <w:color w:val="231F20"/>
+          <w:sz w:val="18"/>
+          <w:szCs w:val="18"/>
+          <w:lang w:bidi="ar-EG"/>
+        </w:rPr>
+        <w:t xml:space="preserve">call </w:t>
+      </w:r>
+      <w:r>
+        <w:rPr>
+          <w:rFonts w:ascii="Courier" w:hAnsi="Courier" w:hint="cs"/>
+          <w:color w:val="231F20"/>
+          <w:sz w:val="18"/>
+          <w:szCs w:val="18"/>
+          <w:rtl/>
+          <w:lang w:bidi="ar-EG"/>
+        </w:rPr>
+        <w:t xml:space="preserve"> عكست ال </w:t>
+      </w:r>
+      <w:r>
+        <w:rPr>
+          <w:rFonts w:ascii="Courier" w:hAnsi="Courier"/>
+          <w:color w:val="231F20"/>
+          <w:sz w:val="18"/>
+          <w:szCs w:val="18"/>
+          <w:lang w:bidi="ar-EG"/>
+        </w:rPr>
+        <w:t xml:space="preserve">argument </w:t>
+      </w:r>
+      <w:r>
+        <w:rPr>
+          <w:rFonts w:ascii="Courier" w:hAnsi="Courier" w:hint="cs"/>
+          <w:color w:val="231F20"/>
+          <w:sz w:val="18"/>
+          <w:szCs w:val="18"/>
+          <w:rtl/>
+          <w:lang w:bidi="ar-EG"/>
+        </w:rPr>
+        <w:t xml:space="preserve"> . ف دة مثال تانى لعدم وجود </w:t>
+      </w:r>
+      <w:r>
+        <w:rPr>
+          <w:rFonts w:ascii="TimesNewRomanPS" w:hAnsi="TimesNewRomanPS"/>
+          <w:color w:val="231F20"/>
+        </w:rPr>
+        <w:t>ordering</w:t>
+      </w:r>
+      <w:r>
+        <w:rPr>
+          <w:rFonts w:ascii="TimesNewRomanPS" w:hAnsi="TimesNewRomanPS"/>
+          <w:color w:val="231F20"/>
+        </w:rPr>
+        <w:t xml:space="preserve"> </w:t>
+      </w:r>
+      <w:r>
+        <w:rPr>
+          <w:rFonts w:ascii="TimesNewRomanPS" w:hAnsi="TimesNewRomanPS" w:hint="cs"/>
+          <w:color w:val="231F20"/>
+          <w:rtl/>
+          <w:lang w:bidi="ar-EG"/>
+        </w:rPr>
+        <w:t xml:space="preserve"> </w:t>
+      </w:r>
+      <w:r>
+        <w:rPr>
+          <w:rFonts w:ascii="Courier" w:hAnsi="Courier" w:hint="cs"/>
+          <w:color w:val="231F20"/>
+          <w:sz w:val="18"/>
+          <w:szCs w:val="18"/>
+          <w:rtl/>
+          <w:lang w:bidi="ar-EG"/>
+        </w:rPr>
+        <w:t xml:space="preserve"> </w:t>
+      </w:r>
+      <w:r>
+        <w:rPr>
+          <w:rFonts w:ascii="TimesNewRomanPS" w:hAnsi="TimesNewRomanPS"/>
+          <w:color w:val="231F20"/>
+        </w:rPr>
+        <w:t>natural</w:t>
+      </w:r>
+      <w:r>
+        <w:rPr>
+          <w:rFonts w:ascii="TimesNewRomanPS" w:hAnsi="TimesNewRomanPS" w:hint="cs"/>
+          <w:color w:val="231F20"/>
+          <w:rtl/>
+        </w:rPr>
+        <w:t xml:space="preserve">بين ال </w:t>
+      </w:r>
+      <w:r>
+        <w:rPr>
+          <w:rFonts w:ascii="Courier" w:hAnsi="Courier"/>
+          <w:color w:val="231F20"/>
+          <w:sz w:val="18"/>
+          <w:szCs w:val="18"/>
+          <w:lang w:bidi="ar-EG"/>
+        </w:rPr>
+        <w:t xml:space="preserve">argument </w:t>
+      </w:r>
+      <w:r>
+        <w:rPr>
+          <w:rFonts w:ascii="Courier" w:hAnsi="Courier" w:hint="cs"/>
+          <w:color w:val="231F20"/>
+          <w:sz w:val="18"/>
+          <w:szCs w:val="18"/>
+          <w:rtl/>
+          <w:lang w:bidi="ar-EG"/>
+        </w:rPr>
+        <w:t xml:space="preserve"> . </w:t>
+      </w:r>
+    </w:p>
+    <w:p>
+      <w:pPr>
+        <w:bidi/>
+        <w:rPr>
+          <w:rFonts w:ascii="Courier" w:hAnsi="Courier"/>
+          <w:color w:val="231F20"/>
+          <w:sz w:val="18"/>
+          <w:szCs w:val="18"/>
+          <w:rtl/>
+          <w:lang w:bidi="ar-EG"/>
+        </w:rPr>
+      </w:pPr>
+    </w:p>
+    <w:p>
+      <w:pPr>
+        <w:pStyle w:val="ListParagraph"/>
+        <w:numPr>
+          <w:ilvl w:val="0"/>
+          <w:numId w:val="44"/>
+        </w:numPr>
+        <w:bidi/>
+        <w:rPr>
+          <w:rFonts w:ascii="Courier" w:hAnsi="Courier" w:hint="cs"/>
+          <w:color w:val="231F20"/>
+          <w:sz w:val="18"/>
+          <w:szCs w:val="18"/>
+          <w:lang w:bidi="ar-EG"/>
+        </w:rPr>
+      </w:pPr>
+      <w:r>
+        <w:rPr>
+          <w:rFonts w:ascii="Courier" w:hAnsi="Courier" w:hint="cs"/>
+          <w:color w:val="231F20"/>
+          <w:sz w:val="18"/>
+          <w:szCs w:val="18"/>
+          <w:rtl/>
+          <w:lang w:bidi="ar-EG"/>
+        </w:rPr>
+        <w:t xml:space="preserve">ف ال </w:t>
+      </w:r>
+      <w:r>
+        <w:rPr>
+          <w:rFonts w:ascii="Courier" w:hAnsi="Courier"/>
+          <w:color w:val="231F20"/>
+          <w:sz w:val="18"/>
+          <w:szCs w:val="18"/>
+          <w:lang w:bidi="ar-EG"/>
+        </w:rPr>
+        <w:t xml:space="preserve">function </w:t>
+      </w:r>
+      <w:r>
+        <w:rPr>
+          <w:rFonts w:ascii="Courier" w:hAnsi="Courier" w:hint="cs"/>
+          <w:color w:val="231F20"/>
+          <w:sz w:val="18"/>
+          <w:szCs w:val="18"/>
+          <w:rtl/>
+          <w:lang w:bidi="ar-EG"/>
+        </w:rPr>
+        <w:t xml:space="preserve"> الى بتاخد  </w:t>
+      </w:r>
+      <w:r>
+        <w:rPr>
+          <w:rFonts w:ascii="Courier" w:hAnsi="Courier"/>
+          <w:color w:val="231F20"/>
+          <w:sz w:val="18"/>
+          <w:szCs w:val="18"/>
+          <w:lang w:bidi="ar-EG"/>
+        </w:rPr>
+        <w:t xml:space="preserve">2  </w:t>
+      </w:r>
+      <w:r>
+        <w:rPr>
+          <w:rFonts w:ascii="Courier" w:hAnsi="Courier"/>
+          <w:color w:val="231F20"/>
+          <w:sz w:val="18"/>
+          <w:szCs w:val="18"/>
+          <w:lang w:bidi="ar-EG"/>
+        </w:rPr>
+        <w:t xml:space="preserve">argument </w:t>
+      </w:r>
+      <w:r>
+        <w:rPr>
+          <w:rFonts w:ascii="Courier" w:hAnsi="Courier" w:hint="cs"/>
+          <w:color w:val="231F20"/>
+          <w:sz w:val="18"/>
+          <w:szCs w:val="18"/>
+          <w:rtl/>
+          <w:lang w:bidi="ar-EG"/>
+        </w:rPr>
+        <w:t xml:space="preserve"> </w:t>
+      </w:r>
+      <w:r>
+        <w:rPr>
+          <w:rFonts w:ascii="Courier" w:hAnsi="Courier" w:hint="cs"/>
+          <w:color w:val="231F20"/>
+          <w:sz w:val="18"/>
+          <w:szCs w:val="18"/>
+          <w:rtl/>
+          <w:lang w:bidi="ar-EG"/>
+        </w:rPr>
+        <w:t xml:space="preserve">مش  وحشه بس لازم  تعرف ان  ليهم  </w:t>
+      </w:r>
+      <w:r>
+        <w:rPr>
+          <w:rFonts w:ascii="Courier" w:hAnsi="Courier"/>
+          <w:color w:val="231F20"/>
+          <w:sz w:val="18"/>
+          <w:szCs w:val="18"/>
+          <w:lang w:bidi="ar-EG"/>
+        </w:rPr>
+        <w:t xml:space="preserve">cost </w:t>
+      </w:r>
+      <w:r>
+        <w:rPr>
+          <w:rFonts w:ascii="Courier" w:hAnsi="Courier" w:hint="cs"/>
+          <w:color w:val="231F20"/>
+          <w:sz w:val="18"/>
+          <w:szCs w:val="18"/>
+          <w:rtl/>
+          <w:lang w:bidi="ar-EG"/>
+        </w:rPr>
+        <w:t xml:space="preserve"> زى انك تتلغبط ف ترتبهم . </w:t>
+      </w:r>
+    </w:p>
+    <w:p>
+      <w:pPr>
+        <w:pStyle w:val="ListParagraph"/>
+        <w:bidi/>
+        <w:rPr>
+          <w:rFonts w:ascii="Courier" w:hAnsi="Courier"/>
+          <w:color w:val="231F20"/>
+          <w:sz w:val="18"/>
+          <w:szCs w:val="18"/>
+          <w:rtl/>
+          <w:lang w:bidi="ar-EG"/>
+        </w:rPr>
+      </w:pPr>
+      <w:r>
+        <w:rPr>
+          <w:rFonts w:ascii="Courier" w:hAnsi="Courier" w:hint="cs"/>
+          <w:color w:val="231F20"/>
+          <w:sz w:val="18"/>
+          <w:szCs w:val="18"/>
+          <w:rtl/>
+          <w:lang w:bidi="ar-EG"/>
+        </w:rPr>
+        <w:t xml:space="preserve">ولازم  تستغل اى فرص ممكن تحول فيها من </w:t>
+      </w:r>
+      <w:r>
+        <w:rPr>
+          <w:rFonts w:ascii="Courier" w:hAnsi="Courier"/>
+          <w:color w:val="231F20"/>
+          <w:sz w:val="18"/>
+          <w:szCs w:val="18"/>
+          <w:lang w:bidi="ar-EG"/>
+        </w:rPr>
+        <w:t xml:space="preserve">argument </w:t>
+      </w:r>
+      <w:r>
+        <w:rPr>
+          <w:rFonts w:ascii="Courier" w:hAnsi="Courier" w:hint="cs"/>
+          <w:color w:val="231F20"/>
+          <w:sz w:val="18"/>
+          <w:szCs w:val="18"/>
+          <w:rtl/>
+          <w:lang w:bidi="ar-EG"/>
+        </w:rPr>
+        <w:t xml:space="preserve"> </w:t>
+      </w:r>
+      <w:r>
+        <w:rPr>
+          <w:rFonts w:ascii="Courier" w:hAnsi="Courier" w:hint="cs"/>
+          <w:color w:val="231F20"/>
+          <w:sz w:val="18"/>
+          <w:szCs w:val="18"/>
+          <w:rtl/>
+          <w:lang w:bidi="ar-EG"/>
+        </w:rPr>
+        <w:t xml:space="preserve">2 </w:t>
+      </w:r>
+      <w:r>
+        <w:rPr>
+          <w:rFonts w:ascii="Courier" w:hAnsi="Courier"/>
+          <w:color w:val="231F20"/>
+          <w:sz w:val="18"/>
+          <w:szCs w:val="18"/>
+          <w:lang w:bidi="ar-EG"/>
+        </w:rPr>
+        <w:t xml:space="preserve"> </w:t>
+      </w:r>
+      <w:r>
+        <w:rPr>
+          <w:rFonts w:ascii="Courier" w:hAnsi="Courier" w:hint="cs"/>
+          <w:color w:val="231F20"/>
+          <w:sz w:val="18"/>
+          <w:szCs w:val="18"/>
+          <w:rtl/>
+          <w:lang w:bidi="ar-EG"/>
+        </w:rPr>
+        <w:t xml:space="preserve">الى </w:t>
+      </w:r>
+      <w:r>
+        <w:rPr>
+          <w:rFonts w:ascii="Courier" w:hAnsi="Courier"/>
+          <w:color w:val="231F20"/>
+          <w:sz w:val="18"/>
+          <w:szCs w:val="18"/>
+          <w:lang w:bidi="ar-EG"/>
+        </w:rPr>
+        <w:t xml:space="preserve">one  </w:t>
+      </w:r>
+      <w:r>
+        <w:rPr>
+          <w:rFonts w:ascii="Courier" w:hAnsi="Courier"/>
+          <w:color w:val="231F20"/>
+          <w:sz w:val="18"/>
+          <w:szCs w:val="18"/>
+          <w:lang w:bidi="ar-EG"/>
+        </w:rPr>
+        <w:t xml:space="preserve">argument </w:t>
+      </w:r>
+      <w:r>
+        <w:rPr>
+          <w:rFonts w:ascii="Courier" w:hAnsi="Courier" w:hint="cs"/>
+          <w:color w:val="231F20"/>
+          <w:sz w:val="18"/>
+          <w:szCs w:val="18"/>
+          <w:rtl/>
+          <w:lang w:bidi="ar-EG"/>
+        </w:rPr>
+        <w:t xml:space="preserve"> </w:t>
+      </w:r>
+      <w:r>
+        <w:rPr>
+          <w:rFonts w:ascii="Courier" w:hAnsi="Courier" w:hint="cs"/>
+          <w:color w:val="231F20"/>
+          <w:sz w:val="18"/>
+          <w:szCs w:val="18"/>
+          <w:rtl/>
+          <w:lang w:bidi="ar-EG"/>
+        </w:rPr>
+        <w:t xml:space="preserve">. </w:t>
+      </w:r>
+    </w:p>
+    <w:p>
+      <w:pPr>
+        <w:pStyle w:val="ListParagraph"/>
+        <w:bidi/>
+        <w:rPr>
+          <w:rFonts w:ascii="Courier" w:hAnsi="Courier"/>
+          <w:color w:val="231F20"/>
+          <w:sz w:val="18"/>
+          <w:szCs w:val="18"/>
+          <w:rtl/>
+          <w:lang w:bidi="ar-EG"/>
+        </w:rPr>
+      </w:pPr>
+    </w:p>
+    <w:p>
+      <w:pPr>
+        <w:pStyle w:val="ListParagraph"/>
+        <w:numPr>
+          <w:ilvl w:val="0"/>
+          <w:numId w:val="44"/>
+        </w:numPr>
+        <w:bidi/>
+        <w:rPr>
+          <w:rFonts w:ascii="Courier" w:hAnsi="Courier"/>
+          <w:color w:val="231F20"/>
+          <w:sz w:val="18"/>
+          <w:szCs w:val="18"/>
+          <w:lang w:bidi="ar-EG"/>
+        </w:rPr>
+      </w:pPr>
+      <w:r>
+        <w:rPr>
+          <w:rFonts w:ascii="Courier" w:hAnsi="Courier" w:hint="cs"/>
+          <w:color w:val="231F20"/>
+          <w:sz w:val="18"/>
+          <w:szCs w:val="18"/>
+          <w:rtl/>
+          <w:lang w:bidi="ar-EG"/>
+        </w:rPr>
+        <w:t xml:space="preserve">وعم بوب بيدينا حلول ممكن نحول  بيها ال </w:t>
+      </w:r>
+      <w:r>
+        <w:rPr>
+          <w:rFonts w:ascii="Courier" w:hAnsi="Courier"/>
+          <w:color w:val="231F20"/>
+          <w:sz w:val="18"/>
+          <w:szCs w:val="18"/>
+          <w:lang w:bidi="ar-EG"/>
+        </w:rPr>
+        <w:t xml:space="preserve">function </w:t>
+      </w:r>
+      <w:r>
+        <w:rPr>
+          <w:rFonts w:ascii="Courier" w:hAnsi="Courier" w:hint="cs"/>
+          <w:color w:val="231F20"/>
+          <w:sz w:val="18"/>
+          <w:szCs w:val="18"/>
+          <w:rtl/>
+          <w:lang w:bidi="ar-EG"/>
+        </w:rPr>
+        <w:t xml:space="preserve"> الى  اسمها</w:t>
+      </w:r>
+      <w:r>
+        <w:rPr>
+          <w:rFonts w:ascii="Courier" w:hAnsi="Courier"/>
+          <w:color w:val="231F20"/>
+          <w:sz w:val="18"/>
+          <w:szCs w:val="18"/>
+          <w:lang w:bidi="ar-EG"/>
+        </w:rPr>
+        <w:t>)</w:t>
+      </w:r>
+      <w:r>
+        <w:rPr>
+          <w:rFonts w:ascii="Courier" w:hAnsi="Courier" w:hint="cs"/>
+          <w:color w:val="231F20"/>
+          <w:sz w:val="18"/>
+          <w:szCs w:val="18"/>
+          <w:rtl/>
+          <w:lang w:bidi="ar-EG"/>
+        </w:rPr>
+        <w:t xml:space="preserve"> </w:t>
+      </w:r>
+      <w:r>
+        <w:rPr>
+          <w:rFonts w:ascii="TimesNewRomanPS-Italic" w:hAnsi="TimesNewRomanPS-Italic"/>
+          <w:i/>
+          <w:iCs/>
+          <w:color w:val="231F20"/>
+        </w:rPr>
+        <w:t>writeFiled(outputStream,name</w:t>
+      </w:r>
+      <w:r>
+        <w:rPr>
+          <w:rFonts w:ascii="TimesNewRomanPS-Italic" w:hAnsi="TimesNewRomanPS-Italic" w:hint="cs"/>
+          <w:i/>
+          <w:iCs/>
+          <w:color w:val="231F20"/>
+          <w:rtl/>
+        </w:rPr>
+        <w:t xml:space="preserve">  </w:t>
+      </w:r>
+    </w:p>
+    <w:p>
+      <w:pPr>
+        <w:pStyle w:val="ListParagraph"/>
+        <w:bidi/>
+        <w:rPr>
+          <w:rFonts w:ascii="TimesNewRomanPS-Italic" w:hAnsi="TimesNewRomanPS-Italic" w:hint="cs"/>
+          <w:i/>
+          <w:iCs/>
+          <w:color w:val="231F20"/>
+          <w:rtl/>
+        </w:rPr>
+      </w:pPr>
+      <w:r>
+        <w:rPr>
+          <w:rFonts w:ascii="TimesNewRomanPS-Italic" w:hAnsi="TimesNewRomanPS-Italic" w:hint="cs"/>
+          <w:i/>
+          <w:iCs/>
+          <w:color w:val="231F20"/>
+          <w:rtl/>
+        </w:rPr>
+        <w:t xml:space="preserve">     </w:t>
+      </w:r>
+    </w:p>
+    <w:p>
+      <w:pPr>
+        <w:pStyle w:val="ListParagraph"/>
+        <w:numPr>
+          <w:ilvl w:val="0"/>
+          <w:numId w:val="50"/>
+        </w:numPr>
+        <w:bidi/>
+        <w:rPr>
+          <w:rFonts w:ascii="Courier" w:hAnsi="Courier"/>
+          <w:color w:val="231F20"/>
+          <w:sz w:val="18"/>
+          <w:szCs w:val="18"/>
+          <w:lang w:bidi="ar-EG"/>
+        </w:rPr>
+      </w:pPr>
+      <w:r>
+        <w:rPr>
+          <w:rFonts w:ascii="TimesNewRomanPS-Italic" w:hAnsi="TimesNewRomanPS-Italic" w:hint="cs"/>
+          <w:i/>
+          <w:iCs/>
+          <w:color w:val="231F20"/>
+          <w:rtl/>
+        </w:rPr>
+        <w:t xml:space="preserve">ممكن اخلى </w:t>
+      </w:r>
+      <w:r>
+        <w:rPr>
+          <w:rFonts w:ascii="TimesNewRomanPS-Italic" w:hAnsi="TimesNewRomanPS-Italic"/>
+          <w:i/>
+          <w:iCs/>
+          <w:color w:val="231F20"/>
+        </w:rPr>
+        <w:t>writeFiled</w:t>
+      </w:r>
+      <w:r>
+        <w:rPr>
+          <w:rFonts w:ascii="TimesNewRomanPS-Italic" w:hAnsi="TimesNewRomanPS-Italic" w:hint="cs"/>
+          <w:i/>
+          <w:iCs/>
+          <w:color w:val="231F20"/>
+          <w:rtl/>
+        </w:rPr>
+        <w:t xml:space="preserve"> دى تكون داله  جوة ال </w:t>
+      </w:r>
+      <w:r>
+        <w:rPr>
+          <w:rFonts w:ascii="TimesNewRomanPS-Italic" w:hAnsi="TimesNewRomanPS-Italic"/>
+          <w:i/>
+          <w:iCs/>
+          <w:color w:val="231F20"/>
+        </w:rPr>
+        <w:t>outputStream</w:t>
+      </w:r>
+      <w:r>
+        <w:rPr>
+          <w:rFonts w:ascii="TimesNewRomanPS-Italic" w:hAnsi="TimesNewRomanPS-Italic"/>
+          <w:i/>
+          <w:iCs/>
+          <w:color w:val="231F20"/>
+        </w:rPr>
+        <w:t xml:space="preserve"> class </w:t>
+      </w:r>
+      <w:r>
+        <w:rPr>
+          <w:rFonts w:ascii="TimesNewRomanPS-Italic" w:hAnsi="TimesNewRomanPS-Italic" w:hint="cs"/>
+          <w:i/>
+          <w:iCs/>
+          <w:color w:val="231F20"/>
+          <w:rtl/>
+          <w:lang w:bidi="ar-EG"/>
+        </w:rPr>
+        <w:t xml:space="preserve"> بحيث اقدر اعمل الشكل دة </w:t>
+      </w:r>
+      <w:r>
+        <w:rPr>
+          <w:rFonts w:ascii="Courier" w:hAnsi="Courier"/>
+          <w:color w:val="231F20"/>
+          <w:sz w:val="18"/>
+          <w:szCs w:val="18"/>
+        </w:rPr>
+        <w:t>outputStream.</w:t>
+      </w:r>
+      <w:r>
+        <w:rPr>
+          <w:rFonts w:ascii="Courier" w:hAnsi="Courier"/>
+          <w:color w:val="231F20"/>
+          <w:sz w:val="18"/>
+          <w:szCs w:val="18"/>
+        </w:rPr>
+        <w:br/>
+        <w:t>writeField(name)</w:t>
+      </w:r>
+    </w:p>
+    <w:p>
+      <w:pPr>
+        <w:pStyle w:val="ListParagraph"/>
+        <w:bidi/>
+        <w:ind w:left="1080"/>
+        <w:rPr>
+          <w:rFonts w:ascii="Courier" w:hAnsi="Courier"/>
+          <w:color w:val="231F20"/>
+          <w:sz w:val="18"/>
+          <w:szCs w:val="18"/>
+          <w:lang w:bidi="ar-EG"/>
+        </w:rPr>
+      </w:pPr>
+    </w:p>
+    <w:p>
+      <w:pPr>
+        <w:pStyle w:val="ListParagraph"/>
+        <w:numPr>
+          <w:ilvl w:val="0"/>
+          <w:numId w:val="50"/>
+        </w:numPr>
+        <w:bidi/>
+        <w:rPr>
+          <w:rFonts w:ascii="Courier" w:hAnsi="Courier"/>
+          <w:color w:val="231F20"/>
+          <w:sz w:val="18"/>
+          <w:szCs w:val="18"/>
+          <w:lang w:bidi="ar-EG"/>
+        </w:rPr>
+      </w:pPr>
+      <w:r>
+        <w:rPr>
+          <w:rFonts w:ascii="TimesNewRomanPS-Italic" w:hAnsi="TimesNewRomanPS-Italic" w:hint="cs"/>
+          <w:i/>
+          <w:iCs/>
+          <w:color w:val="231F20"/>
+          <w:rtl/>
+        </w:rPr>
+        <w:t xml:space="preserve">تانى حل  ان اخلى ال  </w:t>
+      </w:r>
+      <w:r>
+        <w:rPr>
+          <w:rFonts w:ascii="TimesNewRomanPS-Italic" w:hAnsi="TimesNewRomanPS-Italic"/>
+          <w:i/>
+          <w:iCs/>
+          <w:color w:val="231F20"/>
+        </w:rPr>
+        <w:t>outputStream</w:t>
+      </w:r>
+      <w:r>
+        <w:rPr>
+          <w:rFonts w:ascii="TimesNewRomanPS-Italic" w:hAnsi="TimesNewRomanPS-Italic" w:hint="cs"/>
+          <w:i/>
+          <w:iCs/>
+          <w:color w:val="231F20"/>
+          <w:rtl/>
+        </w:rPr>
+        <w:t xml:space="preserve"> دى  </w:t>
+      </w:r>
+      <w:r>
+        <w:rPr>
+          <w:rFonts w:ascii="TimesNewRomanPS-Italic" w:hAnsi="TimesNewRomanPS-Italic"/>
+          <w:i/>
+          <w:iCs/>
+          <w:color w:val="231F20"/>
+        </w:rPr>
+        <w:t xml:space="preserve">member field </w:t>
+      </w:r>
+      <w:r>
+        <w:rPr>
+          <w:rFonts w:ascii="TimesNewRomanPS-Italic" w:hAnsi="TimesNewRomanPS-Italic" w:hint="cs"/>
+          <w:i/>
+          <w:iCs/>
+          <w:color w:val="231F20"/>
+          <w:rtl/>
+          <w:lang w:bidi="ar-EG"/>
+        </w:rPr>
+        <w:t xml:space="preserve"> جوة  الكلاس  الى فيه داله </w:t>
+      </w:r>
+      <w:r>
+        <w:rPr>
+          <w:rFonts w:ascii="TimesNewRomanPS-Italic" w:hAnsi="TimesNewRomanPS-Italic"/>
+          <w:i/>
+          <w:iCs/>
+          <w:color w:val="231F20"/>
+        </w:rPr>
+        <w:t>writeFiled</w:t>
+      </w:r>
+      <w:r>
+        <w:rPr>
+          <w:rFonts w:ascii="TimesNewRomanPS-Italic" w:hAnsi="TimesNewRomanPS-Italic" w:hint="cs"/>
+          <w:i/>
+          <w:iCs/>
+          <w:color w:val="231F20"/>
+          <w:rtl/>
+        </w:rPr>
+        <w:t xml:space="preserve"> </w:t>
+      </w:r>
+    </w:p>
+    <w:p>
+      <w:pPr>
+        <w:pStyle w:val="ListParagraph"/>
+        <w:rPr>
+          <w:rFonts w:ascii="Courier" w:hAnsi="Courier" w:hint="cs"/>
+          <w:color w:val="231F20"/>
+          <w:sz w:val="18"/>
+          <w:szCs w:val="18"/>
+          <w:rtl/>
+          <w:lang w:bidi="ar-EG"/>
+        </w:rPr>
+      </w:pPr>
+    </w:p>
+    <w:p>
+      <w:pPr>
+        <w:pStyle w:val="ListParagraph"/>
+        <w:numPr>
+          <w:ilvl w:val="0"/>
+          <w:numId w:val="50"/>
+        </w:numPr>
+        <w:bidi/>
+        <w:rPr>
+          <w:rFonts w:ascii="Courier" w:hAnsi="Courier"/>
+          <w:color w:val="231F20"/>
+          <w:sz w:val="18"/>
+          <w:szCs w:val="18"/>
+          <w:lang w:bidi="ar-EG"/>
+        </w:rPr>
+      </w:pPr>
+      <w:r>
+        <w:rPr>
+          <w:rFonts w:ascii="Courier" w:hAnsi="Courier" w:hint="cs"/>
+          <w:color w:val="231F20"/>
+          <w:sz w:val="18"/>
+          <w:szCs w:val="18"/>
+          <w:rtl/>
+          <w:lang w:bidi="ar-EG"/>
+        </w:rPr>
+        <w:t xml:space="preserve">تالت احل ان اعمل كلاس جديد اسمه </w:t>
+      </w:r>
+      <w:r>
+        <w:rPr>
+          <w:rFonts w:ascii="Courier" w:hAnsi="Courier"/>
+          <w:color w:val="231F20"/>
+          <w:sz w:val="18"/>
+          <w:szCs w:val="18"/>
+        </w:rPr>
+        <w:t>FieldWriter</w:t>
+      </w:r>
+      <w:r>
+        <w:rPr>
+          <w:rFonts w:ascii="Courier" w:hAnsi="Courier" w:hint="cs"/>
+          <w:color w:val="231F20"/>
+          <w:sz w:val="18"/>
+          <w:szCs w:val="18"/>
+          <w:rtl/>
+        </w:rPr>
+        <w:t xml:space="preserve"> يكون بياخد </w:t>
+      </w:r>
+      <w:r>
+        <w:rPr>
+          <w:rFonts w:ascii="Courier" w:hAnsi="Courier"/>
+          <w:color w:val="231F20"/>
+          <w:sz w:val="18"/>
+          <w:szCs w:val="18"/>
+        </w:rPr>
+        <w:t>outputStream</w:t>
+      </w:r>
+      <w:r>
+        <w:rPr>
+          <w:rFonts w:ascii="Courier" w:hAnsi="Courier" w:hint="cs"/>
+          <w:color w:val="231F20"/>
+          <w:sz w:val="18"/>
+          <w:szCs w:val="18"/>
+          <w:rtl/>
+        </w:rPr>
+        <w:t xml:space="preserve"> ف ال </w:t>
+      </w:r>
+      <w:r>
+        <w:rPr>
+          <w:rFonts w:ascii="Courier" w:hAnsi="Courier"/>
+          <w:color w:val="231F20"/>
+          <w:sz w:val="18"/>
+          <w:szCs w:val="18"/>
+        </w:rPr>
+        <w:t xml:space="preserve">constactor </w:t>
+      </w:r>
+      <w:r>
+        <w:rPr>
+          <w:rFonts w:ascii="Courier" w:hAnsi="Courier" w:hint="cs"/>
+          <w:color w:val="231F20"/>
+          <w:sz w:val="18"/>
+          <w:szCs w:val="18"/>
+          <w:rtl/>
+          <w:lang w:bidi="ar-EG"/>
+        </w:rPr>
+        <w:t xml:space="preserve"> بتاعه وجواه  </w:t>
+      </w:r>
+      <w:r>
+        <w:rPr>
+          <w:rFonts w:ascii="Courier" w:hAnsi="Courier"/>
+          <w:color w:val="231F20"/>
+          <w:sz w:val="18"/>
+          <w:szCs w:val="18"/>
+        </w:rPr>
+        <w:t xml:space="preserve">write </w:t>
+      </w:r>
+      <w:r>
+        <w:rPr>
+          <w:rFonts w:ascii="TimesNewRomanPS" w:hAnsi="TimesNewRomanPS"/>
+          <w:color w:val="231F20"/>
+        </w:rPr>
+        <w:t>method.</w:t>
+      </w:r>
+    </w:p>
+    <w:p>
+      <w:pPr>
+        <w:pStyle w:val="Heading2"/>
+        <w:rPr>
+          <w:rFonts w:ascii="TimesNewRomanPS-Bold" w:hAnsi="TimesNewRomanPS-Bold"/>
+          <w:color w:val="231F20"/>
+          <w:sz w:val="24"/>
+          <w:szCs w:val="24"/>
+          <w:lang w:bidi="ar-SA"/>
+        </w:rPr>
+      </w:pPr>
+      <w:r>
+        <w:t>6.4-</w:t>
+      </w:r>
+      <w:r>
+        <w:rPr>
+          <w:rStyle w:val="NoSpacing"/>
+        </w:rPr>
+        <w:t xml:space="preserve"> </w:t>
+      </w:r>
+      <w:proofErr w:type="gramStart"/>
+      <w:r>
+        <w:rPr>
+          <w:rFonts w:ascii="TimesNewRomanPS-Bold" w:hAnsi="TimesNewRomanPS-Bold"/>
+          <w:color w:val="231F20"/>
+          <w:sz w:val="24"/>
+          <w:szCs w:val="24"/>
+          <w:lang w:bidi="ar-SA"/>
+        </w:rPr>
+        <w:t>Triads</w:t>
+      </w:r>
+      <w:r>
+        <w:rPr>
+          <w:rFonts w:ascii="TimesNewRomanPS-Bold" w:hAnsi="TimesNewRomanPS-Bold"/>
+          <w:color w:val="231F20"/>
+          <w:sz w:val="24"/>
+          <w:szCs w:val="24"/>
+          <w:lang w:bidi="ar-SA"/>
+        </w:rPr>
+        <w:t xml:space="preserve"> :</w:t>
+      </w:r>
+      <w:proofErr w:type="gramEnd"/>
+      <w:r>
+        <w:rPr>
+          <w:rFonts w:ascii="TimesNewRomanPS-Bold" w:hAnsi="TimesNewRomanPS-Bold"/>
+          <w:color w:val="231F20"/>
+          <w:sz w:val="24"/>
+          <w:szCs w:val="24"/>
+          <w:lang w:bidi="ar-SA"/>
+        </w:rPr>
+        <w:t xml:space="preserve"> </w:t>
+      </w:r>
+    </w:p>
+    <w:p/>
+    <w:p/>
+    <w:p/>
+    <w:p/>
+    <w:p/>
+    <w:p>
+      <w:pPr>
+        <w:rPr>
+          <w:rFonts w:hint="cs"/>
+          <w:rtl/>
+        </w:rPr>
+      </w:pPr>
+      <w:bookmarkStart w:id="12" w:name="_GoBack"/>
+      <w:bookmarkEnd w:id="12"/>
+    </w:p>
+    <w:p>
+      <w:pPr>
+        <w:bidi/>
+        <w:rPr>
+          <w:rFonts w:ascii="Courier" w:hAnsi="Courier"/>
+          <w:color w:val="231F20"/>
+          <w:sz w:val="18"/>
+          <w:szCs w:val="18"/>
+          <w:lang w:bidi="ar-EG"/>
+        </w:rPr>
+      </w:pPr>
+    </w:p>
+    <w:p>
+      <w:pPr>
+        <w:bidi/>
+        <w:rPr>
+          <w:rFonts w:ascii="Courier" w:hAnsi="Courier"/>
+          <w:color w:val="231F20"/>
+          <w:sz w:val="18"/>
+          <w:szCs w:val="18"/>
+          <w:rtl/>
+          <w:lang w:bidi="ar-EG"/>
+        </w:rPr>
+      </w:pPr>
+    </w:p>
+    <w:p>
+      <w:pPr>
+        <w:bidi/>
+        <w:rPr>
+          <w:rFonts w:ascii="Courier" w:hAnsi="Courier"/>
+          <w:color w:val="231F20"/>
+          <w:sz w:val="18"/>
+          <w:szCs w:val="18"/>
+          <w:lang w:bidi="ar-EG"/>
+        </w:rPr>
+      </w:pPr>
+      <w:r>
+        <w:rPr>
+          <w:rFonts w:ascii="Courier" w:hAnsi="Courier" w:hint="cs"/>
+          <w:color w:val="231F20"/>
+          <w:sz w:val="18"/>
+          <w:szCs w:val="18"/>
+          <w:rtl/>
+          <w:lang w:bidi="ar-EG"/>
+        </w:rPr>
+        <w:t xml:space="preserve">                </w:t>
+      </w:r>
+    </w:p>
+    <w:p>
+      <w:pPr>
+        <w:bidi/>
+        <w:rPr>
+          <w:rFonts w:ascii="TimesNewRomanPS-Italic" w:hAnsi="TimesNewRomanPS-Italic" w:hint="cs"/>
+          <w:i/>
+          <w:iCs/>
+          <w:color w:val="231F20"/>
+          <w:rtl/>
+          <w:lang w:bidi="ar-EG"/>
+        </w:rPr>
+      </w:pPr>
+    </w:p>
+    <w:p>
+      <w:pPr>
+        <w:bidi/>
+        <w:rPr>
+          <w:rFonts w:ascii="TimesNewRomanPS-Italic" w:hAnsi="TimesNewRomanPS-Italic"/>
+          <w:i/>
+          <w:iCs/>
+          <w:color w:val="231F20"/>
+          <w:rtl/>
+          <w:lang w:bidi="ar-EG"/>
+        </w:rPr>
+      </w:pPr>
+    </w:p>
+    <w:p>
+      <w:pPr>
+        <w:bidi/>
+        <w:rPr>
+          <w:rFonts w:hint="cs"/>
           <w:rtl/>
           <w:lang w:bidi="ar-EG"/>
         </w:rPr>
@@ -18971,8 +20866,8 @@
       </w:pPr>
     </w:p>
     <w:sectPr>
-      <w:headerReference w:type="default" r:id="rId32"/>
-      <w:footerReference w:type="default" r:id="rId33"/>
+      <w:headerReference w:type="default" r:id="rId33"/>
+      <w:footerReference w:type="default" r:id="rId34"/>
       <w:pgSz w:w="12240" w:h="15840"/>
       <w:pgMar w:top="1440" w:right="1440" w:bottom="1440" w:left="1440" w:header="720" w:footer="720" w:gutter="0"/>
       <w:pgBorders w:offsetFrom="page">
@@ -19178,7 +21073,7 @@
               <w:sz w:val="18"/>
               <w:szCs w:val="18"/>
             </w:rPr>
-            <w:t>13</w:t>
+            <w:t>12</w:t>
           </w:r>
           <w:r>
             <w:rPr>
@@ -23814,6 +25709,97 @@
     </w:lvl>
   </w:abstractNum>
   <w:abstractNum w:abstractNumId="42">
+    <w:nsid w:val="6CD750CB"/>
+    <w:multiLevelType w:val="hybridMultilevel"/>
+    <w:tmpl w:val="5D723B6C"/>
+    <w:lvl w:ilvl="0" w:tplc="9ABC9F94">
+      <w:start w:val="1"/>
+      <w:numFmt w:val="decimal"/>
+      <w:lvlText w:val="%1-"/>
+      <w:lvlJc w:val="left"/>
+      <w:pPr>
+        <w:ind w:left="1080" w:hanging="360"/>
+      </w:pPr>
+      <w:rPr>
+        <w:rFonts w:ascii="TimesNewRomanPS-Italic" w:hAnsi="TimesNewRomanPS-Italic" w:hint="default"/>
+        <w:i/>
+        <w:sz w:val="20"/>
+      </w:rPr>
+    </w:lvl>
+    <w:lvl w:ilvl="1" w:tplc="04090019" w:tentative="1">
+      <w:start w:val="1"/>
+      <w:numFmt w:val="lowerLetter"/>
+      <w:lvlText w:val="%2."/>
+      <w:lvlJc w:val="left"/>
+      <w:pPr>
+        <w:ind w:left="1800" w:hanging="360"/>
+      </w:pPr>
+    </w:lvl>
+    <w:lvl w:ilvl="2" w:tplc="0409001B" w:tentative="1">
+      <w:start w:val="1"/>
+      <w:numFmt w:val="lowerRoman"/>
+      <w:lvlText w:val="%3."/>
+      <w:lvlJc w:val="right"/>
+      <w:pPr>
+        <w:ind w:left="2520" w:hanging="180"/>
+      </w:pPr>
+    </w:lvl>
+    <w:lvl w:ilvl="3" w:tplc="0409000F" w:tentative="1">
+      <w:start w:val="1"/>
+      <w:numFmt w:val="decimal"/>
+      <w:lvlText w:val="%4."/>
+      <w:lvlJc w:val="left"/>
+      <w:pPr>
+        <w:ind w:left="3240" w:hanging="360"/>
+      </w:pPr>
+    </w:lvl>
+    <w:lvl w:ilvl="4" w:tplc="04090019" w:tentative="1">
+      <w:start w:val="1"/>
+      <w:numFmt w:val="lowerLetter"/>
+      <w:lvlText w:val="%5."/>
+      <w:lvlJc w:val="left"/>
+      <w:pPr>
+        <w:ind w:left="3960" w:hanging="360"/>
+      </w:pPr>
+    </w:lvl>
+    <w:lvl w:ilvl="5" w:tplc="0409001B" w:tentative="1">
+      <w:start w:val="1"/>
+      <w:numFmt w:val="lowerRoman"/>
+      <w:lvlText w:val="%6."/>
+      <w:lvlJc w:val="right"/>
+      <w:pPr>
+        <w:ind w:left="4680" w:hanging="180"/>
+      </w:pPr>
+    </w:lvl>
+    <w:lvl w:ilvl="6" w:tplc="0409000F" w:tentative="1">
+      <w:start w:val="1"/>
+      <w:numFmt w:val="decimal"/>
+      <w:lvlText w:val="%7."/>
+      <w:lvlJc w:val="left"/>
+      <w:pPr>
+        <w:ind w:left="5400" w:hanging="360"/>
+      </w:pPr>
+    </w:lvl>
+    <w:lvl w:ilvl="7" w:tplc="04090019" w:tentative="1">
+      <w:start w:val="1"/>
+      <w:numFmt w:val="lowerLetter"/>
+      <w:lvlText w:val="%8."/>
+      <w:lvlJc w:val="left"/>
+      <w:pPr>
+        <w:ind w:left="6120" w:hanging="360"/>
+      </w:pPr>
+    </w:lvl>
+    <w:lvl w:ilvl="8" w:tplc="0409001B" w:tentative="1">
+      <w:start w:val="1"/>
+      <w:numFmt w:val="lowerRoman"/>
+      <w:lvlText w:val="%9."/>
+      <w:lvlJc w:val="right"/>
+      <w:pPr>
+        <w:ind w:left="6840" w:hanging="180"/>
+      </w:pPr>
+    </w:lvl>
+  </w:abstractNum>
+  <w:abstractNum w:abstractNumId="43">
     <w:nsid w:val="7353149A"/>
     <w:multiLevelType w:val="hybridMultilevel"/>
     <w:tmpl w:val="0A1AC3DE"/>
@@ -23899,7 +25885,98 @@
       </w:pPr>
     </w:lvl>
   </w:abstractNum>
-  <w:abstractNum w:abstractNumId="43">
+  <w:abstractNum w:abstractNumId="44">
+    <w:nsid w:val="735A0D47"/>
+    <w:multiLevelType w:val="hybridMultilevel"/>
+    <w:tmpl w:val="0C709D9E"/>
+    <w:lvl w:ilvl="0" w:tplc="D0E80736">
+      <w:start w:val="1"/>
+      <w:numFmt w:val="decimal"/>
+      <w:lvlText w:val="%1-"/>
+      <w:lvlJc w:val="left"/>
+      <w:pPr>
+        <w:ind w:left="1080" w:hanging="360"/>
+      </w:pPr>
+      <w:rPr>
+        <w:rFonts w:ascii="TimesNewRomanPS-Italic" w:hAnsi="TimesNewRomanPS-Italic" w:hint="default"/>
+        <w:i/>
+        <w:sz w:val="20"/>
+      </w:rPr>
+    </w:lvl>
+    <w:lvl w:ilvl="1" w:tplc="04090019" w:tentative="1">
+      <w:start w:val="1"/>
+      <w:numFmt w:val="lowerLetter"/>
+      <w:lvlText w:val="%2."/>
+      <w:lvlJc w:val="left"/>
+      <w:pPr>
+        <w:ind w:left="1800" w:hanging="360"/>
+      </w:pPr>
+    </w:lvl>
+    <w:lvl w:ilvl="2" w:tplc="0409001B" w:tentative="1">
+      <w:start w:val="1"/>
+      <w:numFmt w:val="lowerRoman"/>
+      <w:lvlText w:val="%3."/>
+      <w:lvlJc w:val="right"/>
+      <w:pPr>
+        <w:ind w:left="2520" w:hanging="180"/>
+      </w:pPr>
+    </w:lvl>
+    <w:lvl w:ilvl="3" w:tplc="0409000F" w:tentative="1">
+      <w:start w:val="1"/>
+      <w:numFmt w:val="decimal"/>
+      <w:lvlText w:val="%4."/>
+      <w:lvlJc w:val="left"/>
+      <w:pPr>
+        <w:ind w:left="3240" w:hanging="360"/>
+      </w:pPr>
+    </w:lvl>
+    <w:lvl w:ilvl="4" w:tplc="04090019" w:tentative="1">
+      <w:start w:val="1"/>
+      <w:numFmt w:val="lowerLetter"/>
+      <w:lvlText w:val="%5."/>
+      <w:lvlJc w:val="left"/>
+      <w:pPr>
+        <w:ind w:left="3960" w:hanging="360"/>
+      </w:pPr>
+    </w:lvl>
+    <w:lvl w:ilvl="5" w:tplc="0409001B" w:tentative="1">
+      <w:start w:val="1"/>
+      <w:numFmt w:val="lowerRoman"/>
+      <w:lvlText w:val="%6."/>
+      <w:lvlJc w:val="right"/>
+      <w:pPr>
+        <w:ind w:left="4680" w:hanging="180"/>
+      </w:pPr>
+    </w:lvl>
+    <w:lvl w:ilvl="6" w:tplc="0409000F" w:tentative="1">
+      <w:start w:val="1"/>
+      <w:numFmt w:val="decimal"/>
+      <w:lvlText w:val="%7."/>
+      <w:lvlJc w:val="left"/>
+      <w:pPr>
+        <w:ind w:left="5400" w:hanging="360"/>
+      </w:pPr>
+    </w:lvl>
+    <w:lvl w:ilvl="7" w:tplc="04090019" w:tentative="1">
+      <w:start w:val="1"/>
+      <w:numFmt w:val="lowerLetter"/>
+      <w:lvlText w:val="%8."/>
+      <w:lvlJc w:val="left"/>
+      <w:pPr>
+        <w:ind w:left="6120" w:hanging="360"/>
+      </w:pPr>
+    </w:lvl>
+    <w:lvl w:ilvl="8" w:tplc="0409001B" w:tentative="1">
+      <w:start w:val="1"/>
+      <w:numFmt w:val="lowerRoman"/>
+      <w:lvlText w:val="%9."/>
+      <w:lvlJc w:val="right"/>
+      <w:pPr>
+        <w:ind w:left="6840" w:hanging="180"/>
+      </w:pPr>
+    </w:lvl>
+  </w:abstractNum>
+  <w:abstractNum w:abstractNumId="45">
     <w:nsid w:val="73652FE0"/>
     <w:multiLevelType w:val="hybridMultilevel"/>
     <w:tmpl w:val="9C3C1A14"/>
@@ -24012,7 +26089,7 @@
       </w:rPr>
     </w:lvl>
   </w:abstractNum>
-  <w:abstractNum w:abstractNumId="44">
+  <w:abstractNum w:abstractNumId="46">
     <w:nsid w:val="76C4151B"/>
     <w:multiLevelType w:val="hybridMultilevel"/>
     <w:tmpl w:val="9E967476"/>
@@ -24098,7 +26175,7 @@
       </w:pPr>
     </w:lvl>
   </w:abstractNum>
-  <w:abstractNum w:abstractNumId="45">
+  <w:abstractNum w:abstractNumId="47">
     <w:nsid w:val="782B60B2"/>
     <w:multiLevelType w:val="hybridMultilevel"/>
     <w:tmpl w:val="CAF843D8"/>
@@ -24211,7 +26288,7 @@
       </w:rPr>
     </w:lvl>
   </w:abstractNum>
-  <w:abstractNum w:abstractNumId="46">
+  <w:abstractNum w:abstractNumId="48">
     <w:nsid w:val="7B011FFD"/>
     <w:multiLevelType w:val="hybridMultilevel"/>
     <w:tmpl w:val="0A2A4D66"/>
@@ -24304,7 +26381,7 @@
       </w:pPr>
     </w:lvl>
   </w:abstractNum>
-  <w:abstractNum w:abstractNumId="47">
+  <w:abstractNum w:abstractNumId="49">
     <w:nsid w:val="7B1403B0"/>
     <w:multiLevelType w:val="hybridMultilevel"/>
     <w:tmpl w:val="4DEA6FCC"/>
@@ -24466,10 +26543,10 @@
     <w:abstractNumId w:val="32"/>
   </w:num>
   <w:num w:numId="8">
-    <w:abstractNumId w:val="44"/>
+    <w:abstractNumId w:val="46"/>
   </w:num>
   <w:num w:numId="9">
-    <w:abstractNumId w:val="43"/>
+    <w:abstractNumId w:val="45"/>
   </w:num>
   <w:num w:numId="10">
     <w:abstractNumId w:val="18"/>
@@ -24481,7 +26558,7 @@
     <w:abstractNumId w:val="1"/>
   </w:num>
   <w:num w:numId="13">
-    <w:abstractNumId w:val="47"/>
+    <w:abstractNumId w:val="49"/>
   </w:num>
   <w:num w:numId="14">
     <w:abstractNumId w:val="37"/>
@@ -24505,7 +26582,7 @@
     <w:abstractNumId w:val="24"/>
   </w:num>
   <w:num w:numId="21">
-    <w:abstractNumId w:val="45"/>
+    <w:abstractNumId w:val="47"/>
   </w:num>
   <w:num w:numId="22">
     <w:abstractNumId w:val="7"/>
@@ -24520,7 +26597,7 @@
     <w:abstractNumId w:val="29"/>
   </w:num>
   <w:num w:numId="26">
-    <w:abstractNumId w:val="42"/>
+    <w:abstractNumId w:val="43"/>
   </w:num>
   <w:num w:numId="27">
     <w:abstractNumId w:val="20"/>
@@ -24544,7 +26621,7 @@
     <w:abstractNumId w:val="23"/>
   </w:num>
   <w:num w:numId="34">
-    <w:abstractNumId w:val="46"/>
+    <w:abstractNumId w:val="48"/>
   </w:num>
   <w:num w:numId="35">
     <w:abstractNumId w:val="33"/>
@@ -24587,6 +26664,12 @@
   </w:num>
   <w:num w:numId="48">
     <w:abstractNumId w:val="38"/>
+  </w:num>
+  <w:num w:numId="49">
+    <w:abstractNumId w:val="42"/>
+  </w:num>
+  <w:num w:numId="50">
+    <w:abstractNumId w:val="44"/>
   </w:num>
 </w:numbering>
 </file>
@@ -26256,6 +28339,14 @@
     <w:pitch w:val="variable"/>
     <w:sig w:usb0="00000287" w:usb1="00000000" w:usb2="00000000" w:usb3="00000000" w:csb0="0000009F" w:csb1="00000000"/>
   </w:font>
+  <w:font w:name="TimesNewRomanPS-Italic">
+    <w:altName w:val="Times New Roman"/>
+    <w:panose1 w:val="00000000000000000000"/>
+    <w:charset w:val="00"/>
+    <w:family w:val="roman"/>
+    <w:notTrueType/>
+    <w:pitch w:val="default"/>
+  </w:font>
   <w:font w:name="Tw Cen MT">
     <w:panose1 w:val="020B0602020104020603"/>
     <w:charset w:val="00"/>
@@ -26271,14 +28362,6 @@
     <w:sig w:usb0="00000007" w:usb1="00000000" w:usb2="00000000" w:usb3="00000000" w:csb0="00000003" w:csb1="00000000"/>
   </w:font>
   <w:font w:name="TimesNewRomanPS">
-    <w:altName w:val="Times New Roman"/>
-    <w:panose1 w:val="00000000000000000000"/>
-    <w:charset w:val="00"/>
-    <w:family w:val="roman"/>
-    <w:notTrueType/>
-    <w:pitch w:val="default"/>
-  </w:font>
-  <w:font w:name="TimesNewRomanPS-Italic">
     <w:altName w:val="Times New Roman"/>
     <w:panose1 w:val="00000000000000000000"/>
     <w:charset w:val="00"/>
@@ -27141,7 +29224,7 @@
 </file>
 
 <file path=customXml/itemProps2.xml><?xml version="1.0" encoding="utf-8"?>
-<ds:datastoreItem xmlns:ds="http://schemas.openxmlformats.org/officeDocument/2006/customXml" ds:itemID="{7A3BDA8A-ABE0-42CD-9DCB-F2B24F765446}">
+<ds:datastoreItem xmlns:ds="http://schemas.openxmlformats.org/officeDocument/2006/customXml" ds:itemID="{F37C4CB7-3044-443D-8ADA-71740C2A0FE6}">
   <ds:schemaRefs>
     <ds:schemaRef ds:uri="http://schemas.openxmlformats.org/officeDocument/2006/bibliography"/>
   </ds:schemaRefs>

</xml_diff>

<commit_message>
mote 6.5 in ch3
</commit_message>
<xml_diff>
--- a/ch3-Functions.docx
+++ b/ch3-Functions.docx
@@ -4261,7 +4261,7 @@
             </w:rPr>
             <w:fldChar w:fldCharType="separate"/>
           </w:r>
-          <w:hyperlink w:anchor="_Toc124372098" w:history="1">
+          <w:hyperlink w:anchor="_Toc124375158" w:history="1">
             <w:r>
               <w:rPr>
                 <w:rStyle w:val="Hyperlink"/>
@@ -4313,7 +4313,7 @@
                 <w:noProof/>
                 <w:webHidden/>
               </w:rPr>
-              <w:instrText xml:space="preserve"> PAGEREF _Toc124372098 \h </w:instrText>
+              <w:instrText xml:space="preserve"> PAGEREF _Toc124375158 \h </w:instrText>
             </w:r>
             <w:r>
               <w:rPr>
@@ -4355,7 +4355,7 @@
               <w:noProof/>
             </w:rPr>
           </w:pPr>
-          <w:hyperlink w:anchor="_Toc124372099" w:history="1">
+          <w:hyperlink w:anchor="_Toc124375159" w:history="1">
             <w:r>
               <w:rPr>
                 <w:rStyle w:val="Hyperlink"/>
@@ -4392,7 +4392,7 @@
                 <w:noProof/>
                 <w:webHidden/>
               </w:rPr>
-              <w:instrText xml:space="preserve"> PAGEREF _Toc124372099 \h </w:instrText>
+              <w:instrText xml:space="preserve"> PAGEREF _Toc124375159 \h </w:instrText>
             </w:r>
             <w:r>
               <w:rPr>
@@ -4434,7 +4434,7 @@
               <w:noProof/>
             </w:rPr>
           </w:pPr>
-          <w:hyperlink w:anchor="_Toc124372100" w:history="1">
+          <w:hyperlink w:anchor="_Toc124375160" w:history="1">
             <w:r>
               <w:rPr>
                 <w:rStyle w:val="Hyperlink"/>
@@ -4469,7 +4469,7 @@
                 <w:noProof/>
                 <w:webHidden/>
               </w:rPr>
-              <w:instrText xml:space="preserve"> PAGEREF _Toc124372100 \h </w:instrText>
+              <w:instrText xml:space="preserve"> PAGEREF _Toc124375160 \h </w:instrText>
             </w:r>
             <w:r>
               <w:rPr>
@@ -4511,7 +4511,7 @@
               <w:noProof/>
             </w:rPr>
           </w:pPr>
-          <w:hyperlink w:anchor="_Toc124372101" w:history="1">
+          <w:hyperlink w:anchor="_Toc124375161" w:history="1">
             <w:r>
               <w:rPr>
                 <w:rStyle w:val="Hyperlink"/>
@@ -4539,7 +4539,7 @@
                 <w:noProof/>
                 <w:webHidden/>
               </w:rPr>
-              <w:instrText xml:space="preserve"> PAGEREF _Toc124372101 \h </w:instrText>
+              <w:instrText xml:space="preserve"> PAGEREF _Toc124375161 \h </w:instrText>
             </w:r>
             <w:r>
               <w:rPr>
@@ -4581,7 +4581,7 @@
               <w:noProof/>
             </w:rPr>
           </w:pPr>
-          <w:hyperlink w:anchor="_Toc124372102" w:history="1">
+          <w:hyperlink w:anchor="_Toc124375162" w:history="1">
             <w:r>
               <w:rPr>
                 <w:rStyle w:val="Hyperlink"/>
@@ -4618,7 +4618,7 @@
                 <w:noProof/>
                 <w:webHidden/>
               </w:rPr>
-              <w:instrText xml:space="preserve"> PAGEREF _Toc124372102 \h </w:instrText>
+              <w:instrText xml:space="preserve"> PAGEREF _Toc124375162 \h </w:instrText>
             </w:r>
             <w:r>
               <w:rPr>
@@ -4660,7 +4660,7 @@
               <w:noProof/>
             </w:rPr>
           </w:pPr>
-          <w:hyperlink w:anchor="_Toc124372103" w:history="1">
+          <w:hyperlink w:anchor="_Toc124375163" w:history="1">
             <w:r>
               <w:rPr>
                 <w:rStyle w:val="Hyperlink"/>
@@ -4703,7 +4703,7 @@
                 <w:noProof/>
                 <w:webHidden/>
               </w:rPr>
-              <w:instrText xml:space="preserve"> PAGEREF _Toc124372103 \h </w:instrText>
+              <w:instrText xml:space="preserve"> PAGEREF _Toc124375163 \h </w:instrText>
             </w:r>
             <w:r>
               <w:rPr>
@@ -4745,7 +4745,7 @@
               <w:noProof/>
             </w:rPr>
           </w:pPr>
-          <w:hyperlink w:anchor="_Toc124372104" w:history="1">
+          <w:hyperlink w:anchor="_Toc124375164" w:history="1">
             <w:r>
               <w:rPr>
                 <w:rStyle w:val="Hyperlink"/>
@@ -4789,7 +4789,7 @@
                 <w:noProof/>
                 <w:webHidden/>
               </w:rPr>
-              <w:instrText xml:space="preserve"> PAGEREF _Toc124372104 \h </w:instrText>
+              <w:instrText xml:space="preserve"> PAGEREF _Toc124375164 \h </w:instrText>
             </w:r>
             <w:r>
               <w:rPr>
@@ -4831,7 +4831,7 @@
               <w:noProof/>
             </w:rPr>
           </w:pPr>
-          <w:hyperlink w:anchor="_Toc124372105" w:history="1">
+          <w:hyperlink w:anchor="_Toc124375165" w:history="1">
             <w:r>
               <w:rPr>
                 <w:rStyle w:val="Hyperlink"/>
@@ -4875,7 +4875,7 @@
                 <w:noProof/>
                 <w:webHidden/>
               </w:rPr>
-              <w:instrText xml:space="preserve"> PAGEREF _Toc124372105 \h </w:instrText>
+              <w:instrText xml:space="preserve"> PAGEREF _Toc124375165 \h </w:instrText>
             </w:r>
             <w:r>
               <w:rPr>
@@ -4917,7 +4917,7 @@
               <w:noProof/>
             </w:rPr>
           </w:pPr>
-          <w:hyperlink w:anchor="_Toc124372106" w:history="1">
+          <w:hyperlink w:anchor="_Toc124375166" w:history="1">
             <w:r>
               <w:rPr>
                 <w:rStyle w:val="Hyperlink"/>
@@ -4952,7 +4952,7 @@
                 <w:noProof/>
                 <w:webHidden/>
               </w:rPr>
-              <w:instrText xml:space="preserve"> PAGEREF _Toc124372106 \h </w:instrText>
+              <w:instrText xml:space="preserve"> PAGEREF _Toc124375166 \h </w:instrText>
             </w:r>
             <w:r>
               <w:rPr>
@@ -4994,7 +4994,7 @@
               <w:noProof/>
             </w:rPr>
           </w:pPr>
-          <w:hyperlink w:anchor="_Toc124372107" w:history="1">
+          <w:hyperlink w:anchor="_Toc124375167" w:history="1">
             <w:r>
               <w:rPr>
                 <w:rStyle w:val="Hyperlink"/>
@@ -5039,7 +5039,7 @@
                 <w:noProof/>
                 <w:webHidden/>
               </w:rPr>
-              <w:instrText xml:space="preserve"> PAGEREF _Toc124372107 \h </w:instrText>
+              <w:instrText xml:space="preserve"> PAGEREF _Toc124375167 \h </w:instrText>
             </w:r>
             <w:r>
               <w:rPr>
@@ -5081,7 +5081,7 @@
               <w:noProof/>
             </w:rPr>
           </w:pPr>
-          <w:hyperlink w:anchor="_Toc124372108" w:history="1">
+          <w:hyperlink w:anchor="_Toc124375168" w:history="1">
             <w:r>
               <w:rPr>
                 <w:rStyle w:val="Hyperlink"/>
@@ -5118,7 +5118,7 @@
                 <w:noProof/>
                 <w:webHidden/>
               </w:rPr>
-              <w:instrText xml:space="preserve"> PAGEREF _Toc124372108 \h </w:instrText>
+              <w:instrText xml:space="preserve"> PAGEREF _Toc124375168 \h </w:instrText>
             </w:r>
             <w:r>
               <w:rPr>
@@ -5160,7 +5160,7 @@
               <w:noProof/>
             </w:rPr>
           </w:pPr>
-          <w:hyperlink w:anchor="_Toc124372109" w:history="1">
+          <w:hyperlink w:anchor="_Toc124375169" w:history="1">
             <w:r>
               <w:rPr>
                 <w:rStyle w:val="Hyperlink"/>
@@ -5205,7 +5205,7 @@
                 <w:noProof/>
                 <w:webHidden/>
               </w:rPr>
-              <w:instrText xml:space="preserve"> PAGEREF _Toc124372109 \h </w:instrText>
+              <w:instrText xml:space="preserve"> PAGEREF _Toc124375169 \h </w:instrText>
             </w:r>
             <w:r>
               <w:rPr>
@@ -5238,6 +5238,84 @@
         </w:p>
         <w:p>
           <w:pPr>
+            <w:pStyle w:val="TOC2"/>
+            <w:tabs>
+              <w:tab w:val="right" w:leader="dot" w:pos="9350"/>
+            </w:tabs>
+            <w:rPr>
+              <w:rFonts w:cstheme="minorBidi"/>
+              <w:noProof/>
+            </w:rPr>
+          </w:pPr>
+          <w:hyperlink w:anchor="_Toc124375170" w:history="1">
+            <w:r>
+              <w:rPr>
+                <w:rStyle w:val="Hyperlink"/>
+                <w:noProof/>
+                <w:lang w:bidi="ar-EG"/>
+              </w:rPr>
+              <w:t xml:space="preserve">6.4- </w:t>
+            </w:r>
+            <w:r>
+              <w:rPr>
+                <w:rStyle w:val="Hyperlink"/>
+                <w:rFonts w:ascii="TimesNewRomanPS-Bold" w:hAnsi="TimesNewRomanPS-Bold"/>
+                <w:noProof/>
+              </w:rPr>
+              <w:t>Triads:</w:t>
+            </w:r>
+            <w:r>
+              <w:rPr>
+                <w:noProof/>
+                <w:webHidden/>
+              </w:rPr>
+              <w:tab/>
+            </w:r>
+            <w:r>
+              <w:rPr>
+                <w:noProof/>
+                <w:webHidden/>
+              </w:rPr>
+              <w:fldChar w:fldCharType="begin"/>
+            </w:r>
+            <w:r>
+              <w:rPr>
+                <w:noProof/>
+                <w:webHidden/>
+              </w:rPr>
+              <w:instrText xml:space="preserve"> PAGEREF _Toc124375170 \h </w:instrText>
+            </w:r>
+            <w:r>
+              <w:rPr>
+                <w:noProof/>
+                <w:webHidden/>
+              </w:rPr>
+            </w:r>
+            <w:r>
+              <w:rPr>
+                <w:noProof/>
+                <w:webHidden/>
+              </w:rPr>
+              <w:fldChar w:fldCharType="separate"/>
+            </w:r>
+            <w:r>
+              <w:rPr>
+                <w:noProof/>
+                <w:webHidden/>
+              </w:rPr>
+              <w:t>13</w:t>
+            </w:r>
+            <w:r>
+              <w:rPr>
+                <w:noProof/>
+                <w:webHidden/>
+              </w:rPr>
+              <w:fldChar w:fldCharType="end"/>
+            </w:r>
+          </w:hyperlink>
+        </w:p>
+        <w:p>
+          <w:pPr>
             <w:jc w:val="both"/>
             <w:rPr>
               <w:rFonts w:asciiTheme="majorBidi" w:hAnsiTheme="majorBidi" w:cstheme="majorBidi"/>
@@ -5288,14 +5366,6 @@
           <w:rFonts w:asciiTheme="majorBidi" w:hAnsiTheme="majorBidi" w:cstheme="majorBidi"/>
           <w:rtl/>
           <w:lang w:bidi="ar-EG"/>
-        </w:rPr>
-      </w:pPr>
-    </w:p>
-    <w:p>
-      <w:pPr>
-        <w:jc w:val="both"/>
-        <w:rPr>
-          <w:rFonts w:asciiTheme="majorBidi" w:hAnsiTheme="majorBidi" w:cstheme="majorBidi"/>
         </w:rPr>
       </w:pPr>
     </w:p>
@@ -6290,7 +6360,7 @@
       <w:pPr>
         <w:pStyle w:val="Heading1"/>
       </w:pPr>
-      <w:bookmarkStart w:id="0" w:name="_Toc124372098"/>
+      <w:bookmarkStart w:id="0" w:name="_Toc124375158"/>
       <w:r>
         <w:rPr>
           <w:rFonts w:hint="cs"/>
@@ -7328,7 +7398,7 @@
           <w:lang w:bidi="ar-SA"/>
         </w:rPr>
       </w:pPr>
-      <w:bookmarkStart w:id="1" w:name="_Toc124372099"/>
+      <w:bookmarkStart w:id="1" w:name="_Toc124375159"/>
       <w:r>
         <w:rPr>
           <w:rFonts w:ascii="TimesNewRomanPS-Bold" w:hAnsi="TimesNewRomanPS-Bold" w:hint="cs"/>
@@ -7708,7 +7778,7 @@
           <w:rtl/>
         </w:rPr>
       </w:pPr>
-      <w:bookmarkStart w:id="2" w:name="_Toc124372100"/>
+      <w:bookmarkStart w:id="2" w:name="_Toc124375160"/>
       <w:r>
         <w:rPr>
           <w:rFonts w:eastAsiaTheme="minorEastAsia" w:hint="cs"/>
@@ -9531,7 +9601,7 @@
       <w:pPr>
         <w:pStyle w:val="Heading2"/>
       </w:pPr>
-      <w:bookmarkStart w:id="3" w:name="_Toc124372101"/>
+      <w:bookmarkStart w:id="3" w:name="_Toc124375161"/>
       <w:r>
         <w:lastRenderedPageBreak/>
         <w:t>2</w:t>
@@ -9996,7 +10066,7 @@
           <w:rtl/>
         </w:rPr>
       </w:pPr>
-      <w:bookmarkStart w:id="4" w:name="_Toc124372102"/>
+      <w:bookmarkStart w:id="4" w:name="_Toc124375162"/>
       <w:r>
         <w:rPr>
           <w:rFonts w:hint="cs"/>
@@ -10931,7 +11001,7 @@
       <w:pPr>
         <w:pStyle w:val="Heading2"/>
       </w:pPr>
-      <w:bookmarkStart w:id="5" w:name="_Toc124372103"/>
+      <w:bookmarkStart w:id="5" w:name="_Toc124375163"/>
       <w:r>
         <w:t xml:space="preserve">3.1- </w:t>
       </w:r>
@@ -12214,7 +12284,7 @@
       <w:pPr>
         <w:pStyle w:val="Heading1"/>
       </w:pPr>
-      <w:bookmarkStart w:id="6" w:name="_Toc124372104"/>
+      <w:bookmarkStart w:id="6" w:name="_Toc124375164"/>
       <w:r>
         <w:rPr>
           <w:rFonts w:hint="cs"/>
@@ -13266,8 +13336,60 @@
           <w:rtl/>
           <w:lang w:bidi="ar-EG"/>
         </w:rPr>
-        <w:t>والاسكرين دى  بتوضح الحل بس عم بوب مشرحش الاسكرين دلوقتى وهيشرحها ف الاخر متقلقش .</w:t>
-      </w:r>
+        <w:t>والاسكرين دى  بتوض</w:t>
+      </w:r>
+      <w:r>
+        <w:rPr>
+          <w:rFonts w:hint="cs"/>
+          <w:rtl/>
+          <w:lang w:bidi="ar-EG"/>
+        </w:rPr>
+        <w:t xml:space="preserve">ح الحل بس عم بوب مشرحش الحل بس هو استخدام  </w:t>
+      </w:r>
+      <w:r>
+        <w:rPr>
+          <w:lang w:bidi="ar-EG"/>
+        </w:rPr>
+        <w:t xml:space="preserve">abstract factory </w:t>
+      </w:r>
+      <w:r>
+        <w:rPr>
+          <w:rFonts w:hint="cs"/>
+          <w:rtl/>
+          <w:lang w:bidi="ar-EG"/>
+        </w:rPr>
+        <w:t xml:space="preserve"> وده </w:t>
+      </w:r>
+      <w:r>
+        <w:rPr>
+          <w:lang w:bidi="ar-EG"/>
+        </w:rPr>
+        <w:t xml:space="preserve">DP </w:t>
+      </w:r>
+      <w:r>
+        <w:rPr>
+          <w:rFonts w:hint="cs"/>
+          <w:rtl/>
+          <w:lang w:bidi="ar-EG"/>
+        </w:rPr>
+        <w:t xml:space="preserve"> انا شارحه وشارح نفس المثال تقريبا ف  ارجعله احسن  ف تلخيص ال </w:t>
+      </w:r>
+      <w:r>
+        <w:rPr>
+          <w:lang w:bidi="ar-EG"/>
+        </w:rPr>
+        <w:t>DP</w:t>
+      </w:r>
+      <w:r>
+        <w:rPr>
+          <w:rFonts w:hint="cs"/>
+          <w:rtl/>
+          <w:lang w:bidi="ar-EG"/>
+        </w:rPr>
+        <w:t xml:space="preserve"> . </w:t>
+      </w:r>
+      <w:bookmarkStart w:id="7" w:name="_GoBack"/>
+      <w:bookmarkEnd w:id="7"/>
     </w:p>
     <w:p>
       <w:pPr>
@@ -13457,13 +13579,12 @@
           <w:lang w:bidi="ar-SA"/>
         </w:rPr>
       </w:pPr>
-      <w:bookmarkStart w:id="7" w:name="_Toc124372105"/>
-      <w:r>
-        <w:rPr>
-          <w:rFonts w:hint="cs"/>
-          <w:rtl/>
-        </w:rPr>
-        <w:lastRenderedPageBreak/>
+      <w:bookmarkStart w:id="8" w:name="_Toc124375165"/>
+      <w:r>
+        <w:rPr>
+          <w:rFonts w:hint="cs"/>
+          <w:rtl/>
+        </w:rPr>
         <w:t>5</w:t>
       </w:r>
       <w:r>
@@ -13489,7 +13610,7 @@
         </w:rPr>
         <w:t>:</w:t>
       </w:r>
-      <w:bookmarkEnd w:id="7"/>
+      <w:bookmarkEnd w:id="8"/>
     </w:p>
     <w:p>
       <w:pPr>
@@ -13896,7 +14017,7 @@
         </w:rPr>
         <w:t xml:space="preserve"> </w:t>
       </w:r>
-      <w:bookmarkStart w:id="8" w:name="_Toc124372106"/>
+      <w:bookmarkStart w:id="9" w:name="_Toc124375166"/>
       <w:r>
         <w:t>6-</w:t>
       </w:r>
@@ -13920,7 +14041,7 @@
         </w:rPr>
         <w:t>:</w:t>
       </w:r>
-      <w:bookmarkEnd w:id="8"/>
+      <w:bookmarkEnd w:id="9"/>
     </w:p>
     <w:p>
       <w:pPr>
@@ -15260,7 +15381,7 @@
       <w:pPr>
         <w:pStyle w:val="Heading2"/>
       </w:pPr>
-      <w:bookmarkStart w:id="9" w:name="_Toc124372107"/>
+      <w:bookmarkStart w:id="10" w:name="_Toc124375167"/>
       <w:r>
         <w:rPr>
           <w:rFonts w:hint="cs"/>
@@ -15297,7 +15418,7 @@
         </w:rPr>
         <w:t xml:space="preserve"> :</w:t>
       </w:r>
-      <w:bookmarkEnd w:id="9"/>
+      <w:bookmarkEnd w:id="10"/>
       <w:r>
         <w:rPr>
           <w:rFonts w:ascii="TimesNewRomanPS-Bold" w:hAnsi="TimesNewRomanPS-Bold"/>
@@ -16173,7 +16294,6 @@
           <w:rtl/>
           <w:lang w:bidi="ar-EG"/>
         </w:rPr>
-        <w:lastRenderedPageBreak/>
         <w:t xml:space="preserve">ولازم تتجنب ال </w:t>
       </w:r>
       <w:r>
@@ -16697,7 +16817,7 @@
           <w:rtl/>
         </w:rPr>
       </w:pPr>
-      <w:bookmarkStart w:id="10" w:name="_Toc124372108"/>
+      <w:bookmarkStart w:id="11" w:name="_Toc124375168"/>
       <w:r>
         <w:rPr>
           <w:rFonts w:hint="cs"/>
@@ -16717,7 +16837,7 @@
       <w:r>
         <w:t xml:space="preserve"> :</w:t>
       </w:r>
-      <w:bookmarkEnd w:id="10"/>
+      <w:bookmarkEnd w:id="11"/>
     </w:p>
     <w:p>
       <w:pPr>
@@ -17384,7 +17504,7 @@
       <w:pPr>
         <w:pStyle w:val="Heading2"/>
       </w:pPr>
-      <w:bookmarkStart w:id="11" w:name="_Toc124372109"/>
+      <w:bookmarkStart w:id="12" w:name="_Toc124375169"/>
       <w:r>
         <w:rPr>
           <w:rFonts w:hint="cs"/>
@@ -17424,7 +17544,7 @@
         </w:rPr>
         <w:t>:</w:t>
       </w:r>
-      <w:bookmarkEnd w:id="11"/>
+      <w:bookmarkEnd w:id="12"/>
       <w:r>
         <w:rPr>
           <w:rFonts w:ascii="TimesNewRomanPS-Bold" w:hAnsi="TimesNewRomanPS-Bold"/>
@@ -17606,7 +17726,6 @@
           <w:rtl/>
           <w:lang w:bidi="ar-EG"/>
         </w:rPr>
-        <w:lastRenderedPageBreak/>
         <w:drawing>
           <wp:anchor distT="0" distB="0" distL="114300" distR="114300" simplePos="0" relativeHeight="251703296" behindDoc="0" locked="0" layoutInCell="1" allowOverlap="1" wp14:anchorId="66831B23" wp14:editId="4EB4EDB3">
             <wp:simplePos x="0" y="0"/>
@@ -19062,25 +19181,34 @@
           <w:sz w:val="18"/>
           <w:szCs w:val="18"/>
         </w:rPr>
-        <w:t xml:space="preserve">constactor </w:t>
-      </w:r>
-      <w:r>
-        <w:rPr>
-          <w:rFonts w:ascii="Courier" w:hAnsi="Courier" w:hint="cs"/>
+        <w:t>contractor</w:t>
+      </w:r>
+      <w:r>
+        <w:rPr>
+          <w:rFonts w:ascii="Courier" w:hAnsi="Courier"/>
           <w:color w:val="231F20"/>
           <w:sz w:val="18"/>
           <w:szCs w:val="18"/>
-          <w:rtl/>
-          <w:lang w:bidi="ar-EG"/>
-        </w:rPr>
-        <w:t xml:space="preserve"> بتاعه وجواه  </w:t>
-      </w:r>
-      <w:r>
-        <w:rPr>
-          <w:rFonts w:ascii="Courier" w:hAnsi="Courier"/>
+        </w:rPr>
+        <w:t xml:space="preserve"> </w:t>
+      </w:r>
+      <w:r>
+        <w:rPr>
+          <w:rFonts w:ascii="Courier" w:hAnsi="Courier" w:hint="cs"/>
           <w:color w:val="231F20"/>
           <w:sz w:val="18"/>
           <w:szCs w:val="18"/>
+          <w:rtl/>
+          <w:lang w:bidi="ar-EG"/>
+        </w:rPr>
+        <w:t xml:space="preserve"> بتاعه وجواه  </w:t>
+      </w:r>
+      <w:r>
+        <w:rPr>
+          <w:rFonts w:ascii="Courier" w:hAnsi="Courier"/>
+          <w:color w:val="231F20"/>
+          <w:sz w:val="18"/>
+          <w:szCs w:val="18"/>
         </w:rPr>
         <w:t xml:space="preserve">write </w:t>
       </w:r>
@@ -19091,6 +19219,33 @@
         </w:rPr>
         <w:t>method.</w:t>
       </w:r>
+    </w:p>
+    <w:p>
+      <w:pPr>
+        <w:pStyle w:val="ListParagraph"/>
+        <w:rPr>
+          <w:rFonts w:ascii="Courier" w:hAnsi="Courier" w:hint="cs"/>
+          <w:color w:val="231F20"/>
+          <w:sz w:val="18"/>
+          <w:szCs w:val="18"/>
+          <w:rtl/>
+          <w:lang w:bidi="ar-EG"/>
+        </w:rPr>
+      </w:pPr>
+    </w:p>
+    <w:p>
+      <w:pPr>
+        <w:pStyle w:val="ListParagraph"/>
+        <w:bidi/>
+        <w:ind w:left="1080"/>
+        <w:rPr>
+          <w:rFonts w:ascii="Courier" w:hAnsi="Courier"/>
+          <w:color w:val="231F20"/>
+          <w:sz w:val="18"/>
+          <w:szCs w:val="18"/>
+          <w:lang w:bidi="ar-EG"/>
+        </w:rPr>
+      </w:pPr>
     </w:p>
     <w:p>
       <w:pPr>
@@ -19103,6 +19258,7 @@
           <w:lang w:bidi="ar-SA"/>
         </w:rPr>
       </w:pPr>
+      <w:bookmarkStart w:id="13" w:name="_Toc124375170"/>
       <w:r>
         <w:t>6.4-</w:t>
       </w:r>
@@ -19112,7 +19268,6 @@
         </w:rPr>
         <w:t xml:space="preserve"> </w:t>
       </w:r>
-      <w:proofErr w:type="gramStart"/>
       <w:r>
         <w:rPr>
           <w:rFonts w:ascii="TimesNewRomanPS-Bold" w:hAnsi="TimesNewRomanPS-Bold"/>
@@ -19131,9 +19286,9 @@
           <w:szCs w:val="24"/>
           <w:lang w:bidi="ar-SA"/>
         </w:rPr>
-        <w:t xml:space="preserve"> :</w:t>
-      </w:r>
-      <w:proofErr w:type="gramEnd"/>
+        <w:t>:</w:t>
+      </w:r>
+      <w:bookmarkEnd w:id="13"/>
       <w:r>
         <w:rPr>
           <w:rFonts w:ascii="TimesNewRomanPS-Bold" w:hAnsi="TimesNewRomanPS-Bold"/>
@@ -19145,20 +19300,445 @@
         <w:t xml:space="preserve"> </w:t>
       </w:r>
     </w:p>
+    <w:p>
+      <w:pPr>
+        <w:bidi/>
+        <w:rPr>
+          <w:lang w:bidi="ar-EG"/>
+        </w:rPr>
+      </w:pPr>
+      <w:r>
+        <w:rPr>
+          <w:rFonts w:hint="cs"/>
+          <w:rtl/>
+          <w:lang w:bidi="ar-EG"/>
+        </w:rPr>
+        <w:t>السكشن دة هيتكلم  عن شويه ملحوظات على ال</w:t>
+      </w:r>
+      <w:r>
+        <w:rPr>
+          <w:lang w:bidi="ar-EG"/>
+        </w:rPr>
+        <w:t xml:space="preserve">function </w:t>
+      </w:r>
+      <w:r>
+        <w:rPr>
+          <w:rFonts w:hint="cs"/>
+          <w:rtl/>
+          <w:lang w:bidi="ar-EG"/>
+        </w:rPr>
+        <w:t xml:space="preserve"> الى بتاخد  </w:t>
+      </w:r>
+      <w:r>
+        <w:rPr>
+          <w:lang w:bidi="ar-EG"/>
+        </w:rPr>
+        <w:t xml:space="preserve">3 argument  </w:t>
+      </w:r>
+      <w:r>
+        <w:rPr>
+          <w:rFonts w:hint="cs"/>
+          <w:rtl/>
+          <w:lang w:bidi="ar-EG"/>
+        </w:rPr>
+        <w:t xml:space="preserve"> . ف بسم الله كدة  لازم تفكر كتير قبل متعمل  </w:t>
+      </w:r>
+      <w:r>
+        <w:rPr>
+          <w:lang w:bidi="ar-EG"/>
+        </w:rPr>
+        <w:t xml:space="preserve">function </w:t>
+      </w:r>
+      <w:r>
+        <w:rPr>
+          <w:rFonts w:hint="cs"/>
+          <w:rtl/>
+          <w:lang w:bidi="ar-EG"/>
+        </w:rPr>
+        <w:t xml:space="preserve"> بتاخد  </w:t>
+      </w:r>
+      <w:r>
+        <w:rPr>
+          <w:lang w:bidi="ar-EG"/>
+        </w:rPr>
+        <w:t xml:space="preserve">3 argument </w:t>
+      </w:r>
+      <w:r>
+        <w:rPr>
+          <w:rFonts w:hint="cs"/>
+          <w:rtl/>
+          <w:lang w:bidi="ar-EG"/>
+        </w:rPr>
+        <w:t xml:space="preserve"> . وحتى لو  لحظت عم بوب كان  بيشد ف شعره من ال </w:t>
+      </w:r>
+      <w:r>
+        <w:rPr>
+          <w:lang w:bidi="ar-EG"/>
+        </w:rPr>
+        <w:t xml:space="preserve">function </w:t>
+      </w:r>
+      <w:r>
+        <w:rPr>
+          <w:rFonts w:hint="cs"/>
+          <w:rtl/>
+          <w:lang w:bidi="ar-EG"/>
+        </w:rPr>
+        <w:t xml:space="preserve"> الى بتاخد  </w:t>
+      </w:r>
+      <w:r>
+        <w:rPr>
+          <w:lang w:bidi="ar-EG"/>
+        </w:rPr>
+        <w:t xml:space="preserve">2 argument </w:t>
+      </w:r>
+      <w:r>
+        <w:rPr>
+          <w:rFonts w:hint="cs"/>
+          <w:rtl/>
+          <w:lang w:bidi="ar-EG"/>
+        </w:rPr>
+        <w:t xml:space="preserve"> مبالك بقا بالى بتاخد   مبالك بقا بالى بتاخد  </w:t>
+      </w:r>
+      <w:r>
+        <w:rPr>
+          <w:lang w:bidi="ar-EG"/>
+        </w:rPr>
+        <w:t xml:space="preserve">argument </w:t>
+      </w:r>
+      <w:r>
+        <w:rPr>
+          <w:rFonts w:hint="cs"/>
+          <w:rtl/>
+          <w:lang w:bidi="ar-EG"/>
+        </w:rPr>
+        <w:t xml:space="preserve">    </w:t>
+      </w:r>
+      <w:r>
+        <w:rPr>
+          <w:lang w:bidi="ar-EG"/>
+        </w:rPr>
+        <w:t xml:space="preserve">  3 </w:t>
+      </w:r>
+    </w:p>
+    <w:p>
+      <w:pPr>
+        <w:pStyle w:val="ListParagraph"/>
+        <w:numPr>
+          <w:ilvl w:val="0"/>
+          <w:numId w:val="44"/>
+        </w:numPr>
+        <w:bidi/>
+      </w:pPr>
+      <w:r>
+        <w:rPr>
+          <w:rFonts w:hint="cs"/>
+          <w:rtl/>
+        </w:rPr>
+        <w:t xml:space="preserve">ف  حالتنا هنا هتلاقى  المشاكل بتاعه ا ل </w:t>
+      </w:r>
+      <w:r>
+        <w:rPr>
+          <w:rStyle w:val="NoSpacing"/>
+        </w:rPr>
+        <w:t xml:space="preserve"> </w:t>
+      </w:r>
+      <w:r>
+        <w:rPr>
+          <w:rFonts w:ascii="TimesNewRomanPS" w:hAnsi="TimesNewRomanPS"/>
+          <w:color w:val="231F20"/>
+        </w:rPr>
+        <w:t>ordering</w:t>
+      </w:r>
+      <w:r>
+        <w:rPr>
+          <w:rFonts w:ascii="TimesNewRomanPS" w:hAnsi="TimesNewRomanPS" w:hint="cs"/>
+          <w:color w:val="231F20"/>
+          <w:rtl/>
+        </w:rPr>
+        <w:t xml:space="preserve"> </w:t>
+      </w:r>
+      <w:r>
+        <w:rPr>
+          <w:rFonts w:ascii="TimesNewRomanPS" w:hAnsi="TimesNewRomanPS" w:hint="cs"/>
+          <w:color w:val="231F20"/>
+          <w:rtl/>
+          <w:lang w:bidi="ar-EG"/>
+        </w:rPr>
+        <w:t xml:space="preserve">اكتر بكتير من السكشن الى فات وكمان مشاكل ال </w:t>
+      </w:r>
+      <w:r>
+        <w:rPr>
+          <w:rFonts w:ascii="TimesNewRomanPS" w:hAnsi="TimesNewRomanPS"/>
+          <w:color w:val="231F20"/>
+        </w:rPr>
+        <w:t>ignoring</w:t>
+      </w:r>
+      <w:r>
+        <w:rPr>
+          <w:rFonts w:ascii="TimesNewRomanPS" w:hAnsi="TimesNewRomanPS" w:hint="cs"/>
+          <w:color w:val="231F20"/>
+          <w:rtl/>
+        </w:rPr>
+        <w:t xml:space="preserve">. </w:t>
+      </w:r>
+    </w:p>
+    <w:p>
+      <w:pPr>
+        <w:bidi/>
+      </w:pPr>
+    </w:p>
+    <w:p>
+      <w:pPr>
+        <w:bidi/>
+      </w:pPr>
+    </w:p>
+    <w:p>
+      <w:pPr>
+        <w:pStyle w:val="Heading2"/>
+      </w:pPr>
+      <w:r>
+        <w:rPr>
+          <w:rFonts w:hint="cs"/>
+          <w:rtl/>
+        </w:rPr>
+        <w:t>6</w:t>
+      </w:r>
+      <w:r>
+        <w:t>.5-</w:t>
+      </w:r>
+      <w:r>
+        <w:rPr>
+          <w:rStyle w:val="NoSpacing"/>
+        </w:rPr>
+        <w:t xml:space="preserve"> </w:t>
+      </w:r>
+      <w:r>
+        <w:t>Argument Objects</w:t>
+      </w:r>
+      <w:r>
+        <w:t xml:space="preserve">: </w:t>
+      </w:r>
+    </w:p>
     <w:p/>
-    <w:p/>
-    <w:p/>
-    <w:p/>
-    <w:p/>
-    <w:p>
-      <w:pPr>
-        <w:rPr>
-          <w:rFonts w:hint="cs"/>
-          <w:rtl/>
-        </w:rPr>
-      </w:pPr>
-      <w:bookmarkStart w:id="12" w:name="_GoBack"/>
-      <w:bookmarkEnd w:id="12"/>
+    <w:p>
+      <w:pPr>
+        <w:bidi/>
+        <w:rPr>
+          <w:rtl/>
+          <w:lang w:bidi="ar-EG"/>
+        </w:rPr>
+      </w:pPr>
+      <w:r>
+        <w:rPr>
+          <w:rFonts w:hint="cs"/>
+          <w:rtl/>
+          <w:lang w:bidi="ar-EG"/>
+        </w:rPr>
+        <w:t xml:space="preserve">لو  ف  </w:t>
+      </w:r>
+      <w:r>
+        <w:rPr>
+          <w:lang w:bidi="ar-EG"/>
+        </w:rPr>
+        <w:t xml:space="preserve">function </w:t>
+      </w:r>
+      <w:r>
+        <w:rPr>
+          <w:rFonts w:hint="cs"/>
+          <w:rtl/>
+          <w:lang w:bidi="ar-EG"/>
+        </w:rPr>
+        <w:t xml:space="preserve"> محتاجه اكتر من اتنين او تلاته </w:t>
+      </w:r>
+      <w:r>
+        <w:rPr>
+          <w:lang w:bidi="ar-EG"/>
+        </w:rPr>
+        <w:t xml:space="preserve">argument </w:t>
+      </w:r>
+      <w:r>
+        <w:rPr>
+          <w:rFonts w:hint="cs"/>
+          <w:rtl/>
+          <w:lang w:bidi="ar-EG"/>
+        </w:rPr>
+        <w:t xml:space="preserve"> ف ممكن تحط بعض  او كل   ال </w:t>
+      </w:r>
+      <w:r>
+        <w:rPr>
+          <w:lang w:bidi="ar-EG"/>
+        </w:rPr>
+        <w:t xml:space="preserve">argument </w:t>
+      </w:r>
+      <w:r>
+        <w:rPr>
+          <w:rFonts w:hint="cs"/>
+          <w:rtl/>
+          <w:lang w:bidi="ar-EG"/>
+        </w:rPr>
+        <w:t xml:space="preserve"> </w:t>
+      </w:r>
+      <w:r>
+        <w:rPr>
+          <w:rFonts w:hint="cs"/>
+          <w:rtl/>
+          <w:lang w:bidi="ar-EG"/>
+        </w:rPr>
+        <w:t xml:space="preserve">  دى فى كلاس مع بعض .</w:t>
+      </w:r>
+    </w:p>
+    <w:p>
+      <w:pPr>
+        <w:bidi/>
+        <w:rPr>
+          <w:rFonts w:ascii="Courier" w:hAnsi="Courier"/>
+          <w:color w:val="231F20"/>
+          <w:sz w:val="18"/>
+          <w:szCs w:val="18"/>
+          <w:rtl/>
+        </w:rPr>
+      </w:pPr>
+      <w:r>
+        <w:rPr>
+          <w:rFonts w:hint="cs"/>
+          <w:rtl/>
+          <w:lang w:bidi="ar-EG"/>
+        </w:rPr>
+        <w:t xml:space="preserve">وعلى سبيل المثال لو عندى ال </w:t>
+      </w:r>
+      <w:r>
+        <w:rPr>
+          <w:lang w:bidi="ar-EG"/>
+        </w:rPr>
+        <w:t xml:space="preserve">function </w:t>
+      </w:r>
+      <w:r>
+        <w:rPr>
+          <w:rFonts w:hint="cs"/>
+          <w:rtl/>
+          <w:lang w:bidi="ar-EG"/>
+        </w:rPr>
+        <w:t xml:space="preserve"> دى </w:t>
+      </w:r>
+      <w:r>
+        <w:rPr>
+          <w:rFonts w:ascii="Courier" w:hAnsi="Courier"/>
+          <w:color w:val="231F20"/>
+          <w:sz w:val="18"/>
+          <w:szCs w:val="18"/>
+        </w:rPr>
+        <w:t>Circle makeCircle(double x, double y, double radius);</w:t>
+      </w:r>
+    </w:p>
+    <w:p>
+      <w:pPr>
+        <w:bidi/>
+        <w:rPr>
+          <w:rFonts w:hint="cs"/>
+          <w:rtl/>
+          <w:lang w:bidi="ar-EG"/>
+        </w:rPr>
+      </w:pPr>
+      <w:r>
+        <w:rPr>
+          <w:rFonts w:ascii="Courier" w:hAnsi="Courier" w:hint="cs"/>
+          <w:color w:val="231F20"/>
+          <w:sz w:val="18"/>
+          <w:szCs w:val="18"/>
+          <w:rtl/>
+        </w:rPr>
+        <w:t xml:space="preserve">ممكن نخليها بالشطل  ده   </w:t>
+      </w:r>
+      <w:r>
+        <w:rPr>
+          <w:rFonts w:ascii="Courier" w:hAnsi="Courier"/>
+          <w:color w:val="231F20"/>
+          <w:sz w:val="18"/>
+          <w:szCs w:val="18"/>
+        </w:rPr>
+        <w:t>Circle makeCircle(Point center, double radius);</w:t>
+      </w:r>
+    </w:p>
+    <w:p>
+      <w:pPr>
+        <w:pStyle w:val="ListParagraph"/>
+        <w:numPr>
+          <w:ilvl w:val="0"/>
+          <w:numId w:val="44"/>
+        </w:numPr>
+        <w:bidi/>
+        <w:rPr>
+          <w:rFonts w:ascii="Courier" w:hAnsi="Courier" w:hint="cs"/>
+          <w:color w:val="231F20"/>
+          <w:sz w:val="18"/>
+          <w:szCs w:val="18"/>
+          <w:lang w:bidi="ar-EG"/>
+        </w:rPr>
+      </w:pPr>
+      <w:r>
+        <w:rPr>
+          <w:rFonts w:ascii="Courier" w:hAnsi="Courier" w:hint="cs"/>
+          <w:color w:val="231F20"/>
+          <w:sz w:val="18"/>
+          <w:szCs w:val="18"/>
+          <w:rtl/>
+          <w:lang w:bidi="ar-EG"/>
+        </w:rPr>
+        <w:t xml:space="preserve">ف موضوع </w:t>
+      </w:r>
+      <w:r>
+        <w:rPr>
+          <w:rFonts w:ascii="Courier" w:hAnsi="Courier" w:hint="cs"/>
+          <w:color w:val="231F20"/>
+          <w:sz w:val="18"/>
+          <w:szCs w:val="18"/>
+          <w:rtl/>
+          <w:lang w:bidi="ar-EG"/>
+        </w:rPr>
+        <w:t xml:space="preserve">ان اقلل عدد ال </w:t>
+      </w:r>
+      <w:r>
+        <w:rPr>
+          <w:rFonts w:ascii="Courier" w:hAnsi="Courier"/>
+          <w:color w:val="231F20"/>
+          <w:sz w:val="18"/>
+          <w:szCs w:val="18"/>
+          <w:lang w:bidi="ar-EG"/>
+        </w:rPr>
+        <w:t xml:space="preserve">argument </w:t>
+      </w:r>
+      <w:r>
+        <w:rPr>
+          <w:rFonts w:ascii="Courier" w:hAnsi="Courier" w:hint="cs"/>
+          <w:color w:val="231F20"/>
+          <w:sz w:val="18"/>
+          <w:szCs w:val="18"/>
+          <w:rtl/>
+          <w:lang w:bidi="ar-EG"/>
+        </w:rPr>
+        <w:t xml:space="preserve"> دى حاجة حلوه    واحنا   كل الى عملناه ف المثال  ان خلينى  </w:t>
+      </w:r>
+      <w:r>
+        <w:rPr>
+          <w:rFonts w:ascii="Courier" w:hAnsi="Courier"/>
+          <w:color w:val="231F20"/>
+          <w:sz w:val="18"/>
+          <w:szCs w:val="18"/>
+          <w:lang w:bidi="ar-EG"/>
+        </w:rPr>
+        <w:t xml:space="preserve">x,y </w:t>
+      </w:r>
+      <w:r>
+        <w:rPr>
+          <w:rFonts w:ascii="Courier" w:hAnsi="Courier" w:hint="cs"/>
+          <w:color w:val="231F20"/>
+          <w:sz w:val="18"/>
+          <w:szCs w:val="18"/>
+          <w:rtl/>
+          <w:lang w:bidi="ar-EG"/>
+        </w:rPr>
+        <w:t xml:space="preserve"> يكونوا ف كلاس مع بعض وده عشان  الاتنين  مرتبطين ببعض . </w:t>
+      </w:r>
     </w:p>
     <w:p>
       <w:pPr>
@@ -21073,7 +21653,7 @@
               <w:sz w:val="18"/>
               <w:szCs w:val="18"/>
             </w:rPr>
-            <w:t>12</w:t>
+            <w:t>10</w:t>
           </w:r>
           <w:r>
             <w:rPr>
@@ -29224,7 +29804,7 @@
 </file>
 
 <file path=customXml/itemProps2.xml><?xml version="1.0" encoding="utf-8"?>
-<ds:datastoreItem xmlns:ds="http://schemas.openxmlformats.org/officeDocument/2006/customXml" ds:itemID="{F37C4CB7-3044-443D-8ADA-71740C2A0FE6}">
+<ds:datastoreItem xmlns:ds="http://schemas.openxmlformats.org/officeDocument/2006/customXml" ds:itemID="{A57813E0-9F6C-44E2-9F3F-2CD2E6A24F2D}">
   <ds:schemaRefs>
     <ds:schemaRef ds:uri="http://schemas.openxmlformats.org/officeDocument/2006/bibliography"/>
   </ds:schemaRefs>

</xml_diff>

<commit_message>
mote 6.6 in ch3
</commit_message>
<xml_diff>
--- a/ch3-Functions.docx
+++ b/ch3-Functions.docx
@@ -13388,8 +13388,6 @@
         </w:rPr>
         <w:t xml:space="preserve"> . </w:t>
       </w:r>
-      <w:bookmarkStart w:id="7" w:name="_GoBack"/>
-      <w:bookmarkEnd w:id="7"/>
     </w:p>
     <w:p>
       <w:pPr>
@@ -13579,7 +13577,7 @@
           <w:lang w:bidi="ar-SA"/>
         </w:rPr>
       </w:pPr>
-      <w:bookmarkStart w:id="8" w:name="_Toc124375165"/>
+      <w:bookmarkStart w:id="7" w:name="_Toc124375165"/>
       <w:r>
         <w:rPr>
           <w:rFonts w:hint="cs"/>
@@ -13610,7 +13608,7 @@
         </w:rPr>
         <w:t>:</w:t>
       </w:r>
-      <w:bookmarkEnd w:id="8"/>
+      <w:bookmarkEnd w:id="7"/>
     </w:p>
     <w:p>
       <w:pPr>
@@ -14017,7 +14015,7 @@
         </w:rPr>
         <w:t xml:space="preserve"> </w:t>
       </w:r>
-      <w:bookmarkStart w:id="9" w:name="_Toc124375166"/>
+      <w:bookmarkStart w:id="8" w:name="_Toc124375166"/>
       <w:r>
         <w:t>6-</w:t>
       </w:r>
@@ -14041,7 +14039,7 @@
         </w:rPr>
         <w:t>:</w:t>
       </w:r>
-      <w:bookmarkEnd w:id="9"/>
+      <w:bookmarkEnd w:id="8"/>
     </w:p>
     <w:p>
       <w:pPr>
@@ -15381,7 +15379,7 @@
       <w:pPr>
         <w:pStyle w:val="Heading2"/>
       </w:pPr>
-      <w:bookmarkStart w:id="10" w:name="_Toc124375167"/>
+      <w:bookmarkStart w:id="9" w:name="_Toc124375167"/>
       <w:r>
         <w:rPr>
           <w:rFonts w:hint="cs"/>
@@ -15418,7 +15416,7 @@
         </w:rPr>
         <w:t xml:space="preserve"> :</w:t>
       </w:r>
-      <w:bookmarkEnd w:id="10"/>
+      <w:bookmarkEnd w:id="9"/>
       <w:r>
         <w:rPr>
           <w:rFonts w:ascii="TimesNewRomanPS-Bold" w:hAnsi="TimesNewRomanPS-Bold"/>
@@ -16817,7 +16815,7 @@
           <w:rtl/>
         </w:rPr>
       </w:pPr>
-      <w:bookmarkStart w:id="11" w:name="_Toc124375168"/>
+      <w:bookmarkStart w:id="10" w:name="_Toc124375168"/>
       <w:r>
         <w:rPr>
           <w:rFonts w:hint="cs"/>
@@ -16837,7 +16835,7 @@
       <w:r>
         <w:t xml:space="preserve"> :</w:t>
       </w:r>
-      <w:bookmarkEnd w:id="11"/>
+      <w:bookmarkEnd w:id="10"/>
     </w:p>
     <w:p>
       <w:pPr>
@@ -17504,7 +17502,7 @@
       <w:pPr>
         <w:pStyle w:val="Heading2"/>
       </w:pPr>
-      <w:bookmarkStart w:id="12" w:name="_Toc124375169"/>
+      <w:bookmarkStart w:id="11" w:name="_Toc124375169"/>
       <w:r>
         <w:rPr>
           <w:rFonts w:hint="cs"/>
@@ -17544,7 +17542,7 @@
         </w:rPr>
         <w:t>:</w:t>
       </w:r>
-      <w:bookmarkEnd w:id="12"/>
+      <w:bookmarkEnd w:id="11"/>
       <w:r>
         <w:rPr>
           <w:rFonts w:ascii="TimesNewRomanPS-Bold" w:hAnsi="TimesNewRomanPS-Bold"/>
@@ -19258,7 +19256,7 @@
           <w:lang w:bidi="ar-SA"/>
         </w:rPr>
       </w:pPr>
-      <w:bookmarkStart w:id="13" w:name="_Toc124375170"/>
+      <w:bookmarkStart w:id="12" w:name="_Toc124375170"/>
       <w:r>
         <w:t>6.4-</w:t>
       </w:r>
@@ -19288,7 +19286,7 @@
         </w:rPr>
         <w:t>:</w:t>
       </w:r>
-      <w:bookmarkEnd w:id="13"/>
+      <w:bookmarkEnd w:id="12"/>
       <w:r>
         <w:rPr>
           <w:rFonts w:ascii="TimesNewRomanPS-Bold" w:hAnsi="TimesNewRomanPS-Bold"/>
@@ -19519,7 +19517,6 @@
         <w:t xml:space="preserve">: </w:t>
       </w:r>
     </w:p>
-    <w:p/>
     <w:p>
       <w:pPr>
         <w:bidi/>
@@ -19742,16 +19739,130 @@
     </w:p>
     <w:p>
       <w:pPr>
-        <w:bidi/>
-        <w:rPr>
-          <w:rFonts w:ascii="Courier" w:hAnsi="Courier"/>
-          <w:color w:val="231F20"/>
-          <w:sz w:val="18"/>
-          <w:szCs w:val="18"/>
-          <w:lang w:bidi="ar-EG"/>
-        </w:rPr>
-      </w:pPr>
-    </w:p>
+        <w:pStyle w:val="Heading2"/>
+        <w:rPr>
+          <w:rFonts w:ascii="TimesNewRomanPS-Bold" w:hAnsi="TimesNewRomanPS-Bold"/>
+          <w:color w:val="231F20"/>
+          <w:sz w:val="24"/>
+          <w:szCs w:val="24"/>
+          <w:lang w:bidi="ar-SA"/>
+        </w:rPr>
+      </w:pPr>
+      <w:r>
+        <w:rPr>
+          <w:rFonts w:hint="cs"/>
+          <w:rtl/>
+        </w:rPr>
+        <w:t>6</w:t>
+      </w:r>
+      <w:r>
+        <w:t>.6-</w:t>
+      </w:r>
+      <w:r>
+        <w:rPr>
+          <w:rStyle w:val="NoSpacing"/>
+        </w:rPr>
+        <w:t xml:space="preserve"> </w:t>
+      </w:r>
+      <w:r>
+        <w:rPr>
+          <w:rFonts w:ascii="TimesNewRomanPS-Bold" w:hAnsi="TimesNewRomanPS-Bold"/>
+          <w:color w:val="231F20"/>
+          <w:sz w:val="24"/>
+          <w:szCs w:val="24"/>
+          <w:lang w:bidi="ar-SA"/>
+        </w:rPr>
+        <w:t>Argument Lists</w:t>
+      </w:r>
+      <w:r>
+        <w:rPr>
+          <w:rFonts w:ascii="TimesNewRomanPS-Bold" w:hAnsi="TimesNewRomanPS-Bold"/>
+          <w:color w:val="231F20"/>
+          <w:sz w:val="24"/>
+          <w:szCs w:val="24"/>
+          <w:lang w:bidi="ar-SA"/>
+        </w:rPr>
+        <w:t xml:space="preserve">: </w:t>
+      </w:r>
+    </w:p>
+    <w:p>
+      <w:pPr>
+        <w:bidi/>
+        <w:rPr>
+          <w:rFonts w:hint="cs"/>
+          <w:rtl/>
+          <w:lang w:bidi="ar-EG"/>
+        </w:rPr>
+      </w:pPr>
+      <w:r>
+        <w:rPr>
+          <w:rFonts w:hint="cs"/>
+          <w:rtl/>
+          <w:lang w:bidi="ar-EG"/>
+        </w:rPr>
+        <w:t xml:space="preserve">انا مفهمتهوش  الصراحه   ف  هكتبه بعد مخلص الشبتر ان شاء الله  </w:t>
+      </w:r>
+    </w:p>
+    <w:p>
+      <w:pPr>
+        <w:pStyle w:val="Heading2"/>
+        <w:rPr>
+          <w:rFonts w:ascii="TimesNewRomanPS-Bold" w:hAnsi="TimesNewRomanPS-Bold"/>
+          <w:color w:val="231F20"/>
+          <w:sz w:val="24"/>
+          <w:szCs w:val="24"/>
+          <w:lang w:bidi="ar-SA"/>
+        </w:rPr>
+      </w:pPr>
+      <w:r>
+        <w:rPr>
+          <w:rFonts w:hint="cs"/>
+          <w:rtl/>
+        </w:rPr>
+        <w:t>6</w:t>
+      </w:r>
+      <w:r>
+        <w:t>.7-</w:t>
+      </w:r>
+      <w:r>
+        <w:rPr>
+          <w:rStyle w:val="NoSpacing"/>
+        </w:rPr>
+        <w:t xml:space="preserve"> </w:t>
+      </w:r>
+      <w:r>
+        <w:rPr>
+          <w:rFonts w:ascii="TimesNewRomanPS-Bold" w:hAnsi="TimesNewRomanPS-Bold"/>
+          <w:color w:val="231F20"/>
+          <w:sz w:val="24"/>
+          <w:szCs w:val="24"/>
+          <w:lang w:bidi="ar-SA"/>
+        </w:rPr>
+        <w:t>Verbs and Keywords</w:t>
+      </w:r>
+      <w:r>
+        <w:rPr>
+          <w:rFonts w:ascii="TimesNewRomanPS-Bold" w:hAnsi="TimesNewRomanPS-Bold"/>
+          <w:color w:val="231F20"/>
+          <w:sz w:val="24"/>
+          <w:szCs w:val="24"/>
+          <w:lang w:bidi="ar-SA"/>
+        </w:rPr>
+        <w:t>:</w:t>
+      </w:r>
+      <w:bookmarkStart w:id="13" w:name="_GoBack"/>
+      <w:bookmarkEnd w:id="13"/>
+    </w:p>
+    <w:p>
+      <w:pPr>
+        <w:rPr>
+          <w:rFonts w:hint="cs"/>
+        </w:rPr>
+      </w:pPr>
+    </w:p>
+    <w:p/>
+    <w:p/>
+    <w:p/>
     <w:p>
       <w:pPr>
         <w:bidi/>
@@ -21653,7 +21764,7 @@
               <w:sz w:val="18"/>
               <w:szCs w:val="18"/>
             </w:rPr>
-            <w:t>10</w:t>
+            <w:t>14</w:t>
           </w:r>
           <w:r>
             <w:rPr>
@@ -29804,7 +29915,7 @@
 </file>
 
 <file path=customXml/itemProps2.xml><?xml version="1.0" encoding="utf-8"?>
-<ds:datastoreItem xmlns:ds="http://schemas.openxmlformats.org/officeDocument/2006/customXml" ds:itemID="{A57813E0-9F6C-44E2-9F3F-2CD2E6A24F2D}">
+<ds:datastoreItem xmlns:ds="http://schemas.openxmlformats.org/officeDocument/2006/customXml" ds:itemID="{E6B5D38D-A38F-41C0-B1FA-B4477A0BBB2A}">
   <ds:schemaRefs>
     <ds:schemaRef ds:uri="http://schemas.openxmlformats.org/officeDocument/2006/bibliography"/>
   </ds:schemaRefs>

</xml_diff>

<commit_message>
mote 7.. in ch3
</commit_message>
<xml_diff>
--- a/ch3-Functions.docx
+++ b/ch3-Functions.docx
@@ -13,7 +13,6 @@
           <w:docPartUnique/>
         </w:docPartObj>
       </w:sdtPr>
-      <w:sdtEndPr/>
       <w:sdtContent>
         <w:p>
           <w:pPr>
@@ -157,7 +156,6 @@
                                       <w:calendar w:val="gregorian"/>
                                     </w:date>
                                   </w:sdtPr>
-                                  <w:sdtEndPr/>
                                   <w:sdtContent>
                                     <w:p>
                                       <w:pPr>
@@ -3695,7 +3693,6 @@
                                     <w:dataBinding w:prefixMappings="xmlns:ns0='http://purl.org/dc/elements/1.1/' xmlns:ns1='http://schemas.openxmlformats.org/package/2006/metadata/core-properties' " w:xpath="/ns1:coreProperties[1]/ns0:creator[1]" w:storeItemID="{6C3C8BC8-F283-45AE-878A-BAB7291924A1}"/>
                                     <w:text/>
                                   </w:sdtPr>
-                                  <w:sdtEndPr/>
                                   <w:sdtContent>
                                     <w:r>
                                       <w:rPr>
@@ -3727,7 +3724,6 @@
                                     <w:dataBinding w:prefixMappings="xmlns:ns0='http://schemas.openxmlformats.org/officeDocument/2006/extended-properties' " w:xpath="/ns0:Properties[1]/ns0:Company[1]" w:storeItemID="{6668398D-A668-4E3E-A5EB-62B293D839F1}"/>
                                     <w:text/>
                                   </w:sdtPr>
-                                  <w:sdtEndPr/>
                                   <w:sdtContent>
                                     <w:r>
                                       <w:rPr>
@@ -3937,7 +3933,6 @@
                                     <w:dataBinding w:prefixMappings="xmlns:ns0='http://purl.org/dc/elements/1.1/' xmlns:ns1='http://schemas.openxmlformats.org/package/2006/metadata/core-properties' " w:xpath="/ns1:coreProperties[1]/ns0:title[1]" w:storeItemID="{6C3C8BC8-F283-45AE-878A-BAB7291924A1}"/>
                                     <w:text/>
                                   </w:sdtPr>
-                                  <w:sdtEndPr/>
                                   <w:sdtContent>
                                     <w:r>
                                       <w:rPr>
@@ -3976,7 +3971,6 @@
                                     <w:dataBinding w:prefixMappings="xmlns:ns0='http://purl.org/dc/elements/1.1/' xmlns:ns1='http://schemas.openxmlformats.org/package/2006/metadata/core-properties' " w:xpath="/ns1:coreProperties[1]/ns0:subject[1]" w:storeItemID="{6C3C8BC8-F283-45AE-878A-BAB7291924A1}"/>
                                     <w:text/>
                                   </w:sdtPr>
-                                  <w:sdtEndPr/>
                                   <w:sdtContent>
                                     <w:r>
                                       <w:rPr>
@@ -19921,11 +19915,982 @@
     <w:p>
       <w:pPr>
         <w:bidi/>
-      </w:pPr>
-      <w:bookmarkStart w:id="16" w:name="_GoBack"/>
-      <w:bookmarkEnd w:id="16"/>
-    </w:p>
-    <w:p/>
+        <w:rPr>
+          <w:rtl/>
+          <w:lang w:bidi="ar-EG"/>
+        </w:rPr>
+      </w:pPr>
+      <w:r>
+        <w:rPr>
+          <w:rFonts w:hint="cs"/>
+          <w:rtl/>
+          <w:lang w:bidi="ar-EG"/>
+        </w:rPr>
+        <w:t>اختيار  اسم ال ال</w:t>
+      </w:r>
+      <w:r>
+        <w:rPr>
+          <w:lang w:bidi="ar-EG"/>
+        </w:rPr>
+        <w:t xml:space="preserve">function </w:t>
+      </w:r>
+      <w:r>
+        <w:rPr>
+          <w:rFonts w:hint="cs"/>
+          <w:rtl/>
+          <w:lang w:bidi="ar-EG"/>
+        </w:rPr>
+        <w:t xml:space="preserve"> ممكن  ياخد وقت طويل  عشان تخليها معبرة عن   وظيفه </w:t>
+      </w:r>
+      <w:r>
+        <w:rPr>
+          <w:lang w:bidi="ar-EG"/>
+        </w:rPr>
+        <w:t xml:space="preserve">function </w:t>
+      </w:r>
+      <w:r>
+        <w:rPr>
+          <w:rFonts w:hint="cs"/>
+          <w:rtl/>
+          <w:lang w:bidi="ar-EG"/>
+        </w:rPr>
+        <w:t xml:space="preserve">  و ترتيب ال </w:t>
+      </w:r>
+      <w:r>
+        <w:rPr>
+          <w:lang w:bidi="ar-EG"/>
+        </w:rPr>
+        <w:t>argument</w:t>
+      </w:r>
+      <w:r>
+        <w:rPr>
+          <w:rFonts w:hint="cs"/>
+          <w:rtl/>
+          <w:lang w:bidi="ar-EG"/>
+        </w:rPr>
+        <w:t xml:space="preserve"> بس الموضع يستحق . </w:t>
+      </w:r>
+    </w:p>
+    <w:p>
+      <w:pPr>
+        <w:bidi/>
+        <w:rPr>
+          <w:rtl/>
+          <w:lang w:bidi="ar-EG"/>
+        </w:rPr>
+      </w:pPr>
+    </w:p>
+    <w:p>
+      <w:pPr>
+        <w:bidi/>
+        <w:rPr>
+          <w:rFonts w:hint="cs"/>
+          <w:rtl/>
+          <w:lang w:bidi="ar-EG"/>
+        </w:rPr>
+      </w:pPr>
+      <w:r>
+        <w:rPr>
+          <w:rFonts w:hint="cs"/>
+          <w:rtl/>
+          <w:lang w:bidi="ar-EG"/>
+        </w:rPr>
+        <w:t xml:space="preserve">ف حاله ال </w:t>
+      </w:r>
+      <w:r>
+        <w:rPr>
+          <w:lang w:bidi="ar-EG"/>
+        </w:rPr>
+        <w:t xml:space="preserve">function </w:t>
+      </w:r>
+      <w:r>
+        <w:rPr>
+          <w:rFonts w:hint="cs"/>
+          <w:rtl/>
+          <w:lang w:bidi="ar-EG"/>
+        </w:rPr>
+        <w:t xml:space="preserve"> الى بتاخد  </w:t>
+      </w:r>
+      <w:r>
+        <w:rPr>
+          <w:lang w:bidi="ar-EG"/>
+        </w:rPr>
+        <w:t>one argument</w:t>
+      </w:r>
+      <w:r>
+        <w:rPr>
+          <w:rFonts w:hint="cs"/>
+          <w:rtl/>
+          <w:lang w:bidi="ar-EG"/>
+        </w:rPr>
+        <w:t xml:space="preserve"> لازم تخلى اسم ال </w:t>
+      </w:r>
+      <w:r>
+        <w:rPr>
+          <w:lang w:bidi="ar-EG"/>
+        </w:rPr>
+        <w:t xml:space="preserve">function </w:t>
+      </w:r>
+      <w:r>
+        <w:rPr>
+          <w:rFonts w:hint="cs"/>
+          <w:rtl/>
+          <w:lang w:bidi="ar-EG"/>
+        </w:rPr>
+        <w:t xml:space="preserve"> وال  </w:t>
+      </w:r>
+      <w:r>
+        <w:rPr>
+          <w:lang w:bidi="ar-EG"/>
+        </w:rPr>
+        <w:t xml:space="preserve">argument </w:t>
+      </w:r>
+      <w:r>
+        <w:rPr>
+          <w:rFonts w:hint="cs"/>
+          <w:rtl/>
+          <w:lang w:bidi="ar-EG"/>
+        </w:rPr>
+        <w:t xml:space="preserve"> متناسقين ومعبيرن  . واحنا  عرفين ان اسم ال </w:t>
+      </w:r>
+      <w:r>
+        <w:rPr>
+          <w:lang w:bidi="ar-EG"/>
+        </w:rPr>
+        <w:t xml:space="preserve">function </w:t>
+      </w:r>
+      <w:r>
+        <w:rPr>
+          <w:rFonts w:hint="cs"/>
+          <w:rtl/>
+          <w:lang w:bidi="ar-EG"/>
+        </w:rPr>
+        <w:t xml:space="preserve"> بيكون </w:t>
+      </w:r>
+      <w:r>
+        <w:rPr>
+          <w:lang w:bidi="ar-EG"/>
+        </w:rPr>
+        <w:t xml:space="preserve">verb </w:t>
+      </w:r>
+      <w:r>
+        <w:rPr>
+          <w:rFonts w:hint="cs"/>
+          <w:rtl/>
+          <w:lang w:bidi="ar-EG"/>
+        </w:rPr>
+        <w:t xml:space="preserve"> او بيعبر عن </w:t>
+      </w:r>
+      <w:r>
+        <w:rPr>
+          <w:lang w:bidi="ar-EG"/>
+        </w:rPr>
+        <w:t xml:space="preserve">action </w:t>
+      </w:r>
+      <w:r>
+        <w:rPr>
+          <w:rFonts w:hint="cs"/>
+          <w:rtl/>
+          <w:lang w:bidi="ar-EG"/>
+        </w:rPr>
+        <w:t xml:space="preserve"> معين  </w:t>
+      </w:r>
+      <w:r>
+        <w:rPr>
+          <w:lang w:bidi="ar-EG"/>
+        </w:rPr>
+        <w:t>,</w:t>
+      </w:r>
+      <w:r>
+        <w:rPr>
+          <w:rFonts w:hint="cs"/>
+          <w:rtl/>
+          <w:lang w:bidi="ar-EG"/>
+        </w:rPr>
+        <w:t xml:space="preserve"> وال</w:t>
+      </w:r>
+      <w:r>
+        <w:rPr>
+          <w:lang w:bidi="ar-EG"/>
+        </w:rPr>
+        <w:t xml:space="preserve">argument </w:t>
+      </w:r>
+      <w:r>
+        <w:rPr>
+          <w:rFonts w:hint="cs"/>
+          <w:rtl/>
+          <w:lang w:bidi="ar-EG"/>
+        </w:rPr>
+        <w:t xml:space="preserve"> بيكون </w:t>
+      </w:r>
+      <w:r>
+        <w:rPr>
+          <w:lang w:bidi="ar-EG"/>
+        </w:rPr>
+        <w:t xml:space="preserve">noun </w:t>
+      </w:r>
+      <w:r>
+        <w:rPr>
+          <w:rFonts w:hint="cs"/>
+          <w:rtl/>
+          <w:lang w:bidi="ar-EG"/>
+        </w:rPr>
+        <w:t xml:space="preserve"> ف   عم بوب بيقلك  اختار  </w:t>
+      </w:r>
+      <w:r>
+        <w:rPr>
+          <w:lang w:bidi="ar-EG"/>
+        </w:rPr>
+        <w:t>verb/non</w:t>
+      </w:r>
+      <w:r>
+        <w:rPr>
+          <w:rFonts w:hint="cs"/>
+          <w:rtl/>
+          <w:lang w:bidi="ar-EG"/>
+        </w:rPr>
+        <w:t xml:space="preserve"> معبرين . </w:t>
+      </w:r>
+    </w:p>
+    <w:p>
+      <w:pPr>
+        <w:bidi/>
+        <w:rPr>
+          <w:rtl/>
+          <w:lang w:bidi="ar-EG"/>
+        </w:rPr>
+      </w:pPr>
+    </w:p>
+    <w:p>
+      <w:pPr>
+        <w:pStyle w:val="ListParagraph"/>
+        <w:numPr>
+          <w:ilvl w:val="0"/>
+          <w:numId w:val="44"/>
+        </w:numPr>
+        <w:bidi/>
+        <w:rPr>
+          <w:rFonts w:hint="cs"/>
+          <w:lang w:bidi="ar-EG"/>
+        </w:rPr>
+      </w:pPr>
+      <w:r>
+        <w:rPr>
+          <w:rFonts w:hint="cs"/>
+          <w:rtl/>
+          <w:lang w:bidi="ar-EG"/>
+        </w:rPr>
+        <w:t xml:space="preserve">تعاله ناخد مثال  لو هنعمل مثلا </w:t>
+      </w:r>
+      <w:r>
+        <w:rPr>
+          <w:lang w:bidi="ar-EG"/>
+        </w:rPr>
+        <w:t xml:space="preserve">function </w:t>
+      </w:r>
+      <w:r>
+        <w:rPr>
+          <w:rFonts w:hint="cs"/>
+          <w:rtl/>
+          <w:lang w:bidi="ar-EG"/>
+        </w:rPr>
+        <w:t xml:space="preserve">  كدة </w:t>
+      </w:r>
+      <w:r>
+        <w:rPr>
+          <w:rFonts w:ascii="Courier" w:hAnsi="Courier"/>
+          <w:color w:val="231F20"/>
+          <w:sz w:val="18"/>
+          <w:szCs w:val="18"/>
+        </w:rPr>
+        <w:t>write(name)</w:t>
+      </w:r>
+      <w:r>
+        <w:rPr>
+          <w:rFonts w:ascii="Courier" w:hAnsi="Courier" w:hint="cs"/>
+          <w:color w:val="231F20"/>
+          <w:sz w:val="18"/>
+          <w:szCs w:val="18"/>
+          <w:rtl/>
+          <w:lang w:bidi="ar-EG"/>
+        </w:rPr>
+        <w:t xml:space="preserve"> دى كويسه وكل  حاجة وهنا ال </w:t>
+      </w:r>
+      <w:r>
+        <w:rPr>
+          <w:rFonts w:ascii="Courier" w:hAnsi="Courier"/>
+          <w:color w:val="231F20"/>
+          <w:sz w:val="18"/>
+          <w:szCs w:val="18"/>
+          <w:lang w:bidi="ar-EG"/>
+        </w:rPr>
+        <w:t xml:space="preserve">name </w:t>
+      </w:r>
+      <w:r>
+        <w:rPr>
+          <w:rFonts w:ascii="Courier" w:hAnsi="Courier" w:hint="cs"/>
+          <w:color w:val="231F20"/>
+          <w:sz w:val="18"/>
+          <w:szCs w:val="18"/>
+          <w:rtl/>
+          <w:lang w:bidi="ar-EG"/>
+        </w:rPr>
+        <w:t xml:space="preserve"> هو الحاجة الى هتتكتب . بس لو خلينها  كدة</w:t>
+      </w:r>
+      <w:r>
+        <w:rPr>
+          <w:rStyle w:val="NoSpacing"/>
+        </w:rPr>
+        <w:t xml:space="preserve"> </w:t>
+      </w:r>
+      <w:r>
+        <w:rPr>
+          <w:rFonts w:ascii="Courier" w:hAnsi="Courier"/>
+          <w:color w:val="231F20"/>
+          <w:sz w:val="18"/>
+          <w:szCs w:val="18"/>
+        </w:rPr>
+        <w:t>writeField(name)</w:t>
+      </w:r>
+      <w:r>
+        <w:rPr>
+          <w:rFonts w:ascii="Courier" w:hAnsi="Courier"/>
+          <w:color w:val="231F20"/>
+          <w:sz w:val="18"/>
+          <w:szCs w:val="18"/>
+        </w:rPr>
+        <w:t xml:space="preserve"> </w:t>
+      </w:r>
+      <w:r>
+        <w:rPr>
+          <w:rFonts w:ascii="Courier" w:hAnsi="Courier" w:hint="cs"/>
+          <w:color w:val="231F20"/>
+          <w:sz w:val="18"/>
+          <w:szCs w:val="18"/>
+          <w:rtl/>
+          <w:lang w:bidi="ar-EG"/>
+        </w:rPr>
+        <w:t xml:space="preserve"> دى معبرة اكتر   عشان بتقلنا الاسم الى هيتكتب دى  </w:t>
+      </w:r>
+      <w:r>
+        <w:rPr>
+          <w:rFonts w:ascii="Courier" w:hAnsi="Courier"/>
+          <w:color w:val="231F20"/>
+          <w:sz w:val="18"/>
+          <w:szCs w:val="18"/>
+          <w:lang w:bidi="ar-EG"/>
+        </w:rPr>
+        <w:t>field</w:t>
+      </w:r>
+      <w:r>
+        <w:rPr>
+          <w:rFonts w:ascii="Courier" w:hAnsi="Courier" w:hint="cs"/>
+          <w:color w:val="231F20"/>
+          <w:sz w:val="18"/>
+          <w:szCs w:val="18"/>
+          <w:rtl/>
+          <w:lang w:bidi="ar-EG"/>
+        </w:rPr>
+        <w:t xml:space="preserve"> .   ف المثال ده  كان بيوضح الوظيفه بتاعه ال</w:t>
+      </w:r>
+      <w:r>
+        <w:rPr>
+          <w:rFonts w:ascii="Courier" w:hAnsi="Courier"/>
+          <w:color w:val="231F20"/>
+          <w:sz w:val="18"/>
+          <w:szCs w:val="18"/>
+          <w:lang w:bidi="ar-EG"/>
+        </w:rPr>
+        <w:t xml:space="preserve">function </w:t>
+      </w:r>
+      <w:r>
+        <w:rPr>
+          <w:rFonts w:ascii="Courier" w:hAnsi="Courier" w:hint="cs"/>
+          <w:color w:val="231F20"/>
+          <w:sz w:val="18"/>
+          <w:szCs w:val="18"/>
+          <w:rtl/>
+          <w:lang w:bidi="ar-EG"/>
+        </w:rPr>
+        <w:t xml:space="preserve"> </w:t>
+      </w:r>
+    </w:p>
+    <w:p>
+      <w:pPr>
+        <w:bidi/>
+        <w:rPr>
+          <w:rtl/>
+          <w:lang w:bidi="ar-EG"/>
+        </w:rPr>
+      </w:pPr>
+    </w:p>
+    <w:p>
+      <w:pPr>
+        <w:pStyle w:val="ListParagraph"/>
+        <w:numPr>
+          <w:ilvl w:val="0"/>
+          <w:numId w:val="44"/>
+        </w:numPr>
+        <w:bidi/>
+        <w:rPr>
+          <w:rtl/>
+          <w:lang w:bidi="ar-EG"/>
+        </w:rPr>
+      </w:pPr>
+      <w:r>
+        <w:rPr>
+          <w:rFonts w:hint="cs"/>
+          <w:rtl/>
+          <w:lang w:bidi="ar-EG"/>
+        </w:rPr>
+        <w:t>احنا ممكن كمان نخلى اسم ال</w:t>
+      </w:r>
+      <w:r>
+        <w:rPr>
+          <w:lang w:bidi="ar-EG"/>
+        </w:rPr>
+        <w:t xml:space="preserve">function </w:t>
+      </w:r>
+      <w:r>
+        <w:rPr>
+          <w:rFonts w:hint="cs"/>
+          <w:rtl/>
+          <w:lang w:bidi="ar-EG"/>
+        </w:rPr>
+        <w:t xml:space="preserve"> بيعبر عن ال </w:t>
+      </w:r>
+      <w:r>
+        <w:rPr>
+          <w:lang w:bidi="ar-EG"/>
+        </w:rPr>
+        <w:t>ordering</w:t>
+      </w:r>
+      <w:r>
+        <w:rPr>
+          <w:rFonts w:hint="cs"/>
+          <w:rtl/>
+          <w:lang w:bidi="ar-EG"/>
+        </w:rPr>
+        <w:t xml:space="preserve"> بتاع ال</w:t>
+      </w:r>
+      <w:r>
+        <w:rPr>
+          <w:lang w:bidi="ar-EG"/>
+        </w:rPr>
+        <w:t xml:space="preserve"> </w:t>
+      </w:r>
+      <w:r>
+        <w:rPr>
+          <w:lang w:bidi="ar-EG"/>
+        </w:rPr>
+        <w:t xml:space="preserve">argument </w:t>
+      </w:r>
+      <w:r>
+        <w:rPr>
+          <w:rFonts w:hint="cs"/>
+          <w:rtl/>
+          <w:lang w:bidi="ar-EG"/>
+        </w:rPr>
+        <w:t xml:space="preserve">زى  مثلا  فى الداله بتاعه ال </w:t>
+      </w:r>
+      <w:r>
+        <w:rPr>
+          <w:lang w:bidi="ar-EG"/>
+        </w:rPr>
+        <w:t xml:space="preserve">testing </w:t>
+      </w:r>
+      <w:r>
+        <w:rPr>
+          <w:rFonts w:hint="cs"/>
+          <w:rtl/>
+          <w:lang w:bidi="ar-EG"/>
+        </w:rPr>
+        <w:t xml:space="preserve"> نخلى اسمها  كدة </w:t>
+      </w:r>
+      <w:r>
+        <w:rPr>
+          <w:rFonts w:ascii="Courier" w:hAnsi="Courier"/>
+          <w:color w:val="231F20"/>
+          <w:sz w:val="18"/>
+          <w:szCs w:val="18"/>
+        </w:rPr>
+        <w:t>assertExpectedEqualsActual(expected, actual</w:t>
+      </w:r>
+      <w:r>
+        <w:rPr>
+          <w:rFonts w:ascii="Courier" w:hAnsi="Courier"/>
+          <w:color w:val="231F20"/>
+          <w:sz w:val="18"/>
+          <w:szCs w:val="18"/>
+        </w:rPr>
+        <w:t>)</w:t>
+      </w:r>
+    </w:p>
+    <w:p>
+      <w:pPr>
+        <w:rPr>
+          <w:rtl/>
+        </w:rPr>
+      </w:pPr>
+    </w:p>
+    <w:p>
+      <w:pPr>
+        <w:pStyle w:val="Heading1"/>
+      </w:pPr>
+      <w:r>
+        <w:rPr>
+          <w:rFonts w:hint="cs"/>
+          <w:rtl/>
+        </w:rPr>
+        <w:t>7</w:t>
+      </w:r>
+      <w:r>
+        <w:t xml:space="preserve">- </w:t>
+      </w:r>
+      <w:r>
+        <w:rPr>
+          <w:rFonts w:eastAsiaTheme="minorEastAsia"/>
+          <w:lang w:bidi="ar-SA"/>
+        </w:rPr>
+        <w:t>Have No Side Effects</w:t>
+      </w:r>
+      <w:r>
+        <w:rPr>
+          <w:rFonts w:eastAsiaTheme="minorEastAsia"/>
+          <w:lang w:bidi="ar-SA"/>
+        </w:rPr>
+        <w:t xml:space="preserve"> :</w:t>
+      </w:r>
+    </w:p>
+    <w:p>
+      <w:pPr>
+        <w:rPr>
+          <w:rtl/>
+        </w:rPr>
+      </w:pPr>
+    </w:p>
+    <w:p>
+      <w:pPr>
+        <w:bidi/>
+        <w:rPr>
+          <w:rtl/>
+          <w:lang w:bidi="ar-EG"/>
+        </w:rPr>
+      </w:pPr>
+      <w:r>
+        <w:t>Side Effects</w:t>
+      </w:r>
+      <w:r>
+        <w:rPr>
+          <w:rFonts w:hint="cs"/>
+          <w:rtl/>
+          <w:lang w:bidi="ar-EG"/>
+        </w:rPr>
+        <w:t xml:space="preserve"> </w:t>
+      </w:r>
+      <w:r>
+        <w:rPr>
+          <w:rFonts w:hint="cs"/>
+          <w:rtl/>
+          <w:lang w:bidi="ar-EG"/>
+        </w:rPr>
+        <w:t>:</w:t>
+      </w:r>
+      <w:r>
+        <w:rPr>
+          <w:rFonts w:hint="cs"/>
+          <w:rtl/>
+          <w:lang w:bidi="ar-EG"/>
+        </w:rPr>
+        <w:t xml:space="preserve">عم بوب بيقلك معنها  </w:t>
+      </w:r>
+      <w:r>
+        <w:rPr>
+          <w:lang w:bidi="ar-EG"/>
+        </w:rPr>
+        <w:t>lies</w:t>
+      </w:r>
+      <w:r>
+        <w:rPr>
+          <w:rFonts w:hint="cs"/>
+          <w:rtl/>
+          <w:lang w:bidi="ar-EG"/>
+        </w:rPr>
+        <w:t xml:space="preserve"> اكاذيب  يعنى  ال </w:t>
+      </w:r>
+      <w:r>
+        <w:rPr>
+          <w:lang w:bidi="ar-EG"/>
+        </w:rPr>
+        <w:t xml:space="preserve">function </w:t>
+      </w:r>
+      <w:r>
+        <w:rPr>
+          <w:rFonts w:hint="cs"/>
+          <w:rtl/>
+          <w:lang w:bidi="ar-EG"/>
+        </w:rPr>
+        <w:t xml:space="preserve"> بتاعتك تكون بتوعدنا او بتظهر من خلال اسمها  انها بعتمل  حاجة واحدة بس  ومن جوها بتون بتعمل حاجة تانى اضافيه مش متوقعه والحاجة  زى زى انها تغير  ف </w:t>
+      </w:r>
+      <w:r>
+        <w:rPr>
+          <w:lang w:bidi="ar-EG"/>
+        </w:rPr>
+        <w:t>field</w:t>
+      </w:r>
+      <w:r>
+        <w:rPr>
+          <w:rFonts w:hint="cs"/>
+          <w:rtl/>
+          <w:lang w:bidi="ar-EG"/>
+        </w:rPr>
+        <w:t xml:space="preserve"> ف الكلاس او تغير ف  </w:t>
+      </w:r>
+      <w:r>
+        <w:rPr>
+          <w:lang w:bidi="ar-EG"/>
+        </w:rPr>
+        <w:t xml:space="preserve">parameter </w:t>
+      </w:r>
+      <w:r>
+        <w:rPr>
+          <w:rFonts w:hint="cs"/>
+          <w:rtl/>
+          <w:lang w:bidi="ar-EG"/>
+        </w:rPr>
+        <w:t xml:space="preserve">  هى بتاخدة كدة يعنى .  </w:t>
+      </w:r>
+    </w:p>
+    <w:p>
+      <w:pPr>
+        <w:pStyle w:val="ListParagraph"/>
+        <w:numPr>
+          <w:ilvl w:val="0"/>
+          <w:numId w:val="44"/>
+        </w:numPr>
+        <w:bidi/>
+        <w:rPr>
+          <w:lang w:bidi="ar-EG"/>
+        </w:rPr>
+      </w:pPr>
+      <w:r>
+        <w:rPr>
+          <w:rFonts w:hint="cs"/>
+          <w:rtl/>
+          <w:lang w:bidi="ar-EG"/>
+        </w:rPr>
+        <w:t>ف كل الحلات الى قلتها دى  غالبنا بتؤدى  لمشاكل كبيرة   وغالبا بتؤدى لحاجة</w:t>
+      </w:r>
+    </w:p>
+    <w:p>
+      <w:pPr>
+        <w:pStyle w:val="ListParagraph"/>
+        <w:bidi/>
+        <w:rPr>
+          <w:lang w:bidi="ar-EG"/>
+        </w:rPr>
+      </w:pPr>
+      <w:r>
+        <w:rPr>
+          <w:rFonts w:hint="cs"/>
+          <w:rtl/>
+          <w:lang w:bidi="ar-EG"/>
+        </w:rPr>
+        <w:t xml:space="preserve"> اسمها </w:t>
+      </w:r>
+      <w:r>
+        <w:rPr>
+          <w:rFonts w:ascii="TimesNewRomanPS" w:hAnsi="TimesNewRomanPS"/>
+          <w:color w:val="231F20"/>
+        </w:rPr>
+        <w:t>temporal couplings and order dependencies.</w:t>
+      </w:r>
+    </w:p>
+    <w:p>
+      <w:pPr>
+        <w:pStyle w:val="ListParagraph"/>
+        <w:numPr>
+          <w:ilvl w:val="0"/>
+          <w:numId w:val="44"/>
+        </w:numPr>
+        <w:bidi/>
+        <w:rPr>
+          <w:rFonts w:hint="cs"/>
+          <w:rtl/>
+          <w:lang w:bidi="ar-EG"/>
+        </w:rPr>
+      </w:pPr>
+      <w:r>
+        <w:rPr>
+          <w:rFonts w:ascii="TimesNewRomanPS" w:hAnsi="TimesNewRomanPS"/>
+          <w:color w:val="231F20"/>
+        </w:rPr>
+        <w:t>Temporal</w:t>
+      </w:r>
+      <w:r>
+        <w:rPr>
+          <w:rFonts w:ascii="TimesNewRomanPS" w:hAnsi="TimesNewRomanPS"/>
+          <w:color w:val="231F20"/>
+        </w:rPr>
+        <w:t xml:space="preserve"> couplings</w:t>
+      </w:r>
+      <w:r>
+        <w:rPr>
+          <w:rFonts w:ascii="TimesNewRomanPS" w:hAnsi="TimesNewRomanPS" w:hint="cs"/>
+          <w:color w:val="231F20"/>
+          <w:rtl/>
+          <w:lang w:bidi="ar-EG"/>
+        </w:rPr>
+        <w:t xml:space="preserve"> المصطلح ده معنها  الاقتران الذمنى يعنى الكود بيبقا معتمد  على  الوقت </w:t>
+      </w:r>
+      <w:r>
+        <w:rPr>
+          <w:rFonts w:ascii="TimesNewRomanPS" w:hAnsi="TimesNewRomanPS" w:hint="cs"/>
+          <w:color w:val="231F20"/>
+          <w:rtl/>
+          <w:lang w:bidi="ar-EG"/>
+        </w:rPr>
+        <w:t xml:space="preserve"> </w:t>
+      </w:r>
+      <w:r>
+        <w:rPr>
+          <w:rFonts w:ascii="TimesNewRomanPS" w:hAnsi="TimesNewRomanPS" w:hint="cs"/>
+          <w:color w:val="231F20"/>
+          <w:rtl/>
+          <w:lang w:bidi="ar-EG"/>
+        </w:rPr>
+        <w:t xml:space="preserve"> </w:t>
+      </w:r>
+      <w:r>
+        <w:rPr>
+          <w:rFonts w:ascii="TimesNewRomanPS" w:hAnsi="TimesNewRomanPS"/>
+          <w:color w:val="231F20"/>
+        </w:rPr>
+        <w:t>.</w:t>
+      </w:r>
+    </w:p>
+    <w:p>
+      <w:pPr>
+        <w:bidi/>
+        <w:rPr>
+          <w:rtl/>
+          <w:lang w:bidi="ar-EG"/>
+        </w:rPr>
+      </w:pPr>
+    </w:p>
+    <w:p>
+      <w:pPr>
+        <w:bidi/>
+        <w:rPr>
+          <w:rtl/>
+          <w:lang w:bidi="ar-EG"/>
+        </w:rPr>
+      </w:pPr>
+    </w:p>
+    <w:p>
+      <w:pPr>
+        <w:bidi/>
+        <w:rPr>
+          <w:rtl/>
+          <w:lang w:bidi="ar-EG"/>
+        </w:rPr>
+      </w:pPr>
+    </w:p>
+    <w:p>
+      <w:pPr>
+        <w:bidi/>
+        <w:rPr>
+          <w:rtl/>
+          <w:lang w:bidi="ar-EG"/>
+        </w:rPr>
+      </w:pPr>
+    </w:p>
+    <w:p>
+      <w:pPr>
+        <w:bidi/>
+        <w:rPr>
+          <w:rtl/>
+          <w:lang w:bidi="ar-EG"/>
+        </w:rPr>
+      </w:pPr>
+    </w:p>
+    <w:p>
+      <w:pPr>
+        <w:bidi/>
+        <w:rPr>
+          <w:rFonts w:hint="cs"/>
+          <w:rtl/>
+          <w:lang w:bidi="ar-EG"/>
+        </w:rPr>
+      </w:pPr>
+      <w:r>
+        <w:rPr>
+          <w:rFonts w:cs="Arial"/>
+          <w:rtl/>
+          <w:lang w:bidi="ar-EG"/>
+        </w:rPr>
+        <w:lastRenderedPageBreak/>
+        <w:drawing>
+          <wp:anchor distT="0" distB="0" distL="114300" distR="114300" simplePos="0" relativeHeight="251704320" behindDoc="0" locked="0" layoutInCell="1" allowOverlap="1" wp14:anchorId="393A6283" wp14:editId="0FE21FB3">
+            <wp:simplePos x="0" y="0"/>
+            <wp:positionH relativeFrom="column">
+              <wp:posOffset>-381000</wp:posOffset>
+            </wp:positionH>
+            <wp:positionV relativeFrom="paragraph">
+              <wp:posOffset>299720</wp:posOffset>
+            </wp:positionV>
+            <wp:extent cx="4400550" cy="2467610"/>
+            <wp:effectExtent l="0" t="0" r="0" b="8890"/>
+            <wp:wrapNone/>
+            <wp:docPr id="37" name="Picture 37"/>
+            <wp:cNvGraphicFramePr>
+              <a:graphicFrameLocks xmlns:a="http://schemas.openxmlformats.org/drawingml/2006/main" noChangeAspect="1"/>
+            </wp:cNvGraphicFramePr>
+            <a:graphic xmlns:a="http://schemas.openxmlformats.org/drawingml/2006/main">
+              <a:graphicData uri="http://schemas.openxmlformats.org/drawingml/2006/picture">
+                <pic:pic xmlns:pic="http://schemas.openxmlformats.org/drawingml/2006/picture">
+                  <pic:nvPicPr>
+                    <pic:cNvPr id="1" name=""/>
+                    <pic:cNvPicPr/>
+                  </pic:nvPicPr>
+                  <pic:blipFill>
+                    <a:blip r:embed="rId33">
+                      <a:extLst>
+                        <a:ext uri="{28A0092B-C50C-407E-A947-70E740481C1C}">
+                          <a14:useLocalDpi xmlns:a14="http://schemas.microsoft.com/office/drawing/2010/main" val="0"/>
+                        </a:ext>
+                      </a:extLst>
+                    </a:blip>
+                    <a:stretch>
+                      <a:fillRect/>
+                    </a:stretch>
+                  </pic:blipFill>
+                  <pic:spPr>
+                    <a:xfrm>
+                      <a:off x="0" y="0"/>
+                      <a:ext cx="4400550" cy="2467610"/>
+                    </a:xfrm>
+                    <a:prstGeom prst="rect">
+                      <a:avLst/>
+                    </a:prstGeom>
+                  </pic:spPr>
+                </pic:pic>
+              </a:graphicData>
+            </a:graphic>
+            <wp14:sizeRelH relativeFrom="margin">
+              <wp14:pctWidth>0</wp14:pctWidth>
+            </wp14:sizeRelH>
+            <wp14:sizeRelV relativeFrom="margin">
+              <wp14:pctHeight>0</wp14:pctHeight>
+            </wp14:sizeRelV>
+          </wp:anchor>
+        </w:drawing>
+      </w:r>
+      <w:r>
+        <w:rPr>
+          <w:rFonts w:hint="cs"/>
+          <w:rtl/>
+          <w:lang w:bidi="ar-EG"/>
+        </w:rPr>
+        <w:t xml:space="preserve">تعاله ناخد مثال على  </w:t>
+      </w:r>
+      <w:r>
+        <w:t>Side Effects</w:t>
+      </w:r>
+      <w:r>
+        <w:rPr>
+          <w:rFonts w:hint="cs"/>
+          <w:rtl/>
+        </w:rPr>
+        <w:t xml:space="preserve"> : </w:t>
+      </w:r>
+      <w:r>
+        <w:rPr>
+          <w:rFonts w:hint="cs"/>
+          <w:rtl/>
+        </w:rPr>
+        <w:t>ال</w:t>
+      </w:r>
+      <w:r>
+        <w:t xml:space="preserve">func </w:t>
+      </w:r>
+      <w:r>
+        <w:rPr>
+          <w:rFonts w:hint="cs"/>
+          <w:rtl/>
+          <w:lang w:bidi="ar-EG"/>
+        </w:rPr>
+        <w:t xml:space="preserve"> دى  بتعمل </w:t>
+      </w:r>
+      <w:r>
+        <w:rPr>
+          <w:rFonts w:ascii="TimesNewRomanPS" w:hAnsi="TimesNewRomanPS"/>
+          <w:color w:val="231F20"/>
+        </w:rPr>
+        <w:t xml:space="preserve">match a </w:t>
+      </w:r>
+      <w:r>
+        <w:rPr>
+          <w:rFonts w:ascii="Courier" w:hAnsi="Courier"/>
+          <w:color w:val="231F20"/>
+          <w:sz w:val="18"/>
+          <w:szCs w:val="18"/>
+        </w:rPr>
+        <w:t xml:space="preserve">userName </w:t>
+      </w:r>
+      <w:r>
+        <w:rPr>
+          <w:rFonts w:ascii="TimesNewRomanPS" w:hAnsi="TimesNewRomanPS"/>
+          <w:color w:val="231F20"/>
+        </w:rPr>
+        <w:t xml:space="preserve">to a </w:t>
+      </w:r>
+      <w:r>
+        <w:rPr>
+          <w:rFonts w:ascii="Courier" w:hAnsi="Courier"/>
+          <w:color w:val="231F20"/>
+          <w:sz w:val="18"/>
+          <w:szCs w:val="18"/>
+        </w:rPr>
+        <w:t>password</w:t>
+      </w:r>
+      <w:r>
+        <w:rPr>
+          <w:rFonts w:ascii="Courier" w:hAnsi="Courier" w:hint="cs"/>
+          <w:color w:val="231F20"/>
+          <w:sz w:val="18"/>
+          <w:szCs w:val="18"/>
+          <w:rtl/>
+          <w:lang w:bidi="ar-EG"/>
+        </w:rPr>
+        <w:t xml:space="preserve">  بس ليها  </w:t>
+      </w:r>
+      <w:r>
+        <w:t>Side Effects</w:t>
+      </w:r>
+      <w:r>
+        <w:rPr>
+          <w:rFonts w:hint="cs"/>
+          <w:rtl/>
+        </w:rPr>
+        <w:t xml:space="preserve"> ؟!</w:t>
+      </w:r>
+    </w:p>
+    <w:p>
+      <w:pPr>
+        <w:bidi/>
+        <w:rPr>
+          <w:rFonts w:hint="cs"/>
+          <w:rtl/>
+          <w:lang w:bidi="ar-EG"/>
+        </w:rPr>
+      </w:pPr>
+    </w:p>
+    <w:p>
+      <w:pPr>
+        <w:bidi/>
+      </w:pPr>
+    </w:p>
     <w:p/>
     <w:p/>
     <w:p>
@@ -20028,30 +20993,696 @@
     </w:p>
     <w:p>
       <w:pPr>
-        <w:bidi/>
-        <w:rPr>
-          <w:rtl/>
-          <w:lang w:bidi="ar-EG"/>
-        </w:rPr>
-      </w:pPr>
-    </w:p>
-    <w:p>
-      <w:pPr>
-        <w:bidi/>
-        <w:rPr>
-          <w:rtl/>
-          <w:lang w:bidi="ar-EG"/>
-        </w:rPr>
-      </w:pPr>
-    </w:p>
-    <w:p>
-      <w:pPr>
-        <w:bidi/>
-        <w:rPr>
-          <w:rtl/>
-          <w:lang w:bidi="ar-EG"/>
-        </w:rPr>
-      </w:pPr>
+        <w:pStyle w:val="ListParagraph"/>
+        <w:numPr>
+          <w:ilvl w:val="0"/>
+          <w:numId w:val="44"/>
+        </w:numPr>
+        <w:bidi/>
+        <w:rPr>
+          <w:rFonts w:ascii="Times New Roman" w:eastAsia="Times New Roman" w:hAnsi="Times New Roman" w:cs="Times New Roman"/>
+          <w:sz w:val="24"/>
+          <w:szCs w:val="24"/>
+        </w:rPr>
+      </w:pPr>
+      <w:r>
+        <w:rPr>
+          <w:rFonts w:hint="cs"/>
+          <w:rtl/>
+          <w:lang w:bidi="ar-EG"/>
+        </w:rPr>
+        <w:t xml:space="preserve">الفانكشن دى من اسمها </w:t>
+      </w:r>
+      <w:r>
+        <w:rPr>
+          <w:lang w:bidi="ar-EG"/>
+        </w:rPr>
+        <w:t>check pasw</w:t>
+      </w:r>
+      <w:r>
+        <w:rPr>
+          <w:rFonts w:hint="cs"/>
+          <w:rtl/>
+          <w:lang w:bidi="ar-EG"/>
+        </w:rPr>
+        <w:t xml:space="preserve">  وهتلاقى  جوها بتعمل </w:t>
+      </w:r>
+      <w:r>
+        <w:rPr>
+          <w:rFonts w:ascii="Courier" w:eastAsia="Times New Roman" w:hAnsi="Courier" w:cs="Times New Roman"/>
+          <w:color w:val="231F20"/>
+          <w:sz w:val="18"/>
+          <w:szCs w:val="18"/>
+        </w:rPr>
+        <w:t>Session.initialize();</w:t>
+      </w:r>
+      <w:r>
+        <w:rPr>
+          <w:rFonts w:ascii="Courier" w:eastAsia="Times New Roman" w:hAnsi="Courier" w:cs="Times New Roman" w:hint="cs"/>
+          <w:color w:val="231F20"/>
+          <w:sz w:val="18"/>
+          <w:szCs w:val="18"/>
+          <w:rtl/>
+          <w:lang w:bidi="ar-EG"/>
+        </w:rPr>
+        <w:t xml:space="preserve">  يعنى اسمها مش بيدى اى  اشاره ان بيغير ف ال  </w:t>
+      </w:r>
+      <w:r>
+        <w:rPr>
+          <w:rFonts w:ascii="Courier" w:eastAsia="Times New Roman" w:hAnsi="Courier" w:cs="Times New Roman"/>
+          <w:color w:val="231F20"/>
+          <w:sz w:val="18"/>
+          <w:szCs w:val="18"/>
+          <w:lang w:bidi="ar-EG"/>
+        </w:rPr>
+        <w:t xml:space="preserve"> </w:t>
+      </w:r>
+      <w:r>
+        <w:rPr>
+          <w:rFonts w:ascii="Courier" w:eastAsia="Times New Roman" w:hAnsi="Courier" w:cs="Times New Roman"/>
+          <w:color w:val="231F20"/>
+          <w:sz w:val="18"/>
+          <w:szCs w:val="18"/>
+        </w:rPr>
+        <w:t>Session</w:t>
+      </w:r>
+      <w:r>
+        <w:rPr>
+          <w:rFonts w:ascii="Courier" w:eastAsia="Times New Roman" w:hAnsi="Courier" w:cs="Times New Roman" w:hint="cs"/>
+          <w:color w:val="231F20"/>
+          <w:sz w:val="18"/>
+          <w:szCs w:val="18"/>
+          <w:rtl/>
+          <w:lang w:bidi="ar-EG"/>
+        </w:rPr>
+        <w:t xml:space="preserve"> الى موجودة </w:t>
+      </w:r>
+      <w:r>
+        <w:rPr>
+          <w:rFonts w:ascii="Courier" w:eastAsia="Times New Roman" w:hAnsi="Courier" w:cs="Times New Roman" w:hint="cs"/>
+          <w:b/>
+          <w:bCs/>
+          <w:color w:val="231F20"/>
+          <w:sz w:val="18"/>
+          <w:szCs w:val="18"/>
+          <w:rtl/>
+          <w:lang w:bidi="ar-EG"/>
+        </w:rPr>
+        <w:t>. وخطورة الموضع</w:t>
+      </w:r>
+      <w:r>
+        <w:rPr>
+          <w:rFonts w:ascii="Courier" w:eastAsia="Times New Roman" w:hAnsi="Courier" w:cs="Times New Roman" w:hint="cs"/>
+          <w:color w:val="231F20"/>
+          <w:sz w:val="18"/>
+          <w:szCs w:val="18"/>
+          <w:rtl/>
+          <w:lang w:bidi="ar-EG"/>
+        </w:rPr>
+        <w:t xml:space="preserve"> ده ان ممكن تلاقى واحد بيعمل </w:t>
+      </w:r>
+      <w:r>
+        <w:rPr>
+          <w:rFonts w:ascii="Courier" w:eastAsia="Times New Roman" w:hAnsi="Courier" w:cs="Times New Roman"/>
+          <w:color w:val="231F20"/>
+          <w:sz w:val="18"/>
+          <w:szCs w:val="18"/>
+          <w:lang w:bidi="ar-EG"/>
+        </w:rPr>
+        <w:t>validate</w:t>
+      </w:r>
+      <w:r>
+        <w:rPr>
+          <w:rFonts w:ascii="Courier" w:eastAsia="Times New Roman" w:hAnsi="Courier" w:cs="Times New Roman" w:hint="cs"/>
+          <w:color w:val="231F20"/>
+          <w:sz w:val="18"/>
+          <w:szCs w:val="18"/>
+          <w:rtl/>
+          <w:lang w:bidi="ar-EG"/>
+        </w:rPr>
+        <w:t xml:space="preserve"> لل</w:t>
+      </w:r>
+      <w:r>
+        <w:rPr>
+          <w:rFonts w:ascii="Courier" w:eastAsia="Times New Roman" w:hAnsi="Courier" w:cs="Times New Roman"/>
+          <w:color w:val="231F20"/>
+          <w:sz w:val="18"/>
+          <w:szCs w:val="18"/>
+          <w:lang w:bidi="ar-EG"/>
+        </w:rPr>
+        <w:t>pasw</w:t>
+      </w:r>
+      <w:r>
+        <w:rPr>
+          <w:rFonts w:ascii="Courier" w:eastAsia="Times New Roman" w:hAnsi="Courier" w:cs="Times New Roman" w:hint="cs"/>
+          <w:color w:val="231F20"/>
+          <w:sz w:val="18"/>
+          <w:szCs w:val="18"/>
+          <w:rtl/>
+          <w:lang w:bidi="ar-EG"/>
+        </w:rPr>
+        <w:t xml:space="preserve"> ومن غير مياخد باله كدة ال </w:t>
+      </w:r>
+      <w:r>
+        <w:rPr>
+          <w:rFonts w:ascii="Courier" w:eastAsia="Times New Roman" w:hAnsi="Courier" w:cs="Times New Roman"/>
+          <w:color w:val="231F20"/>
+          <w:sz w:val="18"/>
+          <w:szCs w:val="18"/>
+          <w:lang w:bidi="ar-EG"/>
+        </w:rPr>
+        <w:t>session</w:t>
+      </w:r>
+      <w:r>
+        <w:rPr>
+          <w:rFonts w:ascii="Courier" w:eastAsia="Times New Roman" w:hAnsi="Courier" w:cs="Times New Roman" w:hint="cs"/>
+          <w:color w:val="231F20"/>
+          <w:sz w:val="18"/>
+          <w:szCs w:val="18"/>
+          <w:rtl/>
+          <w:lang w:bidi="ar-EG"/>
+        </w:rPr>
+        <w:t xml:space="preserve"> الى موجودة  هتكون اتمسحت  عشان حصلها </w:t>
+      </w:r>
+      <w:r>
+        <w:rPr>
+          <w:rFonts w:ascii="Courier" w:eastAsia="Times New Roman" w:hAnsi="Courier" w:cs="Times New Roman"/>
+          <w:color w:val="231F20"/>
+          <w:sz w:val="18"/>
+          <w:szCs w:val="18"/>
+        </w:rPr>
+        <w:t>initialize</w:t>
+      </w:r>
+      <w:r>
+        <w:rPr>
+          <w:rFonts w:ascii="Courier" w:eastAsia="Times New Roman" w:hAnsi="Courier" w:cs="Times New Roman" w:hint="cs"/>
+          <w:color w:val="231F20"/>
+          <w:sz w:val="18"/>
+          <w:szCs w:val="18"/>
+          <w:rtl/>
+        </w:rPr>
+        <w:t xml:space="preserve"> . </w:t>
+      </w:r>
+    </w:p>
+    <w:p>
+      <w:pPr>
+        <w:pStyle w:val="ListParagraph"/>
+        <w:bidi/>
+        <w:rPr>
+          <w:rFonts w:ascii="Times New Roman" w:eastAsia="Times New Roman" w:hAnsi="Times New Roman" w:cs="Times New Roman"/>
+          <w:sz w:val="24"/>
+          <w:szCs w:val="24"/>
+          <w:rtl/>
+        </w:rPr>
+      </w:pPr>
+    </w:p>
+    <w:p>
+      <w:pPr>
+        <w:pStyle w:val="ListParagraph"/>
+        <w:numPr>
+          <w:ilvl w:val="0"/>
+          <w:numId w:val="44"/>
+        </w:numPr>
+        <w:bidi/>
+        <w:rPr>
+          <w:rFonts w:ascii="Times New Roman" w:eastAsia="Times New Roman" w:hAnsi="Times New Roman" w:cs="Times New Roman"/>
+          <w:sz w:val="24"/>
+          <w:szCs w:val="24"/>
+        </w:rPr>
+      </w:pPr>
+      <w:r>
+        <w:rPr>
+          <w:rFonts w:ascii="Times New Roman" w:eastAsia="Times New Roman" w:hAnsi="Times New Roman" w:cs="Times New Roman" w:hint="cs"/>
+          <w:sz w:val="24"/>
+          <w:szCs w:val="24"/>
+          <w:rtl/>
+        </w:rPr>
+        <w:t xml:space="preserve">ف ال  </w:t>
+      </w:r>
+      <w:r>
+        <w:rPr>
+          <w:rFonts w:ascii="Times New Roman" w:eastAsia="Times New Roman" w:hAnsi="Times New Roman" w:cs="Times New Roman"/>
+          <w:sz w:val="24"/>
+          <w:szCs w:val="24"/>
+        </w:rPr>
+        <w:t xml:space="preserve">side </w:t>
+      </w:r>
+      <w:r>
+        <w:rPr>
+          <w:rFonts w:ascii="Times New Roman" w:eastAsia="Times New Roman" w:hAnsi="Times New Roman" w:cs="Times New Roman"/>
+          <w:sz w:val="24"/>
+          <w:szCs w:val="24"/>
+        </w:rPr>
+        <w:t>effects</w:t>
+      </w:r>
+      <w:r>
+        <w:rPr>
+          <w:rFonts w:ascii="Times New Roman" w:eastAsia="Times New Roman" w:hAnsi="Times New Roman" w:cs="Times New Roman" w:hint="cs"/>
+          <w:sz w:val="24"/>
+          <w:szCs w:val="24"/>
+          <w:rtl/>
+        </w:rPr>
+        <w:t xml:space="preserve"> :</w:t>
+      </w:r>
+      <w:r>
+        <w:rPr>
+          <w:rFonts w:ascii="Times New Roman" w:eastAsia="Times New Roman" w:hAnsi="Times New Roman" w:cs="Times New Roman" w:hint="cs"/>
+          <w:sz w:val="24"/>
+          <w:szCs w:val="24"/>
+          <w:rtl/>
+          <w:lang w:bidi="ar-EG"/>
+        </w:rPr>
+        <w:t xml:space="preserve"> ده بيسبب ال </w:t>
+      </w:r>
+      <w:r>
+        <w:rPr>
+          <w:rFonts w:ascii="TimesNewRomanPS" w:hAnsi="TimesNewRomanPS"/>
+          <w:color w:val="231F20"/>
+        </w:rPr>
+        <w:t>temporal coupling</w:t>
+      </w:r>
+      <w:r>
+        <w:rPr>
+          <w:rFonts w:ascii="TimesNewRomanPS" w:hAnsi="TimesNewRomanPS" w:hint="cs"/>
+          <w:color w:val="231F20"/>
+          <w:rtl/>
+          <w:lang w:bidi="ar-EG"/>
+        </w:rPr>
+        <w:t xml:space="preserve"> يعنى ال </w:t>
+      </w:r>
+      <w:r>
+        <w:rPr>
+          <w:rFonts w:ascii="TimesNewRomanPS" w:hAnsi="TimesNewRomanPS"/>
+          <w:color w:val="231F20"/>
+          <w:lang w:bidi="ar-EG"/>
+        </w:rPr>
+        <w:t xml:space="preserve">function </w:t>
+      </w:r>
+      <w:r>
+        <w:rPr>
+          <w:rFonts w:ascii="TimesNewRomanPS" w:hAnsi="TimesNewRomanPS" w:hint="cs"/>
+          <w:color w:val="231F20"/>
+          <w:rtl/>
+          <w:lang w:bidi="ar-EG"/>
+        </w:rPr>
+        <w:t xml:space="preserve"> هنديها ف وقت معين  بس   او بمعنى  تانى هقدر انادم ال  </w:t>
+      </w:r>
+      <w:r>
+        <w:rPr>
+          <w:rFonts w:ascii="TimesNewRomanPS" w:hAnsi="TimesNewRomanPS"/>
+          <w:color w:val="231F20"/>
+          <w:lang w:bidi="ar-EG"/>
+        </w:rPr>
+        <w:t xml:space="preserve">function </w:t>
+      </w:r>
+      <w:r>
+        <w:rPr>
+          <w:rFonts w:ascii="TimesNewRomanPS" w:hAnsi="TimesNewRomanPS" w:hint="cs"/>
+          <w:color w:val="231F20"/>
+          <w:rtl/>
+          <w:lang w:bidi="ar-EG"/>
+        </w:rPr>
+        <w:t xml:space="preserve"> لما يكون  امن  ان اعمل </w:t>
+      </w:r>
+      <w:r>
+        <w:rPr>
+          <w:rFonts w:ascii="Courier" w:eastAsia="Times New Roman" w:hAnsi="Courier" w:cs="Times New Roman"/>
+          <w:color w:val="231F20"/>
+          <w:sz w:val="18"/>
+          <w:szCs w:val="18"/>
+        </w:rPr>
+        <w:t>initialize</w:t>
+      </w:r>
+      <w:r>
+        <w:rPr>
+          <w:rFonts w:ascii="Courier" w:eastAsia="Times New Roman" w:hAnsi="Courier" w:cs="Times New Roman"/>
+          <w:color w:val="231F20"/>
+          <w:sz w:val="18"/>
+          <w:szCs w:val="18"/>
+        </w:rPr>
+        <w:t xml:space="preserve"> </w:t>
+      </w:r>
+      <w:r>
+        <w:rPr>
+          <w:rFonts w:ascii="Courier" w:eastAsia="Times New Roman" w:hAnsi="Courier" w:cs="Times New Roman" w:hint="cs"/>
+          <w:color w:val="231F20"/>
+          <w:sz w:val="18"/>
+          <w:szCs w:val="18"/>
+          <w:rtl/>
+          <w:lang w:bidi="ar-EG"/>
+        </w:rPr>
+        <w:t xml:space="preserve"> لل</w:t>
+      </w:r>
+      <w:r>
+        <w:rPr>
+          <w:rFonts w:ascii="Courier" w:eastAsia="Times New Roman" w:hAnsi="Courier" w:cs="Times New Roman" w:hint="cs"/>
+          <w:color w:val="231F20"/>
+          <w:sz w:val="18"/>
+          <w:szCs w:val="18"/>
+          <w:rtl/>
+          <w:lang w:bidi="ar-EG"/>
+        </w:rPr>
+        <w:t xml:space="preserve">  </w:t>
+      </w:r>
+      <w:r>
+        <w:rPr>
+          <w:rFonts w:ascii="Courier" w:eastAsia="Times New Roman" w:hAnsi="Courier" w:cs="Times New Roman"/>
+          <w:color w:val="231F20"/>
+          <w:sz w:val="18"/>
+          <w:szCs w:val="18"/>
+          <w:lang w:bidi="ar-EG"/>
+        </w:rPr>
+        <w:t xml:space="preserve"> </w:t>
+      </w:r>
+      <w:r>
+        <w:rPr>
+          <w:rFonts w:ascii="Courier" w:eastAsia="Times New Roman" w:hAnsi="Courier" w:cs="Times New Roman"/>
+          <w:color w:val="231F20"/>
+          <w:sz w:val="18"/>
+          <w:szCs w:val="18"/>
+          <w:lang w:bidi="ar-EG"/>
+        </w:rPr>
+        <w:t xml:space="preserve"> </w:t>
+      </w:r>
+      <w:r>
+        <w:rPr>
+          <w:rFonts w:ascii="Courier" w:eastAsia="Times New Roman" w:hAnsi="Courier" w:cs="Times New Roman"/>
+          <w:color w:val="231F20"/>
+          <w:sz w:val="18"/>
+          <w:szCs w:val="18"/>
+          <w:lang w:bidi="ar-EG"/>
+        </w:rPr>
+        <w:t>session</w:t>
+      </w:r>
+      <w:r>
+        <w:rPr>
+          <w:rFonts w:ascii="Courier" w:eastAsia="Times New Roman" w:hAnsi="Courier" w:cs="Times New Roman" w:hint="cs"/>
+          <w:color w:val="231F20"/>
+          <w:sz w:val="18"/>
+          <w:szCs w:val="18"/>
+          <w:rtl/>
+          <w:lang w:bidi="ar-EG"/>
+        </w:rPr>
+        <w:t xml:space="preserve"> .يعنى  مش هسبب اى مشكله  لو حصل  </w:t>
+      </w:r>
+      <w:r>
+        <w:rPr>
+          <w:rFonts w:ascii="Courier" w:eastAsia="Times New Roman" w:hAnsi="Courier" w:cs="Times New Roman"/>
+          <w:color w:val="231F20"/>
+          <w:sz w:val="18"/>
+          <w:szCs w:val="18"/>
+        </w:rPr>
+        <w:t>initialize</w:t>
+      </w:r>
+      <w:r>
+        <w:rPr>
+          <w:rFonts w:ascii="Courier" w:eastAsia="Times New Roman" w:hAnsi="Courier" w:cs="Times New Roman"/>
+          <w:color w:val="231F20"/>
+          <w:sz w:val="18"/>
+          <w:szCs w:val="18"/>
+        </w:rPr>
+        <w:t xml:space="preserve"> </w:t>
+      </w:r>
+      <w:r>
+        <w:rPr>
+          <w:rFonts w:ascii="Courier" w:eastAsia="Times New Roman" w:hAnsi="Courier" w:cs="Times New Roman" w:hint="cs"/>
+          <w:color w:val="231F20"/>
+          <w:sz w:val="18"/>
+          <w:szCs w:val="18"/>
+          <w:rtl/>
+          <w:lang w:bidi="ar-EG"/>
+        </w:rPr>
+        <w:t xml:space="preserve"> </w:t>
+      </w:r>
+      <w:r>
+        <w:rPr>
+          <w:rFonts w:ascii="Courier" w:eastAsia="Times New Roman" w:hAnsi="Courier" w:cs="Times New Roman" w:hint="cs"/>
+          <w:color w:val="231F20"/>
+          <w:sz w:val="18"/>
+          <w:szCs w:val="18"/>
+          <w:rtl/>
+          <w:lang w:bidi="ar-EG"/>
+        </w:rPr>
+        <w:t xml:space="preserve"> ودة  طبعا مش متحاح ف </w:t>
+      </w:r>
+      <w:r>
+        <w:rPr>
+          <w:rFonts w:ascii="Courier" w:eastAsia="Times New Roman" w:hAnsi="Courier" w:cs="Times New Roman" w:hint="cs"/>
+          <w:color w:val="231F20"/>
+          <w:sz w:val="18"/>
+          <w:szCs w:val="18"/>
+          <w:rtl/>
+          <w:lang w:bidi="ar-EG"/>
+        </w:rPr>
+        <w:t xml:space="preserve">كل </w:t>
+      </w:r>
+      <w:r>
+        <w:rPr>
+          <w:rFonts w:ascii="Courier" w:eastAsia="Times New Roman" w:hAnsi="Courier" w:cs="Times New Roman" w:hint="cs"/>
+          <w:color w:val="231F20"/>
+          <w:sz w:val="18"/>
+          <w:szCs w:val="18"/>
+          <w:rtl/>
+          <w:lang w:bidi="ar-EG"/>
+        </w:rPr>
+        <w:t xml:space="preserve"> الاوقات . </w:t>
+      </w:r>
+    </w:p>
+    <w:p>
+      <w:pPr>
+        <w:pStyle w:val="ListParagraph"/>
+        <w:rPr>
+          <w:rFonts w:hint="cs"/>
+          <w:rtl/>
+          <w:lang w:bidi="ar-EG"/>
+        </w:rPr>
+      </w:pPr>
+    </w:p>
+    <w:p>
+      <w:pPr>
+        <w:pStyle w:val="ListParagraph"/>
+        <w:numPr>
+          <w:ilvl w:val="0"/>
+          <w:numId w:val="44"/>
+        </w:numPr>
+        <w:bidi/>
+        <w:rPr>
+          <w:rtl/>
+          <w:lang w:bidi="ar-EG"/>
+        </w:rPr>
+      </w:pPr>
+      <w:r>
+        <w:rPr>
+          <w:rFonts w:hint="cs"/>
+          <w:rtl/>
+          <w:lang w:bidi="ar-EG"/>
+        </w:rPr>
+        <w:t xml:space="preserve">لو انت مضتر ان يكون  فيه او يحصل </w:t>
+      </w:r>
+      <w:r>
+        <w:rPr>
+          <w:lang w:bidi="ar-EG"/>
+        </w:rPr>
+        <w:t xml:space="preserve"> </w:t>
+      </w:r>
+      <w:r>
+        <w:rPr>
+          <w:rFonts w:hint="cs"/>
+          <w:rtl/>
+          <w:lang w:bidi="ar-EG"/>
+        </w:rPr>
+        <w:t xml:space="preserve"> </w:t>
+      </w:r>
+      <w:r>
+        <w:rPr>
+          <w:rFonts w:ascii="TimesNewRomanPS" w:hAnsi="TimesNewRomanPS"/>
+          <w:color w:val="231F20"/>
+        </w:rPr>
+        <w:t>Temporal couplings</w:t>
+      </w:r>
+      <w:r>
+        <w:rPr>
+          <w:rFonts w:ascii="TimesNewRomanPS" w:hAnsi="TimesNewRomanPS" w:hint="cs"/>
+          <w:color w:val="231F20"/>
+          <w:rtl/>
+        </w:rPr>
+        <w:t xml:space="preserve"> </w:t>
+      </w:r>
+      <w:r>
+        <w:rPr>
+          <w:rFonts w:ascii="TimesNewRomanPS" w:hAnsi="TimesNewRomanPS" w:hint="cs"/>
+          <w:color w:val="231F20"/>
+          <w:rtl/>
+          <w:lang w:bidi="ar-EG"/>
+        </w:rPr>
+        <w:t xml:space="preserve">ف خلى اسم ال </w:t>
+      </w:r>
+      <w:r>
+        <w:rPr>
+          <w:rFonts w:ascii="TimesNewRomanPS" w:hAnsi="TimesNewRomanPS"/>
+          <w:color w:val="231F20"/>
+          <w:lang w:bidi="ar-EG"/>
+        </w:rPr>
+        <w:t xml:space="preserve">function </w:t>
+      </w:r>
+      <w:r>
+        <w:rPr>
+          <w:rFonts w:ascii="TimesNewRomanPS" w:hAnsi="TimesNewRomanPS" w:hint="cs"/>
+          <w:color w:val="231F20"/>
+          <w:rtl/>
+          <w:lang w:bidi="ar-EG"/>
+        </w:rPr>
+        <w:t xml:space="preserve"> يكون واضح فيه ال </w:t>
+      </w:r>
+      <w:r>
+        <w:rPr>
+          <w:rFonts w:ascii="TimesNewRomanPS" w:hAnsi="TimesNewRomanPS"/>
+          <w:color w:val="231F20"/>
+        </w:rPr>
+        <w:t>Temporal couplings</w:t>
+      </w:r>
+      <w:r>
+        <w:rPr>
+          <w:rFonts w:ascii="TimesNewRomanPS" w:hAnsi="TimesNewRomanPS"/>
+          <w:color w:val="231F20"/>
+        </w:rPr>
+        <w:t xml:space="preserve"> </w:t>
+      </w:r>
+      <w:r>
+        <w:rPr>
+          <w:rFonts w:ascii="TimesNewRomanPS" w:hAnsi="TimesNewRomanPS" w:hint="cs"/>
+          <w:color w:val="231F20"/>
+          <w:rtl/>
+          <w:lang w:bidi="ar-EG"/>
+        </w:rPr>
+        <w:t xml:space="preserve"> يعنى هنخلى اسم ال </w:t>
+      </w:r>
+      <w:r>
+        <w:rPr>
+          <w:rFonts w:ascii="TimesNewRomanPS" w:hAnsi="TimesNewRomanPS"/>
+          <w:color w:val="231F20"/>
+          <w:lang w:bidi="ar-EG"/>
+        </w:rPr>
+        <w:t xml:space="preserve">function </w:t>
+      </w:r>
+      <w:r>
+        <w:rPr>
+          <w:rFonts w:ascii="TimesNewRomanPS" w:hAnsi="TimesNewRomanPS" w:hint="cs"/>
+          <w:color w:val="231F20"/>
+          <w:rtl/>
+          <w:lang w:bidi="ar-EG"/>
+        </w:rPr>
+        <w:t xml:space="preserve"> الى فاتت كدة </w:t>
+      </w:r>
+      <w:r>
+        <w:rPr>
+          <w:rFonts w:ascii="Courier" w:hAnsi="Courier"/>
+          <w:color w:val="231F20"/>
+          <w:sz w:val="18"/>
+          <w:szCs w:val="18"/>
+        </w:rPr>
+        <w:t>checkPasswordAndInitializeSession</w:t>
+      </w:r>
+      <w:r>
+        <w:rPr>
+          <w:rFonts w:ascii="TimesNewRomanPS" w:hAnsi="TimesNewRomanPS" w:hint="cs"/>
+          <w:color w:val="231F20"/>
+          <w:rtl/>
+          <w:lang w:bidi="ar-EG"/>
+        </w:rPr>
+        <w:t xml:space="preserve">    ودة  طبعا بينتهك اول مبداء  احنا قلناه ان ال </w:t>
+      </w:r>
+      <w:r>
+        <w:rPr>
+          <w:rFonts w:ascii="TimesNewRomanPS" w:hAnsi="TimesNewRomanPS"/>
+          <w:color w:val="231F20"/>
+          <w:lang w:bidi="ar-EG"/>
+        </w:rPr>
+        <w:t xml:space="preserve">function </w:t>
+      </w:r>
+      <w:r>
+        <w:rPr>
+          <w:rFonts w:ascii="TimesNewRomanPS" w:hAnsi="TimesNewRomanPS" w:hint="cs"/>
+          <w:color w:val="231F20"/>
+          <w:rtl/>
+          <w:lang w:bidi="ar-EG"/>
+        </w:rPr>
+        <w:t xml:space="preserve"> لازم تعمل  حاجة واحدة بس دة غصب عننا والاحسن ننتهك اول مبداء على ان يبقا  فيه  </w:t>
+      </w:r>
+      <w:r>
+        <w:rPr>
+          <w:rFonts w:ascii="TimesNewRomanPS" w:hAnsi="TimesNewRomanPS"/>
+          <w:color w:val="231F20"/>
+        </w:rPr>
+        <w:t>Temporal couplings</w:t>
+      </w:r>
+      <w:r>
+        <w:rPr>
+          <w:rFonts w:ascii="TimesNewRomanPS" w:hAnsi="TimesNewRomanPS"/>
+          <w:color w:val="231F20"/>
+        </w:rPr>
+        <w:t xml:space="preserve"> </w:t>
+      </w:r>
+      <w:r>
+        <w:rPr>
+          <w:rFonts w:ascii="TimesNewRomanPS" w:hAnsi="TimesNewRomanPS" w:hint="cs"/>
+          <w:color w:val="231F20"/>
+          <w:rtl/>
+          <w:lang w:bidi="ar-EG"/>
+        </w:rPr>
+        <w:t xml:space="preserve"> مخفى. </w:t>
+      </w:r>
+    </w:p>
+    <w:p>
+      <w:pPr>
+        <w:pStyle w:val="Heading2"/>
+        <w:rPr>
+          <w:rtl/>
+        </w:rPr>
+      </w:pPr>
+    </w:p>
+    <w:p>
+      <w:pPr>
+        <w:pStyle w:val="Heading2"/>
+      </w:pPr>
+      <w:r>
+        <w:rPr>
+          <w:rFonts w:hint="cs"/>
+          <w:rtl/>
+        </w:rPr>
+        <w:t>7</w:t>
+      </w:r>
+      <w:r>
+        <w:t>.1-</w:t>
+      </w:r>
+      <w:r>
+        <w:rPr>
+          <w:rStyle w:val="NoSpacing"/>
+        </w:rPr>
+        <w:t xml:space="preserve"> </w:t>
+      </w:r>
+      <w:r>
+        <w:rPr>
+          <w:rFonts w:ascii="TimesNewRomanPS-Bold" w:hAnsi="TimesNewRomanPS-Bold"/>
+          <w:color w:val="231F20"/>
+          <w:sz w:val="24"/>
+          <w:szCs w:val="24"/>
+          <w:lang w:bidi="ar-SA"/>
+        </w:rPr>
+        <w:t>Output Arguments</w:t>
+      </w:r>
+      <w:r>
+        <w:rPr>
+          <w:rFonts w:ascii="TimesNewRomanPS-Bold" w:hAnsi="TimesNewRomanPS-Bold"/>
+          <w:color w:val="231F20"/>
+          <w:sz w:val="24"/>
+          <w:szCs w:val="24"/>
+          <w:lang w:bidi="ar-SA"/>
+        </w:rPr>
+        <w:t>:</w:t>
+      </w:r>
+      <w:bookmarkStart w:id="16" w:name="_GoBack"/>
+      <w:bookmarkEnd w:id="16"/>
     </w:p>
     <w:p>
       <w:pPr>
@@ -21620,8 +23251,8 @@
       </w:pPr>
     </w:p>
     <w:sectPr>
-      <w:headerReference w:type="default" r:id="rId33"/>
-      <w:footerReference w:type="default" r:id="rId34"/>
+      <w:headerReference w:type="default" r:id="rId34"/>
+      <w:footerReference w:type="default" r:id="rId35"/>
       <w:pgSz w:w="12240" w:h="15840"/>
       <w:pgMar w:top="1440" w:right="1440" w:bottom="1440" w:left="1440" w:header="720" w:footer="720" w:gutter="0"/>
       <w:pgBorders w:offsetFrom="page">
@@ -21739,7 +23370,6 @@
           <w:dataBinding w:prefixMappings="xmlns:ns0='http://purl.org/dc/elements/1.1/' xmlns:ns1='http://schemas.openxmlformats.org/package/2006/metadata/core-properties' " w:xpath="/ns1:coreProperties[1]/ns0:creator[1]" w:storeItemID="{6C3C8BC8-F283-45AE-878A-BAB7291924A1}"/>
           <w:text/>
         </w:sdtPr>
-        <w:sdtEndPr/>
         <w:sdtContent>
           <w:tc>
             <w:tcPr>
@@ -21828,7 +23458,7 @@
               <w:sz w:val="18"/>
               <w:szCs w:val="18"/>
             </w:rPr>
-            <w:t>19</w:t>
+            <w:t>15</w:t>
           </w:r>
           <w:r>
             <w:rPr>
@@ -29179,13 +30809,13 @@
   <w:rsids>
     <w:rsidRoot w:val="004D58A5"/>
     <w:rsid w:val="00171DEB"/>
+    <w:rsid w:val="001A0945"/>
     <w:rsid w:val="0023131C"/>
     <w:rsid w:val="003A337A"/>
     <w:rsid w:val="004D58A5"/>
     <w:rsid w:val="00512CEC"/>
     <w:rsid w:val="006D251E"/>
     <w:rsid w:val="006D64F7"/>
-    <w:rsid w:val="00A01735"/>
     <w:rsid w:val="00A31AED"/>
     <w:rsid w:val="00C6784B"/>
     <w:rsid w:val="00DF7C96"/>
@@ -29979,7 +31609,7 @@
 </file>
 
 <file path=customXml/itemProps2.xml><?xml version="1.0" encoding="utf-8"?>
-<ds:datastoreItem xmlns:ds="http://schemas.openxmlformats.org/officeDocument/2006/customXml" ds:itemID="{E42554F9-A7C1-4FB6-BD81-B8BEB479074B}">
+<ds:datastoreItem xmlns:ds="http://schemas.openxmlformats.org/officeDocument/2006/customXml" ds:itemID="{FB52C011-DBDA-4296-AF92-609371F60B49}">
   <ds:schemaRefs>
     <ds:schemaRef ds:uri="http://schemas.openxmlformats.org/officeDocument/2006/bibliography"/>
   </ds:schemaRefs>

</xml_diff>

<commit_message>
mote 7.1 in ch3
</commit_message>
<xml_diff>
--- a/ch3-Functions.docx
+++ b/ch3-Functions.docx
@@ -4261,7 +4261,7 @@
             </w:rPr>
             <w:fldChar w:fldCharType="separate"/>
           </w:r>
-          <w:hyperlink w:anchor="_Toc124377337" w:history="1">
+          <w:hyperlink w:anchor="_Toc124390716" w:history="1">
             <w:r>
               <w:rPr>
                 <w:rStyle w:val="Hyperlink"/>
@@ -4313,7 +4313,7 @@
                 <w:noProof/>
                 <w:webHidden/>
               </w:rPr>
-              <w:instrText xml:space="preserve"> PAGEREF _Toc124377337 \h </w:instrText>
+              <w:instrText xml:space="preserve"> PAGEREF _Toc124390716 \h </w:instrText>
             </w:r>
             <w:r>
               <w:rPr>
@@ -4355,7 +4355,7 @@
               <w:noProof/>
             </w:rPr>
           </w:pPr>
-          <w:hyperlink w:anchor="_Toc124377338" w:history="1">
+          <w:hyperlink w:anchor="_Toc124390717" w:history="1">
             <w:r>
               <w:rPr>
                 <w:rStyle w:val="Hyperlink"/>
@@ -4392,7 +4392,7 @@
                 <w:noProof/>
                 <w:webHidden/>
               </w:rPr>
-              <w:instrText xml:space="preserve"> PAGEREF _Toc124377338 \h </w:instrText>
+              <w:instrText xml:space="preserve"> PAGEREF _Toc124390717 \h </w:instrText>
             </w:r>
             <w:r>
               <w:rPr>
@@ -4434,7 +4434,7 @@
               <w:noProof/>
             </w:rPr>
           </w:pPr>
-          <w:hyperlink w:anchor="_Toc124377339" w:history="1">
+          <w:hyperlink w:anchor="_Toc124390718" w:history="1">
             <w:r>
               <w:rPr>
                 <w:rStyle w:val="Hyperlink"/>
@@ -4469,7 +4469,7 @@
                 <w:noProof/>
                 <w:webHidden/>
               </w:rPr>
-              <w:instrText xml:space="preserve"> PAGEREF _Toc124377339 \h </w:instrText>
+              <w:instrText xml:space="preserve"> PAGEREF _Toc124390718 \h </w:instrText>
             </w:r>
             <w:r>
               <w:rPr>
@@ -4511,7 +4511,7 @@
               <w:noProof/>
             </w:rPr>
           </w:pPr>
-          <w:hyperlink w:anchor="_Toc124377340" w:history="1">
+          <w:hyperlink w:anchor="_Toc124390719" w:history="1">
             <w:r>
               <w:rPr>
                 <w:rStyle w:val="Hyperlink"/>
@@ -4539,7 +4539,7 @@
                 <w:noProof/>
                 <w:webHidden/>
               </w:rPr>
-              <w:instrText xml:space="preserve"> PAGEREF _Toc124377340 \h </w:instrText>
+              <w:instrText xml:space="preserve"> PAGEREF _Toc124390719 \h </w:instrText>
             </w:r>
             <w:r>
               <w:rPr>
@@ -4581,7 +4581,7 @@
               <w:noProof/>
             </w:rPr>
           </w:pPr>
-          <w:hyperlink w:anchor="_Toc124377341" w:history="1">
+          <w:hyperlink w:anchor="_Toc124390720" w:history="1">
             <w:r>
               <w:rPr>
                 <w:rStyle w:val="Hyperlink"/>
@@ -4618,7 +4618,7 @@
                 <w:noProof/>
                 <w:webHidden/>
               </w:rPr>
-              <w:instrText xml:space="preserve"> PAGEREF _Toc124377341 \h </w:instrText>
+              <w:instrText xml:space="preserve"> PAGEREF _Toc124390720 \h </w:instrText>
             </w:r>
             <w:r>
               <w:rPr>
@@ -4660,7 +4660,7 @@
               <w:noProof/>
             </w:rPr>
           </w:pPr>
-          <w:hyperlink w:anchor="_Toc124377342" w:history="1">
+          <w:hyperlink w:anchor="_Toc124390721" w:history="1">
             <w:r>
               <w:rPr>
                 <w:rStyle w:val="Hyperlink"/>
@@ -4703,7 +4703,7 @@
                 <w:noProof/>
                 <w:webHidden/>
               </w:rPr>
-              <w:instrText xml:space="preserve"> PAGEREF _Toc124377342 \h </w:instrText>
+              <w:instrText xml:space="preserve"> PAGEREF _Toc124390721 \h </w:instrText>
             </w:r>
             <w:r>
               <w:rPr>
@@ -4745,7 +4745,7 @@
               <w:noProof/>
             </w:rPr>
           </w:pPr>
-          <w:hyperlink w:anchor="_Toc124377343" w:history="1">
+          <w:hyperlink w:anchor="_Toc124390722" w:history="1">
             <w:r>
               <w:rPr>
                 <w:rStyle w:val="Hyperlink"/>
@@ -4789,7 +4789,7 @@
                 <w:noProof/>
                 <w:webHidden/>
               </w:rPr>
-              <w:instrText xml:space="preserve"> PAGEREF _Toc124377343 \h </w:instrText>
+              <w:instrText xml:space="preserve"> PAGEREF _Toc124390722 \h </w:instrText>
             </w:r>
             <w:r>
               <w:rPr>
@@ -4831,7 +4831,7 @@
               <w:noProof/>
             </w:rPr>
           </w:pPr>
-          <w:hyperlink w:anchor="_Toc124377344" w:history="1">
+          <w:hyperlink w:anchor="_Toc124390723" w:history="1">
             <w:r>
               <w:rPr>
                 <w:rStyle w:val="Hyperlink"/>
@@ -4875,7 +4875,7 @@
                 <w:noProof/>
                 <w:webHidden/>
               </w:rPr>
-              <w:instrText xml:space="preserve"> PAGEREF _Toc124377344 \h </w:instrText>
+              <w:instrText xml:space="preserve"> PAGEREF _Toc124390723 \h </w:instrText>
             </w:r>
             <w:r>
               <w:rPr>
@@ -4917,7 +4917,7 @@
               <w:noProof/>
             </w:rPr>
           </w:pPr>
-          <w:hyperlink w:anchor="_Toc124377345" w:history="1">
+          <w:hyperlink w:anchor="_Toc124390724" w:history="1">
             <w:r>
               <w:rPr>
                 <w:rStyle w:val="Hyperlink"/>
@@ -4952,7 +4952,7 @@
                 <w:noProof/>
                 <w:webHidden/>
               </w:rPr>
-              <w:instrText xml:space="preserve"> PAGEREF _Toc124377345 \h </w:instrText>
+              <w:instrText xml:space="preserve"> PAGEREF _Toc124390724 \h </w:instrText>
             </w:r>
             <w:r>
               <w:rPr>
@@ -4994,7 +4994,7 @@
               <w:noProof/>
             </w:rPr>
           </w:pPr>
-          <w:hyperlink w:anchor="_Toc124377346" w:history="1">
+          <w:hyperlink w:anchor="_Toc124390725" w:history="1">
             <w:r>
               <w:rPr>
                 <w:rStyle w:val="Hyperlink"/>
@@ -5039,7 +5039,7 @@
                 <w:noProof/>
                 <w:webHidden/>
               </w:rPr>
-              <w:instrText xml:space="preserve"> PAGEREF _Toc124377346 \h </w:instrText>
+              <w:instrText xml:space="preserve"> PAGEREF _Toc124390725 \h </w:instrText>
             </w:r>
             <w:r>
               <w:rPr>
@@ -5081,7 +5081,7 @@
               <w:noProof/>
             </w:rPr>
           </w:pPr>
-          <w:hyperlink w:anchor="_Toc124377347" w:history="1">
+          <w:hyperlink w:anchor="_Toc124390726" w:history="1">
             <w:r>
               <w:rPr>
                 <w:rStyle w:val="Hyperlink"/>
@@ -5118,7 +5118,7 @@
                 <w:noProof/>
                 <w:webHidden/>
               </w:rPr>
-              <w:instrText xml:space="preserve"> PAGEREF _Toc124377347 \h </w:instrText>
+              <w:instrText xml:space="preserve"> PAGEREF _Toc124390726 \h </w:instrText>
             </w:r>
             <w:r>
               <w:rPr>
@@ -5160,7 +5160,7 @@
               <w:noProof/>
             </w:rPr>
           </w:pPr>
-          <w:hyperlink w:anchor="_Toc124377348" w:history="1">
+          <w:hyperlink w:anchor="_Toc124390727" w:history="1">
             <w:r>
               <w:rPr>
                 <w:rStyle w:val="Hyperlink"/>
@@ -5205,7 +5205,7 @@
                 <w:noProof/>
                 <w:webHidden/>
               </w:rPr>
-              <w:instrText xml:space="preserve"> PAGEREF _Toc124377348 \h </w:instrText>
+              <w:instrText xml:space="preserve"> PAGEREF _Toc124390727 \h </w:instrText>
             </w:r>
             <w:r>
               <w:rPr>
@@ -5247,7 +5247,7 @@
               <w:noProof/>
             </w:rPr>
           </w:pPr>
-          <w:hyperlink w:anchor="_Toc124377349" w:history="1">
+          <w:hyperlink w:anchor="_Toc124390728" w:history="1">
             <w:r>
               <w:rPr>
                 <w:rStyle w:val="Hyperlink"/>
@@ -5283,7 +5283,7 @@
                 <w:noProof/>
                 <w:webHidden/>
               </w:rPr>
-              <w:instrText xml:space="preserve"> PAGEREF _Toc124377349 \h </w:instrText>
+              <w:instrText xml:space="preserve"> PAGEREF _Toc124390728 \h </w:instrText>
             </w:r>
             <w:r>
               <w:rPr>
@@ -5325,7 +5325,7 @@
               <w:noProof/>
             </w:rPr>
           </w:pPr>
-          <w:hyperlink w:anchor="_Toc124377350" w:history="1">
+          <w:hyperlink w:anchor="_Toc124390729" w:history="1">
             <w:r>
               <w:rPr>
                 <w:rStyle w:val="Hyperlink"/>
@@ -5362,7 +5362,7 @@
                 <w:noProof/>
                 <w:webHidden/>
               </w:rPr>
-              <w:instrText xml:space="preserve"> PAGEREF _Toc124377350 \h </w:instrText>
+              <w:instrText xml:space="preserve"> PAGEREF _Toc124390729 \h </w:instrText>
             </w:r>
             <w:r>
               <w:rPr>
@@ -5404,7 +5404,7 @@
               <w:noProof/>
             </w:rPr>
           </w:pPr>
-          <w:hyperlink w:anchor="_Toc124377351" w:history="1">
+          <w:hyperlink w:anchor="_Toc124390730" w:history="1">
             <w:r>
               <w:rPr>
                 <w:rStyle w:val="Hyperlink"/>
@@ -5449,7 +5449,7 @@
                 <w:noProof/>
                 <w:webHidden/>
               </w:rPr>
-              <w:instrText xml:space="preserve"> PAGEREF _Toc124377351 \h </w:instrText>
+              <w:instrText xml:space="preserve"> PAGEREF _Toc124390730 \h </w:instrText>
             </w:r>
             <w:r>
               <w:rPr>
@@ -5491,7 +5491,7 @@
               <w:noProof/>
             </w:rPr>
           </w:pPr>
-          <w:hyperlink w:anchor="_Toc124377352" w:history="1">
+          <w:hyperlink w:anchor="_Toc124390731" w:history="1">
             <w:r>
               <w:rPr>
                 <w:rStyle w:val="Hyperlink"/>
@@ -5536,7 +5536,7 @@
                 <w:noProof/>
                 <w:webHidden/>
               </w:rPr>
-              <w:instrText xml:space="preserve"> PAGEREF _Toc124377352 \h </w:instrText>
+              <w:instrText xml:space="preserve"> PAGEREF _Toc124390731 \h </w:instrText>
             </w:r>
             <w:r>
               <w:rPr>
@@ -5569,6 +5569,179 @@
         </w:p>
         <w:p>
           <w:pPr>
+            <w:pStyle w:val="TOC1"/>
+            <w:tabs>
+              <w:tab w:val="right" w:leader="dot" w:pos="9350"/>
+            </w:tabs>
+            <w:rPr>
+              <w:rFonts w:cstheme="minorBidi"/>
+              <w:noProof/>
+            </w:rPr>
+          </w:pPr>
+          <w:hyperlink w:anchor="_Toc124390732" w:history="1">
+            <w:r>
+              <w:rPr>
+                <w:rStyle w:val="Hyperlink"/>
+                <w:noProof/>
+                <w:rtl/>
+                <w:lang w:bidi="ar-EG"/>
+              </w:rPr>
+              <w:t>7</w:t>
+            </w:r>
+            <w:r>
+              <w:rPr>
+                <w:rStyle w:val="Hyperlink"/>
+                <w:noProof/>
+                <w:lang w:bidi="ar-EG"/>
+              </w:rPr>
+              <w:t xml:space="preserve">- </w:t>
+            </w:r>
+            <w:r>
+              <w:rPr>
+                <w:rStyle w:val="Hyperlink"/>
+                <w:noProof/>
+              </w:rPr>
+              <w:t>Have No Side Effects :</w:t>
+            </w:r>
+            <w:r>
+              <w:rPr>
+                <w:noProof/>
+                <w:webHidden/>
+              </w:rPr>
+              <w:tab/>
+            </w:r>
+            <w:r>
+              <w:rPr>
+                <w:noProof/>
+                <w:webHidden/>
+              </w:rPr>
+              <w:fldChar w:fldCharType="begin"/>
+            </w:r>
+            <w:r>
+              <w:rPr>
+                <w:noProof/>
+                <w:webHidden/>
+              </w:rPr>
+              <w:instrText xml:space="preserve"> PAGEREF _Toc124390732 \h </w:instrText>
+            </w:r>
+            <w:r>
+              <w:rPr>
+                <w:noProof/>
+                <w:webHidden/>
+              </w:rPr>
+            </w:r>
+            <w:r>
+              <w:rPr>
+                <w:noProof/>
+                <w:webHidden/>
+              </w:rPr>
+              <w:fldChar w:fldCharType="separate"/>
+            </w:r>
+            <w:r>
+              <w:rPr>
+                <w:noProof/>
+                <w:webHidden/>
+              </w:rPr>
+              <w:t>14</w:t>
+            </w:r>
+            <w:r>
+              <w:rPr>
+                <w:noProof/>
+                <w:webHidden/>
+              </w:rPr>
+              <w:fldChar w:fldCharType="end"/>
+            </w:r>
+          </w:hyperlink>
+        </w:p>
+        <w:p>
+          <w:pPr>
+            <w:pStyle w:val="TOC2"/>
+            <w:tabs>
+              <w:tab w:val="right" w:leader="dot" w:pos="9350"/>
+            </w:tabs>
+            <w:rPr>
+              <w:rFonts w:cstheme="minorBidi"/>
+              <w:noProof/>
+            </w:rPr>
+          </w:pPr>
+          <w:hyperlink w:anchor="_Toc124390733" w:history="1">
+            <w:r>
+              <w:rPr>
+                <w:rStyle w:val="Hyperlink"/>
+                <w:noProof/>
+                <w:rtl/>
+                <w:lang w:bidi="ar-EG"/>
+              </w:rPr>
+              <w:t>7</w:t>
+            </w:r>
+            <w:r>
+              <w:rPr>
+                <w:rStyle w:val="Hyperlink"/>
+                <w:noProof/>
+                <w:lang w:bidi="ar-EG"/>
+              </w:rPr>
+              <w:t xml:space="preserve">.1- </w:t>
+            </w:r>
+            <w:r>
+              <w:rPr>
+                <w:rStyle w:val="Hyperlink"/>
+                <w:rFonts w:ascii="TimesNewRomanPS-Bold" w:hAnsi="TimesNewRomanPS-Bold"/>
+                <w:noProof/>
+              </w:rPr>
+              <w:t>Output Arguments:</w:t>
+            </w:r>
+            <w:r>
+              <w:rPr>
+                <w:noProof/>
+                <w:webHidden/>
+              </w:rPr>
+              <w:tab/>
+            </w:r>
+            <w:r>
+              <w:rPr>
+                <w:noProof/>
+                <w:webHidden/>
+              </w:rPr>
+              <w:fldChar w:fldCharType="begin"/>
+            </w:r>
+            <w:r>
+              <w:rPr>
+                <w:noProof/>
+                <w:webHidden/>
+              </w:rPr>
+              <w:instrText xml:space="preserve"> PAGEREF _Toc124390733 \h </w:instrText>
+            </w:r>
+            <w:r>
+              <w:rPr>
+                <w:noProof/>
+                <w:webHidden/>
+              </w:rPr>
+            </w:r>
+            <w:r>
+              <w:rPr>
+                <w:noProof/>
+                <w:webHidden/>
+              </w:rPr>
+              <w:fldChar w:fldCharType="separate"/>
+            </w:r>
+            <w:r>
+              <w:rPr>
+                <w:noProof/>
+                <w:webHidden/>
+              </w:rPr>
+              <w:t>15</w:t>
+            </w:r>
+            <w:r>
+              <w:rPr>
+                <w:noProof/>
+                <w:webHidden/>
+              </w:rPr>
+              <w:fldChar w:fldCharType="end"/>
+            </w:r>
+          </w:hyperlink>
+        </w:p>
+        <w:p>
+          <w:pPr>
             <w:jc w:val="both"/>
             <w:rPr>
               <w:rFonts w:asciiTheme="majorBidi" w:hAnsiTheme="majorBidi" w:cstheme="majorBidi"/>
@@ -5619,22 +5792,6 @@
           <w:rFonts w:asciiTheme="majorBidi" w:hAnsiTheme="majorBidi" w:cstheme="majorBidi"/>
           <w:rtl/>
           <w:lang w:bidi="ar-EG"/>
-        </w:rPr>
-      </w:pPr>
-    </w:p>
-    <w:p>
-      <w:pPr>
-        <w:jc w:val="both"/>
-        <w:rPr>
-          <w:rFonts w:asciiTheme="majorBidi" w:hAnsiTheme="majorBidi" w:cstheme="majorBidi"/>
-        </w:rPr>
-      </w:pPr>
-    </w:p>
-    <w:p>
-      <w:pPr>
-        <w:jc w:val="both"/>
-        <w:rPr>
-          <w:rFonts w:asciiTheme="majorBidi" w:hAnsiTheme="majorBidi" w:cstheme="majorBidi"/>
         </w:rPr>
       </w:pPr>
     </w:p>
@@ -6590,7 +6747,7 @@
       <w:pPr>
         <w:pStyle w:val="Heading1"/>
       </w:pPr>
-      <w:bookmarkStart w:id="0" w:name="_Toc124377337"/>
+      <w:bookmarkStart w:id="0" w:name="_Toc124390716"/>
       <w:r>
         <w:rPr>
           <w:rFonts w:hint="cs"/>
@@ -7628,7 +7785,7 @@
           <w:lang w:bidi="ar-SA"/>
         </w:rPr>
       </w:pPr>
-      <w:bookmarkStart w:id="1" w:name="_Toc124377338"/>
+      <w:bookmarkStart w:id="1" w:name="_Toc124390717"/>
       <w:r>
         <w:rPr>
           <w:rFonts w:ascii="TimesNewRomanPS-Bold" w:hAnsi="TimesNewRomanPS-Bold" w:hint="cs"/>
@@ -8008,7 +8165,7 @@
           <w:rtl/>
         </w:rPr>
       </w:pPr>
-      <w:bookmarkStart w:id="2" w:name="_Toc124377339"/>
+      <w:bookmarkStart w:id="2" w:name="_Toc124390718"/>
       <w:r>
         <w:rPr>
           <w:rFonts w:eastAsiaTheme="minorEastAsia" w:hint="cs"/>
@@ -9075,7 +9232,23 @@
           <w:rFonts w:asciiTheme="minorBidi" w:eastAsia="Times New Roman" w:hAnsiTheme="minorBidi"/>
           <w:color w:val="231F20"/>
         </w:rPr>
-        <w:t xml:space="preserve">renderPageWithSetupsAndTeardowns    we check  if the pageData is test page and if so we  includeSetupAndTeardownPages  and in all case </w:t>
+        <w:t xml:space="preserve">renderPageWithSetupsAndTeardowns    we </w:t>
+      </w:r>
+      <w:proofErr w:type="gramStart"/>
+      <w:r>
+        <w:rPr>
+          <w:rFonts w:asciiTheme="minorBidi" w:eastAsia="Times New Roman" w:hAnsiTheme="minorBidi"/>
+          <w:color w:val="231F20"/>
+        </w:rPr>
+        <w:t>check  if</w:t>
+      </w:r>
+      <w:proofErr w:type="gramEnd"/>
+      <w:r>
+        <w:rPr>
+          <w:rFonts w:asciiTheme="minorBidi" w:eastAsia="Times New Roman" w:hAnsiTheme="minorBidi"/>
+          <w:color w:val="231F20"/>
+        </w:rPr>
+        <w:t xml:space="preserve"> the pageData is test page and if so we  includeSetupAndTeardownPages  and in all case </w:t>
       </w:r>
       <w:r>
         <w:rPr>
@@ -9810,7 +9983,7 @@
       <w:pPr>
         <w:pStyle w:val="Heading2"/>
       </w:pPr>
-      <w:bookmarkStart w:id="3" w:name="_Toc124377340"/>
+      <w:bookmarkStart w:id="3" w:name="_Toc124390719"/>
       <w:r>
         <w:lastRenderedPageBreak/>
         <w:t>2</w:t>
@@ -10274,7 +10447,7 @@
           <w:rtl/>
         </w:rPr>
       </w:pPr>
-      <w:bookmarkStart w:id="4" w:name="_Toc124377341"/>
+      <w:bookmarkStart w:id="4" w:name="_Toc124390720"/>
       <w:r>
         <w:rPr>
           <w:rFonts w:hint="cs"/>
@@ -11203,7 +11376,7 @@
       <w:pPr>
         <w:pStyle w:val="Heading2"/>
       </w:pPr>
-      <w:bookmarkStart w:id="5" w:name="_Toc124377342"/>
+      <w:bookmarkStart w:id="5" w:name="_Toc124390721"/>
       <w:r>
         <w:t xml:space="preserve">3.1- </w:t>
       </w:r>
@@ -11416,11 +11589,19 @@
         </w:rPr>
         <w:t xml:space="preserve">  </w:t>
       </w:r>
-      <w:r>
-        <w:rPr>
-          <w:lang w:bidi="ar-EG"/>
-        </w:rPr>
-        <w:t xml:space="preserve">to </w:t>
+      <w:proofErr w:type="gramStart"/>
+      <w:r>
+        <w:rPr>
+          <w:lang w:bidi="ar-EG"/>
+        </w:rPr>
+        <w:t>to</w:t>
+      </w:r>
+      <w:proofErr w:type="gramEnd"/>
+      <w:r>
+        <w:rPr>
+          <w:lang w:bidi="ar-EG"/>
+        </w:rPr>
+        <w:t xml:space="preserve"> </w:t>
       </w:r>
       <w:r>
         <w:rPr>
@@ -12474,7 +12655,7 @@
       <w:pPr>
         <w:pStyle w:val="Heading1"/>
       </w:pPr>
-      <w:bookmarkStart w:id="6" w:name="_Toc124377343"/>
+      <w:bookmarkStart w:id="6" w:name="_Toc124390722"/>
       <w:r>
         <w:rPr>
           <w:rFonts w:hint="cs"/>
@@ -13758,7 +13939,7 @@
           <w:lang w:bidi="ar-SA"/>
         </w:rPr>
       </w:pPr>
-      <w:bookmarkStart w:id="7" w:name="_Toc124377344"/>
+      <w:bookmarkStart w:id="7" w:name="_Toc124390723"/>
       <w:r>
         <w:rPr>
           <w:rFonts w:hint="cs"/>
@@ -14191,7 +14372,7 @@
         </w:rPr>
         <w:t xml:space="preserve"> </w:t>
       </w:r>
-      <w:bookmarkStart w:id="8" w:name="_Toc124377345"/>
+      <w:bookmarkStart w:id="8" w:name="_Toc124390724"/>
       <w:r>
         <w:t>6-</w:t>
       </w:r>
@@ -15544,7 +15725,7 @@
       <w:pPr>
         <w:pStyle w:val="Heading2"/>
       </w:pPr>
-      <w:bookmarkStart w:id="9" w:name="_Toc124377346"/>
+      <w:bookmarkStart w:id="9" w:name="_Toc124390725"/>
       <w:r>
         <w:rPr>
           <w:rFonts w:hint="cs"/>
@@ -16977,7 +17158,7 @@
           <w:rtl/>
         </w:rPr>
       </w:pPr>
-      <w:bookmarkStart w:id="10" w:name="_Toc124377347"/>
+      <w:bookmarkStart w:id="10" w:name="_Toc124390726"/>
       <w:r>
         <w:rPr>
           <w:rFonts w:hint="cs"/>
@@ -17662,7 +17843,7 @@
       <w:pPr>
         <w:pStyle w:val="Heading2"/>
       </w:pPr>
-      <w:bookmarkStart w:id="11" w:name="_Toc124377348"/>
+      <w:bookmarkStart w:id="11" w:name="_Toc124390727"/>
       <w:r>
         <w:rPr>
           <w:rFonts w:hint="cs"/>
@@ -17719,6 +17900,7 @@
           <w:lang w:bidi="ar-EG"/>
         </w:rPr>
       </w:pPr>
+      <w:proofErr w:type="gramStart"/>
       <w:r>
         <w:rPr>
           <w:rFonts w:ascii="TimesNewRomanPS-Bold" w:hAnsi="TimesNewRomanPS-Bold"/>
@@ -17746,7 +17928,19 @@
           <w:rtl/>
           <w:lang w:bidi="ar-EG"/>
         </w:rPr>
-        <w:t xml:space="preserve"> الكلمه دى معنها ثونائيه . وبيقلك ان ال </w:t>
+        <w:t xml:space="preserve"> الكلمه</w:t>
+      </w:r>
+      <w:proofErr w:type="gramEnd"/>
+      <w:r>
+        <w:rPr>
+          <w:rFonts w:ascii="TimesNewRomanPS-Bold" w:hAnsi="TimesNewRomanPS-Bold" w:hint="cs"/>
+          <w:color w:val="231F20"/>
+          <w:sz w:val="24"/>
+          <w:szCs w:val="24"/>
+          <w:rtl/>
+          <w:lang w:bidi="ar-EG"/>
+        </w:rPr>
+        <w:t xml:space="preserve"> دى معنها ثونائيه . وبيقلك ان ال </w:t>
       </w:r>
       <w:r>
         <w:rPr>
@@ -19318,7 +19512,7 @@
           <w:lang w:bidi="ar-SA"/>
         </w:rPr>
       </w:pPr>
-      <w:bookmarkStart w:id="12" w:name="_Toc124377349"/>
+      <w:bookmarkStart w:id="12" w:name="_Toc124390728"/>
       <w:r>
         <w:t>6.4-</w:t>
       </w:r>
@@ -19550,7 +19744,7 @@
       <w:pPr>
         <w:pStyle w:val="Heading2"/>
       </w:pPr>
-      <w:bookmarkStart w:id="13" w:name="_Toc124377350"/>
+      <w:bookmarkStart w:id="13" w:name="_Toc124390729"/>
       <w:r>
         <w:rPr>
           <w:rFonts w:hint="cs"/>
@@ -19794,7 +19988,7 @@
           <w:lang w:bidi="ar-SA"/>
         </w:rPr>
       </w:pPr>
-      <w:bookmarkStart w:id="14" w:name="_Toc124377351"/>
+      <w:bookmarkStart w:id="14" w:name="_Toc124390730"/>
       <w:r>
         <w:rPr>
           <w:rFonts w:hint="cs"/>
@@ -19876,7 +20070,7 @@
           <w:lang w:bidi="ar-SA"/>
         </w:rPr>
       </w:pPr>
-      <w:bookmarkStart w:id="15" w:name="_Toc124377352"/>
+      <w:bookmarkStart w:id="15" w:name="_Toc124390731"/>
       <w:r>
         <w:rPr>
           <w:rFonts w:hint="cs"/>
@@ -20437,6 +20631,7 @@
       <w:pPr>
         <w:pStyle w:val="Heading1"/>
       </w:pPr>
+      <w:bookmarkStart w:id="16" w:name="_Toc124390732"/>
       <w:r>
         <w:rPr>
           <w:rFonts w:hint="cs"/>
@@ -20461,6 +20656,7 @@
         </w:rPr>
         <w:t xml:space="preserve"> :</w:t>
       </w:r>
+      <w:bookmarkEnd w:id="16"/>
     </w:p>
     <w:p>
       <w:pPr>
@@ -20641,7 +20837,27 @@
           <w:rtl/>
           <w:lang w:bidi="ar-EG"/>
         </w:rPr>
-        <w:t xml:space="preserve"> المصطلح ده معنها  الاقتران الذمنى يعنى الكود بيبقا معتمد  على  الوقت </w:t>
+        <w:t xml:space="preserve"> المصطلح ده </w:t>
+      </w:r>
+      <w:proofErr w:type="gramStart"/>
+      <w:r>
+        <w:rPr>
+          <w:rFonts w:ascii="TimesNewRomanPS" w:hAnsi="TimesNewRomanPS" w:hint="cs"/>
+          <w:color w:val="231F20"/>
+          <w:rtl/>
+          <w:lang w:bidi="ar-EG"/>
+        </w:rPr>
+        <w:t>معنها  الاقتران</w:t>
+      </w:r>
+      <w:proofErr w:type="gramEnd"/>
+      <w:r>
+        <w:rPr>
+          <w:rFonts w:ascii="TimesNewRomanPS" w:hAnsi="TimesNewRomanPS" w:hint="cs"/>
+          <w:color w:val="231F20"/>
+          <w:rtl/>
+          <w:lang w:bidi="ar-EG"/>
+        </w:rPr>
+        <w:t xml:space="preserve"> الذمنى يعنى الكود بيبقا معتمد  على  الوقت </w:t>
       </w:r>
       <w:r>
         <w:rPr>
@@ -21645,6 +21861,7 @@
       <w:pPr>
         <w:pStyle w:val="Heading2"/>
       </w:pPr>
+      <w:bookmarkStart w:id="17" w:name="_Toc124390733"/>
       <w:r>
         <w:rPr>
           <w:rFonts w:hint="cs"/>
@@ -21681,53 +21898,910 @@
         </w:rPr>
         <w:t>:</w:t>
       </w:r>
-      <w:bookmarkStart w:id="16" w:name="_GoBack"/>
-      <w:bookmarkEnd w:id="16"/>
-    </w:p>
-    <w:p>
-      <w:pPr>
-        <w:bidi/>
-        <w:rPr>
-          <w:rtl/>
-          <w:lang w:bidi="ar-EG"/>
-        </w:rPr>
-      </w:pPr>
-    </w:p>
-    <w:p>
-      <w:pPr>
-        <w:bidi/>
-        <w:rPr>
-          <w:rtl/>
-          <w:lang w:bidi="ar-EG"/>
-        </w:rPr>
-      </w:pPr>
-    </w:p>
-    <w:p>
-      <w:pPr>
-        <w:bidi/>
-        <w:rPr>
-          <w:rtl/>
-          <w:lang w:bidi="ar-EG"/>
-        </w:rPr>
-      </w:pPr>
-    </w:p>
-    <w:p>
-      <w:pPr>
-        <w:bidi/>
-        <w:rPr>
-          <w:rtl/>
-          <w:lang w:bidi="ar-EG"/>
-        </w:rPr>
-      </w:pPr>
-    </w:p>
-    <w:p>
-      <w:pPr>
-        <w:bidi/>
-        <w:rPr>
-          <w:rtl/>
-          <w:lang w:bidi="ar-EG"/>
-        </w:rPr>
-      </w:pPr>
+      <w:bookmarkEnd w:id="17"/>
+    </w:p>
+    <w:p>
+      <w:pPr>
+        <w:bidi/>
+        <w:rPr>
+          <w:rtl/>
+          <w:lang w:bidi="ar-EG"/>
+        </w:rPr>
+      </w:pPr>
+      <w:r>
+        <w:rPr>
+          <w:rFonts w:hint="cs"/>
+          <w:rtl/>
+          <w:lang w:bidi="ar-EG"/>
+        </w:rPr>
+        <w:t xml:space="preserve">احنا متعودين  نخلى ال </w:t>
+      </w:r>
+      <w:r>
+        <w:rPr>
+          <w:lang w:bidi="ar-EG"/>
+        </w:rPr>
+        <w:t xml:space="preserve">argument </w:t>
+      </w:r>
+      <w:r>
+        <w:rPr>
+          <w:rFonts w:hint="cs"/>
+          <w:rtl/>
+          <w:lang w:bidi="ar-EG"/>
+        </w:rPr>
+        <w:t xml:space="preserve"> انه يكون  </w:t>
+      </w:r>
+      <w:r>
+        <w:rPr>
+          <w:lang w:bidi="ar-EG"/>
+        </w:rPr>
+        <w:t xml:space="preserve">input form function </w:t>
+      </w:r>
+      <w:r>
+        <w:rPr>
+          <w:rFonts w:hint="cs"/>
+          <w:rtl/>
+          <w:lang w:bidi="ar-EG"/>
+        </w:rPr>
+        <w:t xml:space="preserve"> . ولو انت كنت مبرمج   ليك اكتر من سنه اكيد انت   </w:t>
+      </w:r>
+    </w:p>
+    <w:p>
+      <w:pPr>
+        <w:bidi/>
+        <w:rPr>
+          <w:rtl/>
+          <w:lang w:bidi="ar-EG"/>
+        </w:rPr>
+      </w:pPr>
+      <w:r>
+        <w:rPr>
+          <w:lang w:bidi="ar-EG"/>
+        </w:rPr>
+        <w:t xml:space="preserve"> </w:t>
+      </w:r>
+      <w:r>
+        <w:rPr>
+          <w:rFonts w:hint="cs"/>
+          <w:rtl/>
+          <w:lang w:bidi="ar-EG"/>
+        </w:rPr>
+        <w:t>خليت</w:t>
+      </w:r>
+      <w:r>
+        <w:rPr>
+          <w:lang w:bidi="ar-EG"/>
+        </w:rPr>
+        <w:t xml:space="preserve">argument </w:t>
+      </w:r>
+      <w:r>
+        <w:rPr>
+          <w:rFonts w:hint="cs"/>
+          <w:rtl/>
+          <w:lang w:bidi="ar-EG"/>
+        </w:rPr>
+        <w:t xml:space="preserve">  </w:t>
+      </w:r>
+      <w:r>
+        <w:rPr>
+          <w:lang w:bidi="ar-EG"/>
+        </w:rPr>
+        <w:t>input</w:t>
+      </w:r>
+      <w:r>
+        <w:rPr>
+          <w:rFonts w:hint="cs"/>
+          <w:rtl/>
+          <w:lang w:bidi="ar-EG"/>
+        </w:rPr>
+        <w:t xml:space="preserve"> يكون</w:t>
+      </w:r>
+      <w:r>
+        <w:rPr>
+          <w:rFonts w:hint="cs"/>
+          <w:rtl/>
+          <w:lang w:bidi="ar-EG"/>
+        </w:rPr>
+        <w:t xml:space="preserve"> </w:t>
+      </w:r>
+      <w:r>
+        <w:rPr>
+          <w:lang w:bidi="ar-EG"/>
+        </w:rPr>
+        <w:t xml:space="preserve">output </w:t>
+      </w:r>
+      <w:r>
+        <w:rPr>
+          <w:rFonts w:hint="cs"/>
+          <w:rtl/>
+          <w:lang w:bidi="ar-EG"/>
+        </w:rPr>
+        <w:t xml:space="preserve"> ف نفس الوقت.  يعنى مثلا عملت كدة  </w:t>
+      </w:r>
+    </w:p>
+    <w:p>
+      <w:pPr>
+        <w:bidi/>
+        <w:rPr>
+          <w:rtl/>
+          <w:lang w:bidi="ar-EG"/>
+        </w:rPr>
+      </w:pPr>
+      <w:r>
+        <w:rPr>
+          <w:rFonts w:ascii="Courier" w:hAnsi="Courier"/>
+          <w:color w:val="231F20"/>
+          <w:sz w:val="18"/>
+          <w:szCs w:val="18"/>
+        </w:rPr>
+        <w:t xml:space="preserve">public void </w:t>
+      </w:r>
+      <w:proofErr w:type="gramStart"/>
+      <w:r>
+        <w:rPr>
+          <w:rFonts w:ascii="Courier" w:hAnsi="Courier"/>
+          <w:color w:val="231F20"/>
+          <w:sz w:val="18"/>
+          <w:szCs w:val="18"/>
+        </w:rPr>
+        <w:t>appendFooter(</w:t>
+      </w:r>
+      <w:proofErr w:type="gramEnd"/>
+      <w:r>
+        <w:rPr>
+          <w:rFonts w:ascii="Courier" w:hAnsi="Courier"/>
+          <w:color w:val="231F20"/>
+          <w:sz w:val="18"/>
+          <w:szCs w:val="18"/>
+        </w:rPr>
+        <w:t>StringBuffer report)</w:t>
+      </w:r>
+    </w:p>
+    <w:p>
+      <w:pPr>
+        <w:bidi/>
+        <w:rPr>
+          <w:rFonts w:ascii="Courier" w:hAnsi="Courier"/>
+          <w:color w:val="231F20"/>
+          <w:sz w:val="18"/>
+          <w:szCs w:val="18"/>
+        </w:rPr>
+      </w:pPr>
+      <w:r>
+        <w:rPr>
+          <w:rFonts w:ascii="Courier" w:hAnsi="Courier"/>
+          <w:color w:val="231F20"/>
+          <w:sz w:val="18"/>
+          <w:szCs w:val="18"/>
+        </w:rPr>
+        <w:t>appendFooter(s);</w:t>
+      </w:r>
+      <w:r>
+        <w:rPr>
+          <w:rFonts w:ascii="Courier" w:hAnsi="Courier"/>
+          <w:color w:val="231F20"/>
+          <w:sz w:val="18"/>
+          <w:szCs w:val="18"/>
+        </w:rPr>
+        <w:t xml:space="preserve"> </w:t>
+      </w:r>
+      <w:r>
+        <w:rPr>
+          <w:rFonts w:ascii="Courier" w:hAnsi="Courier" w:hint="cs"/>
+          <w:color w:val="231F20"/>
+          <w:sz w:val="18"/>
+          <w:szCs w:val="18"/>
+          <w:rtl/>
+        </w:rPr>
+        <w:t xml:space="preserve">    </w:t>
+      </w:r>
+    </w:p>
+    <w:p>
+      <w:pPr>
+        <w:pStyle w:val="ListParagraph"/>
+        <w:numPr>
+          <w:ilvl w:val="0"/>
+          <w:numId w:val="44"/>
+        </w:numPr>
+        <w:bidi/>
+        <w:rPr>
+          <w:rFonts w:ascii="Courier" w:hAnsi="Courier"/>
+          <w:color w:val="231F20"/>
+          <w:sz w:val="18"/>
+          <w:szCs w:val="18"/>
+          <w:rtl/>
+          <w:lang w:bidi="ar-EG"/>
+        </w:rPr>
+      </w:pPr>
+      <w:r>
+        <w:rPr>
+          <w:rFonts w:ascii="Courier" w:hAnsi="Courier" w:hint="cs"/>
+          <w:color w:val="231F20"/>
+          <w:sz w:val="18"/>
+          <w:szCs w:val="18"/>
+          <w:rtl/>
+          <w:lang w:bidi="ar-EG"/>
+        </w:rPr>
+        <w:t xml:space="preserve">اى حد هيقرة ال </w:t>
+      </w:r>
+      <w:r>
+        <w:rPr>
+          <w:rFonts w:ascii="Courier" w:hAnsi="Courier"/>
+          <w:color w:val="231F20"/>
+          <w:sz w:val="18"/>
+          <w:szCs w:val="18"/>
+          <w:lang w:bidi="ar-EG"/>
+        </w:rPr>
+        <w:t xml:space="preserve">function </w:t>
+      </w:r>
+      <w:r>
+        <w:rPr>
+          <w:rFonts w:ascii="Courier" w:hAnsi="Courier" w:hint="cs"/>
+          <w:color w:val="231F20"/>
+          <w:sz w:val="18"/>
+          <w:szCs w:val="18"/>
+          <w:rtl/>
+          <w:lang w:bidi="ar-EG"/>
+        </w:rPr>
+        <w:t xml:space="preserve">دى بعدك هيفهم  ايه  هل انت بضيف حاجة عل ال </w:t>
+      </w:r>
+      <w:r>
+        <w:rPr>
+          <w:rFonts w:ascii="Courier" w:hAnsi="Courier"/>
+          <w:color w:val="231F20"/>
+          <w:sz w:val="18"/>
+          <w:szCs w:val="18"/>
+          <w:lang w:bidi="ar-EG"/>
+        </w:rPr>
+        <w:t xml:space="preserve">s </w:t>
+      </w:r>
+      <w:r>
+        <w:rPr>
+          <w:rFonts w:ascii="Courier" w:hAnsi="Courier" w:hint="cs"/>
+          <w:color w:val="231F20"/>
+          <w:sz w:val="18"/>
+          <w:szCs w:val="18"/>
+          <w:rtl/>
+          <w:lang w:bidi="ar-EG"/>
+        </w:rPr>
+        <w:t xml:space="preserve"> ولا  بضيف</w:t>
+      </w:r>
+      <w:r>
+        <w:rPr>
+          <w:rFonts w:ascii="Courier" w:hAnsi="Courier"/>
+          <w:color w:val="231F20"/>
+          <w:sz w:val="18"/>
+          <w:szCs w:val="18"/>
+          <w:lang w:bidi="ar-EG"/>
+        </w:rPr>
+        <w:t xml:space="preserve"> s </w:t>
+      </w:r>
+      <w:r>
+        <w:rPr>
+          <w:rFonts w:ascii="Courier" w:hAnsi="Courier" w:hint="cs"/>
+          <w:color w:val="231F20"/>
+          <w:sz w:val="18"/>
+          <w:szCs w:val="18"/>
+          <w:rtl/>
+          <w:lang w:bidi="ar-EG"/>
+        </w:rPr>
+        <w:t xml:space="preserve"> على حاجة </w:t>
+      </w:r>
+    </w:p>
+    <w:p>
+      <w:pPr>
+        <w:pStyle w:val="ListParagraph"/>
+        <w:numPr>
+          <w:ilvl w:val="0"/>
+          <w:numId w:val="44"/>
+        </w:numPr>
+        <w:bidi/>
+        <w:rPr>
+          <w:lang w:bidi="ar-EG"/>
+        </w:rPr>
+      </w:pPr>
+      <w:r>
+        <w:rPr>
+          <w:rFonts w:ascii="Courier" w:hAnsi="Courier" w:hint="cs"/>
+          <w:color w:val="231F20"/>
+          <w:sz w:val="18"/>
+          <w:szCs w:val="18"/>
+          <w:rtl/>
+          <w:lang w:bidi="ar-EG"/>
+        </w:rPr>
+        <w:t xml:space="preserve"> وهل ال </w:t>
+      </w:r>
+      <w:r>
+        <w:rPr>
+          <w:rFonts w:ascii="Courier" w:hAnsi="Courier"/>
+          <w:color w:val="231F20"/>
+          <w:sz w:val="18"/>
+          <w:szCs w:val="18"/>
+          <w:lang w:bidi="ar-EG"/>
+        </w:rPr>
+        <w:t xml:space="preserve">s </w:t>
+      </w:r>
+      <w:r>
+        <w:rPr>
+          <w:rFonts w:ascii="Courier" w:hAnsi="Courier" w:hint="cs"/>
+          <w:color w:val="231F20"/>
+          <w:sz w:val="18"/>
+          <w:szCs w:val="18"/>
+          <w:rtl/>
+          <w:lang w:bidi="ar-EG"/>
+        </w:rPr>
+        <w:t xml:space="preserve"> دى  </w:t>
+      </w:r>
+      <w:r>
+        <w:rPr>
+          <w:rFonts w:ascii="Courier" w:hAnsi="Courier"/>
+          <w:color w:val="231F20"/>
+          <w:sz w:val="18"/>
+          <w:szCs w:val="18"/>
+          <w:lang w:bidi="ar-EG"/>
+        </w:rPr>
+        <w:t>input</w:t>
+      </w:r>
+      <w:r>
+        <w:rPr>
+          <w:rFonts w:ascii="Courier" w:hAnsi="Courier" w:hint="cs"/>
+          <w:color w:val="231F20"/>
+          <w:sz w:val="18"/>
+          <w:szCs w:val="18"/>
+          <w:rtl/>
+          <w:lang w:bidi="ar-EG"/>
+        </w:rPr>
+        <w:t xml:space="preserve"> ولا ف نفس الوقت  </w:t>
+      </w:r>
+      <w:r>
+        <w:rPr>
+          <w:rFonts w:ascii="Courier" w:hAnsi="Courier"/>
+          <w:color w:val="231F20"/>
+          <w:sz w:val="18"/>
+          <w:szCs w:val="18"/>
+          <w:lang w:bidi="ar-EG"/>
+        </w:rPr>
+        <w:t>output</w:t>
+      </w:r>
+      <w:r>
+        <w:rPr>
+          <w:rFonts w:ascii="Courier" w:hAnsi="Courier" w:hint="cs"/>
+          <w:color w:val="231F20"/>
+          <w:sz w:val="18"/>
+          <w:szCs w:val="18"/>
+          <w:rtl/>
+          <w:lang w:bidi="ar-EG"/>
+        </w:rPr>
+        <w:t xml:space="preserve"> </w:t>
+      </w:r>
+    </w:p>
+    <w:p>
+      <w:pPr>
+        <w:bidi/>
+        <w:rPr>
+          <w:rFonts w:ascii="Courier" w:hAnsi="Courier"/>
+          <w:color w:val="231F20"/>
+          <w:sz w:val="18"/>
+          <w:szCs w:val="18"/>
+          <w:rtl/>
+          <w:lang w:bidi="ar-EG"/>
+        </w:rPr>
+      </w:pPr>
+      <w:r>
+        <w:rPr>
+          <w:rFonts w:ascii="Courier" w:hAnsi="Courier" w:hint="cs"/>
+          <w:color w:val="231F20"/>
+          <w:sz w:val="18"/>
+          <w:szCs w:val="18"/>
+          <w:rtl/>
+          <w:lang w:bidi="ar-EG"/>
+        </w:rPr>
+        <w:t xml:space="preserve">ف المضوع  هياخد منك وقت  لو كنت بتخلى ال </w:t>
+      </w:r>
+      <w:r>
+        <w:rPr>
+          <w:rFonts w:ascii="Courier" w:hAnsi="Courier"/>
+          <w:color w:val="231F20"/>
+          <w:sz w:val="18"/>
+          <w:szCs w:val="18"/>
+          <w:lang w:bidi="ar-EG"/>
+        </w:rPr>
+        <w:t xml:space="preserve">input </w:t>
+      </w:r>
+      <w:r>
+        <w:rPr>
+          <w:rFonts w:ascii="Courier" w:hAnsi="Courier" w:hint="cs"/>
+          <w:color w:val="231F20"/>
+          <w:sz w:val="18"/>
+          <w:szCs w:val="18"/>
+          <w:rtl/>
+          <w:lang w:bidi="ar-EG"/>
+        </w:rPr>
+        <w:t xml:space="preserve"> ف بعض الاخيان  </w:t>
+      </w:r>
+      <w:r>
+        <w:rPr>
+          <w:rFonts w:ascii="Courier" w:hAnsi="Courier"/>
+          <w:color w:val="231F20"/>
+          <w:sz w:val="18"/>
+          <w:szCs w:val="18"/>
+          <w:lang w:bidi="ar-EG"/>
+        </w:rPr>
+        <w:t xml:space="preserve">output </w:t>
+      </w:r>
+      <w:r>
+        <w:rPr>
+          <w:rFonts w:ascii="Courier" w:hAnsi="Courier" w:hint="cs"/>
+          <w:color w:val="231F20"/>
+          <w:sz w:val="18"/>
+          <w:szCs w:val="18"/>
+          <w:rtl/>
+          <w:lang w:bidi="ar-EG"/>
+        </w:rPr>
+        <w:t xml:space="preserve"> . </w:t>
+      </w:r>
+      <w:r>
+        <w:rPr>
+          <w:rFonts w:ascii="Courier" w:hAnsi="Courier" w:hint="cs"/>
+          <w:color w:val="231F20"/>
+          <w:sz w:val="18"/>
+          <w:szCs w:val="18"/>
+          <w:rtl/>
+          <w:lang w:bidi="ar-EG"/>
+        </w:rPr>
+        <w:t xml:space="preserve"> ف بختصار  تجنب انك تخل ال </w:t>
+      </w:r>
+      <w:r>
+        <w:rPr>
+          <w:rFonts w:ascii="Courier" w:hAnsi="Courier"/>
+          <w:color w:val="231F20"/>
+          <w:sz w:val="18"/>
+          <w:szCs w:val="18"/>
+          <w:lang w:bidi="ar-EG"/>
+        </w:rPr>
+        <w:t xml:space="preserve">input  argument </w:t>
+      </w:r>
+      <w:r>
+        <w:rPr>
+          <w:rFonts w:ascii="Courier" w:hAnsi="Courier" w:hint="cs"/>
+          <w:color w:val="231F20"/>
+          <w:sz w:val="18"/>
+          <w:szCs w:val="18"/>
+          <w:rtl/>
+          <w:lang w:bidi="ar-EG"/>
+        </w:rPr>
+        <w:t xml:space="preserve">  يكون </w:t>
+      </w:r>
+      <w:r>
+        <w:rPr>
+          <w:rFonts w:ascii="Courier" w:hAnsi="Courier"/>
+          <w:color w:val="231F20"/>
+          <w:sz w:val="18"/>
+          <w:szCs w:val="18"/>
+          <w:lang w:bidi="ar-EG"/>
+        </w:rPr>
+        <w:t xml:space="preserve">output </w:t>
+      </w:r>
+      <w:r>
+        <w:rPr>
+          <w:rFonts w:ascii="Courier" w:hAnsi="Courier" w:hint="cs"/>
+          <w:color w:val="231F20"/>
+          <w:sz w:val="18"/>
+          <w:szCs w:val="18"/>
+          <w:rtl/>
+          <w:lang w:bidi="ar-EG"/>
+        </w:rPr>
+        <w:t xml:space="preserve"> كمان . </w:t>
+      </w:r>
+      <w:r>
+        <w:rPr>
+          <w:rFonts w:ascii="Courier" w:hAnsi="Courier" w:hint="cs"/>
+          <w:color w:val="231F20"/>
+          <w:sz w:val="18"/>
+          <w:szCs w:val="18"/>
+          <w:rtl/>
+          <w:lang w:bidi="ar-EG"/>
+        </w:rPr>
+        <w:t xml:space="preserve">واى حاجة هتخليك تروح تشوف ال </w:t>
+      </w:r>
+      <w:r>
+        <w:rPr>
+          <w:rFonts w:ascii="Courier" w:hAnsi="Courier"/>
+          <w:color w:val="231F20"/>
+          <w:sz w:val="18"/>
+          <w:szCs w:val="18"/>
+          <w:lang w:bidi="ar-EG"/>
+        </w:rPr>
+        <w:t xml:space="preserve">declaration </w:t>
+      </w:r>
+      <w:r>
+        <w:rPr>
+          <w:rFonts w:ascii="Courier" w:hAnsi="Courier" w:hint="cs"/>
+          <w:color w:val="231F20"/>
+          <w:sz w:val="18"/>
+          <w:szCs w:val="18"/>
+          <w:rtl/>
+          <w:lang w:bidi="ar-EG"/>
+        </w:rPr>
+        <w:t xml:space="preserve"> بتاع ال </w:t>
+      </w:r>
+      <w:r>
+        <w:rPr>
+          <w:rFonts w:ascii="Courier" w:hAnsi="Courier"/>
+          <w:color w:val="231F20"/>
+          <w:sz w:val="18"/>
+          <w:szCs w:val="18"/>
+          <w:lang w:bidi="ar-EG"/>
+        </w:rPr>
+        <w:t xml:space="preserve">function </w:t>
+      </w:r>
+      <w:r>
+        <w:rPr>
+          <w:rFonts w:ascii="Courier" w:hAnsi="Courier" w:hint="cs"/>
+          <w:color w:val="231F20"/>
+          <w:sz w:val="18"/>
+          <w:szCs w:val="18"/>
+          <w:rtl/>
+          <w:lang w:bidi="ar-EG"/>
+        </w:rPr>
+        <w:t xml:space="preserve"> دى يعتبر  مجهود عليك ومفروض تتجنبه .</w:t>
+      </w:r>
+    </w:p>
+    <w:p>
+      <w:pPr>
+        <w:pStyle w:val="ListParagraph"/>
+        <w:numPr>
+          <w:ilvl w:val="0"/>
+          <w:numId w:val="44"/>
+        </w:numPr>
+        <w:bidi/>
+        <w:rPr>
+          <w:rtl/>
+          <w:lang w:bidi="ar-EG"/>
+        </w:rPr>
+      </w:pPr>
+      <w:r>
+        <w:rPr>
+          <w:rFonts w:hint="cs"/>
+          <w:rtl/>
+          <w:lang w:bidi="ar-EG"/>
+        </w:rPr>
+        <w:t xml:space="preserve">ولو  كان لازم </w:t>
+      </w:r>
+      <w:r>
+        <w:rPr>
+          <w:rFonts w:hint="cs"/>
+          <w:rtl/>
+          <w:lang w:bidi="ar-EG"/>
+        </w:rPr>
+        <w:t xml:space="preserve">تخلى </w:t>
+      </w:r>
+      <w:r>
+        <w:rPr>
+          <w:lang w:bidi="ar-EG"/>
+        </w:rPr>
+        <w:t xml:space="preserve">func </w:t>
+      </w:r>
+      <w:r>
+        <w:rPr>
+          <w:rFonts w:hint="cs"/>
+          <w:rtl/>
+          <w:lang w:bidi="ar-EG"/>
+        </w:rPr>
+        <w:t xml:space="preserve"> تغير </w:t>
+      </w:r>
+      <w:r>
+        <w:rPr>
+          <w:rFonts w:hint="cs"/>
+          <w:rtl/>
+          <w:lang w:bidi="ar-EG"/>
+        </w:rPr>
+        <w:t xml:space="preserve"> </w:t>
+      </w:r>
+      <w:r>
+        <w:rPr>
+          <w:rFonts w:hint="cs"/>
+          <w:rtl/>
+          <w:lang w:bidi="ar-EG"/>
+        </w:rPr>
+        <w:t xml:space="preserve"> ف ال </w:t>
+      </w:r>
+      <w:r>
+        <w:rPr>
+          <w:lang w:bidi="ar-EG"/>
+        </w:rPr>
+        <w:t xml:space="preserve">state </w:t>
+      </w:r>
+      <w:r>
+        <w:rPr>
+          <w:rFonts w:hint="cs"/>
+          <w:rtl/>
+          <w:lang w:bidi="ar-EG"/>
+        </w:rPr>
+        <w:t xml:space="preserve"> بتاعه </w:t>
+      </w:r>
+      <w:r>
+        <w:rPr>
+          <w:lang w:bidi="ar-EG"/>
+        </w:rPr>
+        <w:t xml:space="preserve">argument </w:t>
+      </w:r>
+      <w:r>
+        <w:rPr>
+          <w:rFonts w:hint="cs"/>
+          <w:rtl/>
+          <w:lang w:bidi="ar-EG"/>
+        </w:rPr>
+        <w:t xml:space="preserve"> </w:t>
+      </w:r>
+      <w:r>
+        <w:rPr>
+          <w:rFonts w:hint="cs"/>
+          <w:rtl/>
+          <w:lang w:bidi="ar-EG"/>
+        </w:rPr>
+        <w:t xml:space="preserve"> خليها فى  ال </w:t>
+      </w:r>
+      <w:r>
+        <w:rPr>
+          <w:lang w:bidi="ar-EG"/>
+        </w:rPr>
+        <w:t xml:space="preserve">state </w:t>
+      </w:r>
+      <w:r>
+        <w:rPr>
+          <w:rFonts w:hint="cs"/>
+          <w:rtl/>
+          <w:lang w:bidi="ar-EG"/>
+        </w:rPr>
+        <w:t xml:space="preserve"> بتاع ال </w:t>
+      </w:r>
+      <w:r>
+        <w:rPr>
+          <w:lang w:bidi="ar-EG"/>
+        </w:rPr>
+        <w:t xml:space="preserve">object  </w:t>
+      </w:r>
+      <w:r>
+        <w:rPr>
+          <w:rFonts w:hint="cs"/>
+          <w:rtl/>
+          <w:lang w:bidi="ar-EG"/>
+        </w:rPr>
+        <w:t xml:space="preserve"> الى هى  فيه </w:t>
+      </w:r>
+      <w:r>
+        <w:rPr>
+          <w:rFonts w:hint="cs"/>
+          <w:rtl/>
+          <w:lang w:bidi="ar-EG"/>
+        </w:rPr>
+        <w:t xml:space="preserve">: </w:t>
+      </w:r>
+      <w:r>
+        <w:rPr>
+          <w:rFonts w:hint="cs"/>
+          <w:rtl/>
+          <w:lang w:bidi="ar-EG"/>
+        </w:rPr>
+        <w:t>كدى يعنى</w:t>
+      </w:r>
+    </w:p>
+    <w:p>
+      <w:pPr>
+        <w:bidi/>
+        <w:rPr>
+          <w:rFonts w:ascii="Courier" w:hAnsi="Courier"/>
+          <w:color w:val="231F20"/>
+          <w:sz w:val="18"/>
+          <w:szCs w:val="18"/>
+          <w:rtl/>
+          <w:lang w:bidi="ar-EG"/>
+        </w:rPr>
+      </w:pPr>
+      <w:proofErr w:type="gramStart"/>
+      <w:r>
+        <w:rPr>
+          <w:rFonts w:ascii="Courier" w:hAnsi="Courier"/>
+          <w:color w:val="231F20"/>
+          <w:sz w:val="18"/>
+          <w:szCs w:val="18"/>
+        </w:rPr>
+        <w:t>report.appendFooter(</w:t>
+      </w:r>
+      <w:proofErr w:type="gramEnd"/>
+      <w:r>
+        <w:rPr>
+          <w:rFonts w:ascii="Courier" w:hAnsi="Courier"/>
+          <w:color w:val="231F20"/>
+          <w:sz w:val="18"/>
+          <w:szCs w:val="18"/>
+        </w:rPr>
+        <w:t>);</w:t>
+      </w:r>
+      <w:r>
+        <w:rPr>
+          <w:rFonts w:ascii="Courier" w:hAnsi="Courier" w:hint="cs"/>
+          <w:color w:val="231F20"/>
+          <w:sz w:val="18"/>
+          <w:szCs w:val="18"/>
+          <w:rtl/>
+        </w:rPr>
+        <w:t xml:space="preserve">   ف كدة ال </w:t>
+      </w:r>
+      <w:r>
+        <w:rPr>
+          <w:rFonts w:ascii="Courier" w:hAnsi="Courier"/>
+          <w:color w:val="231F20"/>
+          <w:sz w:val="18"/>
+          <w:szCs w:val="18"/>
+        </w:rPr>
+        <w:t xml:space="preserve">object </w:t>
+      </w:r>
+      <w:r>
+        <w:rPr>
+          <w:rFonts w:ascii="Courier" w:hAnsi="Courier" w:hint="cs"/>
+          <w:color w:val="231F20"/>
+          <w:sz w:val="18"/>
+          <w:szCs w:val="18"/>
+          <w:rtl/>
+          <w:lang w:bidi="ar-EG"/>
+        </w:rPr>
+        <w:t xml:space="preserve"> بتاعك هو  </w:t>
+      </w:r>
+      <w:r>
+        <w:rPr>
+          <w:rFonts w:ascii="Courier" w:hAnsi="Courier"/>
+          <w:color w:val="231F20"/>
+          <w:sz w:val="18"/>
+          <w:szCs w:val="18"/>
+          <w:lang w:bidi="ar-EG"/>
+        </w:rPr>
+        <w:t xml:space="preserve">report </w:t>
+      </w:r>
+      <w:r>
+        <w:rPr>
+          <w:rFonts w:ascii="Courier" w:hAnsi="Courier" w:hint="cs"/>
+          <w:color w:val="231F20"/>
+          <w:sz w:val="18"/>
+          <w:szCs w:val="18"/>
+          <w:rtl/>
+          <w:lang w:bidi="ar-EG"/>
+        </w:rPr>
+        <w:t xml:space="preserve"> ولما عملت </w:t>
+      </w:r>
+      <w:r>
+        <w:rPr>
+          <w:rFonts w:ascii="Courier" w:hAnsi="Courier"/>
+          <w:color w:val="231F20"/>
+          <w:sz w:val="18"/>
+          <w:szCs w:val="18"/>
+          <w:lang w:bidi="ar-EG"/>
+        </w:rPr>
+        <w:t xml:space="preserve">call </w:t>
+      </w:r>
+      <w:r>
+        <w:rPr>
+          <w:rFonts w:ascii="Courier" w:hAnsi="Courier" w:hint="cs"/>
+          <w:color w:val="231F20"/>
+          <w:sz w:val="18"/>
+          <w:szCs w:val="18"/>
+          <w:rtl/>
+          <w:lang w:bidi="ar-EG"/>
+        </w:rPr>
+        <w:t xml:space="preserve"> لل</w:t>
+      </w:r>
+      <w:r>
+        <w:rPr>
+          <w:rFonts w:ascii="Courier" w:hAnsi="Courier"/>
+          <w:color w:val="231F20"/>
+          <w:sz w:val="18"/>
+          <w:szCs w:val="18"/>
+        </w:rPr>
+        <w:t xml:space="preserve"> </w:t>
+      </w:r>
+      <w:r>
+        <w:rPr>
+          <w:rFonts w:ascii="Courier" w:hAnsi="Courier"/>
+          <w:color w:val="231F20"/>
+          <w:sz w:val="18"/>
+          <w:szCs w:val="18"/>
+        </w:rPr>
+        <w:t>appendFooter</w:t>
+      </w:r>
+      <w:r>
+        <w:rPr>
+          <w:rFonts w:ascii="Courier" w:hAnsi="Courier" w:hint="cs"/>
+          <w:color w:val="231F20"/>
+          <w:sz w:val="18"/>
+          <w:szCs w:val="18"/>
+          <w:rtl/>
+        </w:rPr>
+        <w:t xml:space="preserve"> </w:t>
+      </w:r>
+      <w:r>
+        <w:rPr>
+          <w:rFonts w:ascii="Courier" w:hAnsi="Courier" w:hint="cs"/>
+          <w:color w:val="231F20"/>
+          <w:sz w:val="18"/>
+          <w:szCs w:val="18"/>
+          <w:rtl/>
+          <w:lang w:bidi="ar-EG"/>
+        </w:rPr>
+        <w:t xml:space="preserve">غيرت ف </w:t>
+      </w:r>
+      <w:r>
+        <w:rPr>
+          <w:rFonts w:ascii="Courier" w:hAnsi="Courier"/>
+          <w:color w:val="231F20"/>
+          <w:sz w:val="18"/>
+          <w:szCs w:val="18"/>
+          <w:lang w:bidi="ar-EG"/>
+        </w:rPr>
+        <w:t>state</w:t>
+      </w:r>
+      <w:r>
+        <w:rPr>
+          <w:rFonts w:ascii="Courier" w:hAnsi="Courier" w:hint="cs"/>
+          <w:color w:val="231F20"/>
+          <w:sz w:val="18"/>
+          <w:szCs w:val="18"/>
+          <w:rtl/>
+          <w:lang w:bidi="ar-EG"/>
+        </w:rPr>
+        <w:t xml:space="preserve"> موجودة جوة ال </w:t>
+      </w:r>
+      <w:r>
+        <w:rPr>
+          <w:rFonts w:ascii="Courier" w:hAnsi="Courier"/>
+          <w:color w:val="231F20"/>
+          <w:sz w:val="18"/>
+          <w:szCs w:val="18"/>
+          <w:lang w:bidi="ar-EG"/>
+        </w:rPr>
+        <w:t xml:space="preserve">object </w:t>
+      </w:r>
+      <w:r>
+        <w:rPr>
+          <w:rFonts w:ascii="Courier" w:hAnsi="Courier" w:hint="cs"/>
+          <w:color w:val="231F20"/>
+          <w:sz w:val="18"/>
+          <w:szCs w:val="18"/>
+          <w:rtl/>
+          <w:lang w:bidi="ar-EG"/>
+        </w:rPr>
+        <w:t xml:space="preserve"> . </w:t>
+      </w:r>
+    </w:p>
+    <w:p>
+      <w:pPr>
+        <w:bidi/>
+        <w:rPr>
+          <w:rFonts w:ascii="Courier" w:hAnsi="Courier"/>
+          <w:color w:val="231F20"/>
+          <w:sz w:val="18"/>
+          <w:szCs w:val="18"/>
+          <w:rtl/>
+          <w:lang w:bidi="ar-EG"/>
+        </w:rPr>
+      </w:pPr>
+    </w:p>
+    <w:p>
+      <w:pPr>
+        <w:pStyle w:val="Heading1"/>
+      </w:pPr>
+      <w:r>
+        <w:rPr>
+          <w:rFonts w:hint="cs"/>
+          <w:rtl/>
+        </w:rPr>
+        <w:lastRenderedPageBreak/>
+        <w:t>8</w:t>
+      </w:r>
+      <w:r>
+        <w:t>-</w:t>
+      </w:r>
+      <w:bookmarkStart w:id="18" w:name="_GoBack"/>
+      <w:bookmarkEnd w:id="18"/>
     </w:p>
     <w:p>
       <w:pPr>
@@ -23458,7 +24532,7 @@
               <w:sz w:val="18"/>
               <w:szCs w:val="18"/>
             </w:rPr>
-            <w:t>15</w:t>
+            <w:t>16</w:t>
           </w:r>
           <w:r>
             <w:rPr>
@@ -31609,7 +32683,7 @@
 </file>
 
 <file path=customXml/itemProps2.xml><?xml version="1.0" encoding="utf-8"?>
-<ds:datastoreItem xmlns:ds="http://schemas.openxmlformats.org/officeDocument/2006/customXml" ds:itemID="{FB52C011-DBDA-4296-AF92-609371F60B49}">
+<ds:datastoreItem xmlns:ds="http://schemas.openxmlformats.org/officeDocument/2006/customXml" ds:itemID="{0DEA5FB3-2F0A-43C7-895D-21CAE0823E6A}">
   <ds:schemaRefs>
     <ds:schemaRef ds:uri="http://schemas.openxmlformats.org/officeDocument/2006/bibliography"/>
   </ds:schemaRefs>

</xml_diff>

<commit_message>
mote 7.1. in ch3
</commit_message>
<xml_diff>
--- a/ch3-Functions.docx
+++ b/ch3-Functions.docx
@@ -3700,8 +3700,36 @@
                                         <w:sz w:val="26"/>
                                         <w:szCs w:val="26"/>
                                       </w:rPr>
-                                      <w:t>Abdurrahman Gamal Ahmed Gaber</w:t>
+                                      <w:t xml:space="preserve">Abdurrahman </w:t>
                                     </w:r>
+                                    <w:proofErr w:type="spellStart"/>
+                                    <w:r>
+                                      <w:rPr>
+                                        <w:color w:val="1CADE4" w:themeColor="accent1"/>
+                                        <w:sz w:val="26"/>
+                                        <w:szCs w:val="26"/>
+                                      </w:rPr>
+                                      <w:t>Gamal</w:t>
+                                    </w:r>
+                                    <w:proofErr w:type="spellEnd"/>
+                                    <w:r>
+                                      <w:rPr>
+                                        <w:color w:val="1CADE4" w:themeColor="accent1"/>
+                                        <w:sz w:val="26"/>
+                                        <w:szCs w:val="26"/>
+                                      </w:rPr>
+                                      <w:t xml:space="preserve"> Ahmed </w:t>
+                                    </w:r>
+                                    <w:proofErr w:type="spellStart"/>
+                                    <w:r>
+                                      <w:rPr>
+                                        <w:color w:val="1CADE4" w:themeColor="accent1"/>
+                                        <w:sz w:val="26"/>
+                                        <w:szCs w:val="26"/>
+                                      </w:rPr>
+                                      <w:t>Gaber</w:t>
+                                    </w:r>
+                                    <w:proofErr w:type="spellEnd"/>
                                   </w:sdtContent>
                                 </w:sdt>
                               </w:p>
@@ -3793,8 +3821,36 @@
                                   <w:sz w:val="26"/>
                                   <w:szCs w:val="26"/>
                                 </w:rPr>
-                                <w:t>Abdurrahman Gamal Ahmed Gaber</w:t>
+                                <w:t xml:space="preserve">Abdurrahman </w:t>
                               </w:r>
+                              <w:proofErr w:type="spellStart"/>
+                              <w:r>
+                                <w:rPr>
+                                  <w:color w:val="1CADE4" w:themeColor="accent1"/>
+                                  <w:sz w:val="26"/>
+                                  <w:szCs w:val="26"/>
+                                </w:rPr>
+                                <w:t>Gamal</w:t>
+                              </w:r>
+                              <w:proofErr w:type="spellEnd"/>
+                              <w:r>
+                                <w:rPr>
+                                  <w:color w:val="1CADE4" w:themeColor="accent1"/>
+                                  <w:sz w:val="26"/>
+                                  <w:szCs w:val="26"/>
+                                </w:rPr>
+                                <w:t xml:space="preserve"> Ahmed </w:t>
+                              </w:r>
+                              <w:proofErr w:type="spellStart"/>
+                              <w:r>
+                                <w:rPr>
+                                  <w:color w:val="1CADE4" w:themeColor="accent1"/>
+                                  <w:sz w:val="26"/>
+                                  <w:szCs w:val="26"/>
+                                </w:rPr>
+                                <w:t>Gaber</w:t>
+                              </w:r>
+                              <w:proofErr w:type="spellEnd"/>
                             </w:sdtContent>
                           </w:sdt>
                         </w:p>
@@ -4261,7 +4317,7 @@
             </w:rPr>
             <w:fldChar w:fldCharType="separate"/>
           </w:r>
-          <w:hyperlink w:anchor="_Toc124390716" w:history="1">
+          <w:hyperlink w:anchor="_Toc124391816" w:history="1">
             <w:r>
               <w:rPr>
                 <w:rStyle w:val="Hyperlink"/>
@@ -4313,7 +4369,7 @@
                 <w:noProof/>
                 <w:webHidden/>
               </w:rPr>
-              <w:instrText xml:space="preserve"> PAGEREF _Toc124390716 \h </w:instrText>
+              <w:instrText xml:space="preserve"> PAGEREF _Toc124391816 \h </w:instrText>
             </w:r>
             <w:r>
               <w:rPr>
@@ -4355,7 +4411,7 @@
               <w:noProof/>
             </w:rPr>
           </w:pPr>
-          <w:hyperlink w:anchor="_Toc124390717" w:history="1">
+          <w:hyperlink w:anchor="_Toc124391817" w:history="1">
             <w:r>
               <w:rPr>
                 <w:rStyle w:val="Hyperlink"/>
@@ -4392,7 +4448,7 @@
                 <w:noProof/>
                 <w:webHidden/>
               </w:rPr>
-              <w:instrText xml:space="preserve"> PAGEREF _Toc124390717 \h </w:instrText>
+              <w:instrText xml:space="preserve"> PAGEREF _Toc124391817 \h </w:instrText>
             </w:r>
             <w:r>
               <w:rPr>
@@ -4434,7 +4490,7 @@
               <w:noProof/>
             </w:rPr>
           </w:pPr>
-          <w:hyperlink w:anchor="_Toc124390718" w:history="1">
+          <w:hyperlink w:anchor="_Toc124391818" w:history="1">
             <w:r>
               <w:rPr>
                 <w:rStyle w:val="Hyperlink"/>
@@ -4469,7 +4525,7 @@
                 <w:noProof/>
                 <w:webHidden/>
               </w:rPr>
-              <w:instrText xml:space="preserve"> PAGEREF _Toc124390718 \h </w:instrText>
+              <w:instrText xml:space="preserve"> PAGEREF _Toc124391818 \h </w:instrText>
             </w:r>
             <w:r>
               <w:rPr>
@@ -4511,7 +4567,7 @@
               <w:noProof/>
             </w:rPr>
           </w:pPr>
-          <w:hyperlink w:anchor="_Toc124390719" w:history="1">
+          <w:hyperlink w:anchor="_Toc124391819" w:history="1">
             <w:r>
               <w:rPr>
                 <w:rStyle w:val="Hyperlink"/>
@@ -4539,7 +4595,7 @@
                 <w:noProof/>
                 <w:webHidden/>
               </w:rPr>
-              <w:instrText xml:space="preserve"> PAGEREF _Toc124390719 \h </w:instrText>
+              <w:instrText xml:space="preserve"> PAGEREF _Toc124391819 \h </w:instrText>
             </w:r>
             <w:r>
               <w:rPr>
@@ -4581,7 +4637,7 @@
               <w:noProof/>
             </w:rPr>
           </w:pPr>
-          <w:hyperlink w:anchor="_Toc124390720" w:history="1">
+          <w:hyperlink w:anchor="_Toc124391820" w:history="1">
             <w:r>
               <w:rPr>
                 <w:rStyle w:val="Hyperlink"/>
@@ -4618,7 +4674,7 @@
                 <w:noProof/>
                 <w:webHidden/>
               </w:rPr>
-              <w:instrText xml:space="preserve"> PAGEREF _Toc124390720 \h </w:instrText>
+              <w:instrText xml:space="preserve"> PAGEREF _Toc124391820 \h </w:instrText>
             </w:r>
             <w:r>
               <w:rPr>
@@ -4660,7 +4716,7 @@
               <w:noProof/>
             </w:rPr>
           </w:pPr>
-          <w:hyperlink w:anchor="_Toc124390721" w:history="1">
+          <w:hyperlink w:anchor="_Toc124391821" w:history="1">
             <w:r>
               <w:rPr>
                 <w:rStyle w:val="Hyperlink"/>
@@ -4703,7 +4759,7 @@
                 <w:noProof/>
                 <w:webHidden/>
               </w:rPr>
-              <w:instrText xml:space="preserve"> PAGEREF _Toc124390721 \h </w:instrText>
+              <w:instrText xml:space="preserve"> PAGEREF _Toc124391821 \h </w:instrText>
             </w:r>
             <w:r>
               <w:rPr>
@@ -4745,7 +4801,7 @@
               <w:noProof/>
             </w:rPr>
           </w:pPr>
-          <w:hyperlink w:anchor="_Toc124390722" w:history="1">
+          <w:hyperlink w:anchor="_Toc124391822" w:history="1">
             <w:r>
               <w:rPr>
                 <w:rStyle w:val="Hyperlink"/>
@@ -4789,7 +4845,7 @@
                 <w:noProof/>
                 <w:webHidden/>
               </w:rPr>
-              <w:instrText xml:space="preserve"> PAGEREF _Toc124390722 \h </w:instrText>
+              <w:instrText xml:space="preserve"> PAGEREF _Toc124391822 \h </w:instrText>
             </w:r>
             <w:r>
               <w:rPr>
@@ -4831,7 +4887,7 @@
               <w:noProof/>
             </w:rPr>
           </w:pPr>
-          <w:hyperlink w:anchor="_Toc124390723" w:history="1">
+          <w:hyperlink w:anchor="_Toc124391823" w:history="1">
             <w:r>
               <w:rPr>
                 <w:rStyle w:val="Hyperlink"/>
@@ -4875,7 +4931,7 @@
                 <w:noProof/>
                 <w:webHidden/>
               </w:rPr>
-              <w:instrText xml:space="preserve"> PAGEREF _Toc124390723 \h </w:instrText>
+              <w:instrText xml:space="preserve"> PAGEREF _Toc124391823 \h </w:instrText>
             </w:r>
             <w:r>
               <w:rPr>
@@ -4917,7 +4973,7 @@
               <w:noProof/>
             </w:rPr>
           </w:pPr>
-          <w:hyperlink w:anchor="_Toc124390724" w:history="1">
+          <w:hyperlink w:anchor="_Toc124391824" w:history="1">
             <w:r>
               <w:rPr>
                 <w:rStyle w:val="Hyperlink"/>
@@ -4952,7 +5008,7 @@
                 <w:noProof/>
                 <w:webHidden/>
               </w:rPr>
-              <w:instrText xml:space="preserve"> PAGEREF _Toc124390724 \h </w:instrText>
+              <w:instrText xml:space="preserve"> PAGEREF _Toc124391824 \h </w:instrText>
             </w:r>
             <w:r>
               <w:rPr>
@@ -4994,7 +5050,7 @@
               <w:noProof/>
             </w:rPr>
           </w:pPr>
-          <w:hyperlink w:anchor="_Toc124390725" w:history="1">
+          <w:hyperlink w:anchor="_Toc124391825" w:history="1">
             <w:r>
               <w:rPr>
                 <w:rStyle w:val="Hyperlink"/>
@@ -5039,7 +5095,7 @@
                 <w:noProof/>
                 <w:webHidden/>
               </w:rPr>
-              <w:instrText xml:space="preserve"> PAGEREF _Toc124390725 \h </w:instrText>
+              <w:instrText xml:space="preserve"> PAGEREF _Toc124391825 \h </w:instrText>
             </w:r>
             <w:r>
               <w:rPr>
@@ -5081,7 +5137,7 @@
               <w:noProof/>
             </w:rPr>
           </w:pPr>
-          <w:hyperlink w:anchor="_Toc124390726" w:history="1">
+          <w:hyperlink w:anchor="_Toc124391826" w:history="1">
             <w:r>
               <w:rPr>
                 <w:rStyle w:val="Hyperlink"/>
@@ -5118,7 +5174,7 @@
                 <w:noProof/>
                 <w:webHidden/>
               </w:rPr>
-              <w:instrText xml:space="preserve"> PAGEREF _Toc124390726 \h </w:instrText>
+              <w:instrText xml:space="preserve"> PAGEREF _Toc124391826 \h </w:instrText>
             </w:r>
             <w:r>
               <w:rPr>
@@ -5160,7 +5216,7 @@
               <w:noProof/>
             </w:rPr>
           </w:pPr>
-          <w:hyperlink w:anchor="_Toc124390727" w:history="1">
+          <w:hyperlink w:anchor="_Toc124391827" w:history="1">
             <w:r>
               <w:rPr>
                 <w:rStyle w:val="Hyperlink"/>
@@ -5205,7 +5261,7 @@
                 <w:noProof/>
                 <w:webHidden/>
               </w:rPr>
-              <w:instrText xml:space="preserve"> PAGEREF _Toc124390727 \h </w:instrText>
+              <w:instrText xml:space="preserve"> PAGEREF _Toc124391827 \h </w:instrText>
             </w:r>
             <w:r>
               <w:rPr>
@@ -5247,7 +5303,7 @@
               <w:noProof/>
             </w:rPr>
           </w:pPr>
-          <w:hyperlink w:anchor="_Toc124390728" w:history="1">
+          <w:hyperlink w:anchor="_Toc124391828" w:history="1">
             <w:r>
               <w:rPr>
                 <w:rStyle w:val="Hyperlink"/>
@@ -5283,7 +5339,7 @@
                 <w:noProof/>
                 <w:webHidden/>
               </w:rPr>
-              <w:instrText xml:space="preserve"> PAGEREF _Toc124390728 \h </w:instrText>
+              <w:instrText xml:space="preserve"> PAGEREF _Toc124391828 \h </w:instrText>
             </w:r>
             <w:r>
               <w:rPr>
@@ -5325,7 +5381,7 @@
               <w:noProof/>
             </w:rPr>
           </w:pPr>
-          <w:hyperlink w:anchor="_Toc124390729" w:history="1">
+          <w:hyperlink w:anchor="_Toc124391829" w:history="1">
             <w:r>
               <w:rPr>
                 <w:rStyle w:val="Hyperlink"/>
@@ -5362,7 +5418,7 @@
                 <w:noProof/>
                 <w:webHidden/>
               </w:rPr>
-              <w:instrText xml:space="preserve"> PAGEREF _Toc124390729 \h </w:instrText>
+              <w:instrText xml:space="preserve"> PAGEREF _Toc124391829 \h </w:instrText>
             </w:r>
             <w:r>
               <w:rPr>
@@ -5404,7 +5460,7 @@
               <w:noProof/>
             </w:rPr>
           </w:pPr>
-          <w:hyperlink w:anchor="_Toc124390730" w:history="1">
+          <w:hyperlink w:anchor="_Toc124391830" w:history="1">
             <w:r>
               <w:rPr>
                 <w:rStyle w:val="Hyperlink"/>
@@ -5449,7 +5505,7 @@
                 <w:noProof/>
                 <w:webHidden/>
               </w:rPr>
-              <w:instrText xml:space="preserve"> PAGEREF _Toc124390730 \h </w:instrText>
+              <w:instrText xml:space="preserve"> PAGEREF _Toc124391830 \h </w:instrText>
             </w:r>
             <w:r>
               <w:rPr>
@@ -5491,7 +5547,7 @@
               <w:noProof/>
             </w:rPr>
           </w:pPr>
-          <w:hyperlink w:anchor="_Toc124390731" w:history="1">
+          <w:hyperlink w:anchor="_Toc124391831" w:history="1">
             <w:r>
               <w:rPr>
                 <w:rStyle w:val="Hyperlink"/>
@@ -5536,7 +5592,7 @@
                 <w:noProof/>
                 <w:webHidden/>
               </w:rPr>
-              <w:instrText xml:space="preserve"> PAGEREF _Toc124390731 \h </w:instrText>
+              <w:instrText xml:space="preserve"> PAGEREF _Toc124391831 \h </w:instrText>
             </w:r>
             <w:r>
               <w:rPr>
@@ -5578,7 +5634,7 @@
               <w:noProof/>
             </w:rPr>
           </w:pPr>
-          <w:hyperlink w:anchor="_Toc124390732" w:history="1">
+          <w:hyperlink w:anchor="_Toc124391832" w:history="1">
             <w:r>
               <w:rPr>
                 <w:rStyle w:val="Hyperlink"/>
@@ -5622,7 +5678,7 @@
                 <w:noProof/>
                 <w:webHidden/>
               </w:rPr>
-              <w:instrText xml:space="preserve"> PAGEREF _Toc124390732 \h </w:instrText>
+              <w:instrText xml:space="preserve"> PAGEREF _Toc124391832 \h </w:instrText>
             </w:r>
             <w:r>
               <w:rPr>
@@ -5664,7 +5720,7 @@
               <w:noProof/>
             </w:rPr>
           </w:pPr>
-          <w:hyperlink w:anchor="_Toc124390733" w:history="1">
+          <w:hyperlink w:anchor="_Toc124391833" w:history="1">
             <w:r>
               <w:rPr>
                 <w:rStyle w:val="Hyperlink"/>
@@ -5709,7 +5765,7 @@
                 <w:noProof/>
                 <w:webHidden/>
               </w:rPr>
-              <w:instrText xml:space="preserve"> PAGEREF _Toc124390733 \h </w:instrText>
+              <w:instrText xml:space="preserve"> PAGEREF _Toc124391833 \h </w:instrText>
             </w:r>
             <w:r>
               <w:rPr>
@@ -5742,6 +5798,92 @@
         </w:p>
         <w:p>
           <w:pPr>
+            <w:pStyle w:val="TOC1"/>
+            <w:tabs>
+              <w:tab w:val="right" w:leader="dot" w:pos="9350"/>
+            </w:tabs>
+            <w:rPr>
+              <w:rFonts w:cstheme="minorBidi"/>
+              <w:noProof/>
+            </w:rPr>
+          </w:pPr>
+          <w:hyperlink w:anchor="_Toc124391834" w:history="1">
+            <w:r>
+              <w:rPr>
+                <w:rStyle w:val="Hyperlink"/>
+                <w:noProof/>
+                <w:rtl/>
+                <w:lang w:bidi="ar-EG"/>
+              </w:rPr>
+              <w:t>8</w:t>
+            </w:r>
+            <w:r>
+              <w:rPr>
+                <w:rStyle w:val="Hyperlink"/>
+                <w:noProof/>
+                <w:lang w:bidi="ar-EG"/>
+              </w:rPr>
+              <w:t xml:space="preserve">- </w:t>
+            </w:r>
+            <w:r>
+              <w:rPr>
+                <w:rStyle w:val="Hyperlink"/>
+                <w:noProof/>
+              </w:rPr>
+              <w:t>Command Query Separation :</w:t>
+            </w:r>
+            <w:r>
+              <w:rPr>
+                <w:noProof/>
+                <w:webHidden/>
+              </w:rPr>
+              <w:tab/>
+            </w:r>
+            <w:r>
+              <w:rPr>
+                <w:noProof/>
+                <w:webHidden/>
+              </w:rPr>
+              <w:fldChar w:fldCharType="begin"/>
+            </w:r>
+            <w:r>
+              <w:rPr>
+                <w:noProof/>
+                <w:webHidden/>
+              </w:rPr>
+              <w:instrText xml:space="preserve"> PAGEREF _Toc124391834 \h </w:instrText>
+            </w:r>
+            <w:r>
+              <w:rPr>
+                <w:noProof/>
+                <w:webHidden/>
+              </w:rPr>
+            </w:r>
+            <w:r>
+              <w:rPr>
+                <w:noProof/>
+                <w:webHidden/>
+              </w:rPr>
+              <w:fldChar w:fldCharType="separate"/>
+            </w:r>
+            <w:r>
+              <w:rPr>
+                <w:noProof/>
+                <w:webHidden/>
+              </w:rPr>
+              <w:t>16</w:t>
+            </w:r>
+            <w:r>
+              <w:rPr>
+                <w:noProof/>
+                <w:webHidden/>
+              </w:rPr>
+              <w:fldChar w:fldCharType="end"/>
+            </w:r>
+          </w:hyperlink>
+        </w:p>
+        <w:p>
+          <w:pPr>
             <w:jc w:val="both"/>
             <w:rPr>
               <w:rFonts w:asciiTheme="majorBidi" w:hAnsiTheme="majorBidi" w:cstheme="majorBidi"/>
@@ -5877,19 +6019,10 @@
     </w:p>
     <w:p>
       <w:pPr>
+        <w:bidi/>
         <w:jc w:val="both"/>
         <w:rPr>
           <w:rFonts w:asciiTheme="majorBidi" w:hAnsiTheme="majorBidi" w:cstheme="majorBidi"/>
-        </w:rPr>
-      </w:pPr>
-    </w:p>
-    <w:p>
-      <w:pPr>
-        <w:bidi/>
-        <w:jc w:val="both"/>
-        <w:rPr>
-          <w:rFonts w:asciiTheme="majorBidi" w:hAnsiTheme="majorBidi" w:cstheme="majorBidi"/>
-          <w:rtl/>
           <w:lang w:bidi="ar-EG"/>
         </w:rPr>
       </w:pPr>
@@ -5930,15 +6063,6 @@
         </w:rPr>
         <w:t xml:space="preserve"> دى مهمه جداا عشان بتعتبر من بدهيات التنظيم لاى برنامج </w:t>
       </w:r>
-    </w:p>
-    <w:p>
-      <w:pPr>
-        <w:bidi/>
-        <w:jc w:val="both"/>
-        <w:rPr>
-          <w:rFonts w:asciiTheme="majorBidi" w:hAnsiTheme="majorBidi" w:cstheme="majorBidi"/>
-        </w:rPr>
-      </w:pPr>
     </w:p>
     <w:p>
       <w:pPr>
@@ -6464,6 +6588,7 @@
           <w:rFonts w:asciiTheme="majorBidi" w:hAnsiTheme="majorBidi" w:cstheme="majorBidi"/>
           <w:noProof/>
         </w:rPr>
+        <w:lastRenderedPageBreak/>
         <w:drawing>
           <wp:anchor distT="0" distB="0" distL="114300" distR="114300" simplePos="0" relativeHeight="251680768" behindDoc="0" locked="0" layoutInCell="1" allowOverlap="1" wp14:anchorId="3ED21FBD" wp14:editId="1E186A42">
             <wp:simplePos x="0" y="0"/>
@@ -6747,7 +6872,7 @@
       <w:pPr>
         <w:pStyle w:val="Heading1"/>
       </w:pPr>
-      <w:bookmarkStart w:id="0" w:name="_Toc124390716"/>
+      <w:bookmarkStart w:id="0" w:name="_Toc124391816"/>
       <w:r>
         <w:rPr>
           <w:rFonts w:hint="cs"/>
@@ -7322,7 +7447,6 @@
           <w:rtl/>
           <w:lang w:bidi="ar-EG"/>
         </w:rPr>
-        <w:lastRenderedPageBreak/>
         <w:t>طيب  طول ال</w:t>
       </w:r>
       <w:r>
@@ -7464,6 +7588,7 @@
           <w:rtl/>
           <w:lang w:bidi="ar-EG"/>
         </w:rPr>
+        <w:lastRenderedPageBreak/>
         <w:t>وملحوظه 2-3</w:t>
       </w:r>
       <w:r>
@@ -7785,7 +7910,7 @@
           <w:lang w:bidi="ar-SA"/>
         </w:rPr>
       </w:pPr>
-      <w:bookmarkStart w:id="1" w:name="_Toc124390717"/>
+      <w:bookmarkStart w:id="1" w:name="_Toc124391817"/>
       <w:r>
         <w:rPr>
           <w:rFonts w:ascii="TimesNewRomanPS-Bold" w:hAnsi="TimesNewRomanPS-Bold" w:hint="cs"/>
@@ -8165,7 +8290,7 @@
           <w:rtl/>
         </w:rPr>
       </w:pPr>
-      <w:bookmarkStart w:id="2" w:name="_Toc124390718"/>
+      <w:bookmarkStart w:id="2" w:name="_Toc124391818"/>
       <w:r>
         <w:rPr>
           <w:rFonts w:eastAsiaTheme="minorEastAsia" w:hint="cs"/>
@@ -8607,7 +8732,6 @@
           <w:rtl/>
           <w:lang w:bidi="ar-EG"/>
         </w:rPr>
-        <w:lastRenderedPageBreak/>
         <w:t xml:space="preserve">لو جينا شفنا ال </w:t>
       </w:r>
       <w:r>
@@ -8645,12 +8769,14 @@
         </w:rPr>
         <w:t xml:space="preserve">هل  ال </w:t>
       </w:r>
+      <w:proofErr w:type="spellStart"/>
       <w:r>
         <w:rPr>
           <w:lang w:bidi="ar-EG"/>
         </w:rPr>
         <w:t>pageData</w:t>
       </w:r>
+      <w:proofErr w:type="spellEnd"/>
       <w:r>
         <w:rPr>
           <w:rFonts w:hint="cs"/>
@@ -8659,11 +8785,19 @@
         </w:rPr>
         <w:t xml:space="preserve"> هى  </w:t>
       </w:r>
-      <w:r>
-        <w:rPr>
-          <w:lang w:bidi="ar-EG"/>
-        </w:rPr>
-        <w:t xml:space="preserve">testPage </w:t>
+      <w:proofErr w:type="spellStart"/>
+      <w:r>
+        <w:rPr>
+          <w:lang w:bidi="ar-EG"/>
+        </w:rPr>
+        <w:t>testPage</w:t>
+      </w:r>
+      <w:proofErr w:type="spellEnd"/>
+      <w:r>
+        <w:rPr>
+          <w:lang w:bidi="ar-EG"/>
+        </w:rPr>
+        <w:t xml:space="preserve"> </w:t>
       </w:r>
       <w:r>
         <w:rPr>
@@ -8692,6 +8826,7 @@
           <w:rtl/>
           <w:lang w:bidi="ar-EG"/>
         </w:rPr>
+        <w:lastRenderedPageBreak/>
         <w:t xml:space="preserve">لو هى </w:t>
       </w:r>
       <w:r>
@@ -9227,12 +9362,21 @@
         </w:rPr>
         <w:t xml:space="preserve"> </w:t>
       </w:r>
+      <w:proofErr w:type="spellStart"/>
       <w:r>
         <w:rPr>
           <w:rFonts w:asciiTheme="minorBidi" w:eastAsia="Times New Roman" w:hAnsiTheme="minorBidi"/>
           <w:color w:val="231F20"/>
         </w:rPr>
-        <w:t xml:space="preserve">renderPageWithSetupsAndTeardowns    we </w:t>
+        <w:t>renderPageWithSetupsAndTeardowns</w:t>
+      </w:r>
+      <w:proofErr w:type="spellEnd"/>
+      <w:r>
+        <w:rPr>
+          <w:rFonts w:asciiTheme="minorBidi" w:eastAsia="Times New Roman" w:hAnsiTheme="minorBidi"/>
+          <w:color w:val="231F20"/>
+        </w:rPr>
+        <w:t xml:space="preserve">    we </w:t>
       </w:r>
       <w:proofErr w:type="gramStart"/>
       <w:r>
@@ -9248,13 +9392,45 @@
           <w:rFonts w:asciiTheme="minorBidi" w:eastAsia="Times New Roman" w:hAnsiTheme="minorBidi"/>
           <w:color w:val="231F20"/>
         </w:rPr>
-        <w:t xml:space="preserve"> the pageData is test page and if so we  includeSetupAndTeardownPages  and in all case </w:t>
-      </w:r>
+        <w:t xml:space="preserve"> the </w:t>
+      </w:r>
+      <w:proofErr w:type="spellStart"/>
       <w:r>
         <w:rPr>
           <w:rFonts w:asciiTheme="minorBidi" w:eastAsia="Times New Roman" w:hAnsiTheme="minorBidi"/>
           <w:color w:val="231F20"/>
         </w:rPr>
+        <w:t>pageData</w:t>
+      </w:r>
+      <w:proofErr w:type="spellEnd"/>
+      <w:r>
+        <w:rPr>
+          <w:rFonts w:asciiTheme="minorBidi" w:eastAsia="Times New Roman" w:hAnsiTheme="minorBidi"/>
+          <w:color w:val="231F20"/>
+        </w:rPr>
+        <w:t xml:space="preserve"> is test page and if so we  </w:t>
+      </w:r>
+      <w:proofErr w:type="spellStart"/>
+      <w:r>
+        <w:rPr>
+          <w:rFonts w:asciiTheme="minorBidi" w:eastAsia="Times New Roman" w:hAnsiTheme="minorBidi"/>
+          <w:color w:val="231F20"/>
+        </w:rPr>
+        <w:t>includeSetupAndTeardownPages</w:t>
+      </w:r>
+      <w:proofErr w:type="spellEnd"/>
+      <w:r>
+        <w:rPr>
+          <w:rFonts w:asciiTheme="minorBidi" w:eastAsia="Times New Roman" w:hAnsiTheme="minorBidi"/>
+          <w:color w:val="231F20"/>
+        </w:rPr>
+        <w:t xml:space="preserve">  and in all case </w:t>
+      </w:r>
+      <w:r>
+        <w:rPr>
+          <w:rFonts w:asciiTheme="minorBidi" w:eastAsia="Times New Roman" w:hAnsiTheme="minorBidi"/>
+          <w:color w:val="231F20"/>
+        </w:rPr>
         <w:t>we</w:t>
       </w:r>
       <w:r>
@@ -9270,7 +9446,23 @@
           <w:rFonts w:asciiTheme="minorBidi" w:eastAsia="Times New Roman" w:hAnsiTheme="minorBidi"/>
           <w:color w:val="231F20"/>
         </w:rPr>
-        <w:t xml:space="preserve">render datapase </w:t>
+        <w:t xml:space="preserve">render </w:t>
+      </w:r>
+      <w:proofErr w:type="spellStart"/>
+      <w:r>
+        <w:rPr>
+          <w:rFonts w:asciiTheme="minorBidi" w:eastAsia="Times New Roman" w:hAnsiTheme="minorBidi"/>
+          <w:color w:val="231F20"/>
+        </w:rPr>
+        <w:t>datapase</w:t>
+      </w:r>
+      <w:proofErr w:type="spellEnd"/>
+      <w:r>
+        <w:rPr>
+          <w:rFonts w:asciiTheme="minorBidi" w:eastAsia="Times New Roman" w:hAnsiTheme="minorBidi"/>
+          <w:color w:val="231F20"/>
+        </w:rPr>
+        <w:t xml:space="preserve"> </w:t>
       </w:r>
       <w:r>
         <w:rPr>
@@ -9983,9 +10175,8 @@
       <w:pPr>
         <w:pStyle w:val="Heading2"/>
       </w:pPr>
-      <w:bookmarkStart w:id="3" w:name="_Toc124390719"/>
-      <w:r>
-        <w:lastRenderedPageBreak/>
+      <w:bookmarkStart w:id="3" w:name="_Toc124391819"/>
+      <w:r>
         <w:t>2</w:t>
       </w:r>
       <w:r>
@@ -10010,6 +10201,7 @@
           <w:noProof/>
           <w:rtl/>
         </w:rPr>
+        <w:lastRenderedPageBreak/>
         <w:drawing>
           <wp:anchor distT="0" distB="0" distL="114300" distR="114300" simplePos="0" relativeHeight="251686912" behindDoc="0" locked="0" layoutInCell="1" allowOverlap="1" wp14:anchorId="71928B0E" wp14:editId="1DED8E66">
             <wp:simplePos x="0" y="0"/>
@@ -10447,7 +10639,7 @@
           <w:rtl/>
         </w:rPr>
       </w:pPr>
-      <w:bookmarkStart w:id="4" w:name="_Toc124390720"/>
+      <w:bookmarkStart w:id="4" w:name="_Toc124391820"/>
       <w:r>
         <w:rPr>
           <w:rFonts w:hint="cs"/>
@@ -10615,11 +10807,19 @@
         </w:rPr>
         <w:t xml:space="preserve">اول حاجة بيقلنا عليها  هى ان   </w:t>
       </w:r>
-      <w:r>
-        <w:rPr>
-          <w:lang w:bidi="ar-EG"/>
-        </w:rPr>
-        <w:t xml:space="preserve">getHtml </w:t>
+      <w:proofErr w:type="spellStart"/>
+      <w:r>
+        <w:rPr>
+          <w:lang w:bidi="ar-EG"/>
+        </w:rPr>
+        <w:t>getHtml</w:t>
+      </w:r>
+      <w:proofErr w:type="spellEnd"/>
+      <w:r>
+        <w:rPr>
+          <w:lang w:bidi="ar-EG"/>
+        </w:rPr>
+        <w:t xml:space="preserve"> </w:t>
       </w:r>
       <w:r>
         <w:rPr>
@@ -10854,6 +11054,7 @@
           <w:noProof/>
           <w:rtl/>
         </w:rPr>
+        <w:lastRenderedPageBreak/>
         <w:drawing>
           <wp:anchor distT="0" distB="0" distL="114300" distR="114300" simplePos="0" relativeHeight="251689984" behindDoc="0" locked="0" layoutInCell="1" allowOverlap="1" wp14:anchorId="1F4DA0CD" wp14:editId="001EA73A">
             <wp:simplePos x="0" y="0"/>
@@ -11376,7 +11577,7 @@
       <w:pPr>
         <w:pStyle w:val="Heading2"/>
       </w:pPr>
-      <w:bookmarkStart w:id="5" w:name="_Toc124390721"/>
+      <w:bookmarkStart w:id="5" w:name="_Toc124391821"/>
       <w:r>
         <w:t xml:space="preserve">3.1- </w:t>
       </w:r>
@@ -11384,7 +11585,21 @@
         <w:rPr>
           <w:lang w:bidi="ar-SA"/>
         </w:rPr>
-        <w:t>Reading Code from Top to Bottom: The Stepdown Rule</w:t>
+        <w:t xml:space="preserve">Reading Code from Top to Bottom: The </w:t>
+      </w:r>
+      <w:proofErr w:type="spellStart"/>
+      <w:r>
+        <w:rPr>
+          <w:lang w:bidi="ar-SA"/>
+        </w:rPr>
+        <w:t>Stepdown</w:t>
+      </w:r>
+      <w:proofErr w:type="spellEnd"/>
+      <w:r>
+        <w:rPr>
+          <w:lang w:bidi="ar-SA"/>
+        </w:rPr>
+        <w:t xml:space="preserve"> Rule</w:t>
       </w:r>
       <w:r>
         <w:t>:</w:t>
@@ -11530,8 +11745,13 @@
         </w:rPr>
         <w:t xml:space="preserve">ف الطريقه دى اسمها </w:t>
       </w:r>
-      <w:r>
-        <w:t>Stepdown Rule</w:t>
+      <w:proofErr w:type="spellStart"/>
+      <w:r>
+        <w:t>Stepdown</w:t>
+      </w:r>
+      <w:proofErr w:type="spellEnd"/>
+      <w:r>
+        <w:t xml:space="preserve"> Rule</w:t>
       </w:r>
       <w:r>
         <w:rPr>
@@ -11922,7 +12142,6 @@
           <w:noProof/>
           <w:rtl/>
         </w:rPr>
-        <w:lastRenderedPageBreak/>
         <w:drawing>
           <wp:anchor distT="0" distB="0" distL="114300" distR="114300" simplePos="0" relativeHeight="251693056" behindDoc="0" locked="0" layoutInCell="1" allowOverlap="1" wp14:anchorId="26FDCDDB" wp14:editId="71CF1FAD">
             <wp:simplePos x="0" y="0"/>
@@ -12655,13 +12874,12 @@
       <w:pPr>
         <w:pStyle w:val="Heading1"/>
       </w:pPr>
-      <w:bookmarkStart w:id="6" w:name="_Toc124390722"/>
-      <w:r>
-        <w:rPr>
-          <w:rFonts w:hint="cs"/>
-          <w:rtl/>
-        </w:rPr>
-        <w:lastRenderedPageBreak/>
+      <w:bookmarkStart w:id="6" w:name="_Toc124391822"/>
+      <w:r>
+        <w:rPr>
+          <w:rFonts w:hint="cs"/>
+          <w:rtl/>
+        </w:rPr>
         <w:t>4</w:t>
       </w:r>
       <w:r>
@@ -13396,11 +13614,19 @@
         </w:rPr>
         <w:t xml:space="preserve">   عشان  لو حصل اى تغير ف ال</w:t>
       </w:r>
-      <w:r>
-        <w:rPr>
-          <w:lang w:bidi="ar-EG"/>
-        </w:rPr>
-        <w:t xml:space="preserve">bussines logic </w:t>
+      <w:proofErr w:type="spellStart"/>
+      <w:r>
+        <w:rPr>
+          <w:lang w:bidi="ar-EG"/>
+        </w:rPr>
+        <w:t>bussines</w:t>
+      </w:r>
+      <w:proofErr w:type="spellEnd"/>
+      <w:r>
+        <w:rPr>
+          <w:lang w:bidi="ar-EG"/>
+        </w:rPr>
+        <w:t xml:space="preserve"> logic </w:t>
       </w:r>
       <w:r>
         <w:rPr>
@@ -13506,11 +13732,19 @@
         </w:rPr>
         <w:t xml:space="preserve"> دة اسمها  </w:t>
       </w:r>
-      <w:r>
-        <w:rPr>
-          <w:lang w:bidi="ar-EG"/>
-        </w:rPr>
-        <w:t>isPay(employee e)</w:t>
+      <w:proofErr w:type="spellStart"/>
+      <w:r>
+        <w:rPr>
+          <w:lang w:bidi="ar-EG"/>
+        </w:rPr>
+        <w:t>isPay</w:t>
+      </w:r>
+      <w:proofErr w:type="spellEnd"/>
+      <w:r>
+        <w:rPr>
+          <w:lang w:bidi="ar-EG"/>
+        </w:rPr>
+        <w:t>(employee e)</w:t>
       </w:r>
       <w:r>
         <w:rPr>
@@ -13930,6 +14164,8 @@
           <w:lang w:bidi="ar-EG"/>
         </w:rPr>
       </w:pPr>
+      <w:bookmarkStart w:id="7" w:name="_GoBack"/>
+      <w:bookmarkEnd w:id="7"/>
     </w:p>
     <w:p>
       <w:pPr>
@@ -13939,12 +14175,13 @@
           <w:lang w:bidi="ar-SA"/>
         </w:rPr>
       </w:pPr>
-      <w:bookmarkStart w:id="7" w:name="_Toc124390723"/>
-      <w:r>
-        <w:rPr>
-          <w:rFonts w:hint="cs"/>
-          <w:rtl/>
-        </w:rPr>
+      <w:bookmarkStart w:id="8" w:name="_Toc124391823"/>
+      <w:r>
+        <w:rPr>
+          <w:rFonts w:hint="cs"/>
+          <w:rtl/>
+        </w:rPr>
+        <w:lastRenderedPageBreak/>
         <w:t>5</w:t>
       </w:r>
       <w:r>
@@ -13967,7 +14204,7 @@
         </w:rPr>
         <w:t>:</w:t>
       </w:r>
-      <w:bookmarkEnd w:id="7"/>
+      <w:bookmarkEnd w:id="8"/>
     </w:p>
     <w:p>
       <w:pPr>
@@ -14372,7 +14609,7 @@
         </w:rPr>
         <w:t xml:space="preserve"> </w:t>
       </w:r>
-      <w:bookmarkStart w:id="8" w:name="_Toc124390724"/>
+      <w:bookmarkStart w:id="9" w:name="_Toc124391824"/>
       <w:r>
         <w:t>6-</w:t>
       </w:r>
@@ -14393,7 +14630,7 @@
         </w:rPr>
         <w:t>:</w:t>
       </w:r>
-      <w:bookmarkEnd w:id="8"/>
+      <w:bookmarkEnd w:id="9"/>
     </w:p>
     <w:p>
       <w:pPr>
@@ -15725,7 +15962,7 @@
       <w:pPr>
         <w:pStyle w:val="Heading2"/>
       </w:pPr>
-      <w:bookmarkStart w:id="9" w:name="_Toc124390725"/>
+      <w:bookmarkStart w:id="10" w:name="_Toc124391825"/>
       <w:r>
         <w:rPr>
           <w:rFonts w:hint="cs"/>
@@ -15759,7 +15996,7 @@
         </w:rPr>
         <w:t xml:space="preserve"> :</w:t>
       </w:r>
-      <w:bookmarkEnd w:id="9"/>
+      <w:bookmarkEnd w:id="10"/>
       <w:r>
         <w:rPr>
           <w:rFonts w:ascii="TimesNewRomanPS-Bold" w:hAnsi="TimesNewRomanPS-Bold"/>
@@ -16021,6 +16258,7 @@
         </w:rPr>
         <w:t xml:space="preserve">ودة مثال   </w:t>
       </w:r>
+      <w:proofErr w:type="spellStart"/>
       <w:r>
         <w:rPr>
           <w:rFonts w:ascii="Courier" w:hAnsi="Courier"/>
@@ -16028,7 +16266,57 @@
           <w:sz w:val="18"/>
           <w:szCs w:val="18"/>
         </w:rPr>
-        <w:t>boolean fileExists(“MyFile”)</w:t>
+        <w:t>boolean</w:t>
+      </w:r>
+      <w:proofErr w:type="spellEnd"/>
+      <w:r>
+        <w:rPr>
+          <w:rFonts w:ascii="Courier" w:hAnsi="Courier"/>
+          <w:color w:val="231F20"/>
+          <w:sz w:val="18"/>
+          <w:szCs w:val="18"/>
+        </w:rPr>
+        <w:t xml:space="preserve"> </w:t>
+      </w:r>
+      <w:proofErr w:type="spellStart"/>
+      <w:r>
+        <w:rPr>
+          <w:rFonts w:ascii="Courier" w:hAnsi="Courier"/>
+          <w:color w:val="231F20"/>
+          <w:sz w:val="18"/>
+          <w:szCs w:val="18"/>
+        </w:rPr>
+        <w:t>fileExists</w:t>
+      </w:r>
+      <w:proofErr w:type="spellEnd"/>
+      <w:r>
+        <w:rPr>
+          <w:rFonts w:ascii="Courier" w:hAnsi="Courier"/>
+          <w:color w:val="231F20"/>
+          <w:sz w:val="18"/>
+          <w:szCs w:val="18"/>
+        </w:rPr>
+        <w:t>(“</w:t>
+      </w:r>
+      <w:proofErr w:type="spellStart"/>
+      <w:r>
+        <w:rPr>
+          <w:rFonts w:ascii="Courier" w:hAnsi="Courier"/>
+          <w:color w:val="231F20"/>
+          <w:sz w:val="18"/>
+          <w:szCs w:val="18"/>
+        </w:rPr>
+        <w:t>MyFile</w:t>
+      </w:r>
+      <w:proofErr w:type="spellEnd"/>
+      <w:r>
+        <w:rPr>
+          <w:rFonts w:ascii="Courier" w:hAnsi="Courier"/>
+          <w:color w:val="231F20"/>
+          <w:sz w:val="18"/>
+          <w:szCs w:val="18"/>
+        </w:rPr>
+        <w:t>”)</w:t>
       </w:r>
       <w:r>
         <w:rPr>
@@ -16176,6 +16464,7 @@
         </w:rPr>
         <w:t xml:space="preserve">وده مثال </w:t>
       </w:r>
+      <w:proofErr w:type="spellStart"/>
       <w:r>
         <w:rPr>
           <w:rFonts w:ascii="Courier" w:hAnsi="Courier"/>
@@ -16183,18 +16472,19 @@
           <w:sz w:val="18"/>
           <w:szCs w:val="18"/>
         </w:rPr>
-        <w:t>InputStream fileOpen(“MyFile”)</w:t>
-      </w:r>
-      <w:r>
-        <w:rPr>
-          <w:rFonts w:ascii="Courier" w:hAnsi="Courier" w:hint="cs"/>
+        <w:t>InputStream</w:t>
+      </w:r>
+      <w:proofErr w:type="spellEnd"/>
+      <w:r>
+        <w:rPr>
+          <w:rFonts w:ascii="Courier" w:hAnsi="Courier"/>
           <w:color w:val="231F20"/>
           <w:sz w:val="18"/>
           <w:szCs w:val="18"/>
-          <w:rtl/>
-        </w:rPr>
-        <w:t xml:space="preserve"> وهنا عاوزين  نحول ال </w:t>
-      </w:r>
+        </w:rPr>
+        <w:t xml:space="preserve"> </w:t>
+      </w:r>
+      <w:proofErr w:type="spellStart"/>
       <w:r>
         <w:rPr>
           <w:rFonts w:ascii="Courier" w:hAnsi="Courier"/>
@@ -16202,19 +16492,19 @@
           <w:sz w:val="18"/>
           <w:szCs w:val="18"/>
         </w:rPr>
-        <w:t xml:space="preserve">string  </w:t>
-      </w:r>
-      <w:r>
-        <w:rPr>
-          <w:rFonts w:ascii="Courier" w:hAnsi="Courier" w:hint="cs"/>
+        <w:t>fileOpen</w:t>
+      </w:r>
+      <w:proofErr w:type="spellEnd"/>
+      <w:r>
+        <w:rPr>
+          <w:rFonts w:ascii="Courier" w:hAnsi="Courier"/>
           <w:color w:val="231F20"/>
           <w:sz w:val="18"/>
           <w:szCs w:val="18"/>
-          <w:rtl/>
-          <w:lang w:bidi="ar-EG"/>
-        </w:rPr>
-        <w:t xml:space="preserve"> مثلا </w:t>
-      </w:r>
+        </w:rPr>
+        <w:t>(“</w:t>
+      </w:r>
+      <w:proofErr w:type="spellStart"/>
       <w:r>
         <w:rPr>
           <w:rFonts w:ascii="Courier" w:hAnsi="Courier"/>
@@ -16222,8 +16512,59 @@
           <w:sz w:val="18"/>
           <w:szCs w:val="18"/>
         </w:rPr>
+        <w:t>MyFile</w:t>
+      </w:r>
+      <w:proofErr w:type="spellEnd"/>
+      <w:r>
+        <w:rPr>
+          <w:rFonts w:ascii="Courier" w:hAnsi="Courier"/>
+          <w:color w:val="231F20"/>
+          <w:sz w:val="18"/>
+          <w:szCs w:val="18"/>
+        </w:rPr>
+        <w:t>”)</w:t>
+      </w:r>
+      <w:r>
+        <w:rPr>
+          <w:rFonts w:ascii="Courier" w:hAnsi="Courier" w:hint="cs"/>
+          <w:color w:val="231F20"/>
+          <w:sz w:val="18"/>
+          <w:szCs w:val="18"/>
+          <w:rtl/>
+        </w:rPr>
+        <w:t xml:space="preserve"> وهنا عاوزين  نحول ال </w:t>
+      </w:r>
+      <w:r>
+        <w:rPr>
+          <w:rFonts w:ascii="Courier" w:hAnsi="Courier"/>
+          <w:color w:val="231F20"/>
+          <w:sz w:val="18"/>
+          <w:szCs w:val="18"/>
+        </w:rPr>
+        <w:t xml:space="preserve">string  </w:t>
+      </w:r>
+      <w:r>
+        <w:rPr>
+          <w:rFonts w:ascii="Courier" w:hAnsi="Courier" w:hint="cs"/>
+          <w:color w:val="231F20"/>
+          <w:sz w:val="18"/>
+          <w:szCs w:val="18"/>
+          <w:rtl/>
+          <w:lang w:bidi="ar-EG"/>
+        </w:rPr>
+        <w:t xml:space="preserve"> مثلا </w:t>
+      </w:r>
+      <w:proofErr w:type="spellStart"/>
+      <w:r>
+        <w:rPr>
+          <w:rFonts w:ascii="Courier" w:hAnsi="Courier"/>
+          <w:color w:val="231F20"/>
+          <w:sz w:val="18"/>
+          <w:szCs w:val="18"/>
+        </w:rPr>
         <w:t>InputStream</w:t>
       </w:r>
+      <w:proofErr w:type="spellEnd"/>
       <w:r>
         <w:rPr>
           <w:rFonts w:ascii="Courier" w:hAnsi="Courier" w:hint="cs"/>
@@ -16571,7 +16912,47 @@
           <w:sz w:val="18"/>
           <w:szCs w:val="18"/>
         </w:rPr>
-        <w:t>void passwordAttemptFailedNtimes(int attempts)</w:t>
+        <w:t xml:space="preserve">void </w:t>
+      </w:r>
+      <w:proofErr w:type="spellStart"/>
+      <w:r>
+        <w:rPr>
+          <w:rFonts w:ascii="Courier" w:hAnsi="Courier"/>
+          <w:color w:val="231F20"/>
+          <w:sz w:val="18"/>
+          <w:szCs w:val="18"/>
+        </w:rPr>
+        <w:t>passwordAttemptFailedNtimes</w:t>
+      </w:r>
+      <w:proofErr w:type="spellEnd"/>
+      <w:r>
+        <w:rPr>
+          <w:rFonts w:ascii="Courier" w:hAnsi="Courier"/>
+          <w:color w:val="231F20"/>
+          <w:sz w:val="18"/>
+          <w:szCs w:val="18"/>
+        </w:rPr>
+        <w:t>(</w:t>
+      </w:r>
+      <w:proofErr w:type="spellStart"/>
+      <w:r>
+        <w:rPr>
+          <w:rFonts w:ascii="Courier" w:hAnsi="Courier"/>
+          <w:color w:val="231F20"/>
+          <w:sz w:val="18"/>
+          <w:szCs w:val="18"/>
+        </w:rPr>
+        <w:t>int</w:t>
+      </w:r>
+      <w:proofErr w:type="spellEnd"/>
+      <w:r>
+        <w:rPr>
+          <w:rFonts w:ascii="Courier" w:hAnsi="Courier"/>
+          <w:color w:val="231F20"/>
+          <w:sz w:val="18"/>
+          <w:szCs w:val="18"/>
+        </w:rPr>
+        <w:t xml:space="preserve"> attempts)</w:t>
       </w:r>
       <w:r>
         <w:rPr>
@@ -16635,6 +17016,7 @@
           <w:rtl/>
           <w:lang w:bidi="ar-EG"/>
         </w:rPr>
+        <w:lastRenderedPageBreak/>
         <w:t xml:space="preserve">ولازم تتجنب ال </w:t>
       </w:r>
       <w:r>
@@ -16712,6 +17094,7 @@
         </w:rPr>
         <w:t xml:space="preserve">دة مثال مفروض  تتجنب ان هو يحصل : </w:t>
       </w:r>
+      <w:proofErr w:type="spellStart"/>
       <w:r>
         <w:rPr>
           <w:rFonts w:ascii="Courier" w:hAnsi="Courier"/>
@@ -16719,7 +17102,37 @@
           <w:sz w:val="18"/>
           <w:szCs w:val="18"/>
         </w:rPr>
-        <w:t>includeSetupPageInto(StringBuffer pageText)</w:t>
+        <w:t>includeSetupPageInto</w:t>
+      </w:r>
+      <w:proofErr w:type="spellEnd"/>
+      <w:r>
+        <w:rPr>
+          <w:rFonts w:ascii="Courier" w:hAnsi="Courier"/>
+          <w:color w:val="231F20"/>
+          <w:sz w:val="18"/>
+          <w:szCs w:val="18"/>
+        </w:rPr>
+        <w:t xml:space="preserve">(StringBuffer </w:t>
+      </w:r>
+      <w:proofErr w:type="spellStart"/>
+      <w:r>
+        <w:rPr>
+          <w:rFonts w:ascii="Courier" w:hAnsi="Courier"/>
+          <w:color w:val="231F20"/>
+          <w:sz w:val="18"/>
+          <w:szCs w:val="18"/>
+        </w:rPr>
+        <w:t>pageText</w:t>
+      </w:r>
+      <w:proofErr w:type="spellEnd"/>
+      <w:r>
+        <w:rPr>
+          <w:rFonts w:ascii="Courier" w:hAnsi="Courier"/>
+          <w:color w:val="231F20"/>
+          <w:sz w:val="18"/>
+          <w:szCs w:val="18"/>
+        </w:rPr>
+        <w:t>)</w:t>
       </w:r>
       <w:r>
         <w:rPr>
@@ -17158,7 +17571,7 @@
           <w:rtl/>
         </w:rPr>
       </w:pPr>
-      <w:bookmarkStart w:id="10" w:name="_Toc124390726"/>
+      <w:bookmarkStart w:id="11" w:name="_Toc124391826"/>
       <w:r>
         <w:rPr>
           <w:rFonts w:hint="cs"/>
@@ -17178,7 +17591,7 @@
       <w:r>
         <w:t xml:space="preserve"> :</w:t>
       </w:r>
-      <w:bookmarkEnd w:id="10"/>
+      <w:bookmarkEnd w:id="11"/>
     </w:p>
     <w:p>
       <w:pPr>
@@ -17223,11 +17636,19 @@
         </w:rPr>
         <w:t xml:space="preserve"> متغير </w:t>
       </w:r>
-      <w:r>
-        <w:rPr>
-          <w:lang w:bidi="ar-EG"/>
-        </w:rPr>
-        <w:t xml:space="preserve">boolean </w:t>
+      <w:proofErr w:type="spellStart"/>
+      <w:r>
+        <w:rPr>
+          <w:lang w:bidi="ar-EG"/>
+        </w:rPr>
+        <w:t>boolean</w:t>
+      </w:r>
+      <w:proofErr w:type="spellEnd"/>
+      <w:r>
+        <w:rPr>
+          <w:lang w:bidi="ar-EG"/>
+        </w:rPr>
+        <w:t xml:space="preserve"> </w:t>
       </w:r>
       <w:r>
         <w:rPr>
@@ -17301,11 +17722,19 @@
         </w:rPr>
         <w:t xml:space="preserve"> متغير </w:t>
       </w:r>
-      <w:r>
-        <w:rPr>
-          <w:lang w:bidi="ar-EG"/>
-        </w:rPr>
-        <w:t xml:space="preserve">bool </w:t>
+      <w:proofErr w:type="spellStart"/>
+      <w:r>
+        <w:rPr>
+          <w:lang w:bidi="ar-EG"/>
+        </w:rPr>
+        <w:t>bool</w:t>
+      </w:r>
+      <w:proofErr w:type="spellEnd"/>
+      <w:r>
+        <w:rPr>
+          <w:lang w:bidi="ar-EG"/>
+        </w:rPr>
+        <w:t xml:space="preserve"> </w:t>
       </w:r>
       <w:r>
         <w:rPr>
@@ -17378,13 +17807,23 @@
         </w:rPr>
         <w:t xml:space="preserve">وعم بوب بيقلك    ان هو  بعت  </w:t>
       </w:r>
+      <w:proofErr w:type="spellStart"/>
       <w:r>
         <w:rPr>
           <w:rFonts w:ascii="TimesNewRomanPS-Bold" w:hAnsi="TimesNewRomanPS-Bold"/>
           <w:color w:val="231F20"/>
           <w:lang w:bidi="ar-EG"/>
         </w:rPr>
-        <w:t xml:space="preserve">bool flag </w:t>
+        <w:t>bool</w:t>
+      </w:r>
+      <w:proofErr w:type="spellEnd"/>
+      <w:r>
+        <w:rPr>
+          <w:rFonts w:ascii="TimesNewRomanPS-Bold" w:hAnsi="TimesNewRomanPS-Bold"/>
+          <w:color w:val="231F20"/>
+          <w:lang w:bidi="ar-EG"/>
+        </w:rPr>
+        <w:t xml:space="preserve"> flag </w:t>
       </w:r>
       <w:r>
         <w:rPr>
@@ -17532,13 +17971,23 @@
         </w:rPr>
         <w:t xml:space="preserve">  كانت بتاخد  </w:t>
       </w:r>
+      <w:proofErr w:type="spellStart"/>
       <w:r>
         <w:rPr>
           <w:rFonts w:ascii="TimesNewRomanPS-Bold" w:hAnsi="TimesNewRomanPS-Bold"/>
           <w:color w:val="231F20"/>
           <w:lang w:bidi="ar-EG"/>
         </w:rPr>
-        <w:t xml:space="preserve">boolean </w:t>
+        <w:t>boolean</w:t>
+      </w:r>
+      <w:proofErr w:type="spellEnd"/>
+      <w:r>
+        <w:rPr>
+          <w:rFonts w:ascii="TimesNewRomanPS-Bold" w:hAnsi="TimesNewRomanPS-Bold"/>
+          <w:color w:val="231F20"/>
+          <w:lang w:bidi="ar-EG"/>
+        </w:rPr>
+        <w:t xml:space="preserve"> </w:t>
       </w:r>
       <w:r>
         <w:rPr>
@@ -17843,7 +18292,7 @@
       <w:pPr>
         <w:pStyle w:val="Heading2"/>
       </w:pPr>
-      <w:bookmarkStart w:id="11" w:name="_Toc124390727"/>
+      <w:bookmarkStart w:id="12" w:name="_Toc124391827"/>
       <w:r>
         <w:rPr>
           <w:rFonts w:hint="cs"/>
@@ -17880,7 +18329,7 @@
         </w:rPr>
         <w:t>:</w:t>
       </w:r>
-      <w:bookmarkEnd w:id="11"/>
+      <w:bookmarkEnd w:id="12"/>
       <w:r>
         <w:rPr>
           <w:rFonts w:ascii="TimesNewRomanPS-Bold" w:hAnsi="TimesNewRomanPS-Bold"/>
@@ -18060,6 +18509,7 @@
           <w:noProof/>
           <w:rtl/>
         </w:rPr>
+        <w:lastRenderedPageBreak/>
         <w:drawing>
           <wp:anchor distT="0" distB="0" distL="114300" distR="114300" simplePos="0" relativeHeight="251703296" behindDoc="0" locked="0" layoutInCell="1" allowOverlap="1" wp14:anchorId="66831B23" wp14:editId="4EB4EDB3">
             <wp:simplePos x="0" y="0"/>
@@ -18378,7 +18828,21 @@
         <w:rPr>
           <w:lang w:bidi="ar-EG"/>
         </w:rPr>
-        <w:t>(x,y)</w:t>
+        <w:t>(</w:t>
+      </w:r>
+      <w:proofErr w:type="spellStart"/>
+      <w:r>
+        <w:rPr>
+          <w:lang w:bidi="ar-EG"/>
+        </w:rPr>
+        <w:t>x,y</w:t>
+      </w:r>
+      <w:proofErr w:type="spellEnd"/>
+      <w:r>
+        <w:rPr>
+          <w:lang w:bidi="ar-EG"/>
+        </w:rPr>
+        <w:t>)</w:t>
       </w:r>
       <w:r>
         <w:rPr>
@@ -18557,6 +19021,7 @@
         </w:rPr>
         <w:t xml:space="preserve"> عكس </w:t>
       </w:r>
+      <w:proofErr w:type="spellStart"/>
       <w:r>
         <w:rPr>
           <w:rFonts w:ascii="TimesNewRomanPS-Italic" w:hAnsi="TimesNewRomanPS-Italic"/>
@@ -18564,7 +19029,37 @@
           <w:iCs/>
           <w:color w:val="231F20"/>
         </w:rPr>
-        <w:t xml:space="preserve">writeFiled(outputStream,name ) </w:t>
+        <w:t>writeFiled</w:t>
+      </w:r>
+      <w:proofErr w:type="spellEnd"/>
+      <w:r>
+        <w:rPr>
+          <w:rFonts w:ascii="TimesNewRomanPS-Italic" w:hAnsi="TimesNewRomanPS-Italic"/>
+          <w:i/>
+          <w:iCs/>
+          <w:color w:val="231F20"/>
+        </w:rPr>
+        <w:t>(</w:t>
+      </w:r>
+      <w:proofErr w:type="spellStart"/>
+      <w:r>
+        <w:rPr>
+          <w:rFonts w:ascii="TimesNewRomanPS-Italic" w:hAnsi="TimesNewRomanPS-Italic"/>
+          <w:i/>
+          <w:iCs/>
+          <w:color w:val="231F20"/>
+        </w:rPr>
+        <w:t>outputStream,name</w:t>
+      </w:r>
+      <w:proofErr w:type="spellEnd"/>
+      <w:r>
+        <w:rPr>
+          <w:rFonts w:ascii="TimesNewRomanPS-Italic" w:hAnsi="TimesNewRomanPS-Italic"/>
+          <w:i/>
+          <w:iCs/>
+          <w:color w:val="231F20"/>
+        </w:rPr>
+        <w:t xml:space="preserve"> ) </w:t>
       </w:r>
       <w:r>
         <w:rPr>
@@ -18703,6 +19198,7 @@
         </w:rPr>
         <w:t xml:space="preserve"> زى </w:t>
       </w:r>
+      <w:proofErr w:type="spellStart"/>
       <w:r>
         <w:rPr>
           <w:rFonts w:ascii="Courier" w:hAnsi="Courier"/>
@@ -18710,7 +19206,17 @@
           <w:sz w:val="18"/>
           <w:szCs w:val="18"/>
         </w:rPr>
-        <w:t>assertEquals(expected, actual)</w:t>
+        <w:t>assertEquals</w:t>
+      </w:r>
+      <w:proofErr w:type="spellEnd"/>
+      <w:r>
+        <w:rPr>
+          <w:rFonts w:ascii="Courier" w:hAnsi="Courier"/>
+          <w:color w:val="231F20"/>
+          <w:sz w:val="18"/>
+          <w:szCs w:val="18"/>
+        </w:rPr>
+        <w:t>(expected, actual)</w:t>
       </w:r>
       <w:r>
         <w:rPr>
@@ -19123,6 +19629,7 @@
         </w:rPr>
         <w:t xml:space="preserve"> </w:t>
       </w:r>
+      <w:proofErr w:type="spellStart"/>
       <w:r>
         <w:rPr>
           <w:rFonts w:ascii="TimesNewRomanPS-Italic" w:hAnsi="TimesNewRomanPS-Italic"/>
@@ -19130,8 +19637,29 @@
           <w:iCs/>
           <w:color w:val="231F20"/>
         </w:rPr>
-        <w:t>writeFiled(outputStream,name</w:t>
-      </w:r>
+        <w:t>writeFiled</w:t>
+      </w:r>
+      <w:proofErr w:type="spellEnd"/>
+      <w:r>
+        <w:rPr>
+          <w:rFonts w:ascii="TimesNewRomanPS-Italic" w:hAnsi="TimesNewRomanPS-Italic"/>
+          <w:i/>
+          <w:iCs/>
+          <w:color w:val="231F20"/>
+        </w:rPr>
+        <w:t>(</w:t>
+      </w:r>
+      <w:proofErr w:type="spellStart"/>
+      <w:r>
+        <w:rPr>
+          <w:rFonts w:ascii="TimesNewRomanPS-Italic" w:hAnsi="TimesNewRomanPS-Italic"/>
+          <w:i/>
+          <w:iCs/>
+          <w:color w:val="231F20"/>
+        </w:rPr>
+        <w:t>outputStream,name</w:t>
+      </w:r>
+      <w:proofErr w:type="spellEnd"/>
       <w:r>
         <w:rPr>
           <w:rFonts w:ascii="TimesNewRomanPS-Italic" w:hAnsi="TimesNewRomanPS-Italic" w:hint="cs"/>
@@ -19192,6 +19720,7 @@
         </w:rPr>
         <w:t xml:space="preserve">ممكن اخلى </w:t>
       </w:r>
+      <w:proofErr w:type="spellStart"/>
       <w:r>
         <w:rPr>
           <w:rFonts w:ascii="TimesNewRomanPS-Italic" w:hAnsi="TimesNewRomanPS-Italic"/>
@@ -19201,6 +19730,7 @@
         </w:rPr>
         <w:t>writeFiled</w:t>
       </w:r>
+      <w:proofErr w:type="spellEnd"/>
       <w:r>
         <w:rPr>
           <w:rFonts w:ascii="TimesNewRomanPS-Italic" w:hAnsi="TimesNewRomanPS-Italic" w:hint="cs"/>
@@ -19211,6 +19741,7 @@
         </w:rPr>
         <w:t xml:space="preserve"> دى تكون داله  جوة ال </w:t>
       </w:r>
+      <w:proofErr w:type="spellStart"/>
       <w:r>
         <w:rPr>
           <w:rFonts w:ascii="TimesNewRomanPS-Italic" w:hAnsi="TimesNewRomanPS-Italic"/>
@@ -19218,7 +19749,17 @@
           <w:iCs/>
           <w:color w:val="231F20"/>
         </w:rPr>
-        <w:t xml:space="preserve">outputStream class </w:t>
+        <w:t>outputStream</w:t>
+      </w:r>
+      <w:proofErr w:type="spellEnd"/>
+      <w:r>
+        <w:rPr>
+          <w:rFonts w:ascii="TimesNewRomanPS-Italic" w:hAnsi="TimesNewRomanPS-Italic"/>
+          <w:i/>
+          <w:iCs/>
+          <w:color w:val="231F20"/>
+        </w:rPr>
+        <w:t xml:space="preserve"> class </w:t>
       </w:r>
       <w:r>
         <w:rPr>
@@ -19231,6 +19772,7 @@
         </w:rPr>
         <w:t xml:space="preserve"> بحيث اقدر اعمل الشكل دة </w:t>
       </w:r>
+      <w:proofErr w:type="spellStart"/>
       <w:r>
         <w:rPr>
           <w:rFonts w:ascii="Courier" w:hAnsi="Courier"/>
@@ -19238,7 +19780,17 @@
           <w:sz w:val="18"/>
           <w:szCs w:val="18"/>
         </w:rPr>
-        <w:t>outputStream.</w:t>
+        <w:t>outputStream</w:t>
+      </w:r>
+      <w:proofErr w:type="spellEnd"/>
+      <w:r>
+        <w:rPr>
+          <w:rFonts w:ascii="Courier" w:hAnsi="Courier"/>
+          <w:color w:val="231F20"/>
+          <w:sz w:val="18"/>
+          <w:szCs w:val="18"/>
+        </w:rPr>
+        <w:t>.</w:t>
       </w:r>
       <w:r>
         <w:rPr>
@@ -19291,6 +19843,7 @@
         </w:rPr>
         <w:t xml:space="preserve">تانى حل  ان اخلى ال  </w:t>
       </w:r>
+      <w:proofErr w:type="spellStart"/>
       <w:r>
         <w:rPr>
           <w:rFonts w:ascii="TimesNewRomanPS-Italic" w:hAnsi="TimesNewRomanPS-Italic"/>
@@ -19300,6 +19853,7 @@
         </w:rPr>
         <w:t>outputStream</w:t>
       </w:r>
+      <w:proofErr w:type="spellEnd"/>
       <w:r>
         <w:rPr>
           <w:rFonts w:ascii="TimesNewRomanPS-Italic" w:hAnsi="TimesNewRomanPS-Italic" w:hint="cs"/>
@@ -19330,6 +19884,7 @@
         </w:rPr>
         <w:t xml:space="preserve"> جوة  الكلاس  الى فيه داله </w:t>
       </w:r>
+      <w:proofErr w:type="spellStart"/>
       <w:r>
         <w:rPr>
           <w:rFonts w:ascii="TimesNewRomanPS-Italic" w:hAnsi="TimesNewRomanPS-Italic"/>
@@ -19339,6 +19894,7 @@
         </w:rPr>
         <w:t>writeFiled</w:t>
       </w:r>
+      <w:proofErr w:type="spellEnd"/>
       <w:r>
         <w:rPr>
           <w:rFonts w:ascii="TimesNewRomanPS-Italic" w:hAnsi="TimesNewRomanPS-Italic" w:hint="cs"/>
@@ -19390,6 +19946,7 @@
         </w:rPr>
         <w:t xml:space="preserve">تالت احل ان اعمل كلاس جديد اسمه </w:t>
       </w:r>
+      <w:proofErr w:type="spellStart"/>
       <w:r>
         <w:rPr>
           <w:rFonts w:ascii="Courier" w:hAnsi="Courier"/>
@@ -19399,6 +19956,7 @@
         </w:rPr>
         <w:t>FieldWriter</w:t>
       </w:r>
+      <w:proofErr w:type="spellEnd"/>
       <w:r>
         <w:rPr>
           <w:rFonts w:ascii="Courier" w:hAnsi="Courier" w:hint="cs"/>
@@ -19409,6 +19967,7 @@
         </w:rPr>
         <w:t xml:space="preserve"> يكون بياخد </w:t>
       </w:r>
+      <w:proofErr w:type="spellStart"/>
       <w:r>
         <w:rPr>
           <w:rFonts w:ascii="Courier" w:hAnsi="Courier"/>
@@ -19418,6 +19977,7 @@
         </w:rPr>
         <w:t>outputStream</w:t>
       </w:r>
+      <w:proofErr w:type="spellEnd"/>
       <w:r>
         <w:rPr>
           <w:rFonts w:ascii="Courier" w:hAnsi="Courier" w:hint="cs"/>
@@ -19512,7 +20072,7 @@
           <w:lang w:bidi="ar-SA"/>
         </w:rPr>
       </w:pPr>
-      <w:bookmarkStart w:id="12" w:name="_Toc124390728"/>
+      <w:bookmarkStart w:id="13" w:name="_Toc124391828"/>
       <w:r>
         <w:t>6.4-</w:t>
       </w:r>
@@ -19539,7 +20099,7 @@
         </w:rPr>
         <w:t>:</w:t>
       </w:r>
-      <w:bookmarkEnd w:id="12"/>
+      <w:bookmarkEnd w:id="13"/>
       <w:r>
         <w:rPr>
           <w:rFonts w:ascii="TimesNewRomanPS-Bold" w:hAnsi="TimesNewRomanPS-Bold"/>
@@ -19744,12 +20304,13 @@
       <w:pPr>
         <w:pStyle w:val="Heading2"/>
       </w:pPr>
-      <w:bookmarkStart w:id="13" w:name="_Toc124390729"/>
-      <w:r>
-        <w:rPr>
-          <w:rFonts w:hint="cs"/>
-          <w:rtl/>
-        </w:rPr>
+      <w:bookmarkStart w:id="14" w:name="_Toc124391829"/>
+      <w:r>
+        <w:rPr>
+          <w:rFonts w:hint="cs"/>
+          <w:rtl/>
+        </w:rPr>
+        <w:lastRenderedPageBreak/>
         <w:t>6</w:t>
       </w:r>
       <w:r>
@@ -19761,7 +20322,7 @@
       <w:r>
         <w:t>:</w:t>
       </w:r>
-      <w:bookmarkEnd w:id="13"/>
+      <w:bookmarkEnd w:id="14"/>
       <w:r>
         <w:t xml:space="preserve"> </w:t>
       </w:r>
@@ -19865,27 +20426,19 @@
           <w:sz w:val="18"/>
           <w:szCs w:val="18"/>
         </w:rPr>
-        <w:t>Circle makeCircle(double x, double y, double radius);</w:t>
-      </w:r>
-    </w:p>
-    <w:p>
-      <w:pPr>
-        <w:bidi/>
-        <w:rPr>
-          <w:rtl/>
-          <w:lang w:bidi="ar-EG"/>
-        </w:rPr>
-      </w:pPr>
-      <w:r>
-        <w:rPr>
-          <w:rFonts w:ascii="Courier" w:hAnsi="Courier" w:hint="cs"/>
+        <w:t xml:space="preserve">Circle </w:t>
+      </w:r>
+      <w:proofErr w:type="spellStart"/>
+      <w:r>
+        <w:rPr>
+          <w:rFonts w:ascii="Courier" w:hAnsi="Courier"/>
           <w:color w:val="231F20"/>
           <w:sz w:val="18"/>
           <w:szCs w:val="18"/>
-          <w:rtl/>
-        </w:rPr>
-        <w:t xml:space="preserve">ممكن نخليها بالشطل  ده   </w:t>
-      </w:r>
+        </w:rPr>
+        <w:t>makeCircle</w:t>
+      </w:r>
+      <w:proofErr w:type="spellEnd"/>
       <w:r>
         <w:rPr>
           <w:rFonts w:ascii="Courier" w:hAnsi="Courier"/>
@@ -19893,7 +20446,55 @@
           <w:sz w:val="18"/>
           <w:szCs w:val="18"/>
         </w:rPr>
-        <w:t>Circle makeCircle(Point center, double radius);</w:t>
+        <w:t>(double x, double y, double radius);</w:t>
+      </w:r>
+    </w:p>
+    <w:p>
+      <w:pPr>
+        <w:bidi/>
+        <w:rPr>
+          <w:rtl/>
+          <w:lang w:bidi="ar-EG"/>
+        </w:rPr>
+      </w:pPr>
+      <w:r>
+        <w:rPr>
+          <w:rFonts w:ascii="Courier" w:hAnsi="Courier" w:hint="cs"/>
+          <w:color w:val="231F20"/>
+          <w:sz w:val="18"/>
+          <w:szCs w:val="18"/>
+          <w:rtl/>
+        </w:rPr>
+        <w:t xml:space="preserve">ممكن نخليها بالشطل  ده   </w:t>
+      </w:r>
+      <w:r>
+        <w:rPr>
+          <w:rFonts w:ascii="Courier" w:hAnsi="Courier"/>
+          <w:color w:val="231F20"/>
+          <w:sz w:val="18"/>
+          <w:szCs w:val="18"/>
+        </w:rPr>
+        <w:t xml:space="preserve">Circle </w:t>
+      </w:r>
+      <w:proofErr w:type="spellStart"/>
+      <w:r>
+        <w:rPr>
+          <w:rFonts w:ascii="Courier" w:hAnsi="Courier"/>
+          <w:color w:val="231F20"/>
+          <w:sz w:val="18"/>
+          <w:szCs w:val="18"/>
+        </w:rPr>
+        <w:t>makeCircle</w:t>
+      </w:r>
+      <w:proofErr w:type="spellEnd"/>
+      <w:r>
+        <w:rPr>
+          <w:rFonts w:ascii="Courier" w:hAnsi="Courier"/>
+          <w:color w:val="231F20"/>
+          <w:sz w:val="18"/>
+          <w:szCs w:val="18"/>
+        </w:rPr>
+        <w:t>(Point center, double radius);</w:t>
       </w:r>
     </w:p>
     <w:p>
@@ -19955,6 +20556,7 @@
         </w:rPr>
         <w:t xml:space="preserve"> دى حاجة حلوه    واحنا   كل الى عملناه ف المثال  ان خلينى  </w:t>
       </w:r>
+      <w:proofErr w:type="spellStart"/>
       <w:r>
         <w:rPr>
           <w:rFonts w:ascii="Courier" w:hAnsi="Courier"/>
@@ -19963,7 +20565,18 @@
           <w:szCs w:val="18"/>
           <w:lang w:bidi="ar-EG"/>
         </w:rPr>
-        <w:t xml:space="preserve">x,y </w:t>
+        <w:t>x,y</w:t>
+      </w:r>
+      <w:proofErr w:type="spellEnd"/>
+      <w:r>
+        <w:rPr>
+          <w:rFonts w:ascii="Courier" w:hAnsi="Courier"/>
+          <w:color w:val="231F20"/>
+          <w:sz w:val="18"/>
+          <w:szCs w:val="18"/>
+          <w:lang w:bidi="ar-EG"/>
+        </w:rPr>
+        <w:t xml:space="preserve"> </w:t>
       </w:r>
       <w:r>
         <w:rPr>
@@ -19988,7 +20601,7 @@
           <w:lang w:bidi="ar-SA"/>
         </w:rPr>
       </w:pPr>
-      <w:bookmarkStart w:id="14" w:name="_Toc124390730"/>
+      <w:bookmarkStart w:id="15" w:name="_Toc124391830"/>
       <w:r>
         <w:rPr>
           <w:rFonts w:hint="cs"/>
@@ -20022,7 +20635,7 @@
         </w:rPr>
         <w:t>:</w:t>
       </w:r>
-      <w:bookmarkEnd w:id="14"/>
+      <w:bookmarkEnd w:id="15"/>
       <w:r>
         <w:rPr>
           <w:rFonts w:ascii="TimesNewRomanPS-Bold" w:hAnsi="TimesNewRomanPS-Bold"/>
@@ -20070,7 +20683,7 @@
           <w:lang w:bidi="ar-SA"/>
         </w:rPr>
       </w:pPr>
-      <w:bookmarkStart w:id="15" w:name="_Toc124390731"/>
+      <w:bookmarkStart w:id="16" w:name="_Toc124391831"/>
       <w:r>
         <w:rPr>
           <w:rFonts w:hint="cs"/>
@@ -20104,7 +20717,7 @@
         </w:rPr>
         <w:t>:</w:t>
       </w:r>
-      <w:bookmarkEnd w:id="15"/>
+      <w:bookmarkEnd w:id="16"/>
     </w:p>
     <w:p>
       <w:pPr>
@@ -20631,7 +21244,7 @@
       <w:pPr>
         <w:pStyle w:val="Heading1"/>
       </w:pPr>
-      <w:bookmarkStart w:id="16" w:name="_Toc124390732"/>
+      <w:bookmarkStart w:id="17" w:name="_Toc124391832"/>
       <w:r>
         <w:rPr>
           <w:rFonts w:hint="cs"/>
@@ -20656,7 +21269,7 @@
         </w:rPr>
         <w:t xml:space="preserve"> :</w:t>
       </w:r>
-      <w:bookmarkEnd w:id="16"/>
+      <w:bookmarkEnd w:id="17"/>
     </w:p>
     <w:p>
       <w:pPr>
@@ -20908,6 +21521,22 @@
         <w:bidi/>
         <w:rPr>
           <w:rtl/>
+          <w:lang w:bidi="ar-EG"/>
+        </w:rPr>
+      </w:pPr>
+    </w:p>
+    <w:p>
+      <w:pPr>
+        <w:bidi/>
+        <w:rPr>
+          <w:lang w:bidi="ar-EG"/>
+        </w:rPr>
+      </w:pPr>
+    </w:p>
+    <w:p>
+      <w:pPr>
+        <w:bidi/>
+        <w:rPr>
           <w:lang w:bidi="ar-EG"/>
         </w:rPr>
       </w:pPr>
@@ -21861,7 +22490,7 @@
       <w:pPr>
         <w:pStyle w:val="Heading2"/>
       </w:pPr>
-      <w:bookmarkStart w:id="17" w:name="_Toc124390733"/>
+      <w:bookmarkStart w:id="18" w:name="_Toc124391833"/>
       <w:r>
         <w:rPr>
           <w:rFonts w:hint="cs"/>
@@ -21898,7 +22527,7 @@
         </w:rPr>
         <w:t>:</w:t>
       </w:r>
-      <w:bookmarkEnd w:id="17"/>
+      <w:bookmarkEnd w:id="18"/>
     </w:p>
     <w:p>
       <w:pPr>
@@ -22780,6 +23409,18 @@
           <w:color w:val="231F20"/>
           <w:sz w:val="18"/>
           <w:szCs w:val="18"/>
+          <w:lang w:bidi="ar-EG"/>
+        </w:rPr>
+      </w:pPr>
+    </w:p>
+    <w:p>
+      <w:pPr>
+        <w:bidi/>
+        <w:rPr>
+          <w:rFonts w:ascii="Courier" w:hAnsi="Courier"/>
+          <w:color w:val="231F20"/>
+          <w:sz w:val="18"/>
+          <w:szCs w:val="18"/>
           <w:rtl/>
           <w:lang w:bidi="ar-EG"/>
         </w:rPr>
@@ -22789,19 +23430,38 @@
       <w:pPr>
         <w:pStyle w:val="Heading1"/>
       </w:pPr>
-      <w:r>
-        <w:rPr>
-          <w:rFonts w:hint="cs"/>
-          <w:rtl/>
-        </w:rPr>
-        <w:lastRenderedPageBreak/>
+      <w:bookmarkStart w:id="19" w:name="_Toc124391834"/>
+      <w:r>
+        <w:rPr>
+          <w:rFonts w:hint="cs"/>
+          <w:rtl/>
+        </w:rPr>
         <w:t>8</w:t>
       </w:r>
       <w:r>
         <w:t>-</w:t>
       </w:r>
-      <w:bookmarkStart w:id="18" w:name="_GoBack"/>
-      <w:bookmarkEnd w:id="18"/>
+      <w:r>
+        <w:rPr>
+          <w:rStyle w:val="NoSpacing"/>
+        </w:rPr>
+        <w:t xml:space="preserve"> </w:t>
+      </w:r>
+      <w:r>
+        <w:rPr>
+          <w:rFonts w:eastAsiaTheme="minorEastAsia"/>
+          <w:lang w:bidi="ar-SA"/>
+        </w:rPr>
+        <w:t>Command Query Separation</w:t>
+      </w:r>
+      <w:r>
+        <w:rPr>
+          <w:rFonts w:eastAsiaTheme="minorEastAsia"/>
+          <w:lang w:bidi="ar-SA"/>
+        </w:rPr>
+        <w:t xml:space="preserve"> :</w:t>
+      </w:r>
+      <w:bookmarkEnd w:id="19"/>
     </w:p>
     <w:p>
       <w:pPr>
@@ -24532,7 +25192,7 @@
               <w:sz w:val="18"/>
               <w:szCs w:val="18"/>
             </w:rPr>
-            <w:t>16</w:t>
+            <w:t>10</w:t>
           </w:r>
           <w:r>
             <w:rPr>
@@ -32683,7 +33343,7 @@
 </file>
 
 <file path=customXml/itemProps2.xml><?xml version="1.0" encoding="utf-8"?>
-<ds:datastoreItem xmlns:ds="http://schemas.openxmlformats.org/officeDocument/2006/customXml" ds:itemID="{0DEA5FB3-2F0A-43C7-895D-21CAE0823E6A}">
+<ds:datastoreItem xmlns:ds="http://schemas.openxmlformats.org/officeDocument/2006/customXml" ds:itemID="{BBE4D949-77C4-4913-9ADC-0EECF522C360}">
   <ds:schemaRefs>
     <ds:schemaRef ds:uri="http://schemas.openxmlformats.org/officeDocument/2006/bibliography"/>
   </ds:schemaRefs>

</xml_diff>

<commit_message>
mote 8 in ch3
</commit_message>
<xml_diff>
--- a/ch3-Functions.docx
+++ b/ch3-Functions.docx
@@ -3700,36 +3700,8 @@
                                         <w:sz w:val="26"/>
                                         <w:szCs w:val="26"/>
                                       </w:rPr>
-                                      <w:t xml:space="preserve">Abdurrahman </w:t>
+                                      <w:t>Abdurrahman Gamal Ahmed Gaber</w:t>
                                     </w:r>
-                                    <w:proofErr w:type="spellStart"/>
-                                    <w:r>
-                                      <w:rPr>
-                                        <w:color w:val="1CADE4" w:themeColor="accent1"/>
-                                        <w:sz w:val="26"/>
-                                        <w:szCs w:val="26"/>
-                                      </w:rPr>
-                                      <w:t>Gamal</w:t>
-                                    </w:r>
-                                    <w:proofErr w:type="spellEnd"/>
-                                    <w:r>
-                                      <w:rPr>
-                                        <w:color w:val="1CADE4" w:themeColor="accent1"/>
-                                        <w:sz w:val="26"/>
-                                        <w:szCs w:val="26"/>
-                                      </w:rPr>
-                                      <w:t xml:space="preserve"> Ahmed </w:t>
-                                    </w:r>
-                                    <w:proofErr w:type="spellStart"/>
-                                    <w:r>
-                                      <w:rPr>
-                                        <w:color w:val="1CADE4" w:themeColor="accent1"/>
-                                        <w:sz w:val="26"/>
-                                        <w:szCs w:val="26"/>
-                                      </w:rPr>
-                                      <w:t>Gaber</w:t>
-                                    </w:r>
-                                    <w:proofErr w:type="spellEnd"/>
                                   </w:sdtContent>
                                 </w:sdt>
                               </w:p>
@@ -3821,36 +3793,8 @@
                                   <w:sz w:val="26"/>
                                   <w:szCs w:val="26"/>
                                 </w:rPr>
-                                <w:t xml:space="preserve">Abdurrahman </w:t>
+                                <w:t>Abdurrahman Gamal Ahmed Gaber</w:t>
                               </w:r>
-                              <w:proofErr w:type="spellStart"/>
-                              <w:r>
-                                <w:rPr>
-                                  <w:color w:val="1CADE4" w:themeColor="accent1"/>
-                                  <w:sz w:val="26"/>
-                                  <w:szCs w:val="26"/>
-                                </w:rPr>
-                                <w:t>Gamal</w:t>
-                              </w:r>
-                              <w:proofErr w:type="spellEnd"/>
-                              <w:r>
-                                <w:rPr>
-                                  <w:color w:val="1CADE4" w:themeColor="accent1"/>
-                                  <w:sz w:val="26"/>
-                                  <w:szCs w:val="26"/>
-                                </w:rPr>
-                                <w:t xml:space="preserve"> Ahmed </w:t>
-                              </w:r>
-                              <w:proofErr w:type="spellStart"/>
-                              <w:r>
-                                <w:rPr>
-                                  <w:color w:val="1CADE4" w:themeColor="accent1"/>
-                                  <w:sz w:val="26"/>
-                                  <w:szCs w:val="26"/>
-                                </w:rPr>
-                                <w:t>Gaber</w:t>
-                              </w:r>
-                              <w:proofErr w:type="spellEnd"/>
                             </w:sdtContent>
                           </w:sdt>
                         </w:p>
@@ -4317,7 +4261,7 @@
             </w:rPr>
             <w:fldChar w:fldCharType="separate"/>
           </w:r>
-          <w:hyperlink w:anchor="_Toc124391816" w:history="1">
+          <w:hyperlink w:anchor="_Toc124429465" w:history="1">
             <w:r>
               <w:rPr>
                 <w:rStyle w:val="Hyperlink"/>
@@ -4369,7 +4313,7 @@
                 <w:noProof/>
                 <w:webHidden/>
               </w:rPr>
-              <w:instrText xml:space="preserve"> PAGEREF _Toc124391816 \h </w:instrText>
+              <w:instrText xml:space="preserve"> PAGEREF _Toc124429465 \h </w:instrText>
             </w:r>
             <w:r>
               <w:rPr>
@@ -4411,7 +4355,7 @@
               <w:noProof/>
             </w:rPr>
           </w:pPr>
-          <w:hyperlink w:anchor="_Toc124391817" w:history="1">
+          <w:hyperlink w:anchor="_Toc124429466" w:history="1">
             <w:r>
               <w:rPr>
                 <w:rStyle w:val="Hyperlink"/>
@@ -4448,7 +4392,7 @@
                 <w:noProof/>
                 <w:webHidden/>
               </w:rPr>
-              <w:instrText xml:space="preserve"> PAGEREF _Toc124391817 \h </w:instrText>
+              <w:instrText xml:space="preserve"> PAGEREF _Toc124429466 \h </w:instrText>
             </w:r>
             <w:r>
               <w:rPr>
@@ -4490,7 +4434,7 @@
               <w:noProof/>
             </w:rPr>
           </w:pPr>
-          <w:hyperlink w:anchor="_Toc124391818" w:history="1">
+          <w:hyperlink w:anchor="_Toc124429467" w:history="1">
             <w:r>
               <w:rPr>
                 <w:rStyle w:val="Hyperlink"/>
@@ -4525,7 +4469,7 @@
                 <w:noProof/>
                 <w:webHidden/>
               </w:rPr>
-              <w:instrText xml:space="preserve"> PAGEREF _Toc124391818 \h </w:instrText>
+              <w:instrText xml:space="preserve"> PAGEREF _Toc124429467 \h </w:instrText>
             </w:r>
             <w:r>
               <w:rPr>
@@ -4567,7 +4511,7 @@
               <w:noProof/>
             </w:rPr>
           </w:pPr>
-          <w:hyperlink w:anchor="_Toc124391819" w:history="1">
+          <w:hyperlink w:anchor="_Toc124429468" w:history="1">
             <w:r>
               <w:rPr>
                 <w:rStyle w:val="Hyperlink"/>
@@ -4595,7 +4539,7 @@
                 <w:noProof/>
                 <w:webHidden/>
               </w:rPr>
-              <w:instrText xml:space="preserve"> PAGEREF _Toc124391819 \h </w:instrText>
+              <w:instrText xml:space="preserve"> PAGEREF _Toc124429468 \h </w:instrText>
             </w:r>
             <w:r>
               <w:rPr>
@@ -4637,7 +4581,7 @@
               <w:noProof/>
             </w:rPr>
           </w:pPr>
-          <w:hyperlink w:anchor="_Toc124391820" w:history="1">
+          <w:hyperlink w:anchor="_Toc124429469" w:history="1">
             <w:r>
               <w:rPr>
                 <w:rStyle w:val="Hyperlink"/>
@@ -4674,7 +4618,7 @@
                 <w:noProof/>
                 <w:webHidden/>
               </w:rPr>
-              <w:instrText xml:space="preserve"> PAGEREF _Toc124391820 \h </w:instrText>
+              <w:instrText xml:space="preserve"> PAGEREF _Toc124429469 \h </w:instrText>
             </w:r>
             <w:r>
               <w:rPr>
@@ -4716,7 +4660,7 @@
               <w:noProof/>
             </w:rPr>
           </w:pPr>
-          <w:hyperlink w:anchor="_Toc124391821" w:history="1">
+          <w:hyperlink w:anchor="_Toc124429470" w:history="1">
             <w:r>
               <w:rPr>
                 <w:rStyle w:val="Hyperlink"/>
@@ -4759,7 +4703,7 @@
                 <w:noProof/>
                 <w:webHidden/>
               </w:rPr>
-              <w:instrText xml:space="preserve"> PAGEREF _Toc124391821 \h </w:instrText>
+              <w:instrText xml:space="preserve"> PAGEREF _Toc124429470 \h </w:instrText>
             </w:r>
             <w:r>
               <w:rPr>
@@ -4801,7 +4745,7 @@
               <w:noProof/>
             </w:rPr>
           </w:pPr>
-          <w:hyperlink w:anchor="_Toc124391822" w:history="1">
+          <w:hyperlink w:anchor="_Toc124429471" w:history="1">
             <w:r>
               <w:rPr>
                 <w:rStyle w:val="Hyperlink"/>
@@ -4845,7 +4789,7 @@
                 <w:noProof/>
                 <w:webHidden/>
               </w:rPr>
-              <w:instrText xml:space="preserve"> PAGEREF _Toc124391822 \h </w:instrText>
+              <w:instrText xml:space="preserve"> PAGEREF _Toc124429471 \h </w:instrText>
             </w:r>
             <w:r>
               <w:rPr>
@@ -4887,7 +4831,7 @@
               <w:noProof/>
             </w:rPr>
           </w:pPr>
-          <w:hyperlink w:anchor="_Toc124391823" w:history="1">
+          <w:hyperlink w:anchor="_Toc124429472" w:history="1">
             <w:r>
               <w:rPr>
                 <w:rStyle w:val="Hyperlink"/>
@@ -4931,7 +4875,7 @@
                 <w:noProof/>
                 <w:webHidden/>
               </w:rPr>
-              <w:instrText xml:space="preserve"> PAGEREF _Toc124391823 \h </w:instrText>
+              <w:instrText xml:space="preserve"> PAGEREF _Toc124429472 \h </w:instrText>
             </w:r>
             <w:r>
               <w:rPr>
@@ -4973,7 +4917,7 @@
               <w:noProof/>
             </w:rPr>
           </w:pPr>
-          <w:hyperlink w:anchor="_Toc124391824" w:history="1">
+          <w:hyperlink w:anchor="_Toc124429473" w:history="1">
             <w:r>
               <w:rPr>
                 <w:rStyle w:val="Hyperlink"/>
@@ -5008,7 +4952,7 @@
                 <w:noProof/>
                 <w:webHidden/>
               </w:rPr>
-              <w:instrText xml:space="preserve"> PAGEREF _Toc124391824 \h </w:instrText>
+              <w:instrText xml:space="preserve"> PAGEREF _Toc124429473 \h </w:instrText>
             </w:r>
             <w:r>
               <w:rPr>
@@ -5050,7 +4994,7 @@
               <w:noProof/>
             </w:rPr>
           </w:pPr>
-          <w:hyperlink w:anchor="_Toc124391825" w:history="1">
+          <w:hyperlink w:anchor="_Toc124429474" w:history="1">
             <w:r>
               <w:rPr>
                 <w:rStyle w:val="Hyperlink"/>
@@ -5095,7 +5039,7 @@
                 <w:noProof/>
                 <w:webHidden/>
               </w:rPr>
-              <w:instrText xml:space="preserve"> PAGEREF _Toc124391825 \h </w:instrText>
+              <w:instrText xml:space="preserve"> PAGEREF _Toc124429474 \h </w:instrText>
             </w:r>
             <w:r>
               <w:rPr>
@@ -5137,7 +5081,7 @@
               <w:noProof/>
             </w:rPr>
           </w:pPr>
-          <w:hyperlink w:anchor="_Toc124391826" w:history="1">
+          <w:hyperlink w:anchor="_Toc124429475" w:history="1">
             <w:r>
               <w:rPr>
                 <w:rStyle w:val="Hyperlink"/>
@@ -5174,7 +5118,7 @@
                 <w:noProof/>
                 <w:webHidden/>
               </w:rPr>
-              <w:instrText xml:space="preserve"> PAGEREF _Toc124391826 \h </w:instrText>
+              <w:instrText xml:space="preserve"> PAGEREF _Toc124429475 \h </w:instrText>
             </w:r>
             <w:r>
               <w:rPr>
@@ -5216,7 +5160,7 @@
               <w:noProof/>
             </w:rPr>
           </w:pPr>
-          <w:hyperlink w:anchor="_Toc124391827" w:history="1">
+          <w:hyperlink w:anchor="_Toc124429476" w:history="1">
             <w:r>
               <w:rPr>
                 <w:rStyle w:val="Hyperlink"/>
@@ -5261,7 +5205,7 @@
                 <w:noProof/>
                 <w:webHidden/>
               </w:rPr>
-              <w:instrText xml:space="preserve"> PAGEREF _Toc124391827 \h </w:instrText>
+              <w:instrText xml:space="preserve"> PAGEREF _Toc124429476 \h </w:instrText>
             </w:r>
             <w:r>
               <w:rPr>
@@ -5303,7 +5247,7 @@
               <w:noProof/>
             </w:rPr>
           </w:pPr>
-          <w:hyperlink w:anchor="_Toc124391828" w:history="1">
+          <w:hyperlink w:anchor="_Toc124429477" w:history="1">
             <w:r>
               <w:rPr>
                 <w:rStyle w:val="Hyperlink"/>
@@ -5339,7 +5283,7 @@
                 <w:noProof/>
                 <w:webHidden/>
               </w:rPr>
-              <w:instrText xml:space="preserve"> PAGEREF _Toc124391828 \h </w:instrText>
+              <w:instrText xml:space="preserve"> PAGEREF _Toc124429477 \h </w:instrText>
             </w:r>
             <w:r>
               <w:rPr>
@@ -5381,7 +5325,7 @@
               <w:noProof/>
             </w:rPr>
           </w:pPr>
-          <w:hyperlink w:anchor="_Toc124391829" w:history="1">
+          <w:hyperlink w:anchor="_Toc124429478" w:history="1">
             <w:r>
               <w:rPr>
                 <w:rStyle w:val="Hyperlink"/>
@@ -5418,7 +5362,7 @@
                 <w:noProof/>
                 <w:webHidden/>
               </w:rPr>
-              <w:instrText xml:space="preserve"> PAGEREF _Toc124391829 \h </w:instrText>
+              <w:instrText xml:space="preserve"> PAGEREF _Toc124429478 \h </w:instrText>
             </w:r>
             <w:r>
               <w:rPr>
@@ -5460,7 +5404,7 @@
               <w:noProof/>
             </w:rPr>
           </w:pPr>
-          <w:hyperlink w:anchor="_Toc124391830" w:history="1">
+          <w:hyperlink w:anchor="_Toc124429479" w:history="1">
             <w:r>
               <w:rPr>
                 <w:rStyle w:val="Hyperlink"/>
@@ -5505,7 +5449,7 @@
                 <w:noProof/>
                 <w:webHidden/>
               </w:rPr>
-              <w:instrText xml:space="preserve"> PAGEREF _Toc124391830 \h </w:instrText>
+              <w:instrText xml:space="preserve"> PAGEREF _Toc124429479 \h </w:instrText>
             </w:r>
             <w:r>
               <w:rPr>
@@ -5547,7 +5491,7 @@
               <w:noProof/>
             </w:rPr>
           </w:pPr>
-          <w:hyperlink w:anchor="_Toc124391831" w:history="1">
+          <w:hyperlink w:anchor="_Toc124429480" w:history="1">
             <w:r>
               <w:rPr>
                 <w:rStyle w:val="Hyperlink"/>
@@ -5592,7 +5536,7 @@
                 <w:noProof/>
                 <w:webHidden/>
               </w:rPr>
-              <w:instrText xml:space="preserve"> PAGEREF _Toc124391831 \h </w:instrText>
+              <w:instrText xml:space="preserve"> PAGEREF _Toc124429480 \h </w:instrText>
             </w:r>
             <w:r>
               <w:rPr>
@@ -5634,7 +5578,7 @@
               <w:noProof/>
             </w:rPr>
           </w:pPr>
-          <w:hyperlink w:anchor="_Toc124391832" w:history="1">
+          <w:hyperlink w:anchor="_Toc124429481" w:history="1">
             <w:r>
               <w:rPr>
                 <w:rStyle w:val="Hyperlink"/>
@@ -5678,7 +5622,7 @@
                 <w:noProof/>
                 <w:webHidden/>
               </w:rPr>
-              <w:instrText xml:space="preserve"> PAGEREF _Toc124391832 \h </w:instrText>
+              <w:instrText xml:space="preserve"> PAGEREF _Toc124429481 \h </w:instrText>
             </w:r>
             <w:r>
               <w:rPr>
@@ -5720,7 +5664,7 @@
               <w:noProof/>
             </w:rPr>
           </w:pPr>
-          <w:hyperlink w:anchor="_Toc124391833" w:history="1">
+          <w:hyperlink w:anchor="_Toc124429482" w:history="1">
             <w:r>
               <w:rPr>
                 <w:rStyle w:val="Hyperlink"/>
@@ -5765,7 +5709,7 @@
                 <w:noProof/>
                 <w:webHidden/>
               </w:rPr>
-              <w:instrText xml:space="preserve"> PAGEREF _Toc124391833 \h </w:instrText>
+              <w:instrText xml:space="preserve"> PAGEREF _Toc124429482 \h </w:instrText>
             </w:r>
             <w:r>
               <w:rPr>
@@ -5807,7 +5751,7 @@
               <w:noProof/>
             </w:rPr>
           </w:pPr>
-          <w:hyperlink w:anchor="_Toc124391834" w:history="1">
+          <w:hyperlink w:anchor="_Toc124429483" w:history="1">
             <w:r>
               <w:rPr>
                 <w:rStyle w:val="Hyperlink"/>
@@ -5851,7 +5795,76 @@
                 <w:noProof/>
                 <w:webHidden/>
               </w:rPr>
-              <w:instrText xml:space="preserve"> PAGEREF _Toc124391834 \h </w:instrText>
+              <w:instrText xml:space="preserve"> PAGEREF _Toc124429483 \h </w:instrText>
+            </w:r>
+            <w:r>
+              <w:rPr>
+                <w:noProof/>
+                <w:webHidden/>
+              </w:rPr>
+            </w:r>
+            <w:r>
+              <w:rPr>
+                <w:noProof/>
+                <w:webHidden/>
+              </w:rPr>
+              <w:fldChar w:fldCharType="separate"/>
+            </w:r>
+            <w:r>
+              <w:rPr>
+                <w:noProof/>
+                <w:webHidden/>
+              </w:rPr>
+              <w:t>16</w:t>
+            </w:r>
+            <w:r>
+              <w:rPr>
+                <w:noProof/>
+                <w:webHidden/>
+              </w:rPr>
+              <w:fldChar w:fldCharType="end"/>
+            </w:r>
+          </w:hyperlink>
+        </w:p>
+        <w:p>
+          <w:pPr>
+            <w:pStyle w:val="TOC1"/>
+            <w:tabs>
+              <w:tab w:val="right" w:leader="dot" w:pos="9350"/>
+            </w:tabs>
+            <w:rPr>
+              <w:rFonts w:cstheme="minorBidi"/>
+              <w:noProof/>
+            </w:rPr>
+          </w:pPr>
+          <w:hyperlink w:anchor="_Toc124429484" w:history="1">
+            <w:r>
+              <w:rPr>
+                <w:rStyle w:val="Hyperlink"/>
+                <w:noProof/>
+              </w:rPr>
+              <w:t>9-Prefer Exceptions to Returning Error Codes :</w:t>
+            </w:r>
+            <w:r>
+              <w:rPr>
+                <w:noProof/>
+                <w:webHidden/>
+              </w:rPr>
+              <w:tab/>
+            </w:r>
+            <w:r>
+              <w:rPr>
+                <w:noProof/>
+                <w:webHidden/>
+              </w:rPr>
+              <w:fldChar w:fldCharType="begin"/>
+            </w:r>
+            <w:r>
+              <w:rPr>
+                <w:noProof/>
+                <w:webHidden/>
+              </w:rPr>
+              <w:instrText xml:space="preserve"> PAGEREF _Toc124429484 \h </w:instrText>
             </w:r>
             <w:r>
               <w:rPr>
@@ -6008,14 +6021,8 @@
           <w:rFonts w:asciiTheme="majorBidi" w:hAnsiTheme="majorBidi" w:cstheme="majorBidi"/>
         </w:rPr>
       </w:pPr>
-    </w:p>
-    <w:p>
-      <w:pPr>
-        <w:jc w:val="both"/>
-        <w:rPr>
-          <w:rFonts w:asciiTheme="majorBidi" w:hAnsiTheme="majorBidi" w:cstheme="majorBidi"/>
-        </w:rPr>
-      </w:pPr>
+      <w:bookmarkStart w:id="0" w:name="_GoBack"/>
+      <w:bookmarkEnd w:id="0"/>
     </w:p>
     <w:p>
       <w:pPr>
@@ -6872,7 +6879,7 @@
       <w:pPr>
         <w:pStyle w:val="Heading1"/>
       </w:pPr>
-      <w:bookmarkStart w:id="0" w:name="_Toc124391816"/>
+      <w:bookmarkStart w:id="1" w:name="_Toc124429465"/>
       <w:r>
         <w:rPr>
           <w:rFonts w:hint="cs"/>
@@ -6892,7 +6899,7 @@
       <w:r>
         <w:t xml:space="preserve"> :</w:t>
       </w:r>
-      <w:bookmarkEnd w:id="0"/>
+      <w:bookmarkEnd w:id="1"/>
       <w:r>
         <w:tab/>
       </w:r>
@@ -7910,7 +7917,7 @@
           <w:lang w:bidi="ar-SA"/>
         </w:rPr>
       </w:pPr>
-      <w:bookmarkStart w:id="1" w:name="_Toc124391817"/>
+      <w:bookmarkStart w:id="2" w:name="_Toc124429466"/>
       <w:r>
         <w:rPr>
           <w:rFonts w:ascii="TimesNewRomanPS-Bold" w:hAnsi="TimesNewRomanPS-Bold" w:hint="cs"/>
@@ -7952,7 +7959,7 @@
         </w:rPr>
         <w:t xml:space="preserve"> :</w:t>
       </w:r>
-      <w:bookmarkEnd w:id="1"/>
+      <w:bookmarkEnd w:id="2"/>
     </w:p>
     <w:p>
       <w:pPr>
@@ -8290,7 +8297,7 @@
           <w:rtl/>
         </w:rPr>
       </w:pPr>
-      <w:bookmarkStart w:id="2" w:name="_Toc124391818"/>
+      <w:bookmarkStart w:id="3" w:name="_Toc124429467"/>
       <w:r>
         <w:rPr>
           <w:rFonts w:eastAsiaTheme="minorEastAsia" w:hint="cs"/>
@@ -8320,7 +8327,7 @@
         </w:rPr>
         <w:t>:</w:t>
       </w:r>
-      <w:bookmarkEnd w:id="2"/>
+      <w:bookmarkEnd w:id="3"/>
     </w:p>
     <w:p>
       <w:pPr>
@@ -8769,14 +8776,12 @@
         </w:rPr>
         <w:t xml:space="preserve">هل  ال </w:t>
       </w:r>
-      <w:proofErr w:type="spellStart"/>
       <w:r>
         <w:rPr>
           <w:lang w:bidi="ar-EG"/>
         </w:rPr>
         <w:t>pageData</w:t>
       </w:r>
-      <w:proofErr w:type="spellEnd"/>
       <w:r>
         <w:rPr>
           <w:rFonts w:hint="cs"/>
@@ -8785,19 +8790,11 @@
         </w:rPr>
         <w:t xml:space="preserve"> هى  </w:t>
       </w:r>
-      <w:proofErr w:type="spellStart"/>
-      <w:r>
-        <w:rPr>
-          <w:lang w:bidi="ar-EG"/>
-        </w:rPr>
-        <w:t>testPage</w:t>
-      </w:r>
-      <w:proofErr w:type="spellEnd"/>
-      <w:r>
-        <w:rPr>
-          <w:lang w:bidi="ar-EG"/>
-        </w:rPr>
-        <w:t xml:space="preserve"> </w:t>
+      <w:r>
+        <w:rPr>
+          <w:lang w:bidi="ar-EG"/>
+        </w:rPr>
+        <w:t xml:space="preserve">testPage </w:t>
       </w:r>
       <w:r>
         <w:rPr>
@@ -9362,107 +9359,34 @@
         </w:rPr>
         <w:t xml:space="preserve"> </w:t>
       </w:r>
-      <w:proofErr w:type="spellStart"/>
       <w:r>
         <w:rPr>
           <w:rFonts w:asciiTheme="minorBidi" w:eastAsia="Times New Roman" w:hAnsiTheme="minorBidi"/>
           <w:color w:val="231F20"/>
         </w:rPr>
-        <w:t>renderPageWithSetupsAndTeardowns</w:t>
-      </w:r>
-      <w:proofErr w:type="spellEnd"/>
+        <w:t xml:space="preserve">renderPageWithSetupsAndTeardowns    we check  if the pageData is test page and if so we  includeSetupAndTeardownPages  and in all case </w:t>
+      </w:r>
       <w:r>
         <w:rPr>
           <w:rFonts w:asciiTheme="minorBidi" w:eastAsia="Times New Roman" w:hAnsiTheme="minorBidi"/>
           <w:color w:val="231F20"/>
         </w:rPr>
-        <w:t xml:space="preserve">    we </w:t>
-      </w:r>
-      <w:proofErr w:type="gramStart"/>
+        <w:t>we</w:t>
+      </w:r>
+      <w:r>
+        <w:rPr>
+          <w:rFonts w:asciiTheme="minorBidi" w:eastAsia="Times New Roman" w:hAnsiTheme="minorBidi" w:hint="cs"/>
+          <w:color w:val="231F20"/>
+          <w:rtl/>
+        </w:rPr>
+        <w:t xml:space="preserve"> </w:t>
+      </w:r>
       <w:r>
         <w:rPr>
           <w:rFonts w:asciiTheme="minorBidi" w:eastAsia="Times New Roman" w:hAnsiTheme="minorBidi"/>
           <w:color w:val="231F20"/>
         </w:rPr>
-        <w:t>check  if</w:t>
-      </w:r>
-      <w:proofErr w:type="gramEnd"/>
-      <w:r>
-        <w:rPr>
-          <w:rFonts w:asciiTheme="minorBidi" w:eastAsia="Times New Roman" w:hAnsiTheme="minorBidi"/>
-          <w:color w:val="231F20"/>
-        </w:rPr>
-        <w:t xml:space="preserve"> the </w:t>
-      </w:r>
-      <w:proofErr w:type="spellStart"/>
-      <w:r>
-        <w:rPr>
-          <w:rFonts w:asciiTheme="minorBidi" w:eastAsia="Times New Roman" w:hAnsiTheme="minorBidi"/>
-          <w:color w:val="231F20"/>
-        </w:rPr>
-        <w:t>pageData</w:t>
-      </w:r>
-      <w:proofErr w:type="spellEnd"/>
-      <w:r>
-        <w:rPr>
-          <w:rFonts w:asciiTheme="minorBidi" w:eastAsia="Times New Roman" w:hAnsiTheme="minorBidi"/>
-          <w:color w:val="231F20"/>
-        </w:rPr>
-        <w:t xml:space="preserve"> is test page and if so we  </w:t>
-      </w:r>
-      <w:proofErr w:type="spellStart"/>
-      <w:r>
-        <w:rPr>
-          <w:rFonts w:asciiTheme="minorBidi" w:eastAsia="Times New Roman" w:hAnsiTheme="minorBidi"/>
-          <w:color w:val="231F20"/>
-        </w:rPr>
-        <w:t>includeSetupAndTeardownPages</w:t>
-      </w:r>
-      <w:proofErr w:type="spellEnd"/>
-      <w:r>
-        <w:rPr>
-          <w:rFonts w:asciiTheme="minorBidi" w:eastAsia="Times New Roman" w:hAnsiTheme="minorBidi"/>
-          <w:color w:val="231F20"/>
-        </w:rPr>
-        <w:t xml:space="preserve">  and in all case </w:t>
-      </w:r>
-      <w:r>
-        <w:rPr>
-          <w:rFonts w:asciiTheme="minorBidi" w:eastAsia="Times New Roman" w:hAnsiTheme="minorBidi"/>
-          <w:color w:val="231F20"/>
-        </w:rPr>
-        <w:t>we</w:t>
-      </w:r>
-      <w:r>
-        <w:rPr>
-          <w:rFonts w:asciiTheme="minorBidi" w:eastAsia="Times New Roman" w:hAnsiTheme="minorBidi" w:hint="cs"/>
-          <w:color w:val="231F20"/>
-          <w:rtl/>
-        </w:rPr>
-        <w:t xml:space="preserve"> </w:t>
-      </w:r>
-      <w:r>
-        <w:rPr>
-          <w:rFonts w:asciiTheme="minorBidi" w:eastAsia="Times New Roman" w:hAnsiTheme="minorBidi"/>
-          <w:color w:val="231F20"/>
-        </w:rPr>
-        <w:t xml:space="preserve">render </w:t>
-      </w:r>
-      <w:proofErr w:type="spellStart"/>
-      <w:r>
-        <w:rPr>
-          <w:rFonts w:asciiTheme="minorBidi" w:eastAsia="Times New Roman" w:hAnsiTheme="minorBidi"/>
-          <w:color w:val="231F20"/>
-        </w:rPr>
-        <w:t>datapase</w:t>
-      </w:r>
-      <w:proofErr w:type="spellEnd"/>
-      <w:r>
-        <w:rPr>
-          <w:rFonts w:asciiTheme="minorBidi" w:eastAsia="Times New Roman" w:hAnsiTheme="minorBidi"/>
-          <w:color w:val="231F20"/>
-        </w:rPr>
-        <w:t xml:space="preserve"> </w:t>
+        <w:t xml:space="preserve">render datapase </w:t>
       </w:r>
       <w:r>
         <w:rPr>
@@ -10175,14 +10099,14 @@
       <w:pPr>
         <w:pStyle w:val="Heading2"/>
       </w:pPr>
-      <w:bookmarkStart w:id="3" w:name="_Toc124391819"/>
+      <w:bookmarkStart w:id="4" w:name="_Toc124429468"/>
       <w:r>
         <w:t>2</w:t>
       </w:r>
       <w:r>
         <w:t>.1- Sections within Functions:</w:t>
       </w:r>
-      <w:bookmarkEnd w:id="3"/>
+      <w:bookmarkEnd w:id="4"/>
       <w:r>
         <w:t xml:space="preserve"> </w:t>
       </w:r>
@@ -10639,7 +10563,7 @@
           <w:rtl/>
         </w:rPr>
       </w:pPr>
-      <w:bookmarkStart w:id="4" w:name="_Toc124391820"/>
+      <w:bookmarkStart w:id="5" w:name="_Toc124429469"/>
       <w:r>
         <w:rPr>
           <w:rFonts w:hint="cs"/>
@@ -10656,7 +10580,7 @@
       <w:r>
         <w:t xml:space="preserve"> :</w:t>
       </w:r>
-      <w:bookmarkEnd w:id="4"/>
+      <w:bookmarkEnd w:id="5"/>
     </w:p>
     <w:p>
       <w:pPr>
@@ -10807,19 +10731,11 @@
         </w:rPr>
         <w:t xml:space="preserve">اول حاجة بيقلنا عليها  هى ان   </w:t>
       </w:r>
-      <w:proofErr w:type="spellStart"/>
-      <w:r>
-        <w:rPr>
-          <w:lang w:bidi="ar-EG"/>
-        </w:rPr>
-        <w:t>getHtml</w:t>
-      </w:r>
-      <w:proofErr w:type="spellEnd"/>
-      <w:r>
-        <w:rPr>
-          <w:lang w:bidi="ar-EG"/>
-        </w:rPr>
-        <w:t xml:space="preserve"> </w:t>
+      <w:r>
+        <w:rPr>
+          <w:lang w:bidi="ar-EG"/>
+        </w:rPr>
+        <w:t xml:space="preserve">getHtml </w:t>
       </w:r>
       <w:r>
         <w:rPr>
@@ -11577,7 +11493,7 @@
       <w:pPr>
         <w:pStyle w:val="Heading2"/>
       </w:pPr>
-      <w:bookmarkStart w:id="5" w:name="_Toc124391821"/>
+      <w:bookmarkStart w:id="6" w:name="_Toc124429470"/>
       <w:r>
         <w:t xml:space="preserve">3.1- </w:t>
       </w:r>
@@ -11585,26 +11501,12 @@
         <w:rPr>
           <w:lang w:bidi="ar-SA"/>
         </w:rPr>
-        <w:t xml:space="preserve">Reading Code from Top to Bottom: The </w:t>
-      </w:r>
-      <w:proofErr w:type="spellStart"/>
-      <w:r>
-        <w:rPr>
-          <w:lang w:bidi="ar-SA"/>
-        </w:rPr>
-        <w:t>Stepdown</w:t>
-      </w:r>
-      <w:proofErr w:type="spellEnd"/>
-      <w:r>
-        <w:rPr>
-          <w:lang w:bidi="ar-SA"/>
-        </w:rPr>
-        <w:t xml:space="preserve"> Rule</w:t>
+        <w:t>Reading Code from Top to Bottom: The Stepdown Rule</w:t>
       </w:r>
       <w:r>
         <w:t>:</w:t>
       </w:r>
-      <w:bookmarkEnd w:id="5"/>
+      <w:bookmarkEnd w:id="6"/>
       <w:r>
         <w:t xml:space="preserve"> </w:t>
       </w:r>
@@ -11745,13 +11647,8 @@
         </w:rPr>
         <w:t xml:space="preserve">ف الطريقه دى اسمها </w:t>
       </w:r>
-      <w:proofErr w:type="spellStart"/>
-      <w:r>
-        <w:t>Stepdown</w:t>
-      </w:r>
-      <w:proofErr w:type="spellEnd"/>
-      <w:r>
-        <w:t xml:space="preserve"> Rule</w:t>
+      <w:r>
+        <w:t>Stepdown Rule</w:t>
       </w:r>
       <w:r>
         <w:rPr>
@@ -11809,19 +11706,11 @@
         </w:rPr>
         <w:t xml:space="preserve">  </w:t>
       </w:r>
-      <w:proofErr w:type="gramStart"/>
-      <w:r>
-        <w:rPr>
-          <w:lang w:bidi="ar-EG"/>
-        </w:rPr>
-        <w:t>to</w:t>
-      </w:r>
-      <w:proofErr w:type="gramEnd"/>
-      <w:r>
-        <w:rPr>
-          <w:lang w:bidi="ar-EG"/>
-        </w:rPr>
-        <w:t xml:space="preserve"> </w:t>
+      <w:r>
+        <w:rPr>
+          <w:lang w:bidi="ar-EG"/>
+        </w:rPr>
+        <w:t xml:space="preserve">to </w:t>
       </w:r>
       <w:r>
         <w:rPr>
@@ -12874,7 +12763,7 @@
       <w:pPr>
         <w:pStyle w:val="Heading1"/>
       </w:pPr>
-      <w:bookmarkStart w:id="6" w:name="_Toc124391822"/>
+      <w:bookmarkStart w:id="7" w:name="_Toc124429471"/>
       <w:r>
         <w:rPr>
           <w:rFonts w:hint="cs"/>
@@ -12902,7 +12791,7 @@
         </w:rPr>
         <w:t>:</w:t>
       </w:r>
-      <w:bookmarkEnd w:id="6"/>
+      <w:bookmarkEnd w:id="7"/>
     </w:p>
     <w:p>
       <w:pPr>
@@ -13614,19 +13503,11 @@
         </w:rPr>
         <w:t xml:space="preserve">   عشان  لو حصل اى تغير ف ال</w:t>
       </w:r>
-      <w:proofErr w:type="spellStart"/>
-      <w:r>
-        <w:rPr>
-          <w:lang w:bidi="ar-EG"/>
-        </w:rPr>
-        <w:t>bussines</w:t>
-      </w:r>
-      <w:proofErr w:type="spellEnd"/>
-      <w:r>
-        <w:rPr>
-          <w:lang w:bidi="ar-EG"/>
-        </w:rPr>
-        <w:t xml:space="preserve"> logic </w:t>
+      <w:r>
+        <w:rPr>
+          <w:lang w:bidi="ar-EG"/>
+        </w:rPr>
+        <w:t xml:space="preserve">bussines logic </w:t>
       </w:r>
       <w:r>
         <w:rPr>
@@ -13732,19 +13613,11 @@
         </w:rPr>
         <w:t xml:space="preserve"> دة اسمها  </w:t>
       </w:r>
-      <w:proofErr w:type="spellStart"/>
-      <w:r>
-        <w:rPr>
-          <w:lang w:bidi="ar-EG"/>
-        </w:rPr>
-        <w:t>isPay</w:t>
-      </w:r>
-      <w:proofErr w:type="spellEnd"/>
-      <w:r>
-        <w:rPr>
-          <w:lang w:bidi="ar-EG"/>
-        </w:rPr>
-        <w:t>(employee e)</w:t>
+      <w:r>
+        <w:rPr>
+          <w:lang w:bidi="ar-EG"/>
+        </w:rPr>
+        <w:t>isPay(employee e)</w:t>
       </w:r>
       <w:r>
         <w:rPr>
@@ -14164,8 +14037,6 @@
           <w:lang w:bidi="ar-EG"/>
         </w:rPr>
       </w:pPr>
-      <w:bookmarkStart w:id="7" w:name="_GoBack"/>
-      <w:bookmarkEnd w:id="7"/>
     </w:p>
     <w:p>
       <w:pPr>
@@ -14175,7 +14046,7 @@
           <w:lang w:bidi="ar-SA"/>
         </w:rPr>
       </w:pPr>
-      <w:bookmarkStart w:id="8" w:name="_Toc124391823"/>
+      <w:bookmarkStart w:id="8" w:name="_Toc124429472"/>
       <w:r>
         <w:rPr>
           <w:rFonts w:hint="cs"/>
@@ -14609,7 +14480,7 @@
         </w:rPr>
         <w:t xml:space="preserve"> </w:t>
       </w:r>
-      <w:bookmarkStart w:id="9" w:name="_Toc124391824"/>
+      <w:bookmarkStart w:id="9" w:name="_Toc124429473"/>
       <w:r>
         <w:t>6-</w:t>
       </w:r>
@@ -15962,7 +15833,7 @@
       <w:pPr>
         <w:pStyle w:val="Heading2"/>
       </w:pPr>
-      <w:bookmarkStart w:id="10" w:name="_Toc124391825"/>
+      <w:bookmarkStart w:id="10" w:name="_Toc124429474"/>
       <w:r>
         <w:rPr>
           <w:rFonts w:hint="cs"/>
@@ -16258,7 +16129,6 @@
         </w:rPr>
         <w:t xml:space="preserve">ودة مثال   </w:t>
       </w:r>
-      <w:proofErr w:type="spellStart"/>
       <w:r>
         <w:rPr>
           <w:rFonts w:ascii="Courier" w:hAnsi="Courier"/>
@@ -16266,57 +16136,7 @@
           <w:sz w:val="18"/>
           <w:szCs w:val="18"/>
         </w:rPr>
-        <w:t>boolean</w:t>
-      </w:r>
-      <w:proofErr w:type="spellEnd"/>
-      <w:r>
-        <w:rPr>
-          <w:rFonts w:ascii="Courier" w:hAnsi="Courier"/>
-          <w:color w:val="231F20"/>
-          <w:sz w:val="18"/>
-          <w:szCs w:val="18"/>
-        </w:rPr>
-        <w:t xml:space="preserve"> </w:t>
-      </w:r>
-      <w:proofErr w:type="spellStart"/>
-      <w:r>
-        <w:rPr>
-          <w:rFonts w:ascii="Courier" w:hAnsi="Courier"/>
-          <w:color w:val="231F20"/>
-          <w:sz w:val="18"/>
-          <w:szCs w:val="18"/>
-        </w:rPr>
-        <w:t>fileExists</w:t>
-      </w:r>
-      <w:proofErr w:type="spellEnd"/>
-      <w:r>
-        <w:rPr>
-          <w:rFonts w:ascii="Courier" w:hAnsi="Courier"/>
-          <w:color w:val="231F20"/>
-          <w:sz w:val="18"/>
-          <w:szCs w:val="18"/>
-        </w:rPr>
-        <w:t>(“</w:t>
-      </w:r>
-      <w:proofErr w:type="spellStart"/>
-      <w:r>
-        <w:rPr>
-          <w:rFonts w:ascii="Courier" w:hAnsi="Courier"/>
-          <w:color w:val="231F20"/>
-          <w:sz w:val="18"/>
-          <w:szCs w:val="18"/>
-        </w:rPr>
-        <w:t>MyFile</w:t>
-      </w:r>
-      <w:proofErr w:type="spellEnd"/>
-      <w:r>
-        <w:rPr>
-          <w:rFonts w:ascii="Courier" w:hAnsi="Courier"/>
-          <w:color w:val="231F20"/>
-          <w:sz w:val="18"/>
-          <w:szCs w:val="18"/>
-        </w:rPr>
-        <w:t>”)</w:t>
+        <w:t>boolean fileExists(“MyFile”)</w:t>
       </w:r>
       <w:r>
         <w:rPr>
@@ -16464,7 +16284,6 @@
         </w:rPr>
         <w:t xml:space="preserve">وده مثال </w:t>
       </w:r>
-      <w:proofErr w:type="spellStart"/>
       <w:r>
         <w:rPr>
           <w:rFonts w:ascii="Courier" w:hAnsi="Courier"/>
@@ -16472,99 +16291,47 @@
           <w:sz w:val="18"/>
           <w:szCs w:val="18"/>
         </w:rPr>
+        <w:t>InputStream fileOpen(“MyFile”)</w:t>
+      </w:r>
+      <w:r>
+        <w:rPr>
+          <w:rFonts w:ascii="Courier" w:hAnsi="Courier" w:hint="cs"/>
+          <w:color w:val="231F20"/>
+          <w:sz w:val="18"/>
+          <w:szCs w:val="18"/>
+          <w:rtl/>
+        </w:rPr>
+        <w:t xml:space="preserve"> وهنا عاوزين  نحول ال </w:t>
+      </w:r>
+      <w:r>
+        <w:rPr>
+          <w:rFonts w:ascii="Courier" w:hAnsi="Courier"/>
+          <w:color w:val="231F20"/>
+          <w:sz w:val="18"/>
+          <w:szCs w:val="18"/>
+        </w:rPr>
+        <w:t xml:space="preserve">string  </w:t>
+      </w:r>
+      <w:r>
+        <w:rPr>
+          <w:rFonts w:ascii="Courier" w:hAnsi="Courier" w:hint="cs"/>
+          <w:color w:val="231F20"/>
+          <w:sz w:val="18"/>
+          <w:szCs w:val="18"/>
+          <w:rtl/>
+          <w:lang w:bidi="ar-EG"/>
+        </w:rPr>
+        <w:t xml:space="preserve"> مثلا </w:t>
+      </w:r>
+      <w:r>
+        <w:rPr>
+          <w:rFonts w:ascii="Courier" w:hAnsi="Courier"/>
+          <w:color w:val="231F20"/>
+          <w:sz w:val="18"/>
+          <w:szCs w:val="18"/>
+        </w:rPr>
         <w:t>InputStream</w:t>
       </w:r>
-      <w:proofErr w:type="spellEnd"/>
-      <w:r>
-        <w:rPr>
-          <w:rFonts w:ascii="Courier" w:hAnsi="Courier"/>
-          <w:color w:val="231F20"/>
-          <w:sz w:val="18"/>
-          <w:szCs w:val="18"/>
-        </w:rPr>
-        <w:t xml:space="preserve"> </w:t>
-      </w:r>
-      <w:proofErr w:type="spellStart"/>
-      <w:r>
-        <w:rPr>
-          <w:rFonts w:ascii="Courier" w:hAnsi="Courier"/>
-          <w:color w:val="231F20"/>
-          <w:sz w:val="18"/>
-          <w:szCs w:val="18"/>
-        </w:rPr>
-        <w:t>fileOpen</w:t>
-      </w:r>
-      <w:proofErr w:type="spellEnd"/>
-      <w:r>
-        <w:rPr>
-          <w:rFonts w:ascii="Courier" w:hAnsi="Courier"/>
-          <w:color w:val="231F20"/>
-          <w:sz w:val="18"/>
-          <w:szCs w:val="18"/>
-        </w:rPr>
-        <w:t>(“</w:t>
-      </w:r>
-      <w:proofErr w:type="spellStart"/>
-      <w:r>
-        <w:rPr>
-          <w:rFonts w:ascii="Courier" w:hAnsi="Courier"/>
-          <w:color w:val="231F20"/>
-          <w:sz w:val="18"/>
-          <w:szCs w:val="18"/>
-        </w:rPr>
-        <w:t>MyFile</w:t>
-      </w:r>
-      <w:proofErr w:type="spellEnd"/>
-      <w:r>
-        <w:rPr>
-          <w:rFonts w:ascii="Courier" w:hAnsi="Courier"/>
-          <w:color w:val="231F20"/>
-          <w:sz w:val="18"/>
-          <w:szCs w:val="18"/>
-        </w:rPr>
-        <w:t>”)</w:t>
-      </w:r>
-      <w:r>
-        <w:rPr>
-          <w:rFonts w:ascii="Courier" w:hAnsi="Courier" w:hint="cs"/>
-          <w:color w:val="231F20"/>
-          <w:sz w:val="18"/>
-          <w:szCs w:val="18"/>
-          <w:rtl/>
-        </w:rPr>
-        <w:t xml:space="preserve"> وهنا عاوزين  نحول ال </w:t>
-      </w:r>
-      <w:r>
-        <w:rPr>
-          <w:rFonts w:ascii="Courier" w:hAnsi="Courier"/>
-          <w:color w:val="231F20"/>
-          <w:sz w:val="18"/>
-          <w:szCs w:val="18"/>
-        </w:rPr>
-        <w:t xml:space="preserve">string  </w:t>
-      </w:r>
-      <w:r>
-        <w:rPr>
-          <w:rFonts w:ascii="Courier" w:hAnsi="Courier" w:hint="cs"/>
-          <w:color w:val="231F20"/>
-          <w:sz w:val="18"/>
-          <w:szCs w:val="18"/>
-          <w:rtl/>
-          <w:lang w:bidi="ar-EG"/>
-        </w:rPr>
-        <w:t xml:space="preserve"> مثلا </w:t>
-      </w:r>
-      <w:proofErr w:type="spellStart"/>
-      <w:r>
-        <w:rPr>
-          <w:rFonts w:ascii="Courier" w:hAnsi="Courier"/>
-          <w:color w:val="231F20"/>
-          <w:sz w:val="18"/>
-          <w:szCs w:val="18"/>
-        </w:rPr>
-        <w:t>InputStream</w:t>
-      </w:r>
-      <w:proofErr w:type="spellEnd"/>
       <w:r>
         <w:rPr>
           <w:rFonts w:ascii="Courier" w:hAnsi="Courier" w:hint="cs"/>
@@ -16912,47 +16679,7 @@
           <w:sz w:val="18"/>
           <w:szCs w:val="18"/>
         </w:rPr>
-        <w:t xml:space="preserve">void </w:t>
-      </w:r>
-      <w:proofErr w:type="spellStart"/>
-      <w:r>
-        <w:rPr>
-          <w:rFonts w:ascii="Courier" w:hAnsi="Courier"/>
-          <w:color w:val="231F20"/>
-          <w:sz w:val="18"/>
-          <w:szCs w:val="18"/>
-        </w:rPr>
-        <w:t>passwordAttemptFailedNtimes</w:t>
-      </w:r>
-      <w:proofErr w:type="spellEnd"/>
-      <w:r>
-        <w:rPr>
-          <w:rFonts w:ascii="Courier" w:hAnsi="Courier"/>
-          <w:color w:val="231F20"/>
-          <w:sz w:val="18"/>
-          <w:szCs w:val="18"/>
-        </w:rPr>
-        <w:t>(</w:t>
-      </w:r>
-      <w:proofErr w:type="spellStart"/>
-      <w:r>
-        <w:rPr>
-          <w:rFonts w:ascii="Courier" w:hAnsi="Courier"/>
-          <w:color w:val="231F20"/>
-          <w:sz w:val="18"/>
-          <w:szCs w:val="18"/>
-        </w:rPr>
-        <w:t>int</w:t>
-      </w:r>
-      <w:proofErr w:type="spellEnd"/>
-      <w:r>
-        <w:rPr>
-          <w:rFonts w:ascii="Courier" w:hAnsi="Courier"/>
-          <w:color w:val="231F20"/>
-          <w:sz w:val="18"/>
-          <w:szCs w:val="18"/>
-        </w:rPr>
-        <w:t xml:space="preserve"> attempts)</w:t>
+        <w:t>void passwordAttemptFailedNtimes(int attempts)</w:t>
       </w:r>
       <w:r>
         <w:rPr>
@@ -17094,7 +16821,6 @@
         </w:rPr>
         <w:t xml:space="preserve">دة مثال مفروض  تتجنب ان هو يحصل : </w:t>
       </w:r>
-      <w:proofErr w:type="spellStart"/>
       <w:r>
         <w:rPr>
           <w:rFonts w:ascii="Courier" w:hAnsi="Courier"/>
@@ -17102,37 +16828,7 @@
           <w:sz w:val="18"/>
           <w:szCs w:val="18"/>
         </w:rPr>
-        <w:t>includeSetupPageInto</w:t>
-      </w:r>
-      <w:proofErr w:type="spellEnd"/>
-      <w:r>
-        <w:rPr>
-          <w:rFonts w:ascii="Courier" w:hAnsi="Courier"/>
-          <w:color w:val="231F20"/>
-          <w:sz w:val="18"/>
-          <w:szCs w:val="18"/>
-        </w:rPr>
-        <w:t xml:space="preserve">(StringBuffer </w:t>
-      </w:r>
-      <w:proofErr w:type="spellStart"/>
-      <w:r>
-        <w:rPr>
-          <w:rFonts w:ascii="Courier" w:hAnsi="Courier"/>
-          <w:color w:val="231F20"/>
-          <w:sz w:val="18"/>
-          <w:szCs w:val="18"/>
-        </w:rPr>
-        <w:t>pageText</w:t>
-      </w:r>
-      <w:proofErr w:type="spellEnd"/>
-      <w:r>
-        <w:rPr>
-          <w:rFonts w:ascii="Courier" w:hAnsi="Courier"/>
-          <w:color w:val="231F20"/>
-          <w:sz w:val="18"/>
-          <w:szCs w:val="18"/>
-        </w:rPr>
-        <w:t>)</w:t>
+        <w:t>includeSetupPageInto(StringBuffer pageText)</w:t>
       </w:r>
       <w:r>
         <w:rPr>
@@ -17571,7 +17267,7 @@
           <w:rtl/>
         </w:rPr>
       </w:pPr>
-      <w:bookmarkStart w:id="11" w:name="_Toc124391826"/>
+      <w:bookmarkStart w:id="11" w:name="_Toc124429475"/>
       <w:r>
         <w:rPr>
           <w:rFonts w:hint="cs"/>
@@ -17636,19 +17332,11 @@
         </w:rPr>
         <w:t xml:space="preserve"> متغير </w:t>
       </w:r>
-      <w:proofErr w:type="spellStart"/>
-      <w:r>
-        <w:rPr>
-          <w:lang w:bidi="ar-EG"/>
-        </w:rPr>
-        <w:t>boolean</w:t>
-      </w:r>
-      <w:proofErr w:type="spellEnd"/>
-      <w:r>
-        <w:rPr>
-          <w:lang w:bidi="ar-EG"/>
-        </w:rPr>
-        <w:t xml:space="preserve"> </w:t>
+      <w:r>
+        <w:rPr>
+          <w:lang w:bidi="ar-EG"/>
+        </w:rPr>
+        <w:t xml:space="preserve">boolean </w:t>
       </w:r>
       <w:r>
         <w:rPr>
@@ -17722,19 +17410,11 @@
         </w:rPr>
         <w:t xml:space="preserve"> متغير </w:t>
       </w:r>
-      <w:proofErr w:type="spellStart"/>
-      <w:r>
-        <w:rPr>
-          <w:lang w:bidi="ar-EG"/>
-        </w:rPr>
-        <w:t>bool</w:t>
-      </w:r>
-      <w:proofErr w:type="spellEnd"/>
-      <w:r>
-        <w:rPr>
-          <w:lang w:bidi="ar-EG"/>
-        </w:rPr>
-        <w:t xml:space="preserve"> </w:t>
+      <w:r>
+        <w:rPr>
+          <w:lang w:bidi="ar-EG"/>
+        </w:rPr>
+        <w:t xml:space="preserve">bool </w:t>
       </w:r>
       <w:r>
         <w:rPr>
@@ -17807,23 +17487,30 @@
         </w:rPr>
         <w:t xml:space="preserve">وعم بوب بيقلك    ان هو  بعت  </w:t>
       </w:r>
-      <w:proofErr w:type="spellStart"/>
       <w:r>
         <w:rPr>
           <w:rFonts w:ascii="TimesNewRomanPS-Bold" w:hAnsi="TimesNewRomanPS-Bold"/>
           <w:color w:val="231F20"/>
           <w:lang w:bidi="ar-EG"/>
         </w:rPr>
-        <w:t>bool</w:t>
-      </w:r>
-      <w:proofErr w:type="spellEnd"/>
+        <w:t xml:space="preserve">bool flag </w:t>
+      </w:r>
+      <w:r>
+        <w:rPr>
+          <w:rFonts w:ascii="TimesNewRomanPS-Bold" w:hAnsi="TimesNewRomanPS-Bold" w:hint="cs"/>
+          <w:color w:val="231F20"/>
+          <w:rtl/>
+          <w:lang w:bidi="ar-EG"/>
+        </w:rPr>
+        <w:t xml:space="preserve"> لل</w:t>
+      </w:r>
       <w:r>
         <w:rPr>
           <w:rFonts w:ascii="TimesNewRomanPS-Bold" w:hAnsi="TimesNewRomanPS-Bold"/>
           <w:color w:val="231F20"/>
           <w:lang w:bidi="ar-EG"/>
         </w:rPr>
-        <w:t xml:space="preserve"> flag </w:t>
+        <w:t xml:space="preserve">function </w:t>
       </w:r>
       <w:r>
         <w:rPr>
@@ -17832,7 +17519,16 @@
           <w:rtl/>
           <w:lang w:bidi="ar-EG"/>
         </w:rPr>
-        <w:t xml:space="preserve"> لل</w:t>
+        <w:t xml:space="preserve"> </w:t>
+      </w:r>
+      <w:r>
+        <w:rPr>
+          <w:rFonts w:ascii="TimesNewRomanPS-Bold" w:hAnsi="TimesNewRomanPS-Bold" w:hint="cs"/>
+          <w:color w:val="231F20"/>
+          <w:rtl/>
+          <w:lang w:bidi="ar-EG"/>
+        </w:rPr>
+        <w:t xml:space="preserve"> رقم </w:t>
       </w:r>
       <w:r>
         <w:rPr>
@@ -17840,6 +17536,32 @@
           <w:color w:val="231F20"/>
           <w:lang w:bidi="ar-EG"/>
         </w:rPr>
+        <w:t>3-3</w:t>
+      </w:r>
+      <w:r>
+        <w:rPr>
+          <w:rFonts w:ascii="TimesNewRomanPS-Bold" w:hAnsi="TimesNewRomanPS-Bold" w:hint="cs"/>
+          <w:color w:val="231F20"/>
+          <w:rtl/>
+          <w:lang w:bidi="ar-EG"/>
+        </w:rPr>
+        <w:t xml:space="preserve"> </w:t>
+      </w:r>
+      <w:r>
+        <w:rPr>
+          <w:rFonts w:ascii="TimesNewRomanPS-Bold" w:hAnsi="TimesNewRomanPS-Bold" w:hint="cs"/>
+          <w:color w:val="231F20"/>
+          <w:rtl/>
+          <w:lang w:bidi="ar-EG"/>
+        </w:rPr>
+        <w:t>الى كان عملها  عصب عنه عشان  ال</w:t>
+      </w:r>
+      <w:r>
+        <w:rPr>
+          <w:rFonts w:ascii="TimesNewRomanPS-Bold" w:hAnsi="TimesNewRomanPS-Bold"/>
+          <w:color w:val="231F20"/>
+          <w:lang w:bidi="ar-EG"/>
+        </w:rPr>
         <w:t xml:space="preserve">function </w:t>
       </w:r>
       <w:r>
@@ -17849,6 +17571,14 @@
           <w:rtl/>
           <w:lang w:bidi="ar-EG"/>
         </w:rPr>
+        <w:t xml:space="preserve"> رقم  2-3</w:t>
+      </w:r>
+      <w:r>
+        <w:rPr>
+          <w:rFonts w:ascii="TimesNewRomanPS-Bold" w:hAnsi="TimesNewRomanPS-Bold"/>
+          <w:color w:val="231F20"/>
+          <w:lang w:bidi="ar-EG"/>
+        </w:rPr>
         <w:t xml:space="preserve"> </w:t>
       </w:r>
       <w:r>
@@ -17858,7 +17588,7 @@
           <w:rtl/>
           <w:lang w:bidi="ar-EG"/>
         </w:rPr>
-        <w:t xml:space="preserve"> رقم </w:t>
+        <w:t xml:space="preserve"> الى  كان بيعملها  </w:t>
       </w:r>
       <w:r>
         <w:rPr>
@@ -17866,6 +17596,40 @@
           <w:color w:val="231F20"/>
           <w:lang w:bidi="ar-EG"/>
         </w:rPr>
+        <w:t xml:space="preserve">refactoring </w:t>
+      </w:r>
+      <w:r>
+        <w:rPr>
+          <w:rFonts w:ascii="TimesNewRomanPS-Bold" w:hAnsi="TimesNewRomanPS-Bold" w:hint="cs"/>
+          <w:color w:val="231F20"/>
+          <w:rtl/>
+          <w:lang w:bidi="ar-EG"/>
+        </w:rPr>
+        <w:t xml:space="preserve"> عشان يطلع</w:t>
+      </w:r>
+      <w:r>
+        <w:rPr>
+          <w:rFonts w:ascii="TimesNewRomanPS-Bold" w:hAnsi="TimesNewRomanPS-Bold"/>
+          <w:color w:val="231F20"/>
+          <w:lang w:bidi="ar-EG"/>
+        </w:rPr>
+        <w:t xml:space="preserve">function </w:t>
+      </w:r>
+      <w:r>
+        <w:rPr>
+          <w:rFonts w:ascii="TimesNewRomanPS-Bold" w:hAnsi="TimesNewRomanPS-Bold" w:hint="cs"/>
+          <w:color w:val="231F20"/>
+          <w:rtl/>
+          <w:lang w:bidi="ar-EG"/>
+        </w:rPr>
+        <w:t xml:space="preserve">  رقم </w:t>
+      </w:r>
+      <w:r>
+        <w:rPr>
+          <w:rFonts w:ascii="TimesNewRomanPS-Bold" w:hAnsi="TimesNewRomanPS-Bold"/>
+          <w:color w:val="231F20"/>
+          <w:lang w:bidi="ar-EG"/>
+        </w:rPr>
         <w:t>3-3</w:t>
       </w:r>
       <w:r>
@@ -17875,16 +17639,7 @@
           <w:rtl/>
           <w:lang w:bidi="ar-EG"/>
         </w:rPr>
-        <w:t xml:space="preserve"> </w:t>
-      </w:r>
-      <w:r>
-        <w:rPr>
-          <w:rFonts w:ascii="TimesNewRomanPS-Bold" w:hAnsi="TimesNewRomanPS-Bold" w:hint="cs"/>
-          <w:color w:val="231F20"/>
-          <w:rtl/>
-          <w:lang w:bidi="ar-EG"/>
-        </w:rPr>
-        <w:t>الى كان عملها  عصب عنه عشان  ال</w:t>
+        <w:t xml:space="preserve">  كانت بتاخد  </w:t>
       </w:r>
       <w:r>
         <w:rPr>
@@ -17892,102 +17647,7 @@
           <w:color w:val="231F20"/>
           <w:lang w:bidi="ar-EG"/>
         </w:rPr>
-        <w:t xml:space="preserve">function </w:t>
-      </w:r>
-      <w:r>
-        <w:rPr>
-          <w:rFonts w:ascii="TimesNewRomanPS-Bold" w:hAnsi="TimesNewRomanPS-Bold" w:hint="cs"/>
-          <w:color w:val="231F20"/>
-          <w:rtl/>
-          <w:lang w:bidi="ar-EG"/>
-        </w:rPr>
-        <w:t xml:space="preserve"> رقم  2-3</w:t>
-      </w:r>
-      <w:r>
-        <w:rPr>
-          <w:rFonts w:ascii="TimesNewRomanPS-Bold" w:hAnsi="TimesNewRomanPS-Bold"/>
-          <w:color w:val="231F20"/>
-          <w:lang w:bidi="ar-EG"/>
-        </w:rPr>
-        <w:t xml:space="preserve"> </w:t>
-      </w:r>
-      <w:r>
-        <w:rPr>
-          <w:rFonts w:ascii="TimesNewRomanPS-Bold" w:hAnsi="TimesNewRomanPS-Bold" w:hint="cs"/>
-          <w:color w:val="231F20"/>
-          <w:rtl/>
-          <w:lang w:bidi="ar-EG"/>
-        </w:rPr>
-        <w:t xml:space="preserve"> الى  كان بيعملها  </w:t>
-      </w:r>
-      <w:r>
-        <w:rPr>
-          <w:rFonts w:ascii="TimesNewRomanPS-Bold" w:hAnsi="TimesNewRomanPS-Bold"/>
-          <w:color w:val="231F20"/>
-          <w:lang w:bidi="ar-EG"/>
-        </w:rPr>
-        <w:t xml:space="preserve">refactoring </w:t>
-      </w:r>
-      <w:r>
-        <w:rPr>
-          <w:rFonts w:ascii="TimesNewRomanPS-Bold" w:hAnsi="TimesNewRomanPS-Bold" w:hint="cs"/>
-          <w:color w:val="231F20"/>
-          <w:rtl/>
-          <w:lang w:bidi="ar-EG"/>
-        </w:rPr>
-        <w:t xml:space="preserve"> عشان يطلع</w:t>
-      </w:r>
-      <w:r>
-        <w:rPr>
-          <w:rFonts w:ascii="TimesNewRomanPS-Bold" w:hAnsi="TimesNewRomanPS-Bold"/>
-          <w:color w:val="231F20"/>
-          <w:lang w:bidi="ar-EG"/>
-        </w:rPr>
-        <w:t xml:space="preserve">function </w:t>
-      </w:r>
-      <w:r>
-        <w:rPr>
-          <w:rFonts w:ascii="TimesNewRomanPS-Bold" w:hAnsi="TimesNewRomanPS-Bold" w:hint="cs"/>
-          <w:color w:val="231F20"/>
-          <w:rtl/>
-          <w:lang w:bidi="ar-EG"/>
-        </w:rPr>
-        <w:t xml:space="preserve">  رقم </w:t>
-      </w:r>
-      <w:r>
-        <w:rPr>
-          <w:rFonts w:ascii="TimesNewRomanPS-Bold" w:hAnsi="TimesNewRomanPS-Bold"/>
-          <w:color w:val="231F20"/>
-          <w:lang w:bidi="ar-EG"/>
-        </w:rPr>
-        <w:t>3-3</w:t>
-      </w:r>
-      <w:r>
-        <w:rPr>
-          <w:rFonts w:ascii="TimesNewRomanPS-Bold" w:hAnsi="TimesNewRomanPS-Bold" w:hint="cs"/>
-          <w:color w:val="231F20"/>
-          <w:rtl/>
-          <w:lang w:bidi="ar-EG"/>
-        </w:rPr>
-        <w:t xml:space="preserve">  كانت بتاخد  </w:t>
-      </w:r>
-      <w:proofErr w:type="spellStart"/>
-      <w:r>
-        <w:rPr>
-          <w:rFonts w:ascii="TimesNewRomanPS-Bold" w:hAnsi="TimesNewRomanPS-Bold"/>
-          <w:color w:val="231F20"/>
-          <w:lang w:bidi="ar-EG"/>
-        </w:rPr>
-        <w:t>boolean</w:t>
-      </w:r>
-      <w:proofErr w:type="spellEnd"/>
-      <w:r>
-        <w:rPr>
-          <w:rFonts w:ascii="TimesNewRomanPS-Bold" w:hAnsi="TimesNewRomanPS-Bold"/>
-          <w:color w:val="231F20"/>
-          <w:lang w:bidi="ar-EG"/>
-        </w:rPr>
-        <w:t xml:space="preserve"> </w:t>
+        <w:t xml:space="preserve">boolean </w:t>
       </w:r>
       <w:r>
         <w:rPr>
@@ -18292,7 +17952,7 @@
       <w:pPr>
         <w:pStyle w:val="Heading2"/>
       </w:pPr>
-      <w:bookmarkStart w:id="12" w:name="_Toc124391827"/>
+      <w:bookmarkStart w:id="12" w:name="_Toc124429476"/>
       <w:r>
         <w:rPr>
           <w:rFonts w:hint="cs"/>
@@ -18349,7 +18009,6 @@
           <w:lang w:bidi="ar-EG"/>
         </w:rPr>
       </w:pPr>
-      <w:proofErr w:type="gramStart"/>
       <w:r>
         <w:rPr>
           <w:rFonts w:ascii="TimesNewRomanPS-Bold" w:hAnsi="TimesNewRomanPS-Bold"/>
@@ -18377,19 +18036,7 @@
           <w:rtl/>
           <w:lang w:bidi="ar-EG"/>
         </w:rPr>
-        <w:t xml:space="preserve"> الكلمه</w:t>
-      </w:r>
-      <w:proofErr w:type="gramEnd"/>
-      <w:r>
-        <w:rPr>
-          <w:rFonts w:ascii="TimesNewRomanPS-Bold" w:hAnsi="TimesNewRomanPS-Bold" w:hint="cs"/>
-          <w:color w:val="231F20"/>
-          <w:sz w:val="24"/>
-          <w:szCs w:val="24"/>
-          <w:rtl/>
-          <w:lang w:bidi="ar-EG"/>
-        </w:rPr>
-        <w:t xml:space="preserve"> دى معنها ثونائيه . وبيقلك ان ال </w:t>
+        <w:t xml:space="preserve"> الكلمه دى معنها ثونائيه . وبيقلك ان ال </w:t>
       </w:r>
       <w:r>
         <w:rPr>
@@ -18828,21 +18475,7 @@
         <w:rPr>
           <w:lang w:bidi="ar-EG"/>
         </w:rPr>
-        <w:t>(</w:t>
-      </w:r>
-      <w:proofErr w:type="spellStart"/>
-      <w:r>
-        <w:rPr>
-          <w:lang w:bidi="ar-EG"/>
-        </w:rPr>
-        <w:t>x,y</w:t>
-      </w:r>
-      <w:proofErr w:type="spellEnd"/>
-      <w:r>
-        <w:rPr>
-          <w:lang w:bidi="ar-EG"/>
-        </w:rPr>
-        <w:t>)</w:t>
+        <w:t>(x,y)</w:t>
       </w:r>
       <w:r>
         <w:rPr>
@@ -19021,7 +18654,6 @@
         </w:rPr>
         <w:t xml:space="preserve"> عكس </w:t>
       </w:r>
-      <w:proofErr w:type="spellStart"/>
       <w:r>
         <w:rPr>
           <w:rFonts w:ascii="TimesNewRomanPS-Italic" w:hAnsi="TimesNewRomanPS-Italic"/>
@@ -19029,37 +18661,28 @@
           <w:iCs/>
           <w:color w:val="231F20"/>
         </w:rPr>
-        <w:t>writeFiled</w:t>
-      </w:r>
-      <w:proofErr w:type="spellEnd"/>
+        <w:t xml:space="preserve">writeFiled(outputStream,name ) </w:t>
+      </w:r>
+      <w:r>
+        <w:rPr>
+          <w:rFonts w:ascii="TimesNewRomanPS-Italic" w:hAnsi="TimesNewRomanPS-Italic" w:hint="cs"/>
+          <w:i/>
+          <w:iCs/>
+          <w:color w:val="231F20"/>
+          <w:rtl/>
+          <w:lang w:bidi="ar-EG"/>
+        </w:rPr>
+        <w:t xml:space="preserve">   دى مفيش اى صله او ترابط  بين ال </w:t>
+      </w:r>
       <w:r>
         <w:rPr>
           <w:rFonts w:ascii="TimesNewRomanPS-Italic" w:hAnsi="TimesNewRomanPS-Italic"/>
           <w:i/>
           <w:iCs/>
           <w:color w:val="231F20"/>
-        </w:rPr>
-        <w:t>(</w:t>
-      </w:r>
-      <w:proofErr w:type="spellStart"/>
-      <w:r>
-        <w:rPr>
-          <w:rFonts w:ascii="TimesNewRomanPS-Italic" w:hAnsi="TimesNewRomanPS-Italic"/>
-          <w:i/>
-          <w:iCs/>
-          <w:color w:val="231F20"/>
-        </w:rPr>
-        <w:t>outputStream,name</w:t>
-      </w:r>
-      <w:proofErr w:type="spellEnd"/>
-      <w:r>
-        <w:rPr>
-          <w:rFonts w:ascii="TimesNewRomanPS-Italic" w:hAnsi="TimesNewRomanPS-Italic"/>
-          <w:i/>
-          <w:iCs/>
-          <w:color w:val="231F20"/>
-        </w:rPr>
-        <w:t xml:space="preserve"> ) </w:t>
+          <w:lang w:bidi="ar-EG"/>
+        </w:rPr>
+        <w:t xml:space="preserve">argument </w:t>
       </w:r>
       <w:r>
         <w:rPr>
@@ -19070,17 +18693,7 @@
           <w:rtl/>
           <w:lang w:bidi="ar-EG"/>
         </w:rPr>
-        <w:t xml:space="preserve">   دى مفيش اى صله او ترابط  بين ال </w:t>
-      </w:r>
-      <w:r>
-        <w:rPr>
-          <w:rFonts w:ascii="TimesNewRomanPS-Italic" w:hAnsi="TimesNewRomanPS-Italic"/>
-          <w:i/>
-          <w:iCs/>
-          <w:color w:val="231F20"/>
-          <w:lang w:bidi="ar-EG"/>
-        </w:rPr>
-        <w:t xml:space="preserve">argument </w:t>
+        <w:t xml:space="preserve"> بتوعها </w:t>
       </w:r>
       <w:r>
         <w:rPr>
@@ -19091,17 +18704,6 @@
           <w:rtl/>
           <w:lang w:bidi="ar-EG"/>
         </w:rPr>
-        <w:t xml:space="preserve"> بتوعها </w:t>
-      </w:r>
-      <w:r>
-        <w:rPr>
-          <w:rFonts w:ascii="TimesNewRomanPS-Italic" w:hAnsi="TimesNewRomanPS-Italic" w:hint="cs"/>
-          <w:i/>
-          <w:iCs/>
-          <w:color w:val="231F20"/>
-          <w:rtl/>
-          <w:lang w:bidi="ar-EG"/>
-        </w:rPr>
         <w:t xml:space="preserve">ومفيش  </w:t>
       </w:r>
       <w:r>
@@ -19198,7 +18800,6 @@
         </w:rPr>
         <w:t xml:space="preserve"> زى </w:t>
       </w:r>
-      <w:proofErr w:type="spellStart"/>
       <w:r>
         <w:rPr>
           <w:rFonts w:ascii="Courier" w:hAnsi="Courier"/>
@@ -19206,17 +18807,7 @@
           <w:sz w:val="18"/>
           <w:szCs w:val="18"/>
         </w:rPr>
-        <w:t>assertEquals</w:t>
-      </w:r>
-      <w:proofErr w:type="spellEnd"/>
-      <w:r>
-        <w:rPr>
-          <w:rFonts w:ascii="Courier" w:hAnsi="Courier"/>
-          <w:color w:val="231F20"/>
-          <w:sz w:val="18"/>
-          <w:szCs w:val="18"/>
-        </w:rPr>
-        <w:t>(expected, actual)</w:t>
+        <w:t>assertEquals(expected, actual)</w:t>
       </w:r>
       <w:r>
         <w:rPr>
@@ -19629,7 +19220,6 @@
         </w:rPr>
         <w:t xml:space="preserve"> </w:t>
       </w:r>
-      <w:proofErr w:type="spellStart"/>
       <w:r>
         <w:rPr>
           <w:rFonts w:ascii="TimesNewRomanPS-Italic" w:hAnsi="TimesNewRomanPS-Italic"/>
@@ -19637,29 +19227,8 @@
           <w:iCs/>
           <w:color w:val="231F20"/>
         </w:rPr>
-        <w:t>writeFiled</w:t>
-      </w:r>
-      <w:proofErr w:type="spellEnd"/>
-      <w:r>
-        <w:rPr>
-          <w:rFonts w:ascii="TimesNewRomanPS-Italic" w:hAnsi="TimesNewRomanPS-Italic"/>
-          <w:i/>
-          <w:iCs/>
-          <w:color w:val="231F20"/>
-        </w:rPr>
-        <w:t>(</w:t>
-      </w:r>
-      <w:proofErr w:type="spellStart"/>
-      <w:r>
-        <w:rPr>
-          <w:rFonts w:ascii="TimesNewRomanPS-Italic" w:hAnsi="TimesNewRomanPS-Italic"/>
-          <w:i/>
-          <w:iCs/>
-          <w:color w:val="231F20"/>
-        </w:rPr>
-        <w:t>outputStream,name</w:t>
-      </w:r>
-      <w:proofErr w:type="spellEnd"/>
+        <w:t>writeFiled(outputStream,name</w:t>
+      </w:r>
       <w:r>
         <w:rPr>
           <w:rFonts w:ascii="TimesNewRomanPS-Italic" w:hAnsi="TimesNewRomanPS-Italic" w:hint="cs"/>
@@ -19720,7 +19289,6 @@
         </w:rPr>
         <w:t xml:space="preserve">ممكن اخلى </w:t>
       </w:r>
-      <w:proofErr w:type="spellStart"/>
       <w:r>
         <w:rPr>
           <w:rFonts w:ascii="TimesNewRomanPS-Italic" w:hAnsi="TimesNewRomanPS-Italic"/>
@@ -19730,7 +19298,6 @@
         </w:rPr>
         <w:t>writeFiled</w:t>
       </w:r>
-      <w:proofErr w:type="spellEnd"/>
       <w:r>
         <w:rPr>
           <w:rFonts w:ascii="TimesNewRomanPS-Italic" w:hAnsi="TimesNewRomanPS-Italic" w:hint="cs"/>
@@ -19741,7 +19308,6 @@
         </w:rPr>
         <w:t xml:space="preserve"> دى تكون داله  جوة ال </w:t>
       </w:r>
-      <w:proofErr w:type="spellStart"/>
       <w:r>
         <w:rPr>
           <w:rFonts w:ascii="TimesNewRomanPS-Italic" w:hAnsi="TimesNewRomanPS-Italic"/>
@@ -19749,17 +19315,7 @@
           <w:iCs/>
           <w:color w:val="231F20"/>
         </w:rPr>
-        <w:t>outputStream</w:t>
-      </w:r>
-      <w:proofErr w:type="spellEnd"/>
-      <w:r>
-        <w:rPr>
-          <w:rFonts w:ascii="TimesNewRomanPS-Italic" w:hAnsi="TimesNewRomanPS-Italic"/>
-          <w:i/>
-          <w:iCs/>
-          <w:color w:val="231F20"/>
-        </w:rPr>
-        <w:t xml:space="preserve"> class </w:t>
+        <w:t xml:space="preserve">outputStream class </w:t>
       </w:r>
       <w:r>
         <w:rPr>
@@ -19772,7 +19328,6 @@
         </w:rPr>
         <w:t xml:space="preserve"> بحيث اقدر اعمل الشكل دة </w:t>
       </w:r>
-      <w:proofErr w:type="spellStart"/>
       <w:r>
         <w:rPr>
           <w:rFonts w:ascii="Courier" w:hAnsi="Courier"/>
@@ -19780,17 +19335,7 @@
           <w:sz w:val="18"/>
           <w:szCs w:val="18"/>
         </w:rPr>
-        <w:t>outputStream</w:t>
-      </w:r>
-      <w:proofErr w:type="spellEnd"/>
-      <w:r>
-        <w:rPr>
-          <w:rFonts w:ascii="Courier" w:hAnsi="Courier"/>
-          <w:color w:val="231F20"/>
-          <w:sz w:val="18"/>
-          <w:szCs w:val="18"/>
-        </w:rPr>
-        <w:t>.</w:t>
+        <w:t>outputStream.</w:t>
       </w:r>
       <w:r>
         <w:rPr>
@@ -19843,7 +19388,6 @@
         </w:rPr>
         <w:t xml:space="preserve">تانى حل  ان اخلى ال  </w:t>
       </w:r>
-      <w:proofErr w:type="spellStart"/>
       <w:r>
         <w:rPr>
           <w:rFonts w:ascii="TimesNewRomanPS-Italic" w:hAnsi="TimesNewRomanPS-Italic"/>
@@ -19853,7 +19397,6 @@
         </w:rPr>
         <w:t>outputStream</w:t>
       </w:r>
-      <w:proofErr w:type="spellEnd"/>
       <w:r>
         <w:rPr>
           <w:rFonts w:ascii="TimesNewRomanPS-Italic" w:hAnsi="TimesNewRomanPS-Italic" w:hint="cs"/>
@@ -19884,7 +19427,6 @@
         </w:rPr>
         <w:t xml:space="preserve"> جوة  الكلاس  الى فيه داله </w:t>
       </w:r>
-      <w:proofErr w:type="spellStart"/>
       <w:r>
         <w:rPr>
           <w:rFonts w:ascii="TimesNewRomanPS-Italic" w:hAnsi="TimesNewRomanPS-Italic"/>
@@ -19894,7 +19436,6 @@
         </w:rPr>
         <w:t>writeFiled</w:t>
       </w:r>
-      <w:proofErr w:type="spellEnd"/>
       <w:r>
         <w:rPr>
           <w:rFonts w:ascii="TimesNewRomanPS-Italic" w:hAnsi="TimesNewRomanPS-Italic" w:hint="cs"/>
@@ -19946,7 +19487,6 @@
         </w:rPr>
         <w:t xml:space="preserve">تالت احل ان اعمل كلاس جديد اسمه </w:t>
       </w:r>
-      <w:proofErr w:type="spellStart"/>
       <w:r>
         <w:rPr>
           <w:rFonts w:ascii="Courier" w:hAnsi="Courier"/>
@@ -19956,7 +19496,6 @@
         </w:rPr>
         <w:t>FieldWriter</w:t>
       </w:r>
-      <w:proofErr w:type="spellEnd"/>
       <w:r>
         <w:rPr>
           <w:rFonts w:ascii="Courier" w:hAnsi="Courier" w:hint="cs"/>
@@ -19967,7 +19506,6 @@
         </w:rPr>
         <w:t xml:space="preserve"> يكون بياخد </w:t>
       </w:r>
-      <w:proofErr w:type="spellStart"/>
       <w:r>
         <w:rPr>
           <w:rFonts w:ascii="Courier" w:hAnsi="Courier"/>
@@ -19977,7 +19515,6 @@
         </w:rPr>
         <w:t>outputStream</w:t>
       </w:r>
-      <w:proofErr w:type="spellEnd"/>
       <w:r>
         <w:rPr>
           <w:rFonts w:ascii="Courier" w:hAnsi="Courier" w:hint="cs"/>
@@ -20072,7 +19609,7 @@
           <w:lang w:bidi="ar-SA"/>
         </w:rPr>
       </w:pPr>
-      <w:bookmarkStart w:id="13" w:name="_Toc124391828"/>
+      <w:bookmarkStart w:id="13" w:name="_Toc124429477"/>
       <w:r>
         <w:t>6.4-</w:t>
       </w:r>
@@ -20304,7 +19841,7 @@
       <w:pPr>
         <w:pStyle w:val="Heading2"/>
       </w:pPr>
-      <w:bookmarkStart w:id="14" w:name="_Toc124391829"/>
+      <w:bookmarkStart w:id="14" w:name="_Toc124429478"/>
       <w:r>
         <w:rPr>
           <w:rFonts w:hint="cs"/>
@@ -20426,9 +19963,27 @@
           <w:sz w:val="18"/>
           <w:szCs w:val="18"/>
         </w:rPr>
-        <w:t xml:space="preserve">Circle </w:t>
-      </w:r>
-      <w:proofErr w:type="spellStart"/>
+        <w:t>Circle makeCircle(double x, double y, double radius);</w:t>
+      </w:r>
+    </w:p>
+    <w:p>
+      <w:pPr>
+        <w:bidi/>
+        <w:rPr>
+          <w:rtl/>
+          <w:lang w:bidi="ar-EG"/>
+        </w:rPr>
+      </w:pPr>
+      <w:r>
+        <w:rPr>
+          <w:rFonts w:ascii="Courier" w:hAnsi="Courier" w:hint="cs"/>
+          <w:color w:val="231F20"/>
+          <w:sz w:val="18"/>
+          <w:szCs w:val="18"/>
+          <w:rtl/>
+        </w:rPr>
+        <w:t xml:space="preserve">ممكن نخليها بالشطل  ده   </w:t>
+      </w:r>
       <w:r>
         <w:rPr>
           <w:rFonts w:ascii="Courier" w:hAnsi="Courier"/>
@@ -20436,65 +19991,7 @@
           <w:sz w:val="18"/>
           <w:szCs w:val="18"/>
         </w:rPr>
-        <w:t>makeCircle</w:t>
-      </w:r>
-      <w:proofErr w:type="spellEnd"/>
-      <w:r>
-        <w:rPr>
-          <w:rFonts w:ascii="Courier" w:hAnsi="Courier"/>
-          <w:color w:val="231F20"/>
-          <w:sz w:val="18"/>
-          <w:szCs w:val="18"/>
-        </w:rPr>
-        <w:t>(double x, double y, double radius);</w:t>
-      </w:r>
-    </w:p>
-    <w:p>
-      <w:pPr>
-        <w:bidi/>
-        <w:rPr>
-          <w:rtl/>
-          <w:lang w:bidi="ar-EG"/>
-        </w:rPr>
-      </w:pPr>
-      <w:r>
-        <w:rPr>
-          <w:rFonts w:ascii="Courier" w:hAnsi="Courier" w:hint="cs"/>
-          <w:color w:val="231F20"/>
-          <w:sz w:val="18"/>
-          <w:szCs w:val="18"/>
-          <w:rtl/>
-        </w:rPr>
-        <w:t xml:space="preserve">ممكن نخليها بالشطل  ده   </w:t>
-      </w:r>
-      <w:r>
-        <w:rPr>
-          <w:rFonts w:ascii="Courier" w:hAnsi="Courier"/>
-          <w:color w:val="231F20"/>
-          <w:sz w:val="18"/>
-          <w:szCs w:val="18"/>
-        </w:rPr>
-        <w:t xml:space="preserve">Circle </w:t>
-      </w:r>
-      <w:proofErr w:type="spellStart"/>
-      <w:r>
-        <w:rPr>
-          <w:rFonts w:ascii="Courier" w:hAnsi="Courier"/>
-          <w:color w:val="231F20"/>
-          <w:sz w:val="18"/>
-          <w:szCs w:val="18"/>
-        </w:rPr>
-        <w:t>makeCircle</w:t>
-      </w:r>
-      <w:proofErr w:type="spellEnd"/>
-      <w:r>
-        <w:rPr>
-          <w:rFonts w:ascii="Courier" w:hAnsi="Courier"/>
-          <w:color w:val="231F20"/>
-          <w:sz w:val="18"/>
-          <w:szCs w:val="18"/>
-        </w:rPr>
-        <w:t>(Point center, double radius);</w:t>
+        <w:t>Circle makeCircle(Point center, double radius);</w:t>
       </w:r>
     </w:p>
     <w:p>
@@ -20556,7 +20053,6 @@
         </w:rPr>
         <w:t xml:space="preserve"> دى حاجة حلوه    واحنا   كل الى عملناه ف المثال  ان خلينى  </w:t>
       </w:r>
-      <w:proofErr w:type="spellStart"/>
       <w:r>
         <w:rPr>
           <w:rFonts w:ascii="Courier" w:hAnsi="Courier"/>
@@ -20565,18 +20061,7 @@
           <w:szCs w:val="18"/>
           <w:lang w:bidi="ar-EG"/>
         </w:rPr>
-        <w:t>x,y</w:t>
-      </w:r>
-      <w:proofErr w:type="spellEnd"/>
-      <w:r>
-        <w:rPr>
-          <w:rFonts w:ascii="Courier" w:hAnsi="Courier"/>
-          <w:color w:val="231F20"/>
-          <w:sz w:val="18"/>
-          <w:szCs w:val="18"/>
-          <w:lang w:bidi="ar-EG"/>
-        </w:rPr>
-        <w:t xml:space="preserve"> </w:t>
+        <w:t xml:space="preserve">x,y </w:t>
       </w:r>
       <w:r>
         <w:rPr>
@@ -20601,7 +20086,7 @@
           <w:lang w:bidi="ar-SA"/>
         </w:rPr>
       </w:pPr>
-      <w:bookmarkStart w:id="15" w:name="_Toc124391830"/>
+      <w:bookmarkStart w:id="15" w:name="_Toc124429479"/>
       <w:r>
         <w:rPr>
           <w:rFonts w:hint="cs"/>
@@ -20683,7 +20168,7 @@
           <w:lang w:bidi="ar-SA"/>
         </w:rPr>
       </w:pPr>
-      <w:bookmarkStart w:id="16" w:name="_Toc124391831"/>
+      <w:bookmarkStart w:id="16" w:name="_Toc124429480"/>
       <w:r>
         <w:rPr>
           <w:rFonts w:hint="cs"/>
@@ -21244,7 +20729,7 @@
       <w:pPr>
         <w:pStyle w:val="Heading1"/>
       </w:pPr>
-      <w:bookmarkStart w:id="17" w:name="_Toc124391832"/>
+      <w:bookmarkStart w:id="17" w:name="_Toc124429481"/>
       <w:r>
         <w:rPr>
           <w:rFonts w:hint="cs"/>
@@ -21450,27 +20935,7 @@
           <w:rtl/>
           <w:lang w:bidi="ar-EG"/>
         </w:rPr>
-        <w:t xml:space="preserve"> المصطلح ده </w:t>
-      </w:r>
-      <w:proofErr w:type="gramStart"/>
-      <w:r>
-        <w:rPr>
-          <w:rFonts w:ascii="TimesNewRomanPS" w:hAnsi="TimesNewRomanPS" w:hint="cs"/>
-          <w:color w:val="231F20"/>
-          <w:rtl/>
-          <w:lang w:bidi="ar-EG"/>
-        </w:rPr>
-        <w:t>معنها  الاقتران</w:t>
-      </w:r>
-      <w:proofErr w:type="gramEnd"/>
-      <w:r>
-        <w:rPr>
-          <w:rFonts w:ascii="TimesNewRomanPS" w:hAnsi="TimesNewRomanPS" w:hint="cs"/>
-          <w:color w:val="231F20"/>
-          <w:rtl/>
-          <w:lang w:bidi="ar-EG"/>
-        </w:rPr>
-        <w:t xml:space="preserve"> الذمنى يعنى الكود بيبقا معتمد  على  الوقت </w:t>
+        <w:t xml:space="preserve"> المصطلح ده معنها  الاقتران الذمنى يعنى الكود بيبقا معتمد  على  الوقت </w:t>
       </w:r>
       <w:r>
         <w:rPr>
@@ -22490,7 +21955,7 @@
       <w:pPr>
         <w:pStyle w:val="Heading2"/>
       </w:pPr>
-      <w:bookmarkStart w:id="18" w:name="_Toc124391833"/>
+      <w:bookmarkStart w:id="18" w:name="_Toc124429482"/>
       <w:r>
         <w:rPr>
           <w:rFonts w:hint="cs"/>
@@ -22662,27 +22127,7 @@
           <w:sz w:val="18"/>
           <w:szCs w:val="18"/>
         </w:rPr>
-        <w:t xml:space="preserve">public void </w:t>
-      </w:r>
-      <w:proofErr w:type="gramStart"/>
-      <w:r>
-        <w:rPr>
-          <w:rFonts w:ascii="Courier" w:hAnsi="Courier"/>
-          <w:color w:val="231F20"/>
-          <w:sz w:val="18"/>
-          <w:szCs w:val="18"/>
-        </w:rPr>
-        <w:t>appendFooter(</w:t>
-      </w:r>
-      <w:proofErr w:type="gramEnd"/>
-      <w:r>
-        <w:rPr>
-          <w:rFonts w:ascii="Courier" w:hAnsi="Courier"/>
-          <w:color w:val="231F20"/>
-          <w:sz w:val="18"/>
-          <w:szCs w:val="18"/>
-        </w:rPr>
-        <w:t>StringBuffer report)</w:t>
+        <w:t>public void appendFooter(StringBuffer report)</w:t>
       </w:r>
     </w:p>
     <w:p>
@@ -23227,7 +22672,6 @@
           <w:lang w:bidi="ar-EG"/>
         </w:rPr>
       </w:pPr>
-      <w:proofErr w:type="gramStart"/>
       <w:r>
         <w:rPr>
           <w:rFonts w:ascii="Courier" w:hAnsi="Courier"/>
@@ -23235,9 +22679,18 @@
           <w:sz w:val="18"/>
           <w:szCs w:val="18"/>
         </w:rPr>
-        <w:t>report.appendFooter(</w:t>
-      </w:r>
-      <w:proofErr w:type="gramEnd"/>
+        <w:t>report.appendFooter();</w:t>
+      </w:r>
+      <w:r>
+        <w:rPr>
+          <w:rFonts w:ascii="Courier" w:hAnsi="Courier" w:hint="cs"/>
+          <w:color w:val="231F20"/>
+          <w:sz w:val="18"/>
+          <w:szCs w:val="18"/>
+          <w:rtl/>
+        </w:rPr>
+        <w:t xml:space="preserve">   ف كدة ال </w:t>
+      </w:r>
       <w:r>
         <w:rPr>
           <w:rFonts w:ascii="Courier" w:hAnsi="Courier"/>
@@ -23245,7 +22698,7 @@
           <w:sz w:val="18"/>
           <w:szCs w:val="18"/>
         </w:rPr>
-        <w:t>);</w:t>
+        <w:t xml:space="preserve">object </w:t>
       </w:r>
       <w:r>
         <w:rPr>
@@ -23254,8 +22707,9 @@
           <w:sz w:val="18"/>
           <w:szCs w:val="18"/>
           <w:rtl/>
-        </w:rPr>
-        <w:t xml:space="preserve">   ف كدة ال </w:t>
+          <w:lang w:bidi="ar-EG"/>
+        </w:rPr>
+        <w:t xml:space="preserve"> بتاعك هو  </w:t>
       </w:r>
       <w:r>
         <w:rPr>
@@ -23263,6 +22717,109 @@
           <w:color w:val="231F20"/>
           <w:sz w:val="18"/>
           <w:szCs w:val="18"/>
+          <w:lang w:bidi="ar-EG"/>
+        </w:rPr>
+        <w:t xml:space="preserve">report </w:t>
+      </w:r>
+      <w:r>
+        <w:rPr>
+          <w:rFonts w:ascii="Courier" w:hAnsi="Courier" w:hint="cs"/>
+          <w:color w:val="231F20"/>
+          <w:sz w:val="18"/>
+          <w:szCs w:val="18"/>
+          <w:rtl/>
+          <w:lang w:bidi="ar-EG"/>
+        </w:rPr>
+        <w:t xml:space="preserve"> ولما عملت </w:t>
+      </w:r>
+      <w:r>
+        <w:rPr>
+          <w:rFonts w:ascii="Courier" w:hAnsi="Courier"/>
+          <w:color w:val="231F20"/>
+          <w:sz w:val="18"/>
+          <w:szCs w:val="18"/>
+          <w:lang w:bidi="ar-EG"/>
+        </w:rPr>
+        <w:t xml:space="preserve">call </w:t>
+      </w:r>
+      <w:r>
+        <w:rPr>
+          <w:rFonts w:ascii="Courier" w:hAnsi="Courier" w:hint="cs"/>
+          <w:color w:val="231F20"/>
+          <w:sz w:val="18"/>
+          <w:szCs w:val="18"/>
+          <w:rtl/>
+          <w:lang w:bidi="ar-EG"/>
+        </w:rPr>
+        <w:t xml:space="preserve"> لل</w:t>
+      </w:r>
+      <w:r>
+        <w:rPr>
+          <w:rFonts w:ascii="Courier" w:hAnsi="Courier"/>
+          <w:color w:val="231F20"/>
+          <w:sz w:val="18"/>
+          <w:szCs w:val="18"/>
+        </w:rPr>
+        <w:t xml:space="preserve"> </w:t>
+      </w:r>
+      <w:r>
+        <w:rPr>
+          <w:rFonts w:ascii="Courier" w:hAnsi="Courier"/>
+          <w:color w:val="231F20"/>
+          <w:sz w:val="18"/>
+          <w:szCs w:val="18"/>
+        </w:rPr>
+        <w:t>appendFooter</w:t>
+      </w:r>
+      <w:r>
+        <w:rPr>
+          <w:rFonts w:ascii="Courier" w:hAnsi="Courier" w:hint="cs"/>
+          <w:color w:val="231F20"/>
+          <w:sz w:val="18"/>
+          <w:szCs w:val="18"/>
+          <w:rtl/>
+        </w:rPr>
+        <w:t xml:space="preserve"> </w:t>
+      </w:r>
+      <w:r>
+        <w:rPr>
+          <w:rFonts w:ascii="Courier" w:hAnsi="Courier" w:hint="cs"/>
+          <w:color w:val="231F20"/>
+          <w:sz w:val="18"/>
+          <w:szCs w:val="18"/>
+          <w:rtl/>
+          <w:lang w:bidi="ar-EG"/>
+        </w:rPr>
+        <w:t xml:space="preserve">غيرت ف </w:t>
+      </w:r>
+      <w:r>
+        <w:rPr>
+          <w:rFonts w:ascii="Courier" w:hAnsi="Courier"/>
+          <w:color w:val="231F20"/>
+          <w:sz w:val="18"/>
+          <w:szCs w:val="18"/>
+          <w:lang w:bidi="ar-EG"/>
+        </w:rPr>
+        <w:t>state</w:t>
+      </w:r>
+      <w:r>
+        <w:rPr>
+          <w:rFonts w:ascii="Courier" w:hAnsi="Courier" w:hint="cs"/>
+          <w:color w:val="231F20"/>
+          <w:sz w:val="18"/>
+          <w:szCs w:val="18"/>
+          <w:rtl/>
+          <w:lang w:bidi="ar-EG"/>
+        </w:rPr>
+        <w:t xml:space="preserve"> موجودة جوة ال </w:t>
+      </w:r>
+      <w:r>
+        <w:rPr>
+          <w:rFonts w:ascii="Courier" w:hAnsi="Courier"/>
+          <w:color w:val="231F20"/>
+          <w:sz w:val="18"/>
+          <w:szCs w:val="18"/>
+          <w:lang w:bidi="ar-EG"/>
         </w:rPr>
         <w:t xml:space="preserve">object </w:t>
       </w:r>
@@ -23275,9 +22832,12 @@
           <w:rtl/>
           <w:lang w:bidi="ar-EG"/>
         </w:rPr>
-        <w:t xml:space="preserve"> بتاعك هو  </w:t>
-      </w:r>
-      <w:r>
+        <w:t xml:space="preserve"> . </w:t>
+      </w:r>
+    </w:p>
+    <w:p>
+      <w:pPr>
+        <w:bidi/>
         <w:rPr>
           <w:rFonts w:ascii="Courier" w:hAnsi="Courier"/>
           <w:color w:val="231F20"/>
@@ -23285,142 +22845,16 @@
           <w:szCs w:val="18"/>
           <w:lang w:bidi="ar-EG"/>
         </w:rPr>
-        <w:t xml:space="preserve">report </w:t>
-      </w:r>
-      <w:r>
-        <w:rPr>
-          <w:rFonts w:ascii="Courier" w:hAnsi="Courier" w:hint="cs"/>
-          <w:color w:val="231F20"/>
-          <w:sz w:val="18"/>
-          <w:szCs w:val="18"/>
-          <w:rtl/>
-          <w:lang w:bidi="ar-EG"/>
-        </w:rPr>
-        <w:t xml:space="preserve"> ولما عملت </w:t>
-      </w:r>
-      <w:r>
+      </w:pPr>
+    </w:p>
+    <w:p>
+      <w:pPr>
+        <w:bidi/>
         <w:rPr>
           <w:rFonts w:ascii="Courier" w:hAnsi="Courier"/>
           <w:color w:val="231F20"/>
           <w:sz w:val="18"/>
           <w:szCs w:val="18"/>
-          <w:lang w:bidi="ar-EG"/>
-        </w:rPr>
-        <w:t xml:space="preserve">call </w:t>
-      </w:r>
-      <w:r>
-        <w:rPr>
-          <w:rFonts w:ascii="Courier" w:hAnsi="Courier" w:hint="cs"/>
-          <w:color w:val="231F20"/>
-          <w:sz w:val="18"/>
-          <w:szCs w:val="18"/>
-          <w:rtl/>
-          <w:lang w:bidi="ar-EG"/>
-        </w:rPr>
-        <w:t xml:space="preserve"> لل</w:t>
-      </w:r>
-      <w:r>
-        <w:rPr>
-          <w:rFonts w:ascii="Courier" w:hAnsi="Courier"/>
-          <w:color w:val="231F20"/>
-          <w:sz w:val="18"/>
-          <w:szCs w:val="18"/>
-        </w:rPr>
-        <w:t xml:space="preserve"> </w:t>
-      </w:r>
-      <w:r>
-        <w:rPr>
-          <w:rFonts w:ascii="Courier" w:hAnsi="Courier"/>
-          <w:color w:val="231F20"/>
-          <w:sz w:val="18"/>
-          <w:szCs w:val="18"/>
-        </w:rPr>
-        <w:t>appendFooter</w:t>
-      </w:r>
-      <w:r>
-        <w:rPr>
-          <w:rFonts w:ascii="Courier" w:hAnsi="Courier" w:hint="cs"/>
-          <w:color w:val="231F20"/>
-          <w:sz w:val="18"/>
-          <w:szCs w:val="18"/>
-          <w:rtl/>
-        </w:rPr>
-        <w:t xml:space="preserve"> </w:t>
-      </w:r>
-      <w:r>
-        <w:rPr>
-          <w:rFonts w:ascii="Courier" w:hAnsi="Courier" w:hint="cs"/>
-          <w:color w:val="231F20"/>
-          <w:sz w:val="18"/>
-          <w:szCs w:val="18"/>
-          <w:rtl/>
-          <w:lang w:bidi="ar-EG"/>
-        </w:rPr>
-        <w:t xml:space="preserve">غيرت ف </w:t>
-      </w:r>
-      <w:r>
-        <w:rPr>
-          <w:rFonts w:ascii="Courier" w:hAnsi="Courier"/>
-          <w:color w:val="231F20"/>
-          <w:sz w:val="18"/>
-          <w:szCs w:val="18"/>
-          <w:lang w:bidi="ar-EG"/>
-        </w:rPr>
-        <w:t>state</w:t>
-      </w:r>
-      <w:r>
-        <w:rPr>
-          <w:rFonts w:ascii="Courier" w:hAnsi="Courier" w:hint="cs"/>
-          <w:color w:val="231F20"/>
-          <w:sz w:val="18"/>
-          <w:szCs w:val="18"/>
-          <w:rtl/>
-          <w:lang w:bidi="ar-EG"/>
-        </w:rPr>
-        <w:t xml:space="preserve"> موجودة جوة ال </w:t>
-      </w:r>
-      <w:r>
-        <w:rPr>
-          <w:rFonts w:ascii="Courier" w:hAnsi="Courier"/>
-          <w:color w:val="231F20"/>
-          <w:sz w:val="18"/>
-          <w:szCs w:val="18"/>
-          <w:lang w:bidi="ar-EG"/>
-        </w:rPr>
-        <w:t xml:space="preserve">object </w:t>
-      </w:r>
-      <w:r>
-        <w:rPr>
-          <w:rFonts w:ascii="Courier" w:hAnsi="Courier" w:hint="cs"/>
-          <w:color w:val="231F20"/>
-          <w:sz w:val="18"/>
-          <w:szCs w:val="18"/>
-          <w:rtl/>
-          <w:lang w:bidi="ar-EG"/>
-        </w:rPr>
-        <w:t xml:space="preserve"> . </w:t>
-      </w:r>
-    </w:p>
-    <w:p>
-      <w:pPr>
-        <w:bidi/>
-        <w:rPr>
-          <w:rFonts w:ascii="Courier" w:hAnsi="Courier"/>
-          <w:color w:val="231F20"/>
-          <w:sz w:val="18"/>
-          <w:szCs w:val="18"/>
-          <w:lang w:bidi="ar-EG"/>
-        </w:rPr>
-      </w:pPr>
-    </w:p>
-    <w:p>
-      <w:pPr>
-        <w:bidi/>
-        <w:rPr>
-          <w:rFonts w:ascii="Courier" w:hAnsi="Courier"/>
-          <w:color w:val="231F20"/>
-          <w:sz w:val="18"/>
-          <w:szCs w:val="18"/>
           <w:rtl/>
           <w:lang w:bidi="ar-EG"/>
         </w:rPr>
@@ -23430,7 +22864,7 @@
       <w:pPr>
         <w:pStyle w:val="Heading1"/>
       </w:pPr>
-      <w:bookmarkStart w:id="19" w:name="_Toc124391834"/>
+      <w:bookmarkStart w:id="19" w:name="_Toc124429483"/>
       <w:r>
         <w:rPr>
           <w:rFonts w:hint="cs"/>
@@ -23476,82 +22910,1858 @@
       <w:pPr>
         <w:bidi/>
         <w:rPr>
-          <w:rtl/>
-          <w:lang w:bidi="ar-EG"/>
-        </w:rPr>
-      </w:pPr>
-    </w:p>
-    <w:p>
-      <w:pPr>
-        <w:bidi/>
-        <w:rPr>
-          <w:rtl/>
-          <w:lang w:bidi="ar-EG"/>
-        </w:rPr>
-      </w:pPr>
-    </w:p>
-    <w:p>
-      <w:pPr>
-        <w:bidi/>
-        <w:rPr>
-          <w:rtl/>
-          <w:lang w:bidi="ar-EG"/>
-        </w:rPr>
-      </w:pPr>
-    </w:p>
-    <w:p>
-      <w:pPr>
-        <w:bidi/>
-        <w:rPr>
-          <w:rtl/>
-          <w:lang w:bidi="ar-EG"/>
-        </w:rPr>
-      </w:pPr>
-    </w:p>
-    <w:p>
-      <w:pPr>
-        <w:bidi/>
-        <w:rPr>
-          <w:rtl/>
-          <w:lang w:bidi="ar-EG"/>
-        </w:rPr>
-      </w:pPr>
-    </w:p>
-    <w:p>
-      <w:pPr>
-        <w:bidi/>
-        <w:rPr>
-          <w:rtl/>
-          <w:lang w:bidi="ar-EG"/>
-        </w:rPr>
-      </w:pPr>
-    </w:p>
-    <w:p>
-      <w:pPr>
-        <w:bidi/>
-        <w:rPr>
-          <w:rtl/>
-          <w:lang w:bidi="ar-EG"/>
-        </w:rPr>
-      </w:pPr>
-    </w:p>
-    <w:p>
-      <w:pPr>
-        <w:bidi/>
-        <w:rPr>
-          <w:rtl/>
-          <w:lang w:bidi="ar-EG"/>
-        </w:rPr>
-      </w:pPr>
-    </w:p>
-    <w:p>
-      <w:pPr>
-        <w:bidi/>
-        <w:rPr>
-          <w:rtl/>
-          <w:lang w:bidi="ar-EG"/>
-        </w:rPr>
-      </w:pPr>
+          <w:rFonts w:hint="cs"/>
+          <w:rtl/>
+          <w:lang w:bidi="ar-EG"/>
+        </w:rPr>
+      </w:pPr>
+      <w:r>
+        <w:t>Command</w:t>
+      </w:r>
+      <w:r>
+        <w:rPr>
+          <w:rFonts w:hint="cs"/>
+          <w:rtl/>
+          <w:lang w:bidi="ar-EG"/>
+        </w:rPr>
+        <w:t xml:space="preserve"> دى </w:t>
+      </w:r>
+      <w:r>
+        <w:rPr>
+          <w:rFonts w:hint="cs"/>
+          <w:rtl/>
+          <w:lang w:bidi="ar-EG"/>
+        </w:rPr>
+        <w:t xml:space="preserve">معناها </w:t>
+      </w:r>
+      <w:r>
+        <w:rPr>
+          <w:rFonts w:hint="cs"/>
+          <w:rtl/>
+          <w:lang w:bidi="ar-EG"/>
+        </w:rPr>
+        <w:t xml:space="preserve">  امر  يعنى مثلا  هعمل</w:t>
+      </w:r>
+      <w:r>
+        <w:rPr>
+          <w:lang w:bidi="ar-EG"/>
+        </w:rPr>
+        <w:t xml:space="preserve">set </w:t>
+      </w:r>
+      <w:r>
+        <w:rPr>
+          <w:rFonts w:hint="cs"/>
+          <w:rtl/>
+          <w:lang w:bidi="ar-EG"/>
+        </w:rPr>
+        <w:t xml:space="preserve"> لقيمه متغير </w:t>
+      </w:r>
+      <w:r>
+        <w:rPr>
+          <w:rFonts w:hint="cs"/>
+          <w:rtl/>
+          <w:lang w:bidi="ar-EG"/>
+        </w:rPr>
+        <w:t xml:space="preserve"> هحزف  حاجة   يعنى بعمل </w:t>
+      </w:r>
+      <w:r>
+        <w:rPr>
+          <w:lang w:bidi="ar-EG"/>
+        </w:rPr>
+        <w:t xml:space="preserve">action </w:t>
+      </w:r>
+      <w:r>
+        <w:rPr>
+          <w:rFonts w:hint="cs"/>
+          <w:rtl/>
+          <w:lang w:bidi="ar-EG"/>
+        </w:rPr>
+        <w:t xml:space="preserve"> من الاخر </w:t>
+      </w:r>
+      <w:r>
+        <w:rPr>
+          <w:rFonts w:hint="cs"/>
+          <w:rtl/>
+          <w:lang w:bidi="ar-EG"/>
+        </w:rPr>
+        <w:t>.</w:t>
+      </w:r>
+    </w:p>
+    <w:p>
+      <w:pPr>
+        <w:bidi/>
+        <w:rPr>
+          <w:rtl/>
+          <w:lang w:bidi="ar-EG"/>
+        </w:rPr>
+      </w:pPr>
+      <w:r>
+        <w:t>Query</w:t>
+      </w:r>
+      <w:r>
+        <w:rPr>
+          <w:rFonts w:hint="cs"/>
+          <w:rtl/>
+          <w:lang w:bidi="ar-EG"/>
+        </w:rPr>
+        <w:t>:</w:t>
+      </w:r>
+      <w:r>
+        <w:rPr>
+          <w:rFonts w:hint="cs"/>
+          <w:rtl/>
+          <w:lang w:bidi="ar-EG"/>
+        </w:rPr>
+        <w:t xml:space="preserve"> دى </w:t>
+      </w:r>
+      <w:r>
+        <w:rPr>
+          <w:rFonts w:hint="cs"/>
+          <w:rtl/>
+          <w:lang w:bidi="ar-EG"/>
+        </w:rPr>
+        <w:t xml:space="preserve">معناها   </w:t>
+      </w:r>
+      <w:r>
+        <w:rPr>
+          <w:rFonts w:hint="cs"/>
+          <w:rtl/>
+          <w:lang w:bidi="ar-EG"/>
+        </w:rPr>
+        <w:t>تساؤل يعنى</w:t>
+      </w:r>
+      <w:r>
+        <w:rPr>
+          <w:rFonts w:hint="cs"/>
+          <w:rtl/>
+          <w:lang w:bidi="ar-EG"/>
+        </w:rPr>
+        <w:t xml:space="preserve"> </w:t>
+      </w:r>
+      <w:r>
+        <w:rPr>
+          <w:rFonts w:hint="cs"/>
+          <w:rtl/>
+          <w:lang w:bidi="ar-EG"/>
+        </w:rPr>
+        <w:t>بسئل</w:t>
+      </w:r>
+      <w:r>
+        <w:rPr>
+          <w:rFonts w:hint="cs"/>
+          <w:rtl/>
+          <w:lang w:bidi="ar-EG"/>
+        </w:rPr>
+        <w:t xml:space="preserve">  </w:t>
+      </w:r>
+      <w:r>
+        <w:rPr>
+          <w:rFonts w:hint="cs"/>
+          <w:rtl/>
+          <w:lang w:bidi="ar-EG"/>
+        </w:rPr>
+        <w:t xml:space="preserve">مثلا </w:t>
+      </w:r>
+      <w:r>
+        <w:rPr>
+          <w:rFonts w:hint="cs"/>
+          <w:rtl/>
+          <w:lang w:bidi="ar-EG"/>
+        </w:rPr>
+        <w:t xml:space="preserve">عن موجود </w:t>
+      </w:r>
+      <w:r>
+        <w:rPr>
+          <w:lang w:bidi="ar-EG"/>
+        </w:rPr>
+        <w:t xml:space="preserve">attribute </w:t>
+      </w:r>
+      <w:r>
+        <w:rPr>
+          <w:rFonts w:hint="cs"/>
+          <w:rtl/>
+          <w:lang w:bidi="ar-EG"/>
+        </w:rPr>
+        <w:t xml:space="preserve"> معين ولا لا</w:t>
+      </w:r>
+      <w:r>
+        <w:rPr>
+          <w:rFonts w:hint="cs"/>
+          <w:rtl/>
+          <w:lang w:bidi="ar-EG"/>
+        </w:rPr>
+        <w:t xml:space="preserve"> يعنى مجرد سوال اجابته ب  </w:t>
+      </w:r>
+      <w:r>
+        <w:rPr>
+          <w:lang w:bidi="ar-EG"/>
+        </w:rPr>
+        <w:t xml:space="preserve">true </w:t>
+      </w:r>
+      <w:r>
+        <w:rPr>
+          <w:rFonts w:hint="cs"/>
+          <w:rtl/>
+          <w:lang w:bidi="ar-EG"/>
+        </w:rPr>
+        <w:t xml:space="preserve"> او  </w:t>
+      </w:r>
+      <w:r>
+        <w:rPr>
+          <w:lang w:bidi="ar-EG"/>
+        </w:rPr>
+        <w:t>false</w:t>
+      </w:r>
+      <w:r>
+        <w:rPr>
+          <w:rFonts w:hint="cs"/>
+          <w:rtl/>
+          <w:lang w:bidi="ar-EG"/>
+        </w:rPr>
+        <w:t xml:space="preserve"> </w:t>
+      </w:r>
+      <w:r>
+        <w:rPr>
+          <w:rFonts w:hint="cs"/>
+          <w:rtl/>
+          <w:lang w:bidi="ar-EG"/>
+        </w:rPr>
+        <w:t xml:space="preserve"> .</w:t>
+      </w:r>
+    </w:p>
+    <w:p>
+      <w:pPr>
+        <w:pStyle w:val="ListParagraph"/>
+        <w:numPr>
+          <w:ilvl w:val="0"/>
+          <w:numId w:val="44"/>
+        </w:numPr>
+        <w:bidi/>
+        <w:rPr>
+          <w:rFonts w:hint="cs"/>
+          <w:lang w:bidi="ar-EG"/>
+        </w:rPr>
+      </w:pPr>
+      <w:r>
+        <w:rPr>
+          <w:rFonts w:hint="cs"/>
+          <w:rtl/>
+          <w:lang w:bidi="ar-EG"/>
+        </w:rPr>
+        <w:t xml:space="preserve">ف احنا اتفقنا ان ال </w:t>
+      </w:r>
+      <w:r>
+        <w:rPr>
+          <w:lang w:bidi="ar-EG"/>
+        </w:rPr>
+        <w:t xml:space="preserve">function </w:t>
+      </w:r>
+      <w:r>
+        <w:rPr>
+          <w:rFonts w:hint="cs"/>
+          <w:rtl/>
+          <w:lang w:bidi="ar-EG"/>
+        </w:rPr>
+        <w:t xml:space="preserve"> هتعمل حاجة واحدة بس  لما هتجاوب على سوال  او  هتعمل حاجة  معنيه  . </w:t>
+      </w:r>
+    </w:p>
+    <w:p>
+      <w:pPr>
+        <w:bidi/>
+        <w:rPr>
+          <w:rFonts w:hint="cs"/>
+          <w:rtl/>
+          <w:lang w:bidi="ar-EG"/>
+        </w:rPr>
+      </w:pPr>
+    </w:p>
+    <w:p>
+      <w:pPr>
+        <w:bidi/>
+        <w:rPr>
+          <w:rtl/>
+          <w:lang w:bidi="ar-EG"/>
+        </w:rPr>
+      </w:pPr>
+      <w:r>
+        <w:rPr>
+          <w:rFonts w:hint="cs"/>
+          <w:rtl/>
+          <w:lang w:bidi="ar-EG"/>
+        </w:rPr>
+        <w:t xml:space="preserve">ف  تعاله تاخد مثال عشان نفهم  السكشن دة : </w:t>
+      </w:r>
+    </w:p>
+    <w:p>
+      <w:pPr>
+        <w:rPr>
+          <w:rFonts w:ascii="Courier" w:hAnsi="Courier"/>
+          <w:color w:val="231F20"/>
+          <w:sz w:val="18"/>
+          <w:szCs w:val="18"/>
+          <w:rtl/>
+        </w:rPr>
+      </w:pPr>
+      <w:r>
+        <w:rPr>
+          <w:rFonts w:ascii="Courier" w:hAnsi="Courier"/>
+          <w:color w:val="231F20"/>
+          <w:sz w:val="18"/>
+          <w:szCs w:val="18"/>
+        </w:rPr>
+        <w:t>Public</w:t>
+      </w:r>
+      <w:r>
+        <w:rPr>
+          <w:rFonts w:ascii="Courier" w:hAnsi="Courier"/>
+          <w:color w:val="231F20"/>
+          <w:sz w:val="18"/>
+          <w:szCs w:val="18"/>
+        </w:rPr>
+        <w:t xml:space="preserve"> boolean set(String attribute, String value);</w:t>
+      </w:r>
+    </w:p>
+    <w:p>
+      <w:pPr>
+        <w:bidi/>
+        <w:rPr>
+          <w:rFonts w:ascii="Courier" w:hAnsi="Courier"/>
+          <w:color w:val="231F20"/>
+          <w:sz w:val="18"/>
+          <w:szCs w:val="18"/>
+          <w:rtl/>
+          <w:lang w:bidi="ar-EG"/>
+        </w:rPr>
+      </w:pPr>
+      <w:r>
+        <w:rPr>
+          <w:rFonts w:ascii="Courier" w:hAnsi="Courier" w:hint="cs"/>
+          <w:color w:val="231F20"/>
+          <w:sz w:val="18"/>
+          <w:szCs w:val="18"/>
+          <w:rtl/>
+        </w:rPr>
+        <w:t xml:space="preserve">الفنكشن دى  تحط قيمه ف  </w:t>
+      </w:r>
+      <w:r>
+        <w:rPr>
+          <w:rFonts w:ascii="Courier" w:hAnsi="Courier"/>
+          <w:color w:val="231F20"/>
+          <w:sz w:val="18"/>
+          <w:szCs w:val="18"/>
+        </w:rPr>
+        <w:t>attribute</w:t>
+      </w:r>
+      <w:r>
+        <w:rPr>
+          <w:rFonts w:ascii="Courier" w:hAnsi="Courier" w:hint="cs"/>
+          <w:color w:val="231F20"/>
+          <w:sz w:val="18"/>
+          <w:szCs w:val="18"/>
+          <w:rtl/>
+          <w:lang w:bidi="ar-EG"/>
+        </w:rPr>
+        <w:t xml:space="preserve"> ميعن  لو موجود وبترجع </w:t>
+      </w:r>
+      <w:r>
+        <w:rPr>
+          <w:rFonts w:ascii="Courier" w:hAnsi="Courier"/>
+          <w:color w:val="231F20"/>
+          <w:sz w:val="18"/>
+          <w:szCs w:val="18"/>
+          <w:lang w:bidi="ar-EG"/>
+        </w:rPr>
+        <w:t>true</w:t>
+      </w:r>
+      <w:r>
+        <w:rPr>
+          <w:rFonts w:ascii="Courier" w:hAnsi="Courier" w:hint="cs"/>
+          <w:color w:val="231F20"/>
+          <w:sz w:val="18"/>
+          <w:szCs w:val="18"/>
+          <w:rtl/>
+          <w:lang w:bidi="ar-EG"/>
+        </w:rPr>
+        <w:t xml:space="preserve">  ولو ال </w:t>
+      </w:r>
+      <w:r>
+        <w:rPr>
+          <w:rFonts w:ascii="Courier" w:hAnsi="Courier"/>
+          <w:color w:val="231F20"/>
+          <w:sz w:val="18"/>
+          <w:szCs w:val="18"/>
+        </w:rPr>
+        <w:t>attribute</w:t>
+      </w:r>
+      <w:r>
+        <w:rPr>
+          <w:rFonts w:ascii="Courier" w:hAnsi="Courier" w:hint="cs"/>
+          <w:color w:val="231F20"/>
+          <w:sz w:val="18"/>
+          <w:szCs w:val="18"/>
+          <w:rtl/>
+          <w:lang w:bidi="ar-EG"/>
+        </w:rPr>
+        <w:t xml:space="preserve"> مش موجود هترجع </w:t>
+      </w:r>
+      <w:r>
+        <w:rPr>
+          <w:rFonts w:ascii="Courier" w:hAnsi="Courier"/>
+          <w:color w:val="231F20"/>
+          <w:sz w:val="18"/>
+          <w:szCs w:val="18"/>
+          <w:lang w:bidi="ar-EG"/>
+        </w:rPr>
+        <w:t>false</w:t>
+      </w:r>
+      <w:r>
+        <w:rPr>
+          <w:rFonts w:ascii="Courier" w:hAnsi="Courier" w:hint="cs"/>
+          <w:color w:val="231F20"/>
+          <w:sz w:val="18"/>
+          <w:szCs w:val="18"/>
+          <w:rtl/>
+          <w:lang w:bidi="ar-EG"/>
+        </w:rPr>
+        <w:t xml:space="preserve"> . </w:t>
+      </w:r>
+    </w:p>
+    <w:p>
+      <w:pPr>
+        <w:bidi/>
+        <w:rPr>
+          <w:rFonts w:hint="cs"/>
+          <w:rtl/>
+          <w:lang w:bidi="ar-EG"/>
+        </w:rPr>
+      </w:pPr>
+      <w:r>
+        <w:rPr>
+          <w:rFonts w:ascii="Courier" w:hAnsi="Courier" w:hint="cs"/>
+          <w:color w:val="231F20"/>
+          <w:sz w:val="18"/>
+          <w:szCs w:val="18"/>
+          <w:rtl/>
+          <w:lang w:bidi="ar-EG"/>
+        </w:rPr>
+        <w:t xml:space="preserve">المشكله  بقا  لو عملنا حطينا ال </w:t>
+      </w:r>
+      <w:r>
+        <w:rPr>
+          <w:rFonts w:ascii="Courier" w:hAnsi="Courier"/>
+          <w:color w:val="231F20"/>
+          <w:sz w:val="18"/>
+          <w:szCs w:val="18"/>
+          <w:lang w:bidi="ar-EG"/>
+        </w:rPr>
+        <w:t>call</w:t>
+      </w:r>
+      <w:r>
+        <w:rPr>
+          <w:rFonts w:ascii="Courier" w:hAnsi="Courier" w:hint="cs"/>
+          <w:color w:val="231F20"/>
+          <w:sz w:val="18"/>
+          <w:szCs w:val="18"/>
+          <w:rtl/>
+          <w:lang w:bidi="ar-EG"/>
+        </w:rPr>
+        <w:t xml:space="preserve"> بتاع ال </w:t>
+      </w:r>
+      <w:r>
+        <w:rPr>
+          <w:rFonts w:ascii="Courier" w:hAnsi="Courier"/>
+          <w:color w:val="231F20"/>
+          <w:sz w:val="18"/>
+          <w:szCs w:val="18"/>
+          <w:lang w:bidi="ar-EG"/>
+        </w:rPr>
+        <w:t xml:space="preserve">function </w:t>
+      </w:r>
+      <w:r>
+        <w:rPr>
+          <w:rFonts w:ascii="Courier" w:hAnsi="Courier" w:hint="cs"/>
+          <w:color w:val="231F20"/>
+          <w:sz w:val="18"/>
+          <w:szCs w:val="18"/>
+          <w:rtl/>
+          <w:lang w:bidi="ar-EG"/>
+        </w:rPr>
+        <w:t xml:space="preserve"> ف </w:t>
+      </w:r>
+      <w:r>
+        <w:rPr>
+          <w:rFonts w:ascii="Courier" w:hAnsi="Courier"/>
+          <w:color w:val="231F20"/>
+          <w:sz w:val="18"/>
+          <w:szCs w:val="18"/>
+          <w:lang w:bidi="ar-EG"/>
+        </w:rPr>
+        <w:t>condition</w:t>
+      </w:r>
+      <w:r>
+        <w:rPr>
+          <w:rFonts w:ascii="Courier" w:hAnsi="Courier"/>
+          <w:color w:val="231F20"/>
+          <w:sz w:val="18"/>
+          <w:szCs w:val="18"/>
+          <w:lang w:bidi="ar-EG"/>
+        </w:rPr>
+        <w:t xml:space="preserve"> </w:t>
+      </w:r>
+      <w:r>
+        <w:rPr>
+          <w:rFonts w:ascii="Courier" w:hAnsi="Courier" w:hint="cs"/>
+          <w:color w:val="231F20"/>
+          <w:sz w:val="18"/>
+          <w:szCs w:val="18"/>
+          <w:rtl/>
+          <w:lang w:bidi="ar-EG"/>
+        </w:rPr>
+        <w:t xml:space="preserve"> </w:t>
+      </w:r>
+      <w:r>
+        <w:rPr>
+          <w:rFonts w:ascii="Courier" w:hAnsi="Courier" w:hint="cs"/>
+          <w:color w:val="231F20"/>
+          <w:sz w:val="18"/>
+          <w:szCs w:val="18"/>
+          <w:rtl/>
+          <w:lang w:bidi="ar-EG"/>
+        </w:rPr>
+        <w:t xml:space="preserve">: </w:t>
+      </w:r>
+    </w:p>
+    <w:p>
+      <w:pPr>
+        <w:rPr>
+          <w:rFonts w:ascii="Courier" w:hAnsi="Courier"/>
+          <w:color w:val="231F20"/>
+          <w:sz w:val="18"/>
+          <w:szCs w:val="18"/>
+          <w:rtl/>
+        </w:rPr>
+      </w:pPr>
+      <w:r>
+        <w:rPr>
+          <w:rFonts w:ascii="Courier" w:hAnsi="Courier"/>
+          <w:color w:val="231F20"/>
+          <w:sz w:val="18"/>
+          <w:szCs w:val="18"/>
+        </w:rPr>
+        <w:t>if</w:t>
+      </w:r>
+      <w:r>
+        <w:rPr>
+          <w:rFonts w:ascii="Courier" w:hAnsi="Courier"/>
+          <w:color w:val="231F20"/>
+          <w:sz w:val="18"/>
+          <w:szCs w:val="18"/>
+        </w:rPr>
+        <w:t>(set("username", "unclebob"))</w:t>
+      </w:r>
+    </w:p>
+    <w:p>
+      <w:pPr>
+        <w:bidi/>
+        <w:rPr>
+          <w:rFonts w:ascii="Courier" w:hAnsi="Courier"/>
+          <w:color w:val="231F20"/>
+          <w:sz w:val="18"/>
+          <w:szCs w:val="18"/>
+          <w:rtl/>
+          <w:lang w:bidi="ar-EG"/>
+        </w:rPr>
+      </w:pPr>
+      <w:r>
+        <w:rPr>
+          <w:rFonts w:ascii="Courier" w:hAnsi="Courier" w:hint="cs"/>
+          <w:color w:val="231F20"/>
+          <w:sz w:val="18"/>
+          <w:szCs w:val="18"/>
+          <w:rtl/>
+        </w:rPr>
+        <w:t xml:space="preserve">لو  انت   </w:t>
+      </w:r>
+      <w:r>
+        <w:rPr>
+          <w:rFonts w:ascii="Courier" w:hAnsi="Courier"/>
+          <w:color w:val="231F20"/>
+          <w:sz w:val="18"/>
+          <w:szCs w:val="18"/>
+        </w:rPr>
+        <w:t>reader</w:t>
+      </w:r>
+      <w:r>
+        <w:rPr>
+          <w:rFonts w:ascii="Courier" w:hAnsi="Courier" w:hint="cs"/>
+          <w:color w:val="231F20"/>
+          <w:sz w:val="18"/>
+          <w:szCs w:val="18"/>
+          <w:rtl/>
+          <w:lang w:bidi="ar-EG"/>
+        </w:rPr>
+        <w:t xml:space="preserve"> لل</w:t>
+      </w:r>
+      <w:r>
+        <w:rPr>
+          <w:rFonts w:ascii="Courier" w:hAnsi="Courier"/>
+          <w:color w:val="231F20"/>
+          <w:sz w:val="18"/>
+          <w:szCs w:val="18"/>
+          <w:lang w:bidi="ar-EG"/>
+        </w:rPr>
+        <w:t xml:space="preserve">statement </w:t>
+      </w:r>
+      <w:r>
+        <w:rPr>
+          <w:rFonts w:ascii="Courier" w:hAnsi="Courier" w:hint="cs"/>
+          <w:color w:val="231F20"/>
+          <w:sz w:val="18"/>
+          <w:szCs w:val="18"/>
+          <w:rtl/>
+          <w:lang w:bidi="ar-EG"/>
+        </w:rPr>
+        <w:t xml:space="preserve"> دى فاتت دى هتفهم ايه ؟ </w:t>
+      </w:r>
+    </w:p>
+    <w:p>
+      <w:pPr>
+        <w:pStyle w:val="ListParagraph"/>
+        <w:numPr>
+          <w:ilvl w:val="0"/>
+          <w:numId w:val="44"/>
+        </w:numPr>
+        <w:bidi/>
+        <w:rPr>
+          <w:rFonts w:ascii="Courier" w:hAnsi="Courier"/>
+          <w:color w:val="231F20"/>
+          <w:sz w:val="18"/>
+          <w:szCs w:val="18"/>
+          <w:lang w:bidi="ar-EG"/>
+        </w:rPr>
+      </w:pPr>
+      <w:r>
+        <w:rPr>
+          <w:rFonts w:ascii="Courier" w:hAnsi="Courier" w:hint="cs"/>
+          <w:color w:val="231F20"/>
+          <w:sz w:val="18"/>
+          <w:szCs w:val="18"/>
+          <w:rtl/>
+          <w:lang w:bidi="ar-EG"/>
+        </w:rPr>
+        <w:t xml:space="preserve"> هل هو بيسئل اذا </w:t>
+      </w:r>
+      <w:r>
+        <w:rPr>
+          <w:rFonts w:ascii="Courier" w:hAnsi="Courier" w:hint="cs"/>
+          <w:color w:val="231F20"/>
+          <w:sz w:val="18"/>
+          <w:szCs w:val="18"/>
+          <w:rtl/>
+          <w:lang w:bidi="ar-EG"/>
+        </w:rPr>
+        <w:t xml:space="preserve">كان ال </w:t>
+      </w:r>
+      <w:r>
+        <w:rPr>
+          <w:rFonts w:ascii="Courier" w:hAnsi="Courier"/>
+          <w:color w:val="231F20"/>
+          <w:sz w:val="18"/>
+          <w:szCs w:val="18"/>
+          <w:lang w:bidi="ar-EG"/>
+        </w:rPr>
+        <w:t xml:space="preserve">username </w:t>
+      </w:r>
+      <w:r>
+        <w:rPr>
+          <w:rFonts w:ascii="Courier" w:hAnsi="Courier" w:hint="cs"/>
+          <w:color w:val="231F20"/>
+          <w:sz w:val="18"/>
+          <w:szCs w:val="18"/>
+          <w:rtl/>
+          <w:lang w:bidi="ar-EG"/>
+        </w:rPr>
+        <w:t xml:space="preserve">  هو  </w:t>
+      </w:r>
+      <w:r>
+        <w:rPr>
+          <w:rFonts w:ascii="Courier" w:hAnsi="Courier"/>
+          <w:color w:val="231F20"/>
+          <w:sz w:val="18"/>
+          <w:szCs w:val="18"/>
+        </w:rPr>
+        <w:t>unclebob</w:t>
+      </w:r>
+      <w:r>
+        <w:rPr>
+          <w:rFonts w:ascii="Courier" w:hAnsi="Courier" w:hint="cs"/>
+          <w:color w:val="231F20"/>
+          <w:sz w:val="18"/>
+          <w:szCs w:val="18"/>
+          <w:rtl/>
+          <w:lang w:bidi="ar-EG"/>
+        </w:rPr>
+        <w:t xml:space="preserve">  </w:t>
+      </w:r>
+      <w:r>
+        <w:rPr>
+          <w:rFonts w:ascii="Courier" w:hAnsi="Courier" w:hint="cs"/>
+          <w:color w:val="231F20"/>
+          <w:sz w:val="18"/>
+          <w:szCs w:val="18"/>
+          <w:rtl/>
+          <w:lang w:bidi="ar-EG"/>
+        </w:rPr>
+        <w:t>؟</w:t>
+      </w:r>
+    </w:p>
+    <w:p>
+      <w:pPr>
+        <w:pStyle w:val="ListParagraph"/>
+        <w:numPr>
+          <w:ilvl w:val="0"/>
+          <w:numId w:val="44"/>
+        </w:numPr>
+        <w:bidi/>
+        <w:rPr>
+          <w:rFonts w:ascii="Courier" w:hAnsi="Courier"/>
+          <w:color w:val="231F20"/>
+          <w:sz w:val="18"/>
+          <w:szCs w:val="18"/>
+          <w:lang w:bidi="ar-EG"/>
+        </w:rPr>
+      </w:pPr>
+      <w:r>
+        <w:rPr>
+          <w:rFonts w:ascii="Courier" w:hAnsi="Courier" w:hint="cs"/>
+          <w:color w:val="231F20"/>
+          <w:sz w:val="18"/>
+          <w:szCs w:val="18"/>
+          <w:rtl/>
+          <w:lang w:bidi="ar-EG"/>
+        </w:rPr>
+        <w:t xml:space="preserve">هل هو بيسئل اذا </w:t>
+      </w:r>
+      <w:r>
+        <w:rPr>
+          <w:rFonts w:ascii="Courier" w:hAnsi="Courier"/>
+          <w:color w:val="231F20"/>
+          <w:sz w:val="18"/>
+          <w:szCs w:val="18"/>
+          <w:lang w:bidi="ar-EG"/>
+        </w:rPr>
+        <w:t xml:space="preserve">username </w:t>
+      </w:r>
+      <w:r>
+        <w:rPr>
+          <w:rFonts w:ascii="Courier" w:hAnsi="Courier" w:hint="cs"/>
+          <w:color w:val="231F20"/>
+          <w:sz w:val="18"/>
+          <w:szCs w:val="18"/>
+          <w:rtl/>
+          <w:lang w:bidi="ar-EG"/>
+        </w:rPr>
+        <w:t xml:space="preserve">  </w:t>
+      </w:r>
+      <w:r>
+        <w:rPr>
+          <w:rFonts w:ascii="Courier" w:hAnsi="Courier" w:hint="cs"/>
+          <w:color w:val="231F20"/>
+          <w:sz w:val="18"/>
+          <w:szCs w:val="18"/>
+          <w:rtl/>
+          <w:lang w:bidi="ar-EG"/>
+        </w:rPr>
+        <w:t xml:space="preserve"> بقى  </w:t>
+      </w:r>
+      <w:r>
+        <w:rPr>
+          <w:rFonts w:ascii="Courier" w:hAnsi="Courier"/>
+          <w:color w:val="231F20"/>
+          <w:sz w:val="18"/>
+          <w:szCs w:val="18"/>
+        </w:rPr>
+        <w:t>unclebob</w:t>
+      </w:r>
+      <w:r>
+        <w:rPr>
+          <w:rFonts w:ascii="Courier" w:hAnsi="Courier" w:hint="cs"/>
+          <w:color w:val="231F20"/>
+          <w:sz w:val="18"/>
+          <w:szCs w:val="18"/>
+          <w:rtl/>
+          <w:lang w:bidi="ar-EG"/>
+        </w:rPr>
+        <w:t xml:space="preserve">  </w:t>
+      </w:r>
+      <w:r>
+        <w:rPr>
+          <w:rFonts w:ascii="Courier" w:hAnsi="Courier" w:hint="cs"/>
+          <w:color w:val="231F20"/>
+          <w:sz w:val="18"/>
+          <w:szCs w:val="18"/>
+          <w:rtl/>
+          <w:lang w:bidi="ar-EG"/>
+        </w:rPr>
+        <w:t xml:space="preserve"> ؟</w:t>
+      </w:r>
+    </w:p>
+    <w:p>
+      <w:pPr>
+        <w:pStyle w:val="ListParagraph"/>
+        <w:numPr>
+          <w:ilvl w:val="0"/>
+          <w:numId w:val="44"/>
+        </w:numPr>
+        <w:bidi/>
+        <w:rPr>
+          <w:rFonts w:ascii="Courier" w:hAnsi="Courier"/>
+          <w:color w:val="231F20"/>
+          <w:sz w:val="18"/>
+          <w:szCs w:val="18"/>
+          <w:lang w:bidi="ar-EG"/>
+        </w:rPr>
+      </w:pPr>
+      <w:r>
+        <w:rPr>
+          <w:rFonts w:ascii="Courier" w:hAnsi="Courier" w:hint="cs"/>
+          <w:color w:val="231F20"/>
+          <w:sz w:val="18"/>
+          <w:szCs w:val="18"/>
+          <w:rtl/>
+          <w:lang w:bidi="ar-EG"/>
+        </w:rPr>
+        <w:t xml:space="preserve">يعنى مش واضح انا بسئل عن ال </w:t>
+      </w:r>
+      <w:r>
+        <w:rPr>
+          <w:rFonts w:ascii="Courier" w:hAnsi="Courier"/>
+          <w:color w:val="231F20"/>
+          <w:sz w:val="18"/>
+          <w:szCs w:val="18"/>
+          <w:lang w:bidi="ar-EG"/>
+        </w:rPr>
+        <w:t xml:space="preserve">username </w:t>
+      </w:r>
+      <w:r>
+        <w:rPr>
+          <w:rFonts w:ascii="Courier" w:hAnsi="Courier" w:hint="cs"/>
+          <w:color w:val="231F20"/>
+          <w:sz w:val="18"/>
+          <w:szCs w:val="18"/>
+          <w:rtl/>
+          <w:lang w:bidi="ar-EG"/>
+        </w:rPr>
+        <w:t xml:space="preserve"> </w:t>
+      </w:r>
+      <w:r>
+        <w:rPr>
+          <w:rFonts w:ascii="Courier" w:hAnsi="Courier" w:hint="cs"/>
+          <w:color w:val="231F20"/>
+          <w:sz w:val="18"/>
+          <w:szCs w:val="18"/>
+          <w:rtl/>
+          <w:lang w:bidi="ar-EG"/>
+        </w:rPr>
+        <w:t xml:space="preserve">؟ </w:t>
+      </w:r>
+      <w:r>
+        <w:rPr>
+          <w:rFonts w:ascii="Courier" w:hAnsi="Courier" w:hint="cs"/>
+          <w:color w:val="231F20"/>
+          <w:sz w:val="18"/>
+          <w:szCs w:val="18"/>
+          <w:rtl/>
+          <w:lang w:bidi="ar-EG"/>
+        </w:rPr>
+        <w:t xml:space="preserve"> </w:t>
+      </w:r>
+      <w:r>
+        <w:rPr>
+          <w:rFonts w:ascii="Courier" w:hAnsi="Courier" w:hint="cs"/>
+          <w:color w:val="231F20"/>
+          <w:sz w:val="18"/>
+          <w:szCs w:val="18"/>
+          <w:rtl/>
+          <w:lang w:bidi="ar-EG"/>
+        </w:rPr>
+        <w:t xml:space="preserve"> </w:t>
+      </w:r>
+      <w:r>
+        <w:rPr>
+          <w:rFonts w:ascii="Courier" w:hAnsi="Courier" w:hint="cs"/>
+          <w:color w:val="231F20"/>
+          <w:sz w:val="18"/>
+          <w:szCs w:val="18"/>
+          <w:rtl/>
+          <w:lang w:bidi="ar-EG"/>
+        </w:rPr>
+        <w:t xml:space="preserve">ولا    يعمل  </w:t>
+      </w:r>
+      <w:r>
+        <w:rPr>
+          <w:rFonts w:ascii="Courier" w:hAnsi="Courier"/>
+          <w:color w:val="231F20"/>
+          <w:sz w:val="18"/>
+          <w:szCs w:val="18"/>
+          <w:lang w:bidi="ar-EG"/>
+        </w:rPr>
+        <w:t xml:space="preserve">action </w:t>
+      </w:r>
+      <w:r>
+        <w:rPr>
+          <w:rFonts w:ascii="Courier" w:hAnsi="Courier" w:hint="cs"/>
+          <w:color w:val="231F20"/>
+          <w:sz w:val="18"/>
+          <w:szCs w:val="18"/>
+          <w:rtl/>
+          <w:lang w:bidi="ar-EG"/>
+        </w:rPr>
+        <w:t xml:space="preserve"> على ال </w:t>
+      </w:r>
+      <w:r>
+        <w:rPr>
+          <w:rFonts w:ascii="Courier" w:hAnsi="Courier"/>
+          <w:color w:val="231F20"/>
+          <w:sz w:val="18"/>
+          <w:szCs w:val="18"/>
+          <w:lang w:bidi="ar-EG"/>
+        </w:rPr>
+        <w:t xml:space="preserve">username  </w:t>
+      </w:r>
+      <w:r>
+        <w:rPr>
+          <w:rFonts w:ascii="Courier" w:hAnsi="Courier" w:hint="cs"/>
+          <w:color w:val="231F20"/>
+          <w:sz w:val="18"/>
+          <w:szCs w:val="18"/>
+          <w:rtl/>
+          <w:lang w:bidi="ar-EG"/>
+        </w:rPr>
+        <w:t xml:space="preserve"> زى انى اغير قيمته   ؟</w:t>
+      </w:r>
+    </w:p>
+    <w:p>
+      <w:pPr>
+        <w:pStyle w:val="ListParagraph"/>
+        <w:numPr>
+          <w:ilvl w:val="0"/>
+          <w:numId w:val="44"/>
+        </w:numPr>
+        <w:bidi/>
+        <w:rPr>
+          <w:rFonts w:ascii="Courier" w:hAnsi="Courier"/>
+          <w:color w:val="231F20"/>
+          <w:sz w:val="18"/>
+          <w:szCs w:val="18"/>
+          <w:lang w:bidi="ar-EG"/>
+        </w:rPr>
+      </w:pPr>
+      <w:r>
+        <w:rPr>
+          <w:rFonts w:ascii="Courier" w:hAnsi="Courier" w:hint="cs"/>
+          <w:color w:val="231F20"/>
+          <w:sz w:val="18"/>
+          <w:szCs w:val="18"/>
+          <w:rtl/>
+          <w:lang w:bidi="ar-EG"/>
+        </w:rPr>
+        <w:t xml:space="preserve">يعنى الى عمل الكود  كان غرضه من </w:t>
+      </w:r>
+      <w:r>
+        <w:rPr>
+          <w:rFonts w:ascii="Courier" w:hAnsi="Courier"/>
+          <w:color w:val="231F20"/>
+          <w:sz w:val="18"/>
+          <w:szCs w:val="18"/>
+          <w:lang w:bidi="ar-EG"/>
+        </w:rPr>
+        <w:t xml:space="preserve">set </w:t>
+      </w:r>
+      <w:r>
+        <w:rPr>
+          <w:rFonts w:ascii="Courier" w:hAnsi="Courier" w:hint="cs"/>
+          <w:color w:val="231F20"/>
+          <w:sz w:val="18"/>
+          <w:szCs w:val="18"/>
+          <w:rtl/>
+          <w:lang w:bidi="ar-EG"/>
+        </w:rPr>
+        <w:t xml:space="preserve"> انها   تعمل </w:t>
+      </w:r>
+      <w:r>
+        <w:rPr>
+          <w:rFonts w:ascii="Courier" w:hAnsi="Courier"/>
+          <w:color w:val="231F20"/>
+          <w:sz w:val="18"/>
+          <w:szCs w:val="18"/>
+          <w:lang w:bidi="ar-EG"/>
+        </w:rPr>
+        <w:t xml:space="preserve">action </w:t>
+      </w:r>
+      <w:r>
+        <w:rPr>
+          <w:rFonts w:ascii="Courier" w:hAnsi="Courier" w:hint="cs"/>
+          <w:color w:val="231F20"/>
+          <w:sz w:val="18"/>
+          <w:szCs w:val="18"/>
+          <w:rtl/>
+          <w:lang w:bidi="ar-EG"/>
+        </w:rPr>
+        <w:t xml:space="preserve"> بس  لما حطينا ال </w:t>
+      </w:r>
+      <w:r>
+        <w:rPr>
+          <w:rFonts w:ascii="Courier" w:hAnsi="Courier"/>
+          <w:color w:val="231F20"/>
+          <w:sz w:val="18"/>
+          <w:szCs w:val="18"/>
+          <w:lang w:bidi="ar-EG"/>
+        </w:rPr>
+        <w:t xml:space="preserve">set </w:t>
+      </w:r>
+      <w:r>
+        <w:rPr>
+          <w:rFonts w:ascii="Courier" w:hAnsi="Courier" w:hint="cs"/>
+          <w:color w:val="231F20"/>
+          <w:sz w:val="18"/>
+          <w:szCs w:val="18"/>
+          <w:rtl/>
+          <w:lang w:bidi="ar-EG"/>
+        </w:rPr>
+        <w:t xml:space="preserve"> جوة </w:t>
+      </w:r>
+      <w:r>
+        <w:rPr>
+          <w:rFonts w:ascii="Courier" w:hAnsi="Courier"/>
+          <w:color w:val="231F20"/>
+          <w:sz w:val="18"/>
+          <w:szCs w:val="18"/>
+          <w:lang w:bidi="ar-EG"/>
+        </w:rPr>
+        <w:t xml:space="preserve">if </w:t>
+      </w:r>
+      <w:r>
+        <w:rPr>
+          <w:rFonts w:ascii="Courier" w:hAnsi="Courier" w:hint="cs"/>
+          <w:color w:val="231F20"/>
+          <w:sz w:val="18"/>
+          <w:szCs w:val="18"/>
+          <w:rtl/>
+          <w:lang w:bidi="ar-EG"/>
+        </w:rPr>
+        <w:t xml:space="preserve"> مبقيش الغرض بتاع ال </w:t>
+      </w:r>
+      <w:r>
+        <w:rPr>
+          <w:rFonts w:ascii="Courier" w:hAnsi="Courier"/>
+          <w:color w:val="231F20"/>
+          <w:sz w:val="18"/>
+          <w:szCs w:val="18"/>
+          <w:lang w:bidi="ar-EG"/>
+        </w:rPr>
+        <w:t xml:space="preserve">function </w:t>
+      </w:r>
+      <w:r>
+        <w:rPr>
+          <w:rFonts w:ascii="Courier" w:hAnsi="Courier" w:hint="cs"/>
+          <w:color w:val="231F20"/>
+          <w:sz w:val="18"/>
+          <w:szCs w:val="18"/>
+          <w:rtl/>
+          <w:lang w:bidi="ar-EG"/>
+        </w:rPr>
+        <w:t xml:space="preserve"> واضح للى هيقرها</w:t>
+      </w:r>
+      <w:r>
+        <w:rPr>
+          <w:rFonts w:ascii="Courier" w:hAnsi="Courier" w:hint="cs"/>
+          <w:color w:val="231F20"/>
+          <w:sz w:val="18"/>
+          <w:szCs w:val="18"/>
+          <w:rtl/>
+          <w:lang w:bidi="ar-EG"/>
+        </w:rPr>
+        <w:t xml:space="preserve">   والغرض  لاى حد  هيشوف ال </w:t>
+      </w:r>
+      <w:r>
+        <w:rPr>
+          <w:rFonts w:ascii="Courier" w:hAnsi="Courier"/>
+          <w:color w:val="231F20"/>
+          <w:sz w:val="18"/>
+          <w:szCs w:val="18"/>
+          <w:lang w:bidi="ar-EG"/>
+        </w:rPr>
+        <w:t xml:space="preserve">function </w:t>
+      </w:r>
+      <w:r>
+        <w:rPr>
+          <w:rFonts w:ascii="Courier" w:hAnsi="Courier" w:hint="cs"/>
+          <w:color w:val="231F20"/>
+          <w:sz w:val="18"/>
+          <w:szCs w:val="18"/>
+          <w:rtl/>
+          <w:lang w:bidi="ar-EG"/>
+        </w:rPr>
+        <w:t xml:space="preserve">   انها بتشوف  قيمه </w:t>
+      </w:r>
+      <w:r>
+        <w:rPr>
+          <w:rFonts w:ascii="Courier" w:hAnsi="Courier"/>
+          <w:color w:val="231F20"/>
+          <w:sz w:val="18"/>
+          <w:szCs w:val="18"/>
+          <w:lang w:bidi="ar-EG"/>
+        </w:rPr>
+        <w:t xml:space="preserve">username </w:t>
+      </w:r>
+      <w:r>
+        <w:rPr>
+          <w:rFonts w:ascii="Courier" w:hAnsi="Courier" w:hint="cs"/>
+          <w:color w:val="231F20"/>
+          <w:sz w:val="18"/>
+          <w:szCs w:val="18"/>
+          <w:rtl/>
+          <w:lang w:bidi="ar-EG"/>
+        </w:rPr>
+        <w:t xml:space="preserve">  مش بتغير فيها  </w:t>
+      </w:r>
+      <w:r>
+        <w:rPr>
+          <w:rFonts w:ascii="Courier" w:hAnsi="Courier" w:hint="cs"/>
+          <w:color w:val="231F20"/>
+          <w:sz w:val="18"/>
+          <w:szCs w:val="18"/>
+          <w:rtl/>
+          <w:lang w:bidi="ar-EG"/>
+        </w:rPr>
+        <w:t xml:space="preserve"> . </w:t>
+      </w:r>
+    </w:p>
+    <w:p>
+      <w:pPr>
+        <w:bidi/>
+        <w:rPr>
+          <w:rFonts w:ascii="Courier" w:hAnsi="Courier"/>
+          <w:color w:val="231F20"/>
+          <w:sz w:val="18"/>
+          <w:szCs w:val="18"/>
+          <w:rtl/>
+          <w:lang w:bidi="ar-EG"/>
+        </w:rPr>
+      </w:pPr>
+      <w:r>
+        <w:rPr>
+          <w:rFonts w:ascii="Courier" w:hAnsi="Courier" w:hint="cs"/>
+          <w:b/>
+          <w:bCs/>
+          <w:color w:val="231F20"/>
+          <w:sz w:val="18"/>
+          <w:szCs w:val="18"/>
+          <w:rtl/>
+          <w:lang w:bidi="ar-EG"/>
+        </w:rPr>
+        <w:t>ف الحل</w:t>
+      </w:r>
+      <w:r>
+        <w:rPr>
+          <w:rFonts w:ascii="Courier" w:hAnsi="Courier" w:hint="cs"/>
+          <w:color w:val="231F20"/>
+          <w:sz w:val="18"/>
+          <w:szCs w:val="18"/>
+          <w:rtl/>
+          <w:lang w:bidi="ar-EG"/>
+        </w:rPr>
+        <w:t xml:space="preserve">: </w:t>
+      </w:r>
+      <w:r>
+        <w:rPr>
+          <w:rFonts w:ascii="Courier" w:hAnsi="Courier" w:hint="cs"/>
+          <w:color w:val="231F20"/>
+          <w:sz w:val="18"/>
+          <w:szCs w:val="18"/>
+          <w:rtl/>
+          <w:lang w:bidi="ar-EG"/>
+        </w:rPr>
+        <w:t xml:space="preserve">  ممكن نغير اسم ال </w:t>
+      </w:r>
+      <w:r>
+        <w:rPr>
+          <w:rFonts w:ascii="Courier" w:hAnsi="Courier"/>
+          <w:color w:val="231F20"/>
+          <w:sz w:val="18"/>
+          <w:szCs w:val="18"/>
+          <w:lang w:bidi="ar-EG"/>
+        </w:rPr>
+        <w:t xml:space="preserve">function </w:t>
+      </w:r>
+      <w:r>
+        <w:rPr>
+          <w:rFonts w:ascii="Courier" w:hAnsi="Courier" w:hint="cs"/>
+          <w:color w:val="231F20"/>
+          <w:sz w:val="18"/>
+          <w:szCs w:val="18"/>
+          <w:rtl/>
+          <w:lang w:bidi="ar-EG"/>
+        </w:rPr>
+        <w:t xml:space="preserve">  ونخليها </w:t>
+      </w:r>
+      <w:r>
+        <w:rPr>
+          <w:rFonts w:ascii="Courier" w:hAnsi="Courier"/>
+          <w:color w:val="231F20"/>
+          <w:sz w:val="18"/>
+          <w:szCs w:val="18"/>
+        </w:rPr>
+        <w:t>setAndCheckIfExists</w:t>
+      </w:r>
+      <w:r>
+        <w:rPr>
+          <w:rFonts w:ascii="Courier" w:hAnsi="Courier" w:hint="cs"/>
+          <w:color w:val="231F20"/>
+          <w:sz w:val="18"/>
+          <w:szCs w:val="18"/>
+          <w:rtl/>
+        </w:rPr>
+        <w:t xml:space="preserve"> بس الحل  دة هتحسه  محلش الموضع ف حاله ال </w:t>
+      </w:r>
+      <w:r>
+        <w:rPr>
+          <w:rFonts w:ascii="Courier" w:hAnsi="Courier"/>
+          <w:color w:val="231F20"/>
+          <w:sz w:val="18"/>
+          <w:szCs w:val="18"/>
+        </w:rPr>
+        <w:t xml:space="preserve">if condition </w:t>
+      </w:r>
+      <w:r>
+        <w:rPr>
+          <w:rFonts w:ascii="Courier" w:hAnsi="Courier" w:hint="cs"/>
+          <w:color w:val="231F20"/>
+          <w:sz w:val="18"/>
+          <w:szCs w:val="18"/>
+          <w:rtl/>
+          <w:lang w:bidi="ar-EG"/>
+        </w:rPr>
+        <w:t xml:space="preserve"> ولسه الدنيا ملعبكه .</w:t>
+      </w:r>
+    </w:p>
+    <w:p>
+      <w:pPr>
+        <w:pStyle w:val="ListParagraph"/>
+        <w:numPr>
+          <w:ilvl w:val="0"/>
+          <w:numId w:val="44"/>
+        </w:numPr>
+        <w:bidi/>
+        <w:rPr>
+          <w:rFonts w:ascii="Courier" w:hAnsi="Courier"/>
+          <w:b/>
+          <w:bCs/>
+          <w:color w:val="231F20"/>
+          <w:sz w:val="18"/>
+          <w:szCs w:val="18"/>
+          <w:lang w:bidi="ar-EG"/>
+        </w:rPr>
+      </w:pPr>
+      <w:r>
+        <w:rPr>
+          <w:rFonts w:ascii="Courier" w:hAnsi="Courier" w:hint="cs"/>
+          <w:b/>
+          <w:bCs/>
+          <w:color w:val="231F20"/>
+          <w:sz w:val="18"/>
+          <w:szCs w:val="18"/>
+          <w:rtl/>
+          <w:lang w:bidi="ar-EG"/>
+        </w:rPr>
+        <w:t>الحل  ا</w:t>
+      </w:r>
+      <w:r>
+        <w:rPr>
+          <w:rFonts w:ascii="Courier" w:hAnsi="Courier" w:hint="cs"/>
+          <w:b/>
+          <w:bCs/>
+          <w:color w:val="231F20"/>
+          <w:sz w:val="18"/>
+          <w:szCs w:val="18"/>
+          <w:rtl/>
+          <w:lang w:bidi="ar-EG"/>
+        </w:rPr>
+        <w:t xml:space="preserve">لاصح الى مفروض نعمله ان نفصل ال </w:t>
+      </w:r>
+      <w:r>
+        <w:rPr>
+          <w:rFonts w:ascii="Courier" w:hAnsi="Courier"/>
+          <w:b/>
+          <w:bCs/>
+          <w:color w:val="231F20"/>
+          <w:sz w:val="18"/>
+          <w:szCs w:val="18"/>
+          <w:lang w:bidi="ar-EG"/>
+        </w:rPr>
+        <w:t xml:space="preserve">quarry </w:t>
+      </w:r>
+      <w:r>
+        <w:rPr>
+          <w:rFonts w:ascii="Courier" w:hAnsi="Courier" w:hint="cs"/>
+          <w:b/>
+          <w:bCs/>
+          <w:color w:val="231F20"/>
+          <w:sz w:val="18"/>
+          <w:szCs w:val="18"/>
+          <w:rtl/>
+          <w:lang w:bidi="ar-EG"/>
+        </w:rPr>
+        <w:t xml:space="preserve"> عن ال </w:t>
+      </w:r>
+      <w:r>
+        <w:rPr>
+          <w:rFonts w:ascii="Courier" w:hAnsi="Courier"/>
+          <w:b/>
+          <w:bCs/>
+          <w:color w:val="231F20"/>
+          <w:sz w:val="18"/>
+          <w:szCs w:val="18"/>
+          <w:lang w:bidi="ar-EG"/>
+        </w:rPr>
+        <w:t xml:space="preserve">command </w:t>
+      </w:r>
+      <w:r>
+        <w:rPr>
+          <w:rFonts w:ascii="Courier" w:hAnsi="Courier" w:hint="cs"/>
+          <w:b/>
+          <w:bCs/>
+          <w:color w:val="231F20"/>
+          <w:sz w:val="18"/>
+          <w:szCs w:val="18"/>
+          <w:rtl/>
+          <w:lang w:bidi="ar-EG"/>
+        </w:rPr>
+        <w:t xml:space="preserve"> :</w:t>
+      </w:r>
+    </w:p>
+    <w:p>
+      <w:pPr>
+        <w:pStyle w:val="ListParagraph"/>
+        <w:numPr>
+          <w:ilvl w:val="0"/>
+          <w:numId w:val="44"/>
+        </w:numPr>
+        <w:bidi/>
+        <w:rPr>
+          <w:rFonts w:ascii="Courier" w:hAnsi="Courier"/>
+          <w:color w:val="231F20"/>
+          <w:sz w:val="18"/>
+          <w:szCs w:val="18"/>
+          <w:lang w:bidi="ar-EG"/>
+        </w:rPr>
+      </w:pPr>
+      <w:r>
+        <w:rPr>
+          <w:rFonts w:ascii="Courier" w:hAnsi="Courier" w:hint="cs"/>
+          <w:color w:val="231F20"/>
+          <w:sz w:val="18"/>
+          <w:szCs w:val="18"/>
+          <w:rtl/>
+          <w:lang w:bidi="ar-EG"/>
+        </w:rPr>
+        <w:t xml:space="preserve"> يعنى  ف الاول نعمل ال </w:t>
+      </w:r>
+      <w:r>
+        <w:rPr>
+          <w:rFonts w:ascii="Courier" w:hAnsi="Courier"/>
+          <w:color w:val="231F20"/>
+          <w:sz w:val="18"/>
+          <w:szCs w:val="18"/>
+          <w:lang w:bidi="ar-EG"/>
+        </w:rPr>
+        <w:t>query</w:t>
+      </w:r>
+      <w:r>
+        <w:rPr>
+          <w:rFonts w:ascii="Courier" w:hAnsi="Courier"/>
+          <w:color w:val="231F20"/>
+          <w:sz w:val="18"/>
+          <w:szCs w:val="18"/>
+          <w:lang w:bidi="ar-EG"/>
+        </w:rPr>
+        <w:t xml:space="preserve"> </w:t>
+      </w:r>
+      <w:r>
+        <w:rPr>
+          <w:rFonts w:ascii="Courier" w:hAnsi="Courier" w:hint="cs"/>
+          <w:color w:val="231F20"/>
+          <w:sz w:val="18"/>
+          <w:szCs w:val="18"/>
+          <w:rtl/>
+          <w:lang w:bidi="ar-EG"/>
+        </w:rPr>
+        <w:t xml:space="preserve"> </w:t>
+      </w:r>
+      <w:r>
+        <w:rPr>
+          <w:rFonts w:ascii="Courier" w:hAnsi="Courier" w:hint="cs"/>
+          <w:color w:val="231F20"/>
+          <w:sz w:val="18"/>
+          <w:szCs w:val="18"/>
+          <w:rtl/>
+          <w:lang w:bidi="ar-EG"/>
+        </w:rPr>
+        <w:t xml:space="preserve">  ا</w:t>
+      </w:r>
+      <w:r>
+        <w:rPr>
+          <w:rFonts w:ascii="Courier" w:hAnsi="Courier" w:hint="cs"/>
+          <w:color w:val="231F20"/>
+          <w:sz w:val="18"/>
+          <w:szCs w:val="18"/>
+          <w:rtl/>
+          <w:lang w:bidi="ar-EG"/>
+        </w:rPr>
+        <w:t>لى هت</w:t>
+      </w:r>
+      <w:r>
+        <w:rPr>
+          <w:rFonts w:ascii="Courier" w:hAnsi="Courier" w:hint="cs"/>
+          <w:color w:val="231F20"/>
+          <w:sz w:val="18"/>
+          <w:szCs w:val="18"/>
+          <w:rtl/>
+          <w:lang w:bidi="ar-EG"/>
+        </w:rPr>
+        <w:t xml:space="preserve">شوف هو ال </w:t>
+      </w:r>
+      <w:r>
+        <w:rPr>
+          <w:rFonts w:ascii="Courier" w:hAnsi="Courier"/>
+          <w:color w:val="231F20"/>
+          <w:sz w:val="18"/>
+          <w:szCs w:val="18"/>
+          <w:lang w:bidi="ar-EG"/>
+        </w:rPr>
+        <w:t xml:space="preserve">attribute </w:t>
+      </w:r>
+      <w:r>
+        <w:rPr>
+          <w:rFonts w:ascii="Courier" w:hAnsi="Courier" w:hint="cs"/>
+          <w:color w:val="231F20"/>
+          <w:sz w:val="18"/>
+          <w:szCs w:val="18"/>
+          <w:rtl/>
+          <w:lang w:bidi="ar-EG"/>
+        </w:rPr>
+        <w:t xml:space="preserve"> موجود ولا لا ودى هتكون </w:t>
+      </w:r>
+      <w:r>
+        <w:rPr>
+          <w:rFonts w:ascii="Courier" w:hAnsi="Courier"/>
+          <w:color w:val="231F20"/>
+          <w:sz w:val="18"/>
+          <w:szCs w:val="18"/>
+          <w:lang w:bidi="ar-EG"/>
+        </w:rPr>
+        <w:t>condition</w:t>
+      </w:r>
+      <w:r>
+        <w:rPr>
+          <w:rFonts w:ascii="Courier" w:hAnsi="Courier" w:hint="cs"/>
+          <w:color w:val="231F20"/>
+          <w:sz w:val="18"/>
+          <w:szCs w:val="18"/>
+          <w:rtl/>
+          <w:lang w:bidi="ar-EG"/>
+        </w:rPr>
+        <w:t xml:space="preserve">  ال </w:t>
+      </w:r>
+      <w:r>
+        <w:rPr>
+          <w:rFonts w:ascii="Courier" w:hAnsi="Courier"/>
+          <w:color w:val="231F20"/>
+          <w:sz w:val="18"/>
+          <w:szCs w:val="18"/>
+          <w:lang w:bidi="ar-EG"/>
+        </w:rPr>
+        <w:t xml:space="preserve">if </w:t>
+      </w:r>
+      <w:r>
+        <w:rPr>
+          <w:rFonts w:ascii="Courier" w:hAnsi="Courier" w:hint="cs"/>
+          <w:color w:val="231F20"/>
+          <w:sz w:val="18"/>
+          <w:szCs w:val="18"/>
+          <w:rtl/>
+          <w:lang w:bidi="ar-EG"/>
+        </w:rPr>
+        <w:t xml:space="preserve"> . </w:t>
+      </w:r>
+    </w:p>
+    <w:p>
+      <w:pPr>
+        <w:pStyle w:val="ListParagraph"/>
+        <w:numPr>
+          <w:ilvl w:val="0"/>
+          <w:numId w:val="44"/>
+        </w:numPr>
+        <w:bidi/>
+        <w:rPr>
+          <w:rFonts w:ascii="Courier" w:hAnsi="Courier" w:hint="cs"/>
+          <w:color w:val="231F20"/>
+          <w:sz w:val="18"/>
+          <w:szCs w:val="18"/>
+          <w:rtl/>
+          <w:lang w:bidi="ar-EG"/>
+        </w:rPr>
+      </w:pPr>
+      <w:r>
+        <w:rPr>
+          <w:rFonts w:ascii="Courier" w:hAnsi="Courier"/>
+          <w:color w:val="231F20"/>
+          <w:sz w:val="18"/>
+          <w:szCs w:val="18"/>
+          <w:lang w:bidi="ar-EG"/>
+        </w:rPr>
+        <w:t xml:space="preserve"> </w:t>
+      </w:r>
+      <w:r>
+        <w:rPr>
+          <w:rFonts w:ascii="Courier" w:hAnsi="Courier" w:hint="cs"/>
+          <w:color w:val="231F20"/>
+          <w:sz w:val="18"/>
+          <w:szCs w:val="18"/>
+          <w:rtl/>
+          <w:lang w:bidi="ar-EG"/>
+        </w:rPr>
+        <w:t xml:space="preserve"> وبعد كدة نعمل ال </w:t>
+      </w:r>
+      <w:r>
+        <w:rPr>
+          <w:rFonts w:ascii="Courier" w:hAnsi="Courier"/>
+          <w:color w:val="231F20"/>
+          <w:sz w:val="18"/>
+          <w:szCs w:val="18"/>
+          <w:lang w:bidi="ar-EG"/>
+        </w:rPr>
+        <w:t>command</w:t>
+      </w:r>
+      <w:r>
+        <w:rPr>
+          <w:rFonts w:ascii="Courier" w:hAnsi="Courier" w:hint="cs"/>
+          <w:color w:val="231F20"/>
+          <w:sz w:val="18"/>
+          <w:szCs w:val="18"/>
+          <w:rtl/>
+          <w:lang w:bidi="ar-EG"/>
+        </w:rPr>
+        <w:t xml:space="preserve"> الى هيغير القيمه</w:t>
+      </w:r>
+      <w:r>
+        <w:rPr>
+          <w:rFonts w:ascii="Courier" w:hAnsi="Courier" w:hint="cs"/>
+          <w:color w:val="231F20"/>
+          <w:sz w:val="18"/>
+          <w:szCs w:val="18"/>
+          <w:rtl/>
+          <w:lang w:bidi="ar-EG"/>
+        </w:rPr>
+        <w:t xml:space="preserve"> بتاعه ال </w:t>
+      </w:r>
+      <w:r>
+        <w:rPr>
+          <w:rFonts w:ascii="Courier" w:hAnsi="Courier"/>
+          <w:color w:val="231F20"/>
+          <w:sz w:val="18"/>
+          <w:szCs w:val="18"/>
+          <w:lang w:bidi="ar-EG"/>
+        </w:rPr>
+        <w:t>attribute</w:t>
+      </w:r>
+      <w:r>
+        <w:rPr>
+          <w:rFonts w:ascii="Courier" w:hAnsi="Courier" w:hint="cs"/>
+          <w:color w:val="231F20"/>
+          <w:sz w:val="18"/>
+          <w:szCs w:val="18"/>
+          <w:rtl/>
+          <w:lang w:bidi="ar-EG"/>
+        </w:rPr>
+        <w:t xml:space="preserve">  ودة هيكون ال </w:t>
+      </w:r>
+      <w:r>
+        <w:rPr>
+          <w:rFonts w:ascii="Courier" w:hAnsi="Courier"/>
+          <w:color w:val="231F20"/>
+          <w:sz w:val="18"/>
+          <w:szCs w:val="18"/>
+          <w:lang w:bidi="ar-EG"/>
+        </w:rPr>
+        <w:t xml:space="preserve">body </w:t>
+      </w:r>
+      <w:r>
+        <w:rPr>
+          <w:rFonts w:ascii="Courier" w:hAnsi="Courier" w:hint="cs"/>
+          <w:color w:val="231F20"/>
+          <w:sz w:val="18"/>
+          <w:szCs w:val="18"/>
+          <w:rtl/>
+          <w:lang w:bidi="ar-EG"/>
+        </w:rPr>
+        <w:t xml:space="preserve"> بتاع ال </w:t>
+      </w:r>
+      <w:r>
+        <w:rPr>
+          <w:rFonts w:ascii="Courier" w:hAnsi="Courier"/>
+          <w:color w:val="231F20"/>
+          <w:sz w:val="18"/>
+          <w:szCs w:val="18"/>
+          <w:lang w:bidi="ar-EG"/>
+        </w:rPr>
+        <w:t xml:space="preserve">if </w:t>
+      </w:r>
+      <w:r>
+        <w:rPr>
+          <w:rFonts w:ascii="Courier" w:hAnsi="Courier" w:hint="cs"/>
+          <w:color w:val="231F20"/>
+          <w:sz w:val="18"/>
+          <w:szCs w:val="18"/>
+          <w:rtl/>
+          <w:lang w:bidi="ar-EG"/>
+        </w:rPr>
+        <w:t xml:space="preserve"> . </w:t>
+      </w:r>
+    </w:p>
+    <w:p>
+      <w:pPr>
+        <w:rPr>
+          <w:rtl/>
+          <w:lang w:bidi="ar-EG"/>
+        </w:rPr>
+      </w:pPr>
+      <w:r>
+        <w:rPr>
+          <w:rFonts w:cs="Arial"/>
+          <w:rtl/>
+          <w:lang w:bidi="ar-EG"/>
+        </w:rPr>
+        <w:drawing>
+          <wp:anchor distT="0" distB="0" distL="114300" distR="114300" simplePos="0" relativeHeight="251705344" behindDoc="0" locked="0" layoutInCell="1" allowOverlap="1" wp14:anchorId="67AC0B39" wp14:editId="4E3768A4">
+            <wp:simplePos x="0" y="0"/>
+            <wp:positionH relativeFrom="column">
+              <wp:posOffset>-146050</wp:posOffset>
+            </wp:positionH>
+            <wp:positionV relativeFrom="paragraph">
+              <wp:posOffset>88900</wp:posOffset>
+            </wp:positionV>
+            <wp:extent cx="4454861" cy="1266825"/>
+            <wp:effectExtent l="0" t="0" r="3175" b="0"/>
+            <wp:wrapNone/>
+            <wp:docPr id="51" name="Picture 51"/>
+            <wp:cNvGraphicFramePr>
+              <a:graphicFrameLocks xmlns:a="http://schemas.openxmlformats.org/drawingml/2006/main" noChangeAspect="1"/>
+            </wp:cNvGraphicFramePr>
+            <a:graphic xmlns:a="http://schemas.openxmlformats.org/drawingml/2006/main">
+              <a:graphicData uri="http://schemas.openxmlformats.org/drawingml/2006/picture">
+                <pic:pic xmlns:pic="http://schemas.openxmlformats.org/drawingml/2006/picture">
+                  <pic:nvPicPr>
+                    <pic:cNvPr id="1" name=""/>
+                    <pic:cNvPicPr/>
+                  </pic:nvPicPr>
+                  <pic:blipFill>
+                    <a:blip r:embed="rId34">
+                      <a:extLst>
+                        <a:ext uri="{28A0092B-C50C-407E-A947-70E740481C1C}">
+                          <a14:useLocalDpi xmlns:a14="http://schemas.microsoft.com/office/drawing/2010/main" val="0"/>
+                        </a:ext>
+                      </a:extLst>
+                    </a:blip>
+                    <a:stretch>
+                      <a:fillRect/>
+                    </a:stretch>
+                  </pic:blipFill>
+                  <pic:spPr>
+                    <a:xfrm>
+                      <a:off x="0" y="0"/>
+                      <a:ext cx="4454861" cy="1266825"/>
+                    </a:xfrm>
+                    <a:prstGeom prst="rect">
+                      <a:avLst/>
+                    </a:prstGeom>
+                  </pic:spPr>
+                </pic:pic>
+              </a:graphicData>
+            </a:graphic>
+            <wp14:sizeRelH relativeFrom="margin">
+              <wp14:pctWidth>0</wp14:pctWidth>
+            </wp14:sizeRelH>
+            <wp14:sizeRelV relativeFrom="margin">
+              <wp14:pctHeight>0</wp14:pctHeight>
+            </wp14:sizeRelV>
+          </wp:anchor>
+        </w:drawing>
+      </w:r>
+    </w:p>
+    <w:p>
+      <w:pPr>
+        <w:bidi/>
+        <w:rPr>
+          <w:rtl/>
+          <w:lang w:bidi="ar-EG"/>
+        </w:rPr>
+      </w:pPr>
+    </w:p>
+    <w:p>
+      <w:pPr>
+        <w:bidi/>
+        <w:rPr>
+          <w:rtl/>
+          <w:lang w:bidi="ar-EG"/>
+        </w:rPr>
+      </w:pPr>
+    </w:p>
+    <w:p>
+      <w:pPr>
+        <w:bidi/>
+        <w:rPr>
+          <w:rtl/>
+          <w:lang w:bidi="ar-EG"/>
+        </w:rPr>
+      </w:pPr>
+    </w:p>
+    <w:p>
+      <w:pPr>
+        <w:bidi/>
+        <w:rPr>
+          <w:rtl/>
+          <w:lang w:bidi="ar-EG"/>
+        </w:rPr>
+      </w:pPr>
+    </w:p>
+    <w:p>
+      <w:pPr>
+        <w:bidi/>
+        <w:rPr>
+          <w:rtl/>
+          <w:lang w:bidi="ar-EG"/>
+        </w:rPr>
+      </w:pPr>
+    </w:p>
+    <w:p>
+      <w:pPr>
+        <w:pStyle w:val="ListParagraph"/>
+        <w:numPr>
+          <w:ilvl w:val="0"/>
+          <w:numId w:val="44"/>
+        </w:numPr>
+        <w:bidi/>
+        <w:rPr>
+          <w:lang w:bidi="ar-EG"/>
+        </w:rPr>
+      </w:pPr>
+      <w:r>
+        <w:rPr>
+          <w:rFonts w:hint="cs"/>
+          <w:rtl/>
+          <w:lang w:bidi="ar-EG"/>
+        </w:rPr>
+        <w:t xml:space="preserve"> ف كدة بختصار  فصلنا ال </w:t>
+      </w:r>
+      <w:r>
+        <w:rPr>
+          <w:rFonts w:ascii="Courier" w:hAnsi="Courier"/>
+          <w:color w:val="231F20"/>
+          <w:sz w:val="18"/>
+          <w:szCs w:val="18"/>
+          <w:lang w:bidi="ar-EG"/>
+        </w:rPr>
+        <w:t xml:space="preserve">query </w:t>
+      </w:r>
+      <w:r>
+        <w:rPr>
+          <w:rFonts w:ascii="Courier" w:hAnsi="Courier" w:hint="cs"/>
+          <w:color w:val="231F20"/>
+          <w:sz w:val="18"/>
+          <w:szCs w:val="18"/>
+          <w:rtl/>
+          <w:lang w:bidi="ar-EG"/>
+        </w:rPr>
+        <w:t xml:space="preserve">   </w:t>
+      </w:r>
+      <w:r>
+        <w:rPr>
+          <w:rFonts w:hint="cs"/>
+          <w:rtl/>
+          <w:lang w:bidi="ar-EG"/>
+        </w:rPr>
+        <w:t xml:space="preserve">او التساؤل عن ال </w:t>
+      </w:r>
+      <w:r>
+        <w:rPr>
+          <w:lang w:bidi="ar-EG"/>
+        </w:rPr>
+        <w:t xml:space="preserve">command </w:t>
+      </w:r>
+      <w:r>
+        <w:rPr>
+          <w:rFonts w:hint="cs"/>
+          <w:rtl/>
+          <w:lang w:bidi="ar-EG"/>
+        </w:rPr>
+        <w:t xml:space="preserve"> او عمله ال </w:t>
+      </w:r>
+      <w:r>
+        <w:rPr>
+          <w:lang w:bidi="ar-EG"/>
+        </w:rPr>
+        <w:t xml:space="preserve">set </w:t>
+      </w:r>
+      <w:r>
+        <w:rPr>
+          <w:rFonts w:hint="cs"/>
+          <w:rtl/>
+          <w:lang w:bidi="ar-EG"/>
+        </w:rPr>
+        <w:t xml:space="preserve"> .ودة عنوان السكشن .</w:t>
+      </w:r>
+    </w:p>
+    <w:p>
+      <w:pPr>
+        <w:bidi/>
+        <w:rPr>
+          <w:rtl/>
+          <w:lang w:bidi="ar-EG"/>
+        </w:rPr>
+      </w:pPr>
+    </w:p>
+    <w:p>
+      <w:pPr>
+        <w:pStyle w:val="Heading1"/>
+        <w:rPr>
+          <w:rtl/>
+        </w:rPr>
+      </w:pPr>
+      <w:bookmarkStart w:id="20" w:name="_Toc124429484"/>
+      <w:r>
+        <w:rPr>
+          <w:rFonts w:eastAsiaTheme="minorEastAsia"/>
+          <w:lang w:bidi="ar-SA"/>
+        </w:rPr>
+        <w:t>9-</w:t>
+      </w:r>
+      <w:r>
+        <w:rPr>
+          <w:rFonts w:eastAsiaTheme="minorEastAsia"/>
+          <w:lang w:bidi="ar-SA"/>
+        </w:rPr>
+        <w:t>Prefer Exceptions to Returning Error Codes</w:t>
+      </w:r>
+      <w:r>
+        <w:rPr>
+          <w:rFonts w:eastAsiaTheme="minorEastAsia"/>
+          <w:lang w:bidi="ar-SA"/>
+        </w:rPr>
+        <w:t xml:space="preserve"> :</w:t>
+      </w:r>
+      <w:bookmarkEnd w:id="20"/>
     </w:p>
     <w:p>
       <w:pPr>
@@ -24985,8 +26195,8 @@
       </w:pPr>
     </w:p>
     <w:sectPr>
-      <w:headerReference w:type="default" r:id="rId34"/>
-      <w:footerReference w:type="default" r:id="rId35"/>
+      <w:headerReference w:type="default" r:id="rId35"/>
+      <w:footerReference w:type="default" r:id="rId36"/>
       <w:pgSz w:w="12240" w:h="15840"/>
       <w:pgMar w:top="1440" w:right="1440" w:bottom="1440" w:left="1440" w:header="720" w:footer="720" w:gutter="0"/>
       <w:pgBorders w:offsetFrom="page">
@@ -25192,7 +26402,7 @@
               <w:sz w:val="18"/>
               <w:szCs w:val="18"/>
             </w:rPr>
-            <w:t>10</w:t>
+            <w:t>15</w:t>
           </w:r>
           <w:r>
             <w:rPr>
@@ -33343,7 +34553,7 @@
 </file>
 
 <file path=customXml/itemProps2.xml><?xml version="1.0" encoding="utf-8"?>
-<ds:datastoreItem xmlns:ds="http://schemas.openxmlformats.org/officeDocument/2006/customXml" ds:itemID="{BBE4D949-77C4-4913-9ADC-0EECF522C360}">
+<ds:datastoreItem xmlns:ds="http://schemas.openxmlformats.org/officeDocument/2006/customXml" ds:itemID="{19E79A81-63B1-4F7A-B360-B374F63BE529}">
   <ds:schemaRefs>
     <ds:schemaRef ds:uri="http://schemas.openxmlformats.org/officeDocument/2006/bibliography"/>
   </ds:schemaRefs>

</xml_diff>

<commit_message>
mote 9.2 in ch3
</commit_message>
<xml_diff>
--- a/ch3-Functions.docx
+++ b/ch3-Functions.docx
@@ -21720,18 +21720,7 @@
           <w:rtl/>
           <w:lang w:bidi="ar-EG"/>
         </w:rPr>
-        <w:t xml:space="preserve"> </w:t>
-      </w:r>
-      <w:r>
-        <w:rPr>
-          <w:rFonts w:ascii="Courier" w:eastAsia="Times New Roman" w:hAnsi="Courier" w:cs="Times New Roman" w:hint="cs"/>
-          <w:color w:val="231F20"/>
-          <w:sz w:val="18"/>
-          <w:szCs w:val="18"/>
-          <w:rtl/>
-          <w:lang w:bidi="ar-EG"/>
-        </w:rPr>
-        <w:t xml:space="preserve"> ودة  طبعا مش متحاح ف </w:t>
+        <w:t xml:space="preserve">  ودة  طبعا مش متحاح ف </w:t>
       </w:r>
       <w:r>
         <w:rPr>
@@ -22758,16 +22747,7 @@
           <w:sz w:val="18"/>
           <w:szCs w:val="18"/>
         </w:rPr>
-        <w:t xml:space="preserve"> </w:t>
-      </w:r>
-      <w:r>
-        <w:rPr>
-          <w:rFonts w:ascii="Courier" w:hAnsi="Courier"/>
-          <w:color w:val="231F20"/>
-          <w:sz w:val="18"/>
-          <w:szCs w:val="18"/>
-        </w:rPr>
-        <w:t>appendFooter</w:t>
+        <w:t xml:space="preserve"> appendFooter</w:t>
       </w:r>
       <w:r>
         <w:rPr>
@@ -23010,23 +22990,7 @@
           <w:rtl/>
           <w:lang w:bidi="ar-EG"/>
         </w:rPr>
-        <w:t xml:space="preserve"> دى </w:t>
-      </w:r>
-      <w:r>
-        <w:rPr>
-          <w:rFonts w:hint="cs"/>
-          <w:rtl/>
-          <w:lang w:bidi="ar-EG"/>
-        </w:rPr>
-        <w:t xml:space="preserve">معناها   </w:t>
-      </w:r>
-      <w:r>
-        <w:rPr>
-          <w:rFonts w:hint="cs"/>
-          <w:rtl/>
-          <w:lang w:bidi="ar-EG"/>
-        </w:rPr>
-        <w:t>تساؤل يعنى</w:t>
+        <w:t xml:space="preserve"> دى معناها   تساؤل يعنى</w:t>
       </w:r>
       <w:r>
         <w:rPr>
@@ -23783,18 +23747,7 @@
           <w:rtl/>
           <w:lang w:bidi="ar-EG"/>
         </w:rPr>
-        <w:t xml:space="preserve"> </w:t>
-      </w:r>
-      <w:r>
-        <w:rPr>
-          <w:rFonts w:ascii="Courier" w:hAnsi="Courier" w:hint="cs"/>
-          <w:color w:val="231F20"/>
-          <w:sz w:val="18"/>
-          <w:szCs w:val="18"/>
-          <w:rtl/>
-          <w:lang w:bidi="ar-EG"/>
-        </w:rPr>
-        <w:t xml:space="preserve">ولا    يعمل  </w:t>
+        <w:t xml:space="preserve"> ولا    يعمل  </w:t>
       </w:r>
       <w:r>
         <w:rPr>
@@ -24295,18 +24248,7 @@
           <w:rtl/>
           <w:lang w:bidi="ar-EG"/>
         </w:rPr>
-        <w:t xml:space="preserve"> </w:t>
-      </w:r>
-      <w:r>
-        <w:rPr>
-          <w:rFonts w:ascii="Courier" w:hAnsi="Courier" w:hint="cs"/>
-          <w:color w:val="231F20"/>
-          <w:sz w:val="18"/>
-          <w:szCs w:val="18"/>
-          <w:rtl/>
-          <w:lang w:bidi="ar-EG"/>
-        </w:rPr>
-        <w:t xml:space="preserve">  ا</w:t>
+        <w:t xml:space="preserve">   ا</w:t>
       </w:r>
       <w:r>
         <w:rPr>
@@ -26250,7 +26192,31 @@
           <w:color w:val="231F20"/>
           <w:rtl/>
         </w:rPr>
-        <w:t xml:space="preserve"> وطبعا كدة هتكون  سهله  ف الفهم  خااااالص.</w:t>
+        <w:t xml:space="preserve"> وطبعا كدة هتكون  سهله  ف الفهم  خااااالص</w:t>
+      </w:r>
+      <w:r>
+        <w:rPr>
+          <w:rFonts w:ascii="TimesNewRomanPS" w:hAnsi="TimesNewRomanPS" w:hint="cs"/>
+          <w:color w:val="231F20"/>
+          <w:rtl/>
+        </w:rPr>
+        <w:t xml:space="preserve"> وكمان اقدر اتجاهل ال</w:t>
+      </w:r>
+      <w:r>
+        <w:rPr>
+          <w:rFonts w:ascii="TimesNewRomanPS" w:hAnsi="TimesNewRomanPS"/>
+          <w:color w:val="231F20"/>
+        </w:rPr>
+        <w:t xml:space="preserve">function </w:t>
+      </w:r>
+      <w:r>
+        <w:rPr>
+          <w:rFonts w:ascii="TimesNewRomanPS" w:hAnsi="TimesNewRomanPS" w:hint="cs"/>
+          <w:color w:val="231F20"/>
+          <w:rtl/>
+          <w:lang w:bidi="ar-EG"/>
+        </w:rPr>
+        <w:t xml:space="preserve"> دى لو هى مش هتمنى وانا عاوز خطوات الحذف  صفحه بس . </w:t>
       </w:r>
     </w:p>
     <w:p>
@@ -26383,7 +26349,6 @@
           <w:lang w:bidi="ar-EG"/>
         </w:rPr>
       </w:pPr>
-      <w:bookmarkStart w:id="20" w:name="_GoBack"/>
       <w:r>
         <w:rPr>
           <w:rFonts w:cs="Arial"/>
@@ -26446,114 +26411,478 @@
           </wp:anchor>
         </w:drawing>
       </w:r>
+      <w:r>
+        <w:rPr>
+          <w:rFonts w:hint="cs"/>
+          <w:rtl/>
+          <w:lang w:bidi="ar-EG"/>
+        </w:rPr>
+        <w:t xml:space="preserve">ان </w:t>
+      </w:r>
+      <w:r>
+        <w:rPr>
+          <w:rFonts w:hint="cs"/>
+          <w:rtl/>
+          <w:lang w:bidi="ar-EG"/>
+        </w:rPr>
+        <w:t xml:space="preserve">كمان خليت  مراحل حذف الصفحه    لوحدها وكدة اقدر اتجاهل عمليه ال </w:t>
+      </w:r>
+      <w:r>
+        <w:rPr>
+          <w:lang w:bidi="ar-EG"/>
+        </w:rPr>
+        <w:t>error log</w:t>
+      </w:r>
+      <w:r>
+        <w:rPr>
+          <w:rFonts w:hint="cs"/>
+          <w:rtl/>
+          <w:lang w:bidi="ar-EG"/>
+        </w:rPr>
+        <w:t xml:space="preserve"> لو هى مش هتهمنى .</w:t>
+      </w:r>
+    </w:p>
+    <w:p>
+      <w:pPr>
+        <w:bidi/>
+        <w:rPr>
+          <w:rtl/>
+          <w:lang w:bidi="ar-EG"/>
+        </w:rPr>
+      </w:pPr>
+    </w:p>
+    <w:p>
+      <w:pPr>
+        <w:bidi/>
+        <w:rPr>
+          <w:rtl/>
+          <w:lang w:bidi="ar-EG"/>
+        </w:rPr>
+      </w:pPr>
+    </w:p>
+    <w:p>
+      <w:pPr>
+        <w:bidi/>
+        <w:rPr>
+          <w:rtl/>
+          <w:lang w:bidi="ar-EG"/>
+        </w:rPr>
+      </w:pPr>
+    </w:p>
+    <w:p>
+      <w:pPr>
+        <w:bidi/>
+        <w:rPr>
+          <w:rtl/>
+          <w:lang w:bidi="ar-EG"/>
+        </w:rPr>
+      </w:pPr>
+    </w:p>
+    <w:p>
+      <w:pPr>
+        <w:pStyle w:val="ListParagraph"/>
+        <w:numPr>
+          <w:ilvl w:val="0"/>
+          <w:numId w:val="6"/>
+        </w:numPr>
+        <w:bidi/>
+        <w:rPr>
+          <w:rtl/>
+          <w:lang w:bidi="ar-EG"/>
+        </w:rPr>
+      </w:pPr>
+      <w:r>
+        <w:rPr>
+          <w:rFonts w:cs="Arial"/>
+          <w:rtl/>
+          <w:lang w:bidi="ar-EG"/>
+        </w:rPr>
+        <w:drawing>
+          <wp:anchor distT="0" distB="0" distL="114300" distR="114300" simplePos="0" relativeHeight="251712512" behindDoc="0" locked="0" layoutInCell="1" allowOverlap="1" wp14:anchorId="0F9E61C1" wp14:editId="4A18D09A">
+            <wp:simplePos x="0" y="0"/>
+            <wp:positionH relativeFrom="column">
+              <wp:posOffset>-63500</wp:posOffset>
+            </wp:positionH>
+            <wp:positionV relativeFrom="paragraph">
+              <wp:posOffset>50800</wp:posOffset>
+            </wp:positionV>
+            <wp:extent cx="3467584" cy="647790"/>
+            <wp:effectExtent l="0" t="0" r="0" b="0"/>
+            <wp:wrapNone/>
+            <wp:docPr id="64" name="Picture 64"/>
+            <wp:cNvGraphicFramePr>
+              <a:graphicFrameLocks xmlns:a="http://schemas.openxmlformats.org/drawingml/2006/main" noChangeAspect="1"/>
+            </wp:cNvGraphicFramePr>
+            <a:graphic xmlns:a="http://schemas.openxmlformats.org/drawingml/2006/main">
+              <a:graphicData uri="http://schemas.openxmlformats.org/drawingml/2006/picture">
+                <pic:pic xmlns:pic="http://schemas.openxmlformats.org/drawingml/2006/picture">
+                  <pic:nvPicPr>
+                    <pic:cNvPr id="1" name=""/>
+                    <pic:cNvPicPr/>
+                  </pic:nvPicPr>
+                  <pic:blipFill>
+                    <a:blip r:embed="rId41">
+                      <a:extLst>
+                        <a:ext uri="{28A0092B-C50C-407E-A947-70E740481C1C}">
+                          <a14:useLocalDpi xmlns:a14="http://schemas.microsoft.com/office/drawing/2010/main" val="0"/>
+                        </a:ext>
+                      </a:extLst>
+                    </a:blip>
+                    <a:stretch>
+                      <a:fillRect/>
+                    </a:stretch>
+                  </pic:blipFill>
+                  <pic:spPr>
+                    <a:xfrm>
+                      <a:off x="0" y="0"/>
+                      <a:ext cx="3467584" cy="647790"/>
+                    </a:xfrm>
+                    <a:prstGeom prst="rect">
+                      <a:avLst/>
+                    </a:prstGeom>
+                  </pic:spPr>
+                </pic:pic>
+              </a:graphicData>
+            </a:graphic>
+          </wp:anchor>
+        </w:drawing>
+      </w:r>
+      <w:r>
+        <w:rPr>
+          <w:rFonts w:hint="cs"/>
+          <w:rtl/>
+          <w:lang w:bidi="ar-EG"/>
+        </w:rPr>
+        <w:t xml:space="preserve">ودى عمليه  ال </w:t>
+      </w:r>
+      <w:r>
+        <w:rPr>
+          <w:lang w:bidi="ar-EG"/>
+        </w:rPr>
+        <w:t xml:space="preserve">error log </w:t>
+      </w:r>
+      <w:r>
+        <w:rPr>
+          <w:rFonts w:hint="cs"/>
+          <w:rtl/>
+          <w:lang w:bidi="ar-EG"/>
+        </w:rPr>
+        <w:t xml:space="preserve">  </w:t>
+      </w:r>
+    </w:p>
+    <w:p>
+      <w:pPr>
+        <w:bidi/>
+        <w:rPr>
+          <w:rtl/>
+          <w:lang w:bidi="ar-EG"/>
+        </w:rPr>
+      </w:pPr>
+    </w:p>
+    <w:p>
+      <w:pPr>
+        <w:bidi/>
+        <w:rPr>
+          <w:rtl/>
+          <w:lang w:bidi="ar-EG"/>
+        </w:rPr>
+      </w:pPr>
+    </w:p>
+    <w:p>
+      <w:pPr>
+        <w:bidi/>
+        <w:rPr>
+          <w:rtl/>
+          <w:lang w:bidi="ar-EG"/>
+        </w:rPr>
+      </w:pPr>
+    </w:p>
+    <w:p>
+      <w:pPr>
+        <w:pStyle w:val="Heading2"/>
+      </w:pPr>
+      <w:r>
+        <w:rPr>
+          <w:rFonts w:hint="cs"/>
+          <w:rtl/>
+        </w:rPr>
+        <w:t>9</w:t>
+      </w:r>
+      <w:r>
+        <w:t>.2-</w:t>
+      </w:r>
+      <w:r>
+        <w:rPr>
+          <w:rStyle w:val="NoSpacing"/>
+        </w:rPr>
+        <w:t xml:space="preserve"> </w:t>
+      </w:r>
+      <w:r>
+        <w:rPr>
+          <w:rFonts w:ascii="TimesNewRomanPS-Bold" w:hAnsi="TimesNewRomanPS-Bold"/>
+          <w:color w:val="231F20"/>
+          <w:sz w:val="24"/>
+          <w:szCs w:val="24"/>
+          <w:lang w:bidi="ar-SA"/>
+        </w:rPr>
+        <w:t>Error Handling Is One Thing</w:t>
+      </w:r>
+      <w:r>
+        <w:rPr>
+          <w:rFonts w:ascii="TimesNewRomanPS-Bold" w:hAnsi="TimesNewRomanPS-Bold"/>
+          <w:color w:val="231F20"/>
+          <w:sz w:val="24"/>
+          <w:szCs w:val="24"/>
+          <w:lang w:bidi="ar-SA"/>
+        </w:rPr>
+        <w:t xml:space="preserve"> :</w:t>
+      </w:r>
+    </w:p>
+    <w:p>
+      <w:pPr>
+        <w:bidi/>
+        <w:rPr>
+          <w:rFonts w:ascii="TimesNewRomanPS-Bold" w:hAnsi="TimesNewRomanPS-Bold" w:hint="cs"/>
+          <w:color w:val="231F20"/>
+          <w:sz w:val="24"/>
+          <w:szCs w:val="24"/>
+          <w:rtl/>
+          <w:lang w:bidi="ar-EG"/>
+        </w:rPr>
+      </w:pPr>
+      <w:r>
+        <w:rPr>
+          <w:rFonts w:hint="cs"/>
+          <w:rtl/>
+          <w:lang w:bidi="ar-EG"/>
+        </w:rPr>
+        <w:t xml:space="preserve">ال </w:t>
+      </w:r>
+      <w:r>
+        <w:rPr>
+          <w:lang w:bidi="ar-EG"/>
+        </w:rPr>
+        <w:t xml:space="preserve">function </w:t>
+      </w:r>
+      <w:r>
+        <w:rPr>
+          <w:rFonts w:hint="cs"/>
+          <w:rtl/>
+          <w:lang w:bidi="ar-EG"/>
+        </w:rPr>
+        <w:t xml:space="preserve"> مفروض انها بتعمل حاجة واحدة  وال </w:t>
+      </w:r>
+      <w:r>
+        <w:rPr>
+          <w:rFonts w:ascii="TimesNewRomanPS-Bold" w:hAnsi="TimesNewRomanPS-Bold"/>
+          <w:color w:val="231F20"/>
+          <w:sz w:val="24"/>
+          <w:szCs w:val="24"/>
+        </w:rPr>
+        <w:t>Error Handling</w:t>
+      </w:r>
+      <w:r>
+        <w:rPr>
+          <w:rFonts w:ascii="TimesNewRomanPS-Bold" w:hAnsi="TimesNewRomanPS-Bold" w:hint="cs"/>
+          <w:color w:val="231F20"/>
+          <w:sz w:val="24"/>
+          <w:szCs w:val="24"/>
+          <w:rtl/>
+        </w:rPr>
+        <w:t xml:space="preserve"> </w:t>
+      </w:r>
+      <w:r>
+        <w:rPr>
+          <w:rFonts w:ascii="TimesNewRomanPS-Bold" w:hAnsi="TimesNewRomanPS-Bold" w:hint="cs"/>
+          <w:color w:val="231F20"/>
+          <w:sz w:val="24"/>
+          <w:szCs w:val="24"/>
+          <w:rtl/>
+          <w:lang w:bidi="ar-EG"/>
+        </w:rPr>
+        <w:t xml:space="preserve">دة المفورض انه حاجة  واحدة . ف لو عندى </w:t>
+      </w:r>
+      <w:r>
+        <w:rPr>
+          <w:rFonts w:ascii="TimesNewRomanPS-Bold" w:hAnsi="TimesNewRomanPS-Bold"/>
+          <w:color w:val="231F20"/>
+          <w:sz w:val="24"/>
+          <w:szCs w:val="24"/>
+          <w:lang w:bidi="ar-EG"/>
+        </w:rPr>
+        <w:t xml:space="preserve">function </w:t>
+      </w:r>
+      <w:r>
+        <w:rPr>
+          <w:rFonts w:ascii="TimesNewRomanPS-Bold" w:hAnsi="TimesNewRomanPS-Bold" w:hint="cs"/>
+          <w:color w:val="231F20"/>
+          <w:sz w:val="24"/>
+          <w:szCs w:val="24"/>
+          <w:rtl/>
+          <w:lang w:bidi="ar-EG"/>
+        </w:rPr>
+        <w:t xml:space="preserve"> بتعمل </w:t>
+      </w:r>
+      <w:r>
+        <w:rPr>
+          <w:rFonts w:ascii="TimesNewRomanPS-Bold" w:hAnsi="TimesNewRomanPS-Bold"/>
+          <w:color w:val="231F20"/>
+          <w:sz w:val="24"/>
+          <w:szCs w:val="24"/>
+          <w:lang w:bidi="ar-EG"/>
+        </w:rPr>
+        <w:t>handling error</w:t>
+      </w:r>
+      <w:r>
+        <w:rPr>
+          <w:rFonts w:ascii="TimesNewRomanPS-Bold" w:hAnsi="TimesNewRomanPS-Bold" w:hint="cs"/>
+          <w:color w:val="231F20"/>
+          <w:sz w:val="24"/>
+          <w:szCs w:val="24"/>
+          <w:rtl/>
+          <w:lang w:bidi="ar-EG"/>
+        </w:rPr>
+        <w:t xml:space="preserve"> ف ا</w:t>
+      </w:r>
+      <w:r>
+        <w:rPr>
+          <w:rFonts w:ascii="TimesNewRomanPS-Bold" w:hAnsi="TimesNewRomanPS-Bold" w:hint="cs"/>
+          <w:color w:val="231F20"/>
+          <w:sz w:val="24"/>
+          <w:szCs w:val="24"/>
+          <w:rtl/>
+          <w:lang w:bidi="ar-EG"/>
+        </w:rPr>
+        <w:t>لمفروض متعملش حاجة تانى .معنى كدة ان لو ف</w:t>
+      </w:r>
+      <w:r>
+        <w:rPr>
+          <w:rFonts w:ascii="TimesNewRomanPS-Bold" w:hAnsi="TimesNewRomanPS-Bold"/>
+          <w:color w:val="231F20"/>
+          <w:sz w:val="24"/>
+          <w:szCs w:val="24"/>
+          <w:lang w:bidi="ar-EG"/>
+        </w:rPr>
+        <w:t xml:space="preserve">try/catch </w:t>
+      </w:r>
+      <w:r>
+        <w:rPr>
+          <w:rFonts w:ascii="TimesNewRomanPS-Bold" w:hAnsi="TimesNewRomanPS-Bold" w:hint="cs"/>
+          <w:color w:val="231F20"/>
+          <w:sz w:val="24"/>
+          <w:szCs w:val="24"/>
+          <w:rtl/>
+          <w:lang w:bidi="ar-EG"/>
+        </w:rPr>
+        <w:t xml:space="preserve"> جوة </w:t>
+      </w:r>
+      <w:r>
+        <w:rPr>
+          <w:rFonts w:ascii="TimesNewRomanPS-Bold" w:hAnsi="TimesNewRomanPS-Bold"/>
+          <w:color w:val="231F20"/>
+          <w:sz w:val="24"/>
+          <w:szCs w:val="24"/>
+          <w:lang w:bidi="ar-EG"/>
+        </w:rPr>
+        <w:t>function</w:t>
+      </w:r>
+      <w:r>
+        <w:rPr>
+          <w:rFonts w:ascii="TimesNewRomanPS-Bold" w:hAnsi="TimesNewRomanPS-Bold" w:hint="cs"/>
+          <w:color w:val="231F20"/>
+          <w:sz w:val="24"/>
+          <w:szCs w:val="24"/>
+          <w:rtl/>
+          <w:lang w:bidi="ar-EG"/>
+        </w:rPr>
+        <w:t xml:space="preserve"> ف مفروض ال </w:t>
+      </w:r>
+      <w:r>
+        <w:rPr>
+          <w:rFonts w:ascii="TimesNewRomanPS-Bold" w:hAnsi="TimesNewRomanPS-Bold"/>
+          <w:color w:val="231F20"/>
+          <w:sz w:val="24"/>
+          <w:szCs w:val="24"/>
+          <w:lang w:bidi="ar-EG"/>
+        </w:rPr>
+        <w:t xml:space="preserve">try </w:t>
+      </w:r>
+      <w:r>
+        <w:rPr>
+          <w:rFonts w:ascii="TimesNewRomanPS-Bold" w:hAnsi="TimesNewRomanPS-Bold" w:hint="cs"/>
+          <w:color w:val="231F20"/>
+          <w:sz w:val="24"/>
+          <w:szCs w:val="24"/>
+          <w:rtl/>
+          <w:lang w:bidi="ar-EG"/>
+        </w:rPr>
+        <w:t xml:space="preserve"> دى تكون اول حاجة ف ال </w:t>
+      </w:r>
+      <w:r>
+        <w:rPr>
+          <w:rFonts w:ascii="TimesNewRomanPS-Bold" w:hAnsi="TimesNewRomanPS-Bold"/>
+          <w:color w:val="231F20"/>
+          <w:sz w:val="24"/>
+          <w:szCs w:val="24"/>
+          <w:lang w:bidi="ar-EG"/>
+        </w:rPr>
+        <w:t xml:space="preserve">function </w:t>
+      </w:r>
+      <w:r>
+        <w:rPr>
+          <w:rFonts w:ascii="TimesNewRomanPS-Bold" w:hAnsi="TimesNewRomanPS-Bold" w:hint="cs"/>
+          <w:color w:val="231F20"/>
+          <w:sz w:val="24"/>
+          <w:szCs w:val="24"/>
+          <w:rtl/>
+          <w:lang w:bidi="ar-EG"/>
+        </w:rPr>
+        <w:t xml:space="preserve"> وال </w:t>
+      </w:r>
+      <w:r>
+        <w:rPr>
+          <w:rFonts w:ascii="TimesNewRomanPS-Bold" w:hAnsi="TimesNewRomanPS-Bold"/>
+          <w:color w:val="231F20"/>
+          <w:sz w:val="24"/>
+          <w:szCs w:val="24"/>
+          <w:lang w:bidi="ar-EG"/>
+        </w:rPr>
+        <w:t xml:space="preserve">catch </w:t>
+      </w:r>
+      <w:r>
+        <w:rPr>
+          <w:rFonts w:ascii="TimesNewRomanPS-Bold" w:hAnsi="TimesNewRomanPS-Bold" w:hint="cs"/>
+          <w:color w:val="231F20"/>
+          <w:sz w:val="24"/>
+          <w:szCs w:val="24"/>
+          <w:rtl/>
+          <w:lang w:bidi="ar-EG"/>
+        </w:rPr>
+        <w:t xml:space="preserve"> تكون اخر جاجة ف ال </w:t>
+      </w:r>
+      <w:r>
+        <w:rPr>
+          <w:rFonts w:ascii="TimesNewRomanPS-Bold" w:hAnsi="TimesNewRomanPS-Bold"/>
+          <w:color w:val="231F20"/>
+          <w:sz w:val="24"/>
+          <w:szCs w:val="24"/>
+          <w:lang w:bidi="ar-EG"/>
+        </w:rPr>
+        <w:t xml:space="preserve">function </w:t>
+      </w:r>
+      <w:r>
+        <w:rPr>
+          <w:rFonts w:ascii="TimesNewRomanPS-Bold" w:hAnsi="TimesNewRomanPS-Bold" w:hint="cs"/>
+          <w:color w:val="231F20"/>
+          <w:sz w:val="24"/>
+          <w:szCs w:val="24"/>
+          <w:rtl/>
+          <w:lang w:bidi="ar-EG"/>
+        </w:rPr>
+        <w:t xml:space="preserve"> . </w:t>
+      </w:r>
+      <w:bookmarkStart w:id="20" w:name="_GoBack"/>
       <w:bookmarkEnd w:id="20"/>
-      <w:r>
-        <w:rPr>
-          <w:rFonts w:hint="cs"/>
-          <w:rtl/>
-          <w:lang w:bidi="ar-EG"/>
-        </w:rPr>
-        <w:t xml:space="preserve">ان كمان خليت  خطوات ال </w:t>
-      </w:r>
-    </w:p>
-    <w:p>
-      <w:pPr>
-        <w:bidi/>
-        <w:rPr>
-          <w:rtl/>
-          <w:lang w:bidi="ar-EG"/>
-        </w:rPr>
-      </w:pPr>
-    </w:p>
-    <w:p>
-      <w:pPr>
-        <w:bidi/>
-        <w:rPr>
-          <w:rtl/>
-          <w:lang w:bidi="ar-EG"/>
-        </w:rPr>
-      </w:pPr>
-    </w:p>
-    <w:p>
-      <w:pPr>
-        <w:bidi/>
-        <w:rPr>
-          <w:rtl/>
-          <w:lang w:bidi="ar-EG"/>
-        </w:rPr>
-      </w:pPr>
-    </w:p>
-    <w:p>
-      <w:pPr>
-        <w:bidi/>
-        <w:rPr>
-          <w:rtl/>
-          <w:lang w:bidi="ar-EG"/>
-        </w:rPr>
-      </w:pPr>
-    </w:p>
-    <w:p>
-      <w:pPr>
-        <w:bidi/>
-        <w:rPr>
-          <w:rtl/>
-          <w:lang w:bidi="ar-EG"/>
-        </w:rPr>
-      </w:pPr>
-    </w:p>
-    <w:p>
-      <w:pPr>
-        <w:bidi/>
-        <w:rPr>
-          <w:rtl/>
-          <w:lang w:bidi="ar-EG"/>
-        </w:rPr>
-      </w:pPr>
-    </w:p>
-    <w:p>
-      <w:pPr>
-        <w:bidi/>
-        <w:rPr>
-          <w:rtl/>
-          <w:lang w:bidi="ar-EG"/>
-        </w:rPr>
-      </w:pPr>
-    </w:p>
-    <w:p>
-      <w:pPr>
-        <w:bidi/>
-        <w:rPr>
-          <w:rtl/>
-          <w:lang w:bidi="ar-EG"/>
-        </w:rPr>
-      </w:pPr>
-    </w:p>
-    <w:p>
-      <w:pPr>
-        <w:bidi/>
-        <w:rPr>
-          <w:rtl/>
-          <w:lang w:bidi="ar-EG"/>
-        </w:rPr>
-      </w:pPr>
-    </w:p>
-    <w:p>
-      <w:pPr>
-        <w:bidi/>
-        <w:rPr>
-          <w:rtl/>
-          <w:lang w:bidi="ar-EG"/>
-        </w:rPr>
-      </w:pPr>
-    </w:p>
-    <w:p>
-      <w:pPr>
-        <w:bidi/>
-        <w:rPr>
-          <w:rtl/>
-          <w:lang w:bidi="ar-EG"/>
-        </w:rPr>
-      </w:pPr>
     </w:p>
     <w:p>
       <w:pPr>
@@ -27744,8 +28073,8 @@
       </w:pPr>
     </w:p>
     <w:sectPr>
-      <w:headerReference w:type="default" r:id="rId41"/>
-      <w:footerReference w:type="default" r:id="rId42"/>
+      <w:headerReference w:type="default" r:id="rId42"/>
+      <w:footerReference w:type="default" r:id="rId43"/>
       <w:pgSz w:w="12240" w:h="15840"/>
       <w:pgMar w:top="1440" w:right="1440" w:bottom="1440" w:left="1440" w:header="720" w:footer="720" w:gutter="0"/>
       <w:pgBorders w:offsetFrom="page">
@@ -27951,7 +28280,7 @@
               <w:sz w:val="18"/>
               <w:szCs w:val="18"/>
             </w:rPr>
-            <w:t>22</w:t>
+            <w:t>20</w:t>
           </w:r>
           <w:r>
             <w:rPr>
@@ -31166,7 +31495,7 @@
 </file>
 
 <file path=customXml/itemProps2.xml><?xml version="1.0" encoding="utf-8"?>
-<ds:datastoreItem xmlns:ds="http://schemas.openxmlformats.org/officeDocument/2006/customXml" ds:itemID="{7093E0F4-AA90-4820-91CE-B8BF5D38CDC3}">
+<ds:datastoreItem xmlns:ds="http://schemas.openxmlformats.org/officeDocument/2006/customXml" ds:itemID="{0F2F44D9-47A8-4682-A570-631A66AC4A31}">
   <ds:schemaRefs>
     <ds:schemaRef ds:uri="http://schemas.openxmlformats.org/officeDocument/2006/bibliography"/>
   </ds:schemaRefs>

</xml_diff>

<commit_message>
mote 9.3 in ch3
</commit_message>
<xml_diff>
--- a/ch3-Functions.docx
+++ b/ch3-Functions.docx
@@ -26881,49 +26881,998 @@
         </w:rPr>
         <w:t xml:space="preserve"> . </w:t>
       </w:r>
+    </w:p>
+    <w:p>
+      <w:pPr>
+        <w:bidi/>
+        <w:rPr>
+          <w:rtl/>
+          <w:lang w:bidi="ar-EG"/>
+        </w:rPr>
+      </w:pPr>
+    </w:p>
+    <w:p>
+      <w:pPr>
+        <w:pStyle w:val="Heading2"/>
+        <w:rPr>
+          <w:rFonts w:ascii="TimesNewRomanPS-Bold" w:hAnsi="TimesNewRomanPS-Bold"/>
+          <w:color w:val="231F20"/>
+          <w:lang w:bidi="ar-SA"/>
+        </w:rPr>
+      </w:pPr>
+      <w:r>
+        <w:rPr>
+          <w:rFonts w:hint="cs"/>
+          <w:rtl/>
+        </w:rPr>
+        <w:lastRenderedPageBreak/>
+        <w:t>9</w:t>
+      </w:r>
+      <w:r>
+        <w:t>.3-</w:t>
+      </w:r>
+      <w:r>
+        <w:rPr>
+          <w:rStyle w:val="NoSpacing"/>
+        </w:rPr>
+        <w:t xml:space="preserve"> </w:t>
+      </w:r>
+      <w:r>
+        <w:rPr>
+          <w:rFonts w:ascii="TimesNewRomanPS-Bold" w:hAnsi="TimesNewRomanPS-Bold"/>
+          <w:color w:val="231F20"/>
+          <w:sz w:val="24"/>
+          <w:szCs w:val="24"/>
+          <w:lang w:bidi="ar-SA"/>
+        </w:rPr>
+        <w:t xml:space="preserve">The </w:t>
+      </w:r>
+      <w:r>
+        <w:rPr>
+          <w:rFonts w:ascii="Courier-Bold" w:hAnsi="Courier-Bold"/>
+          <w:color w:val="231F20"/>
+          <w:sz w:val="24"/>
+          <w:szCs w:val="24"/>
+          <w:lang w:bidi="ar-SA"/>
+        </w:rPr>
+        <w:t xml:space="preserve">Error.java </w:t>
+      </w:r>
+      <w:r>
+        <w:rPr>
+          <w:rFonts w:ascii="TimesNewRomanPS-Bold" w:hAnsi="TimesNewRomanPS-Bold"/>
+          <w:color w:val="231F20"/>
+          <w:sz w:val="24"/>
+          <w:szCs w:val="24"/>
+          <w:lang w:bidi="ar-SA"/>
+        </w:rPr>
+        <w:t>Dependency Magnet</w:t>
+      </w:r>
+      <w:r>
+        <w:rPr>
+          <w:rFonts w:ascii="TimesNewRomanPS-Bold" w:hAnsi="TimesNewRomanPS-Bold"/>
+          <w:color w:val="231F20"/>
+          <w:lang w:bidi="ar-SA"/>
+        </w:rPr>
+        <w:t xml:space="preserve"> :</w:t>
+      </w:r>
+    </w:p>
+    <w:p>
+      <w:pPr>
+        <w:bidi/>
+        <w:rPr>
+          <w:rFonts w:ascii="TimesNewRomanPS-Bold" w:hAnsi="TimesNewRomanPS-Bold" w:hint="cs"/>
+          <w:color w:val="231F20"/>
+          <w:sz w:val="24"/>
+          <w:szCs w:val="24"/>
+          <w:rtl/>
+          <w:lang w:bidi="ar-EG"/>
+        </w:rPr>
+      </w:pPr>
+      <w:r>
+        <w:rPr>
+          <w:rFonts w:ascii="TimesNewRomanPS-Bold" w:hAnsi="TimesNewRomanPS-Bold"/>
+          <w:color w:val="231F20"/>
+          <w:sz w:val="24"/>
+          <w:szCs w:val="24"/>
+        </w:rPr>
+        <w:t>Magnet</w:t>
+      </w:r>
+      <w:r>
+        <w:rPr>
+          <w:rFonts w:ascii="TimesNewRomanPS-Bold" w:hAnsi="TimesNewRomanPS-Bold"/>
+          <w:color w:val="231F20"/>
+          <w:sz w:val="24"/>
+          <w:szCs w:val="24"/>
+        </w:rPr>
+        <w:t xml:space="preserve"> </w:t>
+      </w:r>
+      <w:r>
+        <w:rPr>
+          <w:rFonts w:ascii="TimesNewRomanPS-Bold" w:hAnsi="TimesNewRomanPS-Bold" w:hint="cs"/>
+          <w:color w:val="231F20"/>
+          <w:sz w:val="24"/>
+          <w:szCs w:val="24"/>
+          <w:rtl/>
+          <w:lang w:bidi="ar-EG"/>
+        </w:rPr>
+        <w:t xml:space="preserve"> : </w:t>
+      </w:r>
+      <w:r>
+        <w:rPr>
+          <w:rFonts w:ascii="TimesNewRomanPS-Bold" w:hAnsi="TimesNewRomanPS-Bold"/>
+          <w:color w:val="231F20"/>
+          <w:sz w:val="24"/>
+          <w:szCs w:val="24"/>
+          <w:lang w:bidi="ar-EG"/>
+        </w:rPr>
+        <w:t xml:space="preserve">magnet </w:t>
+      </w:r>
+      <w:r>
+        <w:rPr>
+          <w:rFonts w:ascii="TimesNewRomanPS-Bold" w:hAnsi="TimesNewRomanPS-Bold" w:hint="cs"/>
+          <w:color w:val="231F20"/>
+          <w:sz w:val="24"/>
+          <w:szCs w:val="24"/>
+          <w:rtl/>
+          <w:lang w:bidi="ar-EG"/>
+        </w:rPr>
+        <w:t xml:space="preserve"> دة  معنا معناطيس . </w:t>
+      </w:r>
+    </w:p>
+    <w:p>
+      <w:pPr>
+        <w:bidi/>
+        <w:rPr>
+          <w:rFonts w:ascii="TimesNewRomanPS-Bold" w:hAnsi="TimesNewRomanPS-Bold"/>
+          <w:color w:val="231F20"/>
+          <w:sz w:val="24"/>
+          <w:szCs w:val="24"/>
+          <w:rtl/>
+          <w:lang w:bidi="ar-EG"/>
+        </w:rPr>
+      </w:pPr>
+      <w:r>
+        <w:rPr>
+          <w:rFonts w:ascii="TimesNewRomanPS-Bold" w:hAnsi="TimesNewRomanPS-Bold"/>
+          <w:color w:val="231F20"/>
+          <w:sz w:val="24"/>
+          <w:szCs w:val="24"/>
+        </w:rPr>
+        <w:t>Dependency</w:t>
+      </w:r>
+      <w:r>
+        <w:rPr>
+          <w:rFonts w:ascii="TimesNewRomanPS-Bold" w:hAnsi="TimesNewRomanPS-Bold" w:hint="cs"/>
+          <w:color w:val="231F20"/>
+          <w:sz w:val="24"/>
+          <w:szCs w:val="24"/>
+          <w:rtl/>
+        </w:rPr>
+        <w:t xml:space="preserve"> : ف حالتنا هنا </w:t>
+      </w:r>
+      <w:r>
+        <w:rPr>
+          <w:rFonts w:ascii="TimesNewRomanPS-Bold" w:hAnsi="TimesNewRomanPS-Bold"/>
+          <w:color w:val="231F20"/>
+          <w:sz w:val="24"/>
+          <w:szCs w:val="24"/>
+        </w:rPr>
+        <w:t xml:space="preserve">file </w:t>
+      </w:r>
+      <w:r>
+        <w:rPr>
+          <w:rFonts w:ascii="TimesNewRomanPS-Bold" w:hAnsi="TimesNewRomanPS-Bold" w:hint="cs"/>
+          <w:color w:val="231F20"/>
+          <w:sz w:val="24"/>
+          <w:szCs w:val="24"/>
+          <w:rtl/>
+          <w:lang w:bidi="ar-EG"/>
+        </w:rPr>
+        <w:t xml:space="preserve"> معتمد على </w:t>
+      </w:r>
+      <w:r>
+        <w:rPr>
+          <w:rFonts w:ascii="TimesNewRomanPS-Bold" w:hAnsi="TimesNewRomanPS-Bold"/>
+          <w:color w:val="231F20"/>
+          <w:sz w:val="24"/>
+          <w:szCs w:val="24"/>
+          <w:lang w:bidi="ar-EG"/>
+        </w:rPr>
+        <w:t xml:space="preserve">file </w:t>
+      </w:r>
+      <w:r>
+        <w:rPr>
+          <w:rFonts w:ascii="TimesNewRomanPS-Bold" w:hAnsi="TimesNewRomanPS-Bold" w:hint="cs"/>
+          <w:color w:val="231F20"/>
+          <w:sz w:val="24"/>
+          <w:szCs w:val="24"/>
+          <w:rtl/>
+          <w:lang w:bidi="ar-EG"/>
+        </w:rPr>
+        <w:t xml:space="preserve"> تانى .</w:t>
+      </w:r>
+    </w:p>
+    <w:p>
+      <w:pPr>
+        <w:bidi/>
+        <w:rPr>
+          <w:rFonts w:ascii="Courier-Bold" w:hAnsi="Courier-Bold" w:hint="cs"/>
+          <w:color w:val="231F20"/>
+          <w:sz w:val="24"/>
+          <w:szCs w:val="24"/>
+          <w:rtl/>
+          <w:lang w:bidi="ar-EG"/>
+        </w:rPr>
+      </w:pPr>
+      <w:r>
+        <w:rPr>
+          <w:rFonts w:ascii="Courier-Bold" w:hAnsi="Courier-Bold"/>
+          <w:color w:val="231F20"/>
+          <w:sz w:val="24"/>
+          <w:szCs w:val="24"/>
+        </w:rPr>
+        <w:t>Error.java</w:t>
+      </w:r>
+      <w:r>
+        <w:rPr>
+          <w:rFonts w:ascii="Courier-Bold" w:hAnsi="Courier-Bold" w:hint="cs"/>
+          <w:color w:val="231F20"/>
+          <w:sz w:val="24"/>
+          <w:szCs w:val="24"/>
+          <w:rtl/>
+        </w:rPr>
+        <w:t xml:space="preserve"> : دة </w:t>
+      </w:r>
+      <w:r>
+        <w:rPr>
+          <w:rFonts w:ascii="Courier-Bold" w:hAnsi="Courier-Bold"/>
+          <w:color w:val="231F20"/>
+          <w:sz w:val="24"/>
+          <w:szCs w:val="24"/>
+        </w:rPr>
+        <w:t>file</w:t>
+      </w:r>
+      <w:r>
+        <w:rPr>
+          <w:rFonts w:ascii="Courier-Bold" w:hAnsi="Courier-Bold" w:hint="cs"/>
+          <w:color w:val="231F20"/>
+          <w:sz w:val="24"/>
+          <w:szCs w:val="24"/>
+          <w:rtl/>
+          <w:lang w:bidi="ar-EG"/>
+        </w:rPr>
+        <w:t xml:space="preserve"> </w:t>
+      </w:r>
+    </w:p>
+    <w:p>
+      <w:pPr>
+        <w:bidi/>
+        <w:rPr>
+          <w:rFonts w:ascii="Courier-Bold" w:hAnsi="Courier-Bold"/>
+          <w:color w:val="231F20"/>
+          <w:sz w:val="24"/>
+          <w:szCs w:val="24"/>
+          <w:rtl/>
+          <w:lang w:bidi="ar-EG"/>
+        </w:rPr>
+      </w:pPr>
+    </w:p>
+    <w:p>
+      <w:pPr>
+        <w:bidi/>
+        <w:rPr>
+          <w:rFonts w:ascii="Courier-Bold" w:hAnsi="Courier-Bold" w:hint="cs"/>
+          <w:color w:val="231F20"/>
+          <w:sz w:val="24"/>
+          <w:szCs w:val="24"/>
+          <w:rtl/>
+          <w:lang w:bidi="ar-EG"/>
+        </w:rPr>
+      </w:pPr>
+      <w:r>
+        <w:rPr>
+          <w:rFonts w:ascii="TimesNewRomanPS-Bold" w:hAnsi="TimesNewRomanPS-Bold" w:cs="Arial"/>
+          <w:color w:val="231F20"/>
+          <w:sz w:val="24"/>
+          <w:szCs w:val="24"/>
+          <w:rtl/>
+          <w:lang w:bidi="ar-EG"/>
+        </w:rPr>
+        <w:drawing>
+          <wp:anchor distT="0" distB="0" distL="114300" distR="114300" simplePos="0" relativeHeight="251713536" behindDoc="0" locked="0" layoutInCell="1" allowOverlap="1" wp14:anchorId="4A8FB874" wp14:editId="06A4194E">
+            <wp:simplePos x="0" y="0"/>
+            <wp:positionH relativeFrom="column">
+              <wp:posOffset>-107950</wp:posOffset>
+            </wp:positionH>
+            <wp:positionV relativeFrom="paragraph">
+              <wp:posOffset>215265</wp:posOffset>
+            </wp:positionV>
+            <wp:extent cx="3057952" cy="1657581"/>
+            <wp:effectExtent l="0" t="0" r="9525" b="0"/>
+            <wp:wrapNone/>
+            <wp:docPr id="65" name="Picture 65"/>
+            <wp:cNvGraphicFramePr>
+              <a:graphicFrameLocks xmlns:a="http://schemas.openxmlformats.org/drawingml/2006/main" noChangeAspect="1"/>
+            </wp:cNvGraphicFramePr>
+            <a:graphic xmlns:a="http://schemas.openxmlformats.org/drawingml/2006/main">
+              <a:graphicData uri="http://schemas.openxmlformats.org/drawingml/2006/picture">
+                <pic:pic xmlns:pic="http://schemas.openxmlformats.org/drawingml/2006/picture">
+                  <pic:nvPicPr>
+                    <pic:cNvPr id="1" name=""/>
+                    <pic:cNvPicPr/>
+                  </pic:nvPicPr>
+                  <pic:blipFill>
+                    <a:blip r:embed="rId42">
+                      <a:extLst>
+                        <a:ext uri="{28A0092B-C50C-407E-A947-70E740481C1C}">
+                          <a14:useLocalDpi xmlns:a14="http://schemas.microsoft.com/office/drawing/2010/main" val="0"/>
+                        </a:ext>
+                      </a:extLst>
+                    </a:blip>
+                    <a:stretch>
+                      <a:fillRect/>
+                    </a:stretch>
+                  </pic:blipFill>
+                  <pic:spPr>
+                    <a:xfrm>
+                      <a:off x="0" y="0"/>
+                      <a:ext cx="3057952" cy="1657581"/>
+                    </a:xfrm>
+                    <a:prstGeom prst="rect">
+                      <a:avLst/>
+                    </a:prstGeom>
+                  </pic:spPr>
+                </pic:pic>
+              </a:graphicData>
+            </a:graphic>
+          </wp:anchor>
+        </w:drawing>
+      </w:r>
+      <w:r>
+        <w:rPr>
+          <w:rFonts w:ascii="Courier-Bold" w:hAnsi="Courier-Bold" w:hint="cs"/>
+          <w:color w:val="231F20"/>
+          <w:sz w:val="24"/>
+          <w:szCs w:val="24"/>
+          <w:rtl/>
+          <w:lang w:bidi="ar-EG"/>
+        </w:rPr>
+        <w:t xml:space="preserve">لو انت كنت بتستخدام ال </w:t>
+      </w:r>
+      <w:r>
+        <w:rPr>
+          <w:rFonts w:ascii="Courier-Bold" w:hAnsi="Courier-Bold"/>
+          <w:color w:val="231F20"/>
+          <w:sz w:val="24"/>
+          <w:szCs w:val="24"/>
+          <w:lang w:bidi="ar-EG"/>
+        </w:rPr>
+        <w:t xml:space="preserve">error code </w:t>
+      </w:r>
+      <w:r>
+        <w:rPr>
+          <w:rFonts w:ascii="Courier-Bold" w:hAnsi="Courier-Bold" w:hint="cs"/>
+          <w:color w:val="231F20"/>
+          <w:sz w:val="24"/>
+          <w:szCs w:val="24"/>
+          <w:rtl/>
+          <w:lang w:bidi="ar-EG"/>
+        </w:rPr>
+        <w:t xml:space="preserve"> او بترجع  </w:t>
+      </w:r>
+      <w:r>
+        <w:rPr>
+          <w:rFonts w:ascii="Courier-Bold" w:hAnsi="Courier-Bold"/>
+          <w:color w:val="231F20"/>
+          <w:sz w:val="24"/>
+          <w:szCs w:val="24"/>
+          <w:lang w:bidi="ar-EG"/>
+        </w:rPr>
+        <w:t>error code</w:t>
+      </w:r>
+      <w:r>
+        <w:rPr>
+          <w:rFonts w:ascii="Courier-Bold" w:hAnsi="Courier-Bold"/>
+          <w:color w:val="231F20"/>
+          <w:sz w:val="24"/>
+          <w:szCs w:val="24"/>
+          <w:lang w:bidi="ar-EG"/>
+        </w:rPr>
+        <w:t xml:space="preserve"> </w:t>
+      </w:r>
+      <w:r>
+        <w:rPr>
+          <w:rFonts w:ascii="Courier-Bold" w:hAnsi="Courier-Bold" w:hint="cs"/>
+          <w:color w:val="231F20"/>
+          <w:sz w:val="24"/>
+          <w:szCs w:val="24"/>
+          <w:rtl/>
+          <w:lang w:bidi="ar-EG"/>
+        </w:rPr>
+        <w:t xml:space="preserve"> ف دة معناه انك عامل </w:t>
+      </w:r>
+      <w:r>
+        <w:rPr>
+          <w:rFonts w:ascii="Courier-Bold" w:hAnsi="Courier-Bold"/>
+          <w:color w:val="231F20"/>
+          <w:sz w:val="24"/>
+          <w:szCs w:val="24"/>
+          <w:lang w:bidi="ar-EG"/>
+        </w:rPr>
+        <w:t xml:space="preserve">enum </w:t>
+      </w:r>
+      <w:r>
+        <w:rPr>
+          <w:rFonts w:ascii="Courier-Bold" w:hAnsi="Courier-Bold" w:hint="cs"/>
+          <w:color w:val="231F20"/>
+          <w:sz w:val="24"/>
+          <w:szCs w:val="24"/>
+          <w:rtl/>
+          <w:lang w:bidi="ar-EG"/>
+        </w:rPr>
+        <w:t xml:space="preserve">  او كلاس معرف فيه ال </w:t>
+      </w:r>
+      <w:r>
+        <w:rPr>
+          <w:rFonts w:ascii="Courier-Bold" w:hAnsi="Courier-Bold"/>
+          <w:color w:val="231F20"/>
+          <w:sz w:val="24"/>
+          <w:szCs w:val="24"/>
+          <w:lang w:bidi="ar-EG"/>
+        </w:rPr>
+        <w:t>error</w:t>
+      </w:r>
+      <w:r>
+        <w:rPr>
+          <w:rFonts w:ascii="Courier-Bold" w:hAnsi="Courier-Bold" w:hint="cs"/>
+          <w:color w:val="231F20"/>
+          <w:sz w:val="24"/>
+          <w:szCs w:val="24"/>
+          <w:rtl/>
+          <w:lang w:bidi="ar-EG"/>
+        </w:rPr>
+        <w:t xml:space="preserve"> .</w:t>
+      </w:r>
+    </w:p>
+    <w:p>
+      <w:pPr>
+        <w:bidi/>
+        <w:rPr>
+          <w:rFonts w:ascii="TimesNewRomanPS-Bold" w:hAnsi="TimesNewRomanPS-Bold" w:hint="cs"/>
+          <w:color w:val="231F20"/>
+          <w:sz w:val="24"/>
+          <w:szCs w:val="24"/>
+          <w:rtl/>
+          <w:lang w:bidi="ar-EG"/>
+        </w:rPr>
+      </w:pPr>
+    </w:p>
+    <w:p>
+      <w:pPr>
+        <w:bidi/>
+        <w:rPr>
+          <w:rFonts w:hint="cs"/>
+          <w:rtl/>
+          <w:lang w:bidi="ar-EG"/>
+        </w:rPr>
+      </w:pPr>
+    </w:p>
+    <w:p>
+      <w:pPr>
+        <w:bidi/>
+        <w:rPr>
+          <w:rtl/>
+          <w:lang w:bidi="ar-EG"/>
+        </w:rPr>
+      </w:pPr>
+    </w:p>
+    <w:p>
+      <w:pPr>
+        <w:bidi/>
+        <w:rPr>
+          <w:rtl/>
+          <w:lang w:bidi="ar-EG"/>
+        </w:rPr>
+      </w:pPr>
+    </w:p>
+    <w:p>
+      <w:pPr>
+        <w:bidi/>
+        <w:rPr>
+          <w:rtl/>
+          <w:lang w:bidi="ar-EG"/>
+        </w:rPr>
+      </w:pPr>
+    </w:p>
+    <w:p>
+      <w:pPr>
+        <w:bidi/>
+        <w:rPr>
+          <w:rtl/>
+          <w:lang w:bidi="ar-EG"/>
+        </w:rPr>
+      </w:pPr>
+    </w:p>
+    <w:p>
+      <w:pPr>
+        <w:bidi/>
+        <w:rPr>
+          <w:rtl/>
+          <w:lang w:bidi="ar-EG"/>
+        </w:rPr>
+      </w:pPr>
+    </w:p>
+    <w:p>
+      <w:pPr>
+        <w:bidi/>
+        <w:rPr>
+          <w:rFonts w:ascii="TimesNewRomanPS-Italic" w:hAnsi="TimesNewRomanPS-Italic"/>
+          <w:i/>
+          <w:iCs/>
+          <w:color w:val="231F20"/>
+          <w:rtl/>
+          <w:lang w:bidi="ar-EG"/>
+        </w:rPr>
+      </w:pPr>
+      <w:r>
+        <w:rPr>
+          <w:rFonts w:hint="cs"/>
+          <w:rtl/>
+          <w:lang w:bidi="ar-EG"/>
+        </w:rPr>
+        <w:t xml:space="preserve">ف  عم بوب بيقلك ان ال </w:t>
+      </w:r>
+      <w:r>
+        <w:rPr>
+          <w:rFonts w:hint="cs"/>
+          <w:rtl/>
+          <w:lang w:bidi="ar-EG"/>
+        </w:rPr>
+        <w:t xml:space="preserve">كلاس الى زى كدة   دى بتكون </w:t>
+      </w:r>
+      <w:r>
+        <w:rPr>
+          <w:rFonts w:ascii="TimesNewRomanPS-Italic" w:hAnsi="TimesNewRomanPS-Italic"/>
+          <w:i/>
+          <w:iCs/>
+          <w:color w:val="231F20"/>
+        </w:rPr>
+        <w:t>dependency magnet</w:t>
+      </w:r>
+      <w:r>
+        <w:rPr>
+          <w:rFonts w:ascii="TimesNewRomanPS-Italic" w:hAnsi="TimesNewRomanPS-Italic" w:hint="cs"/>
+          <w:i/>
+          <w:iCs/>
+          <w:color w:val="231F20"/>
+          <w:rtl/>
+        </w:rPr>
+        <w:t xml:space="preserve">  يعنى كلاس تانى لازم تعملها </w:t>
+      </w:r>
+      <w:r>
+        <w:rPr>
+          <w:rFonts w:ascii="TimesNewRomanPS-Italic" w:hAnsi="TimesNewRomanPS-Italic"/>
+          <w:i/>
+          <w:iCs/>
+          <w:color w:val="231F20"/>
+        </w:rPr>
+        <w:t xml:space="preserve">import </w:t>
+      </w:r>
+      <w:r>
+        <w:rPr>
+          <w:rFonts w:ascii="TimesNewRomanPS-Italic" w:hAnsi="TimesNewRomanPS-Italic" w:hint="cs"/>
+          <w:i/>
+          <w:iCs/>
+          <w:color w:val="231F20"/>
+          <w:rtl/>
+          <w:lang w:bidi="ar-EG"/>
+        </w:rPr>
+        <w:t xml:space="preserve"> وتستخدمها .</w:t>
+      </w:r>
+    </w:p>
+    <w:p>
+      <w:pPr>
+        <w:bidi/>
+        <w:rPr>
+          <w:rFonts w:ascii="TimesNewRomanPS" w:hAnsi="TimesNewRomanPS"/>
+          <w:color w:val="231F20"/>
+          <w:rtl/>
+          <w:lang w:bidi="ar-EG"/>
+        </w:rPr>
+      </w:pPr>
+      <w:r>
+        <w:rPr>
+          <w:rFonts w:ascii="TimesNewRomanPS-Italic" w:hAnsi="TimesNewRomanPS-Italic" w:hint="cs"/>
+          <w:i/>
+          <w:iCs/>
+          <w:color w:val="231F20"/>
+          <w:rtl/>
+          <w:lang w:bidi="ar-EG"/>
+        </w:rPr>
+        <w:t xml:space="preserve">ولما ال  </w:t>
+      </w:r>
+      <w:r>
+        <w:rPr>
+          <w:rFonts w:ascii="Courier" w:hAnsi="Courier"/>
+          <w:color w:val="231F20"/>
+          <w:sz w:val="18"/>
+          <w:szCs w:val="18"/>
+        </w:rPr>
+        <w:t>Error enum</w:t>
+      </w:r>
+      <w:r>
+        <w:rPr>
+          <w:rFonts w:ascii="Courier" w:hAnsi="Courier" w:hint="cs"/>
+          <w:color w:val="231F20"/>
+          <w:sz w:val="18"/>
+          <w:szCs w:val="18"/>
+          <w:rtl/>
+          <w:lang w:bidi="ar-EG"/>
+        </w:rPr>
+        <w:t xml:space="preserve"> يتغير كل ال </w:t>
+      </w:r>
+      <w:r>
+        <w:rPr>
+          <w:rFonts w:ascii="Courier" w:hAnsi="Courier"/>
+          <w:color w:val="231F20"/>
+          <w:sz w:val="18"/>
+          <w:szCs w:val="18"/>
+          <w:lang w:bidi="ar-EG"/>
+        </w:rPr>
+        <w:t xml:space="preserve">class </w:t>
+      </w:r>
+      <w:r>
+        <w:rPr>
+          <w:rFonts w:ascii="Courier" w:hAnsi="Courier" w:hint="cs"/>
+          <w:color w:val="231F20"/>
+          <w:sz w:val="18"/>
+          <w:szCs w:val="18"/>
+          <w:rtl/>
+          <w:lang w:bidi="ar-EG"/>
+        </w:rPr>
+        <w:t xml:space="preserve"> الى بتسخدامه هتحتاج تعمل  </w:t>
+      </w:r>
+      <w:r>
+        <w:rPr>
+          <w:rFonts w:ascii="TimesNewRomanPS" w:hAnsi="TimesNewRomanPS"/>
+          <w:color w:val="231F20"/>
+        </w:rPr>
+        <w:t>recompiled</w:t>
+      </w:r>
+      <w:r>
+        <w:rPr>
+          <w:rFonts w:ascii="TimesNewRomanPS" w:hAnsi="TimesNewRomanPS"/>
+          <w:color w:val="231F20"/>
+        </w:rPr>
+        <w:t xml:space="preserve"> ,</w:t>
+      </w:r>
+      <w:r>
+        <w:rPr>
+          <w:rStyle w:val="NoSpacing"/>
+        </w:rPr>
+        <w:t xml:space="preserve"> </w:t>
+      </w:r>
+      <w:r>
+        <w:rPr>
+          <w:rFonts w:ascii="TimesNewRomanPS" w:hAnsi="TimesNewRomanPS"/>
+          <w:color w:val="231F20"/>
+        </w:rPr>
+        <w:t>redeployed</w:t>
+      </w:r>
+      <w:r>
+        <w:rPr>
+          <w:rFonts w:ascii="TimesNewRomanPS" w:hAnsi="TimesNewRomanPS" w:hint="cs"/>
+          <w:color w:val="231F20"/>
+          <w:rtl/>
+          <w:lang w:bidi="ar-EG"/>
+        </w:rPr>
+        <w:t xml:space="preserve"> ف عشان كدة  ال</w:t>
+      </w:r>
+      <w:r>
+        <w:rPr>
+          <w:rFonts w:ascii="TimesNewRomanPS" w:hAnsi="TimesNewRomanPS"/>
+          <w:color w:val="231F20"/>
+          <w:lang w:bidi="ar-EG"/>
+        </w:rPr>
+        <w:t xml:space="preserve">developer </w:t>
+      </w:r>
+      <w:r>
+        <w:rPr>
+          <w:rFonts w:ascii="TimesNewRomanPS" w:hAnsi="TimesNewRomanPS" w:hint="cs"/>
+          <w:color w:val="231F20"/>
+          <w:rtl/>
+          <w:lang w:bidi="ar-EG"/>
+        </w:rPr>
+        <w:t xml:space="preserve"> مش  هيضيفه اى </w:t>
+      </w:r>
+      <w:r>
+        <w:rPr>
+          <w:rFonts w:ascii="TimesNewRomanPS" w:hAnsi="TimesNewRomanPS"/>
+          <w:color w:val="231F20"/>
+          <w:lang w:bidi="ar-EG"/>
+        </w:rPr>
+        <w:t>error code</w:t>
+      </w:r>
+      <w:r>
+        <w:rPr>
+          <w:rFonts w:ascii="TimesNewRomanPS" w:hAnsi="TimesNewRomanPS" w:hint="cs"/>
+          <w:color w:val="231F20"/>
+          <w:rtl/>
+          <w:lang w:bidi="ar-EG"/>
+        </w:rPr>
+        <w:t xml:space="preserve"> على ال </w:t>
+      </w:r>
+      <w:r>
+        <w:rPr>
+          <w:rFonts w:ascii="TimesNewRomanPS" w:hAnsi="TimesNewRomanPS"/>
+          <w:color w:val="231F20"/>
+          <w:lang w:bidi="ar-EG"/>
+        </w:rPr>
+        <w:t xml:space="preserve">enum </w:t>
+      </w:r>
+      <w:r>
+        <w:rPr>
+          <w:rFonts w:ascii="TimesNewRomanPS" w:hAnsi="TimesNewRomanPS" w:hint="cs"/>
+          <w:color w:val="231F20"/>
+          <w:rtl/>
+          <w:lang w:bidi="ar-EG"/>
+        </w:rPr>
+        <w:t xml:space="preserve"> وهسيستخدامه اى </w:t>
+      </w:r>
+      <w:r>
+        <w:rPr>
+          <w:rFonts w:ascii="TimesNewRomanPS" w:hAnsi="TimesNewRomanPS"/>
+          <w:color w:val="231F20"/>
+          <w:lang w:bidi="ar-EG"/>
+        </w:rPr>
+        <w:t>error</w:t>
+      </w:r>
+      <w:r>
+        <w:rPr>
+          <w:rFonts w:ascii="TimesNewRomanPS" w:hAnsi="TimesNewRomanPS" w:hint="cs"/>
+          <w:color w:val="231F20"/>
+          <w:rtl/>
+          <w:lang w:bidi="ar-EG"/>
+        </w:rPr>
+        <w:t xml:space="preserve"> موجود  وخلاص  ودة طبعا عك  يصحبى . </w:t>
+      </w:r>
+    </w:p>
+    <w:p>
+      <w:pPr>
+        <w:bidi/>
+        <w:rPr>
+          <w:rFonts w:ascii="TimesNewRomanPS" w:hAnsi="TimesNewRomanPS"/>
+          <w:color w:val="231F20"/>
+          <w:rtl/>
+          <w:lang w:bidi="ar-EG"/>
+        </w:rPr>
+      </w:pPr>
+    </w:p>
+    <w:p>
+      <w:pPr>
+        <w:pStyle w:val="ListParagraph"/>
+        <w:numPr>
+          <w:ilvl w:val="0"/>
+          <w:numId w:val="1"/>
+        </w:numPr>
+        <w:bidi/>
+        <w:rPr>
+          <w:rFonts w:ascii="TimesNewRomanPS" w:hAnsi="TimesNewRomanPS" w:hint="cs"/>
+          <w:color w:val="231F20"/>
+          <w:lang w:bidi="ar-EG"/>
+        </w:rPr>
+      </w:pPr>
+      <w:r>
+        <w:rPr>
+          <w:rFonts w:ascii="TimesNewRomanPS" w:hAnsi="TimesNewRomanPS" w:hint="cs"/>
+          <w:color w:val="231F20"/>
+          <w:rtl/>
+          <w:lang w:bidi="ar-EG"/>
+        </w:rPr>
+        <w:t xml:space="preserve">ف بدال كل الدوشه دى استخدام ال </w:t>
+      </w:r>
+      <w:r>
+        <w:rPr>
+          <w:rFonts w:ascii="TimesNewRomanPS" w:hAnsi="TimesNewRomanPS"/>
+          <w:color w:val="231F20"/>
+          <w:lang w:bidi="ar-EG"/>
+        </w:rPr>
+        <w:t xml:space="preserve">exception </w:t>
+      </w:r>
+      <w:r>
+        <w:rPr>
+          <w:rFonts w:ascii="TimesNewRomanPS" w:hAnsi="TimesNewRomanPS" w:hint="cs"/>
+          <w:color w:val="231F20"/>
+          <w:rtl/>
+          <w:lang w:bidi="ar-EG"/>
+        </w:rPr>
+        <w:t xml:space="preserve">   بدال ال </w:t>
+      </w:r>
+      <w:r>
+        <w:rPr>
+          <w:rFonts w:ascii="TimesNewRomanPS" w:hAnsi="TimesNewRomanPS"/>
+          <w:color w:val="231F20"/>
+          <w:lang w:bidi="ar-EG"/>
+        </w:rPr>
+        <w:t>error code</w:t>
+      </w:r>
+      <w:r>
+        <w:rPr>
+          <w:rFonts w:ascii="TimesNewRomanPS" w:hAnsi="TimesNewRomanPS" w:hint="cs"/>
+          <w:color w:val="231F20"/>
+          <w:rtl/>
+          <w:lang w:bidi="ar-EG"/>
+        </w:rPr>
+        <w:t xml:space="preserve"> . وكدة كدة كل ال </w:t>
+      </w:r>
+      <w:r>
+        <w:rPr>
+          <w:rFonts w:ascii="TimesNewRomanPS" w:hAnsi="TimesNewRomanPS"/>
+          <w:color w:val="231F20"/>
+        </w:rPr>
+        <w:t>new exceptions</w:t>
+      </w:r>
+      <w:r>
+        <w:rPr>
+          <w:rFonts w:ascii="TimesNewRomanPS" w:hAnsi="TimesNewRomanPS"/>
+          <w:color w:val="231F20"/>
+        </w:rPr>
+        <w:t xml:space="preserve"> </w:t>
+      </w:r>
+      <w:r>
+        <w:rPr>
+          <w:rFonts w:ascii="TimesNewRomanPS" w:hAnsi="TimesNewRomanPS" w:hint="cs"/>
+          <w:color w:val="231F20"/>
+          <w:rtl/>
+          <w:lang w:bidi="ar-EG"/>
+        </w:rPr>
+        <w:t xml:space="preserve"> هتكون مشتقه من ال </w:t>
+      </w:r>
+      <w:r>
+        <w:rPr>
+          <w:rFonts w:ascii="TimesNewRomanPS" w:hAnsi="TimesNewRomanPS"/>
+          <w:color w:val="231F20"/>
+        </w:rPr>
+        <w:t xml:space="preserve"> </w:t>
+      </w:r>
+      <w:r>
+        <w:rPr>
+          <w:rFonts w:ascii="TimesNewRomanPS" w:hAnsi="TimesNewRomanPS" w:hint="cs"/>
+          <w:color w:val="231F20"/>
+          <w:rtl/>
+          <w:lang w:bidi="ar-EG"/>
+        </w:rPr>
+        <w:t xml:space="preserve"> </w:t>
+      </w:r>
+      <w:r>
+        <w:rPr>
+          <w:rFonts w:ascii="TimesNewRomanPS" w:hAnsi="TimesNewRomanPS"/>
+          <w:color w:val="231F20"/>
+          <w:lang w:bidi="ar-EG"/>
+        </w:rPr>
+        <w:t xml:space="preserve">  </w:t>
+      </w:r>
+      <w:r>
+        <w:rPr>
+          <w:rFonts w:ascii="TimesNewRomanPS" w:hAnsi="TimesNewRomanPS"/>
+          <w:color w:val="231F20"/>
+        </w:rPr>
+        <w:t>exceptions</w:t>
+      </w:r>
+      <w:r>
+        <w:rPr>
+          <w:rFonts w:ascii="TimesNewRomanPS" w:hAnsi="TimesNewRomanPS" w:hint="cs"/>
+          <w:color w:val="231F20"/>
+          <w:rtl/>
+          <w:lang w:bidi="ar-EG"/>
+        </w:rPr>
+        <w:t xml:space="preserve"> ف عشان كدة مش هتحتاج تعلم </w:t>
+      </w:r>
+      <w:r>
+        <w:rPr>
+          <w:rFonts w:ascii="TimesNewRomanPS" w:hAnsi="TimesNewRomanPS"/>
+          <w:color w:val="231F20"/>
+        </w:rPr>
+        <w:t>recompilation or redeployment</w:t>
+      </w:r>
+      <w:r>
+        <w:rPr>
+          <w:rFonts w:ascii="TimesNewRomanPS" w:hAnsi="TimesNewRomanPS" w:hint="cs"/>
+          <w:color w:val="231F20"/>
+          <w:rtl/>
+        </w:rPr>
+        <w:t xml:space="preserve"> </w:t>
+      </w:r>
+    </w:p>
+    <w:p>
+      <w:pPr>
+        <w:pStyle w:val="ListParagraph"/>
+        <w:numPr>
+          <w:ilvl w:val="0"/>
+          <w:numId w:val="1"/>
+        </w:numPr>
+        <w:bidi/>
+        <w:rPr>
+          <w:rFonts w:ascii="TimesNewRomanPS" w:hAnsi="TimesNewRomanPS" w:hint="cs"/>
+          <w:color w:val="231F20"/>
+          <w:lang w:bidi="ar-EG"/>
+        </w:rPr>
+      </w:pPr>
+      <w:r>
+        <w:rPr>
+          <w:rFonts w:ascii="TimesNewRomanPS" w:hAnsi="TimesNewRomanPS" w:hint="cs"/>
+          <w:color w:val="231F20"/>
+          <w:rtl/>
+          <w:lang w:bidi="ar-EG"/>
+        </w:rPr>
+        <w:t xml:space="preserve">ف استخدام ال </w:t>
+      </w:r>
+      <w:r>
+        <w:rPr>
+          <w:rFonts w:ascii="TimesNewRomanPS" w:hAnsi="TimesNewRomanPS"/>
+          <w:color w:val="231F20"/>
+        </w:rPr>
+        <w:t>exceptions</w:t>
+      </w:r>
+      <w:r>
+        <w:rPr>
+          <w:rFonts w:ascii="TimesNewRomanPS" w:hAnsi="TimesNewRomanPS"/>
+          <w:color w:val="231F20"/>
+          <w:lang w:bidi="ar-EG"/>
+        </w:rPr>
+        <w:t xml:space="preserve"> </w:t>
+      </w:r>
+      <w:r>
+        <w:rPr>
+          <w:rFonts w:ascii="TimesNewRomanPS" w:hAnsi="TimesNewRomanPS" w:hint="cs"/>
+          <w:color w:val="231F20"/>
+          <w:rtl/>
+          <w:lang w:bidi="ar-EG"/>
+        </w:rPr>
+        <w:t xml:space="preserve"> يحب . </w:t>
+      </w:r>
       <w:bookmarkStart w:id="20" w:name="_GoBack"/>
       <w:bookmarkEnd w:id="20"/>
     </w:p>
     <w:p>
       <w:pPr>
-        <w:bidi/>
-        <w:rPr>
-          <w:rtl/>
-          <w:lang w:bidi="ar-EG"/>
-        </w:rPr>
-      </w:pPr>
-    </w:p>
-    <w:p>
-      <w:pPr>
-        <w:bidi/>
-        <w:rPr>
-          <w:rtl/>
-          <w:lang w:bidi="ar-EG"/>
-        </w:rPr>
-      </w:pPr>
-    </w:p>
-    <w:p>
-      <w:pPr>
-        <w:bidi/>
-        <w:rPr>
-          <w:rtl/>
-          <w:lang w:bidi="ar-EG"/>
-        </w:rPr>
-      </w:pPr>
-    </w:p>
-    <w:p>
-      <w:pPr>
-        <w:bidi/>
-        <w:rPr>
-          <w:rtl/>
-          <w:lang w:bidi="ar-EG"/>
-        </w:rPr>
-      </w:pPr>
-    </w:p>
-    <w:p>
-      <w:pPr>
-        <w:bidi/>
-        <w:rPr>
+        <w:pStyle w:val="Heading1"/>
+        <w:rPr>
+          <w:rFonts w:ascii="TimesNewRomanPS" w:hAnsi="TimesNewRomanPS"/>
+        </w:rPr>
+      </w:pPr>
+      <w:r>
+        <w:rPr>
+          <w:rFonts w:ascii="TimesNewRomanPS" w:hAnsi="TimesNewRomanPS" w:hint="cs"/>
+          <w:rtl/>
+        </w:rPr>
+        <w:t>10</w:t>
+      </w:r>
+      <w:r>
+        <w:rPr>
+          <w:rFonts w:ascii="TimesNewRomanPS" w:hAnsi="TimesNewRomanPS"/>
+        </w:rPr>
+        <w:t>-</w:t>
+      </w:r>
+      <w:r>
+        <w:rPr>
+          <w:rStyle w:val="NoSpacing"/>
+        </w:rPr>
+        <w:t xml:space="preserve"> </w:t>
+      </w:r>
+      <w:r>
+        <w:t>Don’t Repeat Yourself</w:t>
+      </w:r>
+      <w:r>
+        <w:t xml:space="preserve"> :</w:t>
+      </w:r>
+    </w:p>
+    <w:p>
+      <w:pPr>
+        <w:bidi/>
+        <w:rPr>
+          <w:rFonts w:ascii="TimesNewRomanPS" w:hAnsi="TimesNewRomanPS" w:hint="cs"/>
+          <w:color w:val="231F20"/>
           <w:rtl/>
           <w:lang w:bidi="ar-EG"/>
         </w:rPr>
@@ -28073,8 +29022,8 @@
       </w:pPr>
     </w:p>
     <w:sectPr>
-      <w:headerReference w:type="default" r:id="rId42"/>
-      <w:footerReference w:type="default" r:id="rId43"/>
+      <w:headerReference w:type="default" r:id="rId43"/>
+      <w:footerReference w:type="default" r:id="rId44"/>
       <w:pgSz w:w="12240" w:h="15840"/>
       <w:pgMar w:top="1440" w:right="1440" w:bottom="1440" w:left="1440" w:header="720" w:footer="720" w:gutter="0"/>
       <w:pgBorders w:offsetFrom="page">
@@ -28280,7 +29229,7 @@
               <w:sz w:val="18"/>
               <w:szCs w:val="18"/>
             </w:rPr>
-            <w:t>20</w:t>
+            <w:t>19</w:t>
           </w:r>
           <w:r>
             <w:rPr>
@@ -30662,6 +31611,14 @@
     <w:pitch w:val="fixed"/>
     <w:sig w:usb0="00000003" w:usb1="00000000" w:usb2="00000000" w:usb3="00000000" w:csb0="00000001" w:csb1="00000000"/>
   </w:font>
+  <w:font w:name="Courier-Bold">
+    <w:altName w:val="Times New Roman"/>
+    <w:panose1 w:val="00000000000000000000"/>
+    <w:charset w:val="00"/>
+    <w:family w:val="roman"/>
+    <w:notTrueType/>
+    <w:pitch w:val="default"/>
+  </w:font>
   <w:font w:name="Calibri">
     <w:panose1 w:val="020F0502020204030204"/>
     <w:charset w:val="00"/>
@@ -31495,7 +32452,7 @@
 </file>
 
 <file path=customXml/itemProps2.xml><?xml version="1.0" encoding="utf-8"?>
-<ds:datastoreItem xmlns:ds="http://schemas.openxmlformats.org/officeDocument/2006/customXml" ds:itemID="{0F2F44D9-47A8-4682-A570-631A66AC4A31}">
+<ds:datastoreItem xmlns:ds="http://schemas.openxmlformats.org/officeDocument/2006/customXml" ds:itemID="{CC76F21C-D25F-421A-A146-4826E88D7872}">
   <ds:schemaRefs>
     <ds:schemaRef ds:uri="http://schemas.openxmlformats.org/officeDocument/2006/bibliography"/>
   </ds:schemaRefs>

</xml_diff>

<commit_message>
mote 10 in ch3
</commit_message>
<xml_diff>
--- a/ch3-Functions.docx
+++ b/ch3-Functions.docx
@@ -27096,7 +27096,7 @@
       <w:pPr>
         <w:bidi/>
         <w:rPr>
-          <w:rFonts w:ascii="Courier-Bold" w:hAnsi="Courier-Bold" w:hint="cs"/>
+          <w:rFonts w:ascii="Courier-Bold" w:hAnsi="Courier-Bold"/>
           <w:color w:val="231F20"/>
           <w:sz w:val="24"/>
           <w:szCs w:val="24"/>
@@ -27148,7 +27148,7 @@
       <w:pPr>
         <w:bidi/>
         <w:rPr>
-          <w:rFonts w:ascii="Courier-Bold" w:hAnsi="Courier-Bold"/>
+          <w:rFonts w:ascii="Courier-Bold" w:hAnsi="Courier-Bold" w:hint="cs"/>
           <w:color w:val="231F20"/>
           <w:sz w:val="24"/>
           <w:szCs w:val="24"/>
@@ -27156,30 +27156,17 @@
           <w:lang w:bidi="ar-EG"/>
         </w:rPr>
       </w:pPr>
-    </w:p>
-    <w:p>
-      <w:pPr>
-        <w:bidi/>
-        <w:rPr>
-          <w:rFonts w:ascii="Courier-Bold" w:hAnsi="Courier-Bold" w:hint="cs"/>
+      <w:r>
+        <w:rPr>
+          <w:rFonts w:ascii="TimesNewRomanPS-Bold" w:hAnsi="TimesNewRomanPS-Bold" w:cs="Arial"/>
           <w:color w:val="231F20"/>
           <w:sz w:val="24"/>
           <w:szCs w:val="24"/>
           <w:rtl/>
           <w:lang w:bidi="ar-EG"/>
         </w:rPr>
-      </w:pPr>
-      <w:r>
-        <w:rPr>
-          <w:rFonts w:ascii="TimesNewRomanPS-Bold" w:hAnsi="TimesNewRomanPS-Bold" w:cs="Arial"/>
-          <w:color w:val="231F20"/>
-          <w:sz w:val="24"/>
-          <w:szCs w:val="24"/>
-          <w:rtl/>
-          <w:lang w:bidi="ar-EG"/>
-        </w:rPr>
         <w:drawing>
-          <wp:anchor distT="0" distB="0" distL="114300" distR="114300" simplePos="0" relativeHeight="251713536" behindDoc="0" locked="0" layoutInCell="1" allowOverlap="1" wp14:anchorId="4A8FB874" wp14:editId="06A4194E">
+          <wp:anchor distT="0" distB="0" distL="114300" distR="114300" simplePos="0" relativeHeight="251713536" behindDoc="0" locked="0" layoutInCell="1" allowOverlap="1" wp14:anchorId="3E533366" wp14:editId="18E7A8EC">
             <wp:simplePos x="0" y="0"/>
             <wp:positionH relativeFrom="column">
               <wp:posOffset>-107950</wp:posOffset>
@@ -27829,50 +27816,744 @@
           <w:rtl/>
           <w:lang w:bidi="ar-EG"/>
         </w:rPr>
-        <w:t xml:space="preserve"> يحب . </w:t>
-      </w:r>
+        <w:t xml:space="preserve"> يحب </w:t>
+      </w:r>
+      <w:r>
+        <w:rPr>
+          <w:rFonts w:ascii="TimesNewRomanPS" w:hAnsi="TimesNewRomanPS"/>
+          <w:color w:val="231F20"/>
+          <w:lang w:bidi="ar-EG"/>
+        </w:rPr>
+        <w:t xml:space="preserve">  </w:t>
+      </w:r>
+      <w:r>
+        <w:rPr>
+          <w:rFonts w:ascii="TimesNewRomanPS" w:hAnsi="TimesNewRomanPS" w:hint="cs"/>
+          <w:color w:val="231F20"/>
+          <w:rtl/>
+          <w:lang w:bidi="ar-EG"/>
+        </w:rPr>
+        <w:t xml:space="preserve">عشان كمان ال  </w:t>
+      </w:r>
+      <w:r>
+        <w:rPr>
+          <w:rFonts w:ascii="TimesNewRomanPS" w:hAnsi="TimesNewRomanPS"/>
+          <w:color w:val="231F20"/>
+          <w:lang w:bidi="ar-EG"/>
+        </w:rPr>
+        <w:t xml:space="preserve">enum  </w:t>
+      </w:r>
+      <w:r>
+        <w:rPr>
+          <w:rFonts w:ascii="TimesNewRomanPS" w:hAnsi="TimesNewRomanPS" w:hint="cs"/>
+          <w:color w:val="231F20"/>
+          <w:rtl/>
+          <w:lang w:bidi="ar-EG"/>
+        </w:rPr>
+        <w:t xml:space="preserve"> الى هيكون فيه </w:t>
+      </w:r>
+      <w:r>
+        <w:rPr>
+          <w:rFonts w:ascii="TimesNewRomanPS" w:hAnsi="TimesNewRomanPS"/>
+          <w:color w:val="231F20"/>
+          <w:lang w:bidi="ar-EG"/>
+        </w:rPr>
+        <w:t>error</w:t>
+      </w:r>
+      <w:r>
+        <w:rPr>
+          <w:rFonts w:ascii="TimesNewRomanPS" w:hAnsi="TimesNewRomanPS" w:hint="cs"/>
+          <w:color w:val="231F20"/>
+          <w:rtl/>
+          <w:lang w:bidi="ar-EG"/>
+        </w:rPr>
+        <w:t xml:space="preserve">  دة بيتنهك  مبداء ال </w:t>
+      </w:r>
+      <w:r>
+        <w:rPr>
+          <w:rFonts w:ascii="TimesNewRomanPS" w:hAnsi="TimesNewRomanPS"/>
+          <w:color w:val="231F20"/>
+          <w:lang w:bidi="ar-EG"/>
+        </w:rPr>
+        <w:t>open/closed principle</w:t>
+      </w:r>
+      <w:r>
+        <w:rPr>
+          <w:rFonts w:ascii="TimesNewRomanPS" w:hAnsi="TimesNewRomanPS" w:hint="cs"/>
+          <w:color w:val="231F20"/>
+          <w:rtl/>
+          <w:lang w:bidi="ar-EG"/>
+        </w:rPr>
+        <w:t xml:space="preserve"> .</w:t>
+      </w:r>
+    </w:p>
+    <w:p>
+      <w:pPr>
+        <w:pStyle w:val="Heading1"/>
+        <w:rPr>
+          <w:rtl/>
+        </w:rPr>
+      </w:pPr>
+      <w:r>
+        <w:rPr>
+          <w:rFonts w:ascii="TimesNewRomanPS" w:hAnsi="TimesNewRomanPS" w:hint="cs"/>
+          <w:rtl/>
+        </w:rPr>
+        <w:t>10</w:t>
+      </w:r>
+      <w:r>
+        <w:rPr>
+          <w:rFonts w:ascii="TimesNewRomanPS" w:hAnsi="TimesNewRomanPS"/>
+        </w:rPr>
+        <w:t>-</w:t>
+      </w:r>
+      <w:r>
+        <w:rPr>
+          <w:rStyle w:val="NoSpacing"/>
+        </w:rPr>
+        <w:t xml:space="preserve"> </w:t>
+      </w:r>
+      <w:r>
+        <w:t>Don’t Repeat Yourself</w:t>
+      </w:r>
+      <w:r>
+        <w:t xml:space="preserve"> :</w:t>
+      </w:r>
+    </w:p>
+    <w:p>
+      <w:pPr>
+        <w:rPr>
+          <w:rtl/>
+          <w:lang w:bidi="ar-EG"/>
+        </w:rPr>
+      </w:pPr>
+    </w:p>
+    <w:p>
+      <w:pPr>
+        <w:bidi/>
+        <w:rPr>
+          <w:rFonts w:hint="cs"/>
+          <w:rtl/>
+          <w:lang w:bidi="ar-EG"/>
+        </w:rPr>
+      </w:pPr>
+      <w:r>
+        <w:rPr>
+          <w:rFonts w:cs="Arial"/>
+          <w:rtl/>
+          <w:lang w:bidi="ar-EG"/>
+        </w:rPr>
+        <w:drawing>
+          <wp:anchor distT="0" distB="0" distL="114300" distR="114300" simplePos="0" relativeHeight="251714560" behindDoc="0" locked="0" layoutInCell="1" allowOverlap="1" wp14:anchorId="44E9A2CA" wp14:editId="5216F9AC">
+            <wp:simplePos x="0" y="0"/>
+            <wp:positionH relativeFrom="column">
+              <wp:posOffset>-107830</wp:posOffset>
+            </wp:positionH>
+            <wp:positionV relativeFrom="paragraph">
+              <wp:posOffset>168910</wp:posOffset>
+            </wp:positionV>
+            <wp:extent cx="2623381" cy="2939769"/>
+            <wp:effectExtent l="0" t="0" r="5715" b="0"/>
+            <wp:wrapNone/>
+            <wp:docPr id="66" name="Picture 66"/>
+            <wp:cNvGraphicFramePr>
+              <a:graphicFrameLocks xmlns:a="http://schemas.openxmlformats.org/drawingml/2006/main" noChangeAspect="1"/>
+            </wp:cNvGraphicFramePr>
+            <a:graphic xmlns:a="http://schemas.openxmlformats.org/drawingml/2006/main">
+              <a:graphicData uri="http://schemas.openxmlformats.org/drawingml/2006/picture">
+                <pic:pic xmlns:pic="http://schemas.openxmlformats.org/drawingml/2006/picture">
+                  <pic:nvPicPr>
+                    <pic:cNvPr id="1" name=""/>
+                    <pic:cNvPicPr/>
+                  </pic:nvPicPr>
+                  <pic:blipFill>
+                    <a:blip r:embed="rId43">
+                      <a:extLst>
+                        <a:ext uri="{28A0092B-C50C-407E-A947-70E740481C1C}">
+                          <a14:useLocalDpi xmlns:a14="http://schemas.microsoft.com/office/drawing/2010/main" val="0"/>
+                        </a:ext>
+                      </a:extLst>
+                    </a:blip>
+                    <a:stretch>
+                      <a:fillRect/>
+                    </a:stretch>
+                  </pic:blipFill>
+                  <pic:spPr>
+                    <a:xfrm>
+                      <a:off x="0" y="0"/>
+                      <a:ext cx="2623381" cy="2939769"/>
+                    </a:xfrm>
+                    <a:prstGeom prst="rect">
+                      <a:avLst/>
+                    </a:prstGeom>
+                  </pic:spPr>
+                </pic:pic>
+              </a:graphicData>
+            </a:graphic>
+            <wp14:sizeRelH relativeFrom="margin">
+              <wp14:pctWidth>0</wp14:pctWidth>
+            </wp14:sizeRelH>
+            <wp14:sizeRelV relativeFrom="margin">
+              <wp14:pctHeight>0</wp14:pctHeight>
+            </wp14:sizeRelV>
+          </wp:anchor>
+        </w:drawing>
+      </w:r>
+      <w:r>
+        <w:rPr>
+          <w:rFonts w:hint="cs"/>
+          <w:rtl/>
+          <w:lang w:bidi="ar-EG"/>
+        </w:rPr>
+        <w:t xml:space="preserve">عم بوب بيقلك  ان  صورة </w:t>
+      </w:r>
+      <w:r>
+        <w:rPr>
+          <w:lang w:bidi="ar-EG"/>
+        </w:rPr>
+        <w:t>3-1</w:t>
+      </w:r>
+      <w:r>
+        <w:rPr>
+          <w:rFonts w:hint="cs"/>
+          <w:rtl/>
+          <w:lang w:bidi="ar-EG"/>
+        </w:rPr>
+        <w:t xml:space="preserve"> دى كبيرة خااالص عشان  فيها كمان </w:t>
+      </w:r>
+      <w:r>
+        <w:rPr>
+          <w:lang w:bidi="ar-EG"/>
+        </w:rPr>
+        <w:t xml:space="preserve"> </w:t>
+      </w:r>
+      <w:r>
+        <w:rPr>
+          <w:lang w:bidi="ar-EG"/>
+        </w:rPr>
+        <w:t>algorithm</w:t>
+      </w:r>
+      <w:r>
+        <w:rPr>
+          <w:lang w:bidi="ar-EG"/>
+        </w:rPr>
+        <w:t xml:space="preserve"> </w:t>
+      </w:r>
+      <w:r>
+        <w:rPr>
+          <w:rFonts w:hint="cs"/>
+          <w:rtl/>
+          <w:lang w:bidi="ar-EG"/>
+        </w:rPr>
+        <w:t xml:space="preserve"> بيتكرر حوالى  4 مرات </w:t>
+      </w:r>
+    </w:p>
+    <w:p>
+      <w:pPr>
+        <w:bidi/>
+        <w:rPr>
+          <w:rtl/>
+          <w:lang w:bidi="ar-EG"/>
+        </w:rPr>
+      </w:pPr>
+    </w:p>
+    <w:p>
+      <w:pPr>
+        <w:bidi/>
+        <w:rPr>
+          <w:rFonts w:hint="cs"/>
+          <w:rtl/>
+          <w:lang w:bidi="ar-EG"/>
+        </w:rPr>
+      </w:pPr>
+      <w:r>
+        <w:rPr>
+          <w:rFonts w:hint="cs"/>
+          <w:rtl/>
+          <w:lang w:bidi="ar-EG"/>
+        </w:rPr>
+        <w:t xml:space="preserve">ف التكرارات دى  ممكن مكنتش اخت بالك منها لو مقلتلكش عليها . </w:t>
+      </w:r>
+    </w:p>
+    <w:p>
+      <w:pPr>
+        <w:bidi/>
+        <w:rPr>
+          <w:rFonts w:hint="cs"/>
+          <w:rtl/>
+          <w:lang w:bidi="ar-EG"/>
+        </w:rPr>
+      </w:pPr>
+      <w:r>
+        <w:rPr>
+          <w:rFonts w:hint="cs"/>
+          <w:rtl/>
+          <w:lang w:bidi="ar-EG"/>
+        </w:rPr>
+        <w:t xml:space="preserve">والتكرار  هو اساس كل الشرور ف ال </w:t>
+      </w:r>
+      <w:r>
+        <w:rPr>
+          <w:lang w:bidi="ar-EG"/>
+        </w:rPr>
+        <w:t>sw</w:t>
+      </w:r>
+      <w:r>
+        <w:rPr>
+          <w:rFonts w:hint="cs"/>
+          <w:rtl/>
+          <w:lang w:bidi="ar-EG"/>
+        </w:rPr>
+        <w:t xml:space="preserve"> وف حجات كتير  وجدت عشان تمنع </w:t>
+      </w:r>
+    </w:p>
+    <w:p>
+      <w:pPr>
+        <w:bidi/>
+        <w:rPr>
+          <w:lang w:bidi="ar-EG"/>
+        </w:rPr>
+      </w:pPr>
+      <w:r>
+        <w:rPr>
+          <w:rFonts w:hint="cs"/>
+          <w:rtl/>
+          <w:lang w:bidi="ar-EG"/>
+        </w:rPr>
+        <w:t xml:space="preserve">وجود تكرار ف ال </w:t>
+      </w:r>
+      <w:r>
+        <w:rPr>
+          <w:lang w:bidi="ar-EG"/>
+        </w:rPr>
+        <w:t xml:space="preserve">code </w:t>
+      </w:r>
+      <w:r>
+        <w:rPr>
+          <w:rFonts w:hint="cs"/>
+          <w:rtl/>
+          <w:lang w:bidi="ar-EG"/>
+        </w:rPr>
+        <w:t xml:space="preserve"> زى ال</w:t>
+      </w:r>
+    </w:p>
+    <w:p>
+      <w:pPr>
+        <w:bidi/>
+        <w:rPr>
+          <w:rFonts w:ascii="TimesNewRomanPS" w:hAnsi="TimesNewRomanPS"/>
+          <w:color w:val="231F20"/>
+        </w:rPr>
+      </w:pPr>
+      <w:r>
+        <w:rPr>
+          <w:rFonts w:hint="cs"/>
+          <w:rtl/>
+          <w:lang w:bidi="ar-EG"/>
+        </w:rPr>
+        <w:t xml:space="preserve"> </w:t>
+      </w:r>
+      <w:r>
+        <w:rPr>
+          <w:lang w:bidi="ar-EG"/>
+        </w:rPr>
+        <w:t>oop ,</w:t>
+      </w:r>
+      <w:r>
+        <w:rPr>
+          <w:rStyle w:val="NoSpacing"/>
+        </w:rPr>
+        <w:t xml:space="preserve"> </w:t>
+      </w:r>
+      <w:r>
+        <w:rPr>
+          <w:rFonts w:ascii="TimesNewRomanPS" w:hAnsi="TimesNewRomanPS"/>
+          <w:color w:val="231F20"/>
+        </w:rPr>
+        <w:t>Structured programming, Aspect Oriented Programming,</w:t>
+      </w:r>
+    </w:p>
+    <w:p>
+      <w:pPr>
+        <w:bidi/>
+        <w:rPr>
+          <w:lang w:bidi="ar-EG"/>
+        </w:rPr>
+      </w:pPr>
+      <w:r>
+        <w:rPr>
+          <w:rFonts w:ascii="TimesNewRomanPS" w:hAnsi="TimesNewRomanPS"/>
+          <w:color w:val="231F20"/>
+        </w:rPr>
+        <w:t xml:space="preserve"> Component Oriented Programming,</w:t>
+      </w:r>
+    </w:p>
+    <w:p>
+      <w:pPr>
+        <w:bidi/>
+        <w:rPr>
+          <w:rtl/>
+          <w:lang w:bidi="ar-EG"/>
+        </w:rPr>
+      </w:pPr>
+    </w:p>
+    <w:p>
+      <w:pPr>
+        <w:bidi/>
+        <w:rPr>
+          <w:rtl/>
+          <w:lang w:bidi="ar-EG"/>
+        </w:rPr>
+      </w:pPr>
+    </w:p>
+    <w:p>
+      <w:pPr>
+        <w:bidi/>
+        <w:rPr>
+          <w:rtl/>
+          <w:lang w:bidi="ar-EG"/>
+        </w:rPr>
+      </w:pPr>
+    </w:p>
+    <w:p>
+      <w:pPr>
+        <w:bidi/>
+        <w:rPr>
+          <w:rtl/>
+          <w:lang w:bidi="ar-EG"/>
+        </w:rPr>
+      </w:pPr>
+    </w:p>
+    <w:p>
+      <w:pPr>
+        <w:bidi/>
+        <w:rPr>
+          <w:rtl/>
+          <w:lang w:bidi="ar-EG"/>
+        </w:rPr>
+      </w:pPr>
+    </w:p>
+    <w:p>
+      <w:pPr>
+        <w:pStyle w:val="Heading1"/>
+        <w:bidi/>
+        <w:rPr>
+          <w:rtl/>
+        </w:rPr>
+      </w:pPr>
       <w:bookmarkStart w:id="20" w:name="_GoBack"/>
       <w:bookmarkEnd w:id="20"/>
     </w:p>
     <w:p>
       <w:pPr>
-        <w:pStyle w:val="Heading1"/>
-        <w:rPr>
-          <w:rFonts w:ascii="TimesNewRomanPS" w:hAnsi="TimesNewRomanPS"/>
-        </w:rPr>
-      </w:pPr>
-      <w:r>
-        <w:rPr>
-          <w:rFonts w:ascii="TimesNewRomanPS" w:hAnsi="TimesNewRomanPS" w:hint="cs"/>
-          <w:rtl/>
-        </w:rPr>
-        <w:t>10</w:t>
-      </w:r>
-      <w:r>
-        <w:rPr>
-          <w:rFonts w:ascii="TimesNewRomanPS" w:hAnsi="TimesNewRomanPS"/>
-        </w:rPr>
-        <w:t>-</w:t>
-      </w:r>
-      <w:r>
-        <w:rPr>
-          <w:rStyle w:val="NoSpacing"/>
-        </w:rPr>
-        <w:t xml:space="preserve"> </w:t>
-      </w:r>
-      <w:r>
-        <w:t>Don’t Repeat Yourself</w:t>
-      </w:r>
-      <w:r>
-        <w:t xml:space="preserve"> :</w:t>
-      </w:r>
-    </w:p>
-    <w:p>
-      <w:pPr>
-        <w:bidi/>
-        <w:rPr>
-          <w:rFonts w:ascii="TimesNewRomanPS" w:hAnsi="TimesNewRomanPS" w:hint="cs"/>
-          <w:color w:val="231F20"/>
+        <w:bidi/>
+        <w:rPr>
+          <w:rtl/>
+          <w:lang w:bidi="ar-EG"/>
+        </w:rPr>
+      </w:pPr>
+    </w:p>
+    <w:p>
+      <w:pPr>
+        <w:bidi/>
+        <w:rPr>
+          <w:rtl/>
+          <w:lang w:bidi="ar-EG"/>
+        </w:rPr>
+      </w:pPr>
+    </w:p>
+    <w:p>
+      <w:pPr>
+        <w:bidi/>
+        <w:rPr>
+          <w:rtl/>
+          <w:lang w:bidi="ar-EG"/>
+        </w:rPr>
+      </w:pPr>
+    </w:p>
+    <w:p>
+      <w:pPr>
+        <w:bidi/>
+        <w:rPr>
+          <w:rtl/>
+          <w:lang w:bidi="ar-EG"/>
+        </w:rPr>
+      </w:pPr>
+    </w:p>
+    <w:p>
+      <w:pPr>
+        <w:bidi/>
+        <w:rPr>
+          <w:rtl/>
+          <w:lang w:bidi="ar-EG"/>
+        </w:rPr>
+      </w:pPr>
+    </w:p>
+    <w:p>
+      <w:pPr>
+        <w:bidi/>
+        <w:rPr>
+          <w:rtl/>
+          <w:lang w:bidi="ar-EG"/>
+        </w:rPr>
+      </w:pPr>
+    </w:p>
+    <w:p>
+      <w:pPr>
+        <w:bidi/>
+        <w:rPr>
+          <w:rtl/>
+          <w:lang w:bidi="ar-EG"/>
+        </w:rPr>
+      </w:pPr>
+    </w:p>
+    <w:p>
+      <w:pPr>
+        <w:bidi/>
+        <w:rPr>
+          <w:rtl/>
+          <w:lang w:bidi="ar-EG"/>
+        </w:rPr>
+      </w:pPr>
+    </w:p>
+    <w:p>
+      <w:pPr>
+        <w:bidi/>
+        <w:rPr>
+          <w:rtl/>
+          <w:lang w:bidi="ar-EG"/>
+        </w:rPr>
+      </w:pPr>
+    </w:p>
+    <w:p>
+      <w:pPr>
+        <w:bidi/>
+        <w:rPr>
+          <w:rtl/>
+          <w:lang w:bidi="ar-EG"/>
+        </w:rPr>
+      </w:pPr>
+    </w:p>
+    <w:p>
+      <w:pPr>
+        <w:bidi/>
+        <w:rPr>
+          <w:rtl/>
+          <w:lang w:bidi="ar-EG"/>
+        </w:rPr>
+      </w:pPr>
+    </w:p>
+    <w:p>
+      <w:pPr>
+        <w:bidi/>
+        <w:rPr>
+          <w:rtl/>
+          <w:lang w:bidi="ar-EG"/>
+        </w:rPr>
+      </w:pPr>
+    </w:p>
+    <w:p>
+      <w:pPr>
+        <w:bidi/>
+        <w:rPr>
+          <w:rtl/>
+          <w:lang w:bidi="ar-EG"/>
+        </w:rPr>
+      </w:pPr>
+    </w:p>
+    <w:p>
+      <w:pPr>
+        <w:bidi/>
+        <w:rPr>
+          <w:rtl/>
+          <w:lang w:bidi="ar-EG"/>
+        </w:rPr>
+      </w:pPr>
+    </w:p>
+    <w:p>
+      <w:pPr>
+        <w:bidi/>
+        <w:rPr>
+          <w:rtl/>
+          <w:lang w:bidi="ar-EG"/>
+        </w:rPr>
+      </w:pPr>
+    </w:p>
+    <w:p>
+      <w:pPr>
+        <w:bidi/>
+        <w:rPr>
+          <w:rtl/>
+          <w:lang w:bidi="ar-EG"/>
+        </w:rPr>
+      </w:pPr>
+    </w:p>
+    <w:p>
+      <w:pPr>
+        <w:bidi/>
+        <w:rPr>
+          <w:rtl/>
+          <w:lang w:bidi="ar-EG"/>
+        </w:rPr>
+      </w:pPr>
+    </w:p>
+    <w:p>
+      <w:pPr>
+        <w:bidi/>
+        <w:rPr>
+          <w:rtl/>
+          <w:lang w:bidi="ar-EG"/>
+        </w:rPr>
+      </w:pPr>
+    </w:p>
+    <w:p>
+      <w:pPr>
+        <w:bidi/>
+        <w:rPr>
+          <w:rtl/>
+          <w:lang w:bidi="ar-EG"/>
+        </w:rPr>
+      </w:pPr>
+    </w:p>
+    <w:p>
+      <w:pPr>
+        <w:bidi/>
+        <w:rPr>
+          <w:rtl/>
+          <w:lang w:bidi="ar-EG"/>
+        </w:rPr>
+      </w:pPr>
+    </w:p>
+    <w:p>
+      <w:pPr>
+        <w:bidi/>
+        <w:rPr>
+          <w:rtl/>
+          <w:lang w:bidi="ar-EG"/>
+        </w:rPr>
+      </w:pPr>
+    </w:p>
+    <w:p>
+      <w:pPr>
+        <w:bidi/>
+        <w:rPr>
+          <w:rtl/>
+          <w:lang w:bidi="ar-EG"/>
+        </w:rPr>
+      </w:pPr>
+    </w:p>
+    <w:p>
+      <w:pPr>
+        <w:bidi/>
+        <w:rPr>
+          <w:rtl/>
+          <w:lang w:bidi="ar-EG"/>
+        </w:rPr>
+      </w:pPr>
+    </w:p>
+    <w:p>
+      <w:pPr>
+        <w:bidi/>
+        <w:rPr>
+          <w:rtl/>
+          <w:lang w:bidi="ar-EG"/>
+        </w:rPr>
+      </w:pPr>
+    </w:p>
+    <w:p>
+      <w:pPr>
+        <w:bidi/>
+        <w:rPr>
+          <w:rtl/>
+          <w:lang w:bidi="ar-EG"/>
+        </w:rPr>
+      </w:pPr>
+    </w:p>
+    <w:p>
+      <w:pPr>
+        <w:bidi/>
+        <w:rPr>
+          <w:rtl/>
+          <w:lang w:bidi="ar-EG"/>
+        </w:rPr>
+      </w:pPr>
+    </w:p>
+    <w:p>
+      <w:pPr>
+        <w:bidi/>
+        <w:rPr>
+          <w:rtl/>
+          <w:lang w:bidi="ar-EG"/>
+        </w:rPr>
+      </w:pPr>
+    </w:p>
+    <w:p>
+      <w:pPr>
+        <w:bidi/>
+        <w:rPr>
+          <w:rtl/>
+          <w:lang w:bidi="ar-EG"/>
+        </w:rPr>
+      </w:pPr>
+    </w:p>
+    <w:p>
+      <w:pPr>
+        <w:bidi/>
+        <w:rPr>
+          <w:rtl/>
+          <w:lang w:bidi="ar-EG"/>
+        </w:rPr>
+      </w:pPr>
+    </w:p>
+    <w:p>
+      <w:pPr>
+        <w:bidi/>
+        <w:rPr>
+          <w:rtl/>
+          <w:lang w:bidi="ar-EG"/>
+        </w:rPr>
+      </w:pPr>
+    </w:p>
+    <w:p>
+      <w:pPr>
+        <w:bidi/>
+        <w:rPr>
+          <w:rtl/>
+          <w:lang w:bidi="ar-EG"/>
+        </w:rPr>
+      </w:pPr>
+    </w:p>
+    <w:p>
+      <w:pPr>
+        <w:bidi/>
+        <w:rPr>
+          <w:rtl/>
+          <w:lang w:bidi="ar-EG"/>
+        </w:rPr>
+      </w:pPr>
+    </w:p>
+    <w:p>
+      <w:pPr>
+        <w:bidi/>
+        <w:rPr>
+          <w:rtl/>
+          <w:lang w:bidi="ar-EG"/>
+        </w:rPr>
+      </w:pPr>
+    </w:p>
+    <w:p>
+      <w:pPr>
+        <w:bidi/>
+        <w:rPr>
+          <w:rtl/>
+          <w:lang w:bidi="ar-EG"/>
+        </w:rPr>
+      </w:pPr>
+    </w:p>
+    <w:p>
+      <w:pPr>
+        <w:bidi/>
+        <w:rPr>
           <w:rtl/>
           <w:lang w:bidi="ar-EG"/>
         </w:rPr>
@@ -29022,8 +29703,8 @@
       </w:pPr>
     </w:p>
     <w:sectPr>
-      <w:headerReference w:type="default" r:id="rId43"/>
-      <w:footerReference w:type="default" r:id="rId44"/>
+      <w:headerReference w:type="default" r:id="rId44"/>
+      <w:footerReference w:type="default" r:id="rId45"/>
       <w:pgSz w:w="12240" w:h="15840"/>
       <w:pgMar w:top="1440" w:right="1440" w:bottom="1440" w:left="1440" w:header="720" w:footer="720" w:gutter="0"/>
       <w:pgBorders w:offsetFrom="page">
@@ -29229,7 +29910,7 @@
               <w:sz w:val="18"/>
               <w:szCs w:val="18"/>
             </w:rPr>
-            <w:t>19</w:t>
+            <w:t>20</w:t>
           </w:r>
           <w:r>
             <w:rPr>
@@ -32452,7 +33133,7 @@
 </file>
 
 <file path=customXml/itemProps2.xml><?xml version="1.0" encoding="utf-8"?>
-<ds:datastoreItem xmlns:ds="http://schemas.openxmlformats.org/officeDocument/2006/customXml" ds:itemID="{CC76F21C-D25F-421A-A146-4826E88D7872}">
+<ds:datastoreItem xmlns:ds="http://schemas.openxmlformats.org/officeDocument/2006/customXml" ds:itemID="{ECC7F78E-CE4D-4869-8892-02A86C7E2626}">
   <ds:schemaRefs>
     <ds:schemaRef ds:uri="http://schemas.openxmlformats.org/officeDocument/2006/bibliography"/>
   </ds:schemaRefs>

</xml_diff>

<commit_message>
mote 12 in ch3
</commit_message>
<xml_diff>
--- a/ch3-Functions.docx
+++ b/ch3-Functions.docx
@@ -4261,7 +4261,7 @@
             </w:rPr>
             <w:fldChar w:fldCharType="separate"/>
           </w:r>
-          <w:hyperlink w:anchor="_Toc124431302" w:history="1">
+          <w:hyperlink w:anchor="_Toc124441476" w:history="1">
             <w:r>
               <w:rPr>
                 <w:rStyle w:val="Hyperlink"/>
@@ -4313,7 +4313,7 @@
                 <w:noProof/>
                 <w:webHidden/>
               </w:rPr>
-              <w:instrText xml:space="preserve"> PAGEREF _Toc124431302 \h </w:instrText>
+              <w:instrText xml:space="preserve"> PAGEREF _Toc124441476 \h </w:instrText>
             </w:r>
             <w:r>
               <w:rPr>
@@ -4355,7 +4355,7 @@
               <w:noProof/>
             </w:rPr>
           </w:pPr>
-          <w:hyperlink w:anchor="_Toc124431303" w:history="1">
+          <w:hyperlink w:anchor="_Toc124441477" w:history="1">
             <w:r>
               <w:rPr>
                 <w:rStyle w:val="Hyperlink"/>
@@ -4392,7 +4392,7 @@
                 <w:noProof/>
                 <w:webHidden/>
               </w:rPr>
-              <w:instrText xml:space="preserve"> PAGEREF _Toc124431303 \h </w:instrText>
+              <w:instrText xml:space="preserve"> PAGEREF _Toc124441477 \h </w:instrText>
             </w:r>
             <w:r>
               <w:rPr>
@@ -4434,7 +4434,7 @@
               <w:noProof/>
             </w:rPr>
           </w:pPr>
-          <w:hyperlink w:anchor="_Toc124431304" w:history="1">
+          <w:hyperlink w:anchor="_Toc124441478" w:history="1">
             <w:r>
               <w:rPr>
                 <w:rStyle w:val="Hyperlink"/>
@@ -4469,7 +4469,7 @@
                 <w:noProof/>
                 <w:webHidden/>
               </w:rPr>
-              <w:instrText xml:space="preserve"> PAGEREF _Toc124431304 \h </w:instrText>
+              <w:instrText xml:space="preserve"> PAGEREF _Toc124441478 \h </w:instrText>
             </w:r>
             <w:r>
               <w:rPr>
@@ -4511,7 +4511,7 @@
               <w:noProof/>
             </w:rPr>
           </w:pPr>
-          <w:hyperlink w:anchor="_Toc124431305" w:history="1">
+          <w:hyperlink w:anchor="_Toc124441479" w:history="1">
             <w:r>
               <w:rPr>
                 <w:rStyle w:val="Hyperlink"/>
@@ -4539,7 +4539,7 @@
                 <w:noProof/>
                 <w:webHidden/>
               </w:rPr>
-              <w:instrText xml:space="preserve"> PAGEREF _Toc124431305 \h </w:instrText>
+              <w:instrText xml:space="preserve"> PAGEREF _Toc124441479 \h </w:instrText>
             </w:r>
             <w:r>
               <w:rPr>
@@ -4559,7 +4559,7 @@
                 <w:noProof/>
                 <w:webHidden/>
               </w:rPr>
-              <w:t>5</w:t>
+              <w:t>6</w:t>
             </w:r>
             <w:r>
               <w:rPr>
@@ -4581,7 +4581,7 @@
               <w:noProof/>
             </w:rPr>
           </w:pPr>
-          <w:hyperlink w:anchor="_Toc124431306" w:history="1">
+          <w:hyperlink w:anchor="_Toc124441480" w:history="1">
             <w:r>
               <w:rPr>
                 <w:rStyle w:val="Hyperlink"/>
@@ -4618,7 +4618,7 @@
                 <w:noProof/>
                 <w:webHidden/>
               </w:rPr>
-              <w:instrText xml:space="preserve"> PAGEREF _Toc124431306 \h </w:instrText>
+              <w:instrText xml:space="preserve"> PAGEREF _Toc124441480 \h </w:instrText>
             </w:r>
             <w:r>
               <w:rPr>
@@ -4660,7 +4660,7 @@
               <w:noProof/>
             </w:rPr>
           </w:pPr>
-          <w:hyperlink w:anchor="_Toc124431307" w:history="1">
+          <w:hyperlink w:anchor="_Toc124441481" w:history="1">
             <w:r>
               <w:rPr>
                 <w:rStyle w:val="Hyperlink"/>
@@ -4703,7 +4703,7 @@
                 <w:noProof/>
                 <w:webHidden/>
               </w:rPr>
-              <w:instrText xml:space="preserve"> PAGEREF _Toc124431307 \h </w:instrText>
+              <w:instrText xml:space="preserve"> PAGEREF _Toc124441481 \h </w:instrText>
             </w:r>
             <w:r>
               <w:rPr>
@@ -4745,7 +4745,7 @@
               <w:noProof/>
             </w:rPr>
           </w:pPr>
-          <w:hyperlink w:anchor="_Toc124431308" w:history="1">
+          <w:hyperlink w:anchor="_Toc124441482" w:history="1">
             <w:r>
               <w:rPr>
                 <w:rStyle w:val="Hyperlink"/>
@@ -4789,7 +4789,7 @@
                 <w:noProof/>
                 <w:webHidden/>
               </w:rPr>
-              <w:instrText xml:space="preserve"> PAGEREF _Toc124431308 \h </w:instrText>
+              <w:instrText xml:space="preserve"> PAGEREF _Toc124441482 \h </w:instrText>
             </w:r>
             <w:r>
               <w:rPr>
@@ -4809,7 +4809,7 @@
                 <w:noProof/>
                 <w:webHidden/>
               </w:rPr>
-              <w:t>8</w:t>
+              <w:t>9</w:t>
             </w:r>
             <w:r>
               <w:rPr>
@@ -4831,7 +4831,7 @@
               <w:noProof/>
             </w:rPr>
           </w:pPr>
-          <w:hyperlink w:anchor="_Toc124431309" w:history="1">
+          <w:hyperlink w:anchor="_Toc124441483" w:history="1">
             <w:r>
               <w:rPr>
                 <w:rStyle w:val="Hyperlink"/>
@@ -4875,7 +4875,7 @@
                 <w:noProof/>
                 <w:webHidden/>
               </w:rPr>
-              <w:instrText xml:space="preserve"> PAGEREF _Toc124431309 \h </w:instrText>
+              <w:instrText xml:space="preserve"> PAGEREF _Toc124441483 \h </w:instrText>
             </w:r>
             <w:r>
               <w:rPr>
@@ -4917,7 +4917,7 @@
               <w:noProof/>
             </w:rPr>
           </w:pPr>
-          <w:hyperlink w:anchor="_Toc124431310" w:history="1">
+          <w:hyperlink w:anchor="_Toc124441484" w:history="1">
             <w:r>
               <w:rPr>
                 <w:rStyle w:val="Hyperlink"/>
@@ -4952,7 +4952,7 @@
                 <w:noProof/>
                 <w:webHidden/>
               </w:rPr>
-              <w:instrText xml:space="preserve"> PAGEREF _Toc124431310 \h </w:instrText>
+              <w:instrText xml:space="preserve"> PAGEREF _Toc124441484 \h </w:instrText>
             </w:r>
             <w:r>
               <w:rPr>
@@ -4994,7 +4994,7 @@
               <w:noProof/>
             </w:rPr>
           </w:pPr>
-          <w:hyperlink w:anchor="_Toc124431311" w:history="1">
+          <w:hyperlink w:anchor="_Toc124441485" w:history="1">
             <w:r>
               <w:rPr>
                 <w:rStyle w:val="Hyperlink"/>
@@ -5039,7 +5039,7 @@
                 <w:noProof/>
                 <w:webHidden/>
               </w:rPr>
-              <w:instrText xml:space="preserve"> PAGEREF _Toc124431311 \h </w:instrText>
+              <w:instrText xml:space="preserve"> PAGEREF _Toc124441485 \h </w:instrText>
             </w:r>
             <w:r>
               <w:rPr>
@@ -5081,7 +5081,7 @@
               <w:noProof/>
             </w:rPr>
           </w:pPr>
-          <w:hyperlink w:anchor="_Toc124431312" w:history="1">
+          <w:hyperlink w:anchor="_Toc124441486" w:history="1">
             <w:r>
               <w:rPr>
                 <w:rStyle w:val="Hyperlink"/>
@@ -5118,7 +5118,7 @@
                 <w:noProof/>
                 <w:webHidden/>
               </w:rPr>
-              <w:instrText xml:space="preserve"> PAGEREF _Toc124431312 \h </w:instrText>
+              <w:instrText xml:space="preserve"> PAGEREF _Toc124441486 \h </w:instrText>
             </w:r>
             <w:r>
               <w:rPr>
@@ -5160,7 +5160,7 @@
               <w:noProof/>
             </w:rPr>
           </w:pPr>
-          <w:hyperlink w:anchor="_Toc124431313" w:history="1">
+          <w:hyperlink w:anchor="_Toc124441487" w:history="1">
             <w:r>
               <w:rPr>
                 <w:rStyle w:val="Hyperlink"/>
@@ -5205,7 +5205,7 @@
                 <w:noProof/>
                 <w:webHidden/>
               </w:rPr>
-              <w:instrText xml:space="preserve"> PAGEREF _Toc124431313 \h </w:instrText>
+              <w:instrText xml:space="preserve"> PAGEREF _Toc124441487 \h </w:instrText>
             </w:r>
             <w:r>
               <w:rPr>
@@ -5247,7 +5247,7 @@
               <w:noProof/>
             </w:rPr>
           </w:pPr>
-          <w:hyperlink w:anchor="_Toc124431314" w:history="1">
+          <w:hyperlink w:anchor="_Toc124441488" w:history="1">
             <w:r>
               <w:rPr>
                 <w:rStyle w:val="Hyperlink"/>
@@ -5283,7 +5283,7 @@
                 <w:noProof/>
                 <w:webHidden/>
               </w:rPr>
-              <w:instrText xml:space="preserve"> PAGEREF _Toc124431314 \h </w:instrText>
+              <w:instrText xml:space="preserve"> PAGEREF _Toc124441488 \h </w:instrText>
             </w:r>
             <w:r>
               <w:rPr>
@@ -5325,7 +5325,7 @@
               <w:noProof/>
             </w:rPr>
           </w:pPr>
-          <w:hyperlink w:anchor="_Toc124431315" w:history="1">
+          <w:hyperlink w:anchor="_Toc124441489" w:history="1">
             <w:r>
               <w:rPr>
                 <w:rStyle w:val="Hyperlink"/>
@@ -5362,7 +5362,7 @@
                 <w:noProof/>
                 <w:webHidden/>
               </w:rPr>
-              <w:instrText xml:space="preserve"> PAGEREF _Toc124431315 \h </w:instrText>
+              <w:instrText xml:space="preserve"> PAGEREF _Toc124441489 \h </w:instrText>
             </w:r>
             <w:r>
               <w:rPr>
@@ -5404,7 +5404,7 @@
               <w:noProof/>
             </w:rPr>
           </w:pPr>
-          <w:hyperlink w:anchor="_Toc124431316" w:history="1">
+          <w:hyperlink w:anchor="_Toc124441490" w:history="1">
             <w:r>
               <w:rPr>
                 <w:rStyle w:val="Hyperlink"/>
@@ -5449,7 +5449,7 @@
                 <w:noProof/>
                 <w:webHidden/>
               </w:rPr>
-              <w:instrText xml:space="preserve"> PAGEREF _Toc124431316 \h </w:instrText>
+              <w:instrText xml:space="preserve"> PAGEREF _Toc124441490 \h </w:instrText>
             </w:r>
             <w:r>
               <w:rPr>
@@ -5491,7 +5491,7 @@
               <w:noProof/>
             </w:rPr>
           </w:pPr>
-          <w:hyperlink w:anchor="_Toc124431317" w:history="1">
+          <w:hyperlink w:anchor="_Toc124441491" w:history="1">
             <w:r>
               <w:rPr>
                 <w:rStyle w:val="Hyperlink"/>
@@ -5536,7 +5536,7 @@
                 <w:noProof/>
                 <w:webHidden/>
               </w:rPr>
-              <w:instrText xml:space="preserve"> PAGEREF _Toc124431317 \h </w:instrText>
+              <w:instrText xml:space="preserve"> PAGEREF _Toc124441491 \h </w:instrText>
             </w:r>
             <w:r>
               <w:rPr>
@@ -5578,7 +5578,7 @@
               <w:noProof/>
             </w:rPr>
           </w:pPr>
-          <w:hyperlink w:anchor="_Toc124431318" w:history="1">
+          <w:hyperlink w:anchor="_Toc124441492" w:history="1">
             <w:r>
               <w:rPr>
                 <w:rStyle w:val="Hyperlink"/>
@@ -5622,7 +5622,7 @@
                 <w:noProof/>
                 <w:webHidden/>
               </w:rPr>
-              <w:instrText xml:space="preserve"> PAGEREF _Toc124431318 \h </w:instrText>
+              <w:instrText xml:space="preserve"> PAGEREF _Toc124441492 \h </w:instrText>
             </w:r>
             <w:r>
               <w:rPr>
@@ -5664,7 +5664,7 @@
               <w:noProof/>
             </w:rPr>
           </w:pPr>
-          <w:hyperlink w:anchor="_Toc124431319" w:history="1">
+          <w:hyperlink w:anchor="_Toc124441493" w:history="1">
             <w:r>
               <w:rPr>
                 <w:rStyle w:val="Hyperlink"/>
@@ -5709,7 +5709,7 @@
                 <w:noProof/>
                 <w:webHidden/>
               </w:rPr>
-              <w:instrText xml:space="preserve"> PAGEREF _Toc124431319 \h </w:instrText>
+              <w:instrText xml:space="preserve"> PAGEREF _Toc124441493 \h </w:instrText>
             </w:r>
             <w:r>
               <w:rPr>
@@ -5751,7 +5751,7 @@
               <w:noProof/>
             </w:rPr>
           </w:pPr>
-          <w:hyperlink w:anchor="_Toc124431320" w:history="1">
+          <w:hyperlink w:anchor="_Toc124441494" w:history="1">
             <w:r>
               <w:rPr>
                 <w:rStyle w:val="Hyperlink"/>
@@ -5795,7 +5795,7 @@
                 <w:noProof/>
                 <w:webHidden/>
               </w:rPr>
-              <w:instrText xml:space="preserve"> PAGEREF _Toc124431320 \h </w:instrText>
+              <w:instrText xml:space="preserve"> PAGEREF _Toc124441494 \h </w:instrText>
             </w:r>
             <w:r>
               <w:rPr>
@@ -5837,7 +5837,7 @@
               <w:noProof/>
             </w:rPr>
           </w:pPr>
-          <w:hyperlink w:anchor="_Toc124431321" w:history="1">
+          <w:hyperlink w:anchor="_Toc124441495" w:history="1">
             <w:r>
               <w:rPr>
                 <w:rStyle w:val="Hyperlink"/>
@@ -5864,7 +5864,7 @@
                 <w:noProof/>
                 <w:webHidden/>
               </w:rPr>
-              <w:instrText xml:space="preserve"> PAGEREF _Toc124431321 \h </w:instrText>
+              <w:instrText xml:space="preserve"> PAGEREF _Toc124441495 \h </w:instrText>
             </w:r>
             <w:r>
               <w:rPr>
@@ -5884,7 +5884,458 @@
                 <w:noProof/>
                 <w:webHidden/>
               </w:rPr>
-              <w:t>16</w:t>
+              <w:t>17</w:t>
+            </w:r>
+            <w:r>
+              <w:rPr>
+                <w:noProof/>
+                <w:webHidden/>
+              </w:rPr>
+              <w:fldChar w:fldCharType="end"/>
+            </w:r>
+          </w:hyperlink>
+        </w:p>
+        <w:p>
+          <w:pPr>
+            <w:pStyle w:val="TOC2"/>
+            <w:tabs>
+              <w:tab w:val="right" w:leader="dot" w:pos="9350"/>
+            </w:tabs>
+            <w:rPr>
+              <w:rFonts w:cstheme="minorBidi"/>
+              <w:noProof/>
+            </w:rPr>
+          </w:pPr>
+          <w:hyperlink w:anchor="_Toc124441496" w:history="1">
+            <w:r>
+              <w:rPr>
+                <w:rStyle w:val="Hyperlink"/>
+                <w:noProof/>
+                <w:rtl/>
+                <w:lang w:bidi="ar-EG"/>
+              </w:rPr>
+              <w:t>9</w:t>
+            </w:r>
+            <w:r>
+              <w:rPr>
+                <w:rStyle w:val="Hyperlink"/>
+                <w:noProof/>
+                <w:lang w:bidi="ar-EG"/>
+              </w:rPr>
+              <w:t xml:space="preserve">.1-  </w:t>
+            </w:r>
+            <w:r>
+              <w:rPr>
+                <w:rStyle w:val="Hyperlink"/>
+                <w:rFonts w:ascii="TimesNewRomanPS-Bold" w:hAnsi="TimesNewRomanPS-Bold"/>
+                <w:noProof/>
+              </w:rPr>
+              <w:t xml:space="preserve">Extract Try/Catch Blocks </w:t>
+            </w:r>
+            <w:r>
+              <w:rPr>
+                <w:rStyle w:val="Hyperlink"/>
+                <w:noProof/>
+                <w:lang w:bidi="ar-EG"/>
+              </w:rPr>
+              <w:t>:</w:t>
+            </w:r>
+            <w:r>
+              <w:rPr>
+                <w:noProof/>
+                <w:webHidden/>
+              </w:rPr>
+              <w:tab/>
+            </w:r>
+            <w:r>
+              <w:rPr>
+                <w:noProof/>
+                <w:webHidden/>
+              </w:rPr>
+              <w:fldChar w:fldCharType="begin"/>
+            </w:r>
+            <w:r>
+              <w:rPr>
+                <w:noProof/>
+                <w:webHidden/>
+              </w:rPr>
+              <w:instrText xml:space="preserve"> PAGEREF _Toc124441496 \h </w:instrText>
+            </w:r>
+            <w:r>
+              <w:rPr>
+                <w:noProof/>
+                <w:webHidden/>
+              </w:rPr>
+            </w:r>
+            <w:r>
+              <w:rPr>
+                <w:noProof/>
+                <w:webHidden/>
+              </w:rPr>
+              <w:fldChar w:fldCharType="separate"/>
+            </w:r>
+            <w:r>
+              <w:rPr>
+                <w:noProof/>
+                <w:webHidden/>
+              </w:rPr>
+              <w:t>17</w:t>
+            </w:r>
+            <w:r>
+              <w:rPr>
+                <w:noProof/>
+                <w:webHidden/>
+              </w:rPr>
+              <w:fldChar w:fldCharType="end"/>
+            </w:r>
+          </w:hyperlink>
+        </w:p>
+        <w:p>
+          <w:pPr>
+            <w:pStyle w:val="TOC2"/>
+            <w:tabs>
+              <w:tab w:val="right" w:leader="dot" w:pos="9350"/>
+            </w:tabs>
+            <w:rPr>
+              <w:rFonts w:cstheme="minorBidi"/>
+              <w:noProof/>
+            </w:rPr>
+          </w:pPr>
+          <w:hyperlink w:anchor="_Toc124441497" w:history="1">
+            <w:r>
+              <w:rPr>
+                <w:rStyle w:val="Hyperlink"/>
+                <w:noProof/>
+                <w:rtl/>
+                <w:lang w:bidi="ar-EG"/>
+              </w:rPr>
+              <w:t>9</w:t>
+            </w:r>
+            <w:r>
+              <w:rPr>
+                <w:rStyle w:val="Hyperlink"/>
+                <w:noProof/>
+                <w:lang w:bidi="ar-EG"/>
+              </w:rPr>
+              <w:t xml:space="preserve">.2- </w:t>
+            </w:r>
+            <w:r>
+              <w:rPr>
+                <w:rStyle w:val="Hyperlink"/>
+                <w:rFonts w:ascii="TimesNewRomanPS-Bold" w:hAnsi="TimesNewRomanPS-Bold"/>
+                <w:noProof/>
+              </w:rPr>
+              <w:t>Error Handling Is One Thing :</w:t>
+            </w:r>
+            <w:r>
+              <w:rPr>
+                <w:noProof/>
+                <w:webHidden/>
+              </w:rPr>
+              <w:tab/>
+            </w:r>
+            <w:r>
+              <w:rPr>
+                <w:noProof/>
+                <w:webHidden/>
+              </w:rPr>
+              <w:fldChar w:fldCharType="begin"/>
+            </w:r>
+            <w:r>
+              <w:rPr>
+                <w:noProof/>
+                <w:webHidden/>
+              </w:rPr>
+              <w:instrText xml:space="preserve"> PAGEREF _Toc124441497 \h </w:instrText>
+            </w:r>
+            <w:r>
+              <w:rPr>
+                <w:noProof/>
+                <w:webHidden/>
+              </w:rPr>
+            </w:r>
+            <w:r>
+              <w:rPr>
+                <w:noProof/>
+                <w:webHidden/>
+              </w:rPr>
+              <w:fldChar w:fldCharType="separate"/>
+            </w:r>
+            <w:r>
+              <w:rPr>
+                <w:noProof/>
+                <w:webHidden/>
+              </w:rPr>
+              <w:t>19</w:t>
+            </w:r>
+            <w:r>
+              <w:rPr>
+                <w:noProof/>
+                <w:webHidden/>
+              </w:rPr>
+              <w:fldChar w:fldCharType="end"/>
+            </w:r>
+          </w:hyperlink>
+        </w:p>
+        <w:p>
+          <w:pPr>
+            <w:pStyle w:val="TOC2"/>
+            <w:tabs>
+              <w:tab w:val="right" w:leader="dot" w:pos="9350"/>
+            </w:tabs>
+            <w:rPr>
+              <w:rFonts w:cstheme="minorBidi"/>
+              <w:noProof/>
+            </w:rPr>
+          </w:pPr>
+          <w:hyperlink w:anchor="_Toc124441498" w:history="1">
+            <w:r>
+              <w:rPr>
+                <w:rStyle w:val="Hyperlink"/>
+                <w:noProof/>
+                <w:rtl/>
+                <w:lang w:bidi="ar-EG"/>
+              </w:rPr>
+              <w:t>9</w:t>
+            </w:r>
+            <w:r>
+              <w:rPr>
+                <w:rStyle w:val="Hyperlink"/>
+                <w:noProof/>
+                <w:lang w:bidi="ar-EG"/>
+              </w:rPr>
+              <w:t xml:space="preserve">.3- </w:t>
+            </w:r>
+            <w:r>
+              <w:rPr>
+                <w:rStyle w:val="Hyperlink"/>
+                <w:rFonts w:ascii="TimesNewRomanPS-Bold" w:hAnsi="TimesNewRomanPS-Bold"/>
+                <w:noProof/>
+              </w:rPr>
+              <w:t xml:space="preserve">The </w:t>
+            </w:r>
+            <w:r>
+              <w:rPr>
+                <w:rStyle w:val="Hyperlink"/>
+                <w:rFonts w:ascii="Courier-Bold" w:hAnsi="Courier-Bold"/>
+                <w:noProof/>
+              </w:rPr>
+              <w:t xml:space="preserve">Error.java </w:t>
+            </w:r>
+            <w:r>
+              <w:rPr>
+                <w:rStyle w:val="Hyperlink"/>
+                <w:rFonts w:ascii="TimesNewRomanPS-Bold" w:hAnsi="TimesNewRomanPS-Bold"/>
+                <w:noProof/>
+              </w:rPr>
+              <w:t>Dependency Magnet :</w:t>
+            </w:r>
+            <w:r>
+              <w:rPr>
+                <w:noProof/>
+                <w:webHidden/>
+              </w:rPr>
+              <w:tab/>
+            </w:r>
+            <w:r>
+              <w:rPr>
+                <w:noProof/>
+                <w:webHidden/>
+              </w:rPr>
+              <w:fldChar w:fldCharType="begin"/>
+            </w:r>
+            <w:r>
+              <w:rPr>
+                <w:noProof/>
+                <w:webHidden/>
+              </w:rPr>
+              <w:instrText xml:space="preserve"> PAGEREF _Toc124441498 \h </w:instrText>
+            </w:r>
+            <w:r>
+              <w:rPr>
+                <w:noProof/>
+                <w:webHidden/>
+              </w:rPr>
+            </w:r>
+            <w:r>
+              <w:rPr>
+                <w:noProof/>
+                <w:webHidden/>
+              </w:rPr>
+              <w:fldChar w:fldCharType="separate"/>
+            </w:r>
+            <w:r>
+              <w:rPr>
+                <w:noProof/>
+                <w:webHidden/>
+              </w:rPr>
+              <w:t>19</w:t>
+            </w:r>
+            <w:r>
+              <w:rPr>
+                <w:noProof/>
+                <w:webHidden/>
+              </w:rPr>
+              <w:fldChar w:fldCharType="end"/>
+            </w:r>
+          </w:hyperlink>
+        </w:p>
+        <w:p>
+          <w:pPr>
+            <w:pStyle w:val="TOC1"/>
+            <w:tabs>
+              <w:tab w:val="right" w:leader="dot" w:pos="9350"/>
+            </w:tabs>
+            <w:rPr>
+              <w:rFonts w:cstheme="minorBidi"/>
+              <w:noProof/>
+            </w:rPr>
+          </w:pPr>
+          <w:hyperlink w:anchor="_Toc124441499" w:history="1">
+            <w:r>
+              <w:rPr>
+                <w:rStyle w:val="Hyperlink"/>
+                <w:rFonts w:ascii="TimesNewRomanPS" w:hAnsi="TimesNewRomanPS"/>
+                <w:noProof/>
+                <w:rtl/>
+                <w:lang w:bidi="ar-EG"/>
+              </w:rPr>
+              <w:t>10</w:t>
+            </w:r>
+            <w:r>
+              <w:rPr>
+                <w:rStyle w:val="Hyperlink"/>
+                <w:rFonts w:ascii="TimesNewRomanPS" w:hAnsi="TimesNewRomanPS"/>
+                <w:noProof/>
+                <w:lang w:bidi="ar-EG"/>
+              </w:rPr>
+              <w:t>-</w:t>
+            </w:r>
+            <w:r>
+              <w:rPr>
+                <w:rStyle w:val="Hyperlink"/>
+                <w:noProof/>
+                <w:lang w:bidi="ar-EG"/>
+              </w:rPr>
+              <w:t xml:space="preserve"> Don’t Repeat Yourself :</w:t>
+            </w:r>
+            <w:r>
+              <w:rPr>
+                <w:noProof/>
+                <w:webHidden/>
+              </w:rPr>
+              <w:tab/>
+            </w:r>
+            <w:r>
+              <w:rPr>
+                <w:noProof/>
+                <w:webHidden/>
+              </w:rPr>
+              <w:fldChar w:fldCharType="begin"/>
+            </w:r>
+            <w:r>
+              <w:rPr>
+                <w:noProof/>
+                <w:webHidden/>
+              </w:rPr>
+              <w:instrText xml:space="preserve"> PAGEREF _Toc124441499 \h </w:instrText>
+            </w:r>
+            <w:r>
+              <w:rPr>
+                <w:noProof/>
+                <w:webHidden/>
+              </w:rPr>
+            </w:r>
+            <w:r>
+              <w:rPr>
+                <w:noProof/>
+                <w:webHidden/>
+              </w:rPr>
+              <w:fldChar w:fldCharType="separate"/>
+            </w:r>
+            <w:r>
+              <w:rPr>
+                <w:noProof/>
+                <w:webHidden/>
+              </w:rPr>
+              <w:t>19</w:t>
+            </w:r>
+            <w:r>
+              <w:rPr>
+                <w:noProof/>
+                <w:webHidden/>
+              </w:rPr>
+              <w:fldChar w:fldCharType="end"/>
+            </w:r>
+          </w:hyperlink>
+        </w:p>
+        <w:p>
+          <w:pPr>
+            <w:pStyle w:val="TOC1"/>
+            <w:tabs>
+              <w:tab w:val="right" w:leader="dot" w:pos="9350"/>
+            </w:tabs>
+            <w:rPr>
+              <w:rFonts w:cstheme="minorBidi"/>
+              <w:noProof/>
+            </w:rPr>
+          </w:pPr>
+          <w:hyperlink w:anchor="_Toc124441500" w:history="1">
+            <w:r>
+              <w:rPr>
+                <w:rStyle w:val="Hyperlink"/>
+                <w:noProof/>
+                <w:lang w:bidi="ar-EG"/>
+              </w:rPr>
+              <w:t xml:space="preserve">11- </w:t>
+            </w:r>
+            <w:r>
+              <w:rPr>
+                <w:rStyle w:val="Hyperlink"/>
+                <w:noProof/>
+              </w:rPr>
+              <w:t>Structured Programming :</w:t>
+            </w:r>
+            <w:r>
+              <w:rPr>
+                <w:noProof/>
+                <w:webHidden/>
+              </w:rPr>
+              <w:tab/>
+            </w:r>
+            <w:r>
+              <w:rPr>
+                <w:noProof/>
+                <w:webHidden/>
+              </w:rPr>
+              <w:fldChar w:fldCharType="begin"/>
+            </w:r>
+            <w:r>
+              <w:rPr>
+                <w:noProof/>
+                <w:webHidden/>
+              </w:rPr>
+              <w:instrText xml:space="preserve"> PAGEREF _Toc124441500 \h </w:instrText>
+            </w:r>
+            <w:r>
+              <w:rPr>
+                <w:noProof/>
+                <w:webHidden/>
+              </w:rPr>
+            </w:r>
+            <w:r>
+              <w:rPr>
+                <w:noProof/>
+                <w:webHidden/>
+              </w:rPr>
+              <w:fldChar w:fldCharType="separate"/>
+            </w:r>
+            <w:r>
+              <w:rPr>
+                <w:noProof/>
+                <w:webHidden/>
+              </w:rPr>
+              <w:t>20</w:t>
             </w:r>
             <w:r>
               <w:rPr>
@@ -5947,46 +6398,6 @@
           <w:rFonts w:asciiTheme="majorBidi" w:hAnsiTheme="majorBidi" w:cstheme="majorBidi"/>
           <w:rtl/>
           <w:lang w:bidi="ar-EG"/>
-        </w:rPr>
-      </w:pPr>
-    </w:p>
-    <w:p>
-      <w:pPr>
-        <w:jc w:val="both"/>
-        <w:rPr>
-          <w:rFonts w:asciiTheme="majorBidi" w:hAnsiTheme="majorBidi" w:cstheme="majorBidi"/>
-        </w:rPr>
-      </w:pPr>
-    </w:p>
-    <w:p>
-      <w:pPr>
-        <w:jc w:val="both"/>
-        <w:rPr>
-          <w:rFonts w:asciiTheme="majorBidi" w:hAnsiTheme="majorBidi" w:cstheme="majorBidi"/>
-        </w:rPr>
-      </w:pPr>
-    </w:p>
-    <w:p>
-      <w:pPr>
-        <w:jc w:val="both"/>
-        <w:rPr>
-          <w:rFonts w:asciiTheme="majorBidi" w:hAnsiTheme="majorBidi" w:cstheme="majorBidi"/>
-        </w:rPr>
-      </w:pPr>
-    </w:p>
-    <w:p>
-      <w:pPr>
-        <w:jc w:val="both"/>
-        <w:rPr>
-          <w:rFonts w:asciiTheme="majorBidi" w:hAnsiTheme="majorBidi" w:cstheme="majorBidi"/>
-        </w:rPr>
-      </w:pPr>
-    </w:p>
-    <w:p>
-      <w:pPr>
-        <w:jc w:val="both"/>
-        <w:rPr>
-          <w:rFonts w:asciiTheme="majorBidi" w:hAnsiTheme="majorBidi" w:cstheme="majorBidi"/>
         </w:rPr>
       </w:pPr>
     </w:p>
@@ -6877,7 +7288,7 @@
       <w:pPr>
         <w:pStyle w:val="Heading1"/>
       </w:pPr>
-      <w:bookmarkStart w:id="0" w:name="_Toc124431302"/>
+      <w:bookmarkStart w:id="0" w:name="_Toc124441476"/>
       <w:r>
         <w:rPr>
           <w:rFonts w:hint="cs"/>
@@ -7915,7 +8326,7 @@
           <w:lang w:bidi="ar-SA"/>
         </w:rPr>
       </w:pPr>
-      <w:bookmarkStart w:id="1" w:name="_Toc124431303"/>
+      <w:bookmarkStart w:id="1" w:name="_Toc124441477"/>
       <w:r>
         <w:rPr>
           <w:rFonts w:ascii="TimesNewRomanPS-Bold" w:hAnsi="TimesNewRomanPS-Bold" w:hint="cs"/>
@@ -8295,7 +8706,7 @@
           <w:rtl/>
         </w:rPr>
       </w:pPr>
-      <w:bookmarkStart w:id="2" w:name="_Toc124431304"/>
+      <w:bookmarkStart w:id="2" w:name="_Toc124441478"/>
       <w:r>
         <w:rPr>
           <w:rFonts w:eastAsiaTheme="minorEastAsia" w:hint="cs"/>
@@ -10097,7 +10508,7 @@
       <w:pPr>
         <w:pStyle w:val="Heading2"/>
       </w:pPr>
-      <w:bookmarkStart w:id="3" w:name="_Toc124431305"/>
+      <w:bookmarkStart w:id="3" w:name="_Toc124441479"/>
       <w:r>
         <w:t>2</w:t>
       </w:r>
@@ -10561,7 +10972,7 @@
           <w:rtl/>
         </w:rPr>
       </w:pPr>
-      <w:bookmarkStart w:id="4" w:name="_Toc124431306"/>
+      <w:bookmarkStart w:id="4" w:name="_Toc124441480"/>
       <w:r>
         <w:rPr>
           <w:rFonts w:hint="cs"/>
@@ -11491,7 +11902,7 @@
       <w:pPr>
         <w:pStyle w:val="Heading2"/>
       </w:pPr>
-      <w:bookmarkStart w:id="5" w:name="_Toc124431307"/>
+      <w:bookmarkStart w:id="5" w:name="_Toc124441481"/>
       <w:r>
         <w:t xml:space="preserve">3.1- </w:t>
       </w:r>
@@ -12761,7 +13172,7 @@
       <w:pPr>
         <w:pStyle w:val="Heading1"/>
       </w:pPr>
-      <w:bookmarkStart w:id="6" w:name="_Toc124431308"/>
+      <w:bookmarkStart w:id="6" w:name="_Toc124441482"/>
       <w:r>
         <w:rPr>
           <w:rFonts w:hint="cs"/>
@@ -14044,7 +14455,7 @@
           <w:lang w:bidi="ar-SA"/>
         </w:rPr>
       </w:pPr>
-      <w:bookmarkStart w:id="7" w:name="_Toc124431309"/>
+      <w:bookmarkStart w:id="7" w:name="_Toc124441483"/>
       <w:r>
         <w:rPr>
           <w:rFonts w:hint="cs"/>
@@ -14478,7 +14889,7 @@
         </w:rPr>
         <w:t xml:space="preserve"> </w:t>
       </w:r>
-      <w:bookmarkStart w:id="8" w:name="_Toc124431310"/>
+      <w:bookmarkStart w:id="8" w:name="_Toc124441484"/>
       <w:r>
         <w:t>6-</w:t>
       </w:r>
@@ -15831,7 +16242,7 @@
       <w:pPr>
         <w:pStyle w:val="Heading2"/>
       </w:pPr>
-      <w:bookmarkStart w:id="9" w:name="_Toc124431311"/>
+      <w:bookmarkStart w:id="9" w:name="_Toc124441485"/>
       <w:r>
         <w:rPr>
           <w:rFonts w:hint="cs"/>
@@ -17265,7 +17676,7 @@
           <w:rtl/>
         </w:rPr>
       </w:pPr>
-      <w:bookmarkStart w:id="10" w:name="_Toc124431312"/>
+      <w:bookmarkStart w:id="10" w:name="_Toc124441486"/>
       <w:r>
         <w:rPr>
           <w:rFonts w:hint="cs"/>
@@ -17950,7 +18361,7 @@
       <w:pPr>
         <w:pStyle w:val="Heading2"/>
       </w:pPr>
-      <w:bookmarkStart w:id="11" w:name="_Toc124431313"/>
+      <w:bookmarkStart w:id="11" w:name="_Toc124441487"/>
       <w:r>
         <w:rPr>
           <w:rFonts w:hint="cs"/>
@@ -19607,7 +20018,7 @@
           <w:lang w:bidi="ar-SA"/>
         </w:rPr>
       </w:pPr>
-      <w:bookmarkStart w:id="12" w:name="_Toc124431314"/>
+      <w:bookmarkStart w:id="12" w:name="_Toc124441488"/>
       <w:r>
         <w:t>6.4-</w:t>
       </w:r>
@@ -19839,7 +20250,7 @@
       <w:pPr>
         <w:pStyle w:val="Heading2"/>
       </w:pPr>
-      <w:bookmarkStart w:id="13" w:name="_Toc124431315"/>
+      <w:bookmarkStart w:id="13" w:name="_Toc124441489"/>
       <w:r>
         <w:rPr>
           <w:rFonts w:hint="cs"/>
@@ -20084,7 +20495,7 @@
           <w:lang w:bidi="ar-SA"/>
         </w:rPr>
       </w:pPr>
-      <w:bookmarkStart w:id="14" w:name="_Toc124431316"/>
+      <w:bookmarkStart w:id="14" w:name="_Toc124441490"/>
       <w:r>
         <w:rPr>
           <w:rFonts w:hint="cs"/>
@@ -20166,7 +20577,7 @@
           <w:lang w:bidi="ar-SA"/>
         </w:rPr>
       </w:pPr>
-      <w:bookmarkStart w:id="15" w:name="_Toc124431317"/>
+      <w:bookmarkStart w:id="15" w:name="_Toc124441491"/>
       <w:r>
         <w:rPr>
           <w:rFonts w:hint="cs"/>
@@ -20727,7 +21138,7 @@
       <w:pPr>
         <w:pStyle w:val="Heading1"/>
       </w:pPr>
-      <w:bookmarkStart w:id="16" w:name="_Toc124431318"/>
+      <w:bookmarkStart w:id="16" w:name="_Toc124441492"/>
       <w:r>
         <w:rPr>
           <w:rFonts w:hint="cs"/>
@@ -21942,7 +22353,7 @@
       <w:pPr>
         <w:pStyle w:val="Heading2"/>
       </w:pPr>
-      <w:bookmarkStart w:id="17" w:name="_Toc124431319"/>
+      <w:bookmarkStart w:id="17" w:name="_Toc124441493"/>
       <w:r>
         <w:rPr>
           <w:rFonts w:hint="cs"/>
@@ -22842,7 +23253,7 @@
       <w:pPr>
         <w:pStyle w:val="Heading1"/>
       </w:pPr>
-      <w:bookmarkStart w:id="18" w:name="_Toc124431320"/>
+      <w:bookmarkStart w:id="18" w:name="_Toc124441494"/>
       <w:r>
         <w:rPr>
           <w:rFonts w:hint="cs"/>
@@ -24671,7 +25082,7 @@
           <w:rtl/>
         </w:rPr>
       </w:pPr>
-      <w:bookmarkStart w:id="19" w:name="_Toc124431321"/>
+      <w:bookmarkStart w:id="19" w:name="_Toc124441495"/>
       <w:r>
         <w:rPr>
           <w:rFonts w:eastAsiaTheme="minorEastAsia"/>
@@ -25517,6 +25928,7 @@
           <w:rtl/>
         </w:rPr>
       </w:pPr>
+      <w:bookmarkStart w:id="20" w:name="_Toc124441496"/>
       <w:r>
         <w:rPr>
           <w:rFonts w:hint="cs"/>
@@ -25550,6 +25962,7 @@
       <w:r>
         <w:t>:</w:t>
       </w:r>
+      <w:bookmarkEnd w:id="20"/>
     </w:p>
     <w:p>
       <w:pPr>
@@ -26601,6 +27014,7 @@
       <w:pPr>
         <w:pStyle w:val="Heading2"/>
       </w:pPr>
+      <w:bookmarkStart w:id="21" w:name="_Toc124441497"/>
       <w:r>
         <w:rPr>
           <w:rFonts w:hint="cs"/>
@@ -26637,6 +27051,7 @@
         </w:rPr>
         <w:t xml:space="preserve"> :</w:t>
       </w:r>
+      <w:bookmarkEnd w:id="21"/>
     </w:p>
     <w:p>
       <w:pPr>
@@ -26900,6 +27315,7 @@
           <w:lang w:bidi="ar-SA"/>
         </w:rPr>
       </w:pPr>
+      <w:bookmarkStart w:id="22" w:name="_Toc124441498"/>
       <w:r>
         <w:rPr>
           <w:rFonts w:hint="cs"/>
@@ -26955,6 +27371,7 @@
         </w:rPr>
         <w:t xml:space="preserve"> :</w:t>
       </w:r>
+      <w:bookmarkEnd w:id="22"/>
     </w:p>
     <w:p>
       <w:pPr>
@@ -27894,6 +28311,7 @@
           <w:rtl/>
         </w:rPr>
       </w:pPr>
+      <w:bookmarkStart w:id="23" w:name="_Toc124441499"/>
       <w:r>
         <w:rPr>
           <w:rFonts w:ascii="TimesNewRomanPS" w:hAnsi="TimesNewRomanPS" w:hint="cs"/>
@@ -27919,6 +28337,7 @@
       <w:r>
         <w:t xml:space="preserve"> :</w:t>
       </w:r>
+      <w:bookmarkEnd w:id="23"/>
     </w:p>
     <w:p>
       <w:pPr>
@@ -28236,40 +28655,611 @@
     <w:p>
       <w:pPr>
         <w:pStyle w:val="Heading1"/>
-        <w:bidi/>
-        <w:rPr>
-          <w:rtl/>
-        </w:rPr>
-      </w:pPr>
-      <w:bookmarkStart w:id="20" w:name="_GoBack"/>
-      <w:bookmarkEnd w:id="20"/>
-    </w:p>
-    <w:p>
-      <w:pPr>
-        <w:bidi/>
-        <w:rPr>
-          <w:rtl/>
-          <w:lang w:bidi="ar-EG"/>
-        </w:rPr>
-      </w:pPr>
-    </w:p>
-    <w:p>
-      <w:pPr>
-        <w:bidi/>
-        <w:rPr>
-          <w:rtl/>
-          <w:lang w:bidi="ar-EG"/>
-        </w:rPr>
-      </w:pPr>
-    </w:p>
-    <w:p>
-      <w:pPr>
-        <w:bidi/>
-        <w:rPr>
-          <w:rtl/>
-          <w:lang w:bidi="ar-EG"/>
-        </w:rPr>
-      </w:pPr>
+        <w:rPr>
+          <w:rtl/>
+        </w:rPr>
+      </w:pPr>
+      <w:bookmarkStart w:id="24" w:name="_Toc124441500"/>
+      <w:r>
+        <w:lastRenderedPageBreak/>
+        <w:t>11-</w:t>
+      </w:r>
+      <w:r>
+        <w:rPr>
+          <w:rStyle w:val="NoSpacing"/>
+        </w:rPr>
+        <w:t xml:space="preserve"> </w:t>
+      </w:r>
+      <w:r>
+        <w:rPr>
+          <w:rFonts w:eastAsiaTheme="minorEastAsia"/>
+          <w:lang w:bidi="ar-SA"/>
+        </w:rPr>
+        <w:t xml:space="preserve">Structured </w:t>
+      </w:r>
+      <w:bookmarkEnd w:id="24"/>
+      <w:r>
+        <w:rPr>
+          <w:rFonts w:eastAsiaTheme="minorEastAsia"/>
+          <w:lang w:bidi="ar-SA"/>
+        </w:rPr>
+        <w:t>Programming</w:t>
+      </w:r>
+      <w:r>
+        <w:rPr>
+          <w:rFonts w:eastAsiaTheme="minorEastAsia"/>
+          <w:lang w:bidi="ar-SA"/>
+        </w:rPr>
+        <w:t>:</w:t>
+      </w:r>
+    </w:p>
+    <w:p>
+      <w:pPr>
+        <w:bidi/>
+        <w:rPr>
+          <w:rtl/>
+          <w:lang w:bidi="ar-EG"/>
+        </w:rPr>
+      </w:pPr>
+    </w:p>
+    <w:p>
+      <w:pPr>
+        <w:bidi/>
+        <w:rPr>
+          <w:rFonts w:ascii="TimesNewRomanPS" w:hAnsi="TimesNewRomanPS"/>
+          <w:color w:val="231F20"/>
+          <w:rtl/>
+          <w:lang w:bidi="ar-EG"/>
+        </w:rPr>
+      </w:pPr>
+      <w:r>
+        <w:rPr>
+          <w:rFonts w:hint="cs"/>
+          <w:rtl/>
+          <w:lang w:bidi="ar-EG"/>
+        </w:rPr>
+        <w:t xml:space="preserve">عم بوب بيقول ان فيه بعض المبرمجين بيتبعه  قواعد  عم </w:t>
+      </w:r>
+      <w:r>
+        <w:rPr>
+          <w:rFonts w:ascii="TimesNewRomanPS" w:hAnsi="TimesNewRomanPS"/>
+          <w:color w:val="231F20"/>
+        </w:rPr>
+        <w:t>Dijkstra</w:t>
+      </w:r>
+      <w:r>
+        <w:rPr>
+          <w:rFonts w:ascii="TimesNewRomanPS" w:hAnsi="TimesNewRomanPS" w:hint="cs"/>
+          <w:color w:val="231F20"/>
+          <w:rtl/>
+          <w:lang w:bidi="ar-EG"/>
+        </w:rPr>
+        <w:t xml:space="preserve"> والى بتقول : </w:t>
+      </w:r>
+      <w:r>
+        <w:rPr>
+          <w:rFonts w:ascii="TimesNewRomanPS" w:hAnsi="TimesNewRomanPS" w:hint="cs"/>
+          <w:color w:val="231F20"/>
+          <w:rtl/>
+          <w:lang w:bidi="ar-EG"/>
+        </w:rPr>
+        <w:t xml:space="preserve">ان  اى </w:t>
+      </w:r>
+      <w:r>
+        <w:rPr>
+          <w:rFonts w:ascii="TimesNewRomanPS" w:hAnsi="TimesNewRomanPS"/>
+          <w:color w:val="231F20"/>
+          <w:lang w:bidi="ar-EG"/>
+        </w:rPr>
+        <w:t xml:space="preserve">function  </w:t>
+      </w:r>
+      <w:r>
+        <w:rPr>
+          <w:rFonts w:ascii="TimesNewRomanPS" w:hAnsi="TimesNewRomanPS" w:hint="cs"/>
+          <w:color w:val="231F20"/>
+          <w:rtl/>
+          <w:lang w:bidi="ar-EG"/>
+        </w:rPr>
+        <w:t xml:space="preserve"> او اى </w:t>
+      </w:r>
+      <w:r>
+        <w:rPr>
+          <w:rFonts w:ascii="TimesNewRomanPS" w:hAnsi="TimesNewRomanPS"/>
+          <w:color w:val="231F20"/>
+          <w:lang w:bidi="ar-EG"/>
+        </w:rPr>
+        <w:t>block</w:t>
+      </w:r>
+      <w:r>
+        <w:rPr>
+          <w:rFonts w:ascii="TimesNewRomanPS" w:hAnsi="TimesNewRomanPS" w:hint="cs"/>
+          <w:color w:val="231F20"/>
+          <w:rtl/>
+          <w:lang w:bidi="ar-EG"/>
+        </w:rPr>
+        <w:t xml:space="preserve"> جوة </w:t>
+      </w:r>
+      <w:r>
+        <w:rPr>
+          <w:rFonts w:ascii="TimesNewRomanPS" w:hAnsi="TimesNewRomanPS"/>
+          <w:color w:val="231F20"/>
+          <w:lang w:bidi="ar-EG"/>
+        </w:rPr>
+        <w:t xml:space="preserve">function </w:t>
+      </w:r>
+      <w:r>
+        <w:rPr>
+          <w:rFonts w:ascii="TimesNewRomanPS" w:hAnsi="TimesNewRomanPS" w:hint="cs"/>
+          <w:color w:val="231F20"/>
+          <w:rtl/>
+          <w:lang w:bidi="ar-EG"/>
+        </w:rPr>
+        <w:t xml:space="preserve"> لازم  يبقا فيه</w:t>
+      </w:r>
+    </w:p>
+    <w:p>
+      <w:pPr>
+        <w:bidi/>
+        <w:rPr>
+          <w:rFonts w:ascii="TimesNewRomanPS" w:hAnsi="TimesNewRomanPS" w:hint="cs"/>
+          <w:color w:val="231F20"/>
+          <w:rtl/>
+          <w:lang w:bidi="ar-EG"/>
+        </w:rPr>
+      </w:pPr>
+      <w:r>
+        <w:rPr>
+          <w:rFonts w:ascii="TimesNewRomanPS" w:hAnsi="TimesNewRomanPS"/>
+          <w:color w:val="231F20"/>
+          <w:lang w:bidi="ar-EG"/>
+        </w:rPr>
+        <w:t xml:space="preserve">One entry </w:t>
+      </w:r>
+      <w:r>
+        <w:rPr>
+          <w:rFonts w:ascii="TimesNewRomanPS" w:hAnsi="TimesNewRomanPS" w:hint="cs"/>
+          <w:color w:val="231F20"/>
+          <w:rtl/>
+          <w:lang w:bidi="ar-EG"/>
+        </w:rPr>
+        <w:t xml:space="preserve">  و </w:t>
+      </w:r>
+      <w:r>
+        <w:rPr>
+          <w:rFonts w:ascii="TimesNewRomanPS" w:hAnsi="TimesNewRomanPS"/>
+          <w:color w:val="231F20"/>
+          <w:lang w:bidi="ar-EG"/>
+        </w:rPr>
+        <w:t>one exit</w:t>
+      </w:r>
+      <w:r>
+        <w:rPr>
+          <w:rFonts w:ascii="TimesNewRomanPS" w:hAnsi="TimesNewRomanPS" w:hint="cs"/>
+          <w:color w:val="231F20"/>
+          <w:rtl/>
+          <w:lang w:bidi="ar-EG"/>
+        </w:rPr>
+        <w:t xml:space="preserve"> يعنى  كل  </w:t>
+      </w:r>
+      <w:r>
+        <w:rPr>
+          <w:rFonts w:ascii="TimesNewRomanPS" w:hAnsi="TimesNewRomanPS"/>
+          <w:color w:val="231F20"/>
+          <w:lang w:bidi="ar-EG"/>
+        </w:rPr>
+        <w:t xml:space="preserve">function </w:t>
+      </w:r>
+      <w:r>
+        <w:rPr>
+          <w:rFonts w:ascii="TimesNewRomanPS" w:hAnsi="TimesNewRomanPS" w:hint="cs"/>
+          <w:color w:val="231F20"/>
+          <w:rtl/>
+          <w:lang w:bidi="ar-EG"/>
+        </w:rPr>
+        <w:t xml:space="preserve"> مفروض يبقا  فيها </w:t>
+      </w:r>
+      <w:r>
+        <w:rPr>
+          <w:rFonts w:ascii="TimesNewRomanPS" w:hAnsi="TimesNewRomanPS"/>
+          <w:color w:val="231F20"/>
+          <w:lang w:bidi="ar-EG"/>
+        </w:rPr>
+        <w:t xml:space="preserve">return </w:t>
+      </w:r>
+      <w:r>
+        <w:rPr>
+          <w:rFonts w:ascii="TimesNewRomanPS" w:hAnsi="TimesNewRomanPS" w:hint="cs"/>
+          <w:color w:val="231F20"/>
+          <w:rtl/>
+          <w:lang w:bidi="ar-EG"/>
+        </w:rPr>
+        <w:t xml:space="preserve"> وحدة بس  ويبقاش   فيه اى </w:t>
+      </w:r>
+      <w:r>
+        <w:rPr>
+          <w:rFonts w:ascii="TimesNewRomanPS" w:hAnsi="TimesNewRomanPS"/>
+          <w:color w:val="231F20"/>
+          <w:lang w:bidi="ar-EG"/>
+        </w:rPr>
+        <w:t xml:space="preserve">break </w:t>
+      </w:r>
+      <w:r>
+        <w:rPr>
+          <w:rFonts w:ascii="TimesNewRomanPS" w:hAnsi="TimesNewRomanPS" w:hint="cs"/>
+          <w:color w:val="231F20"/>
+          <w:rtl/>
+          <w:lang w:bidi="ar-EG"/>
+        </w:rPr>
+        <w:t xml:space="preserve"> او  </w:t>
+      </w:r>
+      <w:r>
+        <w:rPr>
+          <w:rFonts w:ascii="TimesNewRomanPS" w:hAnsi="TimesNewRomanPS"/>
+          <w:color w:val="231F20"/>
+          <w:lang w:bidi="ar-EG"/>
+        </w:rPr>
+        <w:t>continue</w:t>
+      </w:r>
+      <w:r>
+        <w:rPr>
+          <w:rFonts w:ascii="TimesNewRomanPS" w:hAnsi="TimesNewRomanPS" w:hint="cs"/>
+          <w:color w:val="231F20"/>
+          <w:rtl/>
+          <w:lang w:bidi="ar-EG"/>
+        </w:rPr>
+        <w:t xml:space="preserve"> او  </w:t>
+      </w:r>
+      <w:r>
+        <w:rPr>
+          <w:rFonts w:ascii="TimesNewRomanPS" w:hAnsi="TimesNewRomanPS"/>
+          <w:color w:val="231F20"/>
+          <w:lang w:bidi="ar-EG"/>
+        </w:rPr>
+        <w:t xml:space="preserve">goto </w:t>
+      </w:r>
+      <w:r>
+        <w:rPr>
+          <w:rFonts w:ascii="TimesNewRomanPS" w:hAnsi="TimesNewRomanPS" w:hint="cs"/>
+          <w:color w:val="231F20"/>
+          <w:rtl/>
+          <w:lang w:bidi="ar-EG"/>
+        </w:rPr>
+        <w:t xml:space="preserve">  ومعنى  </w:t>
+      </w:r>
+      <w:r>
+        <w:rPr>
+          <w:rFonts w:ascii="TimesNewRomanPS" w:hAnsi="TimesNewRomanPS"/>
+          <w:color w:val="231F20"/>
+          <w:lang w:bidi="ar-EG"/>
+        </w:rPr>
+        <w:t xml:space="preserve">goto </w:t>
+      </w:r>
+      <w:r>
+        <w:rPr>
+          <w:rFonts w:ascii="TimesNewRomanPS" w:hAnsi="TimesNewRomanPS" w:hint="cs"/>
+          <w:color w:val="231F20"/>
+          <w:rtl/>
+          <w:lang w:bidi="ar-EG"/>
+        </w:rPr>
+        <w:t xml:space="preserve"> دى ان يبقا فيه </w:t>
+      </w:r>
+      <w:r>
+        <w:rPr>
+          <w:rFonts w:ascii="TimesNewRomanPS" w:hAnsi="TimesNewRomanPS"/>
+          <w:color w:val="231F20"/>
+          <w:lang w:bidi="ar-EG"/>
+        </w:rPr>
+        <w:t>function call</w:t>
+      </w:r>
+      <w:r>
+        <w:rPr>
+          <w:rFonts w:ascii="TimesNewRomanPS" w:hAnsi="TimesNewRomanPS" w:hint="cs"/>
+          <w:color w:val="231F20"/>
+          <w:rtl/>
+          <w:lang w:bidi="ar-EG"/>
+        </w:rPr>
+        <w:t xml:space="preserve"> تخلينى اروح  لمكان تانى . </w:t>
+      </w:r>
+    </w:p>
+    <w:p>
+      <w:pPr>
+        <w:pStyle w:val="ListParagraph"/>
+        <w:numPr>
+          <w:ilvl w:val="0"/>
+          <w:numId w:val="1"/>
+        </w:numPr>
+        <w:bidi/>
+        <w:rPr>
+          <w:rFonts w:hint="cs"/>
+          <w:rtl/>
+          <w:lang w:bidi="ar-EG"/>
+        </w:rPr>
+      </w:pPr>
+      <w:r>
+        <w:rPr>
+          <w:rFonts w:hint="cs"/>
+          <w:rtl/>
+          <w:lang w:bidi="ar-EG"/>
+        </w:rPr>
+        <w:t>لو انت بتخلى  ال</w:t>
+      </w:r>
+      <w:r>
+        <w:rPr>
+          <w:lang w:bidi="ar-EG"/>
+        </w:rPr>
+        <w:t>function</w:t>
+      </w:r>
+      <w:r>
+        <w:rPr>
+          <w:rFonts w:hint="cs"/>
+          <w:rtl/>
+          <w:lang w:bidi="ar-EG"/>
+        </w:rPr>
+        <w:t xml:space="preserve"> بتاعتك صغيرة    قاعدة عم  </w:t>
+      </w:r>
+      <w:r>
+        <w:rPr>
+          <w:rFonts w:ascii="TimesNewRomanPS" w:hAnsi="TimesNewRomanPS"/>
+          <w:color w:val="231F20"/>
+        </w:rPr>
+        <w:t>Dijkstra</w:t>
+      </w:r>
+      <w:r>
+        <w:rPr>
+          <w:rFonts w:hint="cs"/>
+          <w:rtl/>
+          <w:lang w:bidi="ar-EG"/>
+        </w:rPr>
+        <w:t xml:space="preserve"> مش هتبقا مواثرة معاك بل  فى بعض الاحيان   ممكن تخلى ال  </w:t>
+      </w:r>
+      <w:r>
+        <w:rPr>
+          <w:lang w:bidi="ar-EG"/>
+        </w:rPr>
+        <w:t xml:space="preserve">function </w:t>
+      </w:r>
+      <w:r>
+        <w:rPr>
+          <w:rFonts w:hint="cs"/>
+          <w:rtl/>
+          <w:lang w:bidi="ar-EG"/>
+        </w:rPr>
+        <w:t xml:space="preserve"> اوضح . </w:t>
+      </w:r>
+    </w:p>
+    <w:p>
+      <w:pPr>
+        <w:pStyle w:val="Heading1"/>
+      </w:pPr>
+      <w:r>
+        <w:rPr>
+          <w:rFonts w:hint="cs"/>
+          <w:rtl/>
+        </w:rPr>
+        <w:t>12</w:t>
+      </w:r>
+      <w:r>
+        <w:t>-</w:t>
+      </w:r>
+      <w:r>
+        <w:rPr>
+          <w:rStyle w:val="NoSpacing"/>
+        </w:rPr>
+        <w:t xml:space="preserve"> </w:t>
+      </w:r>
+      <w:r>
+        <w:rPr>
+          <w:rFonts w:eastAsiaTheme="minorEastAsia"/>
+          <w:lang w:bidi="ar-SA"/>
+        </w:rPr>
+        <w:t>How Do You Write Functions Like This?</w:t>
+      </w:r>
+    </w:p>
+    <w:p>
+      <w:pPr>
+        <w:bidi/>
+        <w:rPr>
+          <w:lang w:bidi="ar-EG"/>
+        </w:rPr>
+      </w:pPr>
+    </w:p>
+    <w:p>
+      <w:pPr>
+        <w:bidi/>
+        <w:rPr>
+          <w:rtl/>
+          <w:lang w:bidi="ar-EG"/>
+        </w:rPr>
+      </w:pPr>
+      <w:r>
+        <w:rPr>
+          <w:rFonts w:hint="cs"/>
+          <w:rtl/>
+          <w:lang w:bidi="ar-EG"/>
+        </w:rPr>
+        <w:t xml:space="preserve">عم بوب بيقلك ان كتابه  ال </w:t>
+      </w:r>
+      <w:r>
+        <w:rPr>
+          <w:lang w:bidi="ar-EG"/>
+        </w:rPr>
+        <w:t xml:space="preserve">sw </w:t>
+      </w:r>
+      <w:r>
+        <w:rPr>
+          <w:rFonts w:hint="cs"/>
+          <w:rtl/>
+          <w:lang w:bidi="ar-EG"/>
+        </w:rPr>
+        <w:t xml:space="preserve"> زى كتابه اى حاجة ف الدنيا زى انك بتكتب مقاله :</w:t>
+      </w:r>
+    </w:p>
+    <w:p>
+      <w:pPr>
+        <w:pStyle w:val="ListParagraph"/>
+        <w:numPr>
+          <w:ilvl w:val="0"/>
+          <w:numId w:val="1"/>
+        </w:numPr>
+        <w:bidi/>
+        <w:rPr>
+          <w:rFonts w:hint="cs"/>
+          <w:lang w:bidi="ar-EG"/>
+        </w:rPr>
+      </w:pPr>
+      <w:r>
+        <w:rPr>
+          <w:rFonts w:hint="cs"/>
+          <w:rtl/>
+          <w:lang w:bidi="ar-EG"/>
+        </w:rPr>
+        <w:t xml:space="preserve">اول حاجة بتحط افكارك </w:t>
+      </w:r>
+    </w:p>
+    <w:p>
+      <w:pPr>
+        <w:pStyle w:val="ListParagraph"/>
+        <w:numPr>
+          <w:ilvl w:val="0"/>
+          <w:numId w:val="1"/>
+        </w:numPr>
+        <w:bidi/>
+        <w:rPr>
+          <w:rFonts w:hint="cs"/>
+          <w:lang w:bidi="ar-EG"/>
+        </w:rPr>
+      </w:pPr>
+      <w:r>
+        <w:rPr>
+          <w:rFonts w:hint="cs"/>
+          <w:rtl/>
+          <w:lang w:bidi="ar-EG"/>
+        </w:rPr>
+        <w:t xml:space="preserve">بعد كدة بتبداء تصيغ الافكار دى  ف الاول  النسخه الاوله اكيد  هتكون معقده  او مش مرتبه </w:t>
+      </w:r>
+    </w:p>
+    <w:p>
+      <w:pPr>
+        <w:pStyle w:val="ListParagraph"/>
+        <w:numPr>
+          <w:ilvl w:val="0"/>
+          <w:numId w:val="1"/>
+        </w:numPr>
+        <w:bidi/>
+        <w:rPr>
+          <w:rFonts w:hint="cs"/>
+          <w:lang w:bidi="ar-EG"/>
+        </w:rPr>
+      </w:pPr>
+      <w:r>
+        <w:rPr>
+          <w:rFonts w:hint="cs"/>
+          <w:rtl/>
+          <w:lang w:bidi="ar-EG"/>
+        </w:rPr>
+        <w:t xml:space="preserve">وعم بوب بيقلك  هو لما بيكتب  </w:t>
+      </w:r>
+      <w:r>
+        <w:rPr>
+          <w:lang w:bidi="ar-EG"/>
+        </w:rPr>
+        <w:t xml:space="preserve">function </w:t>
+      </w:r>
+      <w:r>
+        <w:rPr>
+          <w:rFonts w:hint="cs"/>
+          <w:rtl/>
+          <w:lang w:bidi="ar-EG"/>
+        </w:rPr>
+        <w:t xml:space="preserve"> بتكون فالاول  معقدة  وملغبطه ف الاول   </w:t>
+      </w:r>
+    </w:p>
+    <w:p>
+      <w:pPr>
+        <w:pStyle w:val="ListParagraph"/>
+        <w:numPr>
+          <w:ilvl w:val="0"/>
+          <w:numId w:val="1"/>
+        </w:numPr>
+        <w:bidi/>
+        <w:rPr>
+          <w:rFonts w:hint="cs"/>
+          <w:lang w:bidi="ar-EG"/>
+        </w:rPr>
+      </w:pPr>
+      <w:r>
+        <w:rPr>
+          <w:rFonts w:hint="cs"/>
+          <w:rtl/>
+          <w:lang w:bidi="ar-EG"/>
+        </w:rPr>
+        <w:t xml:space="preserve">وبعد كدة  بيفضل  يظبط الكلام  الى كتبه  وفى الاخر بيكون عندة ال </w:t>
+      </w:r>
+      <w:r>
+        <w:rPr>
+          <w:lang w:bidi="ar-EG"/>
+        </w:rPr>
+        <w:t xml:space="preserve">function </w:t>
+      </w:r>
+      <w:r>
+        <w:rPr>
+          <w:rFonts w:hint="cs"/>
+          <w:rtl/>
+          <w:lang w:bidi="ar-EG"/>
+        </w:rPr>
+        <w:t xml:space="preserve"> بتتبع كل القواعد الى حطها . </w:t>
+      </w:r>
+    </w:p>
+    <w:p>
+      <w:pPr>
+        <w:pStyle w:val="ListParagraph"/>
+        <w:numPr>
+          <w:ilvl w:val="0"/>
+          <w:numId w:val="1"/>
+        </w:numPr>
+        <w:bidi/>
+        <w:rPr>
+          <w:lang w:bidi="ar-EG"/>
+        </w:rPr>
+      </w:pPr>
+      <w:r>
+        <w:rPr>
+          <w:rFonts w:hint="cs"/>
+          <w:rtl/>
+          <w:lang w:bidi="ar-EG"/>
+        </w:rPr>
+        <w:t>وبيقلك  هو مش متخيل ان ف حد ممكن يتكت الكود من الاول صح ومتبع القواعد ف  عادى عك وبعد كدة  صلح الدنيا.</w:t>
+      </w:r>
+    </w:p>
+    <w:p>
+      <w:pPr>
+        <w:pStyle w:val="ListParagraph"/>
+        <w:bidi/>
+        <w:rPr>
+          <w:rtl/>
+          <w:lang w:bidi="ar-EG"/>
+        </w:rPr>
+      </w:pPr>
+      <w:r>
+        <w:rPr>
+          <w:rFonts w:hint="cs"/>
+          <w:rtl/>
+          <w:lang w:bidi="ar-EG"/>
+        </w:rPr>
+        <w:t>ومتفهمنيش غلط  صلح الدنيا قبل متسلم المشورع  .</w:t>
+      </w:r>
+    </w:p>
+    <w:p>
+      <w:pPr>
+        <w:pStyle w:val="Heading1"/>
+        <w:bidi/>
+        <w:rPr>
+          <w:rFonts w:hint="cs"/>
+          <w:rtl/>
+        </w:rPr>
+      </w:pPr>
+      <w:bookmarkStart w:id="25" w:name="_GoBack"/>
+      <w:bookmarkEnd w:id="25"/>
     </w:p>
     <w:p>
       <w:pPr>
@@ -32284,6 +33274,14 @@
     <w:notTrueType/>
     <w:pitch w:val="default"/>
   </w:font>
+  <w:font w:name="Courier-Bold">
+    <w:altName w:val="Times New Roman"/>
+    <w:panose1 w:val="00000000000000000000"/>
+    <w:charset w:val="00"/>
+    <w:family w:val="roman"/>
+    <w:notTrueType/>
+    <w:pitch w:val="default"/>
+  </w:font>
   <w:font w:name="Courier">
     <w:panose1 w:val="02070409020205020404"/>
     <w:charset w:val="00"/>
@@ -32291,14 +33289,6 @@
     <w:notTrueType/>
     <w:pitch w:val="fixed"/>
     <w:sig w:usb0="00000003" w:usb1="00000000" w:usb2="00000000" w:usb3="00000000" w:csb0="00000001" w:csb1="00000000"/>
-  </w:font>
-  <w:font w:name="Courier-Bold">
-    <w:altName w:val="Times New Roman"/>
-    <w:panose1 w:val="00000000000000000000"/>
-    <w:charset w:val="00"/>
-    <w:family w:val="roman"/>
-    <w:notTrueType/>
-    <w:pitch w:val="default"/>
   </w:font>
   <w:font w:name="Calibri">
     <w:panose1 w:val="020F0502020204030204"/>
@@ -33133,7 +34123,7 @@
 </file>
 
 <file path=customXml/itemProps2.xml><?xml version="1.0" encoding="utf-8"?>
-<ds:datastoreItem xmlns:ds="http://schemas.openxmlformats.org/officeDocument/2006/customXml" ds:itemID="{ECC7F78E-CE4D-4869-8892-02A86C7E2626}">
+<ds:datastoreItem xmlns:ds="http://schemas.openxmlformats.org/officeDocument/2006/customXml" ds:itemID="{1F165F6D-B170-4715-A0BD-206888B4AC2B}">
   <ds:schemaRefs>
     <ds:schemaRef ds:uri="http://schemas.openxmlformats.org/officeDocument/2006/bibliography"/>
   </ds:schemaRefs>

</xml_diff>

<commit_message>
the end in ch3
</commit_message>
<xml_diff>
--- a/ch3-Functions.docx
+++ b/ch3-Functions.docx
@@ -4261,7 +4261,7 @@
             </w:rPr>
             <w:fldChar w:fldCharType="separate"/>
           </w:r>
-          <w:hyperlink w:anchor="_Toc124441476" w:history="1">
+          <w:hyperlink w:anchor="_Toc124443851" w:history="1">
             <w:r>
               <w:rPr>
                 <w:rStyle w:val="Hyperlink"/>
@@ -4313,7 +4313,7 @@
                 <w:noProof/>
                 <w:webHidden/>
               </w:rPr>
-              <w:instrText xml:space="preserve"> PAGEREF _Toc124441476 \h </w:instrText>
+              <w:instrText xml:space="preserve"> PAGEREF _Toc124443851 \h </w:instrText>
             </w:r>
             <w:r>
               <w:rPr>
@@ -4355,7 +4355,7 @@
               <w:noProof/>
             </w:rPr>
           </w:pPr>
-          <w:hyperlink w:anchor="_Toc124441477" w:history="1">
+          <w:hyperlink w:anchor="_Toc124443852" w:history="1">
             <w:r>
               <w:rPr>
                 <w:rStyle w:val="Hyperlink"/>
@@ -4392,7 +4392,7 @@
                 <w:noProof/>
                 <w:webHidden/>
               </w:rPr>
-              <w:instrText xml:space="preserve"> PAGEREF _Toc124441477 \h </w:instrText>
+              <w:instrText xml:space="preserve"> PAGEREF _Toc124443852 \h </w:instrText>
             </w:r>
             <w:r>
               <w:rPr>
@@ -4434,7 +4434,7 @@
               <w:noProof/>
             </w:rPr>
           </w:pPr>
-          <w:hyperlink w:anchor="_Toc124441478" w:history="1">
+          <w:hyperlink w:anchor="_Toc124443853" w:history="1">
             <w:r>
               <w:rPr>
                 <w:rStyle w:val="Hyperlink"/>
@@ -4469,7 +4469,7 @@
                 <w:noProof/>
                 <w:webHidden/>
               </w:rPr>
-              <w:instrText xml:space="preserve"> PAGEREF _Toc124441478 \h </w:instrText>
+              <w:instrText xml:space="preserve"> PAGEREF _Toc124443853 \h </w:instrText>
             </w:r>
             <w:r>
               <w:rPr>
@@ -4511,7 +4511,7 @@
               <w:noProof/>
             </w:rPr>
           </w:pPr>
-          <w:hyperlink w:anchor="_Toc124441479" w:history="1">
+          <w:hyperlink w:anchor="_Toc124443854" w:history="1">
             <w:r>
               <w:rPr>
                 <w:rStyle w:val="Hyperlink"/>
@@ -4539,7 +4539,7 @@
                 <w:noProof/>
                 <w:webHidden/>
               </w:rPr>
-              <w:instrText xml:space="preserve"> PAGEREF _Toc124441479 \h </w:instrText>
+              <w:instrText xml:space="preserve"> PAGEREF _Toc124443854 \h </w:instrText>
             </w:r>
             <w:r>
               <w:rPr>
@@ -4581,7 +4581,7 @@
               <w:noProof/>
             </w:rPr>
           </w:pPr>
-          <w:hyperlink w:anchor="_Toc124441480" w:history="1">
+          <w:hyperlink w:anchor="_Toc124443855" w:history="1">
             <w:r>
               <w:rPr>
                 <w:rStyle w:val="Hyperlink"/>
@@ -4618,7 +4618,7 @@
                 <w:noProof/>
                 <w:webHidden/>
               </w:rPr>
-              <w:instrText xml:space="preserve"> PAGEREF _Toc124441480 \h </w:instrText>
+              <w:instrText xml:space="preserve"> PAGEREF _Toc124443855 \h </w:instrText>
             </w:r>
             <w:r>
               <w:rPr>
@@ -4660,7 +4660,7 @@
               <w:noProof/>
             </w:rPr>
           </w:pPr>
-          <w:hyperlink w:anchor="_Toc124441481" w:history="1">
+          <w:hyperlink w:anchor="_Toc124443856" w:history="1">
             <w:r>
               <w:rPr>
                 <w:rStyle w:val="Hyperlink"/>
@@ -4703,7 +4703,7 @@
                 <w:noProof/>
                 <w:webHidden/>
               </w:rPr>
-              <w:instrText xml:space="preserve"> PAGEREF _Toc124441481 \h </w:instrText>
+              <w:instrText xml:space="preserve"> PAGEREF _Toc124443856 \h </w:instrText>
             </w:r>
             <w:r>
               <w:rPr>
@@ -4745,7 +4745,7 @@
               <w:noProof/>
             </w:rPr>
           </w:pPr>
-          <w:hyperlink w:anchor="_Toc124441482" w:history="1">
+          <w:hyperlink w:anchor="_Toc124443857" w:history="1">
             <w:r>
               <w:rPr>
                 <w:rStyle w:val="Hyperlink"/>
@@ -4789,7 +4789,7 @@
                 <w:noProof/>
                 <w:webHidden/>
               </w:rPr>
-              <w:instrText xml:space="preserve"> PAGEREF _Toc124441482 \h </w:instrText>
+              <w:instrText xml:space="preserve"> PAGEREF _Toc124443857 \h </w:instrText>
             </w:r>
             <w:r>
               <w:rPr>
@@ -4831,7 +4831,7 @@
               <w:noProof/>
             </w:rPr>
           </w:pPr>
-          <w:hyperlink w:anchor="_Toc124441483" w:history="1">
+          <w:hyperlink w:anchor="_Toc124443858" w:history="1">
             <w:r>
               <w:rPr>
                 <w:rStyle w:val="Hyperlink"/>
@@ -4875,7 +4875,7 @@
                 <w:noProof/>
                 <w:webHidden/>
               </w:rPr>
-              <w:instrText xml:space="preserve"> PAGEREF _Toc124441483 \h </w:instrText>
+              <w:instrText xml:space="preserve"> PAGEREF _Toc124443858 \h </w:instrText>
             </w:r>
             <w:r>
               <w:rPr>
@@ -4917,7 +4917,7 @@
               <w:noProof/>
             </w:rPr>
           </w:pPr>
-          <w:hyperlink w:anchor="_Toc124441484" w:history="1">
+          <w:hyperlink w:anchor="_Toc124443859" w:history="1">
             <w:r>
               <w:rPr>
                 <w:rStyle w:val="Hyperlink"/>
@@ -4952,7 +4952,7 @@
                 <w:noProof/>
                 <w:webHidden/>
               </w:rPr>
-              <w:instrText xml:space="preserve"> PAGEREF _Toc124441484 \h </w:instrText>
+              <w:instrText xml:space="preserve"> PAGEREF _Toc124443859 \h </w:instrText>
             </w:r>
             <w:r>
               <w:rPr>
@@ -4994,7 +4994,7 @@
               <w:noProof/>
             </w:rPr>
           </w:pPr>
-          <w:hyperlink w:anchor="_Toc124441485" w:history="1">
+          <w:hyperlink w:anchor="_Toc124443860" w:history="1">
             <w:r>
               <w:rPr>
                 <w:rStyle w:val="Hyperlink"/>
@@ -5039,7 +5039,7 @@
                 <w:noProof/>
                 <w:webHidden/>
               </w:rPr>
-              <w:instrText xml:space="preserve"> PAGEREF _Toc124441485 \h </w:instrText>
+              <w:instrText xml:space="preserve"> PAGEREF _Toc124443860 \h </w:instrText>
             </w:r>
             <w:r>
               <w:rPr>
@@ -5081,7 +5081,7 @@
               <w:noProof/>
             </w:rPr>
           </w:pPr>
-          <w:hyperlink w:anchor="_Toc124441486" w:history="1">
+          <w:hyperlink w:anchor="_Toc124443861" w:history="1">
             <w:r>
               <w:rPr>
                 <w:rStyle w:val="Hyperlink"/>
@@ -5118,7 +5118,7 @@
                 <w:noProof/>
                 <w:webHidden/>
               </w:rPr>
-              <w:instrText xml:space="preserve"> PAGEREF _Toc124441486 \h </w:instrText>
+              <w:instrText xml:space="preserve"> PAGEREF _Toc124443861 \h </w:instrText>
             </w:r>
             <w:r>
               <w:rPr>
@@ -5160,7 +5160,7 @@
               <w:noProof/>
             </w:rPr>
           </w:pPr>
-          <w:hyperlink w:anchor="_Toc124441487" w:history="1">
+          <w:hyperlink w:anchor="_Toc124443862" w:history="1">
             <w:r>
               <w:rPr>
                 <w:rStyle w:val="Hyperlink"/>
@@ -5205,7 +5205,7 @@
                 <w:noProof/>
                 <w:webHidden/>
               </w:rPr>
-              <w:instrText xml:space="preserve"> PAGEREF _Toc124441487 \h </w:instrText>
+              <w:instrText xml:space="preserve"> PAGEREF _Toc124443862 \h </w:instrText>
             </w:r>
             <w:r>
               <w:rPr>
@@ -5247,7 +5247,7 @@
               <w:noProof/>
             </w:rPr>
           </w:pPr>
-          <w:hyperlink w:anchor="_Toc124441488" w:history="1">
+          <w:hyperlink w:anchor="_Toc124443863" w:history="1">
             <w:r>
               <w:rPr>
                 <w:rStyle w:val="Hyperlink"/>
@@ -5283,7 +5283,7 @@
                 <w:noProof/>
                 <w:webHidden/>
               </w:rPr>
-              <w:instrText xml:space="preserve"> PAGEREF _Toc124441488 \h </w:instrText>
+              <w:instrText xml:space="preserve"> PAGEREF _Toc124443863 \h </w:instrText>
             </w:r>
             <w:r>
               <w:rPr>
@@ -5325,7 +5325,7 @@
               <w:noProof/>
             </w:rPr>
           </w:pPr>
-          <w:hyperlink w:anchor="_Toc124441489" w:history="1">
+          <w:hyperlink w:anchor="_Toc124443864" w:history="1">
             <w:r>
               <w:rPr>
                 <w:rStyle w:val="Hyperlink"/>
@@ -5362,7 +5362,7 @@
                 <w:noProof/>
                 <w:webHidden/>
               </w:rPr>
-              <w:instrText xml:space="preserve"> PAGEREF _Toc124441489 \h </w:instrText>
+              <w:instrText xml:space="preserve"> PAGEREF _Toc124443864 \h </w:instrText>
             </w:r>
             <w:r>
               <w:rPr>
@@ -5404,7 +5404,7 @@
               <w:noProof/>
             </w:rPr>
           </w:pPr>
-          <w:hyperlink w:anchor="_Toc124441490" w:history="1">
+          <w:hyperlink w:anchor="_Toc124443865" w:history="1">
             <w:r>
               <w:rPr>
                 <w:rStyle w:val="Hyperlink"/>
@@ -5449,7 +5449,7 @@
                 <w:noProof/>
                 <w:webHidden/>
               </w:rPr>
-              <w:instrText xml:space="preserve"> PAGEREF _Toc124441490 \h </w:instrText>
+              <w:instrText xml:space="preserve"> PAGEREF _Toc124443865 \h </w:instrText>
             </w:r>
             <w:r>
               <w:rPr>
@@ -5491,7 +5491,7 @@
               <w:noProof/>
             </w:rPr>
           </w:pPr>
-          <w:hyperlink w:anchor="_Toc124441491" w:history="1">
+          <w:hyperlink w:anchor="_Toc124443866" w:history="1">
             <w:r>
               <w:rPr>
                 <w:rStyle w:val="Hyperlink"/>
@@ -5536,7 +5536,7 @@
                 <w:noProof/>
                 <w:webHidden/>
               </w:rPr>
-              <w:instrText xml:space="preserve"> PAGEREF _Toc124441491 \h </w:instrText>
+              <w:instrText xml:space="preserve"> PAGEREF _Toc124443866 \h </w:instrText>
             </w:r>
             <w:r>
               <w:rPr>
@@ -5578,7 +5578,7 @@
               <w:noProof/>
             </w:rPr>
           </w:pPr>
-          <w:hyperlink w:anchor="_Toc124441492" w:history="1">
+          <w:hyperlink w:anchor="_Toc124443867" w:history="1">
             <w:r>
               <w:rPr>
                 <w:rStyle w:val="Hyperlink"/>
@@ -5622,7 +5622,7 @@
                 <w:noProof/>
                 <w:webHidden/>
               </w:rPr>
-              <w:instrText xml:space="preserve"> PAGEREF _Toc124441492 \h </w:instrText>
+              <w:instrText xml:space="preserve"> PAGEREF _Toc124443867 \h </w:instrText>
             </w:r>
             <w:r>
               <w:rPr>
@@ -5664,7 +5664,7 @@
               <w:noProof/>
             </w:rPr>
           </w:pPr>
-          <w:hyperlink w:anchor="_Toc124441493" w:history="1">
+          <w:hyperlink w:anchor="_Toc124443868" w:history="1">
             <w:r>
               <w:rPr>
                 <w:rStyle w:val="Hyperlink"/>
@@ -5709,7 +5709,7 @@
                 <w:noProof/>
                 <w:webHidden/>
               </w:rPr>
-              <w:instrText xml:space="preserve"> PAGEREF _Toc124441493 \h </w:instrText>
+              <w:instrText xml:space="preserve"> PAGEREF _Toc124443868 \h </w:instrText>
             </w:r>
             <w:r>
               <w:rPr>
@@ -5751,7 +5751,7 @@
               <w:noProof/>
             </w:rPr>
           </w:pPr>
-          <w:hyperlink w:anchor="_Toc124441494" w:history="1">
+          <w:hyperlink w:anchor="_Toc124443869" w:history="1">
             <w:r>
               <w:rPr>
                 <w:rStyle w:val="Hyperlink"/>
@@ -5795,7 +5795,7 @@
                 <w:noProof/>
                 <w:webHidden/>
               </w:rPr>
-              <w:instrText xml:space="preserve"> PAGEREF _Toc124441494 \h </w:instrText>
+              <w:instrText xml:space="preserve"> PAGEREF _Toc124443869 \h </w:instrText>
             </w:r>
             <w:r>
               <w:rPr>
@@ -5837,7 +5837,7 @@
               <w:noProof/>
             </w:rPr>
           </w:pPr>
-          <w:hyperlink w:anchor="_Toc124441495" w:history="1">
+          <w:hyperlink w:anchor="_Toc124443870" w:history="1">
             <w:r>
               <w:rPr>
                 <w:rStyle w:val="Hyperlink"/>
@@ -5864,7 +5864,7 @@
                 <w:noProof/>
                 <w:webHidden/>
               </w:rPr>
-              <w:instrText xml:space="preserve"> PAGEREF _Toc124441495 \h </w:instrText>
+              <w:instrText xml:space="preserve"> PAGEREF _Toc124443870 \h </w:instrText>
             </w:r>
             <w:r>
               <w:rPr>
@@ -5884,7 +5884,7 @@
                 <w:noProof/>
                 <w:webHidden/>
               </w:rPr>
-              <w:t>17</w:t>
+              <w:t>16</w:t>
             </w:r>
             <w:r>
               <w:rPr>
@@ -5906,7 +5906,7 @@
               <w:noProof/>
             </w:rPr>
           </w:pPr>
-          <w:hyperlink w:anchor="_Toc124441496" w:history="1">
+          <w:hyperlink w:anchor="_Toc124443871" w:history="1">
             <w:r>
               <w:rPr>
                 <w:rStyle w:val="Hyperlink"/>
@@ -5959,7 +5959,7 @@
                 <w:noProof/>
                 <w:webHidden/>
               </w:rPr>
-              <w:instrText xml:space="preserve"> PAGEREF _Toc124441496 \h </w:instrText>
+              <w:instrText xml:space="preserve"> PAGEREF _Toc124443871 \h </w:instrText>
             </w:r>
             <w:r>
               <w:rPr>
@@ -6001,7 +6001,7 @@
               <w:noProof/>
             </w:rPr>
           </w:pPr>
-          <w:hyperlink w:anchor="_Toc124441497" w:history="1">
+          <w:hyperlink w:anchor="_Toc124443872" w:history="1">
             <w:r>
               <w:rPr>
                 <w:rStyle w:val="Hyperlink"/>
@@ -6046,7 +6046,7 @@
                 <w:noProof/>
                 <w:webHidden/>
               </w:rPr>
-              <w:instrText xml:space="preserve"> PAGEREF _Toc124441497 \h </w:instrText>
+              <w:instrText xml:space="preserve"> PAGEREF _Toc124443872 \h </w:instrText>
             </w:r>
             <w:r>
               <w:rPr>
@@ -6066,7 +6066,7 @@
                 <w:noProof/>
                 <w:webHidden/>
               </w:rPr>
-              <w:t>19</w:t>
+              <w:t>18</w:t>
             </w:r>
             <w:r>
               <w:rPr>
@@ -6088,7 +6088,7 @@
               <w:noProof/>
             </w:rPr>
           </w:pPr>
-          <w:hyperlink w:anchor="_Toc124441498" w:history="1">
+          <w:hyperlink w:anchor="_Toc124443873" w:history="1">
             <w:r>
               <w:rPr>
                 <w:rStyle w:val="Hyperlink"/>
@@ -6149,7 +6149,7 @@
                 <w:noProof/>
                 <w:webHidden/>
               </w:rPr>
-              <w:instrText xml:space="preserve"> PAGEREF _Toc124441498 \h </w:instrText>
+              <w:instrText xml:space="preserve"> PAGEREF _Toc124443873 \h </w:instrText>
             </w:r>
             <w:r>
               <w:rPr>
@@ -6191,7 +6191,7 @@
               <w:noProof/>
             </w:rPr>
           </w:pPr>
-          <w:hyperlink w:anchor="_Toc124441499" w:history="1">
+          <w:hyperlink w:anchor="_Toc124443874" w:history="1">
             <w:r>
               <w:rPr>
                 <w:rStyle w:val="Hyperlink"/>
@@ -6238,7 +6238,7 @@
                 <w:noProof/>
                 <w:webHidden/>
               </w:rPr>
-              <w:instrText xml:space="preserve"> PAGEREF _Toc124441499 \h </w:instrText>
+              <w:instrText xml:space="preserve"> PAGEREF _Toc124443874 \h </w:instrText>
             </w:r>
             <w:r>
               <w:rPr>
@@ -6280,7 +6280,7 @@
               <w:noProof/>
             </w:rPr>
           </w:pPr>
-          <w:hyperlink w:anchor="_Toc124441500" w:history="1">
+          <w:hyperlink w:anchor="_Toc124443875" w:history="1">
             <w:r>
               <w:rPr>
                 <w:rStyle w:val="Hyperlink"/>
@@ -6294,7 +6294,7 @@
                 <w:rStyle w:val="Hyperlink"/>
                 <w:noProof/>
               </w:rPr>
-              <w:t>Structured Programming :</w:t>
+              <w:t>Structured Programming:</w:t>
             </w:r>
             <w:r>
               <w:rPr>
@@ -6315,7 +6315,179 @@
                 <w:noProof/>
                 <w:webHidden/>
               </w:rPr>
-              <w:instrText xml:space="preserve"> PAGEREF _Toc124441500 \h </w:instrText>
+              <w:instrText xml:space="preserve"> PAGEREF _Toc124443875 \h </w:instrText>
+            </w:r>
+            <w:r>
+              <w:rPr>
+                <w:noProof/>
+                <w:webHidden/>
+              </w:rPr>
+            </w:r>
+            <w:r>
+              <w:rPr>
+                <w:noProof/>
+                <w:webHidden/>
+              </w:rPr>
+              <w:fldChar w:fldCharType="separate"/>
+            </w:r>
+            <w:r>
+              <w:rPr>
+                <w:noProof/>
+                <w:webHidden/>
+              </w:rPr>
+              <w:t>20</w:t>
+            </w:r>
+            <w:r>
+              <w:rPr>
+                <w:noProof/>
+                <w:webHidden/>
+              </w:rPr>
+              <w:fldChar w:fldCharType="end"/>
+            </w:r>
+          </w:hyperlink>
+        </w:p>
+        <w:p>
+          <w:pPr>
+            <w:pStyle w:val="TOC1"/>
+            <w:tabs>
+              <w:tab w:val="right" w:leader="dot" w:pos="9350"/>
+            </w:tabs>
+            <w:rPr>
+              <w:rFonts w:cstheme="minorBidi"/>
+              <w:noProof/>
+            </w:rPr>
+          </w:pPr>
+          <w:hyperlink w:anchor="_Toc124443876" w:history="1">
+            <w:r>
+              <w:rPr>
+                <w:rStyle w:val="Hyperlink"/>
+                <w:noProof/>
+                <w:rtl/>
+                <w:lang w:bidi="ar-EG"/>
+              </w:rPr>
+              <w:t>12</w:t>
+            </w:r>
+            <w:r>
+              <w:rPr>
+                <w:rStyle w:val="Hyperlink"/>
+                <w:noProof/>
+                <w:lang w:bidi="ar-EG"/>
+              </w:rPr>
+              <w:t xml:space="preserve">- </w:t>
+            </w:r>
+            <w:r>
+              <w:rPr>
+                <w:rStyle w:val="Hyperlink"/>
+                <w:noProof/>
+              </w:rPr>
+              <w:t>How Do You Write Functions Like This?</w:t>
+            </w:r>
+            <w:r>
+              <w:rPr>
+                <w:noProof/>
+                <w:webHidden/>
+              </w:rPr>
+              <w:tab/>
+            </w:r>
+            <w:r>
+              <w:rPr>
+                <w:noProof/>
+                <w:webHidden/>
+              </w:rPr>
+              <w:fldChar w:fldCharType="begin"/>
+            </w:r>
+            <w:r>
+              <w:rPr>
+                <w:noProof/>
+                <w:webHidden/>
+              </w:rPr>
+              <w:instrText xml:space="preserve"> PAGEREF _Toc124443876 \h </w:instrText>
+            </w:r>
+            <w:r>
+              <w:rPr>
+                <w:noProof/>
+                <w:webHidden/>
+              </w:rPr>
+            </w:r>
+            <w:r>
+              <w:rPr>
+                <w:noProof/>
+                <w:webHidden/>
+              </w:rPr>
+              <w:fldChar w:fldCharType="separate"/>
+            </w:r>
+            <w:r>
+              <w:rPr>
+                <w:noProof/>
+                <w:webHidden/>
+              </w:rPr>
+              <w:t>20</w:t>
+            </w:r>
+            <w:r>
+              <w:rPr>
+                <w:noProof/>
+                <w:webHidden/>
+              </w:rPr>
+              <w:fldChar w:fldCharType="end"/>
+            </w:r>
+          </w:hyperlink>
+        </w:p>
+        <w:p>
+          <w:pPr>
+            <w:pStyle w:val="TOC1"/>
+            <w:tabs>
+              <w:tab w:val="right" w:leader="dot" w:pos="9350"/>
+            </w:tabs>
+            <w:rPr>
+              <w:rFonts w:cstheme="minorBidi"/>
+              <w:noProof/>
+            </w:rPr>
+          </w:pPr>
+          <w:hyperlink w:anchor="_Toc124443877" w:history="1">
+            <w:r>
+              <w:rPr>
+                <w:rStyle w:val="Hyperlink"/>
+                <w:noProof/>
+                <w:rtl/>
+                <w:lang w:bidi="ar-EG"/>
+              </w:rPr>
+              <w:t>13</w:t>
+            </w:r>
+            <w:r>
+              <w:rPr>
+                <w:rStyle w:val="Hyperlink"/>
+                <w:noProof/>
+                <w:lang w:bidi="ar-EG"/>
+              </w:rPr>
+              <w:t xml:space="preserve">- </w:t>
+            </w:r>
+            <w:r>
+              <w:rPr>
+                <w:rStyle w:val="Hyperlink"/>
+                <w:noProof/>
+              </w:rPr>
+              <w:t>Conclusion:</w:t>
+            </w:r>
+            <w:r>
+              <w:rPr>
+                <w:noProof/>
+                <w:webHidden/>
+              </w:rPr>
+              <w:tab/>
+            </w:r>
+            <w:r>
+              <w:rPr>
+                <w:noProof/>
+                <w:webHidden/>
+              </w:rPr>
+              <w:fldChar w:fldCharType="begin"/>
+            </w:r>
+            <w:r>
+              <w:rPr>
+                <w:noProof/>
+                <w:webHidden/>
+              </w:rPr>
+              <w:instrText xml:space="preserve"> PAGEREF _Toc124443877 \h </w:instrText>
             </w:r>
             <w:r>
               <w:rPr>
@@ -6398,22 +6570,6 @@
           <w:rFonts w:asciiTheme="majorBidi" w:hAnsiTheme="majorBidi" w:cstheme="majorBidi"/>
           <w:rtl/>
           <w:lang w:bidi="ar-EG"/>
-        </w:rPr>
-      </w:pPr>
-    </w:p>
-    <w:p>
-      <w:pPr>
-        <w:jc w:val="both"/>
-        <w:rPr>
-          <w:rFonts w:asciiTheme="majorBidi" w:hAnsiTheme="majorBidi" w:cstheme="majorBidi"/>
-        </w:rPr>
-      </w:pPr>
-    </w:p>
-    <w:p>
-      <w:pPr>
-        <w:jc w:val="both"/>
-        <w:rPr>
-          <w:rFonts w:asciiTheme="majorBidi" w:hAnsiTheme="majorBidi" w:cstheme="majorBidi"/>
         </w:rPr>
       </w:pPr>
     </w:p>
@@ -7288,7 +7444,7 @@
       <w:pPr>
         <w:pStyle w:val="Heading1"/>
       </w:pPr>
-      <w:bookmarkStart w:id="0" w:name="_Toc124441476"/>
+      <w:bookmarkStart w:id="0" w:name="_Toc124443851"/>
       <w:r>
         <w:rPr>
           <w:rFonts w:hint="cs"/>
@@ -8326,7 +8482,7 @@
           <w:lang w:bidi="ar-SA"/>
         </w:rPr>
       </w:pPr>
-      <w:bookmarkStart w:id="1" w:name="_Toc124441477"/>
+      <w:bookmarkStart w:id="1" w:name="_Toc124443852"/>
       <w:r>
         <w:rPr>
           <w:rFonts w:ascii="TimesNewRomanPS-Bold" w:hAnsi="TimesNewRomanPS-Bold" w:hint="cs"/>
@@ -8706,7 +8862,7 @@
           <w:rtl/>
         </w:rPr>
       </w:pPr>
-      <w:bookmarkStart w:id="2" w:name="_Toc124441478"/>
+      <w:bookmarkStart w:id="2" w:name="_Toc124443853"/>
       <w:r>
         <w:rPr>
           <w:rFonts w:eastAsiaTheme="minorEastAsia" w:hint="cs"/>
@@ -10508,7 +10664,7 @@
       <w:pPr>
         <w:pStyle w:val="Heading2"/>
       </w:pPr>
-      <w:bookmarkStart w:id="3" w:name="_Toc124441479"/>
+      <w:bookmarkStart w:id="3" w:name="_Toc124443854"/>
       <w:r>
         <w:t>2</w:t>
       </w:r>
@@ -10972,7 +11128,7 @@
           <w:rtl/>
         </w:rPr>
       </w:pPr>
-      <w:bookmarkStart w:id="4" w:name="_Toc124441480"/>
+      <w:bookmarkStart w:id="4" w:name="_Toc124443855"/>
       <w:r>
         <w:rPr>
           <w:rFonts w:hint="cs"/>
@@ -11902,7 +12058,7 @@
       <w:pPr>
         <w:pStyle w:val="Heading2"/>
       </w:pPr>
-      <w:bookmarkStart w:id="5" w:name="_Toc124441481"/>
+      <w:bookmarkStart w:id="5" w:name="_Toc124443856"/>
       <w:r>
         <w:t xml:space="preserve">3.1- </w:t>
       </w:r>
@@ -13172,7 +13328,7 @@
       <w:pPr>
         <w:pStyle w:val="Heading1"/>
       </w:pPr>
-      <w:bookmarkStart w:id="6" w:name="_Toc124441482"/>
+      <w:bookmarkStart w:id="6" w:name="_Toc124443857"/>
       <w:r>
         <w:rPr>
           <w:rFonts w:hint="cs"/>
@@ -14455,7 +14611,7 @@
           <w:lang w:bidi="ar-SA"/>
         </w:rPr>
       </w:pPr>
-      <w:bookmarkStart w:id="7" w:name="_Toc124441483"/>
+      <w:bookmarkStart w:id="7" w:name="_Toc124443858"/>
       <w:r>
         <w:rPr>
           <w:rFonts w:hint="cs"/>
@@ -14889,7 +15045,7 @@
         </w:rPr>
         <w:t xml:space="preserve"> </w:t>
       </w:r>
-      <w:bookmarkStart w:id="8" w:name="_Toc124441484"/>
+      <w:bookmarkStart w:id="8" w:name="_Toc124443859"/>
       <w:r>
         <w:t>6-</w:t>
       </w:r>
@@ -16242,7 +16398,7 @@
       <w:pPr>
         <w:pStyle w:val="Heading2"/>
       </w:pPr>
-      <w:bookmarkStart w:id="9" w:name="_Toc124441485"/>
+      <w:bookmarkStart w:id="9" w:name="_Toc124443860"/>
       <w:r>
         <w:rPr>
           <w:rFonts w:hint="cs"/>
@@ -17676,7 +17832,7 @@
           <w:rtl/>
         </w:rPr>
       </w:pPr>
-      <w:bookmarkStart w:id="10" w:name="_Toc124441486"/>
+      <w:bookmarkStart w:id="10" w:name="_Toc124443861"/>
       <w:r>
         <w:rPr>
           <w:rFonts w:hint="cs"/>
@@ -18361,7 +18517,7 @@
       <w:pPr>
         <w:pStyle w:val="Heading2"/>
       </w:pPr>
-      <w:bookmarkStart w:id="11" w:name="_Toc124441487"/>
+      <w:bookmarkStart w:id="11" w:name="_Toc124443862"/>
       <w:r>
         <w:rPr>
           <w:rFonts w:hint="cs"/>
@@ -20018,7 +20174,7 @@
           <w:lang w:bidi="ar-SA"/>
         </w:rPr>
       </w:pPr>
-      <w:bookmarkStart w:id="12" w:name="_Toc124441488"/>
+      <w:bookmarkStart w:id="12" w:name="_Toc124443863"/>
       <w:r>
         <w:t>6.4-</w:t>
       </w:r>
@@ -20250,7 +20406,7 @@
       <w:pPr>
         <w:pStyle w:val="Heading2"/>
       </w:pPr>
-      <w:bookmarkStart w:id="13" w:name="_Toc124441489"/>
+      <w:bookmarkStart w:id="13" w:name="_Toc124443864"/>
       <w:r>
         <w:rPr>
           <w:rFonts w:hint="cs"/>
@@ -20495,7 +20651,7 @@
           <w:lang w:bidi="ar-SA"/>
         </w:rPr>
       </w:pPr>
-      <w:bookmarkStart w:id="14" w:name="_Toc124441490"/>
+      <w:bookmarkStart w:id="14" w:name="_Toc124443865"/>
       <w:r>
         <w:rPr>
           <w:rFonts w:hint="cs"/>
@@ -20577,7 +20733,7 @@
           <w:lang w:bidi="ar-SA"/>
         </w:rPr>
       </w:pPr>
-      <w:bookmarkStart w:id="15" w:name="_Toc124441491"/>
+      <w:bookmarkStart w:id="15" w:name="_Toc124443866"/>
       <w:r>
         <w:rPr>
           <w:rFonts w:hint="cs"/>
@@ -21138,7 +21294,7 @@
       <w:pPr>
         <w:pStyle w:val="Heading1"/>
       </w:pPr>
-      <w:bookmarkStart w:id="16" w:name="_Toc124441492"/>
+      <w:bookmarkStart w:id="16" w:name="_Toc124443867"/>
       <w:r>
         <w:rPr>
           <w:rFonts w:hint="cs"/>
@@ -22353,7 +22509,7 @@
       <w:pPr>
         <w:pStyle w:val="Heading2"/>
       </w:pPr>
-      <w:bookmarkStart w:id="17" w:name="_Toc124441493"/>
+      <w:bookmarkStart w:id="17" w:name="_Toc124443868"/>
       <w:r>
         <w:rPr>
           <w:rFonts w:hint="cs"/>
@@ -23253,7 +23409,7 @@
       <w:pPr>
         <w:pStyle w:val="Heading1"/>
       </w:pPr>
-      <w:bookmarkStart w:id="18" w:name="_Toc124441494"/>
+      <w:bookmarkStart w:id="18" w:name="_Toc124443869"/>
       <w:r>
         <w:rPr>
           <w:rFonts w:hint="cs"/>
@@ -25082,7 +25238,7 @@
           <w:rtl/>
         </w:rPr>
       </w:pPr>
-      <w:bookmarkStart w:id="19" w:name="_Toc124441495"/>
+      <w:bookmarkStart w:id="19" w:name="_Toc124443870"/>
       <w:r>
         <w:rPr>
           <w:rFonts w:eastAsiaTheme="minorEastAsia"/>
@@ -25928,7 +26084,7 @@
           <w:rtl/>
         </w:rPr>
       </w:pPr>
-      <w:bookmarkStart w:id="20" w:name="_Toc124441496"/>
+      <w:bookmarkStart w:id="20" w:name="_Toc124443871"/>
       <w:r>
         <w:rPr>
           <w:rFonts w:hint="cs"/>
@@ -26253,24 +26409,6 @@
       <w:pPr>
         <w:bidi/>
         <w:rPr>
-          <w:rtl/>
-          <w:lang w:bidi="ar-EG"/>
-        </w:rPr>
-      </w:pPr>
-    </w:p>
-    <w:p>
-      <w:pPr>
-        <w:bidi/>
-        <w:rPr>
-          <w:rtl/>
-          <w:lang w:bidi="ar-EG"/>
-        </w:rPr>
-      </w:pPr>
-    </w:p>
-    <w:p>
-      <w:pPr>
-        <w:bidi/>
-        <w:rPr>
           <w:rFonts w:hint="cs"/>
           <w:rtl/>
           <w:lang w:bidi="ar-EG"/>
@@ -26282,7 +26420,6 @@
           <w:rtl/>
           <w:lang w:bidi="ar-EG"/>
         </w:rPr>
-        <w:lastRenderedPageBreak/>
         <w:drawing>
           <wp:anchor distT="0" distB="0" distL="114300" distR="114300" simplePos="0" relativeHeight="251709440" behindDoc="0" locked="0" layoutInCell="1" allowOverlap="1" wp14:anchorId="41AF6185" wp14:editId="003D1126">
             <wp:simplePos x="0" y="0"/>
@@ -27014,7 +27151,7 @@
       <w:pPr>
         <w:pStyle w:val="Heading2"/>
       </w:pPr>
-      <w:bookmarkStart w:id="21" w:name="_Toc124441497"/>
+      <w:bookmarkStart w:id="21" w:name="_Toc124443872"/>
       <w:r>
         <w:rPr>
           <w:rFonts w:hint="cs"/>
@@ -27315,13 +27452,12 @@
           <w:lang w:bidi="ar-SA"/>
         </w:rPr>
       </w:pPr>
-      <w:bookmarkStart w:id="22" w:name="_Toc124441498"/>
-      <w:r>
-        <w:rPr>
-          <w:rFonts w:hint="cs"/>
-          <w:rtl/>
-        </w:rPr>
-        <w:lastRenderedPageBreak/>
+      <w:bookmarkStart w:id="22" w:name="_Toc124443873"/>
+      <w:r>
+        <w:rPr>
+          <w:rFonts w:hint="cs"/>
+          <w:rtl/>
+        </w:rPr>
         <w:t>9</w:t>
       </w:r>
       <w:r>
@@ -27455,6 +27591,7 @@
           <w:sz w:val="24"/>
           <w:szCs w:val="24"/>
         </w:rPr>
+        <w:lastRenderedPageBreak/>
         <w:t>Dependency</w:t>
       </w:r>
       <w:r>
@@ -27672,17 +27809,7 @@
           <w:szCs w:val="24"/>
           <w:lang w:bidi="ar-EG"/>
         </w:rPr>
-        <w:t>error code</w:t>
-      </w:r>
-      <w:r>
-        <w:rPr>
-          <w:rFonts w:ascii="Courier-Bold" w:hAnsi="Courier-Bold"/>
-          <w:color w:val="231F20"/>
-          <w:sz w:val="24"/>
-          <w:szCs w:val="24"/>
-          <w:lang w:bidi="ar-EG"/>
-        </w:rPr>
-        <w:t xml:space="preserve"> </w:t>
+        <w:t xml:space="preserve">error code </w:t>
       </w:r>
       <w:r>
         <w:rPr>
@@ -28311,7 +28438,7 @@
           <w:rtl/>
         </w:rPr>
       </w:pPr>
-      <w:bookmarkStart w:id="23" w:name="_Toc124441499"/>
+      <w:bookmarkStart w:id="23" w:name="_Toc124443874"/>
       <w:r>
         <w:rPr>
           <w:rFonts w:ascii="TimesNewRomanPS" w:hAnsi="TimesNewRomanPS" w:hint="cs"/>
@@ -28659,9 +28786,8 @@
           <w:rtl/>
         </w:rPr>
       </w:pPr>
-      <w:bookmarkStart w:id="24" w:name="_Toc124441500"/>
-      <w:r>
-        <w:lastRenderedPageBreak/>
+      <w:bookmarkStart w:id="24" w:name="_Toc124443875"/>
+      <w:r>
         <w:t>11-</w:t>
       </w:r>
       <w:r>
@@ -28677,7 +28803,6 @@
         </w:rPr>
         <w:t xml:space="preserve">Structured </w:t>
       </w:r>
-      <w:bookmarkEnd w:id="24"/>
       <w:r>
         <w:rPr>
           <w:rFonts w:eastAsiaTheme="minorEastAsia"/>
@@ -28692,6 +28817,7 @@
         </w:rPr>
         <w:t>:</w:t>
       </w:r>
+      <w:bookmarkEnd w:id="24"/>
     </w:p>
     <w:p>
       <w:pPr>
@@ -28718,6 +28844,7 @@
           <w:rtl/>
           <w:lang w:bidi="ar-EG"/>
         </w:rPr>
+        <w:lastRenderedPageBreak/>
         <w:t xml:space="preserve">عم بوب بيقول ان فيه بعض المبرمجين بيتبعه  قواعد  عم </w:t>
       </w:r>
       <w:r>
@@ -29031,6 +29158,7 @@
       <w:pPr>
         <w:pStyle w:val="Heading1"/>
       </w:pPr>
+      <w:bookmarkStart w:id="25" w:name="_Toc124443876"/>
       <w:r>
         <w:rPr>
           <w:rFonts w:hint="cs"/>
@@ -29054,6 +29182,7 @@
         </w:rPr>
         <w:t>How Do You Write Functions Like This?</w:t>
       </w:r>
+      <w:bookmarkEnd w:id="25"/>
     </w:p>
     <w:p>
       <w:pPr>
@@ -29083,7 +29212,13 @@
         <w:rPr>
           <w:lang w:bidi="ar-EG"/>
         </w:rPr>
-        <w:t xml:space="preserve">sw </w:t>
+        <w:t>SW</w:t>
+      </w:r>
+      <w:r>
+        <w:rPr>
+          <w:lang w:bidi="ar-EG"/>
+        </w:rPr>
+        <w:t xml:space="preserve"> </w:t>
       </w:r>
       <w:r>
         <w:rPr>
@@ -29252,1418 +29387,458 @@
     <w:p>
       <w:pPr>
         <w:pStyle w:val="Heading1"/>
-        <w:bidi/>
-        <w:rPr>
-          <w:rFonts w:hint="cs"/>
-          <w:rtl/>
-        </w:rPr>
-      </w:pPr>
-      <w:bookmarkStart w:id="25" w:name="_GoBack"/>
-      <w:bookmarkEnd w:id="25"/>
-    </w:p>
-    <w:p>
-      <w:pPr>
-        <w:bidi/>
-        <w:rPr>
-          <w:rtl/>
-          <w:lang w:bidi="ar-EG"/>
-        </w:rPr>
-      </w:pPr>
-    </w:p>
-    <w:p>
-      <w:pPr>
-        <w:bidi/>
-        <w:rPr>
-          <w:rtl/>
-          <w:lang w:bidi="ar-EG"/>
-        </w:rPr>
-      </w:pPr>
-    </w:p>
-    <w:p>
-      <w:pPr>
-        <w:bidi/>
-        <w:rPr>
-          <w:rtl/>
-          <w:lang w:bidi="ar-EG"/>
-        </w:rPr>
-      </w:pPr>
-    </w:p>
-    <w:p>
-      <w:pPr>
-        <w:bidi/>
-        <w:rPr>
-          <w:rtl/>
-          <w:lang w:bidi="ar-EG"/>
-        </w:rPr>
-      </w:pPr>
-    </w:p>
-    <w:p>
-      <w:pPr>
-        <w:bidi/>
-        <w:rPr>
-          <w:rtl/>
-          <w:lang w:bidi="ar-EG"/>
-        </w:rPr>
-      </w:pPr>
-    </w:p>
-    <w:p>
-      <w:pPr>
-        <w:bidi/>
-        <w:rPr>
-          <w:rtl/>
-          <w:lang w:bidi="ar-EG"/>
-        </w:rPr>
-      </w:pPr>
-    </w:p>
-    <w:p>
-      <w:pPr>
-        <w:bidi/>
-        <w:rPr>
-          <w:rtl/>
-          <w:lang w:bidi="ar-EG"/>
-        </w:rPr>
-      </w:pPr>
-    </w:p>
-    <w:p>
-      <w:pPr>
-        <w:bidi/>
-        <w:rPr>
-          <w:rtl/>
-          <w:lang w:bidi="ar-EG"/>
-        </w:rPr>
-      </w:pPr>
-    </w:p>
-    <w:p>
-      <w:pPr>
-        <w:bidi/>
-        <w:rPr>
-          <w:rtl/>
-          <w:lang w:bidi="ar-EG"/>
-        </w:rPr>
-      </w:pPr>
-    </w:p>
-    <w:p>
-      <w:pPr>
-        <w:bidi/>
-        <w:rPr>
-          <w:rtl/>
-          <w:lang w:bidi="ar-EG"/>
-        </w:rPr>
-      </w:pPr>
-    </w:p>
-    <w:p>
-      <w:pPr>
-        <w:bidi/>
-        <w:rPr>
-          <w:rtl/>
-          <w:lang w:bidi="ar-EG"/>
-        </w:rPr>
-      </w:pPr>
-    </w:p>
-    <w:p>
-      <w:pPr>
-        <w:bidi/>
-        <w:rPr>
-          <w:rtl/>
-          <w:lang w:bidi="ar-EG"/>
-        </w:rPr>
-      </w:pPr>
-    </w:p>
-    <w:p>
-      <w:pPr>
-        <w:bidi/>
-        <w:rPr>
-          <w:rtl/>
-          <w:lang w:bidi="ar-EG"/>
-        </w:rPr>
-      </w:pPr>
-    </w:p>
-    <w:p>
-      <w:pPr>
-        <w:bidi/>
-        <w:rPr>
-          <w:rtl/>
-          <w:lang w:bidi="ar-EG"/>
-        </w:rPr>
-      </w:pPr>
-    </w:p>
-    <w:p>
-      <w:pPr>
-        <w:bidi/>
-        <w:rPr>
-          <w:rtl/>
-          <w:lang w:bidi="ar-EG"/>
-        </w:rPr>
-      </w:pPr>
-    </w:p>
-    <w:p>
-      <w:pPr>
-        <w:bidi/>
-        <w:rPr>
-          <w:rtl/>
-          <w:lang w:bidi="ar-EG"/>
-        </w:rPr>
-      </w:pPr>
-    </w:p>
-    <w:p>
-      <w:pPr>
-        <w:bidi/>
-        <w:rPr>
-          <w:rtl/>
-          <w:lang w:bidi="ar-EG"/>
-        </w:rPr>
-      </w:pPr>
-    </w:p>
-    <w:p>
-      <w:pPr>
-        <w:bidi/>
-        <w:rPr>
-          <w:rtl/>
-          <w:lang w:bidi="ar-EG"/>
-        </w:rPr>
-      </w:pPr>
-    </w:p>
-    <w:p>
-      <w:pPr>
-        <w:bidi/>
-        <w:rPr>
-          <w:rtl/>
-          <w:lang w:bidi="ar-EG"/>
-        </w:rPr>
-      </w:pPr>
-    </w:p>
-    <w:p>
-      <w:pPr>
-        <w:bidi/>
-        <w:rPr>
-          <w:rtl/>
-          <w:lang w:bidi="ar-EG"/>
-        </w:rPr>
-      </w:pPr>
-    </w:p>
-    <w:p>
-      <w:pPr>
-        <w:bidi/>
-        <w:rPr>
-          <w:rtl/>
-          <w:lang w:bidi="ar-EG"/>
-        </w:rPr>
-      </w:pPr>
-    </w:p>
-    <w:p>
-      <w:pPr>
-        <w:bidi/>
-        <w:rPr>
-          <w:rtl/>
-          <w:lang w:bidi="ar-EG"/>
-        </w:rPr>
-      </w:pPr>
-    </w:p>
-    <w:p>
-      <w:pPr>
-        <w:bidi/>
-        <w:rPr>
-          <w:rtl/>
-          <w:lang w:bidi="ar-EG"/>
-        </w:rPr>
-      </w:pPr>
-    </w:p>
-    <w:p>
-      <w:pPr>
-        <w:bidi/>
-        <w:rPr>
-          <w:rtl/>
-          <w:lang w:bidi="ar-EG"/>
-        </w:rPr>
-      </w:pPr>
-    </w:p>
-    <w:p>
-      <w:pPr>
-        <w:bidi/>
-        <w:rPr>
-          <w:rtl/>
-          <w:lang w:bidi="ar-EG"/>
-        </w:rPr>
-      </w:pPr>
-    </w:p>
-    <w:p>
-      <w:pPr>
-        <w:bidi/>
-        <w:rPr>
-          <w:rtl/>
-          <w:lang w:bidi="ar-EG"/>
-        </w:rPr>
-      </w:pPr>
-    </w:p>
-    <w:p>
-      <w:pPr>
-        <w:bidi/>
-        <w:rPr>
-          <w:rtl/>
-          <w:lang w:bidi="ar-EG"/>
-        </w:rPr>
-      </w:pPr>
-    </w:p>
-    <w:p>
-      <w:pPr>
-        <w:bidi/>
-        <w:rPr>
-          <w:rtl/>
-          <w:lang w:bidi="ar-EG"/>
-        </w:rPr>
-      </w:pPr>
-    </w:p>
-    <w:p>
-      <w:pPr>
-        <w:bidi/>
-        <w:rPr>
-          <w:rtl/>
-          <w:lang w:bidi="ar-EG"/>
-        </w:rPr>
-      </w:pPr>
-    </w:p>
-    <w:p>
-      <w:pPr>
-        <w:bidi/>
-        <w:rPr>
-          <w:rtl/>
-          <w:lang w:bidi="ar-EG"/>
-        </w:rPr>
-      </w:pPr>
-    </w:p>
-    <w:p>
-      <w:pPr>
-        <w:bidi/>
-        <w:rPr>
-          <w:rtl/>
-          <w:lang w:bidi="ar-EG"/>
-        </w:rPr>
-      </w:pPr>
-    </w:p>
-    <w:p>
-      <w:pPr>
-        <w:bidi/>
-        <w:rPr>
-          <w:rtl/>
-          <w:lang w:bidi="ar-EG"/>
-        </w:rPr>
-      </w:pPr>
-    </w:p>
-    <w:p>
-      <w:pPr>
-        <w:bidi/>
-        <w:rPr>
-          <w:rtl/>
-          <w:lang w:bidi="ar-EG"/>
-        </w:rPr>
-      </w:pPr>
-    </w:p>
-    <w:p>
-      <w:pPr>
-        <w:bidi/>
-        <w:rPr>
-          <w:rtl/>
-          <w:lang w:bidi="ar-EG"/>
-        </w:rPr>
-      </w:pPr>
-    </w:p>
-    <w:p>
-      <w:pPr>
-        <w:bidi/>
-        <w:rPr>
-          <w:rtl/>
-          <w:lang w:bidi="ar-EG"/>
-        </w:rPr>
-      </w:pPr>
-    </w:p>
-    <w:p>
-      <w:pPr>
-        <w:bidi/>
-        <w:rPr>
-          <w:rtl/>
-          <w:lang w:bidi="ar-EG"/>
-        </w:rPr>
-      </w:pPr>
-    </w:p>
-    <w:p>
-      <w:pPr>
-        <w:bidi/>
-        <w:rPr>
-          <w:rtl/>
-          <w:lang w:bidi="ar-EG"/>
-        </w:rPr>
-      </w:pPr>
-    </w:p>
-    <w:p>
-      <w:pPr>
-        <w:bidi/>
-        <w:rPr>
-          <w:rtl/>
-          <w:lang w:bidi="ar-EG"/>
-        </w:rPr>
-      </w:pPr>
-    </w:p>
-    <w:p>
-      <w:pPr>
-        <w:bidi/>
-        <w:rPr>
-          <w:rtl/>
-          <w:lang w:bidi="ar-EG"/>
-        </w:rPr>
-      </w:pPr>
-    </w:p>
-    <w:p>
-      <w:pPr>
-        <w:bidi/>
-        <w:rPr>
-          <w:rtl/>
-          <w:lang w:bidi="ar-EG"/>
-        </w:rPr>
-      </w:pPr>
-    </w:p>
-    <w:p>
-      <w:pPr>
-        <w:bidi/>
-        <w:rPr>
-          <w:rtl/>
-          <w:lang w:bidi="ar-EG"/>
-        </w:rPr>
-      </w:pPr>
-    </w:p>
-    <w:p>
-      <w:pPr>
-        <w:bidi/>
-        <w:rPr>
-          <w:rtl/>
-          <w:lang w:bidi="ar-EG"/>
-        </w:rPr>
-      </w:pPr>
-    </w:p>
-    <w:p>
-      <w:pPr>
-        <w:bidi/>
-        <w:rPr>
-          <w:rtl/>
-          <w:lang w:bidi="ar-EG"/>
-        </w:rPr>
-      </w:pPr>
-    </w:p>
-    <w:p>
-      <w:pPr>
-        <w:bidi/>
-        <w:rPr>
-          <w:rtl/>
-          <w:lang w:bidi="ar-EG"/>
-        </w:rPr>
-      </w:pPr>
-    </w:p>
-    <w:p>
-      <w:pPr>
-        <w:bidi/>
-        <w:rPr>
-          <w:rtl/>
-          <w:lang w:bidi="ar-EG"/>
-        </w:rPr>
-      </w:pPr>
-    </w:p>
-    <w:p>
-      <w:pPr>
-        <w:bidi/>
-        <w:rPr>
-          <w:rtl/>
-          <w:lang w:bidi="ar-EG"/>
-        </w:rPr>
-      </w:pPr>
-    </w:p>
-    <w:p>
-      <w:pPr>
-        <w:bidi/>
-        <w:rPr>
-          <w:rtl/>
-          <w:lang w:bidi="ar-EG"/>
-        </w:rPr>
-      </w:pPr>
-    </w:p>
-    <w:p>
-      <w:pPr>
-        <w:bidi/>
-        <w:rPr>
-          <w:rtl/>
-          <w:lang w:bidi="ar-EG"/>
-        </w:rPr>
-      </w:pPr>
-    </w:p>
-    <w:p>
-      <w:pPr>
-        <w:bidi/>
-        <w:rPr>
-          <w:rtl/>
-          <w:lang w:bidi="ar-EG"/>
-        </w:rPr>
-      </w:pPr>
-    </w:p>
-    <w:p>
-      <w:pPr>
-        <w:bidi/>
-        <w:rPr>
-          <w:rtl/>
-          <w:lang w:bidi="ar-EG"/>
-        </w:rPr>
-      </w:pPr>
-    </w:p>
-    <w:p>
-      <w:pPr>
-        <w:bidi/>
-        <w:rPr>
-          <w:rtl/>
-          <w:lang w:bidi="ar-EG"/>
-        </w:rPr>
-      </w:pPr>
-    </w:p>
-    <w:p>
-      <w:pPr>
-        <w:bidi/>
-        <w:rPr>
-          <w:rtl/>
-          <w:lang w:bidi="ar-EG"/>
-        </w:rPr>
-      </w:pPr>
-    </w:p>
-    <w:p>
-      <w:pPr>
-        <w:bidi/>
-        <w:rPr>
-          <w:rtl/>
-          <w:lang w:bidi="ar-EG"/>
-        </w:rPr>
-      </w:pPr>
-    </w:p>
-    <w:p>
-      <w:pPr>
-        <w:bidi/>
-        <w:rPr>
-          <w:rtl/>
-          <w:lang w:bidi="ar-EG"/>
-        </w:rPr>
-      </w:pPr>
-    </w:p>
-    <w:p>
-      <w:pPr>
-        <w:bidi/>
-        <w:rPr>
-          <w:rtl/>
-          <w:lang w:bidi="ar-EG"/>
-        </w:rPr>
-      </w:pPr>
-    </w:p>
-    <w:p>
-      <w:pPr>
-        <w:bidi/>
-        <w:rPr>
-          <w:rtl/>
-          <w:lang w:bidi="ar-EG"/>
-        </w:rPr>
-      </w:pPr>
-    </w:p>
-    <w:p>
-      <w:pPr>
-        <w:bidi/>
-        <w:rPr>
-          <w:rtl/>
-          <w:lang w:bidi="ar-EG"/>
-        </w:rPr>
-      </w:pPr>
-    </w:p>
-    <w:p>
-      <w:pPr>
-        <w:bidi/>
-        <w:rPr>
-          <w:rtl/>
-          <w:lang w:bidi="ar-EG"/>
-        </w:rPr>
-      </w:pPr>
-    </w:p>
-    <w:p>
-      <w:pPr>
-        <w:bidi/>
-        <w:rPr>
-          <w:rtl/>
-          <w:lang w:bidi="ar-EG"/>
-        </w:rPr>
-      </w:pPr>
-    </w:p>
-    <w:p>
-      <w:pPr>
-        <w:bidi/>
-        <w:rPr>
-          <w:rtl/>
-          <w:lang w:bidi="ar-EG"/>
-        </w:rPr>
-      </w:pPr>
-    </w:p>
-    <w:p>
-      <w:pPr>
-        <w:bidi/>
-        <w:rPr>
-          <w:rtl/>
-          <w:lang w:bidi="ar-EG"/>
-        </w:rPr>
-      </w:pPr>
-    </w:p>
-    <w:p>
-      <w:pPr>
-        <w:bidi/>
-        <w:rPr>
-          <w:rtl/>
-          <w:lang w:bidi="ar-EG"/>
-        </w:rPr>
-      </w:pPr>
-    </w:p>
-    <w:p>
-      <w:pPr>
-        <w:bidi/>
-        <w:rPr>
-          <w:rtl/>
-          <w:lang w:bidi="ar-EG"/>
-        </w:rPr>
-      </w:pPr>
-    </w:p>
-    <w:p>
-      <w:pPr>
-        <w:bidi/>
-        <w:rPr>
-          <w:rtl/>
-          <w:lang w:bidi="ar-EG"/>
-        </w:rPr>
-      </w:pPr>
-    </w:p>
-    <w:p>
-      <w:pPr>
-        <w:bidi/>
-        <w:rPr>
-          <w:rtl/>
-          <w:lang w:bidi="ar-EG"/>
-        </w:rPr>
-      </w:pPr>
-    </w:p>
-    <w:p>
-      <w:pPr>
-        <w:bidi/>
-        <w:rPr>
-          <w:rtl/>
-          <w:lang w:bidi="ar-EG"/>
-        </w:rPr>
-      </w:pPr>
-    </w:p>
-    <w:p>
-      <w:pPr>
-        <w:bidi/>
-        <w:rPr>
-          <w:rtl/>
-          <w:lang w:bidi="ar-EG"/>
-        </w:rPr>
-      </w:pPr>
-    </w:p>
-    <w:p>
-      <w:pPr>
-        <w:bidi/>
-        <w:rPr>
-          <w:rtl/>
-          <w:lang w:bidi="ar-EG"/>
-        </w:rPr>
-      </w:pPr>
-    </w:p>
-    <w:p>
-      <w:pPr>
-        <w:bidi/>
-        <w:rPr>
-          <w:rtl/>
-          <w:lang w:bidi="ar-EG"/>
-        </w:rPr>
-      </w:pPr>
-    </w:p>
-    <w:p>
-      <w:pPr>
-        <w:bidi/>
-        <w:rPr>
-          <w:rtl/>
-          <w:lang w:bidi="ar-EG"/>
-        </w:rPr>
-      </w:pPr>
-    </w:p>
-    <w:p>
-      <w:pPr>
-        <w:bidi/>
-        <w:rPr>
-          <w:rtl/>
-          <w:lang w:bidi="ar-EG"/>
-        </w:rPr>
-      </w:pPr>
-    </w:p>
-    <w:p>
-      <w:pPr>
-        <w:bidi/>
-        <w:rPr>
-          <w:rtl/>
-          <w:lang w:bidi="ar-EG"/>
-        </w:rPr>
-      </w:pPr>
-    </w:p>
-    <w:p>
-      <w:pPr>
-        <w:bidi/>
-        <w:rPr>
-          <w:rtl/>
-          <w:lang w:bidi="ar-EG"/>
-        </w:rPr>
-      </w:pPr>
-    </w:p>
-    <w:p>
-      <w:pPr>
-        <w:bidi/>
-        <w:rPr>
-          <w:rtl/>
-          <w:lang w:bidi="ar-EG"/>
-        </w:rPr>
-      </w:pPr>
-    </w:p>
-    <w:p>
-      <w:pPr>
-        <w:bidi/>
-        <w:rPr>
-          <w:rtl/>
-          <w:lang w:bidi="ar-EG"/>
-        </w:rPr>
-      </w:pPr>
-    </w:p>
-    <w:p>
-      <w:pPr>
-        <w:bidi/>
-        <w:rPr>
-          <w:rtl/>
-          <w:lang w:bidi="ar-EG"/>
-        </w:rPr>
-      </w:pPr>
-    </w:p>
-    <w:p>
-      <w:pPr>
-        <w:bidi/>
-        <w:rPr>
-          <w:rtl/>
-          <w:lang w:bidi="ar-EG"/>
-        </w:rPr>
-      </w:pPr>
-    </w:p>
-    <w:p>
-      <w:pPr>
-        <w:bidi/>
-        <w:rPr>
-          <w:rtl/>
-          <w:lang w:bidi="ar-EG"/>
-        </w:rPr>
-      </w:pPr>
-    </w:p>
-    <w:p>
-      <w:pPr>
-        <w:bidi/>
-        <w:rPr>
-          <w:rtl/>
-          <w:lang w:bidi="ar-EG"/>
-        </w:rPr>
-      </w:pPr>
-    </w:p>
-    <w:p>
-      <w:pPr>
-        <w:bidi/>
-        <w:rPr>
-          <w:rtl/>
-          <w:lang w:bidi="ar-EG"/>
-        </w:rPr>
-      </w:pPr>
-    </w:p>
-    <w:p>
-      <w:pPr>
-        <w:bidi/>
-        <w:rPr>
-          <w:rtl/>
-          <w:lang w:bidi="ar-EG"/>
-        </w:rPr>
-      </w:pPr>
-    </w:p>
-    <w:p>
-      <w:pPr>
-        <w:bidi/>
-        <w:rPr>
-          <w:rtl/>
-          <w:lang w:bidi="ar-EG"/>
-        </w:rPr>
-      </w:pPr>
-    </w:p>
-    <w:p>
-      <w:pPr>
-        <w:bidi/>
-        <w:rPr>
-          <w:rtl/>
-          <w:lang w:bidi="ar-EG"/>
-        </w:rPr>
-      </w:pPr>
-    </w:p>
-    <w:p>
-      <w:pPr>
-        <w:bidi/>
-        <w:rPr>
-          <w:rtl/>
-          <w:lang w:bidi="ar-EG"/>
-        </w:rPr>
-      </w:pPr>
-    </w:p>
-    <w:p>
-      <w:pPr>
-        <w:bidi/>
-        <w:rPr>
-          <w:rtl/>
-          <w:lang w:bidi="ar-EG"/>
-        </w:rPr>
-      </w:pPr>
-    </w:p>
-    <w:p>
-      <w:pPr>
-        <w:bidi/>
-        <w:rPr>
-          <w:rtl/>
-          <w:lang w:bidi="ar-EG"/>
-        </w:rPr>
-      </w:pPr>
-    </w:p>
-    <w:p>
-      <w:pPr>
-        <w:bidi/>
-        <w:rPr>
-          <w:rtl/>
-          <w:lang w:bidi="ar-EG"/>
-        </w:rPr>
-      </w:pPr>
-    </w:p>
-    <w:p>
-      <w:pPr>
-        <w:bidi/>
-        <w:rPr>
-          <w:rtl/>
-          <w:lang w:bidi="ar-EG"/>
-        </w:rPr>
-      </w:pPr>
-    </w:p>
-    <w:p>
-      <w:pPr>
-        <w:bidi/>
-        <w:rPr>
-          <w:rtl/>
-          <w:lang w:bidi="ar-EG"/>
-        </w:rPr>
-      </w:pPr>
-    </w:p>
-    <w:p>
-      <w:pPr>
-        <w:bidi/>
-        <w:rPr>
-          <w:rtl/>
-          <w:lang w:bidi="ar-EG"/>
-        </w:rPr>
-      </w:pPr>
-    </w:p>
-    <w:p>
-      <w:pPr>
-        <w:bidi/>
-        <w:rPr>
-          <w:rtl/>
-          <w:lang w:bidi="ar-EG"/>
-        </w:rPr>
-      </w:pPr>
-    </w:p>
-    <w:p>
-      <w:pPr>
-        <w:bidi/>
-        <w:rPr>
-          <w:rtl/>
-          <w:lang w:bidi="ar-EG"/>
-        </w:rPr>
-      </w:pPr>
-    </w:p>
-    <w:p>
-      <w:pPr>
-        <w:bidi/>
-        <w:rPr>
-          <w:rtl/>
-          <w:lang w:bidi="ar-EG"/>
-        </w:rPr>
-      </w:pPr>
-    </w:p>
-    <w:p>
-      <w:pPr>
-        <w:bidi/>
-        <w:rPr>
-          <w:rtl/>
-          <w:lang w:bidi="ar-EG"/>
-        </w:rPr>
-      </w:pPr>
-    </w:p>
-    <w:p>
-      <w:pPr>
-        <w:bidi/>
-        <w:rPr>
-          <w:rtl/>
-          <w:lang w:bidi="ar-EG"/>
-        </w:rPr>
-      </w:pPr>
-    </w:p>
-    <w:p>
-      <w:pPr>
-        <w:bidi/>
-        <w:rPr>
-          <w:rtl/>
-          <w:lang w:bidi="ar-EG"/>
-        </w:rPr>
-      </w:pPr>
-    </w:p>
-    <w:p>
-      <w:pPr>
-        <w:bidi/>
-        <w:rPr>
-          <w:rtl/>
-          <w:lang w:bidi="ar-EG"/>
-        </w:rPr>
-      </w:pPr>
-    </w:p>
-    <w:p>
-      <w:pPr>
-        <w:bidi/>
-        <w:rPr>
-          <w:rtl/>
-          <w:lang w:bidi="ar-EG"/>
-        </w:rPr>
-      </w:pPr>
-    </w:p>
-    <w:p>
-      <w:pPr>
-        <w:bidi/>
-        <w:rPr>
-          <w:rtl/>
-          <w:lang w:bidi="ar-EG"/>
-        </w:rPr>
-      </w:pPr>
-    </w:p>
-    <w:p>
-      <w:pPr>
-        <w:bidi/>
-        <w:rPr>
-          <w:rtl/>
-          <w:lang w:bidi="ar-EG"/>
-        </w:rPr>
-      </w:pPr>
-    </w:p>
-    <w:p>
-      <w:pPr>
-        <w:bidi/>
-        <w:rPr>
-          <w:rtl/>
-          <w:lang w:bidi="ar-EG"/>
-        </w:rPr>
-      </w:pPr>
-    </w:p>
-    <w:p>
-      <w:pPr>
-        <w:bidi/>
-        <w:rPr>
-          <w:rtl/>
-          <w:lang w:bidi="ar-EG"/>
-        </w:rPr>
-      </w:pPr>
-    </w:p>
-    <w:p>
-      <w:pPr>
-        <w:bidi/>
-        <w:rPr>
-          <w:rtl/>
-          <w:lang w:bidi="ar-EG"/>
-        </w:rPr>
-      </w:pPr>
-    </w:p>
-    <w:p>
-      <w:pPr>
-        <w:bidi/>
-        <w:rPr>
-          <w:rtl/>
-          <w:lang w:bidi="ar-EG"/>
-        </w:rPr>
-      </w:pPr>
-    </w:p>
-    <w:p>
-      <w:pPr>
-        <w:bidi/>
-        <w:rPr>
-          <w:rtl/>
-          <w:lang w:bidi="ar-EG"/>
-        </w:rPr>
-      </w:pPr>
-    </w:p>
-    <w:p>
-      <w:pPr>
-        <w:bidi/>
-        <w:rPr>
-          <w:rtl/>
-          <w:lang w:bidi="ar-EG"/>
-        </w:rPr>
-      </w:pPr>
-    </w:p>
-    <w:p>
-      <w:pPr>
-        <w:bidi/>
-        <w:rPr>
-          <w:rtl/>
-          <w:lang w:bidi="ar-EG"/>
-        </w:rPr>
-      </w:pPr>
-    </w:p>
-    <w:p>
-      <w:pPr>
-        <w:bidi/>
-        <w:rPr>
-          <w:rtl/>
-          <w:lang w:bidi="ar-EG"/>
-        </w:rPr>
-      </w:pPr>
-    </w:p>
-    <w:p>
-      <w:pPr>
-        <w:bidi/>
-        <w:rPr>
-          <w:rtl/>
-          <w:lang w:bidi="ar-EG"/>
-        </w:rPr>
-      </w:pPr>
-    </w:p>
-    <w:p>
-      <w:pPr>
-        <w:bidi/>
-        <w:rPr>
-          <w:rtl/>
-          <w:lang w:bidi="ar-EG"/>
-        </w:rPr>
-      </w:pPr>
-    </w:p>
-    <w:p>
-      <w:pPr>
-        <w:bidi/>
-        <w:rPr>
-          <w:rtl/>
-          <w:lang w:bidi="ar-EG"/>
-        </w:rPr>
-      </w:pPr>
-    </w:p>
-    <w:p>
-      <w:pPr>
-        <w:bidi/>
-        <w:rPr>
-          <w:rtl/>
-          <w:lang w:bidi="ar-EG"/>
-        </w:rPr>
-      </w:pPr>
-    </w:p>
-    <w:p>
-      <w:pPr>
-        <w:bidi/>
-        <w:rPr>
-          <w:rtl/>
-          <w:lang w:bidi="ar-EG"/>
-        </w:rPr>
-      </w:pPr>
-    </w:p>
-    <w:p>
-      <w:pPr>
-        <w:bidi/>
-        <w:rPr>
-          <w:rtl/>
-          <w:lang w:bidi="ar-EG"/>
-        </w:rPr>
-      </w:pPr>
-    </w:p>
-    <w:p>
-      <w:pPr>
-        <w:bidi/>
-        <w:rPr>
-          <w:rtl/>
-          <w:lang w:bidi="ar-EG"/>
-        </w:rPr>
-      </w:pPr>
-    </w:p>
-    <w:p>
-      <w:pPr>
-        <w:bidi/>
-        <w:rPr>
-          <w:rtl/>
-          <w:lang w:bidi="ar-EG"/>
-        </w:rPr>
-      </w:pPr>
-    </w:p>
-    <w:p>
-      <w:pPr>
-        <w:bidi/>
-        <w:rPr>
-          <w:rtl/>
-          <w:lang w:bidi="ar-EG"/>
-        </w:rPr>
-      </w:pPr>
-    </w:p>
-    <w:p>
-      <w:pPr>
-        <w:bidi/>
-        <w:rPr>
-          <w:rtl/>
-          <w:lang w:bidi="ar-EG"/>
-        </w:rPr>
-      </w:pPr>
-    </w:p>
-    <w:p>
-      <w:pPr>
-        <w:bidi/>
-        <w:rPr>
-          <w:rtl/>
-          <w:lang w:bidi="ar-EG"/>
-        </w:rPr>
-      </w:pPr>
-    </w:p>
-    <w:p>
-      <w:pPr>
-        <w:bidi/>
-        <w:rPr>
-          <w:rtl/>
-          <w:lang w:bidi="ar-EG"/>
-        </w:rPr>
-      </w:pPr>
-    </w:p>
-    <w:p>
-      <w:pPr>
-        <w:bidi/>
-        <w:rPr>
-          <w:rtl/>
-          <w:lang w:bidi="ar-EG"/>
-        </w:rPr>
-      </w:pPr>
-    </w:p>
-    <w:p>
-      <w:pPr>
-        <w:bidi/>
-        <w:rPr>
-          <w:rtl/>
-          <w:lang w:bidi="ar-EG"/>
-        </w:rPr>
-      </w:pPr>
-    </w:p>
-    <w:p>
-      <w:pPr>
-        <w:bidi/>
-        <w:rPr>
-          <w:rtl/>
-          <w:lang w:bidi="ar-EG"/>
-        </w:rPr>
-      </w:pPr>
-    </w:p>
-    <w:p>
-      <w:pPr>
-        <w:bidi/>
-        <w:rPr>
-          <w:rtl/>
-          <w:lang w:bidi="ar-EG"/>
-        </w:rPr>
-      </w:pPr>
-    </w:p>
-    <w:p>
-      <w:pPr>
-        <w:bidi/>
-        <w:rPr>
-          <w:rtl/>
-          <w:lang w:bidi="ar-EG"/>
-        </w:rPr>
-      </w:pPr>
-    </w:p>
-    <w:p>
-      <w:pPr>
-        <w:bidi/>
-        <w:rPr>
-          <w:rtl/>
-          <w:lang w:bidi="ar-EG"/>
-        </w:rPr>
-      </w:pPr>
-    </w:p>
-    <w:p>
-      <w:pPr>
-        <w:bidi/>
-        <w:rPr>
-          <w:rtl/>
-          <w:lang w:bidi="ar-EG"/>
-        </w:rPr>
-      </w:pPr>
-    </w:p>
-    <w:p>
-      <w:pPr>
-        <w:bidi/>
-        <w:rPr>
-          <w:rtl/>
-          <w:lang w:bidi="ar-EG"/>
-        </w:rPr>
-      </w:pPr>
-    </w:p>
-    <w:p>
-      <w:pPr>
-        <w:bidi/>
-        <w:rPr>
-          <w:rtl/>
-          <w:lang w:bidi="ar-EG"/>
-        </w:rPr>
-      </w:pPr>
-    </w:p>
-    <w:p>
-      <w:pPr>
-        <w:bidi/>
-        <w:rPr>
-          <w:rtl/>
-          <w:lang w:bidi="ar-EG"/>
-        </w:rPr>
-      </w:pPr>
-    </w:p>
-    <w:p>
-      <w:pPr>
-        <w:bidi/>
-        <w:rPr>
-          <w:rtl/>
-          <w:lang w:bidi="ar-EG"/>
-        </w:rPr>
-      </w:pPr>
-    </w:p>
-    <w:p>
-      <w:pPr>
-        <w:bidi/>
-        <w:rPr>
-          <w:rtl/>
-          <w:lang w:bidi="ar-EG"/>
-        </w:rPr>
-      </w:pPr>
-    </w:p>
-    <w:p>
-      <w:pPr>
-        <w:bidi/>
-        <w:rPr>
-          <w:rtl/>
-          <w:lang w:bidi="ar-EG"/>
-        </w:rPr>
-      </w:pPr>
-    </w:p>
-    <w:p>
-      <w:pPr>
-        <w:bidi/>
-        <w:rPr>
-          <w:rtl/>
-          <w:lang w:bidi="ar-EG"/>
-        </w:rPr>
-      </w:pPr>
-    </w:p>
-    <w:p>
-      <w:pPr>
-        <w:bidi/>
-        <w:rPr>
-          <w:rtl/>
-          <w:lang w:bidi="ar-EG"/>
-        </w:rPr>
-      </w:pPr>
-    </w:p>
-    <w:p>
-      <w:pPr>
-        <w:bidi/>
-        <w:rPr>
-          <w:rtl/>
-          <w:lang w:bidi="ar-EG"/>
-        </w:rPr>
-      </w:pPr>
-    </w:p>
-    <w:p>
-      <w:pPr>
-        <w:bidi/>
-        <w:rPr>
-          <w:rtl/>
-          <w:lang w:bidi="ar-EG"/>
-        </w:rPr>
-      </w:pPr>
-    </w:p>
-    <w:p>
-      <w:pPr>
-        <w:bidi/>
-        <w:rPr>
-          <w:rtl/>
-          <w:lang w:bidi="ar-EG"/>
-        </w:rPr>
-      </w:pPr>
-    </w:p>
-    <w:p>
-      <w:pPr>
-        <w:bidi/>
-        <w:rPr>
-          <w:rtl/>
-          <w:lang w:bidi="ar-EG"/>
-        </w:rPr>
-      </w:pPr>
-    </w:p>
-    <w:p>
-      <w:pPr>
-        <w:bidi/>
-        <w:rPr>
-          <w:rtl/>
-          <w:lang w:bidi="ar-EG"/>
-        </w:rPr>
-      </w:pPr>
-    </w:p>
-    <w:p>
-      <w:pPr>
-        <w:bidi/>
-        <w:rPr>
-          <w:rtl/>
-          <w:lang w:bidi="ar-EG"/>
-        </w:rPr>
-      </w:pPr>
-    </w:p>
-    <w:p>
-      <w:pPr>
-        <w:bidi/>
-        <w:rPr>
-          <w:rtl/>
-          <w:lang w:bidi="ar-EG"/>
-        </w:rPr>
-      </w:pPr>
-    </w:p>
-    <w:p>
-      <w:pPr>
-        <w:bidi/>
-        <w:rPr>
-          <w:rtl/>
-          <w:lang w:bidi="ar-EG"/>
-        </w:rPr>
-      </w:pPr>
-    </w:p>
-    <w:p>
-      <w:pPr>
-        <w:bidi/>
-        <w:rPr>
-          <w:rtl/>
-          <w:lang w:bidi="ar-EG"/>
-        </w:rPr>
-      </w:pPr>
-    </w:p>
-    <w:p>
-      <w:pPr>
-        <w:bidi/>
-        <w:rPr>
-          <w:rtl/>
-          <w:lang w:bidi="ar-EG"/>
-        </w:rPr>
-      </w:pPr>
-    </w:p>
-    <w:p>
-      <w:pPr>
-        <w:bidi/>
-        <w:rPr>
-          <w:rtl/>
-          <w:lang w:bidi="ar-EG"/>
-        </w:rPr>
-      </w:pPr>
-    </w:p>
-    <w:p>
-      <w:pPr>
-        <w:bidi/>
-        <w:rPr>
-          <w:rtl/>
-          <w:lang w:bidi="ar-EG"/>
-        </w:rPr>
-      </w:pPr>
-    </w:p>
-    <w:p>
-      <w:pPr>
-        <w:bidi/>
-        <w:rPr>
-          <w:rtl/>
-          <w:lang w:bidi="ar-EG"/>
-        </w:rPr>
-      </w:pPr>
-    </w:p>
-    <w:p>
-      <w:pPr>
-        <w:bidi/>
-        <w:rPr>
-          <w:rtl/>
-          <w:lang w:bidi="ar-EG"/>
-        </w:rPr>
-      </w:pPr>
-    </w:p>
-    <w:p>
-      <w:pPr>
-        <w:bidi/>
-        <w:rPr>
-          <w:rtl/>
-          <w:lang w:bidi="ar-EG"/>
-        </w:rPr>
-      </w:pPr>
-    </w:p>
-    <w:p>
-      <w:pPr>
-        <w:bidi/>
-        <w:rPr>
-          <w:rtl/>
-          <w:lang w:bidi="ar-EG"/>
-        </w:rPr>
-      </w:pPr>
-    </w:p>
-    <w:p>
-      <w:pPr>
-        <w:bidi/>
-        <w:rPr>
-          <w:rtl/>
-          <w:lang w:bidi="ar-EG"/>
-        </w:rPr>
-      </w:pPr>
-    </w:p>
-    <w:p>
-      <w:pPr>
-        <w:bidi/>
-        <w:rPr>
-          <w:rtl/>
-          <w:lang w:bidi="ar-EG"/>
-        </w:rPr>
-      </w:pPr>
-    </w:p>
-    <w:p>
-      <w:pPr>
-        <w:bidi/>
-        <w:rPr>
-          <w:rtl/>
-          <w:lang w:bidi="ar-EG"/>
-        </w:rPr>
-      </w:pPr>
-    </w:p>
-    <w:p>
-      <w:pPr>
-        <w:bidi/>
-        <w:rPr>
-          <w:rtl/>
-          <w:lang w:bidi="ar-EG"/>
-        </w:rPr>
-      </w:pPr>
-    </w:p>
-    <w:p>
-      <w:pPr>
-        <w:bidi/>
-        <w:rPr>
-          <w:rtl/>
-          <w:lang w:bidi="ar-EG"/>
-        </w:rPr>
-      </w:pPr>
+      </w:pPr>
+      <w:bookmarkStart w:id="26" w:name="_Toc124443877"/>
+      <w:r>
+        <w:rPr>
+          <w:rFonts w:hint="cs"/>
+          <w:rtl/>
+        </w:rPr>
+        <w:t>13</w:t>
+      </w:r>
+      <w:r>
+        <w:t xml:space="preserve">- </w:t>
+      </w:r>
+      <w:r>
+        <w:rPr>
+          <w:rFonts w:eastAsiaTheme="minorEastAsia"/>
+          <w:lang w:bidi="ar-SA"/>
+        </w:rPr>
+        <w:t>Conclusion</w:t>
+      </w:r>
+      <w:r>
+        <w:rPr>
+          <w:rFonts w:eastAsiaTheme="minorEastAsia"/>
+          <w:lang w:bidi="ar-SA"/>
+        </w:rPr>
+        <w:t>:</w:t>
+      </w:r>
+      <w:bookmarkEnd w:id="26"/>
+    </w:p>
+    <w:p>
+      <w:pPr>
+        <w:bidi/>
+        <w:rPr>
+          <w:rtl/>
+          <w:lang w:bidi="ar-EG"/>
+        </w:rPr>
+      </w:pPr>
+    </w:p>
+    <w:p>
+      <w:pPr>
+        <w:bidi/>
+        <w:rPr>
+          <w:rtl/>
+          <w:lang w:bidi="ar-EG"/>
+        </w:rPr>
+      </w:pPr>
+      <w:r>
+        <w:rPr>
+          <w:rFonts w:hint="cs"/>
+          <w:rtl/>
+          <w:lang w:bidi="ar-EG"/>
+        </w:rPr>
+        <w:t xml:space="preserve">اكتر  سكشن بحبه الى فيه الذتونه : </w:t>
+      </w:r>
+    </w:p>
+    <w:p>
+      <w:pPr>
+        <w:bidi/>
+        <w:rPr>
+          <w:rFonts w:ascii="TimesNewRomanPS" w:hAnsi="TimesNewRomanPS"/>
+          <w:color w:val="231F20"/>
+          <w:rtl/>
+          <w:lang w:bidi="ar-EG"/>
+        </w:rPr>
+      </w:pPr>
+      <w:r>
+        <w:rPr>
+          <w:rFonts w:hint="cs"/>
+          <w:rtl/>
+          <w:lang w:bidi="ar-EG"/>
+        </w:rPr>
+        <w:t xml:space="preserve">كل  </w:t>
+      </w:r>
+      <w:r>
+        <w:rPr>
+          <w:lang w:bidi="ar-EG"/>
+        </w:rPr>
+        <w:t xml:space="preserve">system </w:t>
+      </w:r>
+      <w:r>
+        <w:rPr>
+          <w:rFonts w:hint="cs"/>
+          <w:rtl/>
+          <w:lang w:bidi="ar-EG"/>
+        </w:rPr>
+        <w:t xml:space="preserve"> بيتم بناءه</w:t>
+      </w:r>
+      <w:r>
+        <w:rPr>
+          <w:rFonts w:hint="cs"/>
+          <w:rtl/>
+          <w:lang w:bidi="ar-EG"/>
+        </w:rPr>
+        <w:t xml:space="preserve"> ب </w:t>
+      </w:r>
+      <w:r>
+        <w:rPr>
+          <w:rFonts w:ascii="TimesNewRomanPS" w:hAnsi="TimesNewRomanPS"/>
+          <w:color w:val="231F20"/>
+        </w:rPr>
+        <w:t>domain-specific language</w:t>
+      </w:r>
+      <w:r>
+        <w:rPr>
+          <w:rFonts w:ascii="TimesNewRomanPS" w:hAnsi="TimesNewRomanPS" w:hint="cs"/>
+          <w:color w:val="231F20"/>
+          <w:rtl/>
+        </w:rPr>
+        <w:t xml:space="preserve"> .ف ال </w:t>
+      </w:r>
+      <w:r>
+        <w:rPr>
+          <w:rFonts w:ascii="TimesNewRomanPS" w:hAnsi="TimesNewRomanPS"/>
+          <w:color w:val="231F20"/>
+        </w:rPr>
+        <w:t xml:space="preserve">function </w:t>
+      </w:r>
+      <w:r>
+        <w:rPr>
+          <w:rFonts w:ascii="TimesNewRomanPS" w:hAnsi="TimesNewRomanPS" w:hint="cs"/>
+          <w:color w:val="231F20"/>
+          <w:rtl/>
+          <w:lang w:bidi="ar-EG"/>
+        </w:rPr>
+        <w:t xml:space="preserve"> الى ف</w:t>
+      </w:r>
+      <w:r>
+        <w:rPr>
+          <w:rFonts w:ascii="TimesNewRomanPS" w:hAnsi="TimesNewRomanPS" w:hint="cs"/>
+          <w:color w:val="231F20"/>
+          <w:rtl/>
+          <w:lang w:bidi="ar-EG"/>
+        </w:rPr>
+        <w:t>ى</w:t>
+      </w:r>
+      <w:r>
+        <w:rPr>
+          <w:rFonts w:ascii="TimesNewRomanPS" w:hAnsi="TimesNewRomanPS" w:hint="cs"/>
+          <w:color w:val="231F20"/>
+          <w:rtl/>
+          <w:lang w:bidi="ar-EG"/>
+        </w:rPr>
+        <w:t xml:space="preserve"> ال</w:t>
+      </w:r>
+      <w:r>
+        <w:rPr>
+          <w:rFonts w:ascii="TimesNewRomanPS" w:hAnsi="TimesNewRomanPS"/>
+          <w:color w:val="231F20"/>
+          <w:lang w:bidi="ar-EG"/>
+        </w:rPr>
+        <w:t xml:space="preserve">system </w:t>
+      </w:r>
+      <w:r>
+        <w:rPr>
+          <w:rFonts w:ascii="TimesNewRomanPS" w:hAnsi="TimesNewRomanPS"/>
+          <w:color w:val="231F20"/>
+          <w:lang w:bidi="ar-EG"/>
+        </w:rPr>
+        <w:t xml:space="preserve"> </w:t>
+      </w:r>
+      <w:r>
+        <w:rPr>
+          <w:rFonts w:ascii="TimesNewRomanPS" w:hAnsi="TimesNewRomanPS" w:hint="cs"/>
+          <w:color w:val="231F20"/>
+          <w:rtl/>
+          <w:lang w:bidi="ar-EG"/>
+        </w:rPr>
+        <w:t xml:space="preserve"> بتكون هى الافعال الى ف اللغه دى  وال</w:t>
+      </w:r>
+      <w:r>
+        <w:rPr>
+          <w:rFonts w:ascii="TimesNewRomanPS" w:hAnsi="TimesNewRomanPS"/>
+          <w:color w:val="231F20"/>
+          <w:lang w:bidi="ar-EG"/>
+        </w:rPr>
+        <w:t>class</w:t>
+      </w:r>
+      <w:r>
+        <w:rPr>
+          <w:rFonts w:ascii="TimesNewRomanPS" w:hAnsi="TimesNewRomanPS" w:hint="cs"/>
+          <w:color w:val="231F20"/>
+          <w:rtl/>
+          <w:lang w:bidi="ar-EG"/>
+        </w:rPr>
+        <w:t xml:space="preserve"> بتكون اسماء  </w:t>
+      </w:r>
+    </w:p>
+    <w:p>
+      <w:pPr>
+        <w:pStyle w:val="ListParagraph"/>
+        <w:numPr>
+          <w:ilvl w:val="0"/>
+          <w:numId w:val="1"/>
+        </w:numPr>
+        <w:bidi/>
+        <w:rPr>
+          <w:rFonts w:ascii="TimesNewRomanPS" w:hAnsi="TimesNewRomanPS"/>
+          <w:color w:val="231F20"/>
+          <w:lang w:bidi="ar-EG"/>
+        </w:rPr>
+      </w:pPr>
+      <w:r>
+        <w:rPr>
+          <w:rFonts w:ascii="TimesNewRomanPS" w:hAnsi="TimesNewRomanPS" w:hint="cs"/>
+          <w:color w:val="231F20"/>
+          <w:rtl/>
+          <w:lang w:bidi="ar-EG"/>
+        </w:rPr>
+        <w:t xml:space="preserve">فن البرمجه  كان وماذل هو فن  ال </w:t>
+      </w:r>
+      <w:r>
+        <w:rPr>
+          <w:rFonts w:ascii="TimesNewRomanPS" w:hAnsi="TimesNewRomanPS"/>
+          <w:color w:val="231F20"/>
+          <w:lang w:bidi="ar-EG"/>
+        </w:rPr>
+        <w:t>design for language</w:t>
+      </w:r>
+      <w:r>
+        <w:rPr>
+          <w:rFonts w:ascii="TimesNewRomanPS" w:hAnsi="TimesNewRomanPS" w:hint="cs"/>
+          <w:color w:val="231F20"/>
+          <w:rtl/>
+          <w:lang w:bidi="ar-EG"/>
+        </w:rPr>
+        <w:t xml:space="preserve"> . </w:t>
+      </w:r>
+    </w:p>
+    <w:p>
+      <w:pPr>
+        <w:bidi/>
+        <w:rPr>
+          <w:rFonts w:ascii="TimesNewRomanPS" w:hAnsi="TimesNewRomanPS"/>
+          <w:color w:val="231F20"/>
+          <w:rtl/>
+          <w:lang w:bidi="ar-EG"/>
+        </w:rPr>
+      </w:pPr>
+      <w:r>
+        <w:rPr>
+          <w:rFonts w:ascii="TimesNewRomanPS" w:hAnsi="TimesNewRomanPS" w:hint="cs"/>
+          <w:color w:val="231F20"/>
+          <w:rtl/>
+          <w:lang w:bidi="ar-EG"/>
+        </w:rPr>
+        <w:t xml:space="preserve">عم بوب بيقلك ان المبرمجين التقال  بيفكرة ف ال </w:t>
+      </w:r>
+      <w:r>
+        <w:rPr>
+          <w:rFonts w:ascii="TimesNewRomanPS" w:hAnsi="TimesNewRomanPS"/>
+          <w:color w:val="231F20"/>
+          <w:lang w:bidi="ar-EG"/>
+        </w:rPr>
+        <w:t xml:space="preserve">system </w:t>
+      </w:r>
+      <w:r>
+        <w:rPr>
+          <w:rFonts w:ascii="TimesNewRomanPS" w:hAnsi="TimesNewRomanPS" w:hint="cs"/>
+          <w:color w:val="231F20"/>
+          <w:rtl/>
+          <w:lang w:bidi="ar-EG"/>
+        </w:rPr>
+        <w:t xml:space="preserve"> اكنه قصه هتتحكى مش برامج هتتكتب  وبيستخدامه لغه البرمجه المناسبه ليهم عشان يبنه لغه معبرة اكتر ف وصف القصه بتاعتهم . </w:t>
+      </w:r>
+    </w:p>
+    <w:p>
+      <w:pPr>
+        <w:pStyle w:val="ListParagraph"/>
+        <w:numPr>
+          <w:ilvl w:val="0"/>
+          <w:numId w:val="1"/>
+        </w:numPr>
+        <w:bidi/>
+        <w:rPr>
+          <w:rFonts w:ascii="TimesNewRomanPS" w:hAnsi="TimesNewRomanPS"/>
+          <w:color w:val="231F20"/>
+          <w:lang w:bidi="ar-EG"/>
+        </w:rPr>
+      </w:pPr>
+      <w:r>
+        <w:rPr>
+          <w:rFonts w:ascii="TimesNewRomanPS" w:hAnsi="TimesNewRomanPS" w:hint="cs"/>
+          <w:color w:val="231F20"/>
+          <w:rtl/>
+          <w:lang w:bidi="ar-EG"/>
+        </w:rPr>
+        <w:t xml:space="preserve">الشبتر دة كان عن كيفيه كتابه ال </w:t>
+      </w:r>
+      <w:r>
+        <w:rPr>
+          <w:rFonts w:ascii="TimesNewRomanPS" w:hAnsi="TimesNewRomanPS"/>
+          <w:color w:val="231F20"/>
+          <w:lang w:bidi="ar-EG"/>
+        </w:rPr>
+        <w:t xml:space="preserve">function </w:t>
+      </w:r>
+      <w:r>
+        <w:rPr>
+          <w:rFonts w:ascii="TimesNewRomanPS" w:hAnsi="TimesNewRomanPS" w:hint="cs"/>
+          <w:color w:val="231F20"/>
+          <w:rtl/>
+          <w:lang w:bidi="ar-EG"/>
+        </w:rPr>
+        <w:t xml:space="preserve">  ف لو اتبعت القواعد الموجودة  ال</w:t>
+      </w:r>
+      <w:r>
+        <w:rPr>
+          <w:rFonts w:ascii="TimesNewRomanPS" w:hAnsi="TimesNewRomanPS"/>
+          <w:color w:val="231F20"/>
+          <w:lang w:bidi="ar-EG"/>
+        </w:rPr>
+        <w:t xml:space="preserve">function </w:t>
+      </w:r>
+      <w:r>
+        <w:rPr>
+          <w:rFonts w:ascii="TimesNewRomanPS" w:hAnsi="TimesNewRomanPS" w:hint="cs"/>
+          <w:color w:val="231F20"/>
+          <w:rtl/>
+          <w:lang w:bidi="ar-EG"/>
+        </w:rPr>
+        <w:t xml:space="preserve"> بتاعتك هتكون صغيرة وليها اسم معبر  وبتعمل حاجة واحد بس .</w:t>
+      </w:r>
+    </w:p>
+    <w:p>
+      <w:pPr>
+        <w:pStyle w:val="ListParagraph"/>
+        <w:numPr>
+          <w:ilvl w:val="0"/>
+          <w:numId w:val="1"/>
+        </w:numPr>
+        <w:bidi/>
+        <w:rPr>
+          <w:rFonts w:ascii="TimesNewRomanPS" w:hAnsi="TimesNewRomanPS" w:hint="cs"/>
+          <w:color w:val="231F20"/>
+          <w:rtl/>
+          <w:lang w:bidi="ar-EG"/>
+        </w:rPr>
+      </w:pPr>
+      <w:r>
+        <w:rPr>
+          <w:rFonts w:ascii="TimesNewRomanPS" w:hAnsi="TimesNewRomanPS" w:hint="cs"/>
+          <w:color w:val="231F20"/>
+          <w:rtl/>
+          <w:lang w:bidi="ar-EG"/>
+        </w:rPr>
+        <w:t>وعم بوب بيقلك  اوعى تنسه ان هدفك الاساسى انك تحكى القصه بتاعه ال</w:t>
+      </w:r>
+      <w:r>
+        <w:rPr>
+          <w:rFonts w:ascii="TimesNewRomanPS" w:hAnsi="TimesNewRomanPS"/>
+          <w:color w:val="231F20"/>
+          <w:lang w:bidi="ar-EG"/>
+        </w:rPr>
+        <w:t xml:space="preserve">system </w:t>
+      </w:r>
+      <w:r>
+        <w:rPr>
+          <w:rFonts w:ascii="TimesNewRomanPS" w:hAnsi="TimesNewRomanPS" w:hint="cs"/>
+          <w:color w:val="231F20"/>
+          <w:rtl/>
+          <w:lang w:bidi="ar-EG"/>
+        </w:rPr>
+        <w:t xml:space="preserve"> وان ال</w:t>
+      </w:r>
+      <w:r>
+        <w:rPr>
+          <w:rFonts w:ascii="TimesNewRomanPS" w:hAnsi="TimesNewRomanPS"/>
+          <w:color w:val="231F20"/>
+          <w:lang w:bidi="ar-EG"/>
+        </w:rPr>
+        <w:t xml:space="preserve">function </w:t>
+      </w:r>
+      <w:r>
+        <w:rPr>
+          <w:rFonts w:ascii="TimesNewRomanPS" w:hAnsi="TimesNewRomanPS" w:hint="cs"/>
+          <w:color w:val="231F20"/>
+          <w:rtl/>
+          <w:lang w:bidi="ar-EG"/>
+        </w:rPr>
+        <w:t xml:space="preserve"> الى بتكتلها محتاحه تبقا متلائمه مع بعض  بشكل كويس ف لغه واضحه وبيسطه عشان تساعدك على بناء القصه او ال</w:t>
+      </w:r>
+      <w:r>
+        <w:rPr>
+          <w:rFonts w:ascii="TimesNewRomanPS" w:hAnsi="TimesNewRomanPS"/>
+          <w:color w:val="231F20"/>
+          <w:lang w:bidi="ar-EG"/>
+        </w:rPr>
+        <w:t xml:space="preserve">system </w:t>
+      </w:r>
+      <w:r>
+        <w:rPr>
+          <w:rFonts w:ascii="TimesNewRomanPS" w:hAnsi="TimesNewRomanPS" w:hint="cs"/>
+          <w:color w:val="231F20"/>
+          <w:rtl/>
+          <w:lang w:bidi="ar-EG"/>
+        </w:rPr>
+        <w:t xml:space="preserve"> . </w:t>
+      </w:r>
+    </w:p>
+    <w:p>
+      <w:pPr>
+        <w:bidi/>
+        <w:rPr>
+          <w:rtl/>
+          <w:lang w:bidi="ar-EG"/>
+        </w:rPr>
+      </w:pPr>
+    </w:p>
+    <w:p>
+      <w:pPr>
+        <w:pStyle w:val="Heading1"/>
+        <w:rPr>
+          <w:rtl/>
+        </w:rPr>
+      </w:pPr>
+    </w:p>
+    <w:p>
+      <w:pPr>
+        <w:bidi/>
+        <w:rPr>
+          <w:rFonts w:hint="cs"/>
+          <w:rtl/>
+          <w:lang w:bidi="ar-EG"/>
+        </w:rPr>
+      </w:pPr>
+    </w:p>
+    <w:p>
+      <w:pPr>
+        <w:bidi/>
+        <w:rPr>
+          <w:rtl/>
+          <w:lang w:bidi="ar-EG"/>
+        </w:rPr>
+      </w:pPr>
+      <w:r>
+        <w:rPr>
+          <w:rFonts w:hint="cs"/>
+          <w:rtl/>
+          <w:lang w:bidi="ar-EG"/>
+        </w:rPr>
+        <w:t xml:space="preserve">لو كان الحاجة دى مفيدة ليك  لو ممكن تقره الفاتحه لستى  الله يرحمها  وجميع موته المسلمين . </w:t>
+      </w:r>
+    </w:p>
+    <w:p>
+      <w:pPr>
+        <w:bidi/>
+        <w:rPr>
+          <w:rtl/>
+          <w:lang w:bidi="ar-EG"/>
+        </w:rPr>
+      </w:pPr>
+      <w:bookmarkStart w:id="27" w:name="_GoBack"/>
+      <w:bookmarkEnd w:id="27"/>
     </w:p>
     <w:p>
       <w:pPr>
@@ -30900,7 +30075,7 @@
               <w:sz w:val="18"/>
               <w:szCs w:val="18"/>
             </w:rPr>
-            <w:t>20</w:t>
+            <w:t>19</w:t>
           </w:r>
           <w:r>
             <w:rPr>
@@ -34123,7 +33298,7 @@
 </file>
 
 <file path=customXml/itemProps2.xml><?xml version="1.0" encoding="utf-8"?>
-<ds:datastoreItem xmlns:ds="http://schemas.openxmlformats.org/officeDocument/2006/customXml" ds:itemID="{1F165F6D-B170-4715-A0BD-206888B4AC2B}">
+<ds:datastoreItem xmlns:ds="http://schemas.openxmlformats.org/officeDocument/2006/customXml" ds:itemID="{B37250A3-2B2F-48FD-B7BB-5215B8330889}">
   <ds:schemaRefs>
     <ds:schemaRef ds:uri="http://schemas.openxmlformats.org/officeDocument/2006/bibliography"/>
   </ds:schemaRefs>

</xml_diff>

<commit_message>
the end in ch3 >
</commit_message>
<xml_diff>
--- a/ch3-Functions.docx
+++ b/ch3-Functions.docx
@@ -4261,7 +4261,7 @@
             </w:rPr>
             <w:fldChar w:fldCharType="separate"/>
           </w:r>
-          <w:hyperlink w:anchor="_Toc124443851" w:history="1">
+          <w:hyperlink w:anchor="_Toc124444643" w:history="1">
             <w:r>
               <w:rPr>
                 <w:rStyle w:val="Hyperlink"/>
@@ -4313,7 +4313,7 @@
                 <w:noProof/>
                 <w:webHidden/>
               </w:rPr>
-              <w:instrText xml:space="preserve"> PAGEREF _Toc124443851 \h </w:instrText>
+              <w:instrText xml:space="preserve"> PAGEREF _Toc124444643 \h </w:instrText>
             </w:r>
             <w:r>
               <w:rPr>
@@ -4355,7 +4355,7 @@
               <w:noProof/>
             </w:rPr>
           </w:pPr>
-          <w:hyperlink w:anchor="_Toc124443852" w:history="1">
+          <w:hyperlink w:anchor="_Toc124444644" w:history="1">
             <w:r>
               <w:rPr>
                 <w:rStyle w:val="Hyperlink"/>
@@ -4392,7 +4392,7 @@
                 <w:noProof/>
                 <w:webHidden/>
               </w:rPr>
-              <w:instrText xml:space="preserve"> PAGEREF _Toc124443852 \h </w:instrText>
+              <w:instrText xml:space="preserve"> PAGEREF _Toc124444644 \h </w:instrText>
             </w:r>
             <w:r>
               <w:rPr>
@@ -4434,7 +4434,7 @@
               <w:noProof/>
             </w:rPr>
           </w:pPr>
-          <w:hyperlink w:anchor="_Toc124443853" w:history="1">
+          <w:hyperlink w:anchor="_Toc124444645" w:history="1">
             <w:r>
               <w:rPr>
                 <w:rStyle w:val="Hyperlink"/>
@@ -4469,7 +4469,7 @@
                 <w:noProof/>
                 <w:webHidden/>
               </w:rPr>
-              <w:instrText xml:space="preserve"> PAGEREF _Toc124443853 \h </w:instrText>
+              <w:instrText xml:space="preserve"> PAGEREF _Toc124444645 \h </w:instrText>
             </w:r>
             <w:r>
               <w:rPr>
@@ -4511,7 +4511,7 @@
               <w:noProof/>
             </w:rPr>
           </w:pPr>
-          <w:hyperlink w:anchor="_Toc124443854" w:history="1">
+          <w:hyperlink w:anchor="_Toc124444646" w:history="1">
             <w:r>
               <w:rPr>
                 <w:rStyle w:val="Hyperlink"/>
@@ -4539,7 +4539,7 @@
                 <w:noProof/>
                 <w:webHidden/>
               </w:rPr>
-              <w:instrText xml:space="preserve"> PAGEREF _Toc124443854 \h </w:instrText>
+              <w:instrText xml:space="preserve"> PAGEREF _Toc124444646 \h </w:instrText>
             </w:r>
             <w:r>
               <w:rPr>
@@ -4559,7 +4559,7 @@
                 <w:noProof/>
                 <w:webHidden/>
               </w:rPr>
-              <w:t>6</w:t>
+              <w:t>5</w:t>
             </w:r>
             <w:r>
               <w:rPr>
@@ -4581,7 +4581,7 @@
               <w:noProof/>
             </w:rPr>
           </w:pPr>
-          <w:hyperlink w:anchor="_Toc124443855" w:history="1">
+          <w:hyperlink w:anchor="_Toc124444647" w:history="1">
             <w:r>
               <w:rPr>
                 <w:rStyle w:val="Hyperlink"/>
@@ -4618,7 +4618,7 @@
                 <w:noProof/>
                 <w:webHidden/>
               </w:rPr>
-              <w:instrText xml:space="preserve"> PAGEREF _Toc124443855 \h </w:instrText>
+              <w:instrText xml:space="preserve"> PAGEREF _Toc124444647 \h </w:instrText>
             </w:r>
             <w:r>
               <w:rPr>
@@ -4660,7 +4660,7 @@
               <w:noProof/>
             </w:rPr>
           </w:pPr>
-          <w:hyperlink w:anchor="_Toc124443856" w:history="1">
+          <w:hyperlink w:anchor="_Toc124444648" w:history="1">
             <w:r>
               <w:rPr>
                 <w:rStyle w:val="Hyperlink"/>
@@ -4703,7 +4703,7 @@
                 <w:noProof/>
                 <w:webHidden/>
               </w:rPr>
-              <w:instrText xml:space="preserve"> PAGEREF _Toc124443856 \h </w:instrText>
+              <w:instrText xml:space="preserve"> PAGEREF _Toc124444648 \h </w:instrText>
             </w:r>
             <w:r>
               <w:rPr>
@@ -4745,7 +4745,7 @@
               <w:noProof/>
             </w:rPr>
           </w:pPr>
-          <w:hyperlink w:anchor="_Toc124443857" w:history="1">
+          <w:hyperlink w:anchor="_Toc124444649" w:history="1">
             <w:r>
               <w:rPr>
                 <w:rStyle w:val="Hyperlink"/>
@@ -4789,7 +4789,7 @@
                 <w:noProof/>
                 <w:webHidden/>
               </w:rPr>
-              <w:instrText xml:space="preserve"> PAGEREF _Toc124443857 \h </w:instrText>
+              <w:instrText xml:space="preserve"> PAGEREF _Toc124444649 \h </w:instrText>
             </w:r>
             <w:r>
               <w:rPr>
@@ -4809,7 +4809,7 @@
                 <w:noProof/>
                 <w:webHidden/>
               </w:rPr>
-              <w:t>9</w:t>
+              <w:t>8</w:t>
             </w:r>
             <w:r>
               <w:rPr>
@@ -4831,7 +4831,7 @@
               <w:noProof/>
             </w:rPr>
           </w:pPr>
-          <w:hyperlink w:anchor="_Toc124443858" w:history="1">
+          <w:hyperlink w:anchor="_Toc124444650" w:history="1">
             <w:r>
               <w:rPr>
                 <w:rStyle w:val="Hyperlink"/>
@@ -4875,7 +4875,7 @@
                 <w:noProof/>
                 <w:webHidden/>
               </w:rPr>
-              <w:instrText xml:space="preserve"> PAGEREF _Toc124443858 \h </w:instrText>
+              <w:instrText xml:space="preserve"> PAGEREF _Toc124444650 \h </w:instrText>
             </w:r>
             <w:r>
               <w:rPr>
@@ -4917,7 +4917,7 @@
               <w:noProof/>
             </w:rPr>
           </w:pPr>
-          <w:hyperlink w:anchor="_Toc124443859" w:history="1">
+          <w:hyperlink w:anchor="_Toc124444651" w:history="1">
             <w:r>
               <w:rPr>
                 <w:rStyle w:val="Hyperlink"/>
@@ -4952,7 +4952,7 @@
                 <w:noProof/>
                 <w:webHidden/>
               </w:rPr>
-              <w:instrText xml:space="preserve"> PAGEREF _Toc124443859 \h </w:instrText>
+              <w:instrText xml:space="preserve"> PAGEREF _Toc124444651 \h </w:instrText>
             </w:r>
             <w:r>
               <w:rPr>
@@ -4994,7 +4994,7 @@
               <w:noProof/>
             </w:rPr>
           </w:pPr>
-          <w:hyperlink w:anchor="_Toc124443860" w:history="1">
+          <w:hyperlink w:anchor="_Toc124444652" w:history="1">
             <w:r>
               <w:rPr>
                 <w:rStyle w:val="Hyperlink"/>
@@ -5039,7 +5039,7 @@
                 <w:noProof/>
                 <w:webHidden/>
               </w:rPr>
-              <w:instrText xml:space="preserve"> PAGEREF _Toc124443860 \h </w:instrText>
+              <w:instrText xml:space="preserve"> PAGEREF _Toc124444652 \h </w:instrText>
             </w:r>
             <w:r>
               <w:rPr>
@@ -5081,7 +5081,7 @@
               <w:noProof/>
             </w:rPr>
           </w:pPr>
-          <w:hyperlink w:anchor="_Toc124443861" w:history="1">
+          <w:hyperlink w:anchor="_Toc124444653" w:history="1">
             <w:r>
               <w:rPr>
                 <w:rStyle w:val="Hyperlink"/>
@@ -5118,7 +5118,7 @@
                 <w:noProof/>
                 <w:webHidden/>
               </w:rPr>
-              <w:instrText xml:space="preserve"> PAGEREF _Toc124443861 \h </w:instrText>
+              <w:instrText xml:space="preserve"> PAGEREF _Toc124444653 \h </w:instrText>
             </w:r>
             <w:r>
               <w:rPr>
@@ -5160,7 +5160,7 @@
               <w:noProof/>
             </w:rPr>
           </w:pPr>
-          <w:hyperlink w:anchor="_Toc124443862" w:history="1">
+          <w:hyperlink w:anchor="_Toc124444654" w:history="1">
             <w:r>
               <w:rPr>
                 <w:rStyle w:val="Hyperlink"/>
@@ -5205,7 +5205,7 @@
                 <w:noProof/>
                 <w:webHidden/>
               </w:rPr>
-              <w:instrText xml:space="preserve"> PAGEREF _Toc124443862 \h </w:instrText>
+              <w:instrText xml:space="preserve"> PAGEREF _Toc124444654 \h </w:instrText>
             </w:r>
             <w:r>
               <w:rPr>
@@ -5247,7 +5247,7 @@
               <w:noProof/>
             </w:rPr>
           </w:pPr>
-          <w:hyperlink w:anchor="_Toc124443863" w:history="1">
+          <w:hyperlink w:anchor="_Toc124444655" w:history="1">
             <w:r>
               <w:rPr>
                 <w:rStyle w:val="Hyperlink"/>
@@ -5283,7 +5283,7 @@
                 <w:noProof/>
                 <w:webHidden/>
               </w:rPr>
-              <w:instrText xml:space="preserve"> PAGEREF _Toc124443863 \h </w:instrText>
+              <w:instrText xml:space="preserve"> PAGEREF _Toc124444655 \h </w:instrText>
             </w:r>
             <w:r>
               <w:rPr>
@@ -5325,7 +5325,7 @@
               <w:noProof/>
             </w:rPr>
           </w:pPr>
-          <w:hyperlink w:anchor="_Toc124443864" w:history="1">
+          <w:hyperlink w:anchor="_Toc124444656" w:history="1">
             <w:r>
               <w:rPr>
                 <w:rStyle w:val="Hyperlink"/>
@@ -5362,7 +5362,7 @@
                 <w:noProof/>
                 <w:webHidden/>
               </w:rPr>
-              <w:instrText xml:space="preserve"> PAGEREF _Toc124443864 \h </w:instrText>
+              <w:instrText xml:space="preserve"> PAGEREF _Toc124444656 \h </w:instrText>
             </w:r>
             <w:r>
               <w:rPr>
@@ -5404,7 +5404,7 @@
               <w:noProof/>
             </w:rPr>
           </w:pPr>
-          <w:hyperlink w:anchor="_Toc124443865" w:history="1">
+          <w:hyperlink w:anchor="_Toc124444657" w:history="1">
             <w:r>
               <w:rPr>
                 <w:rStyle w:val="Hyperlink"/>
@@ -5449,7 +5449,7 @@
                 <w:noProof/>
                 <w:webHidden/>
               </w:rPr>
-              <w:instrText xml:space="preserve"> PAGEREF _Toc124443865 \h </w:instrText>
+              <w:instrText xml:space="preserve"> PAGEREF _Toc124444657 \h </w:instrText>
             </w:r>
             <w:r>
               <w:rPr>
@@ -5491,7 +5491,7 @@
               <w:noProof/>
             </w:rPr>
           </w:pPr>
-          <w:hyperlink w:anchor="_Toc124443866" w:history="1">
+          <w:hyperlink w:anchor="_Toc124444658" w:history="1">
             <w:r>
               <w:rPr>
                 <w:rStyle w:val="Hyperlink"/>
@@ -5536,7 +5536,7 @@
                 <w:noProof/>
                 <w:webHidden/>
               </w:rPr>
-              <w:instrText xml:space="preserve"> PAGEREF _Toc124443866 \h </w:instrText>
+              <w:instrText xml:space="preserve"> PAGEREF _Toc124444658 \h </w:instrText>
             </w:r>
             <w:r>
               <w:rPr>
@@ -5578,7 +5578,7 @@
               <w:noProof/>
             </w:rPr>
           </w:pPr>
-          <w:hyperlink w:anchor="_Toc124443867" w:history="1">
+          <w:hyperlink w:anchor="_Toc124444659" w:history="1">
             <w:r>
               <w:rPr>
                 <w:rStyle w:val="Hyperlink"/>
@@ -5622,7 +5622,7 @@
                 <w:noProof/>
                 <w:webHidden/>
               </w:rPr>
-              <w:instrText xml:space="preserve"> PAGEREF _Toc124443867 \h </w:instrText>
+              <w:instrText xml:space="preserve"> PAGEREF _Toc124444659 \h </w:instrText>
             </w:r>
             <w:r>
               <w:rPr>
@@ -5664,7 +5664,7 @@
               <w:noProof/>
             </w:rPr>
           </w:pPr>
-          <w:hyperlink w:anchor="_Toc124443868" w:history="1">
+          <w:hyperlink w:anchor="_Toc124444660" w:history="1">
             <w:r>
               <w:rPr>
                 <w:rStyle w:val="Hyperlink"/>
@@ -5709,7 +5709,7 @@
                 <w:noProof/>
                 <w:webHidden/>
               </w:rPr>
-              <w:instrText xml:space="preserve"> PAGEREF _Toc124443868 \h </w:instrText>
+              <w:instrText xml:space="preserve"> PAGEREF _Toc124444660 \h </w:instrText>
             </w:r>
             <w:r>
               <w:rPr>
@@ -5751,7 +5751,7 @@
               <w:noProof/>
             </w:rPr>
           </w:pPr>
-          <w:hyperlink w:anchor="_Toc124443869" w:history="1">
+          <w:hyperlink w:anchor="_Toc124444661" w:history="1">
             <w:r>
               <w:rPr>
                 <w:rStyle w:val="Hyperlink"/>
@@ -5795,7 +5795,7 @@
                 <w:noProof/>
                 <w:webHidden/>
               </w:rPr>
-              <w:instrText xml:space="preserve"> PAGEREF _Toc124443869 \h </w:instrText>
+              <w:instrText xml:space="preserve"> PAGEREF _Toc124444661 \h </w:instrText>
             </w:r>
             <w:r>
               <w:rPr>
@@ -5837,7 +5837,7 @@
               <w:noProof/>
             </w:rPr>
           </w:pPr>
-          <w:hyperlink w:anchor="_Toc124443870" w:history="1">
+          <w:hyperlink w:anchor="_Toc124444662" w:history="1">
             <w:r>
               <w:rPr>
                 <w:rStyle w:val="Hyperlink"/>
@@ -5864,7 +5864,7 @@
                 <w:noProof/>
                 <w:webHidden/>
               </w:rPr>
-              <w:instrText xml:space="preserve"> PAGEREF _Toc124443870 \h </w:instrText>
+              <w:instrText xml:space="preserve"> PAGEREF _Toc124444662 \h </w:instrText>
             </w:r>
             <w:r>
               <w:rPr>
@@ -5906,7 +5906,7 @@
               <w:noProof/>
             </w:rPr>
           </w:pPr>
-          <w:hyperlink w:anchor="_Toc124443871" w:history="1">
+          <w:hyperlink w:anchor="_Toc124444663" w:history="1">
             <w:r>
               <w:rPr>
                 <w:rStyle w:val="Hyperlink"/>
@@ -5959,7 +5959,7 @@
                 <w:noProof/>
                 <w:webHidden/>
               </w:rPr>
-              <w:instrText xml:space="preserve"> PAGEREF _Toc124443871 \h </w:instrText>
+              <w:instrText xml:space="preserve"> PAGEREF _Toc124444663 \h </w:instrText>
             </w:r>
             <w:r>
               <w:rPr>
@@ -6001,7 +6001,7 @@
               <w:noProof/>
             </w:rPr>
           </w:pPr>
-          <w:hyperlink w:anchor="_Toc124443872" w:history="1">
+          <w:hyperlink w:anchor="_Toc124444664" w:history="1">
             <w:r>
               <w:rPr>
                 <w:rStyle w:val="Hyperlink"/>
@@ -6046,7 +6046,7 @@
                 <w:noProof/>
                 <w:webHidden/>
               </w:rPr>
-              <w:instrText xml:space="preserve"> PAGEREF _Toc124443872 \h </w:instrText>
+              <w:instrText xml:space="preserve"> PAGEREF _Toc124444664 \h </w:instrText>
             </w:r>
             <w:r>
               <w:rPr>
@@ -6088,7 +6088,7 @@
               <w:noProof/>
             </w:rPr>
           </w:pPr>
-          <w:hyperlink w:anchor="_Toc124443873" w:history="1">
+          <w:hyperlink w:anchor="_Toc124444665" w:history="1">
             <w:r>
               <w:rPr>
                 <w:rStyle w:val="Hyperlink"/>
@@ -6149,7 +6149,7 @@
                 <w:noProof/>
                 <w:webHidden/>
               </w:rPr>
-              <w:instrText xml:space="preserve"> PAGEREF _Toc124443873 \h </w:instrText>
+              <w:instrText xml:space="preserve"> PAGEREF _Toc124444665 \h </w:instrText>
             </w:r>
             <w:r>
               <w:rPr>
@@ -6169,7 +6169,7 @@
                 <w:noProof/>
                 <w:webHidden/>
               </w:rPr>
-              <w:t>19</w:t>
+              <w:t>18</w:t>
             </w:r>
             <w:r>
               <w:rPr>
@@ -6191,7 +6191,7 @@
               <w:noProof/>
             </w:rPr>
           </w:pPr>
-          <w:hyperlink w:anchor="_Toc124443874" w:history="1">
+          <w:hyperlink w:anchor="_Toc124444666" w:history="1">
             <w:r>
               <w:rPr>
                 <w:rStyle w:val="Hyperlink"/>
@@ -6238,7 +6238,7 @@
                 <w:noProof/>
                 <w:webHidden/>
               </w:rPr>
-              <w:instrText xml:space="preserve"> PAGEREF _Toc124443874 \h </w:instrText>
+              <w:instrText xml:space="preserve"> PAGEREF _Toc124444666 \h </w:instrText>
             </w:r>
             <w:r>
               <w:rPr>
@@ -6280,7 +6280,7 @@
               <w:noProof/>
             </w:rPr>
           </w:pPr>
-          <w:hyperlink w:anchor="_Toc124443875" w:history="1">
+          <w:hyperlink w:anchor="_Toc124444667" w:history="1">
             <w:r>
               <w:rPr>
                 <w:rStyle w:val="Hyperlink"/>
@@ -6315,7 +6315,7 @@
                 <w:noProof/>
                 <w:webHidden/>
               </w:rPr>
-              <w:instrText xml:space="preserve"> PAGEREF _Toc124443875 \h </w:instrText>
+              <w:instrText xml:space="preserve"> PAGEREF _Toc124444667 \h </w:instrText>
             </w:r>
             <w:r>
               <w:rPr>
@@ -6335,7 +6335,7 @@
                 <w:noProof/>
                 <w:webHidden/>
               </w:rPr>
-              <w:t>20</w:t>
+              <w:t>19</w:t>
             </w:r>
             <w:r>
               <w:rPr>
@@ -6357,7 +6357,7 @@
               <w:noProof/>
             </w:rPr>
           </w:pPr>
-          <w:hyperlink w:anchor="_Toc124443876" w:history="1">
+          <w:hyperlink w:anchor="_Toc124444668" w:history="1">
             <w:r>
               <w:rPr>
                 <w:rStyle w:val="Hyperlink"/>
@@ -6401,7 +6401,7 @@
                 <w:noProof/>
                 <w:webHidden/>
               </w:rPr>
-              <w:instrText xml:space="preserve"> PAGEREF _Toc124443876 \h </w:instrText>
+              <w:instrText xml:space="preserve"> PAGEREF _Toc124444668 \h </w:instrText>
             </w:r>
             <w:r>
               <w:rPr>
@@ -6443,7 +6443,7 @@
               <w:noProof/>
             </w:rPr>
           </w:pPr>
-          <w:hyperlink w:anchor="_Toc124443877" w:history="1">
+          <w:hyperlink w:anchor="_Toc124444669" w:history="1">
             <w:r>
               <w:rPr>
                 <w:rStyle w:val="Hyperlink"/>
@@ -6487,7 +6487,7 @@
                 <w:noProof/>
                 <w:webHidden/>
               </w:rPr>
-              <w:instrText xml:space="preserve"> PAGEREF _Toc124443877 \h </w:instrText>
+              <w:instrText xml:space="preserve"> PAGEREF _Toc124444669 \h </w:instrText>
             </w:r>
             <w:r>
               <w:rPr>
@@ -6604,7 +6604,16 @@
           <w:rtl/>
         </w:rPr>
         <w:lastRenderedPageBreak/>
-        <w:t xml:space="preserve">الشبتر دة كان مليان معلومات الصراحه  . وهو بيتكلم عن ال </w:t>
+        <w:t>الش</w:t>
+      </w:r>
+      <w:bookmarkStart w:id="0" w:name="_GoBack"/>
+      <w:bookmarkEnd w:id="0"/>
+      <w:r>
+        <w:rPr>
+          <w:rFonts w:asciiTheme="majorBidi" w:hAnsiTheme="majorBidi" w:cstheme="majorBidi" w:hint="cs"/>
+          <w:rtl/>
+        </w:rPr>
+        <w:t xml:space="preserve">بتر دة كان مليان معلومات الصراحه  . وهو بيتكلم عن ال </w:t>
       </w:r>
       <w:r>
         <w:rPr>
@@ -7444,7 +7453,7 @@
       <w:pPr>
         <w:pStyle w:val="Heading1"/>
       </w:pPr>
-      <w:bookmarkStart w:id="0" w:name="_Toc124443851"/>
+      <w:bookmarkStart w:id="1" w:name="_Toc124444643"/>
       <w:r>
         <w:rPr>
           <w:rFonts w:hint="cs"/>
@@ -7464,7 +7473,7 @@
       <w:r>
         <w:t xml:space="preserve"> :</w:t>
       </w:r>
-      <w:bookmarkEnd w:id="0"/>
+      <w:bookmarkEnd w:id="1"/>
       <w:r>
         <w:tab/>
       </w:r>
@@ -8482,7 +8491,7 @@
           <w:lang w:bidi="ar-SA"/>
         </w:rPr>
       </w:pPr>
-      <w:bookmarkStart w:id="1" w:name="_Toc124443852"/>
+      <w:bookmarkStart w:id="2" w:name="_Toc124444644"/>
       <w:r>
         <w:rPr>
           <w:rFonts w:ascii="TimesNewRomanPS-Bold" w:hAnsi="TimesNewRomanPS-Bold" w:hint="cs"/>
@@ -8524,7 +8533,7 @@
         </w:rPr>
         <w:t xml:space="preserve"> :</w:t>
       </w:r>
-      <w:bookmarkEnd w:id="1"/>
+      <w:bookmarkEnd w:id="2"/>
     </w:p>
     <w:p>
       <w:pPr>
@@ -8862,7 +8871,7 @@
           <w:rtl/>
         </w:rPr>
       </w:pPr>
-      <w:bookmarkStart w:id="2" w:name="_Toc124443853"/>
+      <w:bookmarkStart w:id="3" w:name="_Toc124444645"/>
       <w:r>
         <w:rPr>
           <w:rFonts w:eastAsiaTheme="minorEastAsia" w:hint="cs"/>
@@ -8892,7 +8901,7 @@
         </w:rPr>
         <w:t>:</w:t>
       </w:r>
-      <w:bookmarkEnd w:id="2"/>
+      <w:bookmarkEnd w:id="3"/>
     </w:p>
     <w:p>
       <w:pPr>
@@ -10664,14 +10673,14 @@
       <w:pPr>
         <w:pStyle w:val="Heading2"/>
       </w:pPr>
-      <w:bookmarkStart w:id="3" w:name="_Toc124443854"/>
+      <w:bookmarkStart w:id="4" w:name="_Toc124444646"/>
       <w:r>
         <w:t>2</w:t>
       </w:r>
       <w:r>
         <w:t>.1- Sections within Functions:</w:t>
       </w:r>
-      <w:bookmarkEnd w:id="3"/>
+      <w:bookmarkEnd w:id="4"/>
       <w:r>
         <w:t xml:space="preserve"> </w:t>
       </w:r>
@@ -11128,7 +11137,7 @@
           <w:rtl/>
         </w:rPr>
       </w:pPr>
-      <w:bookmarkStart w:id="4" w:name="_Toc124443855"/>
+      <w:bookmarkStart w:id="5" w:name="_Toc124444647"/>
       <w:r>
         <w:rPr>
           <w:rFonts w:hint="cs"/>
@@ -11145,7 +11154,7 @@
       <w:r>
         <w:t xml:space="preserve"> :</w:t>
       </w:r>
-      <w:bookmarkEnd w:id="4"/>
+      <w:bookmarkEnd w:id="5"/>
     </w:p>
     <w:p>
       <w:pPr>
@@ -12058,7 +12067,7 @@
       <w:pPr>
         <w:pStyle w:val="Heading2"/>
       </w:pPr>
-      <w:bookmarkStart w:id="5" w:name="_Toc124443856"/>
+      <w:bookmarkStart w:id="6" w:name="_Toc124444648"/>
       <w:r>
         <w:t xml:space="preserve">3.1- </w:t>
       </w:r>
@@ -12071,7 +12080,7 @@
       <w:r>
         <w:t>:</w:t>
       </w:r>
-      <w:bookmarkEnd w:id="5"/>
+      <w:bookmarkEnd w:id="6"/>
       <w:r>
         <w:t xml:space="preserve"> </w:t>
       </w:r>
@@ -13328,7 +13337,7 @@
       <w:pPr>
         <w:pStyle w:val="Heading1"/>
       </w:pPr>
-      <w:bookmarkStart w:id="6" w:name="_Toc124443857"/>
+      <w:bookmarkStart w:id="7" w:name="_Toc124444649"/>
       <w:r>
         <w:rPr>
           <w:rFonts w:hint="cs"/>
@@ -13356,7 +13365,7 @@
         </w:rPr>
         <w:t>:</w:t>
       </w:r>
-      <w:bookmarkEnd w:id="6"/>
+      <w:bookmarkEnd w:id="7"/>
     </w:p>
     <w:p>
       <w:pPr>
@@ -14611,7 +14620,7 @@
           <w:lang w:bidi="ar-SA"/>
         </w:rPr>
       </w:pPr>
-      <w:bookmarkStart w:id="7" w:name="_Toc124443858"/>
+      <w:bookmarkStart w:id="8" w:name="_Toc124444650"/>
       <w:r>
         <w:rPr>
           <w:rFonts w:hint="cs"/>
@@ -14640,7 +14649,7 @@
         </w:rPr>
         <w:t>:</w:t>
       </w:r>
-      <w:bookmarkEnd w:id="7"/>
+      <w:bookmarkEnd w:id="8"/>
     </w:p>
     <w:p>
       <w:pPr>
@@ -15045,7 +15054,7 @@
         </w:rPr>
         <w:t xml:space="preserve"> </w:t>
       </w:r>
-      <w:bookmarkStart w:id="8" w:name="_Toc124443859"/>
+      <w:bookmarkStart w:id="9" w:name="_Toc124444651"/>
       <w:r>
         <w:t>6-</w:t>
       </w:r>
@@ -15066,7 +15075,7 @@
         </w:rPr>
         <w:t>:</w:t>
       </w:r>
-      <w:bookmarkEnd w:id="8"/>
+      <w:bookmarkEnd w:id="9"/>
     </w:p>
     <w:p>
       <w:pPr>
@@ -16398,7 +16407,7 @@
       <w:pPr>
         <w:pStyle w:val="Heading2"/>
       </w:pPr>
-      <w:bookmarkStart w:id="9" w:name="_Toc124443860"/>
+      <w:bookmarkStart w:id="10" w:name="_Toc124444652"/>
       <w:r>
         <w:rPr>
           <w:rFonts w:hint="cs"/>
@@ -16432,7 +16441,7 @@
         </w:rPr>
         <w:t xml:space="preserve"> :</w:t>
       </w:r>
-      <w:bookmarkEnd w:id="9"/>
+      <w:bookmarkEnd w:id="10"/>
       <w:r>
         <w:rPr>
           <w:rFonts w:ascii="TimesNewRomanPS-Bold" w:hAnsi="TimesNewRomanPS-Bold"/>
@@ -17832,7 +17841,7 @@
           <w:rtl/>
         </w:rPr>
       </w:pPr>
-      <w:bookmarkStart w:id="10" w:name="_Toc124443861"/>
+      <w:bookmarkStart w:id="11" w:name="_Toc124444653"/>
       <w:r>
         <w:rPr>
           <w:rFonts w:hint="cs"/>
@@ -17852,7 +17861,7 @@
       <w:r>
         <w:t xml:space="preserve"> :</w:t>
       </w:r>
-      <w:bookmarkEnd w:id="10"/>
+      <w:bookmarkEnd w:id="11"/>
     </w:p>
     <w:p>
       <w:pPr>
@@ -18517,7 +18526,7 @@
       <w:pPr>
         <w:pStyle w:val="Heading2"/>
       </w:pPr>
-      <w:bookmarkStart w:id="11" w:name="_Toc124443862"/>
+      <w:bookmarkStart w:id="12" w:name="_Toc124444654"/>
       <w:r>
         <w:rPr>
           <w:rFonts w:hint="cs"/>
@@ -18554,7 +18563,7 @@
         </w:rPr>
         <w:t>:</w:t>
       </w:r>
-      <w:bookmarkEnd w:id="11"/>
+      <w:bookmarkEnd w:id="12"/>
       <w:r>
         <w:rPr>
           <w:rFonts w:ascii="TimesNewRomanPS-Bold" w:hAnsi="TimesNewRomanPS-Bold"/>
@@ -20174,7 +20183,7 @@
           <w:lang w:bidi="ar-SA"/>
         </w:rPr>
       </w:pPr>
-      <w:bookmarkStart w:id="12" w:name="_Toc124443863"/>
+      <w:bookmarkStart w:id="13" w:name="_Toc124444655"/>
       <w:r>
         <w:t>6.4-</w:t>
       </w:r>
@@ -20201,7 +20210,7 @@
         </w:rPr>
         <w:t>:</w:t>
       </w:r>
-      <w:bookmarkEnd w:id="12"/>
+      <w:bookmarkEnd w:id="13"/>
       <w:r>
         <w:rPr>
           <w:rFonts w:ascii="TimesNewRomanPS-Bold" w:hAnsi="TimesNewRomanPS-Bold"/>
@@ -20406,7 +20415,7 @@
       <w:pPr>
         <w:pStyle w:val="Heading2"/>
       </w:pPr>
-      <w:bookmarkStart w:id="13" w:name="_Toc124443864"/>
+      <w:bookmarkStart w:id="14" w:name="_Toc124444656"/>
       <w:r>
         <w:rPr>
           <w:rFonts w:hint="cs"/>
@@ -20424,7 +20433,7 @@
       <w:r>
         <w:t>:</w:t>
       </w:r>
-      <w:bookmarkEnd w:id="13"/>
+      <w:bookmarkEnd w:id="14"/>
       <w:r>
         <w:t xml:space="preserve"> </w:t>
       </w:r>
@@ -20651,7 +20660,7 @@
           <w:lang w:bidi="ar-SA"/>
         </w:rPr>
       </w:pPr>
-      <w:bookmarkStart w:id="14" w:name="_Toc124443865"/>
+      <w:bookmarkStart w:id="15" w:name="_Toc124444657"/>
       <w:r>
         <w:rPr>
           <w:rFonts w:hint="cs"/>
@@ -20685,7 +20694,7 @@
         </w:rPr>
         <w:t>:</w:t>
       </w:r>
-      <w:bookmarkEnd w:id="14"/>
+      <w:bookmarkEnd w:id="15"/>
       <w:r>
         <w:rPr>
           <w:rFonts w:ascii="TimesNewRomanPS-Bold" w:hAnsi="TimesNewRomanPS-Bold"/>
@@ -20733,7 +20742,7 @@
           <w:lang w:bidi="ar-SA"/>
         </w:rPr>
       </w:pPr>
-      <w:bookmarkStart w:id="15" w:name="_Toc124443866"/>
+      <w:bookmarkStart w:id="16" w:name="_Toc124444658"/>
       <w:r>
         <w:rPr>
           <w:rFonts w:hint="cs"/>
@@ -20767,7 +20776,7 @@
         </w:rPr>
         <w:t>:</w:t>
       </w:r>
-      <w:bookmarkEnd w:id="15"/>
+      <w:bookmarkEnd w:id="16"/>
     </w:p>
     <w:p>
       <w:pPr>
@@ -21294,7 +21303,7 @@
       <w:pPr>
         <w:pStyle w:val="Heading1"/>
       </w:pPr>
-      <w:bookmarkStart w:id="16" w:name="_Toc124443867"/>
+      <w:bookmarkStart w:id="17" w:name="_Toc124444659"/>
       <w:r>
         <w:rPr>
           <w:rFonts w:hint="cs"/>
@@ -21319,7 +21328,7 @@
         </w:rPr>
         <w:t xml:space="preserve"> :</w:t>
       </w:r>
-      <w:bookmarkEnd w:id="16"/>
+      <w:bookmarkEnd w:id="17"/>
     </w:p>
     <w:p>
       <w:pPr>
@@ -22509,7 +22518,7 @@
       <w:pPr>
         <w:pStyle w:val="Heading2"/>
       </w:pPr>
-      <w:bookmarkStart w:id="17" w:name="_Toc124443868"/>
+      <w:bookmarkStart w:id="18" w:name="_Toc124444660"/>
       <w:r>
         <w:rPr>
           <w:rFonts w:hint="cs"/>
@@ -22546,7 +22555,7 @@
         </w:rPr>
         <w:t>:</w:t>
       </w:r>
-      <w:bookmarkEnd w:id="17"/>
+      <w:bookmarkEnd w:id="18"/>
     </w:p>
     <w:p>
       <w:pPr>
@@ -23409,7 +23418,7 @@
       <w:pPr>
         <w:pStyle w:val="Heading1"/>
       </w:pPr>
-      <w:bookmarkStart w:id="18" w:name="_Toc124443869"/>
+      <w:bookmarkStart w:id="19" w:name="_Toc124444661"/>
       <w:r>
         <w:rPr>
           <w:rFonts w:hint="cs"/>
@@ -23440,7 +23449,7 @@
         </w:rPr>
         <w:t xml:space="preserve"> :</w:t>
       </w:r>
-      <w:bookmarkEnd w:id="18"/>
+      <w:bookmarkEnd w:id="19"/>
     </w:p>
     <w:p>
       <w:pPr>
@@ -25238,7 +25247,7 @@
           <w:rtl/>
         </w:rPr>
       </w:pPr>
-      <w:bookmarkStart w:id="19" w:name="_Toc124443870"/>
+      <w:bookmarkStart w:id="20" w:name="_Toc124444662"/>
       <w:r>
         <w:rPr>
           <w:rFonts w:eastAsiaTheme="minorEastAsia"/>
@@ -25267,7 +25276,7 @@
         </w:rPr>
         <w:t>:</w:t>
       </w:r>
-      <w:bookmarkEnd w:id="19"/>
+      <w:bookmarkEnd w:id="20"/>
     </w:p>
     <w:p>
       <w:pPr>
@@ -26084,7 +26093,7 @@
           <w:rtl/>
         </w:rPr>
       </w:pPr>
-      <w:bookmarkStart w:id="20" w:name="_Toc124443871"/>
+      <w:bookmarkStart w:id="21" w:name="_Toc124444663"/>
       <w:r>
         <w:rPr>
           <w:rFonts w:hint="cs"/>
@@ -26118,7 +26127,7 @@
       <w:r>
         <w:t>:</w:t>
       </w:r>
-      <w:bookmarkEnd w:id="20"/>
+      <w:bookmarkEnd w:id="21"/>
     </w:p>
     <w:p>
       <w:pPr>
@@ -27151,7 +27160,7 @@
       <w:pPr>
         <w:pStyle w:val="Heading2"/>
       </w:pPr>
-      <w:bookmarkStart w:id="21" w:name="_Toc124443872"/>
+      <w:bookmarkStart w:id="22" w:name="_Toc124444664"/>
       <w:r>
         <w:rPr>
           <w:rFonts w:hint="cs"/>
@@ -27188,7 +27197,7 @@
         </w:rPr>
         <w:t xml:space="preserve"> :</w:t>
       </w:r>
-      <w:bookmarkEnd w:id="21"/>
+      <w:bookmarkEnd w:id="22"/>
     </w:p>
     <w:p>
       <w:pPr>
@@ -27452,7 +27461,7 @@
           <w:lang w:bidi="ar-SA"/>
         </w:rPr>
       </w:pPr>
-      <w:bookmarkStart w:id="22" w:name="_Toc124443873"/>
+      <w:bookmarkStart w:id="23" w:name="_Toc124444665"/>
       <w:r>
         <w:rPr>
           <w:rFonts w:hint="cs"/>
@@ -27507,7 +27516,7 @@
         </w:rPr>
         <w:t xml:space="preserve"> :</w:t>
       </w:r>
-      <w:bookmarkEnd w:id="22"/>
+      <w:bookmarkEnd w:id="23"/>
     </w:p>
     <w:p>
       <w:pPr>
@@ -28438,7 +28447,7 @@
           <w:rtl/>
         </w:rPr>
       </w:pPr>
-      <w:bookmarkStart w:id="23" w:name="_Toc124443874"/>
+      <w:bookmarkStart w:id="24" w:name="_Toc124444666"/>
       <w:r>
         <w:rPr>
           <w:rFonts w:ascii="TimesNewRomanPS" w:hAnsi="TimesNewRomanPS" w:hint="cs"/>
@@ -28464,7 +28473,7 @@
       <w:r>
         <w:t xml:space="preserve"> :</w:t>
       </w:r>
-      <w:bookmarkEnd w:id="23"/>
+      <w:bookmarkEnd w:id="24"/>
     </w:p>
     <w:p>
       <w:pPr>
@@ -28786,7 +28795,7 @@
           <w:rtl/>
         </w:rPr>
       </w:pPr>
-      <w:bookmarkStart w:id="24" w:name="_Toc124443875"/>
+      <w:bookmarkStart w:id="25" w:name="_Toc124444667"/>
       <w:r>
         <w:t>11-</w:t>
       </w:r>
@@ -28817,7 +28826,7 @@
         </w:rPr>
         <w:t>:</w:t>
       </w:r>
-      <w:bookmarkEnd w:id="24"/>
+      <w:bookmarkEnd w:id="25"/>
     </w:p>
     <w:p>
       <w:pPr>
@@ -29158,7 +29167,7 @@
       <w:pPr>
         <w:pStyle w:val="Heading1"/>
       </w:pPr>
-      <w:bookmarkStart w:id="25" w:name="_Toc124443876"/>
+      <w:bookmarkStart w:id="26" w:name="_Toc124444668"/>
       <w:r>
         <w:rPr>
           <w:rFonts w:hint="cs"/>
@@ -29182,7 +29191,7 @@
         </w:rPr>
         <w:t>How Do You Write Functions Like This?</w:t>
       </w:r>
-      <w:bookmarkEnd w:id="25"/>
+      <w:bookmarkEnd w:id="26"/>
     </w:p>
     <w:p>
       <w:pPr>
@@ -29388,7 +29397,7 @@
       <w:pPr>
         <w:pStyle w:val="Heading1"/>
       </w:pPr>
-      <w:bookmarkStart w:id="26" w:name="_Toc124443877"/>
+      <w:bookmarkStart w:id="27" w:name="_Toc124444669"/>
       <w:r>
         <w:rPr>
           <w:rFonts w:hint="cs"/>
@@ -29413,7 +29422,7 @@
         </w:rPr>
         <w:t>:</w:t>
       </w:r>
-      <w:bookmarkEnd w:id="26"/>
+      <w:bookmarkEnd w:id="27"/>
     </w:p>
     <w:p>
       <w:pPr>
@@ -29837,8 +29846,6 @@
           <w:lang w:bidi="ar-EG"/>
         </w:rPr>
       </w:pPr>
-      <w:bookmarkStart w:id="27" w:name="_GoBack"/>
-      <w:bookmarkEnd w:id="27"/>
     </w:p>
     <w:p>
       <w:pPr>
@@ -30075,7 +30082,7 @@
               <w:sz w:val="18"/>
               <w:szCs w:val="18"/>
             </w:rPr>
-            <w:t>19</w:t>
+            <w:t>2</w:t>
           </w:r>
           <w:r>
             <w:rPr>
@@ -33298,7 +33305,7 @@
 </file>
 
 <file path=customXml/itemProps2.xml><?xml version="1.0" encoding="utf-8"?>
-<ds:datastoreItem xmlns:ds="http://schemas.openxmlformats.org/officeDocument/2006/customXml" ds:itemID="{B37250A3-2B2F-48FD-B7BB-5215B8330889}">
+<ds:datastoreItem xmlns:ds="http://schemas.openxmlformats.org/officeDocument/2006/customXml" ds:itemID="{CED3F5C2-4CE8-4422-A4C9-56BCC8963536}">
   <ds:schemaRefs>
     <ds:schemaRef ds:uri="http://schemas.openxmlformats.org/officeDocument/2006/bibliography"/>
   </ds:schemaRefs>

</xml_diff>